<commit_message>
Simulations complete as are figures for simulations, moving on to case study now
</commit_message>
<xml_diff>
--- a/examples/TagGrowth.docx
+++ b/examples/TagGrowth.docx
@@ -34,7 +34,27 @@
           <w:sz w:val="28"/>
           <w:szCs w:val="28"/>
         </w:rPr>
-        <w:t>recapture Antarctic toothfish r</w:t>
+        <w:t xml:space="preserve">recapture Antarctic </w:t>
+      </w:r>
+      <w:proofErr w:type="spellStart"/>
+      <w:r>
+        <w:rPr>
+          <w:rFonts w:ascii="Times New Roman" w:hAnsi="Times New Roman" w:cs="Times New Roman"/>
+          <w:b/>
+          <w:sz w:val="28"/>
+          <w:szCs w:val="28"/>
+        </w:rPr>
+        <w:t>toothfish</w:t>
+      </w:r>
+      <w:proofErr w:type="spellEnd"/>
+      <w:r>
+        <w:rPr>
+          <w:rFonts w:ascii="Times New Roman" w:hAnsi="Times New Roman" w:cs="Times New Roman"/>
+          <w:b/>
+          <w:sz w:val="28"/>
+          <w:szCs w:val="28"/>
+        </w:rPr>
+        <w:t xml:space="preserve"> r</w:t>
       </w:r>
       <w:r>
         <w:rPr>
@@ -213,6 +233,7 @@
           <w:szCs w:val="24"/>
         </w:rPr>
       </w:pPr>
+      <w:proofErr w:type="spellStart"/>
       <w:r>
         <w:rPr>
           <w:rFonts w:ascii="Times New Roman" w:hAnsi="Times New Roman" w:cs="Times New Roman"/>
@@ -221,6 +242,7 @@
         </w:rPr>
         <w:t>Kelburn</w:t>
       </w:r>
+      <w:proofErr w:type="spellEnd"/>
     </w:p>
     <w:p>
       <w:pPr>
@@ -402,7 +424,25 @@
           <w:sz w:val="24"/>
           <w:szCs w:val="24"/>
         </w:rPr>
-        <w:t>2725 Montlake Blvd. East</w:t>
+        <w:t xml:space="preserve">2725 </w:t>
+      </w:r>
+      <w:proofErr w:type="spellStart"/>
+      <w:r>
+        <w:rPr>
+          <w:rFonts w:ascii="Times New Roman" w:hAnsi="Times New Roman" w:cs="Times New Roman"/>
+          <w:sz w:val="24"/>
+          <w:szCs w:val="24"/>
+        </w:rPr>
+        <w:t>Montlake</w:t>
+      </w:r>
+      <w:proofErr w:type="spellEnd"/>
+      <w:r>
+        <w:rPr>
+          <w:rFonts w:ascii="Times New Roman" w:hAnsi="Times New Roman" w:cs="Times New Roman"/>
+          <w:sz w:val="24"/>
+          <w:szCs w:val="24"/>
+        </w:rPr>
+        <w:t xml:space="preserve"> Blvd. East</w:t>
       </w:r>
     </w:p>
     <w:p>
@@ -549,15 +589,51 @@
           <w:sz w:val="24"/>
           <w:szCs w:val="24"/>
         </w:rPr>
-        <w:t xml:space="preserve">Antarctic toothfish; </w:t>
-      </w:r>
-      <w:r>
-        <w:rPr>
-          <w:rFonts w:ascii="Times New Roman" w:hAnsi="Times New Roman" w:cs="Times New Roman"/>
-          <w:sz w:val="24"/>
-          <w:szCs w:val="24"/>
-        </w:rPr>
-        <w:t>time-varying growth; random effect; von Bertalanffy growth function</w:t>
+        <w:t xml:space="preserve">Antarctic </w:t>
+      </w:r>
+      <w:proofErr w:type="spellStart"/>
+      <w:r>
+        <w:rPr>
+          <w:rFonts w:ascii="Times New Roman" w:hAnsi="Times New Roman" w:cs="Times New Roman"/>
+          <w:sz w:val="24"/>
+          <w:szCs w:val="24"/>
+        </w:rPr>
+        <w:t>toothfish</w:t>
+      </w:r>
+      <w:proofErr w:type="spellEnd"/>
+      <w:r>
+        <w:rPr>
+          <w:rFonts w:ascii="Times New Roman" w:hAnsi="Times New Roman" w:cs="Times New Roman"/>
+          <w:sz w:val="24"/>
+          <w:szCs w:val="24"/>
+        </w:rPr>
+        <w:t xml:space="preserve">; </w:t>
+      </w:r>
+      <w:r>
+        <w:rPr>
+          <w:rFonts w:ascii="Times New Roman" w:hAnsi="Times New Roman" w:cs="Times New Roman"/>
+          <w:sz w:val="24"/>
+          <w:szCs w:val="24"/>
+        </w:rPr>
+        <w:t xml:space="preserve">time-varying growth; random effect; von </w:t>
+      </w:r>
+      <w:proofErr w:type="spellStart"/>
+      <w:r>
+        <w:rPr>
+          <w:rFonts w:ascii="Times New Roman" w:hAnsi="Times New Roman" w:cs="Times New Roman"/>
+          <w:sz w:val="24"/>
+          <w:szCs w:val="24"/>
+        </w:rPr>
+        <w:t>Bertalanffy</w:t>
+      </w:r>
+      <w:proofErr w:type="spellEnd"/>
+      <w:r>
+        <w:rPr>
+          <w:rFonts w:ascii="Times New Roman" w:hAnsi="Times New Roman" w:cs="Times New Roman"/>
+          <w:sz w:val="24"/>
+          <w:szCs w:val="24"/>
+        </w:rPr>
+        <w:t xml:space="preserve"> growth function</w:t>
       </w:r>
     </w:p>
     <w:p>
@@ -607,7 +683,6 @@
           <w:sz w:val="24"/>
           <w:szCs w:val="24"/>
         </w:rPr>
-        <w:lastRenderedPageBreak/>
         <w:t xml:space="preserve">1 </w:t>
       </w:r>
       <w:r>
@@ -759,7 +834,6 @@
           <w:sz w:val="24"/>
           <w:szCs w:val="24"/>
         </w:rPr>
-        <w:lastRenderedPageBreak/>
         <w:tab/>
         <w:t xml:space="preserve">In addition to persistent differences in growth rate among individuals, populations may experience synchronous variation in growth rates in a given year.  For example, annual variation in water temperature may drive changes in metabolic costs as well as food availability in upwelling systems such as the California Current </w:t>
       </w:r>
@@ -1218,7 +1292,6 @@
           <w:sz w:val="24"/>
           <w:szCs w:val="24"/>
         </w:rPr>
-        <w:lastRenderedPageBreak/>
         <w:tab/>
         <w:t xml:space="preserve">Growth rates in natural populations are generally estimated using capture-mark-recapture (CMR) models.  In </w:t>
       </w:r>
@@ -1457,8 +1530,18 @@
           <w:sz w:val="24"/>
           <w:szCs w:val="24"/>
         </w:rPr>
-        <w:t>, which modeled persistent, temporal, and residual variation in growth rates in the analysis of data from a growth experiment for steelhead trout.  In this study, we additionally incorporate sex-specific differences and spatial variation in growth rates, and implement the model using maximum marginal likelihood estimation.  The code is distributed as a publicly available package in the R statistical environment, and is illustrated using CMR data for Antarctic toothfish</w:t>
-      </w:r>
+        <w:t xml:space="preserve">, which modeled persistent, temporal, and residual variation in growth rates in the analysis of data from a growth experiment for steelhead trout.  In this study, we additionally incorporate sex-specific differences and spatial variation in growth rates, and implement the model using maximum marginal likelihood estimation.  The code is distributed as a publicly available package in the R statistical environment, and is illustrated using CMR data for Antarctic </w:t>
+      </w:r>
+      <w:proofErr w:type="spellStart"/>
+      <w:r>
+        <w:rPr>
+          <w:rFonts w:ascii="Times New Roman" w:hAnsi="Times New Roman" w:cs="Times New Roman"/>
+          <w:sz w:val="24"/>
+          <w:szCs w:val="24"/>
+        </w:rPr>
+        <w:t>toothfish</w:t>
+      </w:r>
+      <w:proofErr w:type="spellEnd"/>
       <w:r>
         <w:rPr>
           <w:rFonts w:ascii="Times New Roman" w:hAnsi="Times New Roman" w:cs="Times New Roman"/>
@@ -1475,6 +1558,7 @@
         </w:rPr>
         <w:t>(</w:t>
       </w:r>
+      <w:proofErr w:type="spellStart"/>
       <w:r>
         <w:rPr>
           <w:rFonts w:ascii="Times New Roman" w:hAnsi="Times New Roman" w:cs="Times New Roman"/>
@@ -1482,8 +1566,29 @@
           <w:sz w:val="24"/>
           <w:szCs w:val="24"/>
         </w:rPr>
-        <w:t>Dissostichus mawsoni</w:t>
-      </w:r>
+        <w:t>Dissostichus</w:t>
+      </w:r>
+      <w:proofErr w:type="spellEnd"/>
+      <w:r>
+        <w:rPr>
+          <w:rFonts w:ascii="Times New Roman" w:hAnsi="Times New Roman" w:cs="Times New Roman"/>
+          <w:i/>
+          <w:sz w:val="24"/>
+          <w:szCs w:val="24"/>
+        </w:rPr>
+        <w:t xml:space="preserve"> </w:t>
+      </w:r>
+      <w:proofErr w:type="spellStart"/>
+      <w:r>
+        <w:rPr>
+          <w:rFonts w:ascii="Times New Roman" w:hAnsi="Times New Roman" w:cs="Times New Roman"/>
+          <w:i/>
+          <w:sz w:val="24"/>
+          <w:szCs w:val="24"/>
+        </w:rPr>
+        <w:t>mawsoni</w:t>
+      </w:r>
+      <w:proofErr w:type="spellEnd"/>
       <w:r>
         <w:rPr>
           <w:rFonts w:ascii="Times New Roman" w:hAnsi="Times New Roman" w:cs="Times New Roman"/>
@@ -1507,7 +1612,27 @@
           <w:szCs w:val="24"/>
           <w:highlight w:val="yellow"/>
         </w:rPr>
-        <w:t>…. [1-2 sentence summary of most important result for toothfish]</w:t>
+        <w:t xml:space="preserve">…. [1-2 sentence summary of most important result for </w:t>
+      </w:r>
+      <w:proofErr w:type="spellStart"/>
+      <w:r>
+        <w:rPr>
+          <w:rFonts w:ascii="Times New Roman" w:hAnsi="Times New Roman" w:cs="Times New Roman"/>
+          <w:sz w:val="24"/>
+          <w:szCs w:val="24"/>
+          <w:highlight w:val="yellow"/>
+        </w:rPr>
+        <w:t>toothfish</w:t>
+      </w:r>
+      <w:proofErr w:type="spellEnd"/>
+      <w:r>
+        <w:rPr>
+          <w:rFonts w:ascii="Times New Roman" w:hAnsi="Times New Roman" w:cs="Times New Roman"/>
+          <w:sz w:val="24"/>
+          <w:szCs w:val="24"/>
+          <w:highlight w:val="yellow"/>
+        </w:rPr>
+        <w:t>]</w:t>
       </w:r>
       <w:r>
         <w:rPr>
@@ -1599,7 +1724,25 @@
           <w:sz w:val="24"/>
           <w:szCs w:val="24"/>
         </w:rPr>
-        <w:t xml:space="preserve"> the specialized von Bertalanffy growth function:</w:t>
+        <w:t xml:space="preserve"> the specialized von </w:t>
+      </w:r>
+      <w:proofErr w:type="spellStart"/>
+      <w:r>
+        <w:rPr>
+          <w:rFonts w:ascii="Times New Roman" w:hAnsi="Times New Roman" w:cs="Times New Roman"/>
+          <w:sz w:val="24"/>
+          <w:szCs w:val="24"/>
+        </w:rPr>
+        <w:t>Bertalanffy</w:t>
+      </w:r>
+      <w:proofErr w:type="spellEnd"/>
+      <w:r>
+        <w:rPr>
+          <w:rFonts w:ascii="Times New Roman" w:hAnsi="Times New Roman" w:cs="Times New Roman"/>
+          <w:sz w:val="24"/>
+          <w:szCs w:val="24"/>
+        </w:rPr>
+        <w:t xml:space="preserve"> growth function:</w:t>
       </w:r>
     </w:p>
     <w:p>
@@ -1659,14 +1802,25 @@
           <w:szCs w:val="24"/>
         </w:rPr>
       </w:pPr>
-      <w:r>
-        <w:rPr>
-          <w:rFonts w:ascii="Times New Roman" w:hAnsi="Times New Roman" w:cs="Times New Roman"/>
-          <w:sz w:val="24"/>
-          <w:szCs w:val="24"/>
-        </w:rPr>
-        <w:t xml:space="preserve">where </w:t>
-      </w:r>
+      <w:proofErr w:type="gramStart"/>
+      <w:r>
+        <w:rPr>
+          <w:rFonts w:ascii="Times New Roman" w:hAnsi="Times New Roman" w:cs="Times New Roman"/>
+          <w:sz w:val="24"/>
+          <w:szCs w:val="24"/>
+        </w:rPr>
+        <w:t>where</w:t>
+      </w:r>
+      <w:proofErr w:type="gramEnd"/>
+      <w:r>
+        <w:rPr>
+          <w:rFonts w:ascii="Times New Roman" w:hAnsi="Times New Roman" w:cs="Times New Roman"/>
+          <w:sz w:val="24"/>
+          <w:szCs w:val="24"/>
+        </w:rPr>
+        <w:t xml:space="preserve"> </w:t>
+      </w:r>
+      <w:proofErr w:type="spellStart"/>
       <w:r>
         <w:rPr>
           <w:rFonts w:ascii="Times New Roman" w:hAnsi="Times New Roman" w:cs="Times New Roman"/>
@@ -1674,8 +1828,29 @@
           <w:sz w:val="24"/>
           <w:szCs w:val="24"/>
         </w:rPr>
-        <w:t>dL/dt</w:t>
-      </w:r>
+        <w:t>dL</w:t>
+      </w:r>
+      <w:proofErr w:type="spellEnd"/>
+      <w:r>
+        <w:rPr>
+          <w:rFonts w:ascii="Times New Roman" w:hAnsi="Times New Roman" w:cs="Times New Roman"/>
+          <w:i/>
+          <w:sz w:val="24"/>
+          <w:szCs w:val="24"/>
+        </w:rPr>
+        <w:t>/</w:t>
+      </w:r>
+      <w:proofErr w:type="spellStart"/>
+      <w:r>
+        <w:rPr>
+          <w:rFonts w:ascii="Times New Roman" w:hAnsi="Times New Roman" w:cs="Times New Roman"/>
+          <w:i/>
+          <w:sz w:val="24"/>
+          <w:szCs w:val="24"/>
+        </w:rPr>
+        <w:t>dt</w:t>
+      </w:r>
+      <w:proofErr w:type="spellEnd"/>
       <w:r>
         <w:rPr>
           <w:rFonts w:ascii="Times New Roman" w:hAnsi="Times New Roman" w:cs="Times New Roman"/>
@@ -1879,6 +2054,7 @@
         </w:rPr>
         <w:t xml:space="preserve"> </w:t>
       </w:r>
+      <w:proofErr w:type="spellStart"/>
       <w:r>
         <w:rPr>
           <w:rFonts w:ascii="Times New Roman" w:hAnsi="Times New Roman" w:cs="Times New Roman"/>
@@ -1898,6 +2074,7 @@
         </w:rPr>
         <w:t>i</w:t>
       </w:r>
+      <w:proofErr w:type="spellEnd"/>
       <w:r>
         <w:rPr>
           <w:rFonts w:ascii="Times New Roman" w:hAnsi="Times New Roman" w:cs="Times New Roman"/>
@@ -1936,40 +2113,40 @@
             </m:ctrlPr>
           </m:sSubPr>
           <m:e>
-            <m:r>
-              <w:ins w:id="2" w:author="Darcy Webber" w:date="2015-01-22T10:46:00Z">
+            <w:ins w:id="2" w:author="Darcy Webber" w:date="2015-01-22T10:46:00Z">
+              <m:r>
                 <w:rPr>
                   <w:rFonts w:ascii="Cambria Math" w:hAnsi="Cambria Math" w:cs="Times New Roman"/>
                   <w:sz w:val="24"/>
                   <w:szCs w:val="24"/>
                 </w:rPr>
                 <m:t>k</m:t>
-              </w:ins>
-            </m:r>
+              </m:r>
+            </w:ins>
           </m:e>
           <m:sub>
-            <m:r>
-              <w:ins w:id="3" w:author="Darcy Webber" w:date="2015-01-22T10:46:00Z">
+            <w:ins w:id="3" w:author="Darcy Webber" w:date="2015-01-22T10:46:00Z">
+              <m:r>
                 <w:rPr>
                   <w:rFonts w:ascii="Cambria Math" w:hAnsi="Cambria Math" w:cs="Times New Roman"/>
                   <w:sz w:val="24"/>
                   <w:szCs w:val="24"/>
                 </w:rPr>
                 <m:t>i</m:t>
-              </w:ins>
-            </m:r>
+              </m:r>
+            </w:ins>
           </m:sub>
         </m:sSub>
-        <m:r>
-          <w:ins w:id="4" w:author="Darcy Webber" w:date="2015-01-22T10:46:00Z">
+        <w:ins w:id="4" w:author="Darcy Webber" w:date="2015-01-22T10:46:00Z">
+          <m:r>
             <w:rPr>
               <w:rFonts w:ascii="Cambria Math" w:hAnsi="Cambria Math" w:cs="Times New Roman"/>
               <w:sz w:val="24"/>
               <w:szCs w:val="24"/>
             </w:rPr>
             <m:t>=</m:t>
-          </w:ins>
-        </m:r>
+          </m:r>
+        </w:ins>
         <m:sSub>
           <m:sSubPr>
             <m:ctrlPr>
@@ -1984,28 +2161,28 @@
             </m:ctrlPr>
           </m:sSubPr>
           <m:e>
-            <m:r>
-              <w:ins w:id="6" w:author="Darcy Webber" w:date="2015-01-22T10:46:00Z">
+            <w:ins w:id="6" w:author="Darcy Webber" w:date="2015-01-22T10:46:00Z">
+              <m:r>
                 <w:rPr>
                   <w:rFonts w:ascii="Cambria Math" w:hAnsi="Cambria Math" w:cs="Times New Roman"/>
                   <w:sz w:val="24"/>
                   <w:szCs w:val="24"/>
                 </w:rPr>
                 <m:t>μ</m:t>
-              </w:ins>
-            </m:r>
+              </m:r>
+            </w:ins>
           </m:e>
           <m:sub>
-            <m:r>
-              <w:ins w:id="7" w:author="Darcy Webber" w:date="2015-01-22T10:46:00Z">
+            <w:ins w:id="7" w:author="Darcy Webber" w:date="2015-01-22T10:46:00Z">
+              <m:r>
                 <w:rPr>
                   <w:rFonts w:ascii="Cambria Math" w:hAnsi="Cambria Math" w:cs="Times New Roman"/>
                   <w:sz w:val="24"/>
                   <w:szCs w:val="24"/>
                 </w:rPr>
                 <m:t>k</m:t>
-              </w:ins>
-            </m:r>
+              </m:r>
+            </w:ins>
           </m:sub>
         </m:sSub>
         <m:r>
@@ -2019,16 +2196,16 @@
           </w:rPr>
           <m:t>exp⁡</m:t>
         </m:r>
-        <m:r>
-          <w:ins w:id="8" w:author="Darcy Webber" w:date="2015-01-22T10:46:00Z">
+        <w:ins w:id="8" w:author="Darcy Webber" w:date="2015-01-22T10:46:00Z">
+          <m:r>
             <w:rPr>
               <w:rFonts w:ascii="Cambria Math" w:hAnsi="Cambria Math" w:cs="Times New Roman"/>
               <w:sz w:val="24"/>
               <w:szCs w:val="24"/>
             </w:rPr>
             <m:t>(</m:t>
-          </w:ins>
-        </m:r>
+          </m:r>
+        </w:ins>
         <m:sSubSup>
           <m:sSubSupPr>
             <m:ctrlPr>
@@ -2043,52 +2220,52 @@
             </m:ctrlPr>
           </m:sSubSupPr>
           <m:e>
-            <m:r>
-              <w:ins w:id="10" w:author="Darcy Webber" w:date="2015-01-22T10:46:00Z">
+            <w:ins w:id="10" w:author="Darcy Webber" w:date="2015-01-22T10:46:00Z">
+              <m:r>
                 <w:rPr>
                   <w:rFonts w:ascii="Cambria Math" w:hAnsi="Cambria Math" w:cs="Times New Roman"/>
                   <w:sz w:val="24"/>
                   <w:szCs w:val="24"/>
                 </w:rPr>
                 <m:t>ε</m:t>
-              </w:ins>
-            </m:r>
+              </m:r>
+            </w:ins>
           </m:e>
           <m:sub>
-            <m:r>
-              <w:ins w:id="11" w:author="Darcy Webber" w:date="2015-01-22T10:47:00Z">
+            <w:ins w:id="11" w:author="Darcy Webber" w:date="2015-01-22T10:47:00Z">
+              <m:r>
                 <w:rPr>
                   <w:rFonts w:ascii="Cambria Math" w:hAnsi="Cambria Math" w:cs="Times New Roman"/>
                   <w:sz w:val="24"/>
                   <w:szCs w:val="24"/>
                 </w:rPr>
                 <m:t>i</m:t>
-              </w:ins>
-            </m:r>
+              </m:r>
+            </w:ins>
           </m:sub>
           <m:sup>
-            <m:r>
-              <w:ins w:id="12" w:author="Darcy Webber" w:date="2015-01-22T10:46:00Z">
+            <w:ins w:id="12" w:author="Darcy Webber" w:date="2015-01-22T10:46:00Z">
+              <m:r>
                 <w:rPr>
                   <w:rFonts w:ascii="Cambria Math" w:hAnsi="Cambria Math" w:cs="Times New Roman"/>
                   <w:sz w:val="24"/>
                   <w:szCs w:val="24"/>
                 </w:rPr>
                 <m:t>k</m:t>
-              </w:ins>
-            </m:r>
+              </m:r>
+            </w:ins>
           </m:sup>
         </m:sSubSup>
-        <m:r>
-          <w:ins w:id="13" w:author="Darcy Webber" w:date="2015-01-22T10:46:00Z">
+        <w:ins w:id="13" w:author="Darcy Webber" w:date="2015-01-22T10:46:00Z">
+          <m:r>
             <w:rPr>
               <w:rFonts w:ascii="Cambria Math" w:hAnsi="Cambria Math" w:cs="Times New Roman"/>
               <w:sz w:val="24"/>
               <w:szCs w:val="24"/>
             </w:rPr>
             <m:t>)</m:t>
-          </w:ins>
-        </m:r>
+          </m:r>
+        </w:ins>
       </m:oMath>
       <w:ins w:id="14" w:author="Darcy Webber" w:date="2015-01-22T10:47:00Z">
         <w:r>
@@ -2097,7 +2274,25 @@
             <w:sz w:val="24"/>
             <w:szCs w:val="24"/>
           </w:rPr>
-          <w:t xml:space="preserve"> where </w:t>
+          <w:t xml:space="preserve"> </w:t>
+        </w:r>
+        <w:proofErr w:type="gramStart"/>
+        <w:r>
+          <w:rPr>
+            <w:rFonts w:ascii="Times New Roman" w:hAnsi="Times New Roman" w:cs="Times New Roman"/>
+            <w:sz w:val="24"/>
+            <w:szCs w:val="24"/>
+          </w:rPr>
+          <w:t>where</w:t>
+        </w:r>
+        <w:proofErr w:type="gramEnd"/>
+        <w:r>
+          <w:rPr>
+            <w:rFonts w:ascii="Times New Roman" w:hAnsi="Times New Roman" w:cs="Times New Roman"/>
+            <w:sz w:val="24"/>
+            <w:szCs w:val="24"/>
+          </w:rPr>
+          <w:t xml:space="preserve"> </w:t>
         </w:r>
         <m:oMath>
           <m:sSubSup>
@@ -2250,8 +2445,8 @@
             </m:ctrlPr>
           </m:funcPr>
           <m:fName>
-            <m:r>
-              <w:del w:id="18" w:author="Darcy Webber" w:date="2015-01-22T10:45:00Z">
+            <w:del w:id="18" w:author="Darcy Webber" w:date="2015-01-22T10:45:00Z">
+              <m:r>
                 <m:rPr>
                   <m:sty m:val="p"/>
                 </m:rPr>
@@ -2261,8 +2456,8 @@
                   <w:szCs w:val="24"/>
                 </w:rPr>
                 <m:t>log</m:t>
-              </w:del>
-            </m:r>
+              </m:r>
+            </w:del>
           </m:fName>
           <m:e>
             <m:d>
@@ -2293,44 +2488,44 @@
                     </m:ctrlPr>
                   </m:sSubPr>
                   <m:e>
-                    <m:r>
-                      <w:del w:id="21" w:author="Darcy Webber" w:date="2015-01-22T10:45:00Z">
+                    <w:del w:id="21" w:author="Darcy Webber" w:date="2015-01-22T10:45:00Z">
+                      <m:r>
                         <w:rPr>
                           <w:rFonts w:ascii="Cambria Math" w:hAnsi="Cambria Math" w:cs="Times New Roman"/>
                           <w:sz w:val="24"/>
                           <w:szCs w:val="24"/>
                         </w:rPr>
                         <m:t>k</m:t>
-                      </w:del>
-                    </m:r>
+                      </m:r>
+                    </w:del>
                   </m:e>
                   <m:sub>
-                    <m:r>
-                      <w:del w:id="22" w:author="Darcy Webber" w:date="2015-01-22T10:45:00Z">
+                    <w:del w:id="22" w:author="Darcy Webber" w:date="2015-01-22T10:45:00Z">
+                      <m:r>
                         <w:rPr>
                           <w:rFonts w:ascii="Cambria Math" w:hAnsi="Cambria Math" w:cs="Times New Roman"/>
                           <w:sz w:val="24"/>
                           <w:szCs w:val="24"/>
                         </w:rPr>
                         <m:t>i</m:t>
-                      </w:del>
-                    </m:r>
+                      </m:r>
+                    </w:del>
                   </m:sub>
                 </m:sSub>
               </m:e>
             </m:d>
           </m:e>
         </m:func>
-        <m:r>
-          <w:del w:id="23" w:author="Darcy Webber" w:date="2015-01-22T10:45:00Z">
+        <w:del w:id="23" w:author="Darcy Webber" w:date="2015-01-22T10:45:00Z">
+          <m:r>
             <w:rPr>
               <w:rFonts w:ascii="Cambria Math" w:hAnsi="Cambria Math" w:cs="Times New Roman"/>
               <w:sz w:val="24"/>
               <w:szCs w:val="24"/>
             </w:rPr>
             <m:t>=N(0,</m:t>
-          </w:del>
-        </m:r>
+          </m:r>
+        </w:del>
         <m:sSub>
           <m:sSubPr>
             <m:ctrlPr>
@@ -2345,16 +2540,16 @@
             </m:ctrlPr>
           </m:sSubPr>
           <m:e>
-            <m:r>
-              <w:del w:id="25" w:author="Darcy Webber" w:date="2015-01-22T10:38:00Z">
+            <w:del w:id="25" w:author="Darcy Webber" w:date="2015-01-22T10:38:00Z">
+              <m:r>
                 <w:rPr>
                   <w:rFonts w:ascii="Cambria Math" w:hAnsi="Cambria Math" w:cs="Times New Roman"/>
                   <w:sz w:val="24"/>
                   <w:szCs w:val="24"/>
                 </w:rPr>
                 <m:t>μ</m:t>
-              </w:del>
-            </m:r>
+              </m:r>
+            </w:del>
           </m:e>
           <m:sub>
             <m:func>
@@ -2370,8 +2565,8 @@
                 </m:ctrlPr>
               </m:funcPr>
               <m:fName>
-                <m:r>
-                  <w:del w:id="27" w:author="Darcy Webber" w:date="2015-01-22T10:38:00Z">
+                <w:del w:id="27" w:author="Darcy Webber" w:date="2015-01-22T10:38:00Z">
+                  <m:r>
                     <m:rPr>
                       <m:sty m:val="p"/>
                     </m:rPr>
@@ -2381,8 +2576,8 @@
                       <w:szCs w:val="24"/>
                     </w:rPr>
                     <m:t>log</m:t>
-                  </w:del>
-                </m:r>
+                  </m:r>
+                </w:del>
               </m:fName>
               <m:e>
                 <m:d>
@@ -2399,32 +2594,32 @@
                     </m:ctrlPr>
                   </m:dPr>
                   <m:e>
-                    <m:r>
-                      <w:del w:id="29" w:author="Darcy Webber" w:date="2015-01-22T10:38:00Z">
+                    <w:del w:id="29" w:author="Darcy Webber" w:date="2015-01-22T10:38:00Z">
+                      <m:r>
                         <w:rPr>
                           <w:rFonts w:ascii="Cambria Math" w:hAnsi="Cambria Math" w:cs="Times New Roman"/>
                           <w:sz w:val="24"/>
                           <w:szCs w:val="24"/>
                         </w:rPr>
                         <m:t>k</m:t>
-                      </w:del>
-                    </m:r>
+                      </m:r>
+                    </w:del>
                   </m:e>
                 </m:d>
               </m:e>
             </m:func>
           </m:sub>
         </m:sSub>
-        <m:r>
-          <w:del w:id="30" w:author="Darcy Webber" w:date="2015-01-22T10:45:00Z">
+        <w:del w:id="30" w:author="Darcy Webber" w:date="2015-01-22T10:45:00Z">
+          <m:r>
             <w:rPr>
               <w:rFonts w:ascii="Cambria Math" w:hAnsi="Cambria Math" w:cs="Times New Roman"/>
               <w:sz w:val="24"/>
               <w:szCs w:val="24"/>
             </w:rPr>
             <m:t>)</m:t>
-          </w:del>
-        </m:r>
+          </m:r>
+        </w:del>
       </m:oMath>
       <w:del w:id="31" w:author="Darcy Webber" w:date="2015-01-22T10:45:00Z">
         <w:r>
@@ -2452,6 +2647,7 @@
           <w:szCs w:val="24"/>
         </w:rPr>
       </w:pPr>
+      <w:proofErr w:type="gramStart"/>
       <w:r>
         <w:rPr>
           <w:rFonts w:ascii="Times New Roman" w:hAnsi="Times New Roman" w:cs="Times New Roman"/>
@@ -2460,6 +2656,7 @@
         </w:rPr>
         <w:t>where</w:t>
       </w:r>
+      <w:proofErr w:type="gramEnd"/>
       <w:r>
         <w:rPr>
           <w:rFonts w:ascii="Times New Roman" w:hAnsi="Times New Roman" w:cs="Times New Roman"/>
@@ -2468,6 +2665,7 @@
         </w:rPr>
         <w:t xml:space="preserve"> </w:t>
       </w:r>
+      <w:proofErr w:type="spellStart"/>
       <w:r>
         <w:rPr>
           <w:rFonts w:ascii="Times New Roman" w:hAnsi="Times New Roman" w:cs="Times New Roman"/>
@@ -2487,6 +2685,7 @@
         </w:rPr>
         <w:t>k</w:t>
       </w:r>
+      <w:proofErr w:type="spellEnd"/>
       <w:r>
         <w:rPr>
           <w:rFonts w:ascii="Times New Roman" w:hAnsi="Times New Roman" w:cs="Times New Roman"/>
@@ -2505,6 +2704,7 @@
         </w:rPr>
         <w:t xml:space="preserve"> is the average </w:t>
       </w:r>
+      <w:proofErr w:type="spellStart"/>
       <w:r>
         <w:rPr>
           <w:rFonts w:ascii="Times New Roman" w:hAnsi="Times New Roman" w:cs="Times New Roman"/>
@@ -2524,6 +2724,7 @@
         </w:rPr>
         <w:t>i</w:t>
       </w:r>
+      <w:proofErr w:type="spellEnd"/>
       <w:r>
         <w:rPr>
           <w:rFonts w:ascii="Times New Roman" w:hAnsi="Times New Roman" w:cs="Times New Roman"/>
@@ -2540,6 +2741,7 @@
         </w:rPr>
         <w:t xml:space="preserve">individuals in the population, and </w:t>
       </w:r>
+      <w:proofErr w:type="spellStart"/>
       <w:r>
         <w:rPr>
           <w:rFonts w:ascii="Times New Roman" w:hAnsi="Times New Roman" w:cs="Times New Roman"/>
@@ -2559,6 +2761,7 @@
         </w:rPr>
         <w:t>k</w:t>
       </w:r>
+      <w:proofErr w:type="spellEnd"/>
       <w:r>
         <w:rPr>
           <w:rFonts w:ascii="Times New Roman" w:hAnsi="Times New Roman" w:cs="Times New Roman"/>
@@ -2887,13 +3090,23 @@
           <w:szCs w:val="24"/>
         </w:rPr>
       </w:pPr>
-      <w:r>
-        <w:rPr>
-          <w:rFonts w:ascii="Times New Roman" w:hAnsi="Times New Roman" w:cs="Times New Roman"/>
-          <w:sz w:val="24"/>
-          <w:szCs w:val="24"/>
-        </w:rPr>
-        <w:t xml:space="preserve">where </w:t>
+      <w:proofErr w:type="gramStart"/>
+      <w:r>
+        <w:rPr>
+          <w:rFonts w:ascii="Times New Roman" w:hAnsi="Times New Roman" w:cs="Times New Roman"/>
+          <w:sz w:val="24"/>
+          <w:szCs w:val="24"/>
+        </w:rPr>
+        <w:t>where</w:t>
+      </w:r>
+      <w:proofErr w:type="gramEnd"/>
+      <w:r>
+        <w:rPr>
+          <w:rFonts w:ascii="Times New Roman" w:hAnsi="Times New Roman" w:cs="Times New Roman"/>
+          <w:sz w:val="24"/>
+          <w:szCs w:val="24"/>
+        </w:rPr>
+        <w:t xml:space="preserve"> </w:t>
       </w:r>
       <w:r>
         <w:rPr>
@@ -2920,6 +3133,7 @@
         </w:rPr>
         <w:t>determines whether upkeep costs (</w:t>
       </w:r>
+      <w:proofErr w:type="spellStart"/>
       <w:r>
         <w:rPr>
           <w:rFonts w:ascii="Times New Roman" w:hAnsi="Times New Roman" w:cs="Times New Roman"/>
@@ -2939,6 +3153,7 @@
         </w:rPr>
         <w:t>i</w:t>
       </w:r>
+      <w:proofErr w:type="spellEnd"/>
       <w:r>
         <w:rPr>
           <w:rFonts w:ascii="Times New Roman" w:hAnsi="Times New Roman" w:cs="Times New Roman"/>
@@ -2947,6 +3162,7 @@
         </w:rPr>
         <w:t>) and energy acquisition rate (</w:t>
       </w:r>
+      <w:proofErr w:type="spellStart"/>
       <w:r>
         <w:rPr>
           <w:rFonts w:ascii="Times New Roman" w:hAnsi="Times New Roman" w:cs="Times New Roman"/>
@@ -2966,6 +3182,7 @@
         </w:rPr>
         <w:t>i</w:t>
       </w:r>
+      <w:proofErr w:type="spellEnd"/>
       <w:r>
         <w:rPr>
           <w:rFonts w:ascii="Times New Roman" w:hAnsi="Times New Roman" w:cs="Times New Roman"/>
@@ -3083,6 +3300,7 @@
         </w:rPr>
         <w:t>assume that environmental conditions experienced by each individual will vary over time, such that each individual will have variation over time in their upkeep costs (</w:t>
       </w:r>
+      <w:proofErr w:type="spellStart"/>
       <w:r>
         <w:rPr>
           <w:rFonts w:ascii="Times New Roman" w:hAnsi="Times New Roman" w:cs="Times New Roman"/>
@@ -3102,6 +3320,7 @@
         </w:rPr>
         <w:t>i</w:t>
       </w:r>
+      <w:proofErr w:type="spellEnd"/>
       <w:r>
         <w:rPr>
           <w:rFonts w:ascii="Times New Roman" w:hAnsi="Times New Roman" w:cs="Times New Roman"/>
@@ -3110,6 +3329,7 @@
         </w:rPr>
         <w:t>), in turn affecting their access to food (</w:t>
       </w:r>
+      <w:proofErr w:type="spellStart"/>
       <w:r>
         <w:rPr>
           <w:rFonts w:ascii="Times New Roman" w:hAnsi="Times New Roman" w:cs="Times New Roman"/>
@@ -3129,6 +3349,7 @@
         </w:rPr>
         <w:t>i</w:t>
       </w:r>
+      <w:proofErr w:type="spellEnd"/>
       <w:r>
         <w:rPr>
           <w:rFonts w:ascii="Times New Roman" w:hAnsi="Times New Roman" w:cs="Times New Roman"/>
@@ -3137,6 +3358,7 @@
         </w:rPr>
         <w:t xml:space="preserve">).  In particular, we assume that upkeep costs for a given individual </w:t>
       </w:r>
+      <w:proofErr w:type="spellStart"/>
       <w:r>
         <w:rPr>
           <w:rFonts w:ascii="Times New Roman" w:hAnsi="Times New Roman" w:cs="Times New Roman"/>
@@ -3146,6 +3368,7 @@
         </w:rPr>
         <w:t>i</w:t>
       </w:r>
+      <w:proofErr w:type="spellEnd"/>
       <w:r>
         <w:rPr>
           <w:rFonts w:ascii="Times New Roman" w:hAnsi="Times New Roman" w:cs="Times New Roman"/>
@@ -3171,6 +3394,7 @@
         </w:rPr>
         <w:t>can be approximated by a constant value (</w:t>
       </w:r>
+      <w:proofErr w:type="spellStart"/>
       <w:r>
         <w:rPr>
           <w:rFonts w:ascii="Times New Roman" w:hAnsi="Times New Roman" w:cs="Times New Roman"/>
@@ -3190,6 +3414,7 @@
         </w:rPr>
         <w:t>i,t</w:t>
       </w:r>
+      <w:proofErr w:type="spellEnd"/>
       <w:r>
         <w:rPr>
           <w:rFonts w:ascii="Times New Roman" w:hAnsi="Times New Roman" w:cs="Times New Roman"/>
@@ -3206,6 +3431,7 @@
         </w:rPr>
         <w:t xml:space="preserve"> (</w:t>
       </w:r>
+      <w:proofErr w:type="spellStart"/>
       <w:r>
         <w:rPr>
           <w:rFonts w:ascii="Times New Roman" w:hAnsi="Times New Roman" w:cs="Times New Roman"/>
@@ -3225,6 +3451,7 @@
         </w:rPr>
         <w:t>i</w:t>
       </w:r>
+      <w:proofErr w:type="spellEnd"/>
       <w:r>
         <w:rPr>
           <w:rFonts w:ascii="Times New Roman" w:hAnsi="Times New Roman" w:cs="Times New Roman"/>
@@ -3947,40 +4174,40 @@
                 </m:ctrlPr>
               </m:sSubPr>
               <m:e>
-                <m:r>
-                  <w:ins w:id="33" w:author="Darcy Webber" w:date="2015-01-23T09:21:00Z">
+                <w:ins w:id="33" w:author="Darcy Webber" w:date="2015-01-23T09:21:00Z">
+                  <m:r>
                     <w:rPr>
                       <w:rFonts w:ascii="Cambria Math" w:hAnsi="Cambria Math" w:cs="Times New Roman"/>
                       <w:sz w:val="24"/>
                       <w:szCs w:val="24"/>
                     </w:rPr>
                     <m:t>∆</m:t>
-                  </w:ins>
-                </m:r>
+                  </m:r>
+                </w:ins>
               </m:e>
               <m:sub>
-                <m:r>
-                  <w:ins w:id="34" w:author="Darcy Webber" w:date="2015-01-23T09:21:00Z">
+                <w:ins w:id="34" w:author="Darcy Webber" w:date="2015-01-23T09:21:00Z">
+                  <m:r>
                     <w:rPr>
                       <w:rFonts w:ascii="Cambria Math" w:hAnsi="Cambria Math" w:cs="Times New Roman"/>
                       <w:sz w:val="24"/>
                       <w:szCs w:val="24"/>
                     </w:rPr>
                     <m:t>t</m:t>
-                  </w:ins>
-                </m:r>
+                  </m:r>
+                </w:ins>
               </m:sub>
             </m:sSub>
-            <m:r>
-              <w:del w:id="35" w:author="Darcy Webber" w:date="2015-01-23T09:21:00Z">
+            <w:del w:id="35" w:author="Darcy Webber" w:date="2015-01-23T09:21:00Z">
+              <m:r>
                 <w:rPr>
                   <w:rFonts w:ascii="Cambria Math" w:hAnsi="Cambria Math" w:cs="Times New Roman"/>
                   <w:sz w:val="24"/>
                   <w:szCs w:val="24"/>
                 </w:rPr>
                 <m:t>t</m:t>
-              </w:del>
-            </m:r>
+              </m:r>
+            </w:del>
           </m:sub>
         </m:sSub>
       </m:oMath>
@@ -4017,6 +4244,7 @@
           <w:szCs w:val="24"/>
         </w:rPr>
       </w:pPr>
+      <w:proofErr w:type="gramStart"/>
       <w:r>
         <w:rPr>
           <w:rFonts w:ascii="Times New Roman" w:hAnsi="Times New Roman" w:cs="Times New Roman"/>
@@ -4025,6 +4253,7 @@
         </w:rPr>
         <w:t>where</w:t>
       </w:r>
+      <w:proofErr w:type="gramEnd"/>
     </w:p>
     <w:p>
       <w:pPr>
@@ -4082,40 +4311,40 @@
                   </m:ctrlPr>
                 </m:sSubPr>
                 <m:e>
-                  <m:r>
-                    <w:ins w:id="37" w:author="Darcy Webber" w:date="2015-01-23T09:21:00Z">
+                  <w:ins w:id="37" w:author="Darcy Webber" w:date="2015-01-23T09:21:00Z">
+                    <m:r>
                       <w:rPr>
                         <w:rFonts w:ascii="Cambria Math" w:hAnsi="Cambria Math" w:cs="Times New Roman"/>
                         <w:sz w:val="24"/>
                         <w:szCs w:val="24"/>
                       </w:rPr>
                       <m:t>∆</m:t>
-                    </w:ins>
-                  </m:r>
+                    </m:r>
+                  </w:ins>
                 </m:e>
                 <m:sub>
-                  <m:r>
-                    <w:ins w:id="38" w:author="Darcy Webber" w:date="2015-01-23T09:21:00Z">
+                  <w:ins w:id="38" w:author="Darcy Webber" w:date="2015-01-23T09:21:00Z">
+                    <m:r>
                       <w:rPr>
                         <w:rFonts w:ascii="Cambria Math" w:hAnsi="Cambria Math" w:cs="Times New Roman"/>
                         <w:sz w:val="24"/>
                         <w:szCs w:val="24"/>
                       </w:rPr>
                       <m:t>t</m:t>
-                    </w:ins>
-                  </m:r>
+                    </m:r>
+                  </w:ins>
                 </m:sub>
               </m:sSub>
-              <m:r>
-                <w:del w:id="39" w:author="Darcy Webber" w:date="2015-01-23T09:21:00Z">
+              <w:del w:id="39" w:author="Darcy Webber" w:date="2015-01-23T09:21:00Z">
+                <m:r>
                   <w:rPr>
                     <w:rFonts w:ascii="Cambria Math" w:hAnsi="Cambria Math" w:cs="Times New Roman"/>
                     <w:sz w:val="24"/>
                     <w:szCs w:val="24"/>
                   </w:rPr>
                   <m:t>t</m:t>
-                </w:del>
-              </m:r>
+                </m:r>
+              </w:del>
             </m:sub>
           </m:sSub>
           <m:r>
@@ -4617,14 +4846,25 @@
           <w:szCs w:val="24"/>
         </w:rPr>
       </w:pPr>
-      <w:r>
-        <w:rPr>
-          <w:rFonts w:ascii="Times New Roman" w:hAnsi="Times New Roman" w:cs="Times New Roman"/>
-          <w:sz w:val="24"/>
-          <w:szCs w:val="24"/>
-        </w:rPr>
-        <w:t xml:space="preserve">where </w:t>
-      </w:r>
+      <w:proofErr w:type="gramStart"/>
+      <w:r>
+        <w:rPr>
+          <w:rFonts w:ascii="Times New Roman" w:hAnsi="Times New Roman" w:cs="Times New Roman"/>
+          <w:sz w:val="24"/>
+          <w:szCs w:val="24"/>
+        </w:rPr>
+        <w:t>where</w:t>
+      </w:r>
+      <w:proofErr w:type="gramEnd"/>
+      <w:r>
+        <w:rPr>
+          <w:rFonts w:ascii="Times New Roman" w:hAnsi="Times New Roman" w:cs="Times New Roman"/>
+          <w:sz w:val="24"/>
+          <w:szCs w:val="24"/>
+        </w:rPr>
+        <w:t xml:space="preserve"> </w:t>
+      </w:r>
+      <w:proofErr w:type="spellStart"/>
       <w:r>
         <w:rPr>
           <w:rFonts w:ascii="Times New Roman" w:hAnsi="Times New Roman" w:cs="Times New Roman"/>
@@ -4644,6 +4884,7 @@
         </w:rPr>
         <w:t>t</w:t>
       </w:r>
+      <w:proofErr w:type="spellEnd"/>
       <w:r>
         <w:rPr>
           <w:rFonts w:ascii="Times New Roman" w:hAnsi="Times New Roman" w:cs="Times New Roman"/>
@@ -4684,6 +4925,7 @@
         </w:rPr>
         <w:t xml:space="preserve"> and </w:t>
       </w:r>
+      <w:proofErr w:type="spellStart"/>
       <w:r>
         <w:rPr>
           <w:rFonts w:ascii="Times New Roman" w:hAnsi="Times New Roman" w:cs="Times New Roman"/>
@@ -4703,6 +4945,7 @@
         </w:rPr>
         <w:t>Δ</w:t>
       </w:r>
+      <w:proofErr w:type="spellEnd"/>
       <w:r>
         <w:rPr>
           <w:rFonts w:ascii="Times New Roman" w:hAnsi="Times New Roman" w:cs="Times New Roman"/>
@@ -5042,8 +5285,8 @@
             </m:r>
           </m:e>
           <m:sub>
-            <m:r>
-              <w:del w:id="40" w:author="Darcy Webber" w:date="2015-01-22T10:53:00Z">
+            <w:del w:id="40" w:author="Darcy Webber" w:date="2015-01-22T10:53:00Z">
+              <m:r>
                 <m:rPr>
                   <m:sty m:val="p"/>
                 </m:rPr>
@@ -5053,18 +5296,16 @@
                   <w:szCs w:val="24"/>
                 </w:rPr>
                 <m:t>log⁡</m:t>
-              </w:del>
-            </m:r>
-            <m:r>
-              <w:del w:id="41" w:author="Darcy Webber" w:date="2015-01-22T10:53:00Z">
+              </m:r>
+              <m:r>
                 <w:rPr>
                   <w:rFonts w:ascii="Cambria Math" w:hAnsi="Cambria Math" w:cs="Times New Roman"/>
                   <w:sz w:val="24"/>
                   <w:szCs w:val="24"/>
                 </w:rPr>
                 <m:t>(</m:t>
-              </w:del>
-            </m:r>
+              </m:r>
+            </w:del>
             <m:r>
               <w:rPr>
                 <w:rFonts w:ascii="Cambria Math" w:hAnsi="Cambria Math" w:cs="Times New Roman"/>
@@ -5073,16 +5314,16 @@
               </w:rPr>
               <m:t>k</m:t>
             </m:r>
-            <m:r>
-              <w:del w:id="42" w:author="Darcy Webber" w:date="2015-01-22T10:53:00Z">
+            <w:del w:id="41" w:author="Darcy Webber" w:date="2015-01-22T10:53:00Z">
+              <m:r>
                 <w:rPr>
                   <w:rFonts w:ascii="Cambria Math" w:hAnsi="Cambria Math" w:cs="Times New Roman"/>
                   <w:sz w:val="24"/>
                   <w:szCs w:val="24"/>
                 </w:rPr>
                 <m:t>)</m:t>
-              </w:del>
-            </m:r>
+              </m:r>
+            </w:del>
           </m:sub>
           <m:sup>
             <m:r>
@@ -5383,7 +5624,7 @@
         </w:rPr>
         <w:t xml:space="preserve">and all code necessary for replicating the case study and simulation experiment are publicly </w:t>
       </w:r>
-      <w:commentRangeStart w:id="43"/>
+      <w:commentRangeStart w:id="42"/>
       <w:r>
         <w:rPr>
           <w:rFonts w:ascii="Times New Roman" w:hAnsi="Times New Roman" w:cs="Times New Roman"/>
@@ -5392,12 +5633,12 @@
         </w:rPr>
         <w:t>available</w:t>
       </w:r>
-      <w:commentRangeEnd w:id="43"/>
+      <w:commentRangeEnd w:id="42"/>
       <w:r>
         <w:rPr>
           <w:rStyle w:val="CommentReference"/>
         </w:rPr>
-        <w:commentReference w:id="43"/>
+        <w:commentReference w:id="42"/>
       </w:r>
       <w:r>
         <w:rPr>
@@ -5426,7 +5667,7 @@
         </w:rPr>
         <w:t xml:space="preserve">, </w:t>
       </w:r>
-      <w:commentRangeStart w:id="44"/>
+      <w:commentRangeStart w:id="43"/>
       <w:r>
         <w:rPr>
           <w:rFonts w:ascii="Times New Roman" w:hAnsi="Times New Roman" w:cs="Times New Roman"/>
@@ -5435,12 +5676,12 @@
         </w:rPr>
         <w:t>Appendix A</w:t>
       </w:r>
-      <w:commentRangeEnd w:id="44"/>
+      <w:commentRangeEnd w:id="43"/>
       <w:r>
         <w:rPr>
           <w:rStyle w:val="CommentReference"/>
         </w:rPr>
-        <w:commentReference w:id="44"/>
+        <w:commentReference w:id="43"/>
       </w:r>
       <w:r>
         <w:rPr>
@@ -5529,6 +5770,7 @@
         <w:tab/>
         <w:t xml:space="preserve">The probabilistic relationship between the observed length at time </w:t>
       </w:r>
+      <w:proofErr w:type="gramStart"/>
       <w:r>
         <w:rPr>
           <w:rFonts w:ascii="Times New Roman" w:hAnsi="Times New Roman" w:cs="Times New Roman"/>
@@ -5555,7 +5797,17 @@
           <w:sz w:val="24"/>
           <w:szCs w:val="24"/>
         </w:rPr>
-        <w:t>(t)</w:t>
+        <w:t>(</w:t>
+      </w:r>
+      <w:proofErr w:type="gramEnd"/>
+      <w:r>
+        <w:rPr>
+          <w:rFonts w:ascii="Times New Roman" w:hAnsi="Times New Roman" w:cs="Times New Roman"/>
+          <w:i/>
+          <w:sz w:val="24"/>
+          <w:szCs w:val="24"/>
+        </w:rPr>
+        <w:t>t)</w:t>
       </w:r>
       <w:r>
         <w:rPr>
@@ -5787,7 +6039,27 @@
           <w:sz w:val="24"/>
           <w:szCs w:val="24"/>
         </w:rPr>
-        <w:t xml:space="preserve"> where </w:t>
+        <w:t xml:space="preserve"> </w:t>
+      </w:r>
+      <w:proofErr w:type="gramStart"/>
+      <w:r>
+        <w:rPr>
+          <w:rFonts w:ascii="Times New Roman" w:hAnsi="Times New Roman" w:cs="Times New Roman"/>
+          <w:iCs/>
+          <w:sz w:val="24"/>
+          <w:szCs w:val="24"/>
+        </w:rPr>
+        <w:t>where</w:t>
+      </w:r>
+      <w:proofErr w:type="gramEnd"/>
+      <w:r>
+        <w:rPr>
+          <w:rFonts w:ascii="Times New Roman" w:hAnsi="Times New Roman" w:cs="Times New Roman"/>
+          <w:iCs/>
+          <w:sz w:val="24"/>
+          <w:szCs w:val="24"/>
+        </w:rPr>
+        <w:t xml:space="preserve"> </w:t>
       </w:r>
       <m:oMath>
         <m:sSub>
@@ -5898,6 +6170,7 @@
           <w:szCs w:val="24"/>
         </w:rPr>
       </w:pPr>
+      <w:proofErr w:type="gramStart"/>
       <w:r>
         <w:rPr>
           <w:rFonts w:ascii="Times New Roman" w:hAnsi="Times New Roman" w:cs="Times New Roman"/>
@@ -5912,7 +6185,16 @@
           <w:sz w:val="24"/>
           <w:szCs w:val="24"/>
         </w:rPr>
-        <w:t xml:space="preserve">nd </w:t>
+        <w:t>nd</w:t>
+      </w:r>
+      <w:proofErr w:type="gramEnd"/>
+      <w:r>
+        <w:rPr>
+          <w:rFonts w:ascii="Times New Roman" w:hAnsi="Times New Roman" w:cs="Times New Roman"/>
+          <w:sz w:val="24"/>
+          <w:szCs w:val="24"/>
+        </w:rPr>
+        <w:t xml:space="preserve"> </w:t>
       </w:r>
       <w:r>
         <w:rPr>
@@ -5989,6 +6271,7 @@
           <w:szCs w:val="24"/>
         </w:rPr>
       </w:pPr>
+      <w:proofErr w:type="gramStart"/>
       <w:r>
         <w:rPr>
           <w:rFonts w:ascii="Times New Roman" w:hAnsi="Times New Roman" w:cs="Times New Roman"/>
@@ -6005,9 +6288,9 @@
           <w:sz w:val="24"/>
           <w:szCs w:val="24"/>
         </w:rPr>
-        <w:t xml:space="preserve">  Case study </w:t>
-      </w:r>
-      <w:commentRangeStart w:id="45"/>
+        <w:t xml:space="preserve">  Case</w:t>
+      </w:r>
+      <w:proofErr w:type="gramEnd"/>
       <w:r>
         <w:rPr>
           <w:rFonts w:ascii="Times New Roman" w:hAnsi="Times New Roman" w:cs="Times New Roman"/>
@@ -6015,14 +6298,24 @@
           <w:sz w:val="24"/>
           <w:szCs w:val="24"/>
         </w:rPr>
+        <w:t xml:space="preserve"> study </w:t>
+      </w:r>
+      <w:commentRangeStart w:id="44"/>
+      <w:r>
+        <w:rPr>
+          <w:rFonts w:ascii="Times New Roman" w:hAnsi="Times New Roman" w:cs="Times New Roman"/>
+          <w:b/>
+          <w:sz w:val="24"/>
+          <w:szCs w:val="24"/>
+        </w:rPr>
         <w:t>application</w:t>
       </w:r>
-      <w:commentRangeEnd w:id="45"/>
+      <w:commentRangeEnd w:id="44"/>
       <w:r>
         <w:rPr>
           <w:rStyle w:val="CommentReference"/>
         </w:rPr>
-        <w:commentReference w:id="45"/>
+        <w:commentReference w:id="44"/>
       </w:r>
     </w:p>
     <w:p>
@@ -6062,16 +6355,44 @@
           <w:sz w:val="24"/>
           <w:szCs w:val="24"/>
         </w:rPr>
-        <w:t>arctic to</w:t>
-      </w:r>
-      <w:r>
-        <w:rPr>
-          <w:rFonts w:ascii="Times New Roman" w:hAnsi="Times New Roman" w:cs="Times New Roman"/>
-          <w:sz w:val="24"/>
-          <w:szCs w:val="24"/>
-        </w:rPr>
-        <w:t>othfish are large Nototheniids</w:t>
-      </w:r>
+        <w:t xml:space="preserve">arctic </w:t>
+      </w:r>
+      <w:proofErr w:type="spellStart"/>
+      <w:r>
+        <w:rPr>
+          <w:rFonts w:ascii="Times New Roman" w:hAnsi="Times New Roman" w:cs="Times New Roman"/>
+          <w:sz w:val="24"/>
+          <w:szCs w:val="24"/>
+        </w:rPr>
+        <w:t>to</w:t>
+      </w:r>
+      <w:r>
+        <w:rPr>
+          <w:rFonts w:ascii="Times New Roman" w:hAnsi="Times New Roman" w:cs="Times New Roman"/>
+          <w:sz w:val="24"/>
+          <w:szCs w:val="24"/>
+        </w:rPr>
+        <w:t>othfish</w:t>
+      </w:r>
+      <w:proofErr w:type="spellEnd"/>
+      <w:r>
+        <w:rPr>
+          <w:rFonts w:ascii="Times New Roman" w:hAnsi="Times New Roman" w:cs="Times New Roman"/>
+          <w:sz w:val="24"/>
+          <w:szCs w:val="24"/>
+        </w:rPr>
+        <w:t xml:space="preserve"> are large </w:t>
+      </w:r>
+      <w:proofErr w:type="spellStart"/>
+      <w:r>
+        <w:rPr>
+          <w:rFonts w:ascii="Times New Roman" w:hAnsi="Times New Roman" w:cs="Times New Roman"/>
+          <w:sz w:val="24"/>
+          <w:szCs w:val="24"/>
+        </w:rPr>
+        <w:t>Nototheniids</w:t>
+      </w:r>
+      <w:proofErr w:type="spellEnd"/>
       <w:r>
         <w:rPr>
           <w:rFonts w:ascii="Times New Roman" w:hAnsi="Times New Roman" w:cs="Times New Roman"/>
@@ -6166,15 +6487,7 @@
           <w:sz w:val="24"/>
           <w:szCs w:val="24"/>
         </w:rPr>
-        <w:t xml:space="preserve"> for up to 50 years of age</w:t>
-      </w:r>
-      <w:r>
-        <w:rPr>
-          <w:rFonts w:ascii="Times New Roman" w:hAnsi="Times New Roman" w:cs="Times New Roman"/>
-          <w:sz w:val="24"/>
-          <w:szCs w:val="24"/>
-        </w:rPr>
-        <w:t xml:space="preserve">. </w:t>
+        <w:t xml:space="preserve"> for up to 50 years of age. </w:t>
       </w:r>
       <w:r>
         <w:rPr>
@@ -6206,7 +6519,25 @@
           <w:sz w:val="24"/>
           <w:szCs w:val="24"/>
         </w:rPr>
-        <w:t xml:space="preserve"> toothfish </w:t>
+        <w:t xml:space="preserve"> </w:t>
+      </w:r>
+      <w:proofErr w:type="spellStart"/>
+      <w:r>
+        <w:rPr>
+          <w:rFonts w:ascii="Times New Roman" w:hAnsi="Times New Roman" w:cs="Times New Roman"/>
+          <w:sz w:val="24"/>
+          <w:szCs w:val="24"/>
+        </w:rPr>
+        <w:t>toothfish</w:t>
+      </w:r>
+      <w:proofErr w:type="spellEnd"/>
+      <w:r>
+        <w:rPr>
+          <w:rFonts w:ascii="Times New Roman" w:hAnsi="Times New Roman" w:cs="Times New Roman"/>
+          <w:sz w:val="24"/>
+          <w:szCs w:val="24"/>
+        </w:rPr>
+        <w:t xml:space="preserve"> </w:t>
       </w:r>
       <w:r>
         <w:rPr>
@@ -6343,15 +6674,51 @@
           <w:sz w:val="24"/>
           <w:szCs w:val="24"/>
         </w:rPr>
-        <w:t>The Antarctic toothfish tagging programm</w:t>
-      </w:r>
-      <w:r>
-        <w:rPr>
-          <w:rFonts w:ascii="Times New Roman" w:hAnsi="Times New Roman" w:cs="Times New Roman"/>
-          <w:sz w:val="24"/>
-          <w:szCs w:val="24"/>
-        </w:rPr>
-        <w:t xml:space="preserve">e was initiated in the </w:t>
+        <w:t xml:space="preserve">The Antarctic </w:t>
+      </w:r>
+      <w:proofErr w:type="spellStart"/>
+      <w:r>
+        <w:rPr>
+          <w:rFonts w:ascii="Times New Roman" w:hAnsi="Times New Roman" w:cs="Times New Roman"/>
+          <w:sz w:val="24"/>
+          <w:szCs w:val="24"/>
+        </w:rPr>
+        <w:t>toothfish</w:t>
+      </w:r>
+      <w:proofErr w:type="spellEnd"/>
+      <w:r>
+        <w:rPr>
+          <w:rFonts w:ascii="Times New Roman" w:hAnsi="Times New Roman" w:cs="Times New Roman"/>
+          <w:sz w:val="24"/>
+          <w:szCs w:val="24"/>
+        </w:rPr>
+        <w:t xml:space="preserve"> tagging </w:t>
+      </w:r>
+      <w:proofErr w:type="spellStart"/>
+      <w:r>
+        <w:rPr>
+          <w:rFonts w:ascii="Times New Roman" w:hAnsi="Times New Roman" w:cs="Times New Roman"/>
+          <w:sz w:val="24"/>
+          <w:szCs w:val="24"/>
+        </w:rPr>
+        <w:t>programm</w:t>
+      </w:r>
+      <w:r>
+        <w:rPr>
+          <w:rFonts w:ascii="Times New Roman" w:hAnsi="Times New Roman" w:cs="Times New Roman"/>
+          <w:sz w:val="24"/>
+          <w:szCs w:val="24"/>
+        </w:rPr>
+        <w:t>e</w:t>
+      </w:r>
+      <w:proofErr w:type="spellEnd"/>
+      <w:r>
+        <w:rPr>
+          <w:rFonts w:ascii="Times New Roman" w:hAnsi="Times New Roman" w:cs="Times New Roman"/>
+          <w:sz w:val="24"/>
+          <w:szCs w:val="24"/>
+        </w:rPr>
+        <w:t xml:space="preserve"> was initiated in the </w:t>
       </w:r>
       <w:r>
         <w:rPr>
@@ -6391,7 +6758,25 @@
           <w:sz w:val="24"/>
           <w:szCs w:val="24"/>
         </w:rPr>
-        <w:t xml:space="preserve">In 2004, toothfish tagging </w:t>
+        <w:t xml:space="preserve">In 2004, </w:t>
+      </w:r>
+      <w:proofErr w:type="spellStart"/>
+      <w:r>
+        <w:rPr>
+          <w:rFonts w:ascii="Times New Roman" w:hAnsi="Times New Roman" w:cs="Times New Roman"/>
+          <w:sz w:val="24"/>
+          <w:szCs w:val="24"/>
+        </w:rPr>
+        <w:t>toothfish</w:t>
+      </w:r>
+      <w:proofErr w:type="spellEnd"/>
+      <w:r>
+        <w:rPr>
+          <w:rFonts w:ascii="Times New Roman" w:hAnsi="Times New Roman" w:cs="Times New Roman"/>
+          <w:sz w:val="24"/>
+          <w:szCs w:val="24"/>
+        </w:rPr>
+        <w:t xml:space="preserve"> tagging </w:t>
       </w:r>
       <w:r>
         <w:rPr>
@@ -6431,7 +6816,25 @@
           <w:sz w:val="24"/>
           <w:szCs w:val="24"/>
         </w:rPr>
-        <w:t xml:space="preserve">The tagging programme </w:t>
+        <w:t xml:space="preserve">The tagging </w:t>
+      </w:r>
+      <w:proofErr w:type="spellStart"/>
+      <w:r>
+        <w:rPr>
+          <w:rFonts w:ascii="Times New Roman" w:hAnsi="Times New Roman" w:cs="Times New Roman"/>
+          <w:sz w:val="24"/>
+          <w:szCs w:val="24"/>
+        </w:rPr>
+        <w:t>programme</w:t>
+      </w:r>
+      <w:proofErr w:type="spellEnd"/>
+      <w:r>
+        <w:rPr>
+          <w:rFonts w:ascii="Times New Roman" w:hAnsi="Times New Roman" w:cs="Times New Roman"/>
+          <w:sz w:val="24"/>
+          <w:szCs w:val="24"/>
+        </w:rPr>
+        <w:t xml:space="preserve"> </w:t>
       </w:r>
       <w:r>
         <w:rPr>
@@ -6511,7 +6914,25 @@
           <w:sz w:val="24"/>
           <w:szCs w:val="24"/>
         </w:rPr>
-        <w:t xml:space="preserve"> their otolith.</w:t>
+        <w:t xml:space="preserve"> their </w:t>
+      </w:r>
+      <w:proofErr w:type="spellStart"/>
+      <w:r>
+        <w:rPr>
+          <w:rFonts w:ascii="Times New Roman" w:hAnsi="Times New Roman" w:cs="Times New Roman"/>
+          <w:sz w:val="24"/>
+          <w:szCs w:val="24"/>
+        </w:rPr>
+        <w:t>otolith</w:t>
+      </w:r>
+      <w:proofErr w:type="spellEnd"/>
+      <w:r>
+        <w:rPr>
+          <w:rFonts w:ascii="Times New Roman" w:hAnsi="Times New Roman" w:cs="Times New Roman"/>
+          <w:sz w:val="24"/>
+          <w:szCs w:val="24"/>
+        </w:rPr>
+        <w:t>.</w:t>
       </w:r>
     </w:p>
     <w:p>
@@ -6562,7 +6983,7 @@
         </w:rPr>
         <w:t xml:space="preserve">  </w:t>
       </w:r>
-      <w:commentRangeStart w:id="46"/>
+      <w:commentRangeStart w:id="45"/>
       <w:r>
         <w:rPr>
           <w:rFonts w:ascii="Times New Roman" w:hAnsi="Times New Roman" w:cs="Times New Roman"/>
@@ -6619,12 +7040,12 @@
         </w:rPr>
         <w:t>, these included</w:t>
       </w:r>
-      <w:commentRangeEnd w:id="46"/>
+      <w:commentRangeEnd w:id="45"/>
       <w:r>
         <w:rPr>
           <w:rStyle w:val="CommentReference"/>
         </w:rPr>
-        <w:commentReference w:id="46"/>
+        <w:commentReference w:id="45"/>
       </w:r>
       <w:r>
         <w:rPr>
@@ -6746,6 +7167,7 @@
         </w:rPr>
         <w:t>log(</w:t>
       </w:r>
+      <w:proofErr w:type="spellStart"/>
       <w:r>
         <w:rPr>
           <w:rFonts w:ascii="Times New Roman" w:hAnsi="Times New Roman" w:cs="Times New Roman"/>
@@ -6765,6 +7187,7 @@
         </w:rPr>
         <w:t>i</w:t>
       </w:r>
+      <w:proofErr w:type="spellEnd"/>
       <w:r>
         <w:rPr>
           <w:rFonts w:ascii="Times New Roman" w:hAnsi="Times New Roman" w:cs="Times New Roman"/>
@@ -6849,6 +7272,7 @@
         </w:rPr>
         <w:t xml:space="preserve"> (</w:t>
       </w:r>
+      <w:proofErr w:type="spellStart"/>
       <w:r>
         <w:rPr>
           <w:rFonts w:ascii="Times New Roman" w:hAnsi="Times New Roman" w:cs="Times New Roman"/>
@@ -6868,6 +7292,7 @@
         </w:rPr>
         <w:t>i,t</w:t>
       </w:r>
+      <w:proofErr w:type="spellEnd"/>
       <w:r>
         <w:rPr>
           <w:rFonts w:ascii="Times New Roman" w:hAnsi="Times New Roman" w:cs="Times New Roman"/>
@@ -6912,6 +7337,7 @@
         </w:rPr>
         <w:t>effects for upkeep costs (log(</w:t>
       </w:r>
+      <w:proofErr w:type="spellStart"/>
       <w:r>
         <w:rPr>
           <w:rFonts w:ascii="Times New Roman" w:hAnsi="Times New Roman" w:cs="Times New Roman"/>
@@ -6931,6 +7357,7 @@
         </w:rPr>
         <w:t>i</w:t>
       </w:r>
+      <w:proofErr w:type="spellEnd"/>
       <w:r>
         <w:rPr>
           <w:rFonts w:ascii="Times New Roman" w:hAnsi="Times New Roman" w:cs="Times New Roman"/>
@@ -6939,6 +7366,7 @@
         </w:rPr>
         <w:t xml:space="preserve">) and </w:t>
       </w:r>
+      <w:proofErr w:type="spellStart"/>
       <w:r>
         <w:rPr>
           <w:rFonts w:ascii="Times New Roman" w:hAnsi="Times New Roman" w:cs="Times New Roman"/>
@@ -6958,6 +7386,7 @@
         </w:rPr>
         <w:t>i,t</w:t>
       </w:r>
+      <w:proofErr w:type="spellEnd"/>
       <w:r>
         <w:rPr>
           <w:rFonts w:ascii="Times New Roman" w:hAnsi="Times New Roman" w:cs="Times New Roman"/>
@@ -7469,7 +7898,25 @@
           <w:sz w:val="24"/>
           <w:szCs w:val="24"/>
         </w:rPr>
-        <w:t xml:space="preserve"> where </w:t>
+        <w:t xml:space="preserve"> </w:t>
+      </w:r>
+      <w:proofErr w:type="gramStart"/>
+      <w:r>
+        <w:rPr>
+          <w:rFonts w:ascii="Times New Roman" w:hAnsi="Times New Roman" w:cs="Times New Roman"/>
+          <w:sz w:val="24"/>
+          <w:szCs w:val="24"/>
+        </w:rPr>
+        <w:t>where</w:t>
+      </w:r>
+      <w:proofErr w:type="gramEnd"/>
+      <w:r>
+        <w:rPr>
+          <w:rFonts w:ascii="Times New Roman" w:hAnsi="Times New Roman" w:cs="Times New Roman"/>
+          <w:sz w:val="24"/>
+          <w:szCs w:val="24"/>
+        </w:rPr>
+        <w:t xml:space="preserve"> </w:t>
       </w:r>
       <m:oMath>
         <m:sSubSup>
@@ -7614,6 +8061,7 @@
         </w:rPr>
         <w:t xml:space="preserve"> the mean energy acquisition rate parameter </w:t>
       </w:r>
+      <w:proofErr w:type="spellStart"/>
       <w:r>
         <w:rPr>
           <w:rFonts w:ascii="Times New Roman" w:hAnsi="Times New Roman" w:cs="Times New Roman"/>
@@ -7633,6 +8081,7 @@
         </w:rPr>
         <w:t>γ</w:t>
       </w:r>
+      <w:proofErr w:type="spellEnd"/>
       <w:r>
         <w:rPr>
           <w:rFonts w:ascii="Times New Roman" w:hAnsi="Times New Roman" w:cs="Times New Roman"/>
@@ -7953,6 +8402,7 @@
         </w:rPr>
         <w:t xml:space="preserve"> </w:t>
       </w:r>
+      <w:proofErr w:type="spellStart"/>
       <w:r>
         <w:rPr>
           <w:rFonts w:ascii="Times New Roman" w:hAnsi="Times New Roman" w:cs="Times New Roman"/>
@@ -7972,6 +8422,7 @@
         </w:rPr>
         <w:t>i</w:t>
       </w:r>
+      <w:proofErr w:type="spellEnd"/>
       <w:r>
         <w:rPr>
           <w:rFonts w:ascii="Times New Roman" w:hAnsi="Times New Roman" w:cs="Times New Roman"/>
@@ -8013,6 +8464,7 @@
         </w:rPr>
         <w:t xml:space="preserve"> only, and random-effects for </w:t>
       </w:r>
+      <w:proofErr w:type="spellStart"/>
       <w:r>
         <w:rPr>
           <w:rFonts w:ascii="Times New Roman" w:hAnsi="Times New Roman" w:cs="Times New Roman"/>
@@ -8032,6 +8484,7 @@
         </w:rPr>
         <w:t>i</w:t>
       </w:r>
+      <w:proofErr w:type="spellEnd"/>
       <w:r>
         <w:rPr>
           <w:rFonts w:ascii="Times New Roman" w:hAnsi="Times New Roman" w:cs="Times New Roman"/>
@@ -8206,15 +8659,33 @@
           <w:sz w:val="24"/>
           <w:szCs w:val="24"/>
         </w:rPr>
-        <w:t xml:space="preserve"> and the c</w:t>
-      </w:r>
-      <w:r>
-        <w:rPr>
-          <w:rFonts w:ascii="Times New Roman" w:hAnsi="Times New Roman" w:cs="Times New Roman"/>
-          <w:sz w:val="24"/>
-          <w:szCs w:val="24"/>
-        </w:rPr>
-        <w:t>.v.</w:t>
+        <w:t xml:space="preserve"> and the </w:t>
+      </w:r>
+      <w:proofErr w:type="gramStart"/>
+      <w:r>
+        <w:rPr>
+          <w:rFonts w:ascii="Times New Roman" w:hAnsi="Times New Roman" w:cs="Times New Roman"/>
+          <w:sz w:val="24"/>
+          <w:szCs w:val="24"/>
+        </w:rPr>
+        <w:t>c</w:t>
+      </w:r>
+      <w:r>
+        <w:rPr>
+          <w:rFonts w:ascii="Times New Roman" w:hAnsi="Times New Roman" w:cs="Times New Roman"/>
+          <w:sz w:val="24"/>
+          <w:szCs w:val="24"/>
+        </w:rPr>
+        <w:t>.v</w:t>
+      </w:r>
+      <w:proofErr w:type="gramEnd"/>
+      <w:r>
+        <w:rPr>
+          <w:rFonts w:ascii="Times New Roman" w:hAnsi="Times New Roman" w:cs="Times New Roman"/>
+          <w:sz w:val="24"/>
+          <w:szCs w:val="24"/>
+        </w:rPr>
+        <w:t>.</w:t>
       </w:r>
       <w:r>
         <w:rPr>
@@ -8630,6 +9101,7 @@
           <w:szCs w:val="24"/>
         </w:rPr>
       </w:pPr>
+      <w:proofErr w:type="gramStart"/>
       <w:r>
         <w:rPr>
           <w:rFonts w:ascii="Times New Roman" w:hAnsi="Times New Roman" w:cs="Times New Roman"/>
@@ -8638,6 +9110,7 @@
         </w:rPr>
         <w:t>and</w:t>
       </w:r>
+      <w:proofErr w:type="gramEnd"/>
     </w:p>
     <w:p>
       <w:pPr>
@@ -9045,13 +9518,23 @@
         </w:rPr>
         <w:t xml:space="preserve">The </w:t>
       </w:r>
-      <w:r>
-        <w:rPr>
-          <w:rFonts w:ascii="Times New Roman" w:hAnsi="Times New Roman" w:cs="Times New Roman"/>
-          <w:sz w:val="24"/>
-          <w:szCs w:val="24"/>
-        </w:rPr>
-        <w:t>c.v.</w:t>
+      <w:proofErr w:type="gramStart"/>
+      <w:r>
+        <w:rPr>
+          <w:rFonts w:ascii="Times New Roman" w:hAnsi="Times New Roman" w:cs="Times New Roman"/>
+          <w:sz w:val="24"/>
+          <w:szCs w:val="24"/>
+        </w:rPr>
+        <w:t>c.v</w:t>
+      </w:r>
+      <w:proofErr w:type="gramEnd"/>
+      <w:r>
+        <w:rPr>
+          <w:rFonts w:ascii="Times New Roman" w:hAnsi="Times New Roman" w:cs="Times New Roman"/>
+          <w:sz w:val="24"/>
+          <w:szCs w:val="24"/>
+        </w:rPr>
+        <w:t>.</w:t>
       </w:r>
       <w:r>
         <w:rPr>
@@ -9086,15 +9569,7 @@
           <w:sz w:val="24"/>
           <w:szCs w:val="24"/>
         </w:rPr>
-        <w:t xml:space="preserve"> was set at the value in </w:t>
-      </w:r>
-      <w:r>
-        <w:rPr>
-          <w:rFonts w:ascii="Times New Roman" w:hAnsi="Times New Roman" w:cs="Times New Roman"/>
-          <w:sz w:val="24"/>
-          <w:szCs w:val="24"/>
-        </w:rPr>
-        <w:t>Dunn et al. (2006)</w:t>
+        <w:t xml:space="preserve"> was set at the value in Dunn et al. (2006)</w:t>
       </w:r>
       <w:r>
         <w:rPr>
@@ -9134,16 +9609,34 @@
           <w:sz w:val="24"/>
           <w:szCs w:val="24"/>
         </w:rPr>
-        <w:t xml:space="preserve"> c.v. and the</w:t>
-      </w:r>
-      <w:r>
-        <w:rPr>
-          <w:rFonts w:ascii="Times New Roman" w:hAnsi="Times New Roman" w:cs="Times New Roman"/>
-          <w:sz w:val="24"/>
-          <w:szCs w:val="24"/>
-        </w:rPr>
         <w:t xml:space="preserve"> </w:t>
       </w:r>
+      <w:proofErr w:type="gramStart"/>
+      <w:r>
+        <w:rPr>
+          <w:rFonts w:ascii="Times New Roman" w:hAnsi="Times New Roman" w:cs="Times New Roman"/>
+          <w:sz w:val="24"/>
+          <w:szCs w:val="24"/>
+        </w:rPr>
+        <w:t>c.v</w:t>
+      </w:r>
+      <w:proofErr w:type="gramEnd"/>
+      <w:r>
+        <w:rPr>
+          <w:rFonts w:ascii="Times New Roman" w:hAnsi="Times New Roman" w:cs="Times New Roman"/>
+          <w:sz w:val="24"/>
+          <w:szCs w:val="24"/>
+        </w:rPr>
+        <w:t>. and the</w:t>
+      </w:r>
+      <w:r>
+        <w:rPr>
+          <w:rFonts w:ascii="Times New Roman" w:hAnsi="Times New Roman" w:cs="Times New Roman"/>
+          <w:sz w:val="24"/>
+          <w:szCs w:val="24"/>
+        </w:rPr>
+        <w:t xml:space="preserve"> </w:t>
+      </w:r>
       <w:r>
         <w:rPr>
           <w:rFonts w:ascii="Times New Roman" w:hAnsi="Times New Roman" w:cs="Times New Roman"/>
@@ -9168,6 +9661,7 @@
         </w:rPr>
         <w:t xml:space="preserve"> </w:t>
       </w:r>
+      <w:proofErr w:type="spellStart"/>
       <w:r>
         <w:rPr>
           <w:rFonts w:ascii="Times New Roman" w:hAnsi="Times New Roman" w:cs="Times New Roman"/>
@@ -9187,6 +9681,7 @@
         </w:rPr>
         <w:t>k</w:t>
       </w:r>
+      <w:proofErr w:type="spellEnd"/>
       <w:r>
         <w:rPr>
           <w:rFonts w:ascii="Times New Roman" w:hAnsi="Times New Roman" w:cs="Times New Roman"/>
@@ -9203,6 +9698,7 @@
         </w:rPr>
         <w:t xml:space="preserve">and </w:t>
       </w:r>
+      <w:proofErr w:type="spellStart"/>
       <w:r>
         <w:rPr>
           <w:rFonts w:ascii="Times New Roman" w:hAnsi="Times New Roman" w:cs="Times New Roman"/>
@@ -9222,6 +9718,7 @@
         </w:rPr>
         <w:t>z</w:t>
       </w:r>
+      <w:proofErr w:type="spellEnd"/>
       <w:r>
         <w:rPr>
           <w:rFonts w:ascii="Times New Roman" w:hAnsi="Times New Roman" w:cs="Times New Roman"/>
@@ -9247,8 +9744,6 @@
         </w:rPr>
         <w:t xml:space="preserve"> (Table 2</w:t>
       </w:r>
-      <w:bookmarkStart w:id="47" w:name="_GoBack"/>
-      <w:bookmarkEnd w:id="47"/>
       <w:r>
         <w:rPr>
           <w:rFonts w:ascii="Times New Roman" w:hAnsi="Times New Roman" w:cs="Times New Roman"/>
@@ -9281,6 +9776,8 @@
         </w:rPr>
         <w:t xml:space="preserve">  The parameter </w:t>
       </w:r>
+      <w:proofErr w:type="spellStart"/>
+      <w:proofErr w:type="gramStart"/>
       <w:r>
         <w:rPr>
           <w:rFonts w:ascii="Times New Roman" w:hAnsi="Times New Roman" w:cs="Times New Roman"/>
@@ -9300,6 +9797,8 @@
         </w:rPr>
         <w:t>k</w:t>
       </w:r>
+      <w:proofErr w:type="spellEnd"/>
+      <w:proofErr w:type="gramEnd"/>
       <w:r>
         <w:rPr>
           <w:rFonts w:ascii="Times New Roman" w:hAnsi="Times New Roman" w:cs="Times New Roman"/>
@@ -9334,6 +9833,7 @@
         </w:rPr>
         <w:t xml:space="preserve"> and </w:t>
       </w:r>
+      <w:proofErr w:type="spellStart"/>
       <w:r>
         <w:rPr>
           <w:rFonts w:ascii="Times New Roman" w:hAnsi="Times New Roman" w:cs="Times New Roman"/>
@@ -9353,6 +9853,7 @@
         </w:rPr>
         <w:t>z</w:t>
       </w:r>
+      <w:proofErr w:type="spellEnd"/>
       <w:r>
         <w:rPr>
           <w:rFonts w:ascii="Times New Roman" w:hAnsi="Times New Roman" w:cs="Times New Roman"/>
@@ -9415,7 +9916,43 @@
           <w:sz w:val="24"/>
           <w:szCs w:val="24"/>
         </w:rPr>
-        <w:t>, sex was sampled with replacement from the observed sex structure in the toothfish data set.  The age at release, age at recapture and time at liberty were sampled independently from the observed toothfish data set</w:t>
+        <w:t xml:space="preserve">, sex was sampled with replacement from the observed sex structure in the </w:t>
+      </w:r>
+      <w:proofErr w:type="spellStart"/>
+      <w:r>
+        <w:rPr>
+          <w:rFonts w:ascii="Times New Roman" w:hAnsi="Times New Roman" w:cs="Times New Roman"/>
+          <w:sz w:val="24"/>
+          <w:szCs w:val="24"/>
+        </w:rPr>
+        <w:t>toothfish</w:t>
+      </w:r>
+      <w:proofErr w:type="spellEnd"/>
+      <w:r>
+        <w:rPr>
+          <w:rFonts w:ascii="Times New Roman" w:hAnsi="Times New Roman" w:cs="Times New Roman"/>
+          <w:sz w:val="24"/>
+          <w:szCs w:val="24"/>
+        </w:rPr>
+        <w:t xml:space="preserve"> data set.  The age at release, age at recapture and time at liberty were sampled independently from the observed </w:t>
+      </w:r>
+      <w:proofErr w:type="spellStart"/>
+      <w:r>
+        <w:rPr>
+          <w:rFonts w:ascii="Times New Roman" w:hAnsi="Times New Roman" w:cs="Times New Roman"/>
+          <w:sz w:val="24"/>
+          <w:szCs w:val="24"/>
+        </w:rPr>
+        <w:t>toothfish</w:t>
+      </w:r>
+      <w:proofErr w:type="spellEnd"/>
+      <w:r>
+        <w:rPr>
+          <w:rFonts w:ascii="Times New Roman" w:hAnsi="Times New Roman" w:cs="Times New Roman"/>
+          <w:sz w:val="24"/>
+          <w:szCs w:val="24"/>
+        </w:rPr>
+        <w:t xml:space="preserve"> data set</w:t>
       </w:r>
       <w:r>
         <w:rPr>
@@ -9598,15 +10135,51 @@
           <w:sz w:val="24"/>
           <w:szCs w:val="24"/>
         </w:rPr>
-        <w:t>Do table showing number of pdh fits for each of the 4 scenarios. Also show true par values, and mean/median of estimates.</w:t>
-      </w:r>
-      <w:r>
-        <w:rPr>
-          <w:rFonts w:ascii="Times New Roman" w:hAnsi="Times New Roman" w:cs="Times New Roman"/>
-          <w:sz w:val="24"/>
-          <w:szCs w:val="24"/>
-        </w:rPr>
-        <w:t xml:space="preserve"> Discuss the numbers of pdh fits for each simulation experiment.</w:t>
+        <w:t xml:space="preserve">Do table showing number of </w:t>
+      </w:r>
+      <w:proofErr w:type="spellStart"/>
+      <w:r>
+        <w:rPr>
+          <w:rFonts w:ascii="Times New Roman" w:hAnsi="Times New Roman" w:cs="Times New Roman"/>
+          <w:sz w:val="24"/>
+          <w:szCs w:val="24"/>
+        </w:rPr>
+        <w:t>pdh</w:t>
+      </w:r>
+      <w:proofErr w:type="spellEnd"/>
+      <w:r>
+        <w:rPr>
+          <w:rFonts w:ascii="Times New Roman" w:hAnsi="Times New Roman" w:cs="Times New Roman"/>
+          <w:sz w:val="24"/>
+          <w:szCs w:val="24"/>
+        </w:rPr>
+        <w:t xml:space="preserve"> fits for each of the 4 scenarios. Also show true par values, and mean/median of estimates.</w:t>
+      </w:r>
+      <w:r>
+        <w:rPr>
+          <w:rFonts w:ascii="Times New Roman" w:hAnsi="Times New Roman" w:cs="Times New Roman"/>
+          <w:sz w:val="24"/>
+          <w:szCs w:val="24"/>
+        </w:rPr>
+        <w:t xml:space="preserve"> Discuss the numbers of </w:t>
+      </w:r>
+      <w:proofErr w:type="spellStart"/>
+      <w:r>
+        <w:rPr>
+          <w:rFonts w:ascii="Times New Roman" w:hAnsi="Times New Roman" w:cs="Times New Roman"/>
+          <w:sz w:val="24"/>
+          <w:szCs w:val="24"/>
+        </w:rPr>
+        <w:t>pdh</w:t>
+      </w:r>
+      <w:proofErr w:type="spellEnd"/>
+      <w:r>
+        <w:rPr>
+          <w:rFonts w:ascii="Times New Roman" w:hAnsi="Times New Roman" w:cs="Times New Roman"/>
+          <w:sz w:val="24"/>
+          <w:szCs w:val="24"/>
+        </w:rPr>
+        <w:t xml:space="preserve"> fits for each simulation experiment.</w:t>
       </w:r>
     </w:p>
     <w:p>
@@ -9637,6 +10210,7 @@
         </w:rPr>
         <w:t xml:space="preserve">Parameters </w:t>
       </w:r>
+      <w:proofErr w:type="spellStart"/>
       <w:r>
         <w:rPr>
           <w:rFonts w:ascii="Times New Roman" w:hAnsi="Times New Roman" w:cs="Times New Roman"/>
@@ -9656,6 +10230,7 @@
         </w:rPr>
         <w:t>k</w:t>
       </w:r>
+      <w:proofErr w:type="spellEnd"/>
       <w:r>
         <w:rPr>
           <w:rFonts w:ascii="Times New Roman" w:hAnsi="Times New Roman" w:cs="Times New Roman"/>
@@ -11595,6 +12170,7 @@
                 <w:szCs w:val="24"/>
               </w:rPr>
             </w:pPr>
+            <w:proofErr w:type="spellStart"/>
             <w:r>
               <w:rPr>
                 <w:rFonts w:ascii="Times New Roman" w:hAnsi="Times New Roman" w:cs="Times New Roman"/>
@@ -11614,6 +12190,7 @@
               </w:rPr>
               <w:t>k</w:t>
             </w:r>
+            <w:proofErr w:type="spellEnd"/>
           </w:p>
         </w:tc>
         <w:tc>
@@ -11723,6 +12300,7 @@
                 <w:szCs w:val="24"/>
               </w:rPr>
             </w:pPr>
+            <w:proofErr w:type="spellStart"/>
             <w:r>
               <w:rPr>
                 <w:rFonts w:ascii="Times New Roman" w:hAnsi="Times New Roman" w:cs="Times New Roman"/>
@@ -11742,6 +12320,7 @@
               </w:rPr>
               <w:t>z</w:t>
             </w:r>
+            <w:proofErr w:type="spellEnd"/>
           </w:p>
         </w:tc>
         <w:tc>
@@ -12019,6 +12598,7 @@
                 <w:szCs w:val="24"/>
               </w:rPr>
             </w:pPr>
+            <w:proofErr w:type="spellStart"/>
             <w:r>
               <w:rPr>
                 <w:rFonts w:ascii="Times New Roman" w:hAnsi="Times New Roman" w:cs="Times New Roman"/>
@@ -12038,6 +12618,7 @@
               </w:rPr>
               <w:t>k</w:t>
             </w:r>
+            <w:proofErr w:type="spellEnd"/>
           </w:p>
         </w:tc>
         <w:tc>
@@ -12159,6 +12740,7 @@
                 <w:szCs w:val="24"/>
               </w:rPr>
             </w:pPr>
+            <w:proofErr w:type="spellStart"/>
             <w:r>
               <w:rPr>
                 <w:rFonts w:ascii="Times New Roman" w:hAnsi="Times New Roman" w:cs="Times New Roman"/>
@@ -12178,6 +12760,7 @@
               </w:rPr>
               <w:t>z</w:t>
             </w:r>
+            <w:proofErr w:type="spellEnd"/>
           </w:p>
         </w:tc>
         <w:tc>
@@ -12455,6 +13038,7 @@
                 <w:szCs w:val="24"/>
               </w:rPr>
             </w:pPr>
+            <w:proofErr w:type="spellStart"/>
             <w:r>
               <w:rPr>
                 <w:rFonts w:ascii="Times New Roman" w:hAnsi="Times New Roman" w:cs="Times New Roman"/>
@@ -12474,6 +13058,7 @@
               </w:rPr>
               <w:t>k</w:t>
             </w:r>
+            <w:proofErr w:type="spellEnd"/>
           </w:p>
         </w:tc>
         <w:tc>
@@ -12593,6 +13178,7 @@
                 <w:szCs w:val="24"/>
               </w:rPr>
             </w:pPr>
+            <w:proofErr w:type="spellStart"/>
             <w:r>
               <w:rPr>
                 <w:rFonts w:ascii="Times New Roman" w:hAnsi="Times New Roman" w:cs="Times New Roman"/>
@@ -12612,6 +13198,7 @@
               </w:rPr>
               <w:t>z</w:t>
             </w:r>
+            <w:proofErr w:type="spellEnd"/>
           </w:p>
         </w:tc>
         <w:tc>
@@ -12893,6 +13480,7 @@
                 <w:szCs w:val="24"/>
               </w:rPr>
             </w:pPr>
+            <w:proofErr w:type="spellStart"/>
             <w:r>
               <w:rPr>
                 <w:rFonts w:ascii="Times New Roman" w:hAnsi="Times New Roman" w:cs="Times New Roman"/>
@@ -12912,6 +13500,7 @@
               </w:rPr>
               <w:t>k</w:t>
             </w:r>
+            <w:proofErr w:type="spellEnd"/>
           </w:p>
         </w:tc>
         <w:tc>
@@ -13016,6 +13605,7 @@
                 <w:szCs w:val="24"/>
               </w:rPr>
             </w:pPr>
+            <w:proofErr w:type="spellStart"/>
             <w:r>
               <w:rPr>
                 <w:rFonts w:ascii="Times New Roman" w:hAnsi="Times New Roman" w:cs="Times New Roman"/>
@@ -13035,6 +13625,7 @@
               </w:rPr>
               <w:t>z</w:t>
             </w:r>
+            <w:proofErr w:type="spellEnd"/>
           </w:p>
         </w:tc>
         <w:tc>
@@ -13122,7 +13713,7 @@
           <w:szCs w:val="24"/>
         </w:rPr>
       </w:pPr>
-      <w:commentRangeStart w:id="48"/>
+      <w:commentRangeStart w:id="46"/>
       <w:r>
         <w:rPr>
           <w:rFonts w:ascii="Times New Roman" w:hAnsi="Times New Roman" w:cs="Times New Roman"/>
@@ -13269,7 +13860,7 @@
           </w:p>
         </w:tc>
       </w:tr>
-      <w:commentRangeEnd w:id="48"/>
+      <w:commentRangeEnd w:id="46"/>
       <w:tr>
         <w:tc>
           <w:tcPr>
@@ -13293,7 +13884,7 @@
               <w:rPr>
                 <w:rStyle w:val="CommentReference"/>
               </w:rPr>
-              <w:commentReference w:id="48"/>
+              <w:commentReference w:id="46"/>
             </w:r>
             <w:r>
               <w:rPr>
@@ -13677,6 +14268,7 @@
                 <w:szCs w:val="24"/>
               </w:rPr>
             </w:pPr>
+            <w:proofErr w:type="spellStart"/>
             <w:r>
               <w:rPr>
                 <w:rFonts w:ascii="Times New Roman" w:eastAsia="SimSun" w:hAnsi="Times New Roman" w:cs="Times New Roman"/>
@@ -13696,6 +14288,7 @@
               </w:rPr>
               <w:t>i</w:t>
             </w:r>
+            <w:proofErr w:type="spellEnd"/>
             <w:r>
               <w:rPr>
                 <w:rFonts w:ascii="Times New Roman" w:eastAsia="SimSun" w:hAnsi="Times New Roman" w:cs="Times New Roman"/>
@@ -13704,6 +14297,7 @@
               </w:rPr>
               <w:t xml:space="preserve">, </w:t>
             </w:r>
+            <w:proofErr w:type="spellStart"/>
             <w:r>
               <w:rPr>
                 <w:rFonts w:ascii="Times New Roman" w:hAnsi="Times New Roman" w:cs="Times New Roman"/>
@@ -13723,6 +14317,7 @@
               </w:rPr>
               <w:t>k</w:t>
             </w:r>
+            <w:proofErr w:type="spellEnd"/>
           </w:p>
         </w:tc>
         <w:tc>
@@ -13829,6 +14424,7 @@
               </w:rPr>
               <w:t xml:space="preserve">, </w:t>
             </w:r>
+            <w:proofErr w:type="spellStart"/>
             <w:r>
               <w:rPr>
                 <w:rFonts w:ascii="Times New Roman" w:hAnsi="Times New Roman" w:cs="Times New Roman"/>
@@ -13848,6 +14444,7 @@
               </w:rPr>
               <w:t>y</w:t>
             </w:r>
+            <w:proofErr w:type="spellEnd"/>
             <w:r>
               <w:rPr>
                 <w:rFonts w:ascii="Times New Roman" w:eastAsia="SimSun" w:hAnsi="Times New Roman" w:cs="Times New Roman"/>
@@ -13856,6 +14453,7 @@
               </w:rPr>
               <w:t xml:space="preserve">, </w:t>
             </w:r>
+            <w:proofErr w:type="spellStart"/>
             <w:r>
               <w:rPr>
                 <w:rFonts w:ascii="Times New Roman" w:hAnsi="Times New Roman" w:cs="Times New Roman"/>
@@ -13875,6 +14473,7 @@
               </w:rPr>
               <w:t>γ</w:t>
             </w:r>
+            <w:proofErr w:type="spellEnd"/>
           </w:p>
         </w:tc>
         <w:tc>
@@ -13917,13 +14516,23 @@
                 <w:szCs w:val="24"/>
               </w:rPr>
             </w:pPr>
+            <w:proofErr w:type="spellStart"/>
             <w:r>
               <w:rPr>
                 <w:rFonts w:ascii="Times New Roman" w:hAnsi="Times New Roman" w:cs="Times New Roman"/>
                 <w:sz w:val="24"/>
                 <w:szCs w:val="24"/>
               </w:rPr>
-              <w:t>Allometric scaling of anabolism and energy expenditure</w:t>
+              <w:t>Allometric</w:t>
+            </w:r>
+            <w:proofErr w:type="spellEnd"/>
+            <w:r>
+              <w:rPr>
+                <w:rFonts w:ascii="Times New Roman" w:hAnsi="Times New Roman" w:cs="Times New Roman"/>
+                <w:sz w:val="24"/>
+                <w:szCs w:val="24"/>
+              </w:rPr>
+              <w:t xml:space="preserve"> scaling of anabolism and energy expenditure</w:t>
             </w:r>
           </w:p>
         </w:tc>
@@ -14540,6 +15149,7 @@
                 <w:szCs w:val="24"/>
               </w:rPr>
             </w:pPr>
+            <w:proofErr w:type="spellStart"/>
             <w:r>
               <w:rPr>
                 <w:rFonts w:ascii="Times New Roman" w:hAnsi="Times New Roman" w:cs="Times New Roman"/>
@@ -14559,6 +15169,7 @@
               </w:rPr>
               <w:t>k</w:t>
             </w:r>
+            <w:proofErr w:type="spellEnd"/>
           </w:p>
         </w:tc>
         <w:tc>
@@ -14646,6 +15257,7 @@
                 <w:szCs w:val="24"/>
               </w:rPr>
             </w:pPr>
+            <w:proofErr w:type="spellStart"/>
             <w:r>
               <w:rPr>
                 <w:rFonts w:ascii="Times New Roman" w:hAnsi="Times New Roman" w:cs="Times New Roman"/>
@@ -14665,6 +15277,7 @@
               </w:rPr>
               <w:t>y</w:t>
             </w:r>
+            <w:proofErr w:type="spellEnd"/>
           </w:p>
         </w:tc>
         <w:tc>
@@ -14758,6 +15371,7 @@
                 <w:szCs w:val="24"/>
               </w:rPr>
             </w:pPr>
+            <w:proofErr w:type="spellStart"/>
             <w:r>
               <w:rPr>
                 <w:rFonts w:ascii="Times New Roman" w:hAnsi="Times New Roman" w:cs="Times New Roman"/>
@@ -14777,6 +15391,7 @@
               </w:rPr>
               <w:t>z</w:t>
             </w:r>
+            <w:proofErr w:type="spellEnd"/>
           </w:p>
         </w:tc>
         <w:tc>
@@ -15429,6 +16044,7 @@
                 <w:szCs w:val="24"/>
               </w:rPr>
             </w:pPr>
+            <w:proofErr w:type="spellStart"/>
             <w:r>
               <w:rPr>
                 <w:rFonts w:ascii="Times New Roman" w:hAnsi="Times New Roman" w:cs="Times New Roman"/>
@@ -15438,6 +16054,7 @@
               </w:rPr>
               <w:t>i</w:t>
             </w:r>
+            <w:proofErr w:type="spellEnd"/>
           </w:p>
         </w:tc>
         <w:tc>
@@ -15854,6 +16471,7 @@
                 <w:szCs w:val="24"/>
               </w:rPr>
             </w:pPr>
+            <w:proofErr w:type="spellStart"/>
             <w:r>
               <w:rPr>
                 <w:rFonts w:ascii="Times New Roman" w:hAnsi="Times New Roman" w:cs="Times New Roman"/>
@@ -15862,6 +16480,7 @@
               </w:rPr>
               <w:t>pdH</w:t>
             </w:r>
+            <w:proofErr w:type="spellEnd"/>
           </w:p>
         </w:tc>
         <w:tc>
@@ -15966,14 +16585,34 @@
                 <w:szCs w:val="24"/>
               </w:rPr>
             </w:pPr>
+            <w:proofErr w:type="spellStart"/>
             <w:r>
               <w:rPr>
                 <w:rFonts w:ascii="Times New Roman" w:hAnsi="Times New Roman" w:cs="Times New Roman"/>
                 <w:sz w:val="24"/>
                 <w:szCs w:val="24"/>
               </w:rPr>
-              <w:t>Sd obs</w:t>
+              <w:t>Sd</w:t>
             </w:r>
+            <w:proofErr w:type="spellEnd"/>
+            <w:r>
+              <w:rPr>
+                <w:rFonts w:ascii="Times New Roman" w:hAnsi="Times New Roman" w:cs="Times New Roman"/>
+                <w:sz w:val="24"/>
+                <w:szCs w:val="24"/>
+              </w:rPr>
+              <w:t xml:space="preserve"> </w:t>
+            </w:r>
+            <w:proofErr w:type="spellStart"/>
+            <w:r>
+              <w:rPr>
+                <w:rFonts w:ascii="Times New Roman" w:hAnsi="Times New Roman" w:cs="Times New Roman"/>
+                <w:sz w:val="24"/>
+                <w:szCs w:val="24"/>
+              </w:rPr>
+              <w:t>obs</w:t>
+            </w:r>
+            <w:proofErr w:type="spellEnd"/>
           </w:p>
         </w:tc>
         <w:tc>
@@ -17383,7 +18022,7 @@
           <w:noProof/>
           <w:sz w:val="24"/>
           <w:szCs w:val="24"/>
-          <w:lang w:val="en-AU" w:eastAsia="zh-CN"/>
+          <w:lang w:val="en-NZ" w:eastAsia="en-NZ"/>
         </w:rPr>
         <w:drawing>
           <wp:inline distT="0" distB="0" distL="0" distR="0" wp14:anchorId="2B96DCA4" wp14:editId="4EA03416">
@@ -17468,6 +18107,7 @@
         </w:rPr>
         <w:t xml:space="preserve">Estimated value of </w:t>
       </w:r>
+      <w:proofErr w:type="spellStart"/>
       <w:r>
         <w:rPr>
           <w:rFonts w:ascii="Times New Roman" w:hAnsi="Times New Roman" w:cs="Times New Roman"/>
@@ -17476,6 +18116,7 @@
         </w:rPr>
         <w:t>muk</w:t>
       </w:r>
+      <w:proofErr w:type="spellEnd"/>
       <w:r>
         <w:rPr>
           <w:rFonts w:ascii="Times New Roman" w:hAnsi="Times New Roman" w:cs="Times New Roman"/>
@@ -17508,7 +18149,7 @@
           <w:noProof/>
           <w:sz w:val="24"/>
           <w:szCs w:val="24"/>
-          <w:lang w:val="en-AU" w:eastAsia="zh-CN"/>
+          <w:lang w:val="en-NZ" w:eastAsia="en-NZ"/>
         </w:rPr>
         <w:drawing>
           <wp:inline distT="0" distB="0" distL="0" distR="0" wp14:anchorId="639974CD" wp14:editId="40B6A22F">
@@ -17591,8 +18232,20 @@
           <w:sz w:val="24"/>
           <w:szCs w:val="24"/>
         </w:rPr>
-        <w:t xml:space="preserve"> sims</w:t>
-      </w:r>
+        <w:t xml:space="preserve"> </w:t>
+      </w:r>
+      <w:proofErr w:type="spellStart"/>
+      <w:proofErr w:type="gramStart"/>
+      <w:r>
+        <w:rPr>
+          <w:rFonts w:ascii="Times New Roman" w:hAnsi="Times New Roman" w:cs="Times New Roman"/>
+          <w:sz w:val="24"/>
+          <w:szCs w:val="24"/>
+        </w:rPr>
+        <w:t>sims</w:t>
+      </w:r>
+      <w:proofErr w:type="spellEnd"/>
+      <w:proofErr w:type="gramEnd"/>
     </w:p>
     <w:p>
       <w:pPr>
@@ -17617,7 +18270,7 @@
           <w:noProof/>
           <w:sz w:val="24"/>
           <w:szCs w:val="24"/>
-          <w:lang w:val="en-AU" w:eastAsia="zh-CN"/>
+          <w:lang w:val="en-NZ" w:eastAsia="en-NZ"/>
         </w:rPr>
         <w:drawing>
           <wp:inline distT="0" distB="0" distL="0" distR="0" wp14:anchorId="29290461" wp14:editId="1091DE2B">
@@ -17684,8 +18337,20 @@
           <w:sz w:val="24"/>
           <w:szCs w:val="24"/>
         </w:rPr>
-        <w:t xml:space="preserve"> sims</w:t>
-      </w:r>
+        <w:t xml:space="preserve"> </w:t>
+      </w:r>
+      <w:proofErr w:type="spellStart"/>
+      <w:proofErr w:type="gramStart"/>
+      <w:r>
+        <w:rPr>
+          <w:rFonts w:ascii="Times New Roman" w:hAnsi="Times New Roman" w:cs="Times New Roman"/>
+          <w:sz w:val="24"/>
+          <w:szCs w:val="24"/>
+        </w:rPr>
+        <w:t>sims</w:t>
+      </w:r>
+      <w:proofErr w:type="spellEnd"/>
+      <w:proofErr w:type="gramEnd"/>
     </w:p>
     <w:p>
       <w:pPr>
@@ -17710,12 +18375,12 @@
           <w:noProof/>
           <w:sz w:val="24"/>
           <w:szCs w:val="24"/>
-          <w:lang w:val="en-AU" w:eastAsia="zh-CN"/>
+          <w:lang w:val="en-NZ" w:eastAsia="en-NZ"/>
         </w:rPr>
         <w:drawing>
-          <wp:inline distT="0" distB="0" distL="0" distR="0" wp14:anchorId="2700828C" wp14:editId="0BAC740F">
-            <wp:extent cx="5943600" cy="3962400"/>
-            <wp:effectExtent l="0" t="0" r="0" b="0"/>
+          <wp:inline distT="0" distB="0" distL="0" distR="0" wp14:anchorId="2700828C" wp14:editId="1775E7FC">
+            <wp:extent cx="5943600" cy="1981199"/>
+            <wp:effectExtent l="0" t="0" r="0" b="635"/>
             <wp:docPr id="9" name="Picture 9"/>
             <wp:cNvGraphicFramePr>
               <a:graphicFrameLocks xmlns:a="http://schemas.openxmlformats.org/drawingml/2006/main" noChangeAspect="1"/>
@@ -17742,7 +18407,7 @@
                   <pic:spPr>
                     <a:xfrm>
                       <a:off x="0" y="0"/>
-                      <a:ext cx="5943600" cy="3962400"/>
+                      <a:ext cx="5943600" cy="1981199"/>
                     </a:xfrm>
                     <a:prstGeom prst="rect">
                       <a:avLst/>
@@ -17769,24 +18434,38 @@
           <w:sz w:val="24"/>
           <w:szCs w:val="24"/>
         </w:rPr>
-        <w:t>Figure X – sdobs</w:t>
-      </w:r>
-      <w:r>
-        <w:rPr>
-          <w:rFonts w:ascii="Times New Roman" w:hAnsi="Times New Roman" w:cs="Times New Roman"/>
-          <w:sz w:val="24"/>
-          <w:szCs w:val="24"/>
-        </w:rPr>
-        <w:t xml:space="preserve"> sims</w:t>
-      </w:r>
-      <w:r>
-        <w:rPr>
-          <w:rFonts w:ascii="Times New Roman" w:hAnsi="Times New Roman" w:cs="Times New Roman"/>
-          <w:sz w:val="24"/>
-          <w:szCs w:val="24"/>
-        </w:rPr>
-        <w:t>, could half the height of this fig</w:t>
-      </w:r>
+        <w:t xml:space="preserve">Figure X – </w:t>
+      </w:r>
+      <w:proofErr w:type="spellStart"/>
+      <w:r>
+        <w:rPr>
+          <w:rFonts w:ascii="Times New Roman" w:hAnsi="Times New Roman" w:cs="Times New Roman"/>
+          <w:sz w:val="24"/>
+          <w:szCs w:val="24"/>
+        </w:rPr>
+        <w:t>sdobs</w:t>
+      </w:r>
+      <w:proofErr w:type="spellEnd"/>
+      <w:r>
+        <w:rPr>
+          <w:rFonts w:ascii="Times New Roman" w:hAnsi="Times New Roman" w:cs="Times New Roman"/>
+          <w:sz w:val="24"/>
+          <w:szCs w:val="24"/>
+        </w:rPr>
+        <w:t xml:space="preserve"> </w:t>
+      </w:r>
+      <w:proofErr w:type="spellStart"/>
+      <w:proofErr w:type="gramStart"/>
+      <w:r>
+        <w:rPr>
+          <w:rFonts w:ascii="Times New Roman" w:hAnsi="Times New Roman" w:cs="Times New Roman"/>
+          <w:sz w:val="24"/>
+          <w:szCs w:val="24"/>
+        </w:rPr>
+        <w:t>sims</w:t>
+      </w:r>
+      <w:proofErr w:type="spellEnd"/>
+      <w:proofErr w:type="gramEnd"/>
     </w:p>
     <w:p>
       <w:pPr>
@@ -17811,12 +18490,12 @@
           <w:noProof/>
           <w:sz w:val="24"/>
           <w:szCs w:val="24"/>
-          <w:lang w:val="en-AU" w:eastAsia="zh-CN"/>
+          <w:lang w:val="en-NZ" w:eastAsia="en-NZ"/>
         </w:rPr>
         <w:drawing>
-          <wp:inline distT="0" distB="0" distL="0" distR="0" wp14:anchorId="18365D16" wp14:editId="198680B0">
-            <wp:extent cx="5943600" cy="3962400"/>
-            <wp:effectExtent l="0" t="0" r="0" b="0"/>
+          <wp:inline distT="0" distB="0" distL="0" distR="0" wp14:anchorId="18365D16" wp14:editId="223AFB60">
+            <wp:extent cx="2971799" cy="3962400"/>
+            <wp:effectExtent l="0" t="0" r="635" b="0"/>
             <wp:docPr id="10" name="Picture 10"/>
             <wp:cNvGraphicFramePr>
               <a:graphicFrameLocks xmlns:a="http://schemas.openxmlformats.org/drawingml/2006/main" noChangeAspect="1"/>
@@ -17843,7 +18522,7 @@
                   <pic:spPr>
                     <a:xfrm>
                       <a:off x="0" y="0"/>
-                      <a:ext cx="5943600" cy="3962400"/>
+                      <a:ext cx="2971799" cy="3962400"/>
                     </a:xfrm>
                     <a:prstGeom prst="rect">
                       <a:avLst/>
@@ -17870,24 +18549,38 @@
           <w:sz w:val="24"/>
           <w:szCs w:val="24"/>
         </w:rPr>
-        <w:t>Figure X – kdev</w:t>
-      </w:r>
-      <w:r>
-        <w:rPr>
-          <w:rFonts w:ascii="Times New Roman" w:hAnsi="Times New Roman" w:cs="Times New Roman"/>
-          <w:sz w:val="24"/>
-          <w:szCs w:val="24"/>
-        </w:rPr>
-        <w:t xml:space="preserve"> sims</w:t>
-      </w:r>
-      <w:r>
-        <w:rPr>
-          <w:rFonts w:ascii="Times New Roman" w:hAnsi="Times New Roman" w:cs="Times New Roman"/>
-          <w:sz w:val="24"/>
-          <w:szCs w:val="24"/>
-        </w:rPr>
-        <w:t>, could half the width of this fig</w:t>
-      </w:r>
+        <w:t xml:space="preserve">Figure X – </w:t>
+      </w:r>
+      <w:proofErr w:type="spellStart"/>
+      <w:r>
+        <w:rPr>
+          <w:rFonts w:ascii="Times New Roman" w:hAnsi="Times New Roman" w:cs="Times New Roman"/>
+          <w:sz w:val="24"/>
+          <w:szCs w:val="24"/>
+        </w:rPr>
+        <w:t>kdev</w:t>
+      </w:r>
+      <w:proofErr w:type="spellEnd"/>
+      <w:r>
+        <w:rPr>
+          <w:rFonts w:ascii="Times New Roman" w:hAnsi="Times New Roman" w:cs="Times New Roman"/>
+          <w:sz w:val="24"/>
+          <w:szCs w:val="24"/>
+        </w:rPr>
+        <w:t xml:space="preserve"> </w:t>
+      </w:r>
+      <w:proofErr w:type="spellStart"/>
+      <w:proofErr w:type="gramStart"/>
+      <w:r>
+        <w:rPr>
+          <w:rFonts w:ascii="Times New Roman" w:hAnsi="Times New Roman" w:cs="Times New Roman"/>
+          <w:sz w:val="24"/>
+          <w:szCs w:val="24"/>
+        </w:rPr>
+        <w:t>sims</w:t>
+      </w:r>
+      <w:proofErr w:type="spellEnd"/>
+      <w:proofErr w:type="gramEnd"/>
     </w:p>
     <w:p>
       <w:pPr>
@@ -17897,6 +18590,8 @@
           <w:szCs w:val="24"/>
         </w:rPr>
       </w:pPr>
+      <w:bookmarkStart w:id="47" w:name="_GoBack"/>
+      <w:bookmarkEnd w:id="47"/>
     </w:p>
     <w:p>
       <w:pPr>
@@ -17912,12 +18607,12 @@
           <w:noProof/>
           <w:sz w:val="24"/>
           <w:szCs w:val="24"/>
-          <w:lang w:val="en-AU" w:eastAsia="zh-CN"/>
+          <w:lang w:val="en-NZ" w:eastAsia="en-NZ"/>
         </w:rPr>
         <w:drawing>
-          <wp:inline distT="0" distB="0" distL="0" distR="0" wp14:anchorId="7F28DC6A" wp14:editId="09B9493B">
-            <wp:extent cx="5943600" cy="3962400"/>
-            <wp:effectExtent l="0" t="0" r="0" b="0"/>
+          <wp:inline distT="0" distB="0" distL="0" distR="0" wp14:anchorId="7F28DC6A" wp14:editId="29E1EA1C">
+            <wp:extent cx="2970000" cy="1980000"/>
+            <wp:effectExtent l="0" t="0" r="1905" b="1270"/>
             <wp:docPr id="11" name="Picture 11"/>
             <wp:cNvGraphicFramePr>
               <a:graphicFrameLocks xmlns:a="http://schemas.openxmlformats.org/drawingml/2006/main" noChangeAspect="1"/>
@@ -17944,7 +18639,7 @@
                   <pic:spPr>
                     <a:xfrm>
                       <a:off x="0" y="0"/>
-                      <a:ext cx="5943600" cy="3962400"/>
+                      <a:ext cx="2970000" cy="1980000"/>
                     </a:xfrm>
                     <a:prstGeom prst="rect">
                       <a:avLst/>
@@ -17971,32 +18666,38 @@
           <w:sz w:val="24"/>
           <w:szCs w:val="24"/>
         </w:rPr>
-        <w:t>Figure X – sdz</w:t>
-      </w:r>
-      <w:r>
-        <w:rPr>
-          <w:rFonts w:ascii="Times New Roman" w:hAnsi="Times New Roman" w:cs="Times New Roman"/>
-          <w:sz w:val="24"/>
-          <w:szCs w:val="24"/>
-        </w:rPr>
-        <w:t xml:space="preserve"> sims</w:t>
-      </w:r>
-      <w:r>
-        <w:rPr>
-          <w:rFonts w:ascii="Times New Roman" w:hAnsi="Times New Roman" w:cs="Times New Roman"/>
-          <w:sz w:val="24"/>
-          <w:szCs w:val="24"/>
-        </w:rPr>
-        <w:t>, could half the height and width of this fig.</w:t>
-      </w:r>
-      <w:r>
-        <w:rPr>
-          <w:rFonts w:ascii="Times New Roman" w:hAnsi="Times New Roman" w:cs="Times New Roman"/>
-          <w:sz w:val="24"/>
-          <w:szCs w:val="24"/>
-        </w:rPr>
-        <w:t xml:space="preserve"> This will look different once the simulations that I f’ed up and am currently running are done.</w:t>
-      </w:r>
+        <w:t xml:space="preserve">Figure X – </w:t>
+      </w:r>
+      <w:proofErr w:type="spellStart"/>
+      <w:r>
+        <w:rPr>
+          <w:rFonts w:ascii="Times New Roman" w:hAnsi="Times New Roman" w:cs="Times New Roman"/>
+          <w:sz w:val="24"/>
+          <w:szCs w:val="24"/>
+        </w:rPr>
+        <w:t>sdz</w:t>
+      </w:r>
+      <w:proofErr w:type="spellEnd"/>
+      <w:r>
+        <w:rPr>
+          <w:rFonts w:ascii="Times New Roman" w:hAnsi="Times New Roman" w:cs="Times New Roman"/>
+          <w:sz w:val="24"/>
+          <w:szCs w:val="24"/>
+        </w:rPr>
+        <w:t xml:space="preserve"> </w:t>
+      </w:r>
+      <w:proofErr w:type="spellStart"/>
+      <w:proofErr w:type="gramStart"/>
+      <w:r>
+        <w:rPr>
+          <w:rFonts w:ascii="Times New Roman" w:hAnsi="Times New Roman" w:cs="Times New Roman"/>
+          <w:sz w:val="24"/>
+          <w:szCs w:val="24"/>
+        </w:rPr>
+        <w:t>sims</w:t>
+      </w:r>
+      <w:proofErr w:type="spellEnd"/>
+      <w:proofErr w:type="gramEnd"/>
     </w:p>
     <w:p>
       <w:pPr>
@@ -18035,7 +18736,7 @@
           <w:noProof/>
           <w:sz w:val="24"/>
           <w:szCs w:val="24"/>
-          <w:lang w:val="en-AU" w:eastAsia="zh-CN"/>
+          <w:lang w:val="en-NZ" w:eastAsia="en-NZ"/>
         </w:rPr>
         <w:drawing>
           <wp:inline distT="0" distB="0" distL="0" distR="0" wp14:anchorId="5589EC6A" wp14:editId="273F7640">
@@ -18140,7 +18841,7 @@
           <w:noProof/>
           <w:sz w:val="24"/>
           <w:szCs w:val="24"/>
-          <w:lang w:val="en-AU" w:eastAsia="zh-CN"/>
+          <w:lang w:val="en-NZ" w:eastAsia="en-NZ"/>
         </w:rPr>
         <w:drawing>
           <wp:inline distT="0" distB="0" distL="0" distR="0" wp14:anchorId="48A843A0" wp14:editId="7A372AD0">
@@ -18260,7 +18961,7 @@
           <w:noProof/>
           <w:sz w:val="24"/>
           <w:szCs w:val="24"/>
-          <w:lang w:val="en-AU" w:eastAsia="zh-CN"/>
+          <w:lang w:val="en-NZ" w:eastAsia="en-NZ"/>
         </w:rPr>
         <w:drawing>
           <wp:inline distT="0" distB="0" distL="0" distR="0" wp14:anchorId="317257AA" wp14:editId="0A99D008">
@@ -18365,7 +19066,7 @@
           <w:noProof/>
           <w:sz w:val="24"/>
           <w:szCs w:val="24"/>
-          <w:lang w:val="en-AU" w:eastAsia="zh-CN"/>
+          <w:lang w:val="en-NZ" w:eastAsia="en-NZ"/>
         </w:rPr>
         <w:drawing>
           <wp:inline distT="0" distB="0" distL="0" distR="0" wp14:anchorId="49CE6A05" wp14:editId="0EC6149E">
@@ -18449,7 +19150,7 @@
 
 <file path=word/comments.xml><?xml version="1.0" encoding="utf-8"?>
 <w:comments xmlns:wpc="http://schemas.microsoft.com/office/word/2010/wordprocessingCanvas" xmlns:mc="http://schemas.openxmlformats.org/markup-compatibility/2006" xmlns:o="urn:schemas-microsoft-com:office:office" xmlns:r="http://schemas.openxmlformats.org/officeDocument/2006/relationships" xmlns:m="http://schemas.openxmlformats.org/officeDocument/2006/math" xmlns:v="urn:schemas-microsoft-com:vml" xmlns:wp14="http://schemas.microsoft.com/office/word/2010/wordprocessingDrawing" xmlns:wp="http://schemas.openxmlformats.org/drawingml/2006/wordprocessingDrawing" xmlns:w10="urn:schemas-microsoft-com:office:word" xmlns:w="http://schemas.openxmlformats.org/wordprocessingml/2006/main" xmlns:w14="http://schemas.microsoft.com/office/word/2010/wordml" xmlns:w15="http://schemas.microsoft.com/office/word/2012/wordml" xmlns:wpg="http://schemas.microsoft.com/office/word/2010/wordprocessingGroup" xmlns:wpi="http://schemas.microsoft.com/office/word/2010/wordprocessingInk" xmlns:wne="http://schemas.microsoft.com/office/word/2006/wordml" xmlns:wps="http://schemas.microsoft.com/office/word/2010/wordprocessingShape" mc:Ignorable="w14 w15 wp14">
-  <w:comment w:id="43" w:author="Darcy Webber" w:date="2015-01-22T11:13:00Z" w:initials="DW">
+  <w:comment w:id="42" w:author="Darcy Webber" w:date="2015-01-22T11:13:00Z" w:initials="DW">
     <w:p>
       <w:pPr>
         <w:pStyle w:val="CommentText"/>
@@ -18461,11 +19162,16 @@
         <w:annotationRef/>
       </w:r>
       <w:r>
-        <w:t>I’m still waiting on Alistair to get permission to put the data online. Everything else is in the R pkg</w:t>
-      </w:r>
+        <w:t xml:space="preserve">I’m still waiting on Alistair to get permission to put the data online. Everything else is in the R </w:t>
+      </w:r>
+      <w:proofErr w:type="spellStart"/>
+      <w:r>
+        <w:t>pkg</w:t>
+      </w:r>
+      <w:proofErr w:type="spellEnd"/>
     </w:p>
   </w:comment>
-  <w:comment w:id="44" w:author="JTT" w:date="2015-01-19T11:47:00Z" w:initials="JT">
+  <w:comment w:id="43" w:author="JTT" w:date="2015-01-19T11:47:00Z" w:initials="JT">
     <w:p>
       <w:pPr>
         <w:pStyle w:val="CommentText"/>
@@ -18477,11 +19183,19 @@
         <w:annotationRef/>
       </w:r>
       <w:r>
-        <w:t xml:space="preserve">Please provide address for GitHub repo, and put data, case study, and simulation directly in the R package </w:t>
+        <w:t xml:space="preserve">Please provide address for </w:t>
+      </w:r>
+      <w:proofErr w:type="spellStart"/>
+      <w:r>
+        <w:t>GitHub</w:t>
+      </w:r>
+      <w:proofErr w:type="spellEnd"/>
+      <w:r>
+        <w:t xml:space="preserve"> repo, and put data, case study, and simulation directly in the R package </w:t>
       </w:r>
     </w:p>
   </w:comment>
-  <w:comment w:id="45" w:author="Darcy Webber" w:date="2015-01-22T09:28:00Z" w:initials="DW">
+  <w:comment w:id="44" w:author="Darcy Webber" w:date="2015-01-22T09:28:00Z" w:initials="DW">
     <w:p>
       <w:pPr>
         <w:pStyle w:val="CommentText"/>
@@ -18497,7 +19211,7 @@
       </w:r>
     </w:p>
   </w:comment>
-  <w:comment w:id="46" w:author="JTT" w:date="2015-01-19T11:18:00Z" w:initials="JT">
+  <w:comment w:id="45" w:author="JTT" w:date="2015-01-19T11:18:00Z" w:initials="JT">
     <w:p>
       <w:pPr>
         <w:pStyle w:val="CommentText"/>
@@ -18513,7 +19227,7 @@
       </w:r>
     </w:p>
   </w:comment>
-  <w:comment w:id="48" w:author="JTT" w:date="2015-01-19T11:56:00Z" w:initials="JT">
+  <w:comment w:id="46" w:author="JTT" w:date="2015-01-19T11:56:00Z" w:initials="JT">
     <w:p>
       <w:pPr>
         <w:pStyle w:val="CommentText"/>
@@ -18577,6 +19291,7 @@
         <w:docPartUnique/>
       </w:docPartObj>
     </w:sdtPr>
+    <w:sdtEndPr/>
     <w:sdtContent>
       <w:p>
         <w:pPr>
@@ -18596,7 +19311,7 @@
           <w:rPr>
             <w:noProof/>
           </w:rPr>
-          <w:t>11</w:t>
+          <w:t>29</w:t>
         </w:r>
         <w:r>
           <w:rPr>
@@ -20187,6 +20902,7 @@
       <w:spacing w:after="0" w:line="240" w:lineRule="auto"/>
     </w:pPr>
     <w:tblPr>
+      <w:tblInd w:w="0" w:type="dxa"/>
       <w:tblBorders>
         <w:top w:val="single" w:sz="4" w:space="0" w:color="auto"/>
         <w:left w:val="single" w:sz="4" w:space="0" w:color="auto"/>
@@ -20195,6 +20911,12 @@
         <w:insideH w:val="single" w:sz="4" w:space="0" w:color="auto"/>
         <w:insideV w:val="single" w:sz="4" w:space="0" w:color="auto"/>
       </w:tblBorders>
+      <w:tblCellMar>
+        <w:top w:w="0" w:type="dxa"/>
+        <w:left w:w="108" w:type="dxa"/>
+        <w:bottom w:w="0" w:type="dxa"/>
+        <w:right w:w="108" w:type="dxa"/>
+      </w:tblCellMar>
     </w:tblPr>
   </w:style>
   <w:style w:type="paragraph" w:styleId="CommentSubject">
@@ -20237,575 +20959,6 @@
     </w:rPr>
   </w:style>
 </w:styles>
-</file>
-
-<file path=word/glossary/document.xml><?xml version="1.0" encoding="utf-8"?>
-<w:glossaryDocument xmlns:wpc="http://schemas.microsoft.com/office/word/2010/wordprocessingCanvas" xmlns:mc="http://schemas.openxmlformats.org/markup-compatibility/2006" xmlns:o="urn:schemas-microsoft-com:office:office" xmlns:r="http://schemas.openxmlformats.org/officeDocument/2006/relationships" xmlns:m="http://schemas.openxmlformats.org/officeDocument/2006/math" xmlns:v="urn:schemas-microsoft-com:vml" xmlns:wp14="http://schemas.microsoft.com/office/word/2010/wordprocessingDrawing" xmlns:wp="http://schemas.openxmlformats.org/drawingml/2006/wordprocessingDrawing" xmlns:w10="urn:schemas-microsoft-com:office:word" xmlns:w="http://schemas.openxmlformats.org/wordprocessingml/2006/main" xmlns:w14="http://schemas.microsoft.com/office/word/2010/wordml" xmlns:w15="http://schemas.microsoft.com/office/word/2012/wordml" xmlns:wpg="http://schemas.microsoft.com/office/word/2010/wordprocessingGroup" xmlns:wpi="http://schemas.microsoft.com/office/word/2010/wordprocessingInk" xmlns:wne="http://schemas.microsoft.com/office/word/2006/wordml" xmlns:wps="http://schemas.microsoft.com/office/word/2010/wordprocessingShape" mc:Ignorable="w14 w15 wp14"/>
-</file>
-
-<file path=word/glossary/fontTable.xml><?xml version="1.0" encoding="utf-8"?>
-<w:fonts xmlns:mc="http://schemas.openxmlformats.org/markup-compatibility/2006" xmlns:r="http://schemas.openxmlformats.org/officeDocument/2006/relationships" xmlns:w="http://schemas.openxmlformats.org/wordprocessingml/2006/main" xmlns:w14="http://schemas.microsoft.com/office/word/2010/wordml" xmlns:w15="http://schemas.microsoft.com/office/word/2012/wordml" mc:Ignorable="w14 w15">
-  <w:font w:name="Symbol">
-    <w:panose1 w:val="05050102010706020507"/>
-    <w:charset w:val="02"/>
-    <w:family w:val="roman"/>
-    <w:pitch w:val="variable"/>
-    <w:sig w:usb0="00000000" w:usb1="10000000" w:usb2="00000000" w:usb3="00000000" w:csb0="80000000" w:csb1="00000000"/>
-  </w:font>
-  <w:font w:name="Times New Roman">
-    <w:panose1 w:val="02020603050405020304"/>
-    <w:charset w:val="00"/>
-    <w:family w:val="roman"/>
-    <w:pitch w:val="variable"/>
-    <w:sig w:usb0="E0002AFF" w:usb1="C0007841" w:usb2="00000009" w:usb3="00000000" w:csb0="000001FF" w:csb1="00000000"/>
-  </w:font>
-  <w:font w:name="Courier New">
-    <w:panose1 w:val="02070309020205020404"/>
-    <w:charset w:val="00"/>
-    <w:family w:val="modern"/>
-    <w:pitch w:val="fixed"/>
-    <w:sig w:usb0="E0002AFF" w:usb1="C0007843" w:usb2="00000009" w:usb3="00000000" w:csb0="000001FF" w:csb1="00000000"/>
-  </w:font>
-  <w:font w:name="Wingdings">
-    <w:panose1 w:val="05000000000000000000"/>
-    <w:charset w:val="02"/>
-    <w:family w:val="auto"/>
-    <w:pitch w:val="variable"/>
-    <w:sig w:usb0="00000000" w:usb1="10000000" w:usb2="00000000" w:usb3="00000000" w:csb0="80000000" w:csb1="00000000"/>
-  </w:font>
-  <w:font w:name="Calibri">
-    <w:panose1 w:val="020F0502020204030204"/>
-    <w:charset w:val="00"/>
-    <w:family w:val="swiss"/>
-    <w:pitch w:val="variable"/>
-    <w:sig w:usb0="E00002FF" w:usb1="4000ACFF" w:usb2="00000001" w:usb3="00000000" w:csb0="0000019F" w:csb1="00000000"/>
-  </w:font>
-  <w:font w:name="SimSun">
-    <w:altName w:val="宋体"/>
-    <w:panose1 w:val="02010600030101010101"/>
-    <w:charset w:val="86"/>
-    <w:family w:val="auto"/>
-    <w:pitch w:val="variable"/>
-    <w:sig w:usb0="00000003" w:usb1="288F0000" w:usb2="00000016" w:usb3="00000000" w:csb0="00040001" w:csb1="00000000"/>
-  </w:font>
-  <w:font w:name="Times">
-    <w:panose1 w:val="02020603050405020304"/>
-    <w:charset w:val="00"/>
-    <w:family w:val="roman"/>
-    <w:pitch w:val="variable"/>
-    <w:sig w:usb0="E0002AFF" w:usb1="C0007841" w:usb2="00000009" w:usb3="00000000" w:csb0="000001FF" w:csb1="00000000"/>
-  </w:font>
-  <w:font w:name="Tahoma">
-    <w:panose1 w:val="020B0604030504040204"/>
-    <w:charset w:val="00"/>
-    <w:family w:val="swiss"/>
-    <w:pitch w:val="variable"/>
-    <w:sig w:usb0="E1002EFF" w:usb1="C000605B" w:usb2="00000029" w:usb3="00000000" w:csb0="000101FF" w:csb1="00000000"/>
-  </w:font>
-  <w:font w:name="Cambria Math">
-    <w:panose1 w:val="02040503050406030204"/>
-    <w:charset w:val="00"/>
-    <w:family w:val="roman"/>
-    <w:pitch w:val="variable"/>
-    <w:sig w:usb0="E00002FF" w:usb1="420024FF" w:usb2="00000000" w:usb3="00000000" w:csb0="0000019F" w:csb1="00000000"/>
-  </w:font>
-  <w:font w:name="Cambria">
-    <w:panose1 w:val="02040503050406030204"/>
-    <w:charset w:val="00"/>
-    <w:family w:val="roman"/>
-    <w:pitch w:val="variable"/>
-    <w:sig w:usb0="E00002FF" w:usb1="400004FF" w:usb2="00000000" w:usb3="00000000" w:csb0="0000019F" w:csb1="00000000"/>
-  </w:font>
-  <w:font w:name="Calibri Light">
-    <w:panose1 w:val="020F0302020204030204"/>
-    <w:charset w:val="00"/>
-    <w:family w:val="swiss"/>
-    <w:pitch w:val="variable"/>
-    <w:sig w:usb0="A00002EF" w:usb1="4000207B" w:usb2="00000000" w:usb3="00000000" w:csb0="0000019F" w:csb1="00000000"/>
-  </w:font>
-</w:fonts>
-</file>
-
-<file path=word/glossary/settings.xml><?xml version="1.0" encoding="utf-8"?>
-<w:settings xmlns:mc="http://schemas.openxmlformats.org/markup-compatibility/2006" xmlns:o="urn:schemas-microsoft-com:office:office" xmlns:r="http://schemas.openxmlformats.org/officeDocument/2006/relationships" xmlns:m="http://schemas.openxmlformats.org/officeDocument/2006/math" xmlns:v="urn:schemas-microsoft-com:vml" xmlns:w10="urn:schemas-microsoft-com:office:word" xmlns:w="http://schemas.openxmlformats.org/wordprocessingml/2006/main" xmlns:w14="http://schemas.microsoft.com/office/word/2010/wordml" xmlns:w15="http://schemas.microsoft.com/office/word/2012/wordml" xmlns:sl="http://schemas.openxmlformats.org/schemaLibrary/2006/main" mc:Ignorable="w14 w15">
-  <w:view w:val="normal"/>
-  <w:defaultTabStop w:val="720"/>
-  <w:characterSpacingControl w:val="doNotCompress"/>
-  <w:compat>
-    <w:useFELayout/>
-    <w:compatSetting w:name="compatibilityMode" w:uri="http://schemas.microsoft.com/office/word" w:val="15"/>
-    <w:compatSetting w:name="overrideTableStyleFontSizeAndJustification" w:uri="http://schemas.microsoft.com/office/word" w:val="1"/>
-    <w:compatSetting w:name="enableOpenTypeFeatures" w:uri="http://schemas.microsoft.com/office/word" w:val="1"/>
-    <w:compatSetting w:name="doNotFlipMirrorIndents" w:uri="http://schemas.microsoft.com/office/word" w:val="1"/>
-    <w:compatSetting w:name="differentiateMultirowTableHeaders" w:uri="http://schemas.microsoft.com/office/word" w:val="1"/>
-  </w:compat>
-  <w:rsids>
-    <w:rsidRoot w:val="001F0AA0"/>
-    <w:rsid w:val="00043704"/>
-    <w:rsid w:val="001F0AA0"/>
-    <w:rsid w:val="00BB1EF9"/>
-    <w:rsid w:val="00CE0A23"/>
-  </w:rsids>
-  <m:mathPr>
-    <m:mathFont m:val="Cambria Math"/>
-    <m:brkBin m:val="before"/>
-    <m:brkBinSub m:val="--"/>
-    <m:smallFrac m:val="0"/>
-    <m:dispDef/>
-    <m:lMargin m:val="0"/>
-    <m:rMargin m:val="0"/>
-    <m:defJc m:val="centerGroup"/>
-    <m:wrapIndent m:val="1440"/>
-    <m:intLim m:val="subSup"/>
-    <m:naryLim m:val="undOvr"/>
-  </m:mathPr>
-  <w:themeFontLang w:val="en-AU" w:eastAsia="zh-CN"/>
-  <w:clrSchemeMapping w:bg1="light1" w:t1="dark1" w:bg2="light2" w:t2="dark2" w:accent1="accent1" w:accent2="accent2" w:accent3="accent3" w:accent4="accent4" w:accent5="accent5" w:accent6="accent6" w:hyperlink="hyperlink" w:followedHyperlink="followedHyperlink"/>
-  <w:decimalSymbol w:val="."/>
-  <w:listSeparator w:val=","/>
-  <w15:chartTrackingRefBased/>
-</w:settings>
-</file>
-
-<file path=word/glossary/styles.xml><?xml version="1.0" encoding="utf-8"?>
-<w:styles xmlns:mc="http://schemas.openxmlformats.org/markup-compatibility/2006" xmlns:r="http://schemas.openxmlformats.org/officeDocument/2006/relationships" xmlns:w="http://schemas.openxmlformats.org/wordprocessingml/2006/main" xmlns:w14="http://schemas.microsoft.com/office/word/2010/wordml" xmlns:w15="http://schemas.microsoft.com/office/word/2012/wordml" mc:Ignorable="w14 w15">
-  <w:docDefaults>
-    <w:rPrDefault>
-      <w:rPr>
-        <w:rFonts w:asciiTheme="minorHAnsi" w:eastAsiaTheme="minorEastAsia" w:hAnsiTheme="minorHAnsi" w:cstheme="minorBidi"/>
-        <w:sz w:val="22"/>
-        <w:szCs w:val="22"/>
-        <w:lang w:val="en-AU" w:eastAsia="zh-CN" w:bidi="ar-SA"/>
-      </w:rPr>
-    </w:rPrDefault>
-    <w:pPrDefault>
-      <w:pPr>
-        <w:spacing w:after="160" w:line="259" w:lineRule="auto"/>
-      </w:pPr>
-    </w:pPrDefault>
-  </w:docDefaults>
-  <w:latentStyles w:defLockedState="0" w:defUIPriority="99" w:defSemiHidden="0" w:defUnhideWhenUsed="0" w:defQFormat="0" w:count="371">
-    <w:lsdException w:name="Normal" w:uiPriority="0" w:qFormat="1"/>
-    <w:lsdException w:name="heading 1" w:uiPriority="9" w:qFormat="1"/>
-    <w:lsdException w:name="heading 2" w:semiHidden="1" w:uiPriority="9" w:unhideWhenUsed="1" w:qFormat="1"/>
-    <w:lsdException w:name="heading 3" w:semiHidden="1" w:uiPriority="9" w:unhideWhenUsed="1" w:qFormat="1"/>
-    <w:lsdException w:name="heading 4" w:semiHidden="1" w:uiPriority="9" w:unhideWhenUsed="1" w:qFormat="1"/>
-    <w:lsdException w:name="heading 5" w:semiHidden="1" w:uiPriority="9" w:unhideWhenUsed="1" w:qFormat="1"/>
-    <w:lsdException w:name="heading 6" w:semiHidden="1" w:uiPriority="9" w:unhideWhenUsed="1" w:qFormat="1"/>
-    <w:lsdException w:name="heading 7" w:semiHidden="1" w:uiPriority="9" w:unhideWhenUsed="1" w:qFormat="1"/>
-    <w:lsdException w:name="heading 8" w:semiHidden="1" w:uiPriority="9" w:unhideWhenUsed="1" w:qFormat="1"/>
-    <w:lsdException w:name="heading 9" w:semiHidden="1" w:uiPriority="9" w:unhideWhenUsed="1" w:qFormat="1"/>
-    <w:lsdException w:name="index 1" w:semiHidden="1" w:unhideWhenUsed="1"/>
-    <w:lsdException w:name="index 2" w:semiHidden="1" w:unhideWhenUsed="1"/>
-    <w:lsdException w:name="index 3" w:semiHidden="1" w:unhideWhenUsed="1"/>
-    <w:lsdException w:name="index 4" w:semiHidden="1" w:unhideWhenUsed="1"/>
-    <w:lsdException w:name="index 5" w:semiHidden="1" w:unhideWhenUsed="1"/>
-    <w:lsdException w:name="index 6" w:semiHidden="1" w:unhideWhenUsed="1"/>
-    <w:lsdException w:name="index 7" w:semiHidden="1" w:unhideWhenUsed="1"/>
-    <w:lsdException w:name="index 8" w:semiHidden="1" w:unhideWhenUsed="1"/>
-    <w:lsdException w:name="index 9" w:semiHidden="1" w:unhideWhenUsed="1"/>
-    <w:lsdException w:name="toc 1" w:semiHidden="1" w:uiPriority="39" w:unhideWhenUsed="1"/>
-    <w:lsdException w:name="toc 2" w:semiHidden="1" w:uiPriority="39" w:unhideWhenUsed="1"/>
-    <w:lsdException w:name="toc 3" w:semiHidden="1" w:uiPriority="39" w:unhideWhenUsed="1"/>
-    <w:lsdException w:name="toc 4" w:semiHidden="1" w:uiPriority="39" w:unhideWhenUsed="1"/>
-    <w:lsdException w:name="toc 5" w:semiHidden="1" w:uiPriority="39" w:unhideWhenUsed="1"/>
-    <w:lsdException w:name="toc 6" w:semiHidden="1" w:uiPriority="39" w:unhideWhenUsed="1"/>
-    <w:lsdException w:name="toc 7" w:semiHidden="1" w:uiPriority="39" w:unhideWhenUsed="1"/>
-    <w:lsdException w:name="toc 8" w:semiHidden="1" w:uiPriority="39" w:unhideWhenUsed="1"/>
-    <w:lsdException w:name="toc 9" w:semiHidden="1" w:uiPriority="39" w:unhideWhenUsed="1"/>
-    <w:lsdException w:name="Normal Indent" w:semiHidden="1" w:unhideWhenUsed="1"/>
-    <w:lsdException w:name="footnote text" w:semiHidden="1" w:unhideWhenUsed="1"/>
-    <w:lsdException w:name="annotation text" w:semiHidden="1" w:unhideWhenUsed="1"/>
-    <w:lsdException w:name="header" w:semiHidden="1" w:unhideWhenUsed="1"/>
-    <w:lsdException w:name="footer" w:semiHidden="1" w:unhideWhenUsed="1"/>
-    <w:lsdException w:name="index heading" w:semiHidden="1" w:unhideWhenUsed="1"/>
-    <w:lsdException w:name="caption" w:semiHidden="1" w:uiPriority="35" w:unhideWhenUsed="1" w:qFormat="1"/>
-    <w:lsdException w:name="table of figures" w:semiHidden="1" w:unhideWhenUsed="1"/>
-    <w:lsdException w:name="envelope address" w:semiHidden="1" w:unhideWhenUsed="1"/>
-    <w:lsdException w:name="envelope return" w:semiHidden="1" w:unhideWhenUsed="1"/>
-    <w:lsdException w:name="footnote reference" w:semiHidden="1" w:unhideWhenUsed="1"/>
-    <w:lsdException w:name="annotation reference" w:semiHidden="1" w:unhideWhenUsed="1"/>
-    <w:lsdException w:name="line number" w:semiHidden="1" w:unhideWhenUsed="1"/>
-    <w:lsdException w:name="page number" w:semiHidden="1" w:unhideWhenUsed="1"/>
-    <w:lsdException w:name="endnote reference" w:semiHidden="1" w:unhideWhenUsed="1"/>
-    <w:lsdException w:name="endnote text" w:semiHidden="1" w:unhideWhenUsed="1"/>
-    <w:lsdException w:name="table of authorities" w:semiHidden="1" w:unhideWhenUsed="1"/>
-    <w:lsdException w:name="macro" w:semiHidden="1" w:unhideWhenUsed="1"/>
-    <w:lsdException w:name="toa heading" w:semiHidden="1" w:unhideWhenUsed="1"/>
-    <w:lsdException w:name="List" w:semiHidden="1" w:unhideWhenUsed="1"/>
-    <w:lsdException w:name="List Bullet" w:semiHidden="1" w:unhideWhenUsed="1"/>
-    <w:lsdException w:name="List Number" w:semiHidden="1" w:unhideWhenUsed="1"/>
-    <w:lsdException w:name="List 2" w:semiHidden="1" w:unhideWhenUsed="1"/>
-    <w:lsdException w:name="List 3" w:semiHidden="1" w:unhideWhenUsed="1"/>
-    <w:lsdException w:name="List 4" w:semiHidden="1" w:unhideWhenUsed="1"/>
-    <w:lsdException w:name="List 5" w:semiHidden="1" w:unhideWhenUsed="1"/>
-    <w:lsdException w:name="List Bullet 2" w:semiHidden="1" w:unhideWhenUsed="1"/>
-    <w:lsdException w:name="List Bullet 3" w:semiHidden="1" w:unhideWhenUsed="1"/>
-    <w:lsdException w:name="List Bullet 4" w:semiHidden="1" w:unhideWhenUsed="1"/>
-    <w:lsdException w:name="List Bullet 5" w:semiHidden="1" w:unhideWhenUsed="1"/>
-    <w:lsdException w:name="List Number 2" w:semiHidden="1" w:unhideWhenUsed="1"/>
-    <w:lsdException w:name="List Number 3" w:semiHidden="1" w:unhideWhenUsed="1"/>
-    <w:lsdException w:name="List Number 4" w:semiHidden="1" w:unhideWhenUsed="1"/>
-    <w:lsdException w:name="List Number 5" w:semiHidden="1" w:unhideWhenUsed="1"/>
-    <w:lsdException w:name="Title" w:uiPriority="10" w:qFormat="1"/>
-    <w:lsdException w:name="Closing" w:semiHidden="1" w:unhideWhenUsed="1"/>
-    <w:lsdException w:name="Signature" w:semiHidden="1" w:unhideWhenUsed="1"/>
-    <w:lsdException w:name="Default Paragraph Font" w:semiHidden="1" w:uiPriority="1" w:unhideWhenUsed="1"/>
-    <w:lsdException w:name="Body Text" w:semiHidden="1" w:unhideWhenUsed="1"/>
-    <w:lsdException w:name="Body Text Indent" w:semiHidden="1" w:unhideWhenUsed="1"/>
-    <w:lsdException w:name="List Continue" w:semiHidden="1" w:unhideWhenUsed="1"/>
-    <w:lsdException w:name="List Continue 2" w:semiHidden="1" w:unhideWhenUsed="1"/>
-    <w:lsdException w:name="List Continue 3" w:semiHidden="1" w:unhideWhenUsed="1"/>
-    <w:lsdException w:name="List Continue 4" w:semiHidden="1" w:unhideWhenUsed="1"/>
-    <w:lsdException w:name="List Continue 5" w:semiHidden="1" w:unhideWhenUsed="1"/>
-    <w:lsdException w:name="Message Header" w:semiHidden="1" w:unhideWhenUsed="1"/>
-    <w:lsdException w:name="Subtitle" w:uiPriority="11" w:qFormat="1"/>
-    <w:lsdException w:name="Salutation" w:semiHidden="1" w:unhideWhenUsed="1"/>
-    <w:lsdException w:name="Date" w:semiHidden="1" w:unhideWhenUsed="1"/>
-    <w:lsdException w:name="Body Text First Indent" w:semiHidden="1" w:unhideWhenUsed="1"/>
-    <w:lsdException w:name="Body Text First Indent 2" w:semiHidden="1" w:unhideWhenUsed="1"/>
-    <w:lsdException w:name="Note Heading" w:semiHidden="1" w:unhideWhenUsed="1"/>
-    <w:lsdException w:name="Body Text 2" w:semiHidden="1" w:unhideWhenUsed="1"/>
-    <w:lsdException w:name="Body Text 3" w:semiHidden="1" w:unhideWhenUsed="1"/>
-    <w:lsdException w:name="Body Text Indent 2" w:semiHidden="1" w:unhideWhenUsed="1"/>
-    <w:lsdException w:name="Body Text Indent 3" w:semiHidden="1" w:unhideWhenUsed="1"/>
-    <w:lsdException w:name="Block Text" w:semiHidden="1" w:unhideWhenUsed="1"/>
-    <w:lsdException w:name="Hyperlink" w:semiHidden="1" w:unhideWhenUsed="1"/>
-    <w:lsdException w:name="FollowedHyperlink" w:semiHidden="1" w:unhideWhenUsed="1"/>
-    <w:lsdException w:name="Strong" w:uiPriority="22" w:qFormat="1"/>
-    <w:lsdException w:name="Emphasis" w:uiPriority="20" w:qFormat="1"/>
-    <w:lsdException w:name="Document Map" w:semiHidden="1" w:unhideWhenUsed="1"/>
-    <w:lsdException w:name="Plain Text" w:semiHidden="1" w:unhideWhenUsed="1"/>
-    <w:lsdException w:name="E-mail Signature" w:semiHidden="1" w:unhideWhenUsed="1"/>
-    <w:lsdException w:name="HTML Top of Form" w:semiHidden="1" w:unhideWhenUsed="1"/>
-    <w:lsdException w:name="HTML Bottom of Form" w:semiHidden="1" w:unhideWhenUsed="1"/>
-    <w:lsdException w:name="Normal (Web)" w:semiHidden="1" w:unhideWhenUsed="1"/>
-    <w:lsdException w:name="HTML Acronym" w:semiHidden="1" w:unhideWhenUsed="1"/>
-    <w:lsdException w:name="HTML Address" w:semiHidden="1" w:unhideWhenUsed="1"/>
-    <w:lsdException w:name="HTML Cite" w:semiHidden="1" w:unhideWhenUsed="1"/>
-    <w:lsdException w:name="HTML Code" w:semiHidden="1" w:unhideWhenUsed="1"/>
-    <w:lsdException w:name="HTML Definition" w:semiHidden="1" w:unhideWhenUsed="1"/>
-    <w:lsdException w:name="HTML Keyboard" w:semiHidden="1" w:unhideWhenUsed="1"/>
-    <w:lsdException w:name="HTML Preformatted" w:semiHidden="1" w:unhideWhenUsed="1"/>
-    <w:lsdException w:name="HTML Sample" w:semiHidden="1" w:unhideWhenUsed="1"/>
-    <w:lsdException w:name="HTML Typewriter" w:semiHidden="1" w:unhideWhenUsed="1"/>
-    <w:lsdException w:name="HTML Variable" w:semiHidden="1" w:unhideWhenUsed="1"/>
-    <w:lsdException w:name="Normal Table" w:semiHidden="1" w:unhideWhenUsed="1"/>
-    <w:lsdException w:name="annotation subject" w:semiHidden="1" w:unhideWhenUsed="1"/>
-    <w:lsdException w:name="No List" w:semiHidden="1" w:unhideWhenUsed="1"/>
-    <w:lsdException w:name="Outline List 1" w:semiHidden="1" w:unhideWhenUsed="1"/>
-    <w:lsdException w:name="Outline List 2" w:semiHidden="1" w:unhideWhenUsed="1"/>
-    <w:lsdException w:name="Outline List 3" w:semiHidden="1" w:unhideWhenUsed="1"/>
-    <w:lsdException w:name="Table Simple 1" w:semiHidden="1" w:unhideWhenUsed="1"/>
-    <w:lsdException w:name="Table Simple 2" w:semiHidden="1" w:unhideWhenUsed="1"/>
-    <w:lsdException w:name="Table Simple 3" w:semiHidden="1" w:unhideWhenUsed="1"/>
-    <w:lsdException w:name="Table Classic 1" w:semiHidden="1" w:unhideWhenUsed="1"/>
-    <w:lsdException w:name="Table Classic 2" w:semiHidden="1" w:unhideWhenUsed="1"/>
-    <w:lsdException w:name="Table Classic 3" w:semiHidden="1" w:unhideWhenUsed="1"/>
-    <w:lsdException w:name="Table Classic 4" w:semiHidden="1" w:unhideWhenUsed="1"/>
-    <w:lsdException w:name="Table Colorful 1" w:semiHidden="1" w:unhideWhenUsed="1"/>
-    <w:lsdException w:name="Table Colorful 2" w:semiHidden="1" w:unhideWhenUsed="1"/>
-    <w:lsdException w:name="Table Colorful 3" w:semiHidden="1" w:unhideWhenUsed="1"/>
-    <w:lsdException w:name="Table Columns 1" w:semiHidden="1" w:unhideWhenUsed="1"/>
-    <w:lsdException w:name="Table Columns 2" w:semiHidden="1" w:unhideWhenUsed="1"/>
-    <w:lsdException w:name="Table Columns 3" w:semiHidden="1" w:unhideWhenUsed="1"/>
-    <w:lsdException w:name="Table Columns 4" w:semiHidden="1" w:unhideWhenUsed="1"/>
-    <w:lsdException w:name="Table Columns 5" w:semiHidden="1" w:unhideWhenUsed="1"/>
-    <w:lsdException w:name="Table Grid 1" w:semiHidden="1" w:unhideWhenUsed="1"/>
-    <w:lsdException w:name="Table Grid 2" w:semiHidden="1" w:unhideWhenUsed="1"/>
-    <w:lsdException w:name="Table Grid 3" w:semiHidden="1" w:unhideWhenUsed="1"/>
-    <w:lsdException w:name="Table Grid 4" w:semiHidden="1" w:unhideWhenUsed="1"/>
-    <w:lsdException w:name="Table Grid 5" w:semiHidden="1" w:unhideWhenUsed="1"/>
-    <w:lsdException w:name="Table Grid 6" w:semiHidden="1" w:unhideWhenUsed="1"/>
-    <w:lsdException w:name="Table Grid 7" w:semiHidden="1" w:unhideWhenUsed="1"/>
-    <w:lsdException w:name="Table Grid 8" w:semiHidden="1" w:unhideWhenUsed="1"/>
-    <w:lsdException w:name="Table List 1" w:semiHidden="1" w:unhideWhenUsed="1"/>
-    <w:lsdException w:name="Table List 2" w:semiHidden="1" w:unhideWhenUsed="1"/>
-    <w:lsdException w:name="Table List 3" w:semiHidden="1" w:unhideWhenUsed="1"/>
-    <w:lsdException w:name="Table List 4" w:semiHidden="1" w:unhideWhenUsed="1"/>
-    <w:lsdException w:name="Table List 5" w:semiHidden="1" w:unhideWhenUsed="1"/>
-    <w:lsdException w:name="Table List 6" w:semiHidden="1" w:unhideWhenUsed="1"/>
-    <w:lsdException w:name="Table List 7" w:semiHidden="1" w:unhideWhenUsed="1"/>
-    <w:lsdException w:name="Table List 8" w:semiHidden="1" w:unhideWhenUsed="1"/>
-    <w:lsdException w:name="Table 3D effects 1" w:semiHidden="1" w:unhideWhenUsed="1"/>
-    <w:lsdException w:name="Table 3D effects 2" w:semiHidden="1" w:unhideWhenUsed="1"/>
-    <w:lsdException w:name="Table 3D effects 3" w:semiHidden="1" w:unhideWhenUsed="1"/>
-    <w:lsdException w:name="Table Contemporary" w:semiHidden="1" w:unhideWhenUsed="1"/>
-    <w:lsdException w:name="Table Elegant" w:semiHidden="1" w:unhideWhenUsed="1"/>
-    <w:lsdException w:name="Table Professional" w:semiHidden="1" w:unhideWhenUsed="1"/>
-    <w:lsdException w:name="Table Subtle 1" w:semiHidden="1" w:unhideWhenUsed="1"/>
-    <w:lsdException w:name="Table Subtle 2" w:semiHidden="1" w:unhideWhenUsed="1"/>
-    <w:lsdException w:name="Table Web 1" w:semiHidden="1" w:unhideWhenUsed="1"/>
-    <w:lsdException w:name="Table Web 2" w:semiHidden="1" w:unhideWhenUsed="1"/>
-    <w:lsdException w:name="Table Web 3" w:semiHidden="1" w:unhideWhenUsed="1"/>
-    <w:lsdException w:name="Balloon Text" w:semiHidden="1" w:unhideWhenUsed="1"/>
-    <w:lsdException w:name="Table Grid" w:uiPriority="39"/>
-    <w:lsdException w:name="Table Theme" w:semiHidden="1" w:unhideWhenUsed="1"/>
-    <w:lsdException w:name="Placeholder Text" w:semiHidden="1"/>
-    <w:lsdException w:name="No Spacing" w:uiPriority="1" w:qFormat="1"/>
-    <w:lsdException w:name="Light Shading" w:uiPriority="60"/>
-    <w:lsdException w:name="Light List" w:uiPriority="61"/>
-    <w:lsdException w:name="Light Grid" w:uiPriority="62"/>
-    <w:lsdException w:name="Medium Shading 1" w:uiPriority="63"/>
-    <w:lsdException w:name="Medium Shading 2" w:uiPriority="64"/>
-    <w:lsdException w:name="Medium List 1" w:uiPriority="65"/>
-    <w:lsdException w:name="Medium List 2" w:uiPriority="66"/>
-    <w:lsdException w:name="Medium Grid 1" w:uiPriority="67"/>
-    <w:lsdException w:name="Medium Grid 2" w:uiPriority="68"/>
-    <w:lsdException w:name="Medium Grid 3" w:uiPriority="69"/>
-    <w:lsdException w:name="Dark List" w:uiPriority="70"/>
-    <w:lsdException w:name="Colorful Shading" w:uiPriority="71"/>
-    <w:lsdException w:name="Colorful List" w:uiPriority="72"/>
-    <w:lsdException w:name="Colorful Grid" w:uiPriority="73"/>
-    <w:lsdException w:name="Light Shading Accent 1" w:uiPriority="60"/>
-    <w:lsdException w:name="Light List Accent 1" w:uiPriority="61"/>
-    <w:lsdException w:name="Light Grid Accent 1" w:uiPriority="62"/>
-    <w:lsdException w:name="Medium Shading 1 Accent 1" w:uiPriority="63"/>
-    <w:lsdException w:name="Medium Shading 2 Accent 1" w:uiPriority="64"/>
-    <w:lsdException w:name="Medium List 1 Accent 1" w:uiPriority="65"/>
-    <w:lsdException w:name="Revision" w:semiHidden="1"/>
-    <w:lsdException w:name="List Paragraph" w:uiPriority="34" w:qFormat="1"/>
-    <w:lsdException w:name="Quote" w:uiPriority="29" w:qFormat="1"/>
-    <w:lsdException w:name="Intense Quote" w:uiPriority="30" w:qFormat="1"/>
-    <w:lsdException w:name="Medium List 2 Accent 1" w:uiPriority="66"/>
-    <w:lsdException w:name="Medium Grid 1 Accent 1" w:uiPriority="67"/>
-    <w:lsdException w:name="Medium Grid 2 Accent 1" w:uiPriority="68"/>
-    <w:lsdException w:name="Medium Grid 3 Accent 1" w:uiPriority="69"/>
-    <w:lsdException w:name="Dark List Accent 1" w:uiPriority="70"/>
-    <w:lsdException w:name="Colorful Shading Accent 1" w:uiPriority="71"/>
-    <w:lsdException w:name="Colorful List Accent 1" w:uiPriority="72"/>
-    <w:lsdException w:name="Colorful Grid Accent 1" w:uiPriority="73"/>
-    <w:lsdException w:name="Light Shading Accent 2" w:uiPriority="60"/>
-    <w:lsdException w:name="Light List Accent 2" w:uiPriority="61"/>
-    <w:lsdException w:name="Light Grid Accent 2" w:uiPriority="62"/>
-    <w:lsdException w:name="Medium Shading 1 Accent 2" w:uiPriority="63"/>
-    <w:lsdException w:name="Medium Shading 2 Accent 2" w:uiPriority="64"/>
-    <w:lsdException w:name="Medium List 1 Accent 2" w:uiPriority="65"/>
-    <w:lsdException w:name="Medium List 2 Accent 2" w:uiPriority="66"/>
-    <w:lsdException w:name="Medium Grid 1 Accent 2" w:uiPriority="67"/>
-    <w:lsdException w:name="Medium Grid 2 Accent 2" w:uiPriority="68"/>
-    <w:lsdException w:name="Medium Grid 3 Accent 2" w:uiPriority="69"/>
-    <w:lsdException w:name="Dark List Accent 2" w:uiPriority="70"/>
-    <w:lsdException w:name="Colorful Shading Accent 2" w:uiPriority="71"/>
-    <w:lsdException w:name="Colorful List Accent 2" w:uiPriority="72"/>
-    <w:lsdException w:name="Colorful Grid Accent 2" w:uiPriority="73"/>
-    <w:lsdException w:name="Light Shading Accent 3" w:uiPriority="60"/>
-    <w:lsdException w:name="Light List Accent 3" w:uiPriority="61"/>
-    <w:lsdException w:name="Light Grid Accent 3" w:uiPriority="62"/>
-    <w:lsdException w:name="Medium Shading 1 Accent 3" w:uiPriority="63"/>
-    <w:lsdException w:name="Medium Shading 2 Accent 3" w:uiPriority="64"/>
-    <w:lsdException w:name="Medium List 1 Accent 3" w:uiPriority="65"/>
-    <w:lsdException w:name="Medium List 2 Accent 3" w:uiPriority="66"/>
-    <w:lsdException w:name="Medium Grid 1 Accent 3" w:uiPriority="67"/>
-    <w:lsdException w:name="Medium Grid 2 Accent 3" w:uiPriority="68"/>
-    <w:lsdException w:name="Medium Grid 3 Accent 3" w:uiPriority="69"/>
-    <w:lsdException w:name="Dark List Accent 3" w:uiPriority="70"/>
-    <w:lsdException w:name="Colorful Shading Accent 3" w:uiPriority="71"/>
-    <w:lsdException w:name="Colorful List Accent 3" w:uiPriority="72"/>
-    <w:lsdException w:name="Colorful Grid Accent 3" w:uiPriority="73"/>
-    <w:lsdException w:name="Light Shading Accent 4" w:uiPriority="60"/>
-    <w:lsdException w:name="Light List Accent 4" w:uiPriority="61"/>
-    <w:lsdException w:name="Light Grid Accent 4" w:uiPriority="62"/>
-    <w:lsdException w:name="Medium Shading 1 Accent 4" w:uiPriority="63"/>
-    <w:lsdException w:name="Medium Shading 2 Accent 4" w:uiPriority="64"/>
-    <w:lsdException w:name="Medium List 1 Accent 4" w:uiPriority="65"/>
-    <w:lsdException w:name="Medium List 2 Accent 4" w:uiPriority="66"/>
-    <w:lsdException w:name="Medium Grid 1 Accent 4" w:uiPriority="67"/>
-    <w:lsdException w:name="Medium Grid 2 Accent 4" w:uiPriority="68"/>
-    <w:lsdException w:name="Medium Grid 3 Accent 4" w:uiPriority="69"/>
-    <w:lsdException w:name="Dark List Accent 4" w:uiPriority="70"/>
-    <w:lsdException w:name="Colorful Shading Accent 4" w:uiPriority="71"/>
-    <w:lsdException w:name="Colorful List Accent 4" w:uiPriority="72"/>
-    <w:lsdException w:name="Colorful Grid Accent 4" w:uiPriority="73"/>
-    <w:lsdException w:name="Light Shading Accent 5" w:uiPriority="60"/>
-    <w:lsdException w:name="Light List Accent 5" w:uiPriority="61"/>
-    <w:lsdException w:name="Light Grid Accent 5" w:uiPriority="62"/>
-    <w:lsdException w:name="Medium Shading 1 Accent 5" w:uiPriority="63"/>
-    <w:lsdException w:name="Medium Shading 2 Accent 5" w:uiPriority="64"/>
-    <w:lsdException w:name="Medium List 1 Accent 5" w:uiPriority="65"/>
-    <w:lsdException w:name="Medium List 2 Accent 5" w:uiPriority="66"/>
-    <w:lsdException w:name="Medium Grid 1 Accent 5" w:uiPriority="67"/>
-    <w:lsdException w:name="Medium Grid 2 Accent 5" w:uiPriority="68"/>
-    <w:lsdException w:name="Medium Grid 3 Accent 5" w:uiPriority="69"/>
-    <w:lsdException w:name="Dark List Accent 5" w:uiPriority="70"/>
-    <w:lsdException w:name="Colorful Shading Accent 5" w:uiPriority="71"/>
-    <w:lsdException w:name="Colorful List Accent 5" w:uiPriority="72"/>
-    <w:lsdException w:name="Colorful Grid Accent 5" w:uiPriority="73"/>
-    <w:lsdException w:name="Light Shading Accent 6" w:uiPriority="60"/>
-    <w:lsdException w:name="Light List Accent 6" w:uiPriority="61"/>
-    <w:lsdException w:name="Light Grid Accent 6" w:uiPriority="62"/>
-    <w:lsdException w:name="Medium Shading 1 Accent 6" w:uiPriority="63"/>
-    <w:lsdException w:name="Medium Shading 2 Accent 6" w:uiPriority="64"/>
-    <w:lsdException w:name="Medium List 1 Accent 6" w:uiPriority="65"/>
-    <w:lsdException w:name="Medium List 2 Accent 6" w:uiPriority="66"/>
-    <w:lsdException w:name="Medium Grid 1 Accent 6" w:uiPriority="67"/>
-    <w:lsdException w:name="Medium Grid 2 Accent 6" w:uiPriority="68"/>
-    <w:lsdException w:name="Medium Grid 3 Accent 6" w:uiPriority="69"/>
-    <w:lsdException w:name="Dark List Accent 6" w:uiPriority="70"/>
-    <w:lsdException w:name="Colorful Shading Accent 6" w:uiPriority="71"/>
-    <w:lsdException w:name="Colorful List Accent 6" w:uiPriority="72"/>
-    <w:lsdException w:name="Colorful Grid Accent 6" w:uiPriority="73"/>
-    <w:lsdException w:name="Subtle Emphasis" w:uiPriority="19" w:qFormat="1"/>
-    <w:lsdException w:name="Intense Emphasis" w:uiPriority="21" w:qFormat="1"/>
-    <w:lsdException w:name="Subtle Reference" w:uiPriority="31" w:qFormat="1"/>
-    <w:lsdException w:name="Intense Reference" w:uiPriority="32" w:qFormat="1"/>
-    <w:lsdException w:name="Book Title" w:uiPriority="33" w:qFormat="1"/>
-    <w:lsdException w:name="Bibliography" w:semiHidden="1" w:uiPriority="37" w:unhideWhenUsed="1"/>
-    <w:lsdException w:name="TOC Heading" w:semiHidden="1" w:uiPriority="39" w:unhideWhenUsed="1" w:qFormat="1"/>
-    <w:lsdException w:name="Plain Table 1" w:uiPriority="41"/>
-    <w:lsdException w:name="Plain Table 2" w:uiPriority="42"/>
-    <w:lsdException w:name="Plain Table 3" w:uiPriority="43"/>
-    <w:lsdException w:name="Plain Table 4" w:uiPriority="44"/>
-    <w:lsdException w:name="Plain Table 5" w:uiPriority="45"/>
-    <w:lsdException w:name="Grid Table Light" w:uiPriority="40"/>
-    <w:lsdException w:name="Grid Table 1 Light" w:uiPriority="46"/>
-    <w:lsdException w:name="Grid Table 2" w:uiPriority="47"/>
-    <w:lsdException w:name="Grid Table 3" w:uiPriority="48"/>
-    <w:lsdException w:name="Grid Table 4" w:uiPriority="49"/>
-    <w:lsdException w:name="Grid Table 5 Dark" w:uiPriority="50"/>
-    <w:lsdException w:name="Grid Table 6 Colorful" w:uiPriority="51"/>
-    <w:lsdException w:name="Grid Table 7 Colorful" w:uiPriority="52"/>
-    <w:lsdException w:name="Grid Table 1 Light Accent 1" w:uiPriority="46"/>
-    <w:lsdException w:name="Grid Table 2 Accent 1" w:uiPriority="47"/>
-    <w:lsdException w:name="Grid Table 3 Accent 1" w:uiPriority="48"/>
-    <w:lsdException w:name="Grid Table 4 Accent 1" w:uiPriority="49"/>
-    <w:lsdException w:name="Grid Table 5 Dark Accent 1" w:uiPriority="50"/>
-    <w:lsdException w:name="Grid Table 6 Colorful Accent 1" w:uiPriority="51"/>
-    <w:lsdException w:name="Grid Table 7 Colorful Accent 1" w:uiPriority="52"/>
-    <w:lsdException w:name="Grid Table 1 Light Accent 2" w:uiPriority="46"/>
-    <w:lsdException w:name="Grid Table 2 Accent 2" w:uiPriority="47"/>
-    <w:lsdException w:name="Grid Table 3 Accent 2" w:uiPriority="48"/>
-    <w:lsdException w:name="Grid Table 4 Accent 2" w:uiPriority="49"/>
-    <w:lsdException w:name="Grid Table 5 Dark Accent 2" w:uiPriority="50"/>
-    <w:lsdException w:name="Grid Table 6 Colorful Accent 2" w:uiPriority="51"/>
-    <w:lsdException w:name="Grid Table 7 Colorful Accent 2" w:uiPriority="52"/>
-    <w:lsdException w:name="Grid Table 1 Light Accent 3" w:uiPriority="46"/>
-    <w:lsdException w:name="Grid Table 2 Accent 3" w:uiPriority="47"/>
-    <w:lsdException w:name="Grid Table 3 Accent 3" w:uiPriority="48"/>
-    <w:lsdException w:name="Grid Table 4 Accent 3" w:uiPriority="49"/>
-    <w:lsdException w:name="Grid Table 5 Dark Accent 3" w:uiPriority="50"/>
-    <w:lsdException w:name="Grid Table 6 Colorful Accent 3" w:uiPriority="51"/>
-    <w:lsdException w:name="Grid Table 7 Colorful Accent 3" w:uiPriority="52"/>
-    <w:lsdException w:name="Grid Table 1 Light Accent 4" w:uiPriority="46"/>
-    <w:lsdException w:name="Grid Table 2 Accent 4" w:uiPriority="47"/>
-    <w:lsdException w:name="Grid Table 3 Accent 4" w:uiPriority="48"/>
-    <w:lsdException w:name="Grid Table 4 Accent 4" w:uiPriority="49"/>
-    <w:lsdException w:name="Grid Table 5 Dark Accent 4" w:uiPriority="50"/>
-    <w:lsdException w:name="Grid Table 6 Colorful Accent 4" w:uiPriority="51"/>
-    <w:lsdException w:name="Grid Table 7 Colorful Accent 4" w:uiPriority="52"/>
-    <w:lsdException w:name="Grid Table 1 Light Accent 5" w:uiPriority="46"/>
-    <w:lsdException w:name="Grid Table 2 Accent 5" w:uiPriority="47"/>
-    <w:lsdException w:name="Grid Table 3 Accent 5" w:uiPriority="48"/>
-    <w:lsdException w:name="Grid Table 4 Accent 5" w:uiPriority="49"/>
-    <w:lsdException w:name="Grid Table 5 Dark Accent 5" w:uiPriority="50"/>
-    <w:lsdException w:name="Grid Table 6 Colorful Accent 5" w:uiPriority="51"/>
-    <w:lsdException w:name="Grid Table 7 Colorful Accent 5" w:uiPriority="52"/>
-    <w:lsdException w:name="Grid Table 1 Light Accent 6" w:uiPriority="46"/>
-    <w:lsdException w:name="Grid Table 2 Accent 6" w:uiPriority="47"/>
-    <w:lsdException w:name="Grid Table 3 Accent 6" w:uiPriority="48"/>
-    <w:lsdException w:name="Grid Table 4 Accent 6" w:uiPriority="49"/>
-    <w:lsdException w:name="Grid Table 5 Dark Accent 6" w:uiPriority="50"/>
-    <w:lsdException w:name="Grid Table 6 Colorful Accent 6" w:uiPriority="51"/>
-    <w:lsdException w:name="Grid Table 7 Colorful Accent 6" w:uiPriority="52"/>
-    <w:lsdException w:name="List Table 1 Light" w:uiPriority="46"/>
-    <w:lsdException w:name="List Table 2" w:uiPriority="47"/>
-    <w:lsdException w:name="List Table 3" w:uiPriority="48"/>
-    <w:lsdException w:name="List Table 4" w:uiPriority="49"/>
-    <w:lsdException w:name="List Table 5 Dark" w:uiPriority="50"/>
-    <w:lsdException w:name="List Table 6 Colorful" w:uiPriority="51"/>
-    <w:lsdException w:name="List Table 7 Colorful" w:uiPriority="52"/>
-    <w:lsdException w:name="List Table 1 Light Accent 1" w:uiPriority="46"/>
-    <w:lsdException w:name="List Table 2 Accent 1" w:uiPriority="47"/>
-    <w:lsdException w:name="List Table 3 Accent 1" w:uiPriority="48"/>
-    <w:lsdException w:name="List Table 4 Accent 1" w:uiPriority="49"/>
-    <w:lsdException w:name="List Table 5 Dark Accent 1" w:uiPriority="50"/>
-    <w:lsdException w:name="List Table 6 Colorful Accent 1" w:uiPriority="51"/>
-    <w:lsdException w:name="List Table 7 Colorful Accent 1" w:uiPriority="52"/>
-    <w:lsdException w:name="List Table 1 Light Accent 2" w:uiPriority="46"/>
-    <w:lsdException w:name="List Table 2 Accent 2" w:uiPriority="47"/>
-    <w:lsdException w:name="List Table 3 Accent 2" w:uiPriority="48"/>
-    <w:lsdException w:name="List Table 4 Accent 2" w:uiPriority="49"/>
-    <w:lsdException w:name="List Table 5 Dark Accent 2" w:uiPriority="50"/>
-    <w:lsdException w:name="List Table 6 Colorful Accent 2" w:uiPriority="51"/>
-    <w:lsdException w:name="List Table 7 Colorful Accent 2" w:uiPriority="52"/>
-    <w:lsdException w:name="List Table 1 Light Accent 3" w:uiPriority="46"/>
-    <w:lsdException w:name="List Table 2 Accent 3" w:uiPriority="47"/>
-    <w:lsdException w:name="List Table 3 Accent 3" w:uiPriority="48"/>
-    <w:lsdException w:name="List Table 4 Accent 3" w:uiPriority="49"/>
-    <w:lsdException w:name="List Table 5 Dark Accent 3" w:uiPriority="50"/>
-    <w:lsdException w:name="List Table 6 Colorful Accent 3" w:uiPriority="51"/>
-    <w:lsdException w:name="List Table 7 Colorful Accent 3" w:uiPriority="52"/>
-    <w:lsdException w:name="List Table 1 Light Accent 4" w:uiPriority="46"/>
-    <w:lsdException w:name="List Table 2 Accent 4" w:uiPriority="47"/>
-    <w:lsdException w:name="List Table 3 Accent 4" w:uiPriority="48"/>
-    <w:lsdException w:name="List Table 4 Accent 4" w:uiPriority="49"/>
-    <w:lsdException w:name="List Table 5 Dark Accent 4" w:uiPriority="50"/>
-    <w:lsdException w:name="List Table 6 Colorful Accent 4" w:uiPriority="51"/>
-    <w:lsdException w:name="List Table 7 Colorful Accent 4" w:uiPriority="52"/>
-    <w:lsdException w:name="List Table 1 Light Accent 5" w:uiPriority="46"/>
-    <w:lsdException w:name="List Table 2 Accent 5" w:uiPriority="47"/>
-    <w:lsdException w:name="List Table 3 Accent 5" w:uiPriority="48"/>
-    <w:lsdException w:name="List Table 4 Accent 5" w:uiPriority="49"/>
-    <w:lsdException w:name="List Table 5 Dark Accent 5" w:uiPriority="50"/>
-    <w:lsdException w:name="List Table 6 Colorful Accent 5" w:uiPriority="51"/>
-    <w:lsdException w:name="List Table 7 Colorful Accent 5" w:uiPriority="52"/>
-    <w:lsdException w:name="List Table 1 Light Accent 6" w:uiPriority="46"/>
-    <w:lsdException w:name="List Table 2 Accent 6" w:uiPriority="47"/>
-    <w:lsdException w:name="List Table 3 Accent 6" w:uiPriority="48"/>
-    <w:lsdException w:name="List Table 4 Accent 6" w:uiPriority="49"/>
-    <w:lsdException w:name="List Table 5 Dark Accent 6" w:uiPriority="50"/>
-    <w:lsdException w:name="List Table 6 Colorful Accent 6" w:uiPriority="51"/>
-    <w:lsdException w:name="List Table 7 Colorful Accent 6" w:uiPriority="52"/>
-  </w:latentStyles>
-  <w:style w:type="paragraph" w:default="1" w:styleId="Normal">
-    <w:name w:val="Normal"/>
-    <w:qFormat/>
-  </w:style>
-  <w:style w:type="character" w:default="1" w:styleId="DefaultParagraphFont">
-    <w:name w:val="Default Paragraph Font"/>
-    <w:uiPriority w:val="1"/>
-    <w:semiHidden/>
-    <w:unhideWhenUsed/>
-  </w:style>
-  <w:style w:type="table" w:default="1" w:styleId="TableNormal">
-    <w:name w:val="Normal Table"/>
-    <w:uiPriority w:val="99"/>
-    <w:semiHidden/>
-    <w:unhideWhenUsed/>
-    <w:tblPr>
-      <w:tblInd w:w="0" w:type="dxa"/>
-      <w:tblCellMar>
-        <w:top w:w="0" w:type="dxa"/>
-        <w:left w:w="108" w:type="dxa"/>
-        <w:bottom w:w="0" w:type="dxa"/>
-        <w:right w:w="108" w:type="dxa"/>
-      </w:tblCellMar>
-    </w:tblPr>
-  </w:style>
-  <w:style w:type="numbering" w:default="1" w:styleId="NoList">
-    <w:name w:val="No List"/>
-    <w:uiPriority w:val="99"/>
-    <w:semiHidden/>
-    <w:unhideWhenUsed/>
-  </w:style>
-  <w:style w:type="character" w:styleId="PlaceholderText">
-    <w:name w:val="Placeholder Text"/>
-    <w:basedOn w:val="DefaultParagraphFont"/>
-    <w:uiPriority w:val="99"/>
-    <w:semiHidden/>
-    <w:rsid w:val="00CE0A23"/>
-    <w:rPr>
-      <w:color w:val="808080"/>
-    </w:rPr>
-  </w:style>
-</w:styles>
-</file>
-
-<file path=word/glossary/webSettings.xml><?xml version="1.0" encoding="utf-8"?>
-<w:webSettings xmlns:mc="http://schemas.openxmlformats.org/markup-compatibility/2006" xmlns:r="http://schemas.openxmlformats.org/officeDocument/2006/relationships" xmlns:w="http://schemas.openxmlformats.org/wordprocessingml/2006/main" xmlns:w14="http://schemas.microsoft.com/office/word/2010/wordml" xmlns:w15="http://schemas.microsoft.com/office/word/2012/wordml" mc:Ignorable="w14 w15">
-  <w:optimizeForBrowser/>
-  <w:allowPNG/>
-</w:webSettings>
 </file>
 
 <file path=word/theme/theme1.xml><?xml version="1.0" encoding="utf-8"?>
@@ -21096,7 +21249,7 @@
 </file>
 
 <file path=customXml/itemProps1.xml><?xml version="1.0" encoding="utf-8"?>
-<ds:datastoreItem xmlns:ds="http://schemas.openxmlformats.org/officeDocument/2006/customXml" ds:itemID="{79328D8C-C11F-4578-89D9-C734A7CAC60C}">
+<ds:datastoreItem xmlns:ds="http://schemas.openxmlformats.org/officeDocument/2006/customXml" ds:itemID="{D44A0B2F-8A9E-4F20-9B81-DF5200A8D865}">
   <ds:schemaRefs>
     <ds:schemaRef ds:uri="http://schemas.openxmlformats.org/officeDocument/2006/bibliography"/>
   </ds:schemaRefs>

</xml_diff>

<commit_message>
changed ADREPORT(Linf) to REPORT(Linf), put gradient call in all optim calls, calc Nyears rather than specify
</commit_message>
<xml_diff>
--- a/examples/TagGrowth.docx
+++ b/examples/TagGrowth.docx
@@ -18,7 +18,6 @@
           <w:szCs w:val="28"/>
         </w:rPr>
       </w:pPr>
-      <w:proofErr w:type="spellStart"/>
       <w:r>
         <w:rPr>
           <w:rFonts w:ascii="Times New Roman" w:hAnsi="Times New Roman" w:cs="Times New Roman"/>
@@ -26,17 +25,7 @@
           <w:sz w:val="28"/>
           <w:szCs w:val="28"/>
         </w:rPr>
-        <w:t>TagGrowth</w:t>
-      </w:r>
-      <w:proofErr w:type="spellEnd"/>
-      <w:r>
-        <w:rPr>
-          <w:rFonts w:ascii="Times New Roman" w:hAnsi="Times New Roman" w:cs="Times New Roman"/>
-          <w:b/>
-          <w:sz w:val="28"/>
-          <w:szCs w:val="28"/>
-        </w:rPr>
-        <w:t>: an R package for estimating variation in growth among individuals and over time using tagging data</w:t>
+        <w:t>TagGrowth: an R package for estimating variation in growth among individuals and over time using tagging data</w:t>
       </w:r>
     </w:p>
     <w:p>
@@ -84,18 +73,8 @@
           <w:sz w:val="24"/>
           <w:szCs w:val="24"/>
         </w:rPr>
-        <w:t xml:space="preserve">Variation in growth among individuals and over time: a case study and simulation experiment involving tagged Antarctic </w:t>
-      </w:r>
-      <w:proofErr w:type="spellStart"/>
-      <w:r>
-        <w:rPr>
-          <w:rFonts w:ascii="Times New Roman" w:hAnsi="Times New Roman" w:cs="Times New Roman"/>
-          <w:sz w:val="24"/>
-          <w:szCs w:val="24"/>
-        </w:rPr>
-        <w:t>toothfish</w:t>
-      </w:r>
-      <w:proofErr w:type="spellEnd"/>
+        <w:t>Variation in growth among individuals and over time: a case study and simulation experiment involving tagged Antarctic toothfish</w:t>
+      </w:r>
     </w:p>
     <w:p>
       <w:pPr>
@@ -254,7 +233,6 @@
           <w:szCs w:val="24"/>
         </w:rPr>
       </w:pPr>
-      <w:proofErr w:type="spellStart"/>
       <w:r>
         <w:rPr>
           <w:rFonts w:ascii="Times New Roman" w:hAnsi="Times New Roman" w:cs="Times New Roman"/>
@@ -263,7 +241,6 @@
         </w:rPr>
         <w:t>Kelburn</w:t>
       </w:r>
-      <w:proofErr w:type="spellEnd"/>
     </w:p>
     <w:p>
       <w:pPr>
@@ -445,25 +422,7 @@
           <w:sz w:val="24"/>
           <w:szCs w:val="24"/>
         </w:rPr>
-        <w:t xml:space="preserve">2725 </w:t>
-      </w:r>
-      <w:proofErr w:type="spellStart"/>
-      <w:r>
-        <w:rPr>
-          <w:rFonts w:ascii="Times New Roman" w:hAnsi="Times New Roman" w:cs="Times New Roman"/>
-          <w:sz w:val="24"/>
-          <w:szCs w:val="24"/>
-        </w:rPr>
-        <w:t>Montlake</w:t>
-      </w:r>
-      <w:proofErr w:type="spellEnd"/>
-      <w:r>
-        <w:rPr>
-          <w:rFonts w:ascii="Times New Roman" w:hAnsi="Times New Roman" w:cs="Times New Roman"/>
-          <w:sz w:val="24"/>
-          <w:szCs w:val="24"/>
-        </w:rPr>
-        <w:t xml:space="preserve"> Blvd. East</w:t>
+        <w:t>2725 Montlake Blvd. East</w:t>
       </w:r>
     </w:p>
     <w:p>
@@ -610,51 +569,15 @@
           <w:sz w:val="24"/>
           <w:szCs w:val="24"/>
         </w:rPr>
-        <w:t xml:space="preserve">Antarctic </w:t>
-      </w:r>
-      <w:proofErr w:type="spellStart"/>
-      <w:r>
-        <w:rPr>
-          <w:rFonts w:ascii="Times New Roman" w:hAnsi="Times New Roman" w:cs="Times New Roman"/>
-          <w:sz w:val="24"/>
-          <w:szCs w:val="24"/>
-        </w:rPr>
-        <w:t>toothfish</w:t>
-      </w:r>
-      <w:proofErr w:type="spellEnd"/>
-      <w:r>
-        <w:rPr>
-          <w:rFonts w:ascii="Times New Roman" w:hAnsi="Times New Roman" w:cs="Times New Roman"/>
-          <w:sz w:val="24"/>
-          <w:szCs w:val="24"/>
-        </w:rPr>
-        <w:t xml:space="preserve">; </w:t>
-      </w:r>
-      <w:r>
-        <w:rPr>
-          <w:rFonts w:ascii="Times New Roman" w:hAnsi="Times New Roman" w:cs="Times New Roman"/>
-          <w:sz w:val="24"/>
-          <w:szCs w:val="24"/>
-        </w:rPr>
-        <w:t xml:space="preserve">time-varying growth; random effect; von </w:t>
-      </w:r>
-      <w:proofErr w:type="spellStart"/>
-      <w:r>
-        <w:rPr>
-          <w:rFonts w:ascii="Times New Roman" w:hAnsi="Times New Roman" w:cs="Times New Roman"/>
-          <w:sz w:val="24"/>
-          <w:szCs w:val="24"/>
-        </w:rPr>
-        <w:t>Bertalanffy</w:t>
-      </w:r>
-      <w:proofErr w:type="spellEnd"/>
-      <w:r>
-        <w:rPr>
-          <w:rFonts w:ascii="Times New Roman" w:hAnsi="Times New Roman" w:cs="Times New Roman"/>
-          <w:sz w:val="24"/>
-          <w:szCs w:val="24"/>
-        </w:rPr>
-        <w:t xml:space="preserve"> growth function</w:t>
+        <w:t xml:space="preserve">Antarctic toothfish; </w:t>
+      </w:r>
+      <w:r>
+        <w:rPr>
+          <w:rFonts w:ascii="Times New Roman" w:hAnsi="Times New Roman" w:cs="Times New Roman"/>
+          <w:sz w:val="24"/>
+          <w:szCs w:val="24"/>
+        </w:rPr>
+        <w:t>time-varying growth; random effect; von Bertalanffy growth function</w:t>
       </w:r>
     </w:p>
     <w:p>
@@ -840,25 +763,7 @@
           <w:sz w:val="24"/>
           <w:szCs w:val="24"/>
         </w:rPr>
-        <w:t xml:space="preserve">a </w:t>
-      </w:r>
-      <w:proofErr w:type="spellStart"/>
-      <w:r>
-        <w:rPr>
-          <w:rFonts w:ascii="Times New Roman" w:hAnsi="Times New Roman" w:cs="Times New Roman"/>
-          <w:sz w:val="24"/>
-          <w:szCs w:val="24"/>
-        </w:rPr>
-        <w:t>tendancy</w:t>
-      </w:r>
-      <w:proofErr w:type="spellEnd"/>
-      <w:r>
-        <w:rPr>
-          <w:rFonts w:ascii="Times New Roman" w:hAnsi="Times New Roman" w:cs="Times New Roman"/>
-          <w:sz w:val="24"/>
-          <w:szCs w:val="24"/>
-        </w:rPr>
-        <w:t xml:space="preserve"> to </w:t>
+        <w:t xml:space="preserve">a tendancy to </w:t>
       </w:r>
       <w:r>
         <w:rPr>
@@ -1664,18 +1569,8 @@
           <w:sz w:val="24"/>
           <w:szCs w:val="24"/>
         </w:rPr>
-        <w:t xml:space="preserve">, which modeled persistent, temporal, and residual variation in growth rates in the analysis of data from a growth experiment for steelhead trout.  In this study, we additionally incorporate sex-specific differences and spatial variation in growth rates, and implement the model using maximum marginal likelihood estimation.  The code is distributed as a publicly available package in the R statistical environment, and is illustrated using CMR data for Antarctic </w:t>
-      </w:r>
-      <w:proofErr w:type="spellStart"/>
-      <w:r>
-        <w:rPr>
-          <w:rFonts w:ascii="Times New Roman" w:hAnsi="Times New Roman" w:cs="Times New Roman"/>
-          <w:sz w:val="24"/>
-          <w:szCs w:val="24"/>
-        </w:rPr>
-        <w:t>toothfish</w:t>
-      </w:r>
-      <w:proofErr w:type="spellEnd"/>
+        <w:t>, which modeled persistent, temporal, and residual variation in growth rates in the analysis of data from a growth experiment for steelhead trout.  In this study, we additionally incorporate sex-specific differences and spatial variation in growth rates, and implement the model using maximum marginal likelihood estimation.  The code is distributed as a publicly available package in the R statistical environment, and is illustrated using CMR data for Antarctic toothfish</w:t>
+      </w:r>
       <w:r>
         <w:rPr>
           <w:rFonts w:ascii="Times New Roman" w:hAnsi="Times New Roman" w:cs="Times New Roman"/>
@@ -1692,7 +1587,6 @@
         </w:rPr>
         <w:t>(</w:t>
       </w:r>
-      <w:proofErr w:type="spellStart"/>
       <w:r>
         <w:rPr>
           <w:rFonts w:ascii="Times New Roman" w:hAnsi="Times New Roman" w:cs="Times New Roman"/>
@@ -1700,29 +1594,8 @@
           <w:sz w:val="24"/>
           <w:szCs w:val="24"/>
         </w:rPr>
-        <w:t>Dissostichus</w:t>
-      </w:r>
-      <w:proofErr w:type="spellEnd"/>
-      <w:r>
-        <w:rPr>
-          <w:rFonts w:ascii="Times New Roman" w:hAnsi="Times New Roman" w:cs="Times New Roman"/>
-          <w:i/>
-          <w:sz w:val="24"/>
-          <w:szCs w:val="24"/>
-        </w:rPr>
-        <w:t xml:space="preserve"> </w:t>
-      </w:r>
-      <w:proofErr w:type="spellStart"/>
-      <w:r>
-        <w:rPr>
-          <w:rFonts w:ascii="Times New Roman" w:hAnsi="Times New Roman" w:cs="Times New Roman"/>
-          <w:i/>
-          <w:sz w:val="24"/>
-          <w:szCs w:val="24"/>
-        </w:rPr>
-        <w:t>mawsoni</w:t>
-      </w:r>
-      <w:proofErr w:type="spellEnd"/>
+        <w:t>Dissostichus mawsoni</w:t>
+      </w:r>
       <w:r>
         <w:rPr>
           <w:rFonts w:ascii="Times New Roman" w:hAnsi="Times New Roman" w:cs="Times New Roman"/>
@@ -1746,27 +1619,7 @@
           <w:szCs w:val="24"/>
           <w:highlight w:val="yellow"/>
         </w:rPr>
-        <w:t xml:space="preserve">…. [1-2 sentence summary of most important result for </w:t>
-      </w:r>
-      <w:proofErr w:type="spellStart"/>
-      <w:r>
-        <w:rPr>
-          <w:rFonts w:ascii="Times New Roman" w:hAnsi="Times New Roman" w:cs="Times New Roman"/>
-          <w:sz w:val="24"/>
-          <w:szCs w:val="24"/>
-          <w:highlight w:val="yellow"/>
-        </w:rPr>
-        <w:t>toothfish</w:t>
-      </w:r>
-      <w:proofErr w:type="spellEnd"/>
-      <w:r>
-        <w:rPr>
-          <w:rFonts w:ascii="Times New Roman" w:hAnsi="Times New Roman" w:cs="Times New Roman"/>
-          <w:sz w:val="24"/>
-          <w:szCs w:val="24"/>
-          <w:highlight w:val="yellow"/>
-        </w:rPr>
-        <w:t>]</w:t>
+        <w:t>…. [1-2 sentence summary of most important result for toothfish]</w:t>
       </w:r>
       <w:r>
         <w:rPr>
@@ -1859,25 +1712,7 @@
           <w:sz w:val="24"/>
           <w:szCs w:val="24"/>
         </w:rPr>
-        <w:t xml:space="preserve"> the specialized von </w:t>
-      </w:r>
-      <w:proofErr w:type="spellStart"/>
-      <w:r>
-        <w:rPr>
-          <w:rFonts w:ascii="Times New Roman" w:hAnsi="Times New Roman" w:cs="Times New Roman"/>
-          <w:sz w:val="24"/>
-          <w:szCs w:val="24"/>
-        </w:rPr>
-        <w:t>Bertalanffy</w:t>
-      </w:r>
-      <w:proofErr w:type="spellEnd"/>
-      <w:r>
-        <w:rPr>
-          <w:rFonts w:ascii="Times New Roman" w:hAnsi="Times New Roman" w:cs="Times New Roman"/>
-          <w:sz w:val="24"/>
-          <w:szCs w:val="24"/>
-        </w:rPr>
-        <w:t xml:space="preserve"> growth function:</w:t>
+        <w:t xml:space="preserve"> the specialized von Bertalanffy growth function:</w:t>
       </w:r>
     </w:p>
     <w:p>
@@ -1936,16 +1771,31 @@
           <w:szCs w:val="24"/>
         </w:rPr>
       </w:pPr>
-      <w:proofErr w:type="gramStart"/>
-      <w:r>
-        <w:rPr>
-          <w:rFonts w:ascii="Times New Roman" w:hAnsi="Times New Roman" w:cs="Times New Roman"/>
-          <w:sz w:val="24"/>
-          <w:szCs w:val="24"/>
-        </w:rPr>
-        <w:t>where</w:t>
-      </w:r>
-      <w:proofErr w:type="gramEnd"/>
+      <w:r>
+        <w:rPr>
+          <w:rFonts w:ascii="Times New Roman" w:hAnsi="Times New Roman" w:cs="Times New Roman"/>
+          <w:sz w:val="24"/>
+          <w:szCs w:val="24"/>
+        </w:rPr>
+        <w:t xml:space="preserve">where </w:t>
+      </w:r>
+      <w:r>
+        <w:rPr>
+          <w:rFonts w:ascii="Times New Roman" w:hAnsi="Times New Roman" w:cs="Times New Roman"/>
+          <w:i/>
+          <w:sz w:val="24"/>
+          <w:szCs w:val="24"/>
+        </w:rPr>
+        <w:t>dL/dt</w:t>
+      </w:r>
+      <w:r>
+        <w:rPr>
+          <w:rFonts w:ascii="Times New Roman" w:hAnsi="Times New Roman" w:cs="Times New Roman"/>
+          <w:sz w:val="24"/>
+          <w:szCs w:val="24"/>
+        </w:rPr>
+        <w:t xml:space="preserve"> is change in length</w:t>
+      </w:r>
       <w:r>
         <w:rPr>
           <w:rFonts w:ascii="Times New Roman" w:hAnsi="Times New Roman" w:cs="Times New Roman"/>
@@ -1954,7 +1804,6 @@
         </w:rPr>
         <w:t xml:space="preserve"> </w:t>
       </w:r>
-      <w:proofErr w:type="spellStart"/>
       <w:r>
         <w:rPr>
           <w:rFonts w:ascii="Times New Roman" w:hAnsi="Times New Roman" w:cs="Times New Roman"/>
@@ -1962,9 +1811,24 @@
           <w:sz w:val="24"/>
           <w:szCs w:val="24"/>
         </w:rPr>
-        <w:t>dL</w:t>
-      </w:r>
-      <w:proofErr w:type="spellEnd"/>
+        <w:t>L</w:t>
+      </w:r>
+      <w:r>
+        <w:rPr>
+          <w:rFonts w:ascii="Times New Roman" w:hAnsi="Times New Roman" w:cs="Times New Roman"/>
+          <w:sz w:val="24"/>
+          <w:szCs w:val="24"/>
+        </w:rPr>
+        <w:t xml:space="preserve"> as a function of time</w:t>
+      </w:r>
+      <w:r>
+        <w:rPr>
+          <w:rFonts w:ascii="Times New Roman" w:hAnsi="Times New Roman" w:cs="Times New Roman"/>
+          <w:sz w:val="24"/>
+          <w:szCs w:val="24"/>
+        </w:rPr>
+        <w:t xml:space="preserve"> </w:t>
+      </w:r>
       <w:r>
         <w:rPr>
           <w:rFonts w:ascii="Times New Roman" w:hAnsi="Times New Roman" w:cs="Times New Roman"/>
@@ -1972,9 +1836,16 @@
           <w:sz w:val="24"/>
           <w:szCs w:val="24"/>
         </w:rPr>
-        <w:t>/</w:t>
-      </w:r>
-      <w:proofErr w:type="spellStart"/>
+        <w:t>t</w:t>
+      </w:r>
+      <w:r>
+        <w:rPr>
+          <w:rFonts w:ascii="Times New Roman" w:hAnsi="Times New Roman" w:cs="Times New Roman"/>
+          <w:sz w:val="24"/>
+          <w:szCs w:val="24"/>
+        </w:rPr>
+        <w:t xml:space="preserve">, </w:t>
+      </w:r>
       <w:r>
         <w:rPr>
           <w:rFonts w:ascii="Times New Roman" w:hAnsi="Times New Roman" w:cs="Times New Roman"/>
@@ -1982,16 +1853,72 @@
           <w:sz w:val="24"/>
           <w:szCs w:val="24"/>
         </w:rPr>
-        <w:t>dt</w:t>
-      </w:r>
-      <w:proofErr w:type="spellEnd"/>
-      <w:r>
-        <w:rPr>
-          <w:rFonts w:ascii="Times New Roman" w:hAnsi="Times New Roman" w:cs="Times New Roman"/>
-          <w:sz w:val="24"/>
-          <w:szCs w:val="24"/>
-        </w:rPr>
-        <w:t xml:space="preserve"> is change in length</w:t>
+        <w:t>a</w:t>
+      </w:r>
+      <w:r>
+        <w:rPr>
+          <w:rFonts w:ascii="Times New Roman" w:hAnsi="Times New Roman" w:cs="Times New Roman"/>
+          <w:sz w:val="24"/>
+          <w:szCs w:val="24"/>
+        </w:rPr>
+        <w:t xml:space="preserve"> scales with energy acquisition, and </w:t>
+      </w:r>
+      <w:r>
+        <w:rPr>
+          <w:rFonts w:ascii="Times New Roman" w:hAnsi="Times New Roman" w:cs="Times New Roman"/>
+          <w:i/>
+          <w:sz w:val="24"/>
+          <w:szCs w:val="24"/>
+        </w:rPr>
+        <w:t>k</w:t>
+      </w:r>
+      <w:r>
+        <w:rPr>
+          <w:rFonts w:ascii="Times New Roman" w:hAnsi="Times New Roman" w:cs="Times New Roman"/>
+          <w:sz w:val="24"/>
+          <w:szCs w:val="24"/>
+        </w:rPr>
+        <w:t xml:space="preserve"> represents metabolic upkeep costs.  </w:t>
+      </w:r>
+      <w:r>
+        <w:rPr>
+          <w:rFonts w:ascii="Times New Roman" w:hAnsi="Times New Roman" w:cs="Times New Roman"/>
+          <w:sz w:val="24"/>
+          <w:szCs w:val="24"/>
+        </w:rPr>
+        <w:t xml:space="preserve">Variation among individuals can be </w:t>
+      </w:r>
+      <w:r>
+        <w:rPr>
+          <w:rFonts w:ascii="Times New Roman" w:hAnsi="Times New Roman" w:cs="Times New Roman"/>
+          <w:sz w:val="24"/>
+          <w:szCs w:val="24"/>
+        </w:rPr>
+        <w:t>estimated</w:t>
+      </w:r>
+      <w:r>
+        <w:rPr>
+          <w:rFonts w:ascii="Times New Roman" w:hAnsi="Times New Roman" w:cs="Times New Roman"/>
+          <w:sz w:val="24"/>
+          <w:szCs w:val="24"/>
+        </w:rPr>
+        <w:t xml:space="preserve"> by treating each individual's demographic parameter</w:t>
+      </w:r>
+      <w:r>
+        <w:rPr>
+          <w:rFonts w:ascii="Times New Roman" w:hAnsi="Times New Roman" w:cs="Times New Roman"/>
+          <w:sz w:val="24"/>
+          <w:szCs w:val="24"/>
+        </w:rPr>
+        <w:t>s as a random effect that arises</w:t>
+      </w:r>
+      <w:r>
+        <w:rPr>
+          <w:rFonts w:ascii="Times New Roman" w:hAnsi="Times New Roman" w:cs="Times New Roman"/>
+          <w:sz w:val="24"/>
+          <w:szCs w:val="24"/>
+        </w:rPr>
+        <w:t xml:space="preserve"> from a population-level distribution</w:t>
       </w:r>
       <w:r>
         <w:rPr>
@@ -2004,27 +1931,66 @@
       <w:r>
         <w:rPr>
           <w:rFonts w:ascii="Times New Roman" w:hAnsi="Times New Roman" w:cs="Times New Roman"/>
+          <w:sz w:val="24"/>
+          <w:szCs w:val="24"/>
+        </w:rPr>
+        <w:fldChar w:fldCharType="begin"/>
+      </w:r>
+      <w:r>
+        <w:rPr>
+          <w:rFonts w:ascii="Times New Roman" w:hAnsi="Times New Roman" w:cs="Times New Roman"/>
+          <w:sz w:val="24"/>
+          <w:szCs w:val="24"/>
+        </w:rPr>
+        <w:instrText xml:space="preserve"> ADDIN ZOTERO_ITEM CSL_CITATION {"citationID":"12324c6elt","properties":{"formattedCitation":"(Thorson and Minto In press)","plainCitation":"(Thorson and Minto In press)"},"citationItems":[{"id":2937,"uris":["http://zotero.org/users/251206/items/DTM42SMR"],"uri":["http://zotero.org/users/251206/items/DTM42SMR"],"itemData":{"id":2937,"type":"article-journal","title":"Mixed effects: a unifying framework for modelling in aquatic ecology","container-title":"ICES Journal of Marine Science","author":[{"family":"Thorson","given":"James T."},{"family":"Minto","given":"Cóilín"}],"issued":{"literal":"In press"}}}],"schema":"https://github.com/citation-style-language/schema/raw/master/csl-citation.json"} </w:instrText>
+      </w:r>
+      <w:r>
+        <w:rPr>
+          <w:rFonts w:ascii="Times New Roman" w:hAnsi="Times New Roman" w:cs="Times New Roman"/>
+          <w:sz w:val="24"/>
+          <w:szCs w:val="24"/>
+        </w:rPr>
+        <w:fldChar w:fldCharType="separate"/>
+      </w:r>
+      <w:r>
+        <w:rPr>
+          <w:rFonts w:ascii="Times New Roman" w:hAnsi="Times New Roman" w:cs="Times New Roman"/>
+          <w:sz w:val="24"/>
+        </w:rPr>
+        <w:t>(Thorson and Minto In press)</w:t>
+      </w:r>
+      <w:r>
+        <w:rPr>
+          <w:rFonts w:ascii="Times New Roman" w:hAnsi="Times New Roman" w:cs="Times New Roman"/>
+          <w:sz w:val="24"/>
+          <w:szCs w:val="24"/>
+        </w:rPr>
+        <w:fldChar w:fldCharType="end"/>
+      </w:r>
+      <w:r>
+        <w:rPr>
+          <w:rFonts w:ascii="Times New Roman" w:hAnsi="Times New Roman" w:cs="Times New Roman"/>
+          <w:sz w:val="24"/>
+          <w:szCs w:val="24"/>
+        </w:rPr>
+        <w:t xml:space="preserve">.  </w:t>
+      </w:r>
+      <w:r>
+        <w:rPr>
+          <w:rFonts w:ascii="Times New Roman" w:hAnsi="Times New Roman" w:cs="Times New Roman"/>
+          <w:sz w:val="24"/>
+          <w:szCs w:val="24"/>
+        </w:rPr>
+        <w:t xml:space="preserve">Here, we treat metabolic upkeep costs </w:t>
+      </w:r>
+      <w:r>
+        <w:rPr>
+          <w:rFonts w:ascii="Times New Roman" w:hAnsi="Times New Roman" w:cs="Times New Roman"/>
           <w:i/>
           <w:sz w:val="24"/>
           <w:szCs w:val="24"/>
         </w:rPr>
-        <w:t>L</w:t>
-      </w:r>
-      <w:r>
-        <w:rPr>
-          <w:rFonts w:ascii="Times New Roman" w:hAnsi="Times New Roman" w:cs="Times New Roman"/>
-          <w:sz w:val="24"/>
-          <w:szCs w:val="24"/>
-        </w:rPr>
-        <w:t xml:space="preserve"> as a function of time</w:t>
-      </w:r>
-      <w:r>
-        <w:rPr>
-          <w:rFonts w:ascii="Times New Roman" w:hAnsi="Times New Roman" w:cs="Times New Roman"/>
-          <w:sz w:val="24"/>
-          <w:szCs w:val="24"/>
-        </w:rPr>
-        <w:t xml:space="preserve"> </w:t>
+        <w:t>k</w:t>
       </w:r>
       <w:r>
         <w:rPr>
@@ -2032,175 +1998,10 @@
           <w:i/>
           <w:sz w:val="24"/>
           <w:szCs w:val="24"/>
-        </w:rPr>
-        <w:t>t</w:t>
-      </w:r>
-      <w:r>
-        <w:rPr>
-          <w:rFonts w:ascii="Times New Roman" w:hAnsi="Times New Roman" w:cs="Times New Roman"/>
-          <w:sz w:val="24"/>
-          <w:szCs w:val="24"/>
-        </w:rPr>
-        <w:t xml:space="preserve">, </w:t>
-      </w:r>
-      <w:r>
-        <w:rPr>
-          <w:rFonts w:ascii="Times New Roman" w:hAnsi="Times New Roman" w:cs="Times New Roman"/>
-          <w:i/>
-          <w:sz w:val="24"/>
-          <w:szCs w:val="24"/>
-        </w:rPr>
-        <w:t>a</w:t>
-      </w:r>
-      <w:r>
-        <w:rPr>
-          <w:rFonts w:ascii="Times New Roman" w:hAnsi="Times New Roman" w:cs="Times New Roman"/>
-          <w:sz w:val="24"/>
-          <w:szCs w:val="24"/>
-        </w:rPr>
-        <w:t xml:space="preserve"> scales with energy acquisition, and </w:t>
-      </w:r>
-      <w:r>
-        <w:rPr>
-          <w:rFonts w:ascii="Times New Roman" w:hAnsi="Times New Roman" w:cs="Times New Roman"/>
-          <w:i/>
-          <w:sz w:val="24"/>
-          <w:szCs w:val="24"/>
-        </w:rPr>
-        <w:t>k</w:t>
-      </w:r>
-      <w:r>
-        <w:rPr>
-          <w:rFonts w:ascii="Times New Roman" w:hAnsi="Times New Roman" w:cs="Times New Roman"/>
-          <w:sz w:val="24"/>
-          <w:szCs w:val="24"/>
-        </w:rPr>
-        <w:t xml:space="preserve"> represents metabolic upkeep costs.  </w:t>
-      </w:r>
-      <w:r>
-        <w:rPr>
-          <w:rFonts w:ascii="Times New Roman" w:hAnsi="Times New Roman" w:cs="Times New Roman"/>
-          <w:sz w:val="24"/>
-          <w:szCs w:val="24"/>
-        </w:rPr>
-        <w:t xml:space="preserve">Variation among individuals can be </w:t>
-      </w:r>
-      <w:r>
-        <w:rPr>
-          <w:rFonts w:ascii="Times New Roman" w:hAnsi="Times New Roman" w:cs="Times New Roman"/>
-          <w:sz w:val="24"/>
-          <w:szCs w:val="24"/>
-        </w:rPr>
-        <w:t>estimated</w:t>
-      </w:r>
-      <w:r>
-        <w:rPr>
-          <w:rFonts w:ascii="Times New Roman" w:hAnsi="Times New Roman" w:cs="Times New Roman"/>
-          <w:sz w:val="24"/>
-          <w:szCs w:val="24"/>
-        </w:rPr>
-        <w:t xml:space="preserve"> by treating each individual's demographic parameter</w:t>
-      </w:r>
-      <w:r>
-        <w:rPr>
-          <w:rFonts w:ascii="Times New Roman" w:hAnsi="Times New Roman" w:cs="Times New Roman"/>
-          <w:sz w:val="24"/>
-          <w:szCs w:val="24"/>
-        </w:rPr>
-        <w:t>s as a random effect that arises</w:t>
-      </w:r>
-      <w:r>
-        <w:rPr>
-          <w:rFonts w:ascii="Times New Roman" w:hAnsi="Times New Roman" w:cs="Times New Roman"/>
-          <w:sz w:val="24"/>
-          <w:szCs w:val="24"/>
-        </w:rPr>
-        <w:t xml:space="preserve"> from a population-level distribution</w:t>
-      </w:r>
-      <w:r>
-        <w:rPr>
-          <w:rFonts w:ascii="Times New Roman" w:hAnsi="Times New Roman" w:cs="Times New Roman"/>
-          <w:sz w:val="24"/>
-          <w:szCs w:val="24"/>
-        </w:rPr>
-        <w:t xml:space="preserve"> </w:t>
-      </w:r>
-      <w:r>
-        <w:rPr>
-          <w:rFonts w:ascii="Times New Roman" w:hAnsi="Times New Roman" w:cs="Times New Roman"/>
-          <w:sz w:val="24"/>
-          <w:szCs w:val="24"/>
-        </w:rPr>
-        <w:fldChar w:fldCharType="begin"/>
-      </w:r>
-      <w:r>
-        <w:rPr>
-          <w:rFonts w:ascii="Times New Roman" w:hAnsi="Times New Roman" w:cs="Times New Roman"/>
-          <w:sz w:val="24"/>
-          <w:szCs w:val="24"/>
-        </w:rPr>
-        <w:instrText xml:space="preserve"> ADDIN ZOTERO_ITEM CSL_CITATION {"citationID":"12324c6elt","properties":{"formattedCitation":"(Thorson and Minto In press)","plainCitation":"(Thorson and Minto In press)"},"citationItems":[{"id":2937,"uris":["http://zotero.org/users/251206/items/DTM42SMR"],"uri":["http://zotero.org/users/251206/items/DTM42SMR"],"itemData":{"id":2937,"type":"article-journal","title":"Mixed effects: a unifying framework for modelling in aquatic ecology","container-title":"ICES Journal of Marine Science","author":[{"family":"Thorson","given":"James T."},{"family":"Minto","given":"Cóilín"}],"issued":{"literal":"In press"}}}],"schema":"https://github.com/citation-style-language/schema/raw/master/csl-citation.json"} </w:instrText>
-      </w:r>
-      <w:r>
-        <w:rPr>
-          <w:rFonts w:ascii="Times New Roman" w:hAnsi="Times New Roman" w:cs="Times New Roman"/>
-          <w:sz w:val="24"/>
-          <w:szCs w:val="24"/>
-        </w:rPr>
-        <w:fldChar w:fldCharType="separate"/>
-      </w:r>
-      <w:r>
-        <w:rPr>
-          <w:rFonts w:ascii="Times New Roman" w:hAnsi="Times New Roman" w:cs="Times New Roman"/>
-          <w:sz w:val="24"/>
-        </w:rPr>
-        <w:t>(Thorson and Minto In press)</w:t>
-      </w:r>
-      <w:r>
-        <w:rPr>
-          <w:rFonts w:ascii="Times New Roman" w:hAnsi="Times New Roman" w:cs="Times New Roman"/>
-          <w:sz w:val="24"/>
-          <w:szCs w:val="24"/>
-        </w:rPr>
-        <w:fldChar w:fldCharType="end"/>
-      </w:r>
-      <w:r>
-        <w:rPr>
-          <w:rFonts w:ascii="Times New Roman" w:hAnsi="Times New Roman" w:cs="Times New Roman"/>
-          <w:sz w:val="24"/>
-          <w:szCs w:val="24"/>
-        </w:rPr>
-        <w:t xml:space="preserve">.  </w:t>
-      </w:r>
-      <w:r>
-        <w:rPr>
-          <w:rFonts w:ascii="Times New Roman" w:hAnsi="Times New Roman" w:cs="Times New Roman"/>
-          <w:sz w:val="24"/>
-          <w:szCs w:val="24"/>
-        </w:rPr>
-        <w:t xml:space="preserve">Here, we treat metabolic upkeep costs </w:t>
-      </w:r>
-      <w:proofErr w:type="spellStart"/>
-      <w:r>
-        <w:rPr>
-          <w:rFonts w:ascii="Times New Roman" w:hAnsi="Times New Roman" w:cs="Times New Roman"/>
-          <w:i/>
-          <w:sz w:val="24"/>
-          <w:szCs w:val="24"/>
-        </w:rPr>
-        <w:t>k</w:t>
-      </w:r>
-      <w:r>
-        <w:rPr>
-          <w:rFonts w:ascii="Times New Roman" w:hAnsi="Times New Roman" w:cs="Times New Roman"/>
-          <w:i/>
-          <w:sz w:val="24"/>
-          <w:szCs w:val="24"/>
           <w:vertAlign w:val="subscript"/>
         </w:rPr>
         <w:t>i</w:t>
       </w:r>
-      <w:proofErr w:type="spellEnd"/>
       <w:r>
         <w:rPr>
           <w:rFonts w:ascii="Times New Roman" w:hAnsi="Times New Roman" w:cs="Times New Roman"/>
@@ -2407,7 +2208,6 @@
           <w:szCs w:val="24"/>
         </w:rPr>
       </w:pPr>
-      <w:proofErr w:type="gramStart"/>
       <w:r>
         <w:rPr>
           <w:rFonts w:ascii="Times New Roman" w:hAnsi="Times New Roman" w:cs="Times New Roman"/>
@@ -2416,7 +2216,6 @@
         </w:rPr>
         <w:t xml:space="preserve">where </w:t>
       </w:r>
-      <w:proofErr w:type="gramEnd"/>
       <m:oMath>
         <m:sSubSup>
           <m:sSubSupPr>
@@ -2535,7 +2334,6 @@
         </w:rPr>
         <w:t xml:space="preserve"> </w:t>
       </w:r>
-      <w:proofErr w:type="spellStart"/>
       <w:r>
         <w:rPr>
           <w:rFonts w:ascii="Times New Roman" w:hAnsi="Times New Roman" w:cs="Times New Roman"/>
@@ -2555,7 +2353,6 @@
         </w:rPr>
         <w:t>k</w:t>
       </w:r>
-      <w:proofErr w:type="spellEnd"/>
       <w:r>
         <w:rPr>
           <w:rFonts w:ascii="Times New Roman" w:hAnsi="Times New Roman" w:cs="Times New Roman"/>
@@ -2582,7 +2379,6 @@
         </w:rPr>
         <w:t xml:space="preserve">median </w:t>
       </w:r>
-      <w:proofErr w:type="spellStart"/>
       <w:r>
         <w:rPr>
           <w:rFonts w:ascii="Times New Roman" w:hAnsi="Times New Roman" w:cs="Times New Roman"/>
@@ -2602,7 +2398,6 @@
         </w:rPr>
         <w:t>i</w:t>
       </w:r>
-      <w:proofErr w:type="spellEnd"/>
       <w:r>
         <w:rPr>
           <w:rFonts w:ascii="Times New Roman" w:hAnsi="Times New Roman" w:cs="Times New Roman"/>
@@ -2619,7 +2414,6 @@
         </w:rPr>
         <w:t xml:space="preserve">individuals in the population, and </w:t>
       </w:r>
-      <w:proofErr w:type="spellStart"/>
       <w:r>
         <w:rPr>
           <w:rFonts w:ascii="Times New Roman" w:hAnsi="Times New Roman" w:cs="Times New Roman"/>
@@ -2639,7 +2433,6 @@
         </w:rPr>
         <w:t>k</w:t>
       </w:r>
-      <w:proofErr w:type="spellEnd"/>
       <w:r>
         <w:rPr>
           <w:rFonts w:ascii="Times New Roman" w:hAnsi="Times New Roman" w:cs="Times New Roman"/>
@@ -2968,16 +2761,23 @@
           <w:szCs w:val="24"/>
         </w:rPr>
       </w:pPr>
-      <w:proofErr w:type="gramStart"/>
-      <w:r>
-        <w:rPr>
-          <w:rFonts w:ascii="Times New Roman" w:hAnsi="Times New Roman" w:cs="Times New Roman"/>
-          <w:sz w:val="24"/>
-          <w:szCs w:val="24"/>
-        </w:rPr>
-        <w:t>where</w:t>
-      </w:r>
-      <w:proofErr w:type="gramEnd"/>
+      <w:r>
+        <w:rPr>
+          <w:rFonts w:ascii="Times New Roman" w:hAnsi="Times New Roman" w:cs="Times New Roman"/>
+          <w:sz w:val="24"/>
+          <w:szCs w:val="24"/>
+        </w:rPr>
+        <w:t xml:space="preserve">where </w:t>
+      </w:r>
+      <w:r>
+        <w:rPr>
+          <w:rFonts w:ascii="Times New Roman" w:hAnsi="Times New Roman" w:cs="Times New Roman"/>
+          <w:i/>
+          <w:sz w:val="24"/>
+          <w:szCs w:val="24"/>
+        </w:rPr>
+        <w:t>Ψ</w:t>
+      </w:r>
       <w:r>
         <w:rPr>
           <w:rFonts w:ascii="Times New Roman" w:hAnsi="Times New Roman" w:cs="Times New Roman"/>
@@ -2989,37 +2789,37 @@
       <w:r>
         <w:rPr>
           <w:rFonts w:ascii="Times New Roman" w:hAnsi="Times New Roman" w:cs="Times New Roman"/>
+          <w:sz w:val="24"/>
+          <w:szCs w:val="24"/>
+        </w:rPr>
+        <w:t>determines whether upkeep costs (</w:t>
+      </w:r>
+      <w:r>
+        <w:rPr>
+          <w:rFonts w:ascii="Times New Roman" w:hAnsi="Times New Roman" w:cs="Times New Roman"/>
           <w:i/>
           <w:sz w:val="24"/>
           <w:szCs w:val="24"/>
         </w:rPr>
-        <w:t>Ψ</w:t>
-      </w:r>
-      <w:r>
-        <w:rPr>
-          <w:rFonts w:ascii="Times New Roman" w:hAnsi="Times New Roman" w:cs="Times New Roman"/>
-          <w:sz w:val="24"/>
-          <w:szCs w:val="24"/>
-        </w:rPr>
-        <w:t xml:space="preserve"> </w:t>
-      </w:r>
-      <w:r>
-        <w:rPr>
-          <w:rFonts w:ascii="Times New Roman" w:hAnsi="Times New Roman" w:cs="Times New Roman"/>
-          <w:sz w:val="24"/>
-          <w:szCs w:val="24"/>
-        </w:rPr>
-        <w:t>determines whether upkeep costs (</w:t>
-      </w:r>
-      <w:proofErr w:type="spellStart"/>
+        <w:t>k</w:t>
+      </w:r>
       <w:r>
         <w:rPr>
           <w:rFonts w:ascii="Times New Roman" w:hAnsi="Times New Roman" w:cs="Times New Roman"/>
           <w:i/>
           <w:sz w:val="24"/>
           <w:szCs w:val="24"/>
-        </w:rPr>
-        <w:t>k</w:t>
+          <w:vertAlign w:val="subscript"/>
+        </w:rPr>
+        <w:t>i</w:t>
+      </w:r>
+      <w:r>
+        <w:rPr>
+          <w:rFonts w:ascii="Times New Roman" w:hAnsi="Times New Roman" w:cs="Times New Roman"/>
+          <w:sz w:val="24"/>
+          <w:szCs w:val="24"/>
+        </w:rPr>
+        <w:t>) and energy acquisition rate (</w:t>
       </w:r>
       <w:r>
         <w:rPr>
@@ -3027,40 +2827,19 @@
           <w:i/>
           <w:sz w:val="24"/>
           <w:szCs w:val="24"/>
+        </w:rPr>
+        <w:t>a</w:t>
+      </w:r>
+      <w:r>
+        <w:rPr>
+          <w:rFonts w:ascii="Times New Roman" w:hAnsi="Times New Roman" w:cs="Times New Roman"/>
+          <w:i/>
+          <w:sz w:val="24"/>
+          <w:szCs w:val="24"/>
           <w:vertAlign w:val="subscript"/>
         </w:rPr>
         <w:t>i</w:t>
       </w:r>
-      <w:proofErr w:type="spellEnd"/>
-      <w:r>
-        <w:rPr>
-          <w:rFonts w:ascii="Times New Roman" w:hAnsi="Times New Roman" w:cs="Times New Roman"/>
-          <w:sz w:val="24"/>
-          <w:szCs w:val="24"/>
-        </w:rPr>
-        <w:t>) and energy acquisition rate (</w:t>
-      </w:r>
-      <w:proofErr w:type="spellStart"/>
-      <w:r>
-        <w:rPr>
-          <w:rFonts w:ascii="Times New Roman" w:hAnsi="Times New Roman" w:cs="Times New Roman"/>
-          <w:i/>
-          <w:sz w:val="24"/>
-          <w:szCs w:val="24"/>
-        </w:rPr>
-        <w:t>a</w:t>
-      </w:r>
-      <w:r>
-        <w:rPr>
-          <w:rFonts w:ascii="Times New Roman" w:hAnsi="Times New Roman" w:cs="Times New Roman"/>
-          <w:i/>
-          <w:sz w:val="24"/>
-          <w:szCs w:val="24"/>
-          <w:vertAlign w:val="subscript"/>
-        </w:rPr>
-        <w:t>i</w:t>
-      </w:r>
-      <w:proofErr w:type="spellEnd"/>
       <w:r>
         <w:rPr>
           <w:rFonts w:ascii="Times New Roman" w:hAnsi="Times New Roman" w:cs="Times New Roman"/>
@@ -3178,7 +2957,6 @@
         </w:rPr>
         <w:t>assume that environmental conditions experienced by each individual will vary over time, such that each individual will have variation over time in their upkeep costs (</w:t>
       </w:r>
-      <w:proofErr w:type="spellStart"/>
       <w:r>
         <w:rPr>
           <w:rFonts w:ascii="Times New Roman" w:hAnsi="Times New Roman" w:cs="Times New Roman"/>
@@ -3198,7 +2976,6 @@
         </w:rPr>
         <w:t>i</w:t>
       </w:r>
-      <w:proofErr w:type="spellEnd"/>
       <w:r>
         <w:rPr>
           <w:rFonts w:ascii="Times New Roman" w:hAnsi="Times New Roman" w:cs="Times New Roman"/>
@@ -3207,7 +2984,6 @@
         </w:rPr>
         <w:t>), in turn affecting their access to food (</w:t>
       </w:r>
-      <w:proofErr w:type="spellStart"/>
       <w:r>
         <w:rPr>
           <w:rFonts w:ascii="Times New Roman" w:hAnsi="Times New Roman" w:cs="Times New Roman"/>
@@ -3227,7 +3003,6 @@
         </w:rPr>
         <w:t>i</w:t>
       </w:r>
-      <w:proofErr w:type="spellEnd"/>
       <w:r>
         <w:rPr>
           <w:rFonts w:ascii="Times New Roman" w:hAnsi="Times New Roman" w:cs="Times New Roman"/>
@@ -3236,7 +3011,6 @@
         </w:rPr>
         <w:t xml:space="preserve">).  In particular, we assume that upkeep costs for a given individual </w:t>
       </w:r>
-      <w:proofErr w:type="spellStart"/>
       <w:r>
         <w:rPr>
           <w:rFonts w:ascii="Times New Roman" w:hAnsi="Times New Roman" w:cs="Times New Roman"/>
@@ -3246,7 +3020,6 @@
         </w:rPr>
         <w:t>i</w:t>
       </w:r>
-      <w:proofErr w:type="spellEnd"/>
       <w:r>
         <w:rPr>
           <w:rFonts w:ascii="Times New Roman" w:hAnsi="Times New Roman" w:cs="Times New Roman"/>
@@ -3272,7 +3045,6 @@
         </w:rPr>
         <w:t>can be approximated by a constant value (</w:t>
       </w:r>
-      <w:proofErr w:type="spellStart"/>
       <w:r>
         <w:rPr>
           <w:rFonts w:ascii="Times New Roman" w:hAnsi="Times New Roman" w:cs="Times New Roman"/>
@@ -3292,7 +3064,6 @@
         </w:rPr>
         <w:t>i,t</w:t>
       </w:r>
-      <w:proofErr w:type="spellEnd"/>
       <w:r>
         <w:rPr>
           <w:rFonts w:ascii="Times New Roman" w:hAnsi="Times New Roman" w:cs="Times New Roman"/>
@@ -3309,7 +3080,6 @@
         </w:rPr>
         <w:t xml:space="preserve"> (</w:t>
       </w:r>
-      <w:proofErr w:type="spellStart"/>
       <w:r>
         <w:rPr>
           <w:rFonts w:ascii="Times New Roman" w:hAnsi="Times New Roman" w:cs="Times New Roman"/>
@@ -3329,7 +3099,6 @@
         </w:rPr>
         <w:t>i</w:t>
       </w:r>
-      <w:proofErr w:type="spellEnd"/>
       <w:r>
         <w:rPr>
           <w:rFonts w:ascii="Times New Roman" w:hAnsi="Times New Roman" w:cs="Times New Roman"/>
@@ -4106,7 +3875,6 @@
           <w:szCs w:val="24"/>
         </w:rPr>
       </w:pPr>
-      <w:proofErr w:type="gramStart"/>
       <w:r>
         <w:rPr>
           <w:rFonts w:ascii="Times New Roman" w:hAnsi="Times New Roman" w:cs="Times New Roman"/>
@@ -4115,7 +3883,6 @@
         </w:rPr>
         <w:t>where</w:t>
       </w:r>
-      <w:proofErr w:type="gramEnd"/>
     </w:p>
     <w:p>
       <w:pPr>
@@ -4691,25 +4458,14 @@
           <w:szCs w:val="24"/>
         </w:rPr>
       </w:pPr>
-      <w:proofErr w:type="gramStart"/>
-      <w:r>
-        <w:rPr>
-          <w:rFonts w:ascii="Times New Roman" w:hAnsi="Times New Roman" w:cs="Times New Roman"/>
-          <w:sz w:val="24"/>
-          <w:szCs w:val="24"/>
-        </w:rPr>
-        <w:t>where</w:t>
-      </w:r>
-      <w:proofErr w:type="gramEnd"/>
-      <w:r>
-        <w:rPr>
-          <w:rFonts w:ascii="Times New Roman" w:hAnsi="Times New Roman" w:cs="Times New Roman"/>
-          <w:sz w:val="24"/>
-          <w:szCs w:val="24"/>
-        </w:rPr>
-        <w:t xml:space="preserve"> </w:t>
-      </w:r>
-      <w:proofErr w:type="spellStart"/>
+      <w:r>
+        <w:rPr>
+          <w:rFonts w:ascii="Times New Roman" w:hAnsi="Times New Roman" w:cs="Times New Roman"/>
+          <w:sz w:val="24"/>
+          <w:szCs w:val="24"/>
+        </w:rPr>
+        <w:t xml:space="preserve">where </w:t>
+      </w:r>
       <w:r>
         <w:rPr>
           <w:rFonts w:ascii="Times New Roman" w:hAnsi="Times New Roman" w:cs="Times New Roman"/>
@@ -4729,7 +4485,6 @@
         </w:rPr>
         <w:t>t</w:t>
       </w:r>
-      <w:proofErr w:type="spellEnd"/>
       <w:r>
         <w:rPr>
           <w:rFonts w:ascii="Times New Roman" w:hAnsi="Times New Roman" w:cs="Times New Roman"/>
@@ -4772,7 +4527,6 @@
       </w:r>
       <w:commentRangeStart w:id="0"/>
       <w:commentRangeStart w:id="1"/>
-      <w:proofErr w:type="spellStart"/>
       <w:r>
         <w:rPr>
           <w:rFonts w:ascii="Times New Roman" w:hAnsi="Times New Roman" w:cs="Times New Roman"/>
@@ -4792,7 +4546,6 @@
         </w:rPr>
         <w:t>Δ</w:t>
       </w:r>
-      <w:proofErr w:type="spellEnd"/>
       <w:r>
         <w:rPr>
           <w:rFonts w:ascii="Times New Roman" w:hAnsi="Times New Roman" w:cs="Times New Roman"/>
@@ -4986,20 +4739,8 @@
           <w:szCs w:val="24"/>
           <w:vertAlign w:val="subscript"/>
         </w:rPr>
-        <w:t>0</w:t>
-      </w:r>
-      <w:proofErr w:type="gramStart"/>
-      <w:r>
-        <w:rPr>
-          <w:rFonts w:ascii="Times New Roman" w:hAnsi="Times New Roman" w:cs="Times New Roman"/>
-          <w:i/>
-          <w:sz w:val="24"/>
-          <w:szCs w:val="24"/>
-          <w:vertAlign w:val="subscript"/>
-        </w:rPr>
-        <w:t>,s</w:t>
-      </w:r>
-      <w:proofErr w:type="gramEnd"/>
+        <w:t>0,s</w:t>
+      </w:r>
       <w:r>
         <w:rPr>
           <w:rFonts w:ascii="Times New Roman" w:hAnsi="Times New Roman" w:cs="Times New Roman"/>
@@ -5606,7 +5347,6 @@
           <w:szCs w:val="24"/>
         </w:rPr>
       </w:pPr>
-      <w:proofErr w:type="gramStart"/>
       <w:r>
         <w:rPr>
           <w:rFonts w:ascii="Times New Roman" w:hAnsi="Times New Roman" w:cs="Times New Roman"/>
@@ -5616,7 +5356,6 @@
         </w:rPr>
         <w:t xml:space="preserve">where </w:t>
       </w:r>
-      <w:proofErr w:type="gramEnd"/>
       <m:oMath>
         <m:sSub>
           <m:sSubPr>
@@ -5707,25 +5446,7 @@
           <w:sz w:val="24"/>
           <w:szCs w:val="24"/>
         </w:rPr>
-        <w:t xml:space="preserve">, and </w:t>
-      </w:r>
-      <w:proofErr w:type="spellStart"/>
-      <w:r>
-        <w:rPr>
-          <w:rFonts w:ascii="Times New Roman" w:hAnsi="Times New Roman" w:cs="Times New Roman"/>
-          <w:sz w:val="24"/>
-          <w:szCs w:val="24"/>
-        </w:rPr>
-        <w:t>and</w:t>
-      </w:r>
-      <w:proofErr w:type="spellEnd"/>
-      <w:r>
-        <w:rPr>
-          <w:rFonts w:ascii="Times New Roman" w:hAnsi="Times New Roman" w:cs="Times New Roman"/>
-          <w:sz w:val="24"/>
-          <w:szCs w:val="24"/>
-        </w:rPr>
-        <w:t xml:space="preserve"> </w:t>
+        <w:t xml:space="preserve">, and and </w:t>
       </w:r>
       <w:r>
         <w:rPr>
@@ -6122,25 +5843,7 @@
           <w:sz w:val="24"/>
           <w:szCs w:val="24"/>
         </w:rPr>
-        <w:t xml:space="preserve">TMB; </w:t>
-      </w:r>
-      <w:proofErr w:type="spellStart"/>
-      <w:r>
-        <w:rPr>
-          <w:rFonts w:ascii="Times New Roman" w:hAnsi="Times New Roman" w:cs="Times New Roman"/>
-          <w:sz w:val="24"/>
-          <w:szCs w:val="24"/>
-        </w:rPr>
-        <w:t>Kristensen</w:t>
-      </w:r>
-      <w:proofErr w:type="spellEnd"/>
-      <w:r>
-        <w:rPr>
-          <w:rFonts w:ascii="Times New Roman" w:hAnsi="Times New Roman" w:cs="Times New Roman"/>
-          <w:sz w:val="24"/>
-          <w:szCs w:val="24"/>
-        </w:rPr>
-        <w:t xml:space="preserve"> </w:t>
+        <w:t xml:space="preserve">TMB; Kristensen </w:t>
       </w:r>
       <w:r>
         <w:rPr>
@@ -6587,23 +6290,13 @@
           <w:szCs w:val="24"/>
         </w:rPr>
       </w:pPr>
-      <w:proofErr w:type="gramStart"/>
-      <w:r>
-        <w:rPr>
-          <w:rFonts w:ascii="Times New Roman" w:hAnsi="Times New Roman" w:cs="Times New Roman"/>
-          <w:sz w:val="24"/>
-          <w:szCs w:val="24"/>
-        </w:rPr>
-        <w:t>which</w:t>
-      </w:r>
-      <w:proofErr w:type="gramEnd"/>
-      <w:r>
-        <w:rPr>
-          <w:rFonts w:ascii="Times New Roman" w:hAnsi="Times New Roman" w:cs="Times New Roman"/>
-          <w:sz w:val="24"/>
-          <w:szCs w:val="24"/>
-        </w:rPr>
-        <w:t xml:space="preserve"> is obtained by setting Eqn. 1 equal to zero, substituting in Eqn. 3, and rearranging.  </w:t>
+      <w:r>
+        <w:rPr>
+          <w:rFonts w:ascii="Times New Roman" w:hAnsi="Times New Roman" w:cs="Times New Roman"/>
+          <w:sz w:val="24"/>
+          <w:szCs w:val="24"/>
+        </w:rPr>
+        <w:t xml:space="preserve">which is obtained by setting Eqn. 1 equal to zero, substituting in Eqn. 3, and rearranging.  </w:t>
       </w:r>
       <w:r>
         <w:rPr>
@@ -6678,7 +6371,6 @@
           <w:szCs w:val="24"/>
         </w:rPr>
       </w:pPr>
-      <w:proofErr w:type="gramStart"/>
       <w:r>
         <w:rPr>
           <w:rFonts w:ascii="Times New Roman" w:hAnsi="Times New Roman" w:cs="Times New Roman"/>
@@ -6695,17 +6387,7 @@
           <w:sz w:val="24"/>
           <w:szCs w:val="24"/>
         </w:rPr>
-        <w:t xml:space="preserve">  Case</w:t>
-      </w:r>
-      <w:proofErr w:type="gramEnd"/>
-      <w:r>
-        <w:rPr>
-          <w:rFonts w:ascii="Times New Roman" w:hAnsi="Times New Roman" w:cs="Times New Roman"/>
-          <w:b/>
-          <w:sz w:val="24"/>
-          <w:szCs w:val="24"/>
-        </w:rPr>
-        <w:t xml:space="preserve"> study application</w:t>
+        <w:t xml:space="preserve">  Case study application</w:t>
       </w:r>
     </w:p>
     <w:p>
@@ -6745,44 +6427,16 @@
           <w:sz w:val="24"/>
           <w:szCs w:val="24"/>
         </w:rPr>
-        <w:t xml:space="preserve">arctic </w:t>
-      </w:r>
-      <w:proofErr w:type="spellStart"/>
-      <w:r>
-        <w:rPr>
-          <w:rFonts w:ascii="Times New Roman" w:hAnsi="Times New Roman" w:cs="Times New Roman"/>
-          <w:sz w:val="24"/>
-          <w:szCs w:val="24"/>
-        </w:rPr>
-        <w:t>to</w:t>
-      </w:r>
-      <w:r>
-        <w:rPr>
-          <w:rFonts w:ascii="Times New Roman" w:hAnsi="Times New Roman" w:cs="Times New Roman"/>
-          <w:sz w:val="24"/>
-          <w:szCs w:val="24"/>
-        </w:rPr>
-        <w:t>othfish</w:t>
-      </w:r>
-      <w:proofErr w:type="spellEnd"/>
-      <w:r>
-        <w:rPr>
-          <w:rFonts w:ascii="Times New Roman" w:hAnsi="Times New Roman" w:cs="Times New Roman"/>
-          <w:sz w:val="24"/>
-          <w:szCs w:val="24"/>
-        </w:rPr>
-        <w:t xml:space="preserve"> are large </w:t>
-      </w:r>
-      <w:proofErr w:type="spellStart"/>
-      <w:r>
-        <w:rPr>
-          <w:rFonts w:ascii="Times New Roman" w:hAnsi="Times New Roman" w:cs="Times New Roman"/>
-          <w:sz w:val="24"/>
-          <w:szCs w:val="24"/>
-        </w:rPr>
-        <w:t>Nototheniids</w:t>
-      </w:r>
-      <w:proofErr w:type="spellEnd"/>
+        <w:t>arctic to</w:t>
+      </w:r>
+      <w:r>
+        <w:rPr>
+          <w:rFonts w:ascii="Times New Roman" w:hAnsi="Times New Roman" w:cs="Times New Roman"/>
+          <w:sz w:val="24"/>
+          <w:szCs w:val="24"/>
+        </w:rPr>
+        <w:t>othfish are large Nototheniids</w:t>
+      </w:r>
       <w:r>
         <w:rPr>
           <w:rFonts w:ascii="Times New Roman" w:hAnsi="Times New Roman" w:cs="Times New Roman"/>
@@ -6909,18 +6563,209 @@
           <w:sz w:val="24"/>
           <w:szCs w:val="24"/>
         </w:rPr>
+        <w:t xml:space="preserve"> toothfish </w:t>
+      </w:r>
+      <w:r>
+        <w:rPr>
+          <w:rFonts w:ascii="Times New Roman" w:hAnsi="Times New Roman" w:cs="Times New Roman"/>
+          <w:sz w:val="24"/>
+          <w:szCs w:val="24"/>
+        </w:rPr>
+        <w:t xml:space="preserve">fishery in </w:t>
+      </w:r>
+      <w:r>
+        <w:rPr>
+          <w:rFonts w:ascii="Times New Roman" w:hAnsi="Times New Roman" w:cs="Times New Roman"/>
+          <w:sz w:val="24"/>
+          <w:szCs w:val="24"/>
+        </w:rPr>
+        <w:t>the Ross Sea r</w:t>
+      </w:r>
+      <w:r>
+        <w:rPr>
+          <w:rFonts w:ascii="Times New Roman" w:hAnsi="Times New Roman" w:cs="Times New Roman"/>
+          <w:sz w:val="24"/>
+          <w:szCs w:val="24"/>
+        </w:rPr>
+        <w:t>egion began in 1997</w:t>
+      </w:r>
+      <w:r>
+        <w:rPr>
+          <w:rFonts w:ascii="Times New Roman" w:hAnsi="Times New Roman" w:cs="Times New Roman"/>
+          <w:sz w:val="24"/>
+          <w:szCs w:val="24"/>
+        </w:rPr>
+        <w:t xml:space="preserve"> and</w:t>
+      </w:r>
+      <w:r>
+        <w:rPr>
+          <w:rFonts w:ascii="Times New Roman" w:hAnsi="Times New Roman" w:cs="Times New Roman"/>
+          <w:sz w:val="24"/>
+          <w:szCs w:val="24"/>
+        </w:rPr>
+        <w:t xml:space="preserve"> is managed by </w:t>
+      </w:r>
+      <w:r>
+        <w:rPr>
+          <w:rFonts w:ascii="Times New Roman" w:hAnsi="Times New Roman" w:cs="Times New Roman"/>
+          <w:sz w:val="24"/>
+          <w:szCs w:val="24"/>
+        </w:rPr>
+        <w:t>The Commission for the Conservation of Antarctic Marine Living Resources</w:t>
+      </w:r>
+      <w:r>
+        <w:rPr>
+          <w:rFonts w:ascii="Times New Roman" w:hAnsi="Times New Roman" w:cs="Times New Roman"/>
+          <w:sz w:val="24"/>
+          <w:szCs w:val="24"/>
+        </w:rPr>
+        <w:t xml:space="preserve"> (CCAMLR).</w:t>
+      </w:r>
+      <w:r>
+        <w:rPr>
+          <w:rFonts w:ascii="Times New Roman" w:hAnsi="Times New Roman" w:cs="Times New Roman"/>
+          <w:sz w:val="24"/>
+          <w:szCs w:val="24"/>
+        </w:rPr>
+        <w:t xml:space="preserve">  </w:t>
+      </w:r>
+      <w:r>
+        <w:rPr>
+          <w:rFonts w:ascii="Times New Roman" w:hAnsi="Times New Roman" w:cs="Times New Roman"/>
+          <w:sz w:val="24"/>
+          <w:szCs w:val="24"/>
+        </w:rPr>
+        <w:t>Since then</w:t>
+      </w:r>
+      <w:r>
+        <w:rPr>
+          <w:rFonts w:ascii="Times New Roman" w:hAnsi="Times New Roman" w:cs="Times New Roman"/>
+          <w:sz w:val="24"/>
+          <w:szCs w:val="24"/>
+        </w:rPr>
+        <w:t xml:space="preserve"> the fishery has increased to about 3000 t</w:t>
+      </w:r>
+      <w:r>
+        <w:rPr>
+          <w:rFonts w:ascii="Times New Roman" w:hAnsi="Times New Roman" w:cs="Times New Roman"/>
+          <w:sz w:val="24"/>
+          <w:szCs w:val="24"/>
+        </w:rPr>
+        <w:t>onnes</w:t>
+      </w:r>
+      <w:r>
+        <w:rPr>
+          <w:rFonts w:ascii="Times New Roman" w:hAnsi="Times New Roman" w:cs="Times New Roman"/>
+          <w:sz w:val="24"/>
+          <w:szCs w:val="24"/>
+        </w:rPr>
+        <w:t xml:space="preserve"> per </w:t>
+      </w:r>
+      <w:r>
+        <w:rPr>
+          <w:rFonts w:ascii="Times New Roman" w:hAnsi="Times New Roman" w:cs="Times New Roman"/>
+          <w:sz w:val="24"/>
+          <w:szCs w:val="24"/>
+        </w:rPr>
+        <w:t>year</w:t>
+      </w:r>
+      <w:r>
+        <w:rPr>
+          <w:rFonts w:ascii="Times New Roman" w:hAnsi="Times New Roman" w:cs="Times New Roman"/>
+          <w:sz w:val="24"/>
+          <w:szCs w:val="24"/>
+        </w:rPr>
+        <w:t xml:space="preserve">.  </w:t>
+      </w:r>
+      <w:r>
+        <w:rPr>
+          <w:rFonts w:ascii="Times New Roman" w:hAnsi="Times New Roman" w:cs="Times New Roman"/>
+          <w:sz w:val="24"/>
+          <w:szCs w:val="24"/>
+        </w:rPr>
+        <w:t>Fishing is restricted to the summer months</w:t>
+      </w:r>
+      <w:r>
+        <w:rPr>
+          <w:rFonts w:ascii="Times New Roman" w:hAnsi="Times New Roman" w:cs="Times New Roman"/>
+          <w:sz w:val="24"/>
+          <w:szCs w:val="24"/>
+        </w:rPr>
+        <w:t xml:space="preserve"> (</w:t>
+      </w:r>
+      <w:r>
+        <w:rPr>
+          <w:rFonts w:ascii="Times New Roman" w:hAnsi="Times New Roman" w:cs="Times New Roman"/>
+          <w:sz w:val="24"/>
+          <w:szCs w:val="24"/>
+          <w:highlight w:val="yellow"/>
+        </w:rPr>
+        <w:t>months</w:t>
+      </w:r>
+      <w:r>
+        <w:rPr>
+          <w:rFonts w:ascii="Times New Roman" w:hAnsi="Times New Roman" w:cs="Times New Roman"/>
+          <w:sz w:val="24"/>
+          <w:szCs w:val="24"/>
+        </w:rPr>
+        <w:t>)</w:t>
+      </w:r>
+      <w:r>
+        <w:rPr>
+          <w:rFonts w:ascii="Times New Roman" w:hAnsi="Times New Roman" w:cs="Times New Roman"/>
+          <w:sz w:val="24"/>
+          <w:szCs w:val="24"/>
+        </w:rPr>
+        <w:t>,</w:t>
+      </w:r>
+      <w:r>
+        <w:rPr>
+          <w:rFonts w:ascii="Times New Roman" w:hAnsi="Times New Roman" w:cs="Times New Roman"/>
+          <w:sz w:val="24"/>
+          <w:szCs w:val="24"/>
+        </w:rPr>
+        <w:t xml:space="preserve"> once the ice shelf recedes allowing vessels access to the region.  </w:t>
+      </w:r>
+      <w:r>
+        <w:rPr>
+          <w:rFonts w:ascii="Times New Roman" w:hAnsi="Times New Roman" w:cs="Times New Roman"/>
+          <w:sz w:val="24"/>
+          <w:szCs w:val="24"/>
+        </w:rPr>
+        <w:t>The Antarctic toothfish tagging programm</w:t>
+      </w:r>
+      <w:r>
+        <w:rPr>
+          <w:rFonts w:ascii="Times New Roman" w:hAnsi="Times New Roman" w:cs="Times New Roman"/>
+          <w:sz w:val="24"/>
+          <w:szCs w:val="24"/>
+        </w:rPr>
+        <w:t xml:space="preserve">e was initiated in the </w:t>
+      </w:r>
+      <w:r>
+        <w:rPr>
+          <w:rFonts w:ascii="Times New Roman" w:hAnsi="Times New Roman" w:cs="Times New Roman"/>
+          <w:sz w:val="24"/>
+          <w:szCs w:val="24"/>
+        </w:rPr>
+        <w:t>in the 2001 fishing season by New Zealand vessels involved in</w:t>
+      </w:r>
+      <w:r>
+        <w:rPr>
+          <w:rFonts w:ascii="Times New Roman" w:hAnsi="Times New Roman" w:cs="Times New Roman"/>
+          <w:sz w:val="24"/>
+          <w:szCs w:val="24"/>
+        </w:rPr>
         <w:t xml:space="preserve"> </w:t>
       </w:r>
-      <w:proofErr w:type="spellStart"/>
-      <w:r>
-        <w:rPr>
-          <w:rFonts w:ascii="Times New Roman" w:hAnsi="Times New Roman" w:cs="Times New Roman"/>
-          <w:sz w:val="24"/>
-          <w:szCs w:val="24"/>
-        </w:rPr>
-        <w:t>toothfish</w:t>
-      </w:r>
-      <w:proofErr w:type="spellEnd"/>
+      <w:r>
+        <w:rPr>
+          <w:rFonts w:ascii="Times New Roman" w:hAnsi="Times New Roman" w:cs="Times New Roman"/>
+          <w:sz w:val="24"/>
+          <w:szCs w:val="24"/>
+        </w:rPr>
+        <w:t xml:space="preserve">the fishery. </w:t>
+      </w:r>
       <w:r>
         <w:rPr>
           <w:rFonts w:ascii="Times New Roman" w:hAnsi="Times New Roman" w:cs="Times New Roman"/>
@@ -6935,55 +6780,31 @@
           <w:sz w:val="24"/>
           <w:szCs w:val="24"/>
         </w:rPr>
-        <w:t xml:space="preserve">fishery in </w:t>
-      </w:r>
-      <w:r>
-        <w:rPr>
-          <w:rFonts w:ascii="Times New Roman" w:hAnsi="Times New Roman" w:cs="Times New Roman"/>
-          <w:sz w:val="24"/>
-          <w:szCs w:val="24"/>
-        </w:rPr>
-        <w:t>the Ross Sea r</w:t>
-      </w:r>
-      <w:r>
-        <w:rPr>
-          <w:rFonts w:ascii="Times New Roman" w:hAnsi="Times New Roman" w:cs="Times New Roman"/>
-          <w:sz w:val="24"/>
-          <w:szCs w:val="24"/>
-        </w:rPr>
-        <w:t>egion began in 1997</w:t>
-      </w:r>
-      <w:r>
-        <w:rPr>
-          <w:rFonts w:ascii="Times New Roman" w:hAnsi="Times New Roman" w:cs="Times New Roman"/>
-          <w:sz w:val="24"/>
-          <w:szCs w:val="24"/>
-        </w:rPr>
-        <w:t xml:space="preserve"> and</w:t>
-      </w:r>
-      <w:r>
-        <w:rPr>
-          <w:rFonts w:ascii="Times New Roman" w:hAnsi="Times New Roman" w:cs="Times New Roman"/>
-          <w:sz w:val="24"/>
-          <w:szCs w:val="24"/>
-        </w:rPr>
-        <w:t xml:space="preserve"> is managed by </w:t>
-      </w:r>
-      <w:r>
-        <w:rPr>
-          <w:rFonts w:ascii="Times New Roman" w:hAnsi="Times New Roman" w:cs="Times New Roman"/>
-          <w:sz w:val="24"/>
-          <w:szCs w:val="24"/>
-        </w:rPr>
-        <w:t>The Commission for the Conservation of Antarctic Marine Living Resources</w:t>
-      </w:r>
-      <w:r>
-        <w:rPr>
-          <w:rFonts w:ascii="Times New Roman" w:hAnsi="Times New Roman" w:cs="Times New Roman"/>
-          <w:sz w:val="24"/>
-          <w:szCs w:val="24"/>
-        </w:rPr>
-        <w:t xml:space="preserve"> (CCAMLR).</w:t>
+        <w:t xml:space="preserve">In 2004, toothfish tagging </w:t>
+      </w:r>
+      <w:r>
+        <w:rPr>
+          <w:rFonts w:ascii="Times New Roman" w:hAnsi="Times New Roman" w:cs="Times New Roman"/>
+          <w:sz w:val="24"/>
+          <w:szCs w:val="24"/>
+        </w:rPr>
+        <w:t>was made compulsory for all ves</w:t>
+      </w:r>
+      <w:r>
+        <w:rPr>
+          <w:rFonts w:ascii="Times New Roman" w:hAnsi="Times New Roman" w:cs="Times New Roman"/>
+          <w:sz w:val="24"/>
+          <w:szCs w:val="24"/>
+        </w:rPr>
+        <w:t>sel</w:t>
+      </w:r>
+      <w:r>
+        <w:rPr>
+          <w:rFonts w:ascii="Times New Roman" w:hAnsi="Times New Roman" w:cs="Times New Roman"/>
+          <w:sz w:val="24"/>
+          <w:szCs w:val="24"/>
+        </w:rPr>
+        <w:t>s participating in the fishery.</w:t>
       </w:r>
       <w:r>
         <w:rPr>
@@ -6999,166 +6820,63 @@
           <w:sz w:val="24"/>
           <w:szCs w:val="24"/>
         </w:rPr>
-        <w:t>Since then</w:t>
-      </w:r>
-      <w:r>
-        <w:rPr>
-          <w:rFonts w:ascii="Times New Roman" w:hAnsi="Times New Roman" w:cs="Times New Roman"/>
-          <w:sz w:val="24"/>
-          <w:szCs w:val="24"/>
-        </w:rPr>
-        <w:t xml:space="preserve"> the fishery has increased to about 3000 </w:t>
-      </w:r>
-      <w:proofErr w:type="spellStart"/>
-      <w:r>
-        <w:rPr>
-          <w:rFonts w:ascii="Times New Roman" w:hAnsi="Times New Roman" w:cs="Times New Roman"/>
-          <w:sz w:val="24"/>
-          <w:szCs w:val="24"/>
-        </w:rPr>
-        <w:t>t</w:t>
-      </w:r>
-      <w:r>
-        <w:rPr>
-          <w:rFonts w:ascii="Times New Roman" w:hAnsi="Times New Roman" w:cs="Times New Roman"/>
-          <w:sz w:val="24"/>
-          <w:szCs w:val="24"/>
-        </w:rPr>
-        <w:t>onnes</w:t>
-      </w:r>
-      <w:proofErr w:type="spellEnd"/>
-      <w:r>
-        <w:rPr>
-          <w:rFonts w:ascii="Times New Roman" w:hAnsi="Times New Roman" w:cs="Times New Roman"/>
-          <w:sz w:val="24"/>
-          <w:szCs w:val="24"/>
-        </w:rPr>
-        <w:t xml:space="preserve"> per </w:t>
-      </w:r>
-      <w:r>
-        <w:rPr>
-          <w:rFonts w:ascii="Times New Roman" w:hAnsi="Times New Roman" w:cs="Times New Roman"/>
-          <w:sz w:val="24"/>
-          <w:szCs w:val="24"/>
-        </w:rPr>
-        <w:t>year</w:t>
-      </w:r>
-      <w:r>
-        <w:rPr>
-          <w:rFonts w:ascii="Times New Roman" w:hAnsi="Times New Roman" w:cs="Times New Roman"/>
-          <w:sz w:val="24"/>
-          <w:szCs w:val="24"/>
-        </w:rPr>
-        <w:t xml:space="preserve">.  </w:t>
-      </w:r>
-      <w:r>
-        <w:rPr>
-          <w:rFonts w:ascii="Times New Roman" w:hAnsi="Times New Roman" w:cs="Times New Roman"/>
-          <w:sz w:val="24"/>
-          <w:szCs w:val="24"/>
-        </w:rPr>
-        <w:t>Fishing is restricted to the summer months</w:t>
-      </w:r>
-      <w:r>
-        <w:rPr>
-          <w:rFonts w:ascii="Times New Roman" w:hAnsi="Times New Roman" w:cs="Times New Roman"/>
-          <w:sz w:val="24"/>
-          <w:szCs w:val="24"/>
-        </w:rPr>
-        <w:t xml:space="preserve"> (</w:t>
-      </w:r>
-      <w:r>
-        <w:rPr>
-          <w:rFonts w:ascii="Times New Roman" w:hAnsi="Times New Roman" w:cs="Times New Roman"/>
-          <w:sz w:val="24"/>
-          <w:szCs w:val="24"/>
-          <w:highlight w:val="yellow"/>
-        </w:rPr>
-        <w:t>months</w:t>
-      </w:r>
-      <w:r>
-        <w:rPr>
-          <w:rFonts w:ascii="Times New Roman" w:hAnsi="Times New Roman" w:cs="Times New Roman"/>
-          <w:sz w:val="24"/>
-          <w:szCs w:val="24"/>
-        </w:rPr>
-        <w:t>)</w:t>
-      </w:r>
-      <w:r>
-        <w:rPr>
-          <w:rFonts w:ascii="Times New Roman" w:hAnsi="Times New Roman" w:cs="Times New Roman"/>
-          <w:sz w:val="24"/>
-          <w:szCs w:val="24"/>
-        </w:rPr>
-        <w:t>,</w:t>
-      </w:r>
-      <w:r>
-        <w:rPr>
-          <w:rFonts w:ascii="Times New Roman" w:hAnsi="Times New Roman" w:cs="Times New Roman"/>
-          <w:sz w:val="24"/>
-          <w:szCs w:val="24"/>
-        </w:rPr>
-        <w:t xml:space="preserve"> once the ice shelf recedes allowing vessels access to the region.  </w:t>
-      </w:r>
-      <w:r>
-        <w:rPr>
-          <w:rFonts w:ascii="Times New Roman" w:hAnsi="Times New Roman" w:cs="Times New Roman"/>
-          <w:sz w:val="24"/>
-          <w:szCs w:val="24"/>
-        </w:rPr>
-        <w:t xml:space="preserve">The Antarctic </w:t>
-      </w:r>
-      <w:proofErr w:type="spellStart"/>
-      <w:r>
-        <w:rPr>
-          <w:rFonts w:ascii="Times New Roman" w:hAnsi="Times New Roman" w:cs="Times New Roman"/>
-          <w:sz w:val="24"/>
-          <w:szCs w:val="24"/>
-        </w:rPr>
-        <w:t>toothfish</w:t>
-      </w:r>
-      <w:proofErr w:type="spellEnd"/>
-      <w:r>
-        <w:rPr>
-          <w:rFonts w:ascii="Times New Roman" w:hAnsi="Times New Roman" w:cs="Times New Roman"/>
-          <w:sz w:val="24"/>
-          <w:szCs w:val="24"/>
-        </w:rPr>
-        <w:t xml:space="preserve"> tagging </w:t>
-      </w:r>
-      <w:proofErr w:type="spellStart"/>
-      <w:r>
-        <w:rPr>
-          <w:rFonts w:ascii="Times New Roman" w:hAnsi="Times New Roman" w:cs="Times New Roman"/>
-          <w:sz w:val="24"/>
-          <w:szCs w:val="24"/>
-        </w:rPr>
-        <w:t>programm</w:t>
-      </w:r>
-      <w:r>
-        <w:rPr>
-          <w:rFonts w:ascii="Times New Roman" w:hAnsi="Times New Roman" w:cs="Times New Roman"/>
-          <w:sz w:val="24"/>
-          <w:szCs w:val="24"/>
-        </w:rPr>
-        <w:t>e</w:t>
-      </w:r>
-      <w:proofErr w:type="spellEnd"/>
-      <w:r>
-        <w:rPr>
-          <w:rFonts w:ascii="Times New Roman" w:hAnsi="Times New Roman" w:cs="Times New Roman"/>
-          <w:sz w:val="24"/>
-          <w:szCs w:val="24"/>
-        </w:rPr>
-        <w:t xml:space="preserve"> was initiated in the </w:t>
-      </w:r>
-      <w:r>
-        <w:rPr>
-          <w:rFonts w:ascii="Times New Roman" w:hAnsi="Times New Roman" w:cs="Times New Roman"/>
-          <w:sz w:val="24"/>
-          <w:szCs w:val="24"/>
-        </w:rPr>
-        <w:t>in the 2001 fishing season by New Zealand vessels involved in</w:t>
+        <w:t xml:space="preserve">The tagging programme </w:t>
+      </w:r>
+      <w:r>
+        <w:rPr>
+          <w:rFonts w:ascii="Times New Roman" w:hAnsi="Times New Roman" w:cs="Times New Roman"/>
+          <w:sz w:val="24"/>
+          <w:szCs w:val="24"/>
+        </w:rPr>
+        <w:t>records</w:t>
+      </w:r>
+      <w:r>
+        <w:rPr>
+          <w:rFonts w:ascii="Times New Roman" w:hAnsi="Times New Roman" w:cs="Times New Roman"/>
+          <w:sz w:val="24"/>
+          <w:szCs w:val="24"/>
+        </w:rPr>
+        <w:t xml:space="preserve"> information on the date, </w:t>
+      </w:r>
+      <w:r>
+        <w:rPr>
+          <w:rFonts w:ascii="Times New Roman" w:hAnsi="Times New Roman" w:cs="Times New Roman"/>
+          <w:sz w:val="24"/>
+          <w:szCs w:val="24"/>
+        </w:rPr>
+        <w:t>depth, location, sex</w:t>
+      </w:r>
+      <w:r>
+        <w:rPr>
+          <w:rFonts w:ascii="Times New Roman" w:hAnsi="Times New Roman" w:cs="Times New Roman"/>
+          <w:sz w:val="24"/>
+          <w:szCs w:val="24"/>
+        </w:rPr>
+        <w:t xml:space="preserve">, </w:t>
+      </w:r>
+      <w:r>
+        <w:rPr>
+          <w:rFonts w:ascii="Times New Roman" w:hAnsi="Times New Roman" w:cs="Times New Roman"/>
+          <w:sz w:val="24"/>
+          <w:szCs w:val="24"/>
+        </w:rPr>
+        <w:t>and size</w:t>
+      </w:r>
+      <w:r>
+        <w:rPr>
+          <w:rFonts w:ascii="Times New Roman" w:hAnsi="Times New Roman" w:cs="Times New Roman"/>
+          <w:sz w:val="24"/>
+          <w:szCs w:val="24"/>
+        </w:rPr>
+        <w:t xml:space="preserve"> of each tagged/recaptured fish.</w:t>
+      </w:r>
+      <w:r>
+        <w:rPr>
+          <w:rFonts w:ascii="Times New Roman" w:hAnsi="Times New Roman" w:cs="Times New Roman"/>
+          <w:sz w:val="24"/>
+          <w:szCs w:val="24"/>
+        </w:rPr>
+        <w:t xml:space="preserve">  A small subset of the recaptured fish are aged</w:t>
       </w:r>
       <w:r>
         <w:rPr>
@@ -7174,170 +6892,6 @@
           <w:sz w:val="24"/>
           <w:szCs w:val="24"/>
         </w:rPr>
-        <w:t xml:space="preserve">the fishery. </w:t>
-      </w:r>
-      <w:r>
-        <w:rPr>
-          <w:rFonts w:ascii="Times New Roman" w:hAnsi="Times New Roman" w:cs="Times New Roman"/>
-          <w:sz w:val="24"/>
-          <w:szCs w:val="24"/>
-        </w:rPr>
-        <w:t xml:space="preserve"> </w:t>
-      </w:r>
-      <w:r>
-        <w:rPr>
-          <w:rFonts w:ascii="Times New Roman" w:hAnsi="Times New Roman" w:cs="Times New Roman"/>
-          <w:sz w:val="24"/>
-          <w:szCs w:val="24"/>
-        </w:rPr>
-        <w:t xml:space="preserve">In 2004, </w:t>
-      </w:r>
-      <w:proofErr w:type="spellStart"/>
-      <w:r>
-        <w:rPr>
-          <w:rFonts w:ascii="Times New Roman" w:hAnsi="Times New Roman" w:cs="Times New Roman"/>
-          <w:sz w:val="24"/>
-          <w:szCs w:val="24"/>
-        </w:rPr>
-        <w:t>toothfish</w:t>
-      </w:r>
-      <w:proofErr w:type="spellEnd"/>
-      <w:r>
-        <w:rPr>
-          <w:rFonts w:ascii="Times New Roman" w:hAnsi="Times New Roman" w:cs="Times New Roman"/>
-          <w:sz w:val="24"/>
-          <w:szCs w:val="24"/>
-        </w:rPr>
-        <w:t xml:space="preserve"> tagging </w:t>
-      </w:r>
-      <w:r>
-        <w:rPr>
-          <w:rFonts w:ascii="Times New Roman" w:hAnsi="Times New Roman" w:cs="Times New Roman"/>
-          <w:sz w:val="24"/>
-          <w:szCs w:val="24"/>
-        </w:rPr>
-        <w:t>was made compulsory for all ves</w:t>
-      </w:r>
-      <w:r>
-        <w:rPr>
-          <w:rFonts w:ascii="Times New Roman" w:hAnsi="Times New Roman" w:cs="Times New Roman"/>
-          <w:sz w:val="24"/>
-          <w:szCs w:val="24"/>
-        </w:rPr>
-        <w:t>sel</w:t>
-      </w:r>
-      <w:r>
-        <w:rPr>
-          <w:rFonts w:ascii="Times New Roman" w:hAnsi="Times New Roman" w:cs="Times New Roman"/>
-          <w:sz w:val="24"/>
-          <w:szCs w:val="24"/>
-        </w:rPr>
-        <w:t>s participating in the fishery.</w:t>
-      </w:r>
-      <w:r>
-        <w:rPr>
-          <w:rFonts w:ascii="Times New Roman" w:hAnsi="Times New Roman" w:cs="Times New Roman"/>
-          <w:sz w:val="24"/>
-          <w:szCs w:val="24"/>
-        </w:rPr>
-        <w:t xml:space="preserve">  </w:t>
-      </w:r>
-      <w:r>
-        <w:rPr>
-          <w:rFonts w:ascii="Times New Roman" w:hAnsi="Times New Roman" w:cs="Times New Roman"/>
-          <w:sz w:val="24"/>
-          <w:szCs w:val="24"/>
-        </w:rPr>
-        <w:t xml:space="preserve">The tagging </w:t>
-      </w:r>
-      <w:proofErr w:type="spellStart"/>
-      <w:r>
-        <w:rPr>
-          <w:rFonts w:ascii="Times New Roman" w:hAnsi="Times New Roman" w:cs="Times New Roman"/>
-          <w:sz w:val="24"/>
-          <w:szCs w:val="24"/>
-        </w:rPr>
-        <w:t>programme</w:t>
-      </w:r>
-      <w:proofErr w:type="spellEnd"/>
-      <w:r>
-        <w:rPr>
-          <w:rFonts w:ascii="Times New Roman" w:hAnsi="Times New Roman" w:cs="Times New Roman"/>
-          <w:sz w:val="24"/>
-          <w:szCs w:val="24"/>
-        </w:rPr>
-        <w:t xml:space="preserve"> </w:t>
-      </w:r>
-      <w:r>
-        <w:rPr>
-          <w:rFonts w:ascii="Times New Roman" w:hAnsi="Times New Roman" w:cs="Times New Roman"/>
-          <w:sz w:val="24"/>
-          <w:szCs w:val="24"/>
-        </w:rPr>
-        <w:t>records</w:t>
-      </w:r>
-      <w:r>
-        <w:rPr>
-          <w:rFonts w:ascii="Times New Roman" w:hAnsi="Times New Roman" w:cs="Times New Roman"/>
-          <w:sz w:val="24"/>
-          <w:szCs w:val="24"/>
-        </w:rPr>
-        <w:t xml:space="preserve"> information on the date, </w:t>
-      </w:r>
-      <w:r>
-        <w:rPr>
-          <w:rFonts w:ascii="Times New Roman" w:hAnsi="Times New Roman" w:cs="Times New Roman"/>
-          <w:sz w:val="24"/>
-          <w:szCs w:val="24"/>
-        </w:rPr>
-        <w:t>depth, location, sex</w:t>
-      </w:r>
-      <w:r>
-        <w:rPr>
-          <w:rFonts w:ascii="Times New Roman" w:hAnsi="Times New Roman" w:cs="Times New Roman"/>
-          <w:sz w:val="24"/>
-          <w:szCs w:val="24"/>
-        </w:rPr>
-        <w:t xml:space="preserve">, </w:t>
-      </w:r>
-      <w:r>
-        <w:rPr>
-          <w:rFonts w:ascii="Times New Roman" w:hAnsi="Times New Roman" w:cs="Times New Roman"/>
-          <w:sz w:val="24"/>
-          <w:szCs w:val="24"/>
-        </w:rPr>
-        <w:t>and size</w:t>
-      </w:r>
-      <w:r>
-        <w:rPr>
-          <w:rFonts w:ascii="Times New Roman" w:hAnsi="Times New Roman" w:cs="Times New Roman"/>
-          <w:sz w:val="24"/>
-          <w:szCs w:val="24"/>
-        </w:rPr>
-        <w:t xml:space="preserve"> of each tagged/recaptured fish.</w:t>
-      </w:r>
-      <w:r>
-        <w:rPr>
-          <w:rFonts w:ascii="Times New Roman" w:hAnsi="Times New Roman" w:cs="Times New Roman"/>
-          <w:sz w:val="24"/>
-          <w:szCs w:val="24"/>
-        </w:rPr>
-        <w:t xml:space="preserve">  A small subset of the recaptured fish are aged</w:t>
-      </w:r>
-      <w:r>
-        <w:rPr>
-          <w:rFonts w:ascii="Times New Roman" w:hAnsi="Times New Roman" w:cs="Times New Roman"/>
-          <w:sz w:val="24"/>
-          <w:szCs w:val="24"/>
-        </w:rPr>
-        <w:t xml:space="preserve"> </w:t>
-      </w:r>
-      <w:r>
-        <w:rPr>
-          <w:rFonts w:ascii="Times New Roman" w:hAnsi="Times New Roman" w:cs="Times New Roman"/>
-          <w:sz w:val="24"/>
-          <w:szCs w:val="24"/>
-        </w:rPr>
         <w:t>by reading</w:t>
       </w:r>
       <w:r>
@@ -7346,25 +6900,7 @@
           <w:sz w:val="24"/>
           <w:szCs w:val="24"/>
         </w:rPr>
-        <w:t xml:space="preserve"> their </w:t>
-      </w:r>
-      <w:proofErr w:type="spellStart"/>
-      <w:r>
-        <w:rPr>
-          <w:rFonts w:ascii="Times New Roman" w:hAnsi="Times New Roman" w:cs="Times New Roman"/>
-          <w:sz w:val="24"/>
-          <w:szCs w:val="24"/>
-        </w:rPr>
-        <w:t>otolith</w:t>
-      </w:r>
-      <w:proofErr w:type="spellEnd"/>
-      <w:r>
-        <w:rPr>
-          <w:rFonts w:ascii="Times New Roman" w:hAnsi="Times New Roman" w:cs="Times New Roman"/>
-          <w:sz w:val="24"/>
-          <w:szCs w:val="24"/>
-        </w:rPr>
-        <w:t>.</w:t>
+        <w:t xml:space="preserve"> their otolith.</w:t>
       </w:r>
     </w:p>
     <w:p>
@@ -7583,7 +7119,6 @@
         </w:rPr>
         <w:t>log(</w:t>
       </w:r>
-      <w:proofErr w:type="spellStart"/>
       <w:r>
         <w:rPr>
           <w:rFonts w:ascii="Times New Roman" w:hAnsi="Times New Roman" w:cs="Times New Roman"/>
@@ -7603,7 +7138,6 @@
         </w:rPr>
         <w:t>i</w:t>
       </w:r>
-      <w:proofErr w:type="spellEnd"/>
       <w:r>
         <w:rPr>
           <w:rFonts w:ascii="Times New Roman" w:hAnsi="Times New Roman" w:cs="Times New Roman"/>
@@ -7688,7 +7222,6 @@
         </w:rPr>
         <w:t xml:space="preserve"> (</w:t>
       </w:r>
-      <w:proofErr w:type="spellStart"/>
       <w:r>
         <w:rPr>
           <w:rFonts w:ascii="Times New Roman" w:hAnsi="Times New Roman" w:cs="Times New Roman"/>
@@ -7708,7 +7241,6 @@
         </w:rPr>
         <w:t>i,t</w:t>
       </w:r>
-      <w:proofErr w:type="spellEnd"/>
       <w:r>
         <w:rPr>
           <w:rFonts w:ascii="Times New Roman" w:hAnsi="Times New Roman" w:cs="Times New Roman"/>
@@ -7753,7 +7285,6 @@
         </w:rPr>
         <w:t>effects for upkeep costs (log(</w:t>
       </w:r>
-      <w:proofErr w:type="spellStart"/>
       <w:r>
         <w:rPr>
           <w:rFonts w:ascii="Times New Roman" w:hAnsi="Times New Roman" w:cs="Times New Roman"/>
@@ -7773,7 +7304,6 @@
         </w:rPr>
         <w:t>i</w:t>
       </w:r>
-      <w:proofErr w:type="spellEnd"/>
       <w:r>
         <w:rPr>
           <w:rFonts w:ascii="Times New Roman" w:hAnsi="Times New Roman" w:cs="Times New Roman"/>
@@ -7782,7 +7312,6 @@
         </w:rPr>
         <w:t xml:space="preserve">) and </w:t>
       </w:r>
-      <w:proofErr w:type="spellStart"/>
       <w:r>
         <w:rPr>
           <w:rFonts w:ascii="Times New Roman" w:hAnsi="Times New Roman" w:cs="Times New Roman"/>
@@ -7802,7 +7331,6 @@
         </w:rPr>
         <w:t>i,t</w:t>
       </w:r>
-      <w:proofErr w:type="spellEnd"/>
       <w:r>
         <w:rPr>
           <w:rFonts w:ascii="Times New Roman" w:hAnsi="Times New Roman" w:cs="Times New Roman"/>
@@ -8314,25 +7842,7 @@
           <w:sz w:val="24"/>
           <w:szCs w:val="24"/>
         </w:rPr>
-        <w:t xml:space="preserve"> </w:t>
-      </w:r>
-      <w:proofErr w:type="gramStart"/>
-      <w:r>
-        <w:rPr>
-          <w:rFonts w:ascii="Times New Roman" w:hAnsi="Times New Roman" w:cs="Times New Roman"/>
-          <w:sz w:val="24"/>
-          <w:szCs w:val="24"/>
-        </w:rPr>
-        <w:t>where</w:t>
-      </w:r>
-      <w:proofErr w:type="gramEnd"/>
-      <w:r>
-        <w:rPr>
-          <w:rFonts w:ascii="Times New Roman" w:hAnsi="Times New Roman" w:cs="Times New Roman"/>
-          <w:sz w:val="24"/>
-          <w:szCs w:val="24"/>
-        </w:rPr>
-        <w:t xml:space="preserve"> </w:t>
+        <w:t xml:space="preserve"> where </w:t>
       </w:r>
       <m:oMath>
         <m:sSubSup>
@@ -8493,7 +8003,6 @@
         </w:rPr>
         <w:t xml:space="preserve">energy acquisition rate parameter </w:t>
       </w:r>
-      <w:proofErr w:type="spellStart"/>
       <w:r>
         <w:rPr>
           <w:rFonts w:ascii="Times New Roman" w:hAnsi="Times New Roman" w:cs="Times New Roman"/>
@@ -8513,7 +8022,6 @@
         </w:rPr>
         <w:t>γ</w:t>
       </w:r>
-      <w:proofErr w:type="spellEnd"/>
       <w:r>
         <w:rPr>
           <w:rFonts w:ascii="Times New Roman" w:hAnsi="Times New Roman" w:cs="Times New Roman"/>
@@ -8849,7 +8357,6 @@
         </w:rPr>
         <w:t xml:space="preserve"> </w:t>
       </w:r>
-      <w:proofErr w:type="spellStart"/>
       <w:r>
         <w:rPr>
           <w:rFonts w:ascii="Times New Roman" w:hAnsi="Times New Roman" w:cs="Times New Roman"/>
@@ -8869,7 +8376,6 @@
         </w:rPr>
         <w:t>i</w:t>
       </w:r>
-      <w:proofErr w:type="gramStart"/>
       <w:r>
         <w:rPr>
           <w:rFonts w:ascii="Times New Roman" w:hAnsi="Times New Roman" w:cs="Times New Roman"/>
@@ -8880,8 +8386,6 @@
         </w:rPr>
         <w:t>,s</w:t>
       </w:r>
-      <w:proofErr w:type="spellEnd"/>
-      <w:proofErr w:type="gramEnd"/>
       <w:r>
         <w:rPr>
           <w:rFonts w:ascii="Times New Roman" w:hAnsi="Times New Roman" w:cs="Times New Roman"/>
@@ -8956,7 +8460,6 @@
         </w:rPr>
         <w:t xml:space="preserve"> only, and random-effects for </w:t>
       </w:r>
-      <w:proofErr w:type="spellStart"/>
       <w:r>
         <w:rPr>
           <w:rFonts w:ascii="Times New Roman" w:hAnsi="Times New Roman" w:cs="Times New Roman"/>
@@ -8986,7 +8489,6 @@
         </w:rPr>
         <w:t>,s</w:t>
       </w:r>
-      <w:proofErr w:type="spellEnd"/>
       <w:r>
         <w:rPr>
           <w:rFonts w:ascii="Times New Roman" w:hAnsi="Times New Roman" w:cs="Times New Roman"/>
@@ -9213,7 +8715,6 @@
       </w:r>
       <w:commentRangeStart w:id="3"/>
       <w:commentRangeStart w:id="4"/>
-      <w:proofErr w:type="gramStart"/>
       <w:r>
         <w:rPr>
           <w:rFonts w:ascii="Times New Roman" w:hAnsi="Times New Roman" w:cs="Times New Roman"/>
@@ -9228,16 +8729,7 @@
           <w:sz w:val="24"/>
           <w:szCs w:val="24"/>
         </w:rPr>
-        <w:t>.v</w:t>
-      </w:r>
-      <w:proofErr w:type="gramEnd"/>
-      <w:r>
-        <w:rPr>
-          <w:rFonts w:ascii="Times New Roman" w:hAnsi="Times New Roman" w:cs="Times New Roman"/>
-          <w:sz w:val="24"/>
-          <w:szCs w:val="24"/>
-        </w:rPr>
-        <w:t>.</w:t>
+        <w:t>.v.</w:t>
       </w:r>
       <w:r>
         <w:rPr>
@@ -9684,7 +9176,6 @@
           <w:szCs w:val="24"/>
         </w:rPr>
       </w:pPr>
-      <w:proofErr w:type="gramStart"/>
       <w:r>
         <w:rPr>
           <w:rFonts w:ascii="Times New Roman" w:hAnsi="Times New Roman" w:cs="Times New Roman"/>
@@ -9693,7 +9184,6 @@
         </w:rPr>
         <w:t>and</w:t>
       </w:r>
-      <w:proofErr w:type="gramEnd"/>
     </w:p>
     <w:p>
       <w:pPr>
@@ -9979,7 +9469,6 @@
         </w:rPr>
         <w:t>0</w:t>
       </w:r>
-      <w:proofErr w:type="gramStart"/>
       <w:r>
         <w:rPr>
           <w:rFonts w:ascii="Times New Roman" w:hAnsi="Times New Roman" w:cs="Times New Roman"/>
@@ -9990,7 +9479,6 @@
         </w:rPr>
         <w:t>,s</w:t>
       </w:r>
-      <w:proofErr w:type="gramEnd"/>
       <w:r>
         <w:rPr>
           <w:rFonts w:ascii="Times New Roman" w:hAnsi="Times New Roman" w:cs="Times New Roman"/>
@@ -9999,7 +9487,6 @@
         </w:rPr>
         <w:t xml:space="preserve">, </w:t>
       </w:r>
-      <w:proofErr w:type="spellStart"/>
       <w:r>
         <w:rPr>
           <w:rFonts w:ascii="Times New Roman" w:hAnsi="Times New Roman" w:cs="Times New Roman"/>
@@ -10019,7 +9506,6 @@
         </w:rPr>
         <w:t>i,s</w:t>
       </w:r>
-      <w:proofErr w:type="spellEnd"/>
       <w:r>
         <w:rPr>
           <w:rFonts w:ascii="Times New Roman" w:hAnsi="Times New Roman" w:cs="Times New Roman"/>
@@ -10036,7 +9522,6 @@
         </w:rPr>
         <w:t xml:space="preserve"> </w:t>
       </w:r>
-      <w:proofErr w:type="spellStart"/>
       <w:r>
         <w:rPr>
           <w:rFonts w:ascii="Times New Roman" w:hAnsi="Times New Roman" w:cs="Times New Roman"/>
@@ -10056,7 +9541,6 @@
         </w:rPr>
         <w:t>s</w:t>
       </w:r>
-      <w:proofErr w:type="spellEnd"/>
       <w:r>
         <w:rPr>
           <w:rFonts w:ascii="Times New Roman" w:hAnsi="Times New Roman" w:cs="Times New Roman"/>
@@ -10073,7 +9557,6 @@
         </w:rPr>
         <w:t xml:space="preserve">and </w:t>
       </w:r>
-      <w:proofErr w:type="spellStart"/>
       <w:r>
         <w:rPr>
           <w:rFonts w:ascii="Times New Roman" w:hAnsi="Times New Roman" w:cs="Times New Roman"/>
@@ -10103,7 +9586,6 @@
         </w:rPr>
         <w:t>,s</w:t>
       </w:r>
-      <w:proofErr w:type="spellEnd"/>
       <w:r>
         <w:rPr>
           <w:rFonts w:ascii="Times New Roman" w:hAnsi="Times New Roman" w:cs="Times New Roman"/>
@@ -10170,7 +9652,6 @@
         </w:rPr>
         <w:t xml:space="preserve"> and </w:t>
       </w:r>
-      <w:proofErr w:type="spellStart"/>
       <w:r>
         <w:rPr>
           <w:rFonts w:ascii="Times New Roman" w:hAnsi="Times New Roman" w:cs="Times New Roman"/>
@@ -10190,7 +9671,6 @@
         </w:rPr>
         <w:t>z</w:t>
       </w:r>
-      <w:proofErr w:type="spellEnd"/>
       <w:r>
         <w:rPr>
           <w:rFonts w:ascii="Times New Roman" w:hAnsi="Times New Roman" w:cs="Times New Roman"/>
@@ -10302,23 +9782,13 @@
         </w:rPr>
         <w:t xml:space="preserve">The </w:t>
       </w:r>
-      <w:proofErr w:type="gramStart"/>
-      <w:r>
-        <w:rPr>
-          <w:rFonts w:ascii="Times New Roman" w:hAnsi="Times New Roman" w:cs="Times New Roman"/>
-          <w:sz w:val="24"/>
-          <w:szCs w:val="24"/>
-        </w:rPr>
-        <w:t>c.v</w:t>
-      </w:r>
-      <w:proofErr w:type="gramEnd"/>
-      <w:r>
-        <w:rPr>
-          <w:rFonts w:ascii="Times New Roman" w:hAnsi="Times New Roman" w:cs="Times New Roman"/>
-          <w:sz w:val="24"/>
-          <w:szCs w:val="24"/>
-        </w:rPr>
-        <w:t>.</w:t>
+      <w:r>
+        <w:rPr>
+          <w:rFonts w:ascii="Times New Roman" w:hAnsi="Times New Roman" w:cs="Times New Roman"/>
+          <w:sz w:val="24"/>
+          <w:szCs w:val="24"/>
+        </w:rPr>
+        <w:t>c.v.</w:t>
       </w:r>
       <w:r>
         <w:rPr>
@@ -10427,7 +9897,6 @@
         </w:rPr>
         <w:t xml:space="preserve"> </w:t>
       </w:r>
-      <w:proofErr w:type="spellStart"/>
       <w:r>
         <w:rPr>
           <w:rFonts w:ascii="Times New Roman" w:hAnsi="Times New Roman" w:cs="Times New Roman"/>
@@ -10447,7 +9916,6 @@
         </w:rPr>
         <w:t>k</w:t>
       </w:r>
-      <w:proofErr w:type="gramStart"/>
       <w:r>
         <w:rPr>
           <w:rFonts w:ascii="Times New Roman" w:hAnsi="Times New Roman" w:cs="Times New Roman"/>
@@ -10458,8 +9926,6 @@
         </w:rPr>
         <w:t>,s</w:t>
       </w:r>
-      <w:proofErr w:type="spellEnd"/>
-      <w:proofErr w:type="gramEnd"/>
       <w:r>
         <w:rPr>
           <w:rFonts w:ascii="Times New Roman" w:hAnsi="Times New Roman" w:cs="Times New Roman"/>
@@ -10476,7 +9942,6 @@
         </w:rPr>
         <w:t xml:space="preserve">and </w:t>
       </w:r>
-      <w:proofErr w:type="spellStart"/>
       <w:r>
         <w:rPr>
           <w:rFonts w:ascii="Times New Roman" w:hAnsi="Times New Roman" w:cs="Times New Roman"/>
@@ -10496,7 +9961,6 @@
         </w:rPr>
         <w:t>z</w:t>
       </w:r>
-      <w:proofErr w:type="spellEnd"/>
       <w:r>
         <w:rPr>
           <w:rFonts w:ascii="Times New Roman" w:hAnsi="Times New Roman" w:cs="Times New Roman"/>
@@ -10600,43 +10064,7 @@
           <w:sz w:val="24"/>
           <w:szCs w:val="24"/>
         </w:rPr>
-        <w:t xml:space="preserve">, sex was sampled with replacement from the observed sex structure in the </w:t>
-      </w:r>
-      <w:proofErr w:type="spellStart"/>
-      <w:r>
-        <w:rPr>
-          <w:rFonts w:ascii="Times New Roman" w:hAnsi="Times New Roman" w:cs="Times New Roman"/>
-          <w:sz w:val="24"/>
-          <w:szCs w:val="24"/>
-        </w:rPr>
-        <w:t>toothfish</w:t>
-      </w:r>
-      <w:proofErr w:type="spellEnd"/>
-      <w:r>
-        <w:rPr>
-          <w:rFonts w:ascii="Times New Roman" w:hAnsi="Times New Roman" w:cs="Times New Roman"/>
-          <w:sz w:val="24"/>
-          <w:szCs w:val="24"/>
-        </w:rPr>
-        <w:t xml:space="preserve"> data set.  The age at release, age at recapture and time at liberty were sampled independently from the observed </w:t>
-      </w:r>
-      <w:proofErr w:type="spellStart"/>
-      <w:r>
-        <w:rPr>
-          <w:rFonts w:ascii="Times New Roman" w:hAnsi="Times New Roman" w:cs="Times New Roman"/>
-          <w:sz w:val="24"/>
-          <w:szCs w:val="24"/>
-        </w:rPr>
-        <w:t>toothfish</w:t>
-      </w:r>
-      <w:proofErr w:type="spellEnd"/>
-      <w:r>
-        <w:rPr>
-          <w:rFonts w:ascii="Times New Roman" w:hAnsi="Times New Roman" w:cs="Times New Roman"/>
-          <w:sz w:val="24"/>
-          <w:szCs w:val="24"/>
-        </w:rPr>
-        <w:t xml:space="preserve"> data set</w:t>
+        <w:t>, sex was sampled with replacement from the observed sex structure in the toothfish data set.  The age at release, age at recapture and time at liberty were sampled independently from the observed toothfish data set</w:t>
       </w:r>
       <w:r>
         <w:rPr>
@@ -10923,51 +10351,15 @@
           <w:sz w:val="24"/>
           <w:szCs w:val="24"/>
         </w:rPr>
-        <w:t xml:space="preserve">Do table showing number of </w:t>
-      </w:r>
-      <w:proofErr w:type="spellStart"/>
-      <w:r>
-        <w:rPr>
-          <w:rFonts w:ascii="Times New Roman" w:hAnsi="Times New Roman" w:cs="Times New Roman"/>
-          <w:sz w:val="24"/>
-          <w:szCs w:val="24"/>
-        </w:rPr>
-        <w:t>pdh</w:t>
-      </w:r>
-      <w:proofErr w:type="spellEnd"/>
-      <w:r>
-        <w:rPr>
-          <w:rFonts w:ascii="Times New Roman" w:hAnsi="Times New Roman" w:cs="Times New Roman"/>
-          <w:sz w:val="24"/>
-          <w:szCs w:val="24"/>
-        </w:rPr>
-        <w:t xml:space="preserve"> fits for each of the 4 scenarios. Also show true par values, and mean/median of estimates.</w:t>
-      </w:r>
-      <w:r>
-        <w:rPr>
-          <w:rFonts w:ascii="Times New Roman" w:hAnsi="Times New Roman" w:cs="Times New Roman"/>
-          <w:sz w:val="24"/>
-          <w:szCs w:val="24"/>
-        </w:rPr>
-        <w:t xml:space="preserve"> Discuss the numbers of </w:t>
-      </w:r>
-      <w:proofErr w:type="spellStart"/>
-      <w:r>
-        <w:rPr>
-          <w:rFonts w:ascii="Times New Roman" w:hAnsi="Times New Roman" w:cs="Times New Roman"/>
-          <w:sz w:val="24"/>
-          <w:szCs w:val="24"/>
-        </w:rPr>
-        <w:t>pdh</w:t>
-      </w:r>
-      <w:proofErr w:type="spellEnd"/>
-      <w:r>
-        <w:rPr>
-          <w:rFonts w:ascii="Times New Roman" w:hAnsi="Times New Roman" w:cs="Times New Roman"/>
-          <w:sz w:val="24"/>
-          <w:szCs w:val="24"/>
-        </w:rPr>
-        <w:t xml:space="preserve"> fits for each simulation experiment.</w:t>
+        <w:t>Do table showing number of pdh fits for each of the 4 scenarios. Also show true par values, and mean/median of estimates.</w:t>
+      </w:r>
+      <w:r>
+        <w:rPr>
+          <w:rFonts w:ascii="Times New Roman" w:hAnsi="Times New Roman" w:cs="Times New Roman"/>
+          <w:sz w:val="24"/>
+          <w:szCs w:val="24"/>
+        </w:rPr>
+        <w:t xml:space="preserve"> Discuss the numbers of pdh fits for each simulation experiment.</w:t>
       </w:r>
     </w:p>
     <w:p>
@@ -10998,7 +10390,6 @@
         </w:rPr>
         <w:t xml:space="preserve">Parameters </w:t>
       </w:r>
-      <w:proofErr w:type="spellStart"/>
       <w:r>
         <w:rPr>
           <w:rFonts w:ascii="Times New Roman" w:hAnsi="Times New Roman" w:cs="Times New Roman"/>
@@ -11028,7 +10419,6 @@
         </w:rPr>
         <w:t>,s</w:t>
       </w:r>
-      <w:proofErr w:type="spellEnd"/>
       <w:r>
         <w:rPr>
           <w:rFonts w:ascii="Times New Roman" w:hAnsi="Times New Roman" w:cs="Times New Roman"/>
@@ -11037,7 +10427,6 @@
         </w:rPr>
         <w:t xml:space="preserve">, </w:t>
       </w:r>
-      <w:proofErr w:type="spellStart"/>
       <w:r>
         <w:rPr>
           <w:rFonts w:ascii="Times New Roman" w:hAnsi="Times New Roman" w:cs="Times New Roman"/>
@@ -11057,7 +10446,6 @@
         </w:rPr>
         <w:t>s</w:t>
       </w:r>
-      <w:proofErr w:type="spellEnd"/>
       <w:r>
         <w:rPr>
           <w:rFonts w:ascii="Times New Roman" w:hAnsi="Times New Roman" w:cs="Times New Roman"/>
@@ -11308,15 +10696,7 @@
           <w:sz w:val="24"/>
           <w:szCs w:val="24"/>
         </w:rPr>
-        <w:t xml:space="preserve">  </w:t>
-      </w:r>
-      <w:r>
-        <w:rPr>
-          <w:rFonts w:ascii="Times New Roman" w:hAnsi="Times New Roman" w:cs="Times New Roman"/>
-          <w:sz w:val="24"/>
-          <w:szCs w:val="24"/>
-        </w:rPr>
-        <w:t>Parameters</w:t>
+        <w:t xml:space="preserve">  Parameters</w:t>
       </w:r>
       <w:r>
         <w:rPr>
@@ -11353,7 +10733,6 @@
         </w:rPr>
         <w:t xml:space="preserve">, </w:t>
       </w:r>
-      <w:proofErr w:type="spellStart"/>
       <w:r>
         <w:rPr>
           <w:rFonts w:ascii="Times New Roman" w:hAnsi="Times New Roman" w:cs="Times New Roman"/>
@@ -11371,58 +10750,43 @@
           <w:szCs w:val="24"/>
           <w:vertAlign w:val="subscript"/>
         </w:rPr>
-        <w:t>k</w:t>
-      </w:r>
-      <w:proofErr w:type="gramStart"/>
+        <w:t>k,s</w:t>
+      </w:r>
+      <w:r>
+        <w:rPr>
+          <w:rFonts w:ascii="Times New Roman" w:hAnsi="Times New Roman" w:cs="Times New Roman"/>
+          <w:sz w:val="24"/>
+          <w:szCs w:val="24"/>
+        </w:rPr>
+        <w:t xml:space="preserve"> and</w:t>
+      </w:r>
+      <w:r>
+        <w:rPr>
+          <w:rFonts w:ascii="Times New Roman" w:hAnsi="Times New Roman" w:cs="Times New Roman"/>
+          <w:sz w:val="24"/>
+          <w:szCs w:val="24"/>
+        </w:rPr>
+        <w:t xml:space="preserve"> </w:t>
+      </w:r>
       <w:r>
         <w:rPr>
           <w:rFonts w:ascii="Times New Roman" w:hAnsi="Times New Roman" w:cs="Times New Roman"/>
           <w:i/>
           <w:sz w:val="24"/>
           <w:szCs w:val="24"/>
+        </w:rPr>
+        <w:t>σ</w:t>
+      </w:r>
+      <w:r>
+        <w:rPr>
+          <w:rFonts w:ascii="Times New Roman" w:hAnsi="Times New Roman" w:cs="Times New Roman"/>
+          <w:i/>
+          <w:sz w:val="24"/>
+          <w:szCs w:val="24"/>
           <w:vertAlign w:val="subscript"/>
         </w:rPr>
-        <w:t>,s</w:t>
-      </w:r>
-      <w:proofErr w:type="spellEnd"/>
-      <w:proofErr w:type="gramEnd"/>
-      <w:r>
-        <w:rPr>
-          <w:rFonts w:ascii="Times New Roman" w:hAnsi="Times New Roman" w:cs="Times New Roman"/>
-          <w:sz w:val="24"/>
-          <w:szCs w:val="24"/>
-        </w:rPr>
-        <w:t xml:space="preserve"> and</w:t>
-      </w:r>
-      <w:r>
-        <w:rPr>
-          <w:rFonts w:ascii="Times New Roman" w:hAnsi="Times New Roman" w:cs="Times New Roman"/>
-          <w:sz w:val="24"/>
-          <w:szCs w:val="24"/>
-        </w:rPr>
-        <w:t xml:space="preserve"> </w:t>
-      </w:r>
-      <w:proofErr w:type="spellStart"/>
-      <w:r>
-        <w:rPr>
-          <w:rFonts w:ascii="Times New Roman" w:hAnsi="Times New Roman" w:cs="Times New Roman"/>
-          <w:i/>
-          <w:sz w:val="24"/>
-          <w:szCs w:val="24"/>
-        </w:rPr>
-        <w:t>σ</w:t>
-      </w:r>
-      <w:r>
-        <w:rPr>
-          <w:rFonts w:ascii="Times New Roman" w:hAnsi="Times New Roman" w:cs="Times New Roman"/>
-          <w:i/>
-          <w:sz w:val="24"/>
-          <w:szCs w:val="24"/>
-          <w:vertAlign w:val="subscript"/>
-        </w:rPr>
         <w:t>z</w:t>
       </w:r>
-      <w:proofErr w:type="spellEnd"/>
       <w:r>
         <w:rPr>
           <w:rFonts w:ascii="Times New Roman" w:hAnsi="Times New Roman" w:cs="Times New Roman"/>
@@ -11510,25 +10874,7 @@
           <w:szCs w:val="24"/>
         </w:rPr>
         <w:tab/>
-        <w:t xml:space="preserve">In this study, we have used a case study application for Antarctic </w:t>
-      </w:r>
-      <w:proofErr w:type="spellStart"/>
-      <w:r>
-        <w:rPr>
-          <w:rFonts w:ascii="Times New Roman" w:hAnsi="Times New Roman" w:cs="Times New Roman"/>
-          <w:sz w:val="24"/>
-          <w:szCs w:val="24"/>
-        </w:rPr>
-        <w:t>toothfish</w:t>
-      </w:r>
-      <w:proofErr w:type="spellEnd"/>
-      <w:r>
-        <w:rPr>
-          <w:rFonts w:ascii="Times New Roman" w:hAnsi="Times New Roman" w:cs="Times New Roman"/>
-          <w:sz w:val="24"/>
-          <w:szCs w:val="24"/>
-        </w:rPr>
-        <w:t xml:space="preserve"> and a simulation experiment to demonstrate that it is feasible to simultaneously estimate variation in growth among individuals and years, between sexes, and also including residual variation in growth rates for each individual over time, in addition to measurement errors.  </w:t>
+        <w:t xml:space="preserve">In this study, we have used a case study application for Antarctic toothfish and a simulation experiment to demonstrate that it is feasible to simultaneously estimate variation in growth among individuals and years, between sexes, and also including residual variation in growth rates for each individual over time, in addition to measurement errors.  </w:t>
       </w:r>
       <w:r>
         <w:rPr>
@@ -11930,25 +11276,7 @@
           <w:sz w:val="24"/>
           <w:szCs w:val="24"/>
         </w:rPr>
-        <w:t xml:space="preserve"> over space.  The modelling framework we present here could easily be modified to include spatial variation in growth rates, either among spatial strata or using </w:t>
-      </w:r>
-      <w:proofErr w:type="spellStart"/>
-      <w:r>
-        <w:rPr>
-          <w:rFonts w:ascii="Times New Roman" w:hAnsi="Times New Roman" w:cs="Times New Roman"/>
-          <w:sz w:val="24"/>
-          <w:szCs w:val="24"/>
-        </w:rPr>
-        <w:t>geostatistical</w:t>
-      </w:r>
-      <w:proofErr w:type="spellEnd"/>
-      <w:r>
-        <w:rPr>
-          <w:rFonts w:ascii="Times New Roman" w:hAnsi="Times New Roman" w:cs="Times New Roman"/>
-          <w:sz w:val="24"/>
-          <w:szCs w:val="24"/>
-        </w:rPr>
-        <w:t xml:space="preserve"> techniques </w:t>
+        <w:t xml:space="preserve"> over space.  The modelling framework we present here could easily be modified to include spatial variation in growth rates, either among spatial strata or using geostatistical techniques </w:t>
       </w:r>
       <w:r>
         <w:rPr>
@@ -12342,14 +11670,37 @@
         </w:rPr>
         <w:t>Seasonality</w:t>
       </w:r>
-      <w:r>
-        <w:rPr>
-          <w:rFonts w:ascii="Times New Roman" w:hAnsi="Times New Roman" w:cs="Times New Roman"/>
-          <w:sz w:val="24"/>
-          <w:szCs w:val="24"/>
-        </w:rPr>
-        <w:t xml:space="preserve"> </w:t>
-      </w:r>
+    </w:p>
+    <w:p>
+      <w:pPr>
+        <w:pStyle w:val="ListParagraph"/>
+        <w:numPr>
+          <w:ilvl w:val="0"/>
+          <w:numId w:val="6"/>
+        </w:numPr>
+        <w:tabs>
+          <w:tab w:val="left" w:pos="360"/>
+          <w:tab w:val="left" w:pos="720"/>
+          <w:tab w:val="left" w:pos="8640"/>
+        </w:tabs>
+        <w:spacing w:after="0" w:line="480" w:lineRule="auto"/>
+        <w:jc w:val="both"/>
+        <w:rPr>
+          <w:rFonts w:ascii="Times New Roman" w:hAnsi="Times New Roman" w:cs="Times New Roman"/>
+          <w:sz w:val="24"/>
+          <w:szCs w:val="24"/>
+        </w:rPr>
+      </w:pPr>
+      <w:r>
+        <w:rPr>
+          <w:rFonts w:ascii="Times New Roman" w:hAnsi="Times New Roman" w:cs="Times New Roman"/>
+          <w:sz w:val="24"/>
+          <w:szCs w:val="24"/>
+        </w:rPr>
+        <w:t>We’ve not used prior penalties, but we could talk about them here</w:t>
+      </w:r>
+      <w:bookmarkStart w:id="9" w:name="_GoBack"/>
+      <w:bookmarkEnd w:id="9"/>
     </w:p>
     <w:p>
       <w:pPr>
@@ -12422,43 +11773,7 @@
           <w:sz w:val="24"/>
           <w:szCs w:val="24"/>
         </w:rPr>
-        <w:t xml:space="preserve">We thank in particular O. Shelton for developing and discussing the model for variation in growth that was used here.  We also thank K. </w:t>
-      </w:r>
-      <w:proofErr w:type="spellStart"/>
-      <w:r>
-        <w:rPr>
-          <w:rFonts w:ascii="Times New Roman" w:hAnsi="Times New Roman" w:cs="Times New Roman"/>
-          <w:sz w:val="24"/>
-          <w:szCs w:val="24"/>
-        </w:rPr>
-        <w:t>Kristensen</w:t>
-      </w:r>
-      <w:proofErr w:type="spellEnd"/>
-      <w:r>
-        <w:rPr>
-          <w:rFonts w:ascii="Times New Roman" w:hAnsi="Times New Roman" w:cs="Times New Roman"/>
-          <w:sz w:val="24"/>
-          <w:szCs w:val="24"/>
-        </w:rPr>
-        <w:t xml:space="preserve"> and H. </w:t>
-      </w:r>
-      <w:proofErr w:type="spellStart"/>
-      <w:r>
-        <w:rPr>
-          <w:rFonts w:ascii="Times New Roman" w:hAnsi="Times New Roman" w:cs="Times New Roman"/>
-          <w:sz w:val="24"/>
-          <w:szCs w:val="24"/>
-        </w:rPr>
-        <w:t>Skaug</w:t>
-      </w:r>
-      <w:proofErr w:type="spellEnd"/>
-      <w:r>
-        <w:rPr>
-          <w:rFonts w:ascii="Times New Roman" w:hAnsi="Times New Roman" w:cs="Times New Roman"/>
-          <w:sz w:val="24"/>
-          <w:szCs w:val="24"/>
-        </w:rPr>
-        <w:t xml:space="preserve"> for developing and maintaining the Template Model Builder software, which facilitates this study and many others.</w:t>
+        <w:t>We thank in particular O. Shelton for developing and discussing the model for variation in growth that was used here.  We also thank K. Kristensen and H. Skaug for developing and maintaining the Template Model Builder software, which facilitates this study and many others.</w:t>
       </w:r>
     </w:p>
     <w:p>
@@ -13535,7 +12850,6 @@
                 <w:szCs w:val="24"/>
               </w:rPr>
             </w:pPr>
-            <w:proofErr w:type="spellStart"/>
             <w:r>
               <w:rPr>
                 <w:rFonts w:ascii="Times New Roman" w:hAnsi="Times New Roman" w:cs="Times New Roman"/>
@@ -13555,7 +12869,6 @@
               </w:rPr>
               <w:t>s</w:t>
             </w:r>
-            <w:proofErr w:type="spellEnd"/>
           </w:p>
         </w:tc>
         <w:tc>
@@ -13675,7 +12988,6 @@
                 <w:szCs w:val="24"/>
               </w:rPr>
             </w:pPr>
-            <w:proofErr w:type="spellStart"/>
             <w:r>
               <w:rPr>
                 <w:rFonts w:ascii="Times New Roman" w:hAnsi="Times New Roman" w:cs="Times New Roman"/>
@@ -13695,7 +13007,6 @@
               </w:rPr>
               <w:t>s</w:t>
             </w:r>
-            <w:proofErr w:type="spellEnd"/>
           </w:p>
         </w:tc>
         <w:tc>
@@ -14292,7 +13603,6 @@
                 <w:szCs w:val="24"/>
               </w:rPr>
             </w:pPr>
-            <w:proofErr w:type="spellStart"/>
             <w:r>
               <w:rPr>
                 <w:rFonts w:ascii="Times New Roman" w:hAnsi="Times New Roman" w:cs="Times New Roman"/>
@@ -14322,7 +13632,6 @@
               </w:rPr>
               <w:t>,s</w:t>
             </w:r>
-            <w:proofErr w:type="spellEnd"/>
           </w:p>
         </w:tc>
         <w:tc>
@@ -14432,7 +13741,6 @@
                 <w:szCs w:val="24"/>
               </w:rPr>
             </w:pPr>
-            <w:proofErr w:type="spellStart"/>
             <w:r>
               <w:rPr>
                 <w:rFonts w:ascii="Times New Roman" w:hAnsi="Times New Roman" w:cs="Times New Roman"/>
@@ -14452,7 +13760,6 @@
               </w:rPr>
               <w:t>z</w:t>
             </w:r>
-            <w:proofErr w:type="spellEnd"/>
           </w:p>
         </w:tc>
         <w:tc>
@@ -14730,7 +14037,6 @@
                 <w:szCs w:val="24"/>
               </w:rPr>
             </w:pPr>
-            <w:proofErr w:type="spellStart"/>
             <w:r>
               <w:rPr>
                 <w:rFonts w:ascii="Times New Roman" w:hAnsi="Times New Roman" w:cs="Times New Roman"/>
@@ -14760,7 +14066,6 @@
               </w:rPr>
               <w:t>,s</w:t>
             </w:r>
-            <w:proofErr w:type="spellEnd"/>
           </w:p>
         </w:tc>
         <w:tc>
@@ -14882,7 +14187,6 @@
                 <w:szCs w:val="24"/>
               </w:rPr>
             </w:pPr>
-            <w:proofErr w:type="spellStart"/>
             <w:r>
               <w:rPr>
                 <w:rFonts w:ascii="Times New Roman" w:hAnsi="Times New Roman" w:cs="Times New Roman"/>
@@ -14902,7 +14206,6 @@
               </w:rPr>
               <w:t>z</w:t>
             </w:r>
-            <w:proofErr w:type="spellEnd"/>
           </w:p>
         </w:tc>
         <w:tc>
@@ -15253,7 +14556,6 @@
                 <w:szCs w:val="24"/>
               </w:rPr>
             </w:pPr>
-            <w:proofErr w:type="spellStart"/>
             <w:r>
               <w:rPr>
                 <w:rFonts w:ascii="Times New Roman" w:hAnsi="Times New Roman" w:cs="Times New Roman"/>
@@ -15283,7 +14585,6 @@
               </w:rPr>
               <w:t>,s</w:t>
             </w:r>
-            <w:proofErr w:type="spellEnd"/>
           </w:p>
         </w:tc>
         <w:tc>
@@ -15403,7 +14704,6 @@
                 <w:szCs w:val="24"/>
               </w:rPr>
             </w:pPr>
-            <w:proofErr w:type="spellStart"/>
             <w:r>
               <w:rPr>
                 <w:rFonts w:ascii="Times New Roman" w:hAnsi="Times New Roman" w:cs="Times New Roman"/>
@@ -15423,7 +14723,6 @@
               </w:rPr>
               <w:t>z</w:t>
             </w:r>
-            <w:proofErr w:type="spellEnd"/>
           </w:p>
         </w:tc>
         <w:tc>
@@ -15754,7 +15053,6 @@
                 <w:szCs w:val="24"/>
               </w:rPr>
             </w:pPr>
-            <w:proofErr w:type="spellStart"/>
             <w:r>
               <w:rPr>
                 <w:rFonts w:ascii="Times New Roman" w:hAnsi="Times New Roman" w:cs="Times New Roman"/>
@@ -15784,7 +15082,6 @@
               </w:rPr>
               <w:t>,s</w:t>
             </w:r>
-            <w:proofErr w:type="spellEnd"/>
           </w:p>
         </w:tc>
         <w:tc>
@@ -15889,7 +15186,6 @@
                 <w:szCs w:val="24"/>
               </w:rPr>
             </w:pPr>
-            <w:proofErr w:type="spellStart"/>
             <w:r>
               <w:rPr>
                 <w:rFonts w:ascii="Times New Roman" w:hAnsi="Times New Roman" w:cs="Times New Roman"/>
@@ -15909,7 +15205,6 @@
               </w:rPr>
               <w:t>z</w:t>
             </w:r>
-            <w:proofErr w:type="spellEnd"/>
           </w:p>
         </w:tc>
         <w:tc>
@@ -15999,7 +15294,7 @@
           <w:szCs w:val="24"/>
         </w:rPr>
       </w:pPr>
-      <w:commentRangeStart w:id="9"/>
+      <w:commentRangeStart w:id="10"/>
       <w:r>
         <w:rPr>
           <w:rFonts w:ascii="Times New Roman" w:hAnsi="Times New Roman" w:cs="Times New Roman"/>
@@ -16146,7 +15441,7 @@
           </w:p>
         </w:tc>
       </w:tr>
-      <w:commentRangeEnd w:id="9"/>
+      <w:commentRangeEnd w:id="10"/>
       <w:tr>
         <w:tc>
           <w:tcPr>
@@ -16170,7 +15465,7 @@
               <w:rPr>
                 <w:rStyle w:val="CommentReference"/>
               </w:rPr>
-              <w:commentReference w:id="9"/>
+              <w:commentReference w:id="10"/>
             </w:r>
             <w:r>
               <w:rPr>
@@ -16571,7 +15866,6 @@
                 <w:szCs w:val="24"/>
               </w:rPr>
             </w:pPr>
-            <w:proofErr w:type="spellStart"/>
             <w:r>
               <w:rPr>
                 <w:rFonts w:ascii="Times New Roman" w:eastAsia="SimSun" w:hAnsi="Times New Roman" w:cs="Times New Roman"/>
@@ -16601,7 +15895,6 @@
               </w:rPr>
               <w:t>,s</w:t>
             </w:r>
-            <w:proofErr w:type="spellEnd"/>
             <w:r>
               <w:rPr>
                 <w:rFonts w:ascii="Times New Roman" w:eastAsia="SimSun" w:hAnsi="Times New Roman" w:cs="Times New Roman"/>
@@ -16610,7 +15903,6 @@
               </w:rPr>
               <w:t xml:space="preserve">, </w:t>
             </w:r>
-            <w:proofErr w:type="spellStart"/>
             <w:r>
               <w:rPr>
                 <w:rFonts w:ascii="Times New Roman" w:hAnsi="Times New Roman" w:cs="Times New Roman"/>
@@ -16640,7 +15932,6 @@
               </w:rPr>
               <w:t>,s</w:t>
             </w:r>
-            <w:proofErr w:type="spellEnd"/>
           </w:p>
         </w:tc>
         <w:tc>
@@ -16747,7 +16038,6 @@
               </w:rPr>
               <w:t xml:space="preserve">, </w:t>
             </w:r>
-            <w:proofErr w:type="spellStart"/>
             <w:r>
               <w:rPr>
                 <w:rFonts w:ascii="Times New Roman" w:hAnsi="Times New Roman" w:cs="Times New Roman"/>
@@ -16767,7 +16057,6 @@
               </w:rPr>
               <w:t>y</w:t>
             </w:r>
-            <w:proofErr w:type="spellEnd"/>
             <w:r>
               <w:rPr>
                 <w:rFonts w:ascii="Times New Roman" w:eastAsia="SimSun" w:hAnsi="Times New Roman" w:cs="Times New Roman"/>
@@ -16776,7 +16065,6 @@
               </w:rPr>
               <w:t xml:space="preserve">, </w:t>
             </w:r>
-            <w:proofErr w:type="spellStart"/>
             <w:r>
               <w:rPr>
                 <w:rFonts w:ascii="Times New Roman" w:hAnsi="Times New Roman" w:cs="Times New Roman"/>
@@ -16796,7 +16084,6 @@
               </w:rPr>
               <w:t>γ</w:t>
             </w:r>
-            <w:proofErr w:type="spellEnd"/>
           </w:p>
         </w:tc>
         <w:tc>
@@ -16839,23 +16126,13 @@
                 <w:szCs w:val="24"/>
               </w:rPr>
             </w:pPr>
-            <w:proofErr w:type="spellStart"/>
             <w:r>
               <w:rPr>
                 <w:rFonts w:ascii="Times New Roman" w:hAnsi="Times New Roman" w:cs="Times New Roman"/>
                 <w:sz w:val="24"/>
                 <w:szCs w:val="24"/>
               </w:rPr>
-              <w:t>Allometric</w:t>
-            </w:r>
-            <w:proofErr w:type="spellEnd"/>
-            <w:r>
-              <w:rPr>
-                <w:rFonts w:ascii="Times New Roman" w:hAnsi="Times New Roman" w:cs="Times New Roman"/>
-                <w:sz w:val="24"/>
-                <w:szCs w:val="24"/>
-              </w:rPr>
-              <w:t xml:space="preserve"> scaling of anabolism and energy expenditure</w:t>
+              <w:t>Allometric scaling of anabolism and energy expenditure</w:t>
             </w:r>
           </w:p>
         </w:tc>
@@ -17501,7 +16778,6 @@
                 <w:szCs w:val="24"/>
               </w:rPr>
             </w:pPr>
-            <w:proofErr w:type="spellStart"/>
             <w:r>
               <w:rPr>
                 <w:rFonts w:ascii="Times New Roman" w:hAnsi="Times New Roman" w:cs="Times New Roman"/>
@@ -17531,7 +16807,6 @@
               </w:rPr>
               <w:t>,s</w:t>
             </w:r>
-            <w:proofErr w:type="spellEnd"/>
           </w:p>
         </w:tc>
         <w:tc>
@@ -17619,7 +16894,6 @@
                 <w:szCs w:val="24"/>
               </w:rPr>
             </w:pPr>
-            <w:proofErr w:type="spellStart"/>
             <w:r>
               <w:rPr>
                 <w:rFonts w:ascii="Times New Roman" w:hAnsi="Times New Roman" w:cs="Times New Roman"/>
@@ -17639,7 +16913,6 @@
               </w:rPr>
               <w:t>y</w:t>
             </w:r>
-            <w:proofErr w:type="spellEnd"/>
           </w:p>
         </w:tc>
         <w:tc>
@@ -17725,7 +16998,6 @@
                 <w:szCs w:val="24"/>
               </w:rPr>
             </w:pPr>
-            <w:proofErr w:type="spellStart"/>
             <w:r>
               <w:rPr>
                 <w:rFonts w:ascii="Times New Roman" w:hAnsi="Times New Roman" w:cs="Times New Roman"/>
@@ -17745,7 +17017,6 @@
               </w:rPr>
               <w:t>z</w:t>
             </w:r>
-            <w:proofErr w:type="spellEnd"/>
           </w:p>
         </w:tc>
         <w:tc>
@@ -18398,7 +17669,6 @@
                 <w:szCs w:val="24"/>
               </w:rPr>
             </w:pPr>
-            <w:proofErr w:type="spellStart"/>
             <w:r>
               <w:rPr>
                 <w:rFonts w:ascii="Times New Roman" w:hAnsi="Times New Roman" w:cs="Times New Roman"/>
@@ -18408,7 +17678,6 @@
               </w:rPr>
               <w:t>i</w:t>
             </w:r>
-            <w:proofErr w:type="spellEnd"/>
           </w:p>
         </w:tc>
         <w:tc>
@@ -18933,7 +18202,6 @@
                 <w:szCs w:val="24"/>
               </w:rPr>
             </w:pPr>
-            <w:proofErr w:type="spellStart"/>
             <w:r>
               <w:rPr>
                 <w:rFonts w:ascii="Times New Roman" w:hAnsi="Times New Roman" w:cs="Times New Roman"/>
@@ -18942,7 +18210,6 @@
               </w:rPr>
               <w:t>pdH</w:t>
             </w:r>
-            <w:proofErr w:type="spellEnd"/>
           </w:p>
         </w:tc>
         <w:tc>
@@ -18963,7 +18230,6 @@
                 <w:szCs w:val="24"/>
               </w:rPr>
             </w:pPr>
-            <w:proofErr w:type="spellStart"/>
             <w:r>
               <w:rPr>
                 <w:rFonts w:ascii="Times New Roman" w:hAnsi="Times New Roman" w:cs="Times New Roman"/>
@@ -18983,7 +18249,6 @@
               </w:rPr>
               <w:t>k,s</w:t>
             </w:r>
-            <w:proofErr w:type="spellEnd"/>
           </w:p>
         </w:tc>
         <w:tc>
@@ -19026,7 +18291,6 @@
                 <w:szCs w:val="24"/>
               </w:rPr>
             </w:pPr>
-            <w:proofErr w:type="spellStart"/>
             <w:r>
               <w:rPr>
                 <w:rFonts w:ascii="Times New Roman" w:hAnsi="Times New Roman" w:cs="Times New Roman"/>
@@ -19046,7 +18310,6 @@
               </w:rPr>
               <w:t>s</w:t>
             </w:r>
-            <w:proofErr w:type="spellEnd"/>
           </w:p>
         </w:tc>
         <w:tc>
@@ -19188,7 +18451,6 @@
                 <w:szCs w:val="24"/>
               </w:rPr>
             </w:pPr>
-            <w:proofErr w:type="spellStart"/>
             <w:r>
               <w:rPr>
                 <w:rFonts w:ascii="Times New Roman" w:hAnsi="Times New Roman" w:cs="Times New Roman"/>
@@ -19208,7 +18470,6 @@
               </w:rPr>
               <w:t>k,s</w:t>
             </w:r>
-            <w:proofErr w:type="spellEnd"/>
           </w:p>
         </w:tc>
         <w:tc>
@@ -19250,7 +18511,6 @@
                 <w:szCs w:val="24"/>
               </w:rPr>
             </w:pPr>
-            <w:proofErr w:type="spellStart"/>
             <w:r>
               <w:rPr>
                 <w:rFonts w:ascii="Times New Roman" w:hAnsi="Times New Roman" w:cs="Times New Roman"/>
@@ -19270,7 +18530,6 @@
               </w:rPr>
               <w:t>z</w:t>
             </w:r>
-            <w:proofErr w:type="spellEnd"/>
           </w:p>
         </w:tc>
       </w:tr>
@@ -20125,8 +19384,6 @@
                 <w:szCs w:val="24"/>
               </w:rPr>
             </w:pPr>
-            <w:bookmarkStart w:id="10" w:name="_GoBack"/>
-            <w:bookmarkEnd w:id="10"/>
           </w:p>
         </w:tc>
         <w:tc>
@@ -20846,7 +20103,6 @@
                 <w:szCs w:val="24"/>
               </w:rPr>
             </w:pPr>
-            <w:proofErr w:type="spellStart"/>
             <w:r>
               <w:rPr>
                 <w:rFonts w:ascii="Times New Roman" w:hAnsi="Times New Roman" w:cs="Times New Roman"/>
@@ -20866,7 +20122,6 @@
               </w:rPr>
               <w:t>i,s</w:t>
             </w:r>
-            <w:proofErr w:type="spellEnd"/>
           </w:p>
         </w:tc>
         <w:tc>
@@ -23090,7 +22345,6 @@
                 <w:szCs w:val="24"/>
               </w:rPr>
             </w:pPr>
-            <w:proofErr w:type="spellStart"/>
             <w:r>
               <w:rPr>
                 <w:rFonts w:ascii="Times New Roman" w:hAnsi="Times New Roman" w:cs="Times New Roman"/>
@@ -23110,7 +22364,6 @@
               </w:rPr>
               <w:t>i,s</w:t>
             </w:r>
-            <w:proofErr w:type="spellEnd"/>
             <w:r>
               <w:rPr>
                 <w:rFonts w:ascii="Times New Roman" w:hAnsi="Times New Roman" w:cs="Times New Roman"/>
@@ -24398,19 +23651,8 @@
           <w:sz w:val="24"/>
           <w:szCs w:val="24"/>
         </w:rPr>
-        <w:t xml:space="preserve"> </w:t>
-      </w:r>
-      <w:r>
-        <w:rPr>
-          <w:rFonts w:ascii="Times New Roman" w:hAnsi="Times New Roman" w:cs="Times New Roman"/>
-          <w:i w:val="0"/>
-          <w:color w:val="000000" w:themeColor="text1"/>
-          <w:sz w:val="24"/>
-          <w:szCs w:val="24"/>
-        </w:rPr>
-        <w:t xml:space="preserve">of </w:t>
-      </w:r>
-      <w:proofErr w:type="spellStart"/>
+        <w:t xml:space="preserve"> of </w:t>
+      </w:r>
       <w:r>
         <w:rPr>
           <w:rFonts w:ascii="Times New Roman" w:hAnsi="Times New Roman" w:cs="Times New Roman"/>
@@ -24428,21 +23670,8 @@
           <w:szCs w:val="24"/>
           <w:vertAlign w:val="subscript"/>
         </w:rPr>
-        <w:t>k</w:t>
-      </w:r>
-      <w:proofErr w:type="gramStart"/>
-      <w:r>
-        <w:rPr>
-          <w:rFonts w:ascii="Times New Roman" w:eastAsia="SimSun" w:hAnsi="Times New Roman" w:cs="Times New Roman"/>
-          <w:color w:val="000000" w:themeColor="text1"/>
-          <w:sz w:val="24"/>
-          <w:szCs w:val="24"/>
-          <w:vertAlign w:val="subscript"/>
-        </w:rPr>
-        <w:t>,s</w:t>
-      </w:r>
-      <w:proofErr w:type="spellEnd"/>
-      <w:proofErr w:type="gramEnd"/>
+        <w:t>k,s</w:t>
+      </w:r>
       <w:r>
         <w:rPr>
           <w:rFonts w:ascii="Times New Roman" w:hAnsi="Times New Roman" w:cs="Times New Roman"/>
@@ -24637,7 +23866,6 @@
         </w:rPr>
         <w:t xml:space="preserve">of </w:t>
       </w:r>
-      <w:proofErr w:type="spellStart"/>
       <w:r>
         <w:rPr>
           <w:rFonts w:ascii="Times New Roman" w:hAnsi="Times New Roman" w:cs="Times New Roman"/>
@@ -24657,7 +23885,6 @@
         </w:rPr>
         <w:t>s</w:t>
       </w:r>
-      <w:proofErr w:type="spellEnd"/>
       <w:r>
         <w:rPr>
           <w:rFonts w:ascii="Times New Roman" w:hAnsi="Times New Roman" w:cs="Times New Roman"/>
@@ -24666,22 +23893,8 @@
           <w:sz w:val="24"/>
           <w:szCs w:val="24"/>
         </w:rPr>
-        <w:t xml:space="preserve"> </w:t>
-      </w:r>
-      <w:proofErr w:type="spellStart"/>
-      <w:proofErr w:type="gramStart"/>
-      <w:r>
-        <w:rPr>
-          <w:rFonts w:ascii="Times New Roman" w:hAnsi="Times New Roman" w:cs="Times New Roman"/>
-          <w:i w:val="0"/>
-          <w:color w:val="000000" w:themeColor="text1"/>
-          <w:sz w:val="24"/>
-          <w:szCs w:val="24"/>
-        </w:rPr>
-        <w:t>sims</w:t>
-      </w:r>
-      <w:proofErr w:type="spellEnd"/>
-      <w:proofErr w:type="gramEnd"/>
+        <w:t xml:space="preserve"> sims</w:t>
+      </w:r>
       <w:r>
         <w:rPr>
           <w:i w:val="0"/>
@@ -24855,20 +24068,8 @@
           <w:szCs w:val="24"/>
           <w:vertAlign w:val="subscript"/>
         </w:rPr>
-        <w:t>0</w:t>
-      </w:r>
-      <w:proofErr w:type="gramStart"/>
-      <w:r>
-        <w:rPr>
-          <w:rFonts w:ascii="Times New Roman" w:hAnsi="Times New Roman" w:cs="Times New Roman"/>
-          <w:color w:val="000000" w:themeColor="text1"/>
-          <w:sz w:val="24"/>
-          <w:szCs w:val="24"/>
-          <w:vertAlign w:val="subscript"/>
-        </w:rPr>
-        <w:t>,s</w:t>
-      </w:r>
-      <w:proofErr w:type="gramEnd"/>
+        <w:t>0,s</w:t>
+      </w:r>
       <w:r>
         <w:rPr>
           <w:rFonts w:ascii="Times New Roman" w:hAnsi="Times New Roman" w:cs="Times New Roman"/>
@@ -24877,20 +24078,8 @@
           <w:sz w:val="24"/>
           <w:szCs w:val="24"/>
         </w:rPr>
-        <w:t xml:space="preserve"> (cm) </w:t>
-      </w:r>
-      <w:proofErr w:type="spellStart"/>
-      <w:r>
-        <w:rPr>
-          <w:rFonts w:ascii="Times New Roman" w:hAnsi="Times New Roman" w:cs="Times New Roman"/>
-          <w:i w:val="0"/>
-          <w:color w:val="000000" w:themeColor="text1"/>
-          <w:sz w:val="24"/>
-          <w:szCs w:val="24"/>
-        </w:rPr>
-        <w:t>sims</w:t>
-      </w:r>
-      <w:proofErr w:type="spellEnd"/>
+        <w:t xml:space="preserve"> (cm) sims</w:t>
+      </w:r>
       <w:r>
         <w:rPr>
           <w:i w:val="0"/>
@@ -25085,22 +24274,8 @@
           <w:sz w:val="24"/>
           <w:szCs w:val="24"/>
         </w:rPr>
-        <w:t xml:space="preserve"> </w:t>
-      </w:r>
-      <w:proofErr w:type="spellStart"/>
-      <w:proofErr w:type="gramStart"/>
-      <w:r>
-        <w:rPr>
-          <w:rFonts w:ascii="Times New Roman" w:hAnsi="Times New Roman" w:cs="Times New Roman"/>
-          <w:i w:val="0"/>
-          <w:color w:val="000000" w:themeColor="text1"/>
-          <w:sz w:val="24"/>
-          <w:szCs w:val="24"/>
-        </w:rPr>
-        <w:t>sims</w:t>
-      </w:r>
-      <w:proofErr w:type="spellEnd"/>
-      <w:proofErr w:type="gramEnd"/>
+        <w:t xml:space="preserve"> sims</w:t>
+      </w:r>
       <w:r>
         <w:rPr>
           <w:i w:val="0"/>
@@ -25269,7 +24444,6 @@
         </w:rPr>
         <w:t xml:space="preserve">of </w:t>
       </w:r>
-      <w:proofErr w:type="spellStart"/>
       <w:r>
         <w:rPr>
           <w:rFonts w:ascii="Times New Roman" w:hAnsi="Times New Roman" w:cs="Times New Roman"/>
@@ -25287,21 +24461,8 @@
           <w:szCs w:val="24"/>
           <w:vertAlign w:val="subscript"/>
         </w:rPr>
-        <w:t>k</w:t>
-      </w:r>
-      <w:proofErr w:type="gramStart"/>
-      <w:r>
-        <w:rPr>
-          <w:rFonts w:ascii="Times New Roman" w:hAnsi="Times New Roman" w:cs="Times New Roman"/>
-          <w:color w:val="000000" w:themeColor="text1"/>
-          <w:sz w:val="24"/>
-          <w:szCs w:val="24"/>
-          <w:vertAlign w:val="subscript"/>
-        </w:rPr>
-        <w:t>,s</w:t>
-      </w:r>
-      <w:proofErr w:type="spellEnd"/>
-      <w:proofErr w:type="gramEnd"/>
+        <w:t>k,s</w:t>
+      </w:r>
       <w:r>
         <w:rPr>
           <w:rFonts w:ascii="Times New Roman" w:hAnsi="Times New Roman" w:cs="Times New Roman"/>
@@ -25310,20 +24471,8 @@
           <w:sz w:val="24"/>
           <w:szCs w:val="24"/>
         </w:rPr>
-        <w:t xml:space="preserve"> </w:t>
-      </w:r>
-      <w:proofErr w:type="spellStart"/>
-      <w:r>
-        <w:rPr>
-          <w:rFonts w:ascii="Times New Roman" w:hAnsi="Times New Roman" w:cs="Times New Roman"/>
-          <w:i w:val="0"/>
-          <w:color w:val="000000" w:themeColor="text1"/>
-          <w:sz w:val="24"/>
-          <w:szCs w:val="24"/>
-        </w:rPr>
-        <w:t>sims</w:t>
-      </w:r>
-      <w:proofErr w:type="spellEnd"/>
+        <w:t xml:space="preserve"> sims</w:t>
+      </w:r>
       <w:r>
         <w:rPr>
           <w:i w:val="0"/>
@@ -25492,7 +24641,6 @@
         </w:rPr>
         <w:t xml:space="preserve">of </w:t>
       </w:r>
-      <w:proofErr w:type="spellStart"/>
       <w:r>
         <w:rPr>
           <w:rFonts w:ascii="Times New Roman" w:hAnsi="Times New Roman" w:cs="Times New Roman"/>
@@ -25512,7 +24660,6 @@
         </w:rPr>
         <w:t>z</w:t>
       </w:r>
-      <w:proofErr w:type="spellEnd"/>
       <w:r>
         <w:rPr>
           <w:rFonts w:ascii="Times New Roman" w:hAnsi="Times New Roman" w:cs="Times New Roman"/>
@@ -25521,22 +24668,8 @@
           <w:sz w:val="24"/>
           <w:szCs w:val="24"/>
         </w:rPr>
-        <w:t xml:space="preserve"> </w:t>
-      </w:r>
-      <w:proofErr w:type="spellStart"/>
-      <w:proofErr w:type="gramStart"/>
-      <w:r>
-        <w:rPr>
-          <w:rFonts w:ascii="Times New Roman" w:hAnsi="Times New Roman" w:cs="Times New Roman"/>
-          <w:i w:val="0"/>
-          <w:color w:val="000000" w:themeColor="text1"/>
-          <w:sz w:val="24"/>
-          <w:szCs w:val="24"/>
-        </w:rPr>
-        <w:t>sims</w:t>
-      </w:r>
-      <w:proofErr w:type="spellEnd"/>
-      <w:proofErr w:type="gramEnd"/>
+        <w:t xml:space="preserve"> sims</w:t>
+      </w:r>
       <w:r>
         <w:rPr>
           <w:i w:val="0"/>
@@ -26031,13 +25164,8 @@
         </w:rPr>
         <w:annotationRef/>
       </w:r>
-      <w:proofErr w:type="spellStart"/>
-      <w:r>
-        <w:t>Ive</w:t>
-      </w:r>
-      <w:proofErr w:type="spellEnd"/>
-      <w:r>
-        <w:t xml:space="preserve"> been careful here, pretty sure it is done right.</w:t>
+      <w:r>
+        <w:t>Ive been careful here, pretty sure it is done right.</w:t>
       </w:r>
     </w:p>
   </w:comment>
@@ -26069,21 +25197,8 @@
         <w:annotationRef/>
       </w:r>
       <w:r>
-        <w:t xml:space="preserve">Dunn provides this value in his paper (see sam-06-08 in the examples directory, table 4). I agree this value is not directly comparable to what we are doing if we are estimating random-effects. I only use this value in the first simulation scenario (i.e. no random-effects). This model should be equivalent to the model used by Dunn right. The c.v. I’m talking about here is </w:t>
-      </w:r>
-      <w:proofErr w:type="spellStart"/>
-      <w:r>
-        <w:t>Eqn</w:t>
-      </w:r>
-      <w:proofErr w:type="spellEnd"/>
-      <w:r>
-        <w:t xml:space="preserve"> 4 in this paper, to derive </w:t>
-      </w:r>
-      <w:proofErr w:type="spellStart"/>
-      <w:r>
-        <w:t>sd_obs</w:t>
-      </w:r>
-      <w:proofErr w:type="spellEnd"/>
+        <w:t>Dunn provides this value in his paper (see sam-06-08 in the examples directory, table 4). I agree this value is not directly comparable to what we are doing if we are estimating random-effects. I only use this value in the first simulation scenario (i.e. no random-effects). This model should be equivalent to the model used by Dunn right. The c.v. I’m talking about here is Eqn 4 in this paper, to derive sd_obs</w:t>
+      </w:r>
     </w:p>
   </w:comment>
   <w:comment w:id="5" w:author="JTT" w:date="2015-01-23T15:34:00Z" w:initials="JT">
@@ -26145,17 +25260,12 @@
         </w:rPr>
         <w:annotationRef/>
       </w:r>
-      <w:proofErr w:type="spellStart"/>
-      <w:r>
-        <w:t>Mmmm</w:t>
-      </w:r>
-      <w:proofErr w:type="spellEnd"/>
-      <w:r>
-        <w:t>, it’s a hard one. In the intro I thought we were trying to keep things general, then drill down here…</w:t>
+      <w:r>
+        <w:t>Mmmm, it’s a hard one. In the intro I thought we were trying to keep things general, then drill down here…</w:t>
       </w:r>
     </w:p>
   </w:comment>
-  <w:comment w:id="9" w:author="JTT" w:date="2015-01-23T15:25:00Z" w:initials="JT">
+  <w:comment w:id="10" w:author="JTT" w:date="2015-01-23T15:25:00Z" w:initials="JT">
     <w:p>
       <w:pPr>
         <w:pStyle w:val="CommentText"/>
@@ -26223,6 +25333,7 @@
         <w:docPartUnique/>
       </w:docPartObj>
     </w:sdtPr>
+    <w:sdtEndPr/>
     <w:sdtContent>
       <w:p>
         <w:pPr>
@@ -26242,7 +25353,7 @@
           <w:rPr>
             <w:noProof/>
           </w:rPr>
-          <w:t>32</w:t>
+          <w:t>23</w:t>
         </w:r>
         <w:r>
           <w:rPr>
@@ -27921,572 +27032,6 @@
 </w:styles>
 </file>
 
-<file path=word/glossary/document.xml><?xml version="1.0" encoding="utf-8"?>
-<w:glossaryDocument xmlns:wpc="http://schemas.microsoft.com/office/word/2010/wordprocessingCanvas" xmlns:mc="http://schemas.openxmlformats.org/markup-compatibility/2006" xmlns:o="urn:schemas-microsoft-com:office:office" xmlns:r="http://schemas.openxmlformats.org/officeDocument/2006/relationships" xmlns:m="http://schemas.openxmlformats.org/officeDocument/2006/math" xmlns:v="urn:schemas-microsoft-com:vml" xmlns:wp14="http://schemas.microsoft.com/office/word/2010/wordprocessingDrawing" xmlns:wp="http://schemas.openxmlformats.org/drawingml/2006/wordprocessingDrawing" xmlns:w10="urn:schemas-microsoft-com:office:word" xmlns:w="http://schemas.openxmlformats.org/wordprocessingml/2006/main" xmlns:w14="http://schemas.microsoft.com/office/word/2010/wordml" xmlns:w15="http://schemas.microsoft.com/office/word/2012/wordml" xmlns:wpg="http://schemas.microsoft.com/office/word/2010/wordprocessingGroup" xmlns:wpi="http://schemas.microsoft.com/office/word/2010/wordprocessingInk" xmlns:wne="http://schemas.microsoft.com/office/word/2006/wordml" xmlns:wps="http://schemas.microsoft.com/office/word/2010/wordprocessingShape" mc:Ignorable="w14 w15 wp14"/>
-</file>
-
-<file path=word/glossary/fontTable.xml><?xml version="1.0" encoding="utf-8"?>
-<w:fonts xmlns:mc="http://schemas.openxmlformats.org/markup-compatibility/2006" xmlns:r="http://schemas.openxmlformats.org/officeDocument/2006/relationships" xmlns:w="http://schemas.openxmlformats.org/wordprocessingml/2006/main" xmlns:w14="http://schemas.microsoft.com/office/word/2010/wordml" xmlns:w15="http://schemas.microsoft.com/office/word/2012/wordml" mc:Ignorable="w14 w15">
-  <w:font w:name="Symbol">
-    <w:panose1 w:val="05050102010706020507"/>
-    <w:charset w:val="02"/>
-    <w:family w:val="roman"/>
-    <w:pitch w:val="variable"/>
-    <w:sig w:usb0="00000000" w:usb1="10000000" w:usb2="00000000" w:usb3="00000000" w:csb0="80000000" w:csb1="00000000"/>
-  </w:font>
-  <w:font w:name="Times New Roman">
-    <w:panose1 w:val="02020603050405020304"/>
-    <w:charset w:val="00"/>
-    <w:family w:val="roman"/>
-    <w:pitch w:val="variable"/>
-    <w:sig w:usb0="E0002AFF" w:usb1="C0007841" w:usb2="00000009" w:usb3="00000000" w:csb0="000001FF" w:csb1="00000000"/>
-  </w:font>
-  <w:font w:name="Courier New">
-    <w:panose1 w:val="02070309020205020404"/>
-    <w:charset w:val="00"/>
-    <w:family w:val="modern"/>
-    <w:pitch w:val="fixed"/>
-    <w:sig w:usb0="E0002AFF" w:usb1="C0007843" w:usb2="00000009" w:usb3="00000000" w:csb0="000001FF" w:csb1="00000000"/>
-  </w:font>
-  <w:font w:name="Wingdings">
-    <w:panose1 w:val="05000000000000000000"/>
-    <w:charset w:val="02"/>
-    <w:family w:val="auto"/>
-    <w:pitch w:val="variable"/>
-    <w:sig w:usb0="00000000" w:usb1="10000000" w:usb2="00000000" w:usb3="00000000" w:csb0="80000000" w:csb1="00000000"/>
-  </w:font>
-  <w:font w:name="Calibri">
-    <w:panose1 w:val="020F0502020204030204"/>
-    <w:charset w:val="00"/>
-    <w:family w:val="swiss"/>
-    <w:pitch w:val="variable"/>
-    <w:sig w:usb0="E10002FF" w:usb1="4000ACFF" w:usb2="00000009" w:usb3="00000000" w:csb0="0000019F" w:csb1="00000000"/>
-  </w:font>
-  <w:font w:name="SimSun">
-    <w:altName w:val="宋体"/>
-    <w:panose1 w:val="02010600030101010101"/>
-    <w:charset w:val="86"/>
-    <w:family w:val="auto"/>
-    <w:pitch w:val="variable"/>
-    <w:sig w:usb0="00000003" w:usb1="288F0000" w:usb2="00000016" w:usb3="00000000" w:csb0="00040001" w:csb1="00000000"/>
-  </w:font>
-  <w:font w:name="Times">
-    <w:panose1 w:val="02020603050405020304"/>
-    <w:charset w:val="00"/>
-    <w:family w:val="roman"/>
-    <w:pitch w:val="variable"/>
-    <w:sig w:usb0="E0002AFF" w:usb1="C0007841" w:usb2="00000009" w:usb3="00000000" w:csb0="000001FF" w:csb1="00000000"/>
-  </w:font>
-  <w:font w:name="Tahoma">
-    <w:panose1 w:val="020B0604030504040204"/>
-    <w:charset w:val="00"/>
-    <w:family w:val="swiss"/>
-    <w:pitch w:val="variable"/>
-    <w:sig w:usb0="E1002EFF" w:usb1="C000605B" w:usb2="00000029" w:usb3="00000000" w:csb0="000101FF" w:csb1="00000000"/>
-  </w:font>
-  <w:font w:name="Cambria Math">
-    <w:panose1 w:val="02040503050406030204"/>
-    <w:charset w:val="00"/>
-    <w:family w:val="roman"/>
-    <w:pitch w:val="variable"/>
-    <w:sig w:usb0="E00002FF" w:usb1="420024FF" w:usb2="00000000" w:usb3="00000000" w:csb0="0000019F" w:csb1="00000000"/>
-  </w:font>
-  <w:font w:name="Cambria">
-    <w:panose1 w:val="02040503050406030204"/>
-    <w:charset w:val="00"/>
-    <w:family w:val="roman"/>
-    <w:pitch w:val="variable"/>
-    <w:sig w:usb0="E00002FF" w:usb1="400004FF" w:usb2="00000000" w:usb3="00000000" w:csb0="0000019F" w:csb1="00000000"/>
-  </w:font>
-  <w:font w:name="Calibri Light">
-    <w:panose1 w:val="020F0302020204030204"/>
-    <w:charset w:val="00"/>
-    <w:family w:val="swiss"/>
-    <w:pitch w:val="variable"/>
-    <w:sig w:usb0="A00002EF" w:usb1="4000207B" w:usb2="00000000" w:usb3="00000000" w:csb0="0000019F" w:csb1="00000000"/>
-  </w:font>
-</w:fonts>
-</file>
-
-<file path=word/glossary/settings.xml><?xml version="1.0" encoding="utf-8"?>
-<w:settings xmlns:mc="http://schemas.openxmlformats.org/markup-compatibility/2006" xmlns:o="urn:schemas-microsoft-com:office:office" xmlns:r="http://schemas.openxmlformats.org/officeDocument/2006/relationships" xmlns:m="http://schemas.openxmlformats.org/officeDocument/2006/math" xmlns:v="urn:schemas-microsoft-com:vml" xmlns:w10="urn:schemas-microsoft-com:office:word" xmlns:w="http://schemas.openxmlformats.org/wordprocessingml/2006/main" xmlns:w14="http://schemas.microsoft.com/office/word/2010/wordml" xmlns:w15="http://schemas.microsoft.com/office/word/2012/wordml" xmlns:sl="http://schemas.openxmlformats.org/schemaLibrary/2006/main" mc:Ignorable="w14 w15">
-  <w:view w:val="normal"/>
-  <w:defaultTabStop w:val="720"/>
-  <w:characterSpacingControl w:val="doNotCompress"/>
-  <w:compat>
-    <w:useFELayout/>
-    <w:compatSetting w:name="compatibilityMode" w:uri="http://schemas.microsoft.com/office/word" w:val="15"/>
-    <w:compatSetting w:name="overrideTableStyleFontSizeAndJustification" w:uri="http://schemas.microsoft.com/office/word" w:val="1"/>
-    <w:compatSetting w:name="enableOpenTypeFeatures" w:uri="http://schemas.microsoft.com/office/word" w:val="1"/>
-    <w:compatSetting w:name="doNotFlipMirrorIndents" w:uri="http://schemas.microsoft.com/office/word" w:val="1"/>
-    <w:compatSetting w:name="differentiateMultirowTableHeaders" w:uri="http://schemas.microsoft.com/office/word" w:val="1"/>
-  </w:compat>
-  <w:rsids>
-    <w:rsidRoot w:val="00EE1A8A"/>
-    <w:rsid w:val="00EE1A8A"/>
-  </w:rsids>
-  <m:mathPr>
-    <m:mathFont m:val="Cambria Math"/>
-    <m:brkBin m:val="before"/>
-    <m:brkBinSub m:val="--"/>
-    <m:smallFrac m:val="0"/>
-    <m:dispDef/>
-    <m:lMargin m:val="0"/>
-    <m:rMargin m:val="0"/>
-    <m:defJc m:val="centerGroup"/>
-    <m:wrapIndent m:val="1440"/>
-    <m:intLim m:val="subSup"/>
-    <m:naryLim m:val="undOvr"/>
-  </m:mathPr>
-  <w:themeFontLang w:val="en-NZ"/>
-  <w:clrSchemeMapping w:bg1="light1" w:t1="dark1" w:bg2="light2" w:t2="dark2" w:accent1="accent1" w:accent2="accent2" w:accent3="accent3" w:accent4="accent4" w:accent5="accent5" w:accent6="accent6" w:hyperlink="hyperlink" w:followedHyperlink="followedHyperlink"/>
-  <w:decimalSymbol w:val="."/>
-  <w:listSeparator w:val=","/>
-  <w15:chartTrackingRefBased/>
-</w:settings>
-</file>
-
-<file path=word/glossary/styles.xml><?xml version="1.0" encoding="utf-8"?>
-<w:styles xmlns:mc="http://schemas.openxmlformats.org/markup-compatibility/2006" xmlns:r="http://schemas.openxmlformats.org/officeDocument/2006/relationships" xmlns:w="http://schemas.openxmlformats.org/wordprocessingml/2006/main" xmlns:w14="http://schemas.microsoft.com/office/word/2010/wordml" xmlns:w15="http://schemas.microsoft.com/office/word/2012/wordml" mc:Ignorable="w14 w15">
-  <w:docDefaults>
-    <w:rPrDefault>
-      <w:rPr>
-        <w:rFonts w:asciiTheme="minorHAnsi" w:eastAsiaTheme="minorEastAsia" w:hAnsiTheme="minorHAnsi" w:cstheme="minorBidi"/>
-        <w:sz w:val="22"/>
-        <w:szCs w:val="22"/>
-        <w:lang w:val="en-NZ" w:eastAsia="en-NZ" w:bidi="ar-SA"/>
-      </w:rPr>
-    </w:rPrDefault>
-    <w:pPrDefault>
-      <w:pPr>
-        <w:spacing w:after="160" w:line="259" w:lineRule="auto"/>
-      </w:pPr>
-    </w:pPrDefault>
-  </w:docDefaults>
-  <w:latentStyles w:defLockedState="0" w:defUIPriority="99" w:defSemiHidden="0" w:defUnhideWhenUsed="0" w:defQFormat="0" w:count="371">
-    <w:lsdException w:name="Normal" w:uiPriority="0" w:qFormat="1"/>
-    <w:lsdException w:name="heading 1" w:uiPriority="9" w:qFormat="1"/>
-    <w:lsdException w:name="heading 2" w:semiHidden="1" w:uiPriority="9" w:unhideWhenUsed="1" w:qFormat="1"/>
-    <w:lsdException w:name="heading 3" w:semiHidden="1" w:uiPriority="9" w:unhideWhenUsed="1" w:qFormat="1"/>
-    <w:lsdException w:name="heading 4" w:semiHidden="1" w:uiPriority="9" w:unhideWhenUsed="1" w:qFormat="1"/>
-    <w:lsdException w:name="heading 5" w:semiHidden="1" w:uiPriority="9" w:unhideWhenUsed="1" w:qFormat="1"/>
-    <w:lsdException w:name="heading 6" w:semiHidden="1" w:uiPriority="9" w:unhideWhenUsed="1" w:qFormat="1"/>
-    <w:lsdException w:name="heading 7" w:semiHidden="1" w:uiPriority="9" w:unhideWhenUsed="1" w:qFormat="1"/>
-    <w:lsdException w:name="heading 8" w:semiHidden="1" w:uiPriority="9" w:unhideWhenUsed="1" w:qFormat="1"/>
-    <w:lsdException w:name="heading 9" w:semiHidden="1" w:uiPriority="9" w:unhideWhenUsed="1" w:qFormat="1"/>
-    <w:lsdException w:name="index 1" w:semiHidden="1" w:unhideWhenUsed="1"/>
-    <w:lsdException w:name="index 2" w:semiHidden="1" w:unhideWhenUsed="1"/>
-    <w:lsdException w:name="index 3" w:semiHidden="1" w:unhideWhenUsed="1"/>
-    <w:lsdException w:name="index 4" w:semiHidden="1" w:unhideWhenUsed="1"/>
-    <w:lsdException w:name="index 5" w:semiHidden="1" w:unhideWhenUsed="1"/>
-    <w:lsdException w:name="index 6" w:semiHidden="1" w:unhideWhenUsed="1"/>
-    <w:lsdException w:name="index 7" w:semiHidden="1" w:unhideWhenUsed="1"/>
-    <w:lsdException w:name="index 8" w:semiHidden="1" w:unhideWhenUsed="1"/>
-    <w:lsdException w:name="index 9" w:semiHidden="1" w:unhideWhenUsed="1"/>
-    <w:lsdException w:name="toc 1" w:semiHidden="1" w:uiPriority="39" w:unhideWhenUsed="1"/>
-    <w:lsdException w:name="toc 2" w:semiHidden="1" w:uiPriority="39" w:unhideWhenUsed="1"/>
-    <w:lsdException w:name="toc 3" w:semiHidden="1" w:uiPriority="39" w:unhideWhenUsed="1"/>
-    <w:lsdException w:name="toc 4" w:semiHidden="1" w:uiPriority="39" w:unhideWhenUsed="1"/>
-    <w:lsdException w:name="toc 5" w:semiHidden="1" w:uiPriority="39" w:unhideWhenUsed="1"/>
-    <w:lsdException w:name="toc 6" w:semiHidden="1" w:uiPriority="39" w:unhideWhenUsed="1"/>
-    <w:lsdException w:name="toc 7" w:semiHidden="1" w:uiPriority="39" w:unhideWhenUsed="1"/>
-    <w:lsdException w:name="toc 8" w:semiHidden="1" w:uiPriority="39" w:unhideWhenUsed="1"/>
-    <w:lsdException w:name="toc 9" w:semiHidden="1" w:uiPriority="39" w:unhideWhenUsed="1"/>
-    <w:lsdException w:name="Normal Indent" w:semiHidden="1" w:unhideWhenUsed="1"/>
-    <w:lsdException w:name="footnote text" w:semiHidden="1" w:unhideWhenUsed="1"/>
-    <w:lsdException w:name="annotation text" w:semiHidden="1" w:unhideWhenUsed="1"/>
-    <w:lsdException w:name="header" w:semiHidden="1" w:unhideWhenUsed="1"/>
-    <w:lsdException w:name="footer" w:semiHidden="1" w:unhideWhenUsed="1"/>
-    <w:lsdException w:name="index heading" w:semiHidden="1" w:unhideWhenUsed="1"/>
-    <w:lsdException w:name="caption" w:semiHidden="1" w:uiPriority="35" w:unhideWhenUsed="1" w:qFormat="1"/>
-    <w:lsdException w:name="table of figures" w:semiHidden="1" w:unhideWhenUsed="1"/>
-    <w:lsdException w:name="envelope address" w:semiHidden="1" w:unhideWhenUsed="1"/>
-    <w:lsdException w:name="envelope return" w:semiHidden="1" w:unhideWhenUsed="1"/>
-    <w:lsdException w:name="footnote reference" w:semiHidden="1" w:unhideWhenUsed="1"/>
-    <w:lsdException w:name="annotation reference" w:semiHidden="1" w:unhideWhenUsed="1"/>
-    <w:lsdException w:name="line number" w:semiHidden="1" w:unhideWhenUsed="1"/>
-    <w:lsdException w:name="page number" w:semiHidden="1" w:unhideWhenUsed="1"/>
-    <w:lsdException w:name="endnote reference" w:semiHidden="1" w:unhideWhenUsed="1"/>
-    <w:lsdException w:name="endnote text" w:semiHidden="1" w:unhideWhenUsed="1"/>
-    <w:lsdException w:name="table of authorities" w:semiHidden="1" w:unhideWhenUsed="1"/>
-    <w:lsdException w:name="macro" w:semiHidden="1" w:unhideWhenUsed="1"/>
-    <w:lsdException w:name="toa heading" w:semiHidden="1" w:unhideWhenUsed="1"/>
-    <w:lsdException w:name="List" w:semiHidden="1" w:unhideWhenUsed="1"/>
-    <w:lsdException w:name="List Bullet" w:semiHidden="1" w:unhideWhenUsed="1"/>
-    <w:lsdException w:name="List Number" w:semiHidden="1" w:unhideWhenUsed="1"/>
-    <w:lsdException w:name="List 2" w:semiHidden="1" w:unhideWhenUsed="1"/>
-    <w:lsdException w:name="List 3" w:semiHidden="1" w:unhideWhenUsed="1"/>
-    <w:lsdException w:name="List 4" w:semiHidden="1" w:unhideWhenUsed="1"/>
-    <w:lsdException w:name="List 5" w:semiHidden="1" w:unhideWhenUsed="1"/>
-    <w:lsdException w:name="List Bullet 2" w:semiHidden="1" w:unhideWhenUsed="1"/>
-    <w:lsdException w:name="List Bullet 3" w:semiHidden="1" w:unhideWhenUsed="1"/>
-    <w:lsdException w:name="List Bullet 4" w:semiHidden="1" w:unhideWhenUsed="1"/>
-    <w:lsdException w:name="List Bullet 5" w:semiHidden="1" w:unhideWhenUsed="1"/>
-    <w:lsdException w:name="List Number 2" w:semiHidden="1" w:unhideWhenUsed="1"/>
-    <w:lsdException w:name="List Number 3" w:semiHidden="1" w:unhideWhenUsed="1"/>
-    <w:lsdException w:name="List Number 4" w:semiHidden="1" w:unhideWhenUsed="1"/>
-    <w:lsdException w:name="List Number 5" w:semiHidden="1" w:unhideWhenUsed="1"/>
-    <w:lsdException w:name="Title" w:uiPriority="10" w:qFormat="1"/>
-    <w:lsdException w:name="Closing" w:semiHidden="1" w:unhideWhenUsed="1"/>
-    <w:lsdException w:name="Signature" w:semiHidden="1" w:unhideWhenUsed="1"/>
-    <w:lsdException w:name="Default Paragraph Font" w:semiHidden="1" w:uiPriority="1" w:unhideWhenUsed="1"/>
-    <w:lsdException w:name="Body Text" w:semiHidden="1" w:unhideWhenUsed="1"/>
-    <w:lsdException w:name="Body Text Indent" w:semiHidden="1" w:unhideWhenUsed="1"/>
-    <w:lsdException w:name="List Continue" w:semiHidden="1" w:unhideWhenUsed="1"/>
-    <w:lsdException w:name="List Continue 2" w:semiHidden="1" w:unhideWhenUsed="1"/>
-    <w:lsdException w:name="List Continue 3" w:semiHidden="1" w:unhideWhenUsed="1"/>
-    <w:lsdException w:name="List Continue 4" w:semiHidden="1" w:unhideWhenUsed="1"/>
-    <w:lsdException w:name="List Continue 5" w:semiHidden="1" w:unhideWhenUsed="1"/>
-    <w:lsdException w:name="Message Header" w:semiHidden="1" w:unhideWhenUsed="1"/>
-    <w:lsdException w:name="Subtitle" w:uiPriority="11" w:qFormat="1"/>
-    <w:lsdException w:name="Salutation" w:semiHidden="1" w:unhideWhenUsed="1"/>
-    <w:lsdException w:name="Date" w:semiHidden="1" w:unhideWhenUsed="1"/>
-    <w:lsdException w:name="Body Text First Indent" w:semiHidden="1" w:unhideWhenUsed="1"/>
-    <w:lsdException w:name="Body Text First Indent 2" w:semiHidden="1" w:unhideWhenUsed="1"/>
-    <w:lsdException w:name="Note Heading" w:semiHidden="1" w:unhideWhenUsed="1"/>
-    <w:lsdException w:name="Body Text 2" w:semiHidden="1" w:unhideWhenUsed="1"/>
-    <w:lsdException w:name="Body Text 3" w:semiHidden="1" w:unhideWhenUsed="1"/>
-    <w:lsdException w:name="Body Text Indent 2" w:semiHidden="1" w:unhideWhenUsed="1"/>
-    <w:lsdException w:name="Body Text Indent 3" w:semiHidden="1" w:unhideWhenUsed="1"/>
-    <w:lsdException w:name="Block Text" w:semiHidden="1" w:unhideWhenUsed="1"/>
-    <w:lsdException w:name="Hyperlink" w:semiHidden="1" w:unhideWhenUsed="1"/>
-    <w:lsdException w:name="FollowedHyperlink" w:semiHidden="1" w:unhideWhenUsed="1"/>
-    <w:lsdException w:name="Strong" w:uiPriority="22" w:qFormat="1"/>
-    <w:lsdException w:name="Emphasis" w:uiPriority="20" w:qFormat="1"/>
-    <w:lsdException w:name="Document Map" w:semiHidden="1" w:unhideWhenUsed="1"/>
-    <w:lsdException w:name="Plain Text" w:semiHidden="1" w:unhideWhenUsed="1"/>
-    <w:lsdException w:name="E-mail Signature" w:semiHidden="1" w:unhideWhenUsed="1"/>
-    <w:lsdException w:name="HTML Top of Form" w:semiHidden="1" w:unhideWhenUsed="1"/>
-    <w:lsdException w:name="HTML Bottom of Form" w:semiHidden="1" w:unhideWhenUsed="1"/>
-    <w:lsdException w:name="Normal (Web)" w:semiHidden="1" w:unhideWhenUsed="1"/>
-    <w:lsdException w:name="HTML Acronym" w:semiHidden="1" w:unhideWhenUsed="1"/>
-    <w:lsdException w:name="HTML Address" w:semiHidden="1" w:unhideWhenUsed="1"/>
-    <w:lsdException w:name="HTML Cite" w:semiHidden="1" w:unhideWhenUsed="1"/>
-    <w:lsdException w:name="HTML Code" w:semiHidden="1" w:unhideWhenUsed="1"/>
-    <w:lsdException w:name="HTML Definition" w:semiHidden="1" w:unhideWhenUsed="1"/>
-    <w:lsdException w:name="HTML Keyboard" w:semiHidden="1" w:unhideWhenUsed="1"/>
-    <w:lsdException w:name="HTML Preformatted" w:semiHidden="1" w:unhideWhenUsed="1"/>
-    <w:lsdException w:name="HTML Sample" w:semiHidden="1" w:unhideWhenUsed="1"/>
-    <w:lsdException w:name="HTML Typewriter" w:semiHidden="1" w:unhideWhenUsed="1"/>
-    <w:lsdException w:name="HTML Variable" w:semiHidden="1" w:unhideWhenUsed="1"/>
-    <w:lsdException w:name="Normal Table" w:semiHidden="1" w:unhideWhenUsed="1"/>
-    <w:lsdException w:name="annotation subject" w:semiHidden="1" w:unhideWhenUsed="1"/>
-    <w:lsdException w:name="No List" w:semiHidden="1" w:unhideWhenUsed="1"/>
-    <w:lsdException w:name="Outline List 1" w:semiHidden="1" w:unhideWhenUsed="1"/>
-    <w:lsdException w:name="Outline List 2" w:semiHidden="1" w:unhideWhenUsed="1"/>
-    <w:lsdException w:name="Outline List 3" w:semiHidden="1" w:unhideWhenUsed="1"/>
-    <w:lsdException w:name="Table Simple 1" w:semiHidden="1" w:unhideWhenUsed="1"/>
-    <w:lsdException w:name="Table Simple 2" w:semiHidden="1" w:unhideWhenUsed="1"/>
-    <w:lsdException w:name="Table Simple 3" w:semiHidden="1" w:unhideWhenUsed="1"/>
-    <w:lsdException w:name="Table Classic 1" w:semiHidden="1" w:unhideWhenUsed="1"/>
-    <w:lsdException w:name="Table Classic 2" w:semiHidden="1" w:unhideWhenUsed="1"/>
-    <w:lsdException w:name="Table Classic 3" w:semiHidden="1" w:unhideWhenUsed="1"/>
-    <w:lsdException w:name="Table Classic 4" w:semiHidden="1" w:unhideWhenUsed="1"/>
-    <w:lsdException w:name="Table Colorful 1" w:semiHidden="1" w:unhideWhenUsed="1"/>
-    <w:lsdException w:name="Table Colorful 2" w:semiHidden="1" w:unhideWhenUsed="1"/>
-    <w:lsdException w:name="Table Colorful 3" w:semiHidden="1" w:unhideWhenUsed="1"/>
-    <w:lsdException w:name="Table Columns 1" w:semiHidden="1" w:unhideWhenUsed="1"/>
-    <w:lsdException w:name="Table Columns 2" w:semiHidden="1" w:unhideWhenUsed="1"/>
-    <w:lsdException w:name="Table Columns 3" w:semiHidden="1" w:unhideWhenUsed="1"/>
-    <w:lsdException w:name="Table Columns 4" w:semiHidden="1" w:unhideWhenUsed="1"/>
-    <w:lsdException w:name="Table Columns 5" w:semiHidden="1" w:unhideWhenUsed="1"/>
-    <w:lsdException w:name="Table Grid 1" w:semiHidden="1" w:unhideWhenUsed="1"/>
-    <w:lsdException w:name="Table Grid 2" w:semiHidden="1" w:unhideWhenUsed="1"/>
-    <w:lsdException w:name="Table Grid 3" w:semiHidden="1" w:unhideWhenUsed="1"/>
-    <w:lsdException w:name="Table Grid 4" w:semiHidden="1" w:unhideWhenUsed="1"/>
-    <w:lsdException w:name="Table Grid 5" w:semiHidden="1" w:unhideWhenUsed="1"/>
-    <w:lsdException w:name="Table Grid 6" w:semiHidden="1" w:unhideWhenUsed="1"/>
-    <w:lsdException w:name="Table Grid 7" w:semiHidden="1" w:unhideWhenUsed="1"/>
-    <w:lsdException w:name="Table Grid 8" w:semiHidden="1" w:unhideWhenUsed="1"/>
-    <w:lsdException w:name="Table List 1" w:semiHidden="1" w:unhideWhenUsed="1"/>
-    <w:lsdException w:name="Table List 2" w:semiHidden="1" w:unhideWhenUsed="1"/>
-    <w:lsdException w:name="Table List 3" w:semiHidden="1" w:unhideWhenUsed="1"/>
-    <w:lsdException w:name="Table List 4" w:semiHidden="1" w:unhideWhenUsed="1"/>
-    <w:lsdException w:name="Table List 5" w:semiHidden="1" w:unhideWhenUsed="1"/>
-    <w:lsdException w:name="Table List 6" w:semiHidden="1" w:unhideWhenUsed="1"/>
-    <w:lsdException w:name="Table List 7" w:semiHidden="1" w:unhideWhenUsed="1"/>
-    <w:lsdException w:name="Table List 8" w:semiHidden="1" w:unhideWhenUsed="1"/>
-    <w:lsdException w:name="Table 3D effects 1" w:semiHidden="1" w:unhideWhenUsed="1"/>
-    <w:lsdException w:name="Table 3D effects 2" w:semiHidden="1" w:unhideWhenUsed="1"/>
-    <w:lsdException w:name="Table 3D effects 3" w:semiHidden="1" w:unhideWhenUsed="1"/>
-    <w:lsdException w:name="Table Contemporary" w:semiHidden="1" w:unhideWhenUsed="1"/>
-    <w:lsdException w:name="Table Elegant" w:semiHidden="1" w:unhideWhenUsed="1"/>
-    <w:lsdException w:name="Table Professional" w:semiHidden="1" w:unhideWhenUsed="1"/>
-    <w:lsdException w:name="Table Subtle 1" w:semiHidden="1" w:unhideWhenUsed="1"/>
-    <w:lsdException w:name="Table Subtle 2" w:semiHidden="1" w:unhideWhenUsed="1"/>
-    <w:lsdException w:name="Table Web 1" w:semiHidden="1" w:unhideWhenUsed="1"/>
-    <w:lsdException w:name="Table Web 2" w:semiHidden="1" w:unhideWhenUsed="1"/>
-    <w:lsdException w:name="Table Web 3" w:semiHidden="1" w:unhideWhenUsed="1"/>
-    <w:lsdException w:name="Balloon Text" w:semiHidden="1" w:unhideWhenUsed="1"/>
-    <w:lsdException w:name="Table Grid" w:uiPriority="39"/>
-    <w:lsdException w:name="Table Theme" w:semiHidden="1" w:unhideWhenUsed="1"/>
-    <w:lsdException w:name="Placeholder Text" w:semiHidden="1"/>
-    <w:lsdException w:name="No Spacing" w:uiPriority="1" w:qFormat="1"/>
-    <w:lsdException w:name="Light Shading" w:uiPriority="60"/>
-    <w:lsdException w:name="Light List" w:uiPriority="61"/>
-    <w:lsdException w:name="Light Grid" w:uiPriority="62"/>
-    <w:lsdException w:name="Medium Shading 1" w:uiPriority="63"/>
-    <w:lsdException w:name="Medium Shading 2" w:uiPriority="64"/>
-    <w:lsdException w:name="Medium List 1" w:uiPriority="65"/>
-    <w:lsdException w:name="Medium List 2" w:uiPriority="66"/>
-    <w:lsdException w:name="Medium Grid 1" w:uiPriority="67"/>
-    <w:lsdException w:name="Medium Grid 2" w:uiPriority="68"/>
-    <w:lsdException w:name="Medium Grid 3" w:uiPriority="69"/>
-    <w:lsdException w:name="Dark List" w:uiPriority="70"/>
-    <w:lsdException w:name="Colorful Shading" w:uiPriority="71"/>
-    <w:lsdException w:name="Colorful List" w:uiPriority="72"/>
-    <w:lsdException w:name="Colorful Grid" w:uiPriority="73"/>
-    <w:lsdException w:name="Light Shading Accent 1" w:uiPriority="60"/>
-    <w:lsdException w:name="Light List Accent 1" w:uiPriority="61"/>
-    <w:lsdException w:name="Light Grid Accent 1" w:uiPriority="62"/>
-    <w:lsdException w:name="Medium Shading 1 Accent 1" w:uiPriority="63"/>
-    <w:lsdException w:name="Medium Shading 2 Accent 1" w:uiPriority="64"/>
-    <w:lsdException w:name="Medium List 1 Accent 1" w:uiPriority="65"/>
-    <w:lsdException w:name="Revision" w:semiHidden="1"/>
-    <w:lsdException w:name="List Paragraph" w:uiPriority="34" w:qFormat="1"/>
-    <w:lsdException w:name="Quote" w:uiPriority="29" w:qFormat="1"/>
-    <w:lsdException w:name="Intense Quote" w:uiPriority="30" w:qFormat="1"/>
-    <w:lsdException w:name="Medium List 2 Accent 1" w:uiPriority="66"/>
-    <w:lsdException w:name="Medium Grid 1 Accent 1" w:uiPriority="67"/>
-    <w:lsdException w:name="Medium Grid 2 Accent 1" w:uiPriority="68"/>
-    <w:lsdException w:name="Medium Grid 3 Accent 1" w:uiPriority="69"/>
-    <w:lsdException w:name="Dark List Accent 1" w:uiPriority="70"/>
-    <w:lsdException w:name="Colorful Shading Accent 1" w:uiPriority="71"/>
-    <w:lsdException w:name="Colorful List Accent 1" w:uiPriority="72"/>
-    <w:lsdException w:name="Colorful Grid Accent 1" w:uiPriority="73"/>
-    <w:lsdException w:name="Light Shading Accent 2" w:uiPriority="60"/>
-    <w:lsdException w:name="Light List Accent 2" w:uiPriority="61"/>
-    <w:lsdException w:name="Light Grid Accent 2" w:uiPriority="62"/>
-    <w:lsdException w:name="Medium Shading 1 Accent 2" w:uiPriority="63"/>
-    <w:lsdException w:name="Medium Shading 2 Accent 2" w:uiPriority="64"/>
-    <w:lsdException w:name="Medium List 1 Accent 2" w:uiPriority="65"/>
-    <w:lsdException w:name="Medium List 2 Accent 2" w:uiPriority="66"/>
-    <w:lsdException w:name="Medium Grid 1 Accent 2" w:uiPriority="67"/>
-    <w:lsdException w:name="Medium Grid 2 Accent 2" w:uiPriority="68"/>
-    <w:lsdException w:name="Medium Grid 3 Accent 2" w:uiPriority="69"/>
-    <w:lsdException w:name="Dark List Accent 2" w:uiPriority="70"/>
-    <w:lsdException w:name="Colorful Shading Accent 2" w:uiPriority="71"/>
-    <w:lsdException w:name="Colorful List Accent 2" w:uiPriority="72"/>
-    <w:lsdException w:name="Colorful Grid Accent 2" w:uiPriority="73"/>
-    <w:lsdException w:name="Light Shading Accent 3" w:uiPriority="60"/>
-    <w:lsdException w:name="Light List Accent 3" w:uiPriority="61"/>
-    <w:lsdException w:name="Light Grid Accent 3" w:uiPriority="62"/>
-    <w:lsdException w:name="Medium Shading 1 Accent 3" w:uiPriority="63"/>
-    <w:lsdException w:name="Medium Shading 2 Accent 3" w:uiPriority="64"/>
-    <w:lsdException w:name="Medium List 1 Accent 3" w:uiPriority="65"/>
-    <w:lsdException w:name="Medium List 2 Accent 3" w:uiPriority="66"/>
-    <w:lsdException w:name="Medium Grid 1 Accent 3" w:uiPriority="67"/>
-    <w:lsdException w:name="Medium Grid 2 Accent 3" w:uiPriority="68"/>
-    <w:lsdException w:name="Medium Grid 3 Accent 3" w:uiPriority="69"/>
-    <w:lsdException w:name="Dark List Accent 3" w:uiPriority="70"/>
-    <w:lsdException w:name="Colorful Shading Accent 3" w:uiPriority="71"/>
-    <w:lsdException w:name="Colorful List Accent 3" w:uiPriority="72"/>
-    <w:lsdException w:name="Colorful Grid Accent 3" w:uiPriority="73"/>
-    <w:lsdException w:name="Light Shading Accent 4" w:uiPriority="60"/>
-    <w:lsdException w:name="Light List Accent 4" w:uiPriority="61"/>
-    <w:lsdException w:name="Light Grid Accent 4" w:uiPriority="62"/>
-    <w:lsdException w:name="Medium Shading 1 Accent 4" w:uiPriority="63"/>
-    <w:lsdException w:name="Medium Shading 2 Accent 4" w:uiPriority="64"/>
-    <w:lsdException w:name="Medium List 1 Accent 4" w:uiPriority="65"/>
-    <w:lsdException w:name="Medium List 2 Accent 4" w:uiPriority="66"/>
-    <w:lsdException w:name="Medium Grid 1 Accent 4" w:uiPriority="67"/>
-    <w:lsdException w:name="Medium Grid 2 Accent 4" w:uiPriority="68"/>
-    <w:lsdException w:name="Medium Grid 3 Accent 4" w:uiPriority="69"/>
-    <w:lsdException w:name="Dark List Accent 4" w:uiPriority="70"/>
-    <w:lsdException w:name="Colorful Shading Accent 4" w:uiPriority="71"/>
-    <w:lsdException w:name="Colorful List Accent 4" w:uiPriority="72"/>
-    <w:lsdException w:name="Colorful Grid Accent 4" w:uiPriority="73"/>
-    <w:lsdException w:name="Light Shading Accent 5" w:uiPriority="60"/>
-    <w:lsdException w:name="Light List Accent 5" w:uiPriority="61"/>
-    <w:lsdException w:name="Light Grid Accent 5" w:uiPriority="62"/>
-    <w:lsdException w:name="Medium Shading 1 Accent 5" w:uiPriority="63"/>
-    <w:lsdException w:name="Medium Shading 2 Accent 5" w:uiPriority="64"/>
-    <w:lsdException w:name="Medium List 1 Accent 5" w:uiPriority="65"/>
-    <w:lsdException w:name="Medium List 2 Accent 5" w:uiPriority="66"/>
-    <w:lsdException w:name="Medium Grid 1 Accent 5" w:uiPriority="67"/>
-    <w:lsdException w:name="Medium Grid 2 Accent 5" w:uiPriority="68"/>
-    <w:lsdException w:name="Medium Grid 3 Accent 5" w:uiPriority="69"/>
-    <w:lsdException w:name="Dark List Accent 5" w:uiPriority="70"/>
-    <w:lsdException w:name="Colorful Shading Accent 5" w:uiPriority="71"/>
-    <w:lsdException w:name="Colorful List Accent 5" w:uiPriority="72"/>
-    <w:lsdException w:name="Colorful Grid Accent 5" w:uiPriority="73"/>
-    <w:lsdException w:name="Light Shading Accent 6" w:uiPriority="60"/>
-    <w:lsdException w:name="Light List Accent 6" w:uiPriority="61"/>
-    <w:lsdException w:name="Light Grid Accent 6" w:uiPriority="62"/>
-    <w:lsdException w:name="Medium Shading 1 Accent 6" w:uiPriority="63"/>
-    <w:lsdException w:name="Medium Shading 2 Accent 6" w:uiPriority="64"/>
-    <w:lsdException w:name="Medium List 1 Accent 6" w:uiPriority="65"/>
-    <w:lsdException w:name="Medium List 2 Accent 6" w:uiPriority="66"/>
-    <w:lsdException w:name="Medium Grid 1 Accent 6" w:uiPriority="67"/>
-    <w:lsdException w:name="Medium Grid 2 Accent 6" w:uiPriority="68"/>
-    <w:lsdException w:name="Medium Grid 3 Accent 6" w:uiPriority="69"/>
-    <w:lsdException w:name="Dark List Accent 6" w:uiPriority="70"/>
-    <w:lsdException w:name="Colorful Shading Accent 6" w:uiPriority="71"/>
-    <w:lsdException w:name="Colorful List Accent 6" w:uiPriority="72"/>
-    <w:lsdException w:name="Colorful Grid Accent 6" w:uiPriority="73"/>
-    <w:lsdException w:name="Subtle Emphasis" w:uiPriority="19" w:qFormat="1"/>
-    <w:lsdException w:name="Intense Emphasis" w:uiPriority="21" w:qFormat="1"/>
-    <w:lsdException w:name="Subtle Reference" w:uiPriority="31" w:qFormat="1"/>
-    <w:lsdException w:name="Intense Reference" w:uiPriority="32" w:qFormat="1"/>
-    <w:lsdException w:name="Book Title" w:uiPriority="33" w:qFormat="1"/>
-    <w:lsdException w:name="Bibliography" w:semiHidden="1" w:uiPriority="37" w:unhideWhenUsed="1"/>
-    <w:lsdException w:name="TOC Heading" w:semiHidden="1" w:uiPriority="39" w:unhideWhenUsed="1" w:qFormat="1"/>
-    <w:lsdException w:name="Plain Table 1" w:uiPriority="41"/>
-    <w:lsdException w:name="Plain Table 2" w:uiPriority="42"/>
-    <w:lsdException w:name="Plain Table 3" w:uiPriority="43"/>
-    <w:lsdException w:name="Plain Table 4" w:uiPriority="44"/>
-    <w:lsdException w:name="Plain Table 5" w:uiPriority="45"/>
-    <w:lsdException w:name="Grid Table Light" w:uiPriority="40"/>
-    <w:lsdException w:name="Grid Table 1 Light" w:uiPriority="46"/>
-    <w:lsdException w:name="Grid Table 2" w:uiPriority="47"/>
-    <w:lsdException w:name="Grid Table 3" w:uiPriority="48"/>
-    <w:lsdException w:name="Grid Table 4" w:uiPriority="49"/>
-    <w:lsdException w:name="Grid Table 5 Dark" w:uiPriority="50"/>
-    <w:lsdException w:name="Grid Table 6 Colorful" w:uiPriority="51"/>
-    <w:lsdException w:name="Grid Table 7 Colorful" w:uiPriority="52"/>
-    <w:lsdException w:name="Grid Table 1 Light Accent 1" w:uiPriority="46"/>
-    <w:lsdException w:name="Grid Table 2 Accent 1" w:uiPriority="47"/>
-    <w:lsdException w:name="Grid Table 3 Accent 1" w:uiPriority="48"/>
-    <w:lsdException w:name="Grid Table 4 Accent 1" w:uiPriority="49"/>
-    <w:lsdException w:name="Grid Table 5 Dark Accent 1" w:uiPriority="50"/>
-    <w:lsdException w:name="Grid Table 6 Colorful Accent 1" w:uiPriority="51"/>
-    <w:lsdException w:name="Grid Table 7 Colorful Accent 1" w:uiPriority="52"/>
-    <w:lsdException w:name="Grid Table 1 Light Accent 2" w:uiPriority="46"/>
-    <w:lsdException w:name="Grid Table 2 Accent 2" w:uiPriority="47"/>
-    <w:lsdException w:name="Grid Table 3 Accent 2" w:uiPriority="48"/>
-    <w:lsdException w:name="Grid Table 4 Accent 2" w:uiPriority="49"/>
-    <w:lsdException w:name="Grid Table 5 Dark Accent 2" w:uiPriority="50"/>
-    <w:lsdException w:name="Grid Table 6 Colorful Accent 2" w:uiPriority="51"/>
-    <w:lsdException w:name="Grid Table 7 Colorful Accent 2" w:uiPriority="52"/>
-    <w:lsdException w:name="Grid Table 1 Light Accent 3" w:uiPriority="46"/>
-    <w:lsdException w:name="Grid Table 2 Accent 3" w:uiPriority="47"/>
-    <w:lsdException w:name="Grid Table 3 Accent 3" w:uiPriority="48"/>
-    <w:lsdException w:name="Grid Table 4 Accent 3" w:uiPriority="49"/>
-    <w:lsdException w:name="Grid Table 5 Dark Accent 3" w:uiPriority="50"/>
-    <w:lsdException w:name="Grid Table 6 Colorful Accent 3" w:uiPriority="51"/>
-    <w:lsdException w:name="Grid Table 7 Colorful Accent 3" w:uiPriority="52"/>
-    <w:lsdException w:name="Grid Table 1 Light Accent 4" w:uiPriority="46"/>
-    <w:lsdException w:name="Grid Table 2 Accent 4" w:uiPriority="47"/>
-    <w:lsdException w:name="Grid Table 3 Accent 4" w:uiPriority="48"/>
-    <w:lsdException w:name="Grid Table 4 Accent 4" w:uiPriority="49"/>
-    <w:lsdException w:name="Grid Table 5 Dark Accent 4" w:uiPriority="50"/>
-    <w:lsdException w:name="Grid Table 6 Colorful Accent 4" w:uiPriority="51"/>
-    <w:lsdException w:name="Grid Table 7 Colorful Accent 4" w:uiPriority="52"/>
-    <w:lsdException w:name="Grid Table 1 Light Accent 5" w:uiPriority="46"/>
-    <w:lsdException w:name="Grid Table 2 Accent 5" w:uiPriority="47"/>
-    <w:lsdException w:name="Grid Table 3 Accent 5" w:uiPriority="48"/>
-    <w:lsdException w:name="Grid Table 4 Accent 5" w:uiPriority="49"/>
-    <w:lsdException w:name="Grid Table 5 Dark Accent 5" w:uiPriority="50"/>
-    <w:lsdException w:name="Grid Table 6 Colorful Accent 5" w:uiPriority="51"/>
-    <w:lsdException w:name="Grid Table 7 Colorful Accent 5" w:uiPriority="52"/>
-    <w:lsdException w:name="Grid Table 1 Light Accent 6" w:uiPriority="46"/>
-    <w:lsdException w:name="Grid Table 2 Accent 6" w:uiPriority="47"/>
-    <w:lsdException w:name="Grid Table 3 Accent 6" w:uiPriority="48"/>
-    <w:lsdException w:name="Grid Table 4 Accent 6" w:uiPriority="49"/>
-    <w:lsdException w:name="Grid Table 5 Dark Accent 6" w:uiPriority="50"/>
-    <w:lsdException w:name="Grid Table 6 Colorful Accent 6" w:uiPriority="51"/>
-    <w:lsdException w:name="Grid Table 7 Colorful Accent 6" w:uiPriority="52"/>
-    <w:lsdException w:name="List Table 1 Light" w:uiPriority="46"/>
-    <w:lsdException w:name="List Table 2" w:uiPriority="47"/>
-    <w:lsdException w:name="List Table 3" w:uiPriority="48"/>
-    <w:lsdException w:name="List Table 4" w:uiPriority="49"/>
-    <w:lsdException w:name="List Table 5 Dark" w:uiPriority="50"/>
-    <w:lsdException w:name="List Table 6 Colorful" w:uiPriority="51"/>
-    <w:lsdException w:name="List Table 7 Colorful" w:uiPriority="52"/>
-    <w:lsdException w:name="List Table 1 Light Accent 1" w:uiPriority="46"/>
-    <w:lsdException w:name="List Table 2 Accent 1" w:uiPriority="47"/>
-    <w:lsdException w:name="List Table 3 Accent 1" w:uiPriority="48"/>
-    <w:lsdException w:name="List Table 4 Accent 1" w:uiPriority="49"/>
-    <w:lsdException w:name="List Table 5 Dark Accent 1" w:uiPriority="50"/>
-    <w:lsdException w:name="List Table 6 Colorful Accent 1" w:uiPriority="51"/>
-    <w:lsdException w:name="List Table 7 Colorful Accent 1" w:uiPriority="52"/>
-    <w:lsdException w:name="List Table 1 Light Accent 2" w:uiPriority="46"/>
-    <w:lsdException w:name="List Table 2 Accent 2" w:uiPriority="47"/>
-    <w:lsdException w:name="List Table 3 Accent 2" w:uiPriority="48"/>
-    <w:lsdException w:name="List Table 4 Accent 2" w:uiPriority="49"/>
-    <w:lsdException w:name="List Table 5 Dark Accent 2" w:uiPriority="50"/>
-    <w:lsdException w:name="List Table 6 Colorful Accent 2" w:uiPriority="51"/>
-    <w:lsdException w:name="List Table 7 Colorful Accent 2" w:uiPriority="52"/>
-    <w:lsdException w:name="List Table 1 Light Accent 3" w:uiPriority="46"/>
-    <w:lsdException w:name="List Table 2 Accent 3" w:uiPriority="47"/>
-    <w:lsdException w:name="List Table 3 Accent 3" w:uiPriority="48"/>
-    <w:lsdException w:name="List Table 4 Accent 3" w:uiPriority="49"/>
-    <w:lsdException w:name="List Table 5 Dark Accent 3" w:uiPriority="50"/>
-    <w:lsdException w:name="List Table 6 Colorful Accent 3" w:uiPriority="51"/>
-    <w:lsdException w:name="List Table 7 Colorful Accent 3" w:uiPriority="52"/>
-    <w:lsdException w:name="List Table 1 Light Accent 4" w:uiPriority="46"/>
-    <w:lsdException w:name="List Table 2 Accent 4" w:uiPriority="47"/>
-    <w:lsdException w:name="List Table 3 Accent 4" w:uiPriority="48"/>
-    <w:lsdException w:name="List Table 4 Accent 4" w:uiPriority="49"/>
-    <w:lsdException w:name="List Table 5 Dark Accent 4" w:uiPriority="50"/>
-    <w:lsdException w:name="List Table 6 Colorful Accent 4" w:uiPriority="51"/>
-    <w:lsdException w:name="List Table 7 Colorful Accent 4" w:uiPriority="52"/>
-    <w:lsdException w:name="List Table 1 Light Accent 5" w:uiPriority="46"/>
-    <w:lsdException w:name="List Table 2 Accent 5" w:uiPriority="47"/>
-    <w:lsdException w:name="List Table 3 Accent 5" w:uiPriority="48"/>
-    <w:lsdException w:name="List Table 4 Accent 5" w:uiPriority="49"/>
-    <w:lsdException w:name="List Table 5 Dark Accent 5" w:uiPriority="50"/>
-    <w:lsdException w:name="List Table 6 Colorful Accent 5" w:uiPriority="51"/>
-    <w:lsdException w:name="List Table 7 Colorful Accent 5" w:uiPriority="52"/>
-    <w:lsdException w:name="List Table 1 Light Accent 6" w:uiPriority="46"/>
-    <w:lsdException w:name="List Table 2 Accent 6" w:uiPriority="47"/>
-    <w:lsdException w:name="List Table 3 Accent 6" w:uiPriority="48"/>
-    <w:lsdException w:name="List Table 4 Accent 6" w:uiPriority="49"/>
-    <w:lsdException w:name="List Table 5 Dark Accent 6" w:uiPriority="50"/>
-    <w:lsdException w:name="List Table 6 Colorful Accent 6" w:uiPriority="51"/>
-    <w:lsdException w:name="List Table 7 Colorful Accent 6" w:uiPriority="52"/>
-  </w:latentStyles>
-  <w:style w:type="paragraph" w:default="1" w:styleId="Normal">
-    <w:name w:val="Normal"/>
-    <w:qFormat/>
-  </w:style>
-  <w:style w:type="character" w:default="1" w:styleId="DefaultParagraphFont">
-    <w:name w:val="Default Paragraph Font"/>
-    <w:uiPriority w:val="1"/>
-    <w:semiHidden/>
-    <w:unhideWhenUsed/>
-  </w:style>
-  <w:style w:type="table" w:default="1" w:styleId="TableNormal">
-    <w:name w:val="Normal Table"/>
-    <w:uiPriority w:val="99"/>
-    <w:semiHidden/>
-    <w:unhideWhenUsed/>
-    <w:tblPr>
-      <w:tblInd w:w="0" w:type="dxa"/>
-      <w:tblCellMar>
-        <w:top w:w="0" w:type="dxa"/>
-        <w:left w:w="108" w:type="dxa"/>
-        <w:bottom w:w="0" w:type="dxa"/>
-        <w:right w:w="108" w:type="dxa"/>
-      </w:tblCellMar>
-    </w:tblPr>
-  </w:style>
-  <w:style w:type="numbering" w:default="1" w:styleId="NoList">
-    <w:name w:val="No List"/>
-    <w:uiPriority w:val="99"/>
-    <w:semiHidden/>
-    <w:unhideWhenUsed/>
-  </w:style>
-  <w:style w:type="character" w:styleId="PlaceholderText">
-    <w:name w:val="Placeholder Text"/>
-    <w:basedOn w:val="DefaultParagraphFont"/>
-    <w:uiPriority w:val="99"/>
-    <w:semiHidden/>
-    <w:rsid w:val="00EE1A8A"/>
-    <w:rPr>
-      <w:color w:val="808080"/>
-    </w:rPr>
-  </w:style>
-</w:styles>
-</file>
-
-<file path=word/glossary/webSettings.xml><?xml version="1.0" encoding="utf-8"?>
-<w:webSettings xmlns:mc="http://schemas.openxmlformats.org/markup-compatibility/2006" xmlns:r="http://schemas.openxmlformats.org/officeDocument/2006/relationships" xmlns:w="http://schemas.openxmlformats.org/wordprocessingml/2006/main" xmlns:w14="http://schemas.microsoft.com/office/word/2010/wordml" xmlns:w15="http://schemas.microsoft.com/office/word/2012/wordml" mc:Ignorable="w14 w15">
-  <w:optimizeForBrowser/>
-  <w:allowPNG/>
-</w:webSettings>
-</file>
-
 <file path=word/theme/theme1.xml><?xml version="1.0" encoding="utf-8"?>
 <a:theme xmlns:a="http://schemas.openxmlformats.org/drawingml/2006/main" name="Office Theme">
   <a:themeElements>
@@ -28775,7 +27320,7 @@
 </file>
 
 <file path=customXml/itemProps1.xml><?xml version="1.0" encoding="utf-8"?>
-<ds:datastoreItem xmlns:ds="http://schemas.openxmlformats.org/officeDocument/2006/customXml" ds:itemID="{9881AB24-639E-4001-87A7-4F006A6D02CF}">
+<ds:datastoreItem xmlns:ds="http://schemas.openxmlformats.org/officeDocument/2006/customXml" ds:itemID="{5DE3C873-4880-4B9D-AF61-4F67E9F4AFAC}">
   <ds:schemaRefs>
     <ds:schemaRef ds:uri="http://schemas.openxmlformats.org/officeDocument/2006/bibliography"/>
   </ds:schemaRefs>

</xml_diff>

<commit_message>
lil bit o text
</commit_message>
<xml_diff>
--- a/examples/TagGrowth.docx
+++ b/examples/TagGrowth.docx
@@ -18,6 +18,7 @@
           <w:szCs w:val="28"/>
         </w:rPr>
       </w:pPr>
+      <w:proofErr w:type="spellStart"/>
       <w:r>
         <w:rPr>
           <w:rFonts w:ascii="Times New Roman" w:hAnsi="Times New Roman" w:cs="Times New Roman"/>
@@ -25,7 +26,17 @@
           <w:sz w:val="28"/>
           <w:szCs w:val="28"/>
         </w:rPr>
-        <w:t>TagGrowth: an R package for estimating variation in growth among individuals and over time using tagging data</w:t>
+        <w:t>TagGrowth</w:t>
+      </w:r>
+      <w:proofErr w:type="spellEnd"/>
+      <w:r>
+        <w:rPr>
+          <w:rFonts w:ascii="Times New Roman" w:hAnsi="Times New Roman" w:cs="Times New Roman"/>
+          <w:b/>
+          <w:sz w:val="28"/>
+          <w:szCs w:val="28"/>
+        </w:rPr>
+        <w:t>: an R package for estimating variation in growth among individuals and over time using tagging data</w:t>
       </w:r>
     </w:p>
     <w:p>
@@ -73,8 +84,18 @@
           <w:sz w:val="24"/>
           <w:szCs w:val="24"/>
         </w:rPr>
-        <w:t>Variation in growth among individuals and over time: a case study and simulation experiment involving tagged Antarctic toothfish</w:t>
-      </w:r>
+        <w:t xml:space="preserve">Variation in growth among individuals and over time: a case study and simulation experiment involving tagged Antarctic </w:t>
+      </w:r>
+      <w:proofErr w:type="spellStart"/>
+      <w:r>
+        <w:rPr>
+          <w:rFonts w:ascii="Times New Roman" w:hAnsi="Times New Roman" w:cs="Times New Roman"/>
+          <w:sz w:val="24"/>
+          <w:szCs w:val="24"/>
+        </w:rPr>
+        <w:t>toothfish</w:t>
+      </w:r>
+      <w:proofErr w:type="spellEnd"/>
     </w:p>
     <w:p>
       <w:pPr>
@@ -233,6 +254,7 @@
           <w:szCs w:val="24"/>
         </w:rPr>
       </w:pPr>
+      <w:proofErr w:type="spellStart"/>
       <w:r>
         <w:rPr>
           <w:rFonts w:ascii="Times New Roman" w:hAnsi="Times New Roman" w:cs="Times New Roman"/>
@@ -241,6 +263,7 @@
         </w:rPr>
         <w:t>Kelburn</w:t>
       </w:r>
+      <w:proofErr w:type="spellEnd"/>
     </w:p>
     <w:p>
       <w:pPr>
@@ -422,7 +445,25 @@
           <w:sz w:val="24"/>
           <w:szCs w:val="24"/>
         </w:rPr>
-        <w:t>2725 Montlake Blvd. East</w:t>
+        <w:t xml:space="preserve">2725 </w:t>
+      </w:r>
+      <w:proofErr w:type="spellStart"/>
+      <w:r>
+        <w:rPr>
+          <w:rFonts w:ascii="Times New Roman" w:hAnsi="Times New Roman" w:cs="Times New Roman"/>
+          <w:sz w:val="24"/>
+          <w:szCs w:val="24"/>
+        </w:rPr>
+        <w:t>Montlake</w:t>
+      </w:r>
+      <w:proofErr w:type="spellEnd"/>
+      <w:r>
+        <w:rPr>
+          <w:rFonts w:ascii="Times New Roman" w:hAnsi="Times New Roman" w:cs="Times New Roman"/>
+          <w:sz w:val="24"/>
+          <w:szCs w:val="24"/>
+        </w:rPr>
+        <w:t xml:space="preserve"> Blvd. East</w:t>
       </w:r>
     </w:p>
     <w:p>
@@ -569,15 +610,51 @@
           <w:sz w:val="24"/>
           <w:szCs w:val="24"/>
         </w:rPr>
-        <w:t xml:space="preserve">Antarctic toothfish; </w:t>
-      </w:r>
-      <w:r>
-        <w:rPr>
-          <w:rFonts w:ascii="Times New Roman" w:hAnsi="Times New Roman" w:cs="Times New Roman"/>
-          <w:sz w:val="24"/>
-          <w:szCs w:val="24"/>
-        </w:rPr>
-        <w:t>time-varying growth; random effect; von Bertalanffy growth function</w:t>
+        <w:t xml:space="preserve">Antarctic </w:t>
+      </w:r>
+      <w:proofErr w:type="spellStart"/>
+      <w:r>
+        <w:rPr>
+          <w:rFonts w:ascii="Times New Roman" w:hAnsi="Times New Roman" w:cs="Times New Roman"/>
+          <w:sz w:val="24"/>
+          <w:szCs w:val="24"/>
+        </w:rPr>
+        <w:t>toothfish</w:t>
+      </w:r>
+      <w:proofErr w:type="spellEnd"/>
+      <w:r>
+        <w:rPr>
+          <w:rFonts w:ascii="Times New Roman" w:hAnsi="Times New Roman" w:cs="Times New Roman"/>
+          <w:sz w:val="24"/>
+          <w:szCs w:val="24"/>
+        </w:rPr>
+        <w:t xml:space="preserve">; </w:t>
+      </w:r>
+      <w:r>
+        <w:rPr>
+          <w:rFonts w:ascii="Times New Roman" w:hAnsi="Times New Roman" w:cs="Times New Roman"/>
+          <w:sz w:val="24"/>
+          <w:szCs w:val="24"/>
+        </w:rPr>
+        <w:t xml:space="preserve">time-varying growth; random effect; von </w:t>
+      </w:r>
+      <w:proofErr w:type="spellStart"/>
+      <w:r>
+        <w:rPr>
+          <w:rFonts w:ascii="Times New Roman" w:hAnsi="Times New Roman" w:cs="Times New Roman"/>
+          <w:sz w:val="24"/>
+          <w:szCs w:val="24"/>
+        </w:rPr>
+        <w:t>Bertalanffy</w:t>
+      </w:r>
+      <w:proofErr w:type="spellEnd"/>
+      <w:r>
+        <w:rPr>
+          <w:rFonts w:ascii="Times New Roman" w:hAnsi="Times New Roman" w:cs="Times New Roman"/>
+          <w:sz w:val="24"/>
+          <w:szCs w:val="24"/>
+        </w:rPr>
+        <w:t xml:space="preserve"> growth function</w:t>
       </w:r>
     </w:p>
     <w:p>
@@ -1588,8 +1665,18 @@
           <w:sz w:val="24"/>
           <w:szCs w:val="24"/>
         </w:rPr>
-        <w:t>, which modeled persistent, temporal, and residual variation in growth rates in the analysis of data from a growth experiment for steelhead trout.  In this study, we additionally incorporate sex-specific differences and spatial variation in growth rates, and implement the model using maximum marginal likelihood estimation.  The code is distributed as a publicly available package in the R statistical environment, and is illustrated using CMR data for Antarctic toothfish</w:t>
-      </w:r>
+        <w:t xml:space="preserve">, which modeled persistent, temporal, and residual variation in growth rates in the analysis of data from a growth experiment for steelhead trout.  In this study, we additionally incorporate sex-specific differences and spatial variation in growth rates, and implement the model using maximum marginal likelihood estimation.  The code is distributed as a publicly available package in the R statistical environment, and is illustrated using CMR data for Antarctic </w:t>
+      </w:r>
+      <w:proofErr w:type="spellStart"/>
+      <w:r>
+        <w:rPr>
+          <w:rFonts w:ascii="Times New Roman" w:hAnsi="Times New Roman" w:cs="Times New Roman"/>
+          <w:sz w:val="24"/>
+          <w:szCs w:val="24"/>
+        </w:rPr>
+        <w:t>toothfish</w:t>
+      </w:r>
+      <w:proofErr w:type="spellEnd"/>
       <w:r>
         <w:rPr>
           <w:rFonts w:ascii="Times New Roman" w:hAnsi="Times New Roman" w:cs="Times New Roman"/>
@@ -1606,6 +1693,7 @@
         </w:rPr>
         <w:t>(</w:t>
       </w:r>
+      <w:proofErr w:type="spellStart"/>
       <w:r>
         <w:rPr>
           <w:rFonts w:ascii="Times New Roman" w:hAnsi="Times New Roman" w:cs="Times New Roman"/>
@@ -1613,8 +1701,29 @@
           <w:sz w:val="24"/>
           <w:szCs w:val="24"/>
         </w:rPr>
-        <w:t>Dissostichus mawsoni</w:t>
-      </w:r>
+        <w:t>Dissostichus</w:t>
+      </w:r>
+      <w:proofErr w:type="spellEnd"/>
+      <w:r>
+        <w:rPr>
+          <w:rFonts w:ascii="Times New Roman" w:hAnsi="Times New Roman" w:cs="Times New Roman"/>
+          <w:i/>
+          <w:sz w:val="24"/>
+          <w:szCs w:val="24"/>
+        </w:rPr>
+        <w:t xml:space="preserve"> </w:t>
+      </w:r>
+      <w:proofErr w:type="spellStart"/>
+      <w:r>
+        <w:rPr>
+          <w:rFonts w:ascii="Times New Roman" w:hAnsi="Times New Roman" w:cs="Times New Roman"/>
+          <w:i/>
+          <w:sz w:val="24"/>
+          <w:szCs w:val="24"/>
+        </w:rPr>
+        <w:t>mawsoni</w:t>
+      </w:r>
+      <w:proofErr w:type="spellEnd"/>
       <w:r>
         <w:rPr>
           <w:rFonts w:ascii="Times New Roman" w:hAnsi="Times New Roman" w:cs="Times New Roman"/>
@@ -1638,7 +1747,27 @@
           <w:szCs w:val="24"/>
           <w:highlight w:val="yellow"/>
         </w:rPr>
-        <w:t>…. [1-2 sentence summary of most important result for toothfish]</w:t>
+        <w:t xml:space="preserve">…. [1-2 sentence summary of most important result for </w:t>
+      </w:r>
+      <w:proofErr w:type="spellStart"/>
+      <w:r>
+        <w:rPr>
+          <w:rFonts w:ascii="Times New Roman" w:hAnsi="Times New Roman" w:cs="Times New Roman"/>
+          <w:sz w:val="24"/>
+          <w:szCs w:val="24"/>
+          <w:highlight w:val="yellow"/>
+        </w:rPr>
+        <w:t>toothfish</w:t>
+      </w:r>
+      <w:proofErr w:type="spellEnd"/>
+      <w:r>
+        <w:rPr>
+          <w:rFonts w:ascii="Times New Roman" w:hAnsi="Times New Roman" w:cs="Times New Roman"/>
+          <w:sz w:val="24"/>
+          <w:szCs w:val="24"/>
+          <w:highlight w:val="yellow"/>
+        </w:rPr>
+        <w:t>]</w:t>
       </w:r>
       <w:r>
         <w:rPr>
@@ -1732,7 +1861,25 @@
           <w:sz w:val="24"/>
           <w:szCs w:val="24"/>
         </w:rPr>
-        <w:t xml:space="preserve"> the specialized von Bertalanffy growth function:</w:t>
+        <w:t xml:space="preserve"> the specialized von </w:t>
+      </w:r>
+      <w:proofErr w:type="spellStart"/>
+      <w:r>
+        <w:rPr>
+          <w:rFonts w:ascii="Times New Roman" w:hAnsi="Times New Roman" w:cs="Times New Roman"/>
+          <w:sz w:val="24"/>
+          <w:szCs w:val="24"/>
+        </w:rPr>
+        <w:t>Bertalanffy</w:t>
+      </w:r>
+      <w:proofErr w:type="spellEnd"/>
+      <w:r>
+        <w:rPr>
+          <w:rFonts w:ascii="Times New Roman" w:hAnsi="Times New Roman" w:cs="Times New Roman"/>
+          <w:sz w:val="24"/>
+          <w:szCs w:val="24"/>
+        </w:rPr>
+        <w:t xml:space="preserve"> growth function:</w:t>
       </w:r>
     </w:p>
     <w:p>
@@ -1799,6 +1946,7 @@
         </w:rPr>
         <w:t xml:space="preserve">where </w:t>
       </w:r>
+      <w:proofErr w:type="spellStart"/>
       <w:r>
         <w:rPr>
           <w:rFonts w:ascii="Times New Roman" w:hAnsi="Times New Roman" w:cs="Times New Roman"/>
@@ -1806,8 +1954,29 @@
           <w:sz w:val="24"/>
           <w:szCs w:val="24"/>
         </w:rPr>
-        <w:t>dL/dt</w:t>
-      </w:r>
+        <w:t>dL</w:t>
+      </w:r>
+      <w:proofErr w:type="spellEnd"/>
+      <w:r>
+        <w:rPr>
+          <w:rFonts w:ascii="Times New Roman" w:hAnsi="Times New Roman" w:cs="Times New Roman"/>
+          <w:i/>
+          <w:sz w:val="24"/>
+          <w:szCs w:val="24"/>
+        </w:rPr>
+        <w:t>/</w:t>
+      </w:r>
+      <w:proofErr w:type="spellStart"/>
+      <w:r>
+        <w:rPr>
+          <w:rFonts w:ascii="Times New Roman" w:hAnsi="Times New Roman" w:cs="Times New Roman"/>
+          <w:i/>
+          <w:sz w:val="24"/>
+          <w:szCs w:val="24"/>
+        </w:rPr>
+        <w:t>dt</w:t>
+      </w:r>
+      <w:proofErr w:type="spellEnd"/>
       <w:r>
         <w:rPr>
           <w:rFonts w:ascii="Times New Roman" w:hAnsi="Times New Roman" w:cs="Times New Roman"/>
@@ -2003,6 +2172,7 @@
         </w:rPr>
         <w:t xml:space="preserve">Here, we treat metabolic upkeep costs </w:t>
       </w:r>
+      <w:proofErr w:type="spellStart"/>
       <w:r>
         <w:rPr>
           <w:rFonts w:ascii="Times New Roman" w:hAnsi="Times New Roman" w:cs="Times New Roman"/>
@@ -2022,6 +2192,7 @@
         </w:rPr>
         <w:t>i</w:t>
       </w:r>
+      <w:proofErr w:type="spellEnd"/>
       <w:r>
         <w:rPr>
           <w:rFonts w:ascii="Times New Roman" w:hAnsi="Times New Roman" w:cs="Times New Roman"/>
@@ -2354,6 +2525,7 @@
         </w:rPr>
         <w:t xml:space="preserve"> </w:t>
       </w:r>
+      <w:proofErr w:type="spellStart"/>
       <w:r>
         <w:rPr>
           <w:rFonts w:ascii="Times New Roman" w:hAnsi="Times New Roman" w:cs="Times New Roman"/>
@@ -2373,6 +2545,7 @@
         </w:rPr>
         <w:t>k</w:t>
       </w:r>
+      <w:proofErr w:type="spellEnd"/>
       <w:r>
         <w:rPr>
           <w:rFonts w:ascii="Times New Roman" w:hAnsi="Times New Roman" w:cs="Times New Roman"/>
@@ -2399,6 +2572,7 @@
         </w:rPr>
         <w:t xml:space="preserve">median </w:t>
       </w:r>
+      <w:proofErr w:type="spellStart"/>
       <w:r>
         <w:rPr>
           <w:rFonts w:ascii="Times New Roman" w:hAnsi="Times New Roman" w:cs="Times New Roman"/>
@@ -2418,6 +2592,7 @@
         </w:rPr>
         <w:t>i</w:t>
       </w:r>
+      <w:proofErr w:type="spellEnd"/>
       <w:r>
         <w:rPr>
           <w:rFonts w:ascii="Times New Roman" w:hAnsi="Times New Roman" w:cs="Times New Roman"/>
@@ -2434,32 +2609,73 @@
         </w:rPr>
         <w:t xml:space="preserve">individuals in the population, and </w:t>
       </w:r>
-      <w:r>
-        <w:rPr>
-          <w:rFonts w:ascii="Times New Roman" w:hAnsi="Times New Roman" w:cs="Times New Roman"/>
-          <w:i/>
-          <w:sz w:val="24"/>
-          <w:szCs w:val="24"/>
-        </w:rPr>
-        <w:t>σ</w:t>
-      </w:r>
-      <w:r>
-        <w:rPr>
-          <w:rFonts w:ascii="Times New Roman" w:hAnsi="Times New Roman" w:cs="Times New Roman"/>
-          <w:i/>
-          <w:sz w:val="24"/>
-          <w:szCs w:val="24"/>
-          <w:vertAlign w:val="subscript"/>
-        </w:rPr>
-        <w:t>k</w:t>
-      </w:r>
-      <w:r>
-        <w:rPr>
-          <w:rFonts w:ascii="Times New Roman" w:hAnsi="Times New Roman" w:cs="Times New Roman"/>
-          <w:sz w:val="24"/>
-          <w:szCs w:val="24"/>
-        </w:rPr>
-        <w:t xml:space="preserve"> is the standard deviation of individual upkeep cost deviations </w:t>
+      <m:oMath>
+        <m:sSubSup>
+          <m:sSubSupPr>
+            <m:ctrlPr>
+              <w:rPr>
+                <w:rFonts w:ascii="Cambria Math" w:hAnsi="Cambria Math" w:cs="Times New Roman"/>
+                <w:i/>
+                <w:sz w:val="24"/>
+                <w:szCs w:val="24"/>
+              </w:rPr>
+            </m:ctrlPr>
+          </m:sSubSupPr>
+          <m:e>
+            <m:r>
+              <w:rPr>
+                <w:rFonts w:ascii="Cambria Math" w:hAnsi="Cambria Math" w:cs="Times New Roman"/>
+                <w:sz w:val="24"/>
+                <w:szCs w:val="24"/>
+              </w:rPr>
+              <m:t>σ</m:t>
+            </m:r>
+          </m:e>
+          <m:sub>
+            <m:r>
+              <w:rPr>
+                <w:rFonts w:ascii="Cambria Math" w:hAnsi="Cambria Math" w:cs="Times New Roman"/>
+                <w:sz w:val="24"/>
+                <w:szCs w:val="24"/>
+              </w:rPr>
+              <m:t>k</m:t>
+            </m:r>
+          </m:sub>
+          <m:sup>
+            <m:r>
+              <w:rPr>
+                <w:rFonts w:ascii="Cambria Math" w:hAnsi="Cambria Math" w:cs="Times New Roman"/>
+                <w:sz w:val="24"/>
+                <w:szCs w:val="24"/>
+              </w:rPr>
+              <m:t>2</m:t>
+            </m:r>
+          </m:sup>
+        </m:sSubSup>
+      </m:oMath>
+      <w:r>
+        <w:rPr>
+          <w:rFonts w:ascii="Times New Roman" w:hAnsi="Times New Roman" w:cs="Times New Roman"/>
+          <w:sz w:val="24"/>
+          <w:szCs w:val="24"/>
+        </w:rPr>
+        <w:t xml:space="preserve"> is the </w:t>
+      </w:r>
+      <w:r>
+        <w:rPr>
+          <w:rFonts w:ascii="Times New Roman" w:hAnsi="Times New Roman" w:cs="Times New Roman"/>
+          <w:sz w:val="24"/>
+          <w:szCs w:val="24"/>
+        </w:rPr>
+        <w:t>variance</w:t>
+      </w:r>
+      <w:r>
+        <w:rPr>
+          <w:rFonts w:ascii="Times New Roman" w:hAnsi="Times New Roman" w:cs="Times New Roman"/>
+          <w:sz w:val="24"/>
+          <w:szCs w:val="24"/>
+        </w:rPr>
+        <w:t xml:space="preserve"> of individual upkeep cost deviations </w:t>
       </w:r>
       <m:oMath>
         <m:sSubSup>
@@ -2814,6 +3030,7 @@
         </w:rPr>
         <w:t>determines whether upkeep costs (</w:t>
       </w:r>
+      <w:proofErr w:type="spellStart"/>
       <w:r>
         <w:rPr>
           <w:rFonts w:ascii="Times New Roman" w:hAnsi="Times New Roman" w:cs="Times New Roman"/>
@@ -2833,6 +3050,7 @@
         </w:rPr>
         <w:t>i</w:t>
       </w:r>
+      <w:proofErr w:type="spellEnd"/>
       <w:r>
         <w:rPr>
           <w:rFonts w:ascii="Times New Roman" w:hAnsi="Times New Roman" w:cs="Times New Roman"/>
@@ -2841,6 +3059,7 @@
         </w:rPr>
         <w:t>) and energy acquisition rate (</w:t>
       </w:r>
+      <w:proofErr w:type="spellStart"/>
       <w:r>
         <w:rPr>
           <w:rFonts w:ascii="Times New Roman" w:hAnsi="Times New Roman" w:cs="Times New Roman"/>
@@ -2860,6 +3079,7 @@
         </w:rPr>
         <w:t>i</w:t>
       </w:r>
+      <w:proofErr w:type="spellEnd"/>
       <w:r>
         <w:rPr>
           <w:rFonts w:ascii="Times New Roman" w:hAnsi="Times New Roman" w:cs="Times New Roman"/>
@@ -2977,6 +3197,7 @@
         </w:rPr>
         <w:t>assume that environmental conditions experienced by each individual will vary over time, such that each individual will have variation over time in their upkeep costs (</w:t>
       </w:r>
+      <w:proofErr w:type="spellStart"/>
       <w:r>
         <w:rPr>
           <w:rFonts w:ascii="Times New Roman" w:hAnsi="Times New Roman" w:cs="Times New Roman"/>
@@ -2996,6 +3217,7 @@
         </w:rPr>
         <w:t>i</w:t>
       </w:r>
+      <w:proofErr w:type="spellEnd"/>
       <w:r>
         <w:rPr>
           <w:rFonts w:ascii="Times New Roman" w:hAnsi="Times New Roman" w:cs="Times New Roman"/>
@@ -3004,6 +3226,7 @@
         </w:rPr>
         <w:t>), in turn affecting their access to food (</w:t>
       </w:r>
+      <w:proofErr w:type="spellStart"/>
       <w:r>
         <w:rPr>
           <w:rFonts w:ascii="Times New Roman" w:hAnsi="Times New Roman" w:cs="Times New Roman"/>
@@ -3023,6 +3246,7 @@
         </w:rPr>
         <w:t>i</w:t>
       </w:r>
+      <w:proofErr w:type="spellEnd"/>
       <w:r>
         <w:rPr>
           <w:rFonts w:ascii="Times New Roman" w:hAnsi="Times New Roman" w:cs="Times New Roman"/>
@@ -3031,6 +3255,7 @@
         </w:rPr>
         <w:t xml:space="preserve">).  In particular, we assume that upkeep costs for a given individual </w:t>
       </w:r>
+      <w:proofErr w:type="spellStart"/>
       <w:r>
         <w:rPr>
           <w:rFonts w:ascii="Times New Roman" w:hAnsi="Times New Roman" w:cs="Times New Roman"/>
@@ -3040,6 +3265,7 @@
         </w:rPr>
         <w:t>i</w:t>
       </w:r>
+      <w:proofErr w:type="spellEnd"/>
       <w:r>
         <w:rPr>
           <w:rFonts w:ascii="Times New Roman" w:hAnsi="Times New Roman" w:cs="Times New Roman"/>
@@ -3065,6 +3291,7 @@
         </w:rPr>
         <w:t>can be approximated by a constant value (</w:t>
       </w:r>
+      <w:proofErr w:type="spellStart"/>
       <w:r>
         <w:rPr>
           <w:rFonts w:ascii="Times New Roman" w:hAnsi="Times New Roman" w:cs="Times New Roman"/>
@@ -3084,6 +3311,7 @@
         </w:rPr>
         <w:t>i,t</w:t>
       </w:r>
+      <w:proofErr w:type="spellEnd"/>
       <w:r>
         <w:rPr>
           <w:rFonts w:ascii="Times New Roman" w:hAnsi="Times New Roman" w:cs="Times New Roman"/>
@@ -3109,6 +3337,7 @@
         </w:rPr>
         <w:t xml:space="preserve"> (</w:t>
       </w:r>
+      <w:proofErr w:type="spellStart"/>
       <w:r>
         <w:rPr>
           <w:rFonts w:ascii="Times New Roman" w:hAnsi="Times New Roman" w:cs="Times New Roman"/>
@@ -3128,6 +3357,7 @@
         </w:rPr>
         <w:t>i</w:t>
       </w:r>
+      <w:proofErr w:type="spellEnd"/>
       <w:r>
         <w:rPr>
           <w:rFonts w:ascii="Times New Roman" w:hAnsi="Times New Roman" w:cs="Times New Roman"/>
@@ -4495,6 +4725,7 @@
         </w:rPr>
         <w:t xml:space="preserve">where </w:t>
       </w:r>
+      <w:proofErr w:type="spellStart"/>
       <w:r>
         <w:rPr>
           <w:rFonts w:ascii="Times New Roman" w:hAnsi="Times New Roman" w:cs="Times New Roman"/>
@@ -4514,6 +4745,7 @@
         </w:rPr>
         <w:t>t</w:t>
       </w:r>
+      <w:proofErr w:type="spellEnd"/>
       <w:r>
         <w:rPr>
           <w:rFonts w:ascii="Times New Roman" w:hAnsi="Times New Roman" w:cs="Times New Roman"/>
@@ -4556,6 +4788,7 @@
       </w:r>
       <w:commentRangeStart w:id="0"/>
       <w:commentRangeStart w:id="1"/>
+      <w:proofErr w:type="spellStart"/>
       <w:r>
         <w:rPr>
           <w:rFonts w:ascii="Times New Roman" w:hAnsi="Times New Roman" w:cs="Times New Roman"/>
@@ -4575,6 +4808,7 @@
         </w:rPr>
         <w:t>Δ</w:t>
       </w:r>
+      <w:proofErr w:type="spellEnd"/>
       <w:r>
         <w:rPr>
           <w:rFonts w:ascii="Times New Roman" w:hAnsi="Times New Roman" w:cs="Times New Roman"/>
@@ -4703,7 +4937,75 @@
           <w:sz w:val="24"/>
           <w:szCs w:val="24"/>
         </w:rPr>
-        <w:t>).</w:t>
+        <w:t>)</w:t>
+      </w:r>
+      <w:r>
+        <w:rPr>
+          <w:rFonts w:ascii="Times New Roman" w:hAnsi="Times New Roman" w:cs="Times New Roman"/>
+          <w:sz w:val="24"/>
+          <w:szCs w:val="24"/>
+        </w:rPr>
+        <w:t xml:space="preserve">, and </w:t>
+      </w:r>
+      <m:oMath>
+        <m:sSubSup>
+          <m:sSubSupPr>
+            <m:ctrlPr>
+              <w:rPr>
+                <w:rFonts w:ascii="Cambria Math" w:hAnsi="Cambria Math" w:cs="Times New Roman"/>
+                <w:i/>
+                <w:sz w:val="24"/>
+                <w:szCs w:val="24"/>
+              </w:rPr>
+            </m:ctrlPr>
+          </m:sSubSupPr>
+          <m:e>
+            <m:r>
+              <w:rPr>
+                <w:rFonts w:ascii="Cambria Math" w:hAnsi="Cambria Math" w:cs="Times New Roman"/>
+                <w:sz w:val="24"/>
+                <w:szCs w:val="24"/>
+              </w:rPr>
+              <m:t>σ</m:t>
+            </m:r>
+          </m:e>
+          <m:sub>
+            <m:r>
+              <w:rPr>
+                <w:rFonts w:ascii="Cambria Math" w:hAnsi="Cambria Math" w:cs="Times New Roman"/>
+                <w:sz w:val="24"/>
+                <w:szCs w:val="24"/>
+              </w:rPr>
+              <m:t>z</m:t>
+            </m:r>
+          </m:sub>
+          <m:sup>
+            <m:r>
+              <w:rPr>
+                <w:rFonts w:ascii="Cambria Math" w:hAnsi="Cambria Math" w:cs="Times New Roman"/>
+                <w:sz w:val="24"/>
+                <w:szCs w:val="24"/>
+              </w:rPr>
+              <m:t>2</m:t>
+            </m:r>
+          </m:sup>
+        </m:sSubSup>
+      </m:oMath>
+      <w:r>
+        <w:rPr>
+          <w:rFonts w:ascii="Times New Roman" w:hAnsi="Times New Roman" w:cs="Times New Roman"/>
+          <w:sz w:val="24"/>
+          <w:szCs w:val="24"/>
+        </w:rPr>
+        <w:t xml:space="preserve"> is the … variance</w:t>
+      </w:r>
+      <w:r>
+        <w:rPr>
+          <w:rFonts w:ascii="Times New Roman" w:hAnsi="Times New Roman" w:cs="Times New Roman"/>
+          <w:sz w:val="24"/>
+          <w:szCs w:val="24"/>
+        </w:rPr>
+        <w:t>.</w:t>
       </w:r>
       <w:r>
         <w:rPr>
@@ -4919,7 +5221,23 @@
           <w:sz w:val="24"/>
           <w:szCs w:val="24"/>
         </w:rPr>
-        <w:t xml:space="preserve"> is the time between first tagging and recapture, and </w:t>
+        <w:t xml:space="preserve"> is the time between first tagging and recapture</w:t>
+      </w:r>
+      <w:r>
+        <w:rPr>
+          <w:rFonts w:ascii="Times New Roman" w:hAnsi="Times New Roman" w:cs="Times New Roman"/>
+          <w:sz w:val="24"/>
+          <w:szCs w:val="24"/>
+        </w:rPr>
+        <w:t xml:space="preserve"> (time at liberty)</w:t>
+      </w:r>
+      <w:r>
+        <w:rPr>
+          <w:rFonts w:ascii="Times New Roman" w:hAnsi="Times New Roman" w:cs="Times New Roman"/>
+          <w:sz w:val="24"/>
+          <w:szCs w:val="24"/>
+        </w:rPr>
+        <w:t xml:space="preserve">, and </w:t>
       </w:r>
       <w:r>
         <w:rPr>
@@ -5134,7 +5452,23 @@
           <w:sz w:val="24"/>
           <w:szCs w:val="24"/>
         </w:rPr>
-        <w:t xml:space="preserve">is assumed to follow a normal distribution with a fixed coefficient of variation (representing observation error caused by at-sea length measurements) given the estimated length at that age </w:t>
+        <w:t>is assumed to follow a normal distribution with a fixed coefficient of variation (</w:t>
+      </w:r>
+      <w:r>
+        <w:rPr>
+          <w:rFonts w:ascii="Times New Roman" w:hAnsi="Times New Roman" w:cs="Times New Roman"/>
+          <w:sz w:val="24"/>
+          <w:szCs w:val="24"/>
+        </w:rPr>
+        <w:t xml:space="preserve">c.v., </w:t>
+      </w:r>
+      <w:r>
+        <w:rPr>
+          <w:rFonts w:ascii="Times New Roman" w:hAnsi="Times New Roman" w:cs="Times New Roman"/>
+          <w:sz w:val="24"/>
+          <w:szCs w:val="24"/>
+        </w:rPr>
+        <w:t xml:space="preserve">representing observation error caused by at-sea length measurements) given the estimated length at that age </w:t>
       </w:r>
       <w:r>
         <w:rPr>
@@ -5502,7 +5836,23 @@
           <w:sz w:val="24"/>
           <w:szCs w:val="24"/>
         </w:rPr>
-        <w:t xml:space="preserve"> is the coefficient of variation (c.v.) of observed growth.  </w:t>
+        <w:t xml:space="preserve"> is the </w:t>
+      </w:r>
+      <w:r>
+        <w:rPr>
+          <w:rFonts w:ascii="Times New Roman" w:hAnsi="Times New Roman" w:cs="Times New Roman"/>
+          <w:sz w:val="24"/>
+          <w:szCs w:val="24"/>
+        </w:rPr>
+        <w:t>c.v.</w:t>
+      </w:r>
+      <w:r>
+        <w:rPr>
+          <w:rFonts w:ascii="Times New Roman" w:hAnsi="Times New Roman" w:cs="Times New Roman"/>
+          <w:sz w:val="24"/>
+          <w:szCs w:val="24"/>
+        </w:rPr>
+        <w:t xml:space="preserve"> of observed growth.  </w:t>
       </w:r>
     </w:p>
     <w:p>
@@ -5520,8 +5870,6 @@
           <w:szCs w:val="24"/>
         </w:rPr>
       </w:pPr>
-      <w:bookmarkStart w:id="2" w:name="_GoBack"/>
-      <w:bookmarkEnd w:id="2"/>
     </w:p>
     <w:p>
       <w:pPr>
@@ -5891,7 +6239,25 @@
           <w:sz w:val="24"/>
           <w:szCs w:val="24"/>
         </w:rPr>
-        <w:t xml:space="preserve">TMB; Kristensen </w:t>
+        <w:t xml:space="preserve">TMB; </w:t>
+      </w:r>
+      <w:proofErr w:type="spellStart"/>
+      <w:r>
+        <w:rPr>
+          <w:rFonts w:ascii="Times New Roman" w:hAnsi="Times New Roman" w:cs="Times New Roman"/>
+          <w:sz w:val="24"/>
+          <w:szCs w:val="24"/>
+        </w:rPr>
+        <w:t>Kristensen</w:t>
+      </w:r>
+      <w:proofErr w:type="spellEnd"/>
+      <w:r>
+        <w:rPr>
+          <w:rFonts w:ascii="Times New Roman" w:hAnsi="Times New Roman" w:cs="Times New Roman"/>
+          <w:sz w:val="24"/>
+          <w:szCs w:val="24"/>
+        </w:rPr>
+        <w:t xml:space="preserve"> </w:t>
       </w:r>
       <w:r>
         <w:rPr>
@@ -6088,15 +6454,15 @@
           <w:sz w:val="24"/>
           <w:szCs w:val="24"/>
         </w:rPr>
-        <w:t xml:space="preserve">).  </w:t>
-      </w:r>
-      <w:r>
-        <w:rPr>
-          <w:rFonts w:ascii="Times New Roman" w:hAnsi="Times New Roman" w:cs="Times New Roman"/>
-          <w:sz w:val="24"/>
-          <w:szCs w:val="24"/>
-        </w:rPr>
-        <w:t>Estimation was conducted.</w:t>
+        <w:t>)</w:t>
+      </w:r>
+      <w:r>
+        <w:rPr>
+          <w:rFonts w:ascii="Times New Roman" w:hAnsi="Times New Roman" w:cs="Times New Roman"/>
+          <w:sz w:val="24"/>
+          <w:szCs w:val="24"/>
+        </w:rPr>
+        <w:t>.</w:t>
       </w:r>
       <w:r>
         <w:rPr>
@@ -6384,7 +6750,32 @@
           <w:sz w:val="24"/>
           <w:szCs w:val="24"/>
         </w:rPr>
-        <w:t>e energy acquisition rates for all individuals in a given time period.</w:t>
+        <w:t>e energy acquisition rates</w:t>
+      </w:r>
+      <w:r>
+        <w:rPr>
+          <w:rFonts w:ascii="Times New Roman" w:hAnsi="Times New Roman" w:cs="Times New Roman"/>
+          <w:sz w:val="24"/>
+          <w:szCs w:val="24"/>
+        </w:rPr>
+        <w:t xml:space="preserve"> </w:t>
+      </w:r>
+      <w:r>
+        <w:rPr>
+          <w:rFonts w:ascii="Times New Roman" w:hAnsi="Times New Roman" w:cs="Times New Roman"/>
+          <w:i/>
+          <w:sz w:val="24"/>
+          <w:szCs w:val="24"/>
+        </w:rPr>
+        <w:t>γ</w:t>
+      </w:r>
+      <w:r>
+        <w:rPr>
+          <w:rFonts w:ascii="Times New Roman" w:hAnsi="Times New Roman" w:cs="Times New Roman"/>
+          <w:sz w:val="24"/>
+          <w:szCs w:val="24"/>
+        </w:rPr>
+        <w:t xml:space="preserve"> for all individuals in a given time period.</w:t>
       </w:r>
     </w:p>
     <w:p>
@@ -6459,32 +6850,188 @@
           <w:sz w:val="24"/>
           <w:szCs w:val="24"/>
         </w:rPr>
+        <w:tab/>
+      </w:r>
+      <w:r>
+        <w:rPr>
+          <w:rFonts w:ascii="Times New Roman" w:hAnsi="Times New Roman" w:cs="Times New Roman"/>
+          <w:sz w:val="24"/>
+          <w:szCs w:val="24"/>
+        </w:rPr>
+        <w:t>Ant</w:t>
+      </w:r>
+      <w:r>
+        <w:rPr>
+          <w:rFonts w:ascii="Times New Roman" w:hAnsi="Times New Roman" w:cs="Times New Roman"/>
+          <w:sz w:val="24"/>
+          <w:szCs w:val="24"/>
+        </w:rPr>
+        <w:t xml:space="preserve">arctic </w:t>
+      </w:r>
+      <w:proofErr w:type="spellStart"/>
+      <w:r>
+        <w:rPr>
+          <w:rFonts w:ascii="Times New Roman" w:hAnsi="Times New Roman" w:cs="Times New Roman"/>
+          <w:sz w:val="24"/>
+          <w:szCs w:val="24"/>
+        </w:rPr>
+        <w:t>to</w:t>
+      </w:r>
+      <w:r>
+        <w:rPr>
+          <w:rFonts w:ascii="Times New Roman" w:hAnsi="Times New Roman" w:cs="Times New Roman"/>
+          <w:sz w:val="24"/>
+          <w:szCs w:val="24"/>
+        </w:rPr>
+        <w:t>othfish</w:t>
+      </w:r>
+      <w:proofErr w:type="spellEnd"/>
+      <w:r>
+        <w:rPr>
+          <w:rFonts w:ascii="Times New Roman" w:hAnsi="Times New Roman" w:cs="Times New Roman"/>
+          <w:sz w:val="24"/>
+          <w:szCs w:val="24"/>
+        </w:rPr>
+        <w:t xml:space="preserve"> are large </w:t>
+      </w:r>
+      <w:proofErr w:type="spellStart"/>
+      <w:r>
+        <w:rPr>
+          <w:rFonts w:ascii="Times New Roman" w:hAnsi="Times New Roman" w:cs="Times New Roman"/>
+          <w:sz w:val="24"/>
+          <w:szCs w:val="24"/>
+        </w:rPr>
+        <w:t>Nototheniids</w:t>
+      </w:r>
+      <w:proofErr w:type="spellEnd"/>
+      <w:r>
+        <w:rPr>
+          <w:rFonts w:ascii="Times New Roman" w:hAnsi="Times New Roman" w:cs="Times New Roman"/>
+          <w:sz w:val="24"/>
+          <w:szCs w:val="24"/>
+        </w:rPr>
+        <w:t xml:space="preserve"> </w:t>
+      </w:r>
+      <w:r>
+        <w:rPr>
+          <w:rFonts w:ascii="Times New Roman" w:hAnsi="Times New Roman" w:cs="Times New Roman"/>
+          <w:sz w:val="24"/>
+          <w:szCs w:val="24"/>
+        </w:rPr>
+        <w:t xml:space="preserve">native to the Southern Ocean.  </w:t>
+      </w:r>
+      <w:r>
+        <w:rPr>
+          <w:rFonts w:ascii="Times New Roman" w:hAnsi="Times New Roman" w:cs="Times New Roman"/>
+          <w:sz w:val="24"/>
+          <w:szCs w:val="24"/>
+        </w:rPr>
+        <w:t xml:space="preserve">They can </w:t>
+      </w:r>
+      <w:r>
+        <w:rPr>
+          <w:rFonts w:ascii="Times New Roman" w:hAnsi="Times New Roman" w:cs="Times New Roman"/>
+          <w:sz w:val="24"/>
+          <w:szCs w:val="24"/>
+        </w:rPr>
+        <w:t>g</w:t>
+      </w:r>
+      <w:r>
+        <w:rPr>
+          <w:rFonts w:ascii="Times New Roman" w:hAnsi="Times New Roman" w:cs="Times New Roman"/>
+          <w:sz w:val="24"/>
+          <w:szCs w:val="24"/>
+        </w:rPr>
+        <w:t>row to be</w:t>
+      </w:r>
+      <w:r>
+        <w:rPr>
+          <w:rFonts w:ascii="Times New Roman" w:hAnsi="Times New Roman" w:cs="Times New Roman"/>
+          <w:sz w:val="24"/>
+          <w:szCs w:val="24"/>
+        </w:rPr>
+        <w:t xml:space="preserve"> more than 2 m in length, </w:t>
+      </w:r>
+      <w:r>
+        <w:rPr>
+          <w:rFonts w:ascii="Times New Roman" w:hAnsi="Times New Roman" w:cs="Times New Roman"/>
+          <w:sz w:val="24"/>
+          <w:szCs w:val="24"/>
+        </w:rPr>
+        <w:t xml:space="preserve">weighing </w:t>
+      </w:r>
+      <w:r>
+        <w:rPr>
+          <w:rFonts w:ascii="Times New Roman" w:hAnsi="Times New Roman" w:cs="Times New Roman"/>
+          <w:sz w:val="24"/>
+          <w:szCs w:val="24"/>
+        </w:rPr>
+        <w:t>over 100 kg</w:t>
+      </w:r>
+      <w:r>
+        <w:rPr>
+          <w:rFonts w:ascii="Times New Roman" w:hAnsi="Times New Roman" w:cs="Times New Roman"/>
+          <w:sz w:val="24"/>
+          <w:szCs w:val="24"/>
+        </w:rPr>
+        <w:t>,</w:t>
+      </w:r>
+      <w:r>
+        <w:rPr>
+          <w:rFonts w:ascii="Times New Roman" w:hAnsi="Times New Roman" w:cs="Times New Roman"/>
+          <w:sz w:val="24"/>
+          <w:szCs w:val="24"/>
+        </w:rPr>
+        <w:t xml:space="preserve"> and</w:t>
+      </w:r>
+      <w:r>
+        <w:rPr>
+          <w:rFonts w:ascii="Times New Roman" w:hAnsi="Times New Roman" w:cs="Times New Roman"/>
+          <w:sz w:val="24"/>
+          <w:szCs w:val="24"/>
+        </w:rPr>
+        <w:t xml:space="preserve"> can live</w:t>
+      </w:r>
+      <w:r>
+        <w:rPr>
+          <w:rFonts w:ascii="Times New Roman" w:hAnsi="Times New Roman" w:cs="Times New Roman"/>
+          <w:sz w:val="24"/>
+          <w:szCs w:val="24"/>
+        </w:rPr>
+        <w:t xml:space="preserve"> for up to 50 years of age. </w:t>
+      </w:r>
+      <w:r>
+        <w:rPr>
+          <w:rFonts w:ascii="Times New Roman" w:hAnsi="Times New Roman" w:cs="Times New Roman"/>
+          <w:sz w:val="24"/>
+          <w:szCs w:val="24"/>
+        </w:rPr>
+        <w:t xml:space="preserve"> </w:t>
+      </w:r>
+      <w:r>
+        <w:rPr>
+          <w:rFonts w:ascii="Times New Roman" w:hAnsi="Times New Roman" w:cs="Times New Roman"/>
+          <w:sz w:val="24"/>
+          <w:szCs w:val="24"/>
+        </w:rPr>
+        <w:t>The</w:t>
+      </w:r>
+      <w:r>
+        <w:rPr>
+          <w:rFonts w:ascii="Times New Roman" w:hAnsi="Times New Roman" w:cs="Times New Roman"/>
+          <w:sz w:val="24"/>
+          <w:szCs w:val="24"/>
+        </w:rPr>
+        <w:t xml:space="preserve"> </w:t>
+      </w:r>
+      <w:r>
+        <w:rPr>
+          <w:rFonts w:ascii="Times New Roman" w:hAnsi="Times New Roman" w:cs="Times New Roman"/>
+          <w:sz w:val="24"/>
+          <w:szCs w:val="24"/>
+        </w:rPr>
         <w:lastRenderedPageBreak/>
-        <w:tab/>
-      </w:r>
-      <w:r>
-        <w:rPr>
-          <w:rFonts w:ascii="Times New Roman" w:hAnsi="Times New Roman" w:cs="Times New Roman"/>
-          <w:sz w:val="24"/>
-          <w:szCs w:val="24"/>
-        </w:rPr>
-        <w:t>Ant</w:t>
-      </w:r>
-      <w:r>
-        <w:rPr>
-          <w:rFonts w:ascii="Times New Roman" w:hAnsi="Times New Roman" w:cs="Times New Roman"/>
-          <w:sz w:val="24"/>
-          <w:szCs w:val="24"/>
-        </w:rPr>
-        <w:t>arctic to</w:t>
-      </w:r>
-      <w:r>
-        <w:rPr>
-          <w:rFonts w:ascii="Times New Roman" w:hAnsi="Times New Roman" w:cs="Times New Roman"/>
-          <w:sz w:val="24"/>
-          <w:szCs w:val="24"/>
-        </w:rPr>
-        <w:t>othfish are large Nototheniids</w:t>
+        <w:t>exploratory</w:t>
       </w:r>
       <w:r>
         <w:rPr>
@@ -6494,61 +7041,178 @@
         </w:rPr>
         <w:t xml:space="preserve"> </w:t>
       </w:r>
-      <w:r>
-        <w:rPr>
-          <w:rFonts w:ascii="Times New Roman" w:hAnsi="Times New Roman" w:cs="Times New Roman"/>
-          <w:sz w:val="24"/>
-          <w:szCs w:val="24"/>
-        </w:rPr>
-        <w:t xml:space="preserve">native to the Southern Ocean.  </w:t>
-      </w:r>
-      <w:r>
-        <w:rPr>
-          <w:rFonts w:ascii="Times New Roman" w:hAnsi="Times New Roman" w:cs="Times New Roman"/>
-          <w:sz w:val="24"/>
-          <w:szCs w:val="24"/>
-        </w:rPr>
-        <w:t xml:space="preserve">They can </w:t>
-      </w:r>
-      <w:r>
-        <w:rPr>
-          <w:rFonts w:ascii="Times New Roman" w:hAnsi="Times New Roman" w:cs="Times New Roman"/>
-          <w:sz w:val="24"/>
-          <w:szCs w:val="24"/>
-        </w:rPr>
-        <w:t>g</w:t>
-      </w:r>
-      <w:r>
-        <w:rPr>
-          <w:rFonts w:ascii="Times New Roman" w:hAnsi="Times New Roman" w:cs="Times New Roman"/>
-          <w:sz w:val="24"/>
-          <w:szCs w:val="24"/>
-        </w:rPr>
-        <w:t>row to be</w:t>
-      </w:r>
-      <w:r>
-        <w:rPr>
-          <w:rFonts w:ascii="Times New Roman" w:hAnsi="Times New Roman" w:cs="Times New Roman"/>
-          <w:sz w:val="24"/>
-          <w:szCs w:val="24"/>
-        </w:rPr>
-        <w:t xml:space="preserve"> more than 2 m in length, </w:t>
-      </w:r>
-      <w:r>
-        <w:rPr>
-          <w:rFonts w:ascii="Times New Roman" w:hAnsi="Times New Roman" w:cs="Times New Roman"/>
-          <w:sz w:val="24"/>
-          <w:szCs w:val="24"/>
-        </w:rPr>
-        <w:t xml:space="preserve">weighing </w:t>
-      </w:r>
-      <w:r>
-        <w:rPr>
-          <w:rFonts w:ascii="Times New Roman" w:hAnsi="Times New Roman" w:cs="Times New Roman"/>
-          <w:sz w:val="24"/>
-          <w:szCs w:val="24"/>
-        </w:rPr>
-        <w:t>over 100 kg</w:t>
+      <w:proofErr w:type="spellStart"/>
+      <w:r>
+        <w:rPr>
+          <w:rFonts w:ascii="Times New Roman" w:hAnsi="Times New Roman" w:cs="Times New Roman"/>
+          <w:sz w:val="24"/>
+          <w:szCs w:val="24"/>
+        </w:rPr>
+        <w:t>toothfish</w:t>
+      </w:r>
+      <w:proofErr w:type="spellEnd"/>
+      <w:r>
+        <w:rPr>
+          <w:rFonts w:ascii="Times New Roman" w:hAnsi="Times New Roman" w:cs="Times New Roman"/>
+          <w:sz w:val="24"/>
+          <w:szCs w:val="24"/>
+        </w:rPr>
+        <w:t xml:space="preserve"> </w:t>
+      </w:r>
+      <w:r>
+        <w:rPr>
+          <w:rFonts w:ascii="Times New Roman" w:hAnsi="Times New Roman" w:cs="Times New Roman"/>
+          <w:sz w:val="24"/>
+          <w:szCs w:val="24"/>
+        </w:rPr>
+        <w:t xml:space="preserve">fishery in </w:t>
+      </w:r>
+      <w:r>
+        <w:rPr>
+          <w:rFonts w:ascii="Times New Roman" w:hAnsi="Times New Roman" w:cs="Times New Roman"/>
+          <w:sz w:val="24"/>
+          <w:szCs w:val="24"/>
+        </w:rPr>
+        <w:t>the Ross Sea r</w:t>
+      </w:r>
+      <w:r>
+        <w:rPr>
+          <w:rFonts w:ascii="Times New Roman" w:hAnsi="Times New Roman" w:cs="Times New Roman"/>
+          <w:sz w:val="24"/>
+          <w:szCs w:val="24"/>
+        </w:rPr>
+        <w:t>egion began in 1997</w:t>
+      </w:r>
+      <w:r>
+        <w:rPr>
+          <w:rFonts w:ascii="Times New Roman" w:hAnsi="Times New Roman" w:cs="Times New Roman"/>
+          <w:sz w:val="24"/>
+          <w:szCs w:val="24"/>
+        </w:rPr>
+        <w:t xml:space="preserve"> and</w:t>
+      </w:r>
+      <w:r>
+        <w:rPr>
+          <w:rFonts w:ascii="Times New Roman" w:hAnsi="Times New Roman" w:cs="Times New Roman"/>
+          <w:sz w:val="24"/>
+          <w:szCs w:val="24"/>
+        </w:rPr>
+        <w:t xml:space="preserve"> is managed by </w:t>
+      </w:r>
+      <w:r>
+        <w:rPr>
+          <w:rFonts w:ascii="Times New Roman" w:hAnsi="Times New Roman" w:cs="Times New Roman"/>
+          <w:sz w:val="24"/>
+          <w:szCs w:val="24"/>
+        </w:rPr>
+        <w:t>The Commission for the Conservation of Antarctic Marine Living Resources</w:t>
+      </w:r>
+      <w:r>
+        <w:rPr>
+          <w:rFonts w:ascii="Times New Roman" w:hAnsi="Times New Roman" w:cs="Times New Roman"/>
+          <w:sz w:val="24"/>
+          <w:szCs w:val="24"/>
+        </w:rPr>
+        <w:t xml:space="preserve"> (CCAMLR).</w:t>
+      </w:r>
+      <w:r>
+        <w:rPr>
+          <w:rFonts w:ascii="Times New Roman" w:hAnsi="Times New Roman" w:cs="Times New Roman"/>
+          <w:sz w:val="24"/>
+          <w:szCs w:val="24"/>
+        </w:rPr>
+        <w:t xml:space="preserve">  </w:t>
+      </w:r>
+      <w:r>
+        <w:rPr>
+          <w:rFonts w:ascii="Times New Roman" w:hAnsi="Times New Roman" w:cs="Times New Roman"/>
+          <w:sz w:val="24"/>
+          <w:szCs w:val="24"/>
+        </w:rPr>
+        <w:t>Since then</w:t>
+      </w:r>
+      <w:r>
+        <w:rPr>
+          <w:rFonts w:ascii="Times New Roman" w:hAnsi="Times New Roman" w:cs="Times New Roman"/>
+          <w:sz w:val="24"/>
+          <w:szCs w:val="24"/>
+        </w:rPr>
+        <w:t xml:space="preserve"> the fishery has increased to about 3000 </w:t>
+      </w:r>
+      <w:proofErr w:type="spellStart"/>
+      <w:r>
+        <w:rPr>
+          <w:rFonts w:ascii="Times New Roman" w:hAnsi="Times New Roman" w:cs="Times New Roman"/>
+          <w:sz w:val="24"/>
+          <w:szCs w:val="24"/>
+        </w:rPr>
+        <w:t>t</w:t>
+      </w:r>
+      <w:r>
+        <w:rPr>
+          <w:rFonts w:ascii="Times New Roman" w:hAnsi="Times New Roman" w:cs="Times New Roman"/>
+          <w:sz w:val="24"/>
+          <w:szCs w:val="24"/>
+        </w:rPr>
+        <w:t>onnes</w:t>
+      </w:r>
+      <w:proofErr w:type="spellEnd"/>
+      <w:r>
+        <w:rPr>
+          <w:rFonts w:ascii="Times New Roman" w:hAnsi="Times New Roman" w:cs="Times New Roman"/>
+          <w:sz w:val="24"/>
+          <w:szCs w:val="24"/>
+        </w:rPr>
+        <w:t xml:space="preserve"> per </w:t>
+      </w:r>
+      <w:r>
+        <w:rPr>
+          <w:rFonts w:ascii="Times New Roman" w:hAnsi="Times New Roman" w:cs="Times New Roman"/>
+          <w:sz w:val="24"/>
+          <w:szCs w:val="24"/>
+        </w:rPr>
+        <w:t>year</w:t>
+      </w:r>
+      <w:r>
+        <w:rPr>
+          <w:rFonts w:ascii="Times New Roman" w:hAnsi="Times New Roman" w:cs="Times New Roman"/>
+          <w:sz w:val="24"/>
+          <w:szCs w:val="24"/>
+        </w:rPr>
+        <w:t xml:space="preserve">.  </w:t>
+      </w:r>
+      <w:r>
+        <w:rPr>
+          <w:rFonts w:ascii="Times New Roman" w:hAnsi="Times New Roman" w:cs="Times New Roman"/>
+          <w:sz w:val="24"/>
+          <w:szCs w:val="24"/>
+        </w:rPr>
+        <w:t>Fishing is restricted to the summer months</w:t>
+      </w:r>
+      <w:r>
+        <w:rPr>
+          <w:rFonts w:ascii="Times New Roman" w:hAnsi="Times New Roman" w:cs="Times New Roman"/>
+          <w:sz w:val="24"/>
+          <w:szCs w:val="24"/>
+        </w:rPr>
+        <w:t xml:space="preserve"> (</w:t>
+      </w:r>
+      <w:r>
+        <w:rPr>
+          <w:rFonts w:ascii="Times New Roman" w:hAnsi="Times New Roman" w:cs="Times New Roman"/>
+          <w:sz w:val="24"/>
+          <w:szCs w:val="24"/>
+          <w:highlight w:val="yellow"/>
+        </w:rPr>
+        <w:t>months</w:t>
+      </w:r>
+      <w:r>
+        <w:rPr>
+          <w:rFonts w:ascii="Times New Roman" w:hAnsi="Times New Roman" w:cs="Times New Roman"/>
+          <w:sz w:val="24"/>
+          <w:szCs w:val="24"/>
+        </w:rPr>
+        <w:t>)</w:t>
       </w:r>
       <w:r>
         <w:rPr>
@@ -6564,23 +7228,67 @@
           <w:sz w:val="24"/>
           <w:szCs w:val="24"/>
         </w:rPr>
-        <w:t xml:space="preserve"> and</w:t>
-      </w:r>
-      <w:r>
-        <w:rPr>
-          <w:rFonts w:ascii="Times New Roman" w:hAnsi="Times New Roman" w:cs="Times New Roman"/>
-          <w:sz w:val="24"/>
-          <w:szCs w:val="24"/>
-        </w:rPr>
-        <w:t xml:space="preserve"> can live</w:t>
-      </w:r>
-      <w:r>
-        <w:rPr>
-          <w:rFonts w:ascii="Times New Roman" w:hAnsi="Times New Roman" w:cs="Times New Roman"/>
-          <w:sz w:val="24"/>
-          <w:szCs w:val="24"/>
-        </w:rPr>
-        <w:t xml:space="preserve"> for up to 50 years of age. </w:t>
+        <w:t xml:space="preserve"> once the ice shelf recedes allowing vessels access to the region.  </w:t>
+      </w:r>
+      <w:r>
+        <w:rPr>
+          <w:rFonts w:ascii="Times New Roman" w:hAnsi="Times New Roman" w:cs="Times New Roman"/>
+          <w:sz w:val="24"/>
+          <w:szCs w:val="24"/>
+        </w:rPr>
+        <w:t xml:space="preserve">The Antarctic </w:t>
+      </w:r>
+      <w:proofErr w:type="spellStart"/>
+      <w:r>
+        <w:rPr>
+          <w:rFonts w:ascii="Times New Roman" w:hAnsi="Times New Roman" w:cs="Times New Roman"/>
+          <w:sz w:val="24"/>
+          <w:szCs w:val="24"/>
+        </w:rPr>
+        <w:t>toothfish</w:t>
+      </w:r>
+      <w:proofErr w:type="spellEnd"/>
+      <w:r>
+        <w:rPr>
+          <w:rFonts w:ascii="Times New Roman" w:hAnsi="Times New Roman" w:cs="Times New Roman"/>
+          <w:sz w:val="24"/>
+          <w:szCs w:val="24"/>
+        </w:rPr>
+        <w:t xml:space="preserve"> tagging </w:t>
+      </w:r>
+      <w:proofErr w:type="spellStart"/>
+      <w:r>
+        <w:rPr>
+          <w:rFonts w:ascii="Times New Roman" w:hAnsi="Times New Roman" w:cs="Times New Roman"/>
+          <w:sz w:val="24"/>
+          <w:szCs w:val="24"/>
+        </w:rPr>
+        <w:t>programm</w:t>
+      </w:r>
+      <w:r>
+        <w:rPr>
+          <w:rFonts w:ascii="Times New Roman" w:hAnsi="Times New Roman" w:cs="Times New Roman"/>
+          <w:sz w:val="24"/>
+          <w:szCs w:val="24"/>
+        </w:rPr>
+        <w:t>e</w:t>
+      </w:r>
+      <w:proofErr w:type="spellEnd"/>
+      <w:r>
+        <w:rPr>
+          <w:rFonts w:ascii="Times New Roman" w:hAnsi="Times New Roman" w:cs="Times New Roman"/>
+          <w:sz w:val="24"/>
+          <w:szCs w:val="24"/>
+        </w:rPr>
+        <w:t xml:space="preserve"> was initiated in the </w:t>
+      </w:r>
+      <w:r>
+        <w:rPr>
+          <w:rFonts w:ascii="Times New Roman" w:hAnsi="Times New Roman" w:cs="Times New Roman"/>
+          <w:sz w:val="24"/>
+          <w:szCs w:val="24"/>
+        </w:rPr>
+        <w:t>in the 2001 fishing season by New Zealand vessels involved in</w:t>
       </w:r>
       <w:r>
         <w:rPr>
@@ -6596,79 +7304,65 @@
           <w:sz w:val="24"/>
           <w:szCs w:val="24"/>
         </w:rPr>
-        <w:t>The</w:t>
-      </w:r>
-      <w:r>
-        <w:rPr>
-          <w:rFonts w:ascii="Times New Roman" w:hAnsi="Times New Roman" w:cs="Times New Roman"/>
-          <w:sz w:val="24"/>
-          <w:szCs w:val="24"/>
-        </w:rPr>
-        <w:t xml:space="preserve"> exploratory</w:t>
-      </w:r>
-      <w:r>
-        <w:rPr>
-          <w:rFonts w:ascii="Times New Roman" w:hAnsi="Times New Roman" w:cs="Times New Roman"/>
-          <w:sz w:val="24"/>
-          <w:szCs w:val="24"/>
-        </w:rPr>
-        <w:t xml:space="preserve"> toothfish </w:t>
-      </w:r>
-      <w:r>
-        <w:rPr>
-          <w:rFonts w:ascii="Times New Roman" w:hAnsi="Times New Roman" w:cs="Times New Roman"/>
-          <w:sz w:val="24"/>
-          <w:szCs w:val="24"/>
-        </w:rPr>
-        <w:t xml:space="preserve">fishery in </w:t>
-      </w:r>
-      <w:r>
-        <w:rPr>
-          <w:rFonts w:ascii="Times New Roman" w:hAnsi="Times New Roman" w:cs="Times New Roman"/>
-          <w:sz w:val="24"/>
-          <w:szCs w:val="24"/>
-        </w:rPr>
-        <w:t>the Ross Sea r</w:t>
-      </w:r>
-      <w:r>
-        <w:rPr>
-          <w:rFonts w:ascii="Times New Roman" w:hAnsi="Times New Roman" w:cs="Times New Roman"/>
-          <w:sz w:val="24"/>
-          <w:szCs w:val="24"/>
-        </w:rPr>
-        <w:t>egion began in 1997</w:t>
-      </w:r>
-      <w:r>
-        <w:rPr>
-          <w:rFonts w:ascii="Times New Roman" w:hAnsi="Times New Roman" w:cs="Times New Roman"/>
-          <w:sz w:val="24"/>
-          <w:szCs w:val="24"/>
-        </w:rPr>
-        <w:t xml:space="preserve"> and</w:t>
-      </w:r>
-      <w:r>
-        <w:rPr>
-          <w:rFonts w:ascii="Times New Roman" w:hAnsi="Times New Roman" w:cs="Times New Roman"/>
-          <w:sz w:val="24"/>
-          <w:szCs w:val="24"/>
-        </w:rPr>
-        <w:t xml:space="preserve"> is managed by </w:t>
-      </w:r>
-      <w:r>
-        <w:rPr>
-          <w:rFonts w:ascii="Times New Roman" w:hAnsi="Times New Roman" w:cs="Times New Roman"/>
-          <w:sz w:val="24"/>
-          <w:szCs w:val="24"/>
-        </w:rPr>
-        <w:t>The Commission for the Conservation of Antarctic Marine Living Resources</w:t>
-      </w:r>
-      <w:r>
-        <w:rPr>
-          <w:rFonts w:ascii="Times New Roman" w:hAnsi="Times New Roman" w:cs="Times New Roman"/>
-          <w:sz w:val="24"/>
-          <w:szCs w:val="24"/>
-        </w:rPr>
-        <w:t xml:space="preserve"> (CCAMLR).</w:t>
+        <w:t xml:space="preserve">the fishery. </w:t>
+      </w:r>
+      <w:r>
+        <w:rPr>
+          <w:rFonts w:ascii="Times New Roman" w:hAnsi="Times New Roman" w:cs="Times New Roman"/>
+          <w:sz w:val="24"/>
+          <w:szCs w:val="24"/>
+        </w:rPr>
+        <w:t xml:space="preserve"> </w:t>
+      </w:r>
+      <w:r>
+        <w:rPr>
+          <w:rFonts w:ascii="Times New Roman" w:hAnsi="Times New Roman" w:cs="Times New Roman"/>
+          <w:sz w:val="24"/>
+          <w:szCs w:val="24"/>
+        </w:rPr>
+        <w:t xml:space="preserve">In 2004, </w:t>
+      </w:r>
+      <w:proofErr w:type="spellStart"/>
+      <w:r>
+        <w:rPr>
+          <w:rFonts w:ascii="Times New Roman" w:hAnsi="Times New Roman" w:cs="Times New Roman"/>
+          <w:sz w:val="24"/>
+          <w:szCs w:val="24"/>
+        </w:rPr>
+        <w:t>toothfish</w:t>
+      </w:r>
+      <w:proofErr w:type="spellEnd"/>
+      <w:r>
+        <w:rPr>
+          <w:rFonts w:ascii="Times New Roman" w:hAnsi="Times New Roman" w:cs="Times New Roman"/>
+          <w:sz w:val="24"/>
+          <w:szCs w:val="24"/>
+        </w:rPr>
+        <w:t xml:space="preserve"> tagging </w:t>
+      </w:r>
+      <w:r>
+        <w:rPr>
+          <w:rFonts w:ascii="Times New Roman" w:hAnsi="Times New Roman" w:cs="Times New Roman"/>
+          <w:sz w:val="24"/>
+          <w:szCs w:val="24"/>
+        </w:rPr>
+        <w:t>was made compulsory for all ves</w:t>
+      </w:r>
+      <w:r>
+        <w:rPr>
+          <w:rFonts w:ascii="Times New Roman" w:hAnsi="Times New Roman" w:cs="Times New Roman"/>
+          <w:sz w:val="24"/>
+          <w:szCs w:val="24"/>
+        </w:rPr>
+        <w:t>sel</w:t>
+      </w:r>
+      <w:r>
+        <w:rPr>
+          <w:rFonts w:ascii="Times New Roman" w:hAnsi="Times New Roman" w:cs="Times New Roman"/>
+          <w:sz w:val="24"/>
+          <w:szCs w:val="24"/>
+        </w:rPr>
+        <w:t>s participating in the fishery.</w:t>
       </w:r>
       <w:r>
         <w:rPr>
@@ -6684,121 +7378,18 @@
           <w:sz w:val="24"/>
           <w:szCs w:val="24"/>
         </w:rPr>
-        <w:t>Since then</w:t>
-      </w:r>
-      <w:r>
-        <w:rPr>
-          <w:rFonts w:ascii="Times New Roman" w:hAnsi="Times New Roman" w:cs="Times New Roman"/>
-          <w:sz w:val="24"/>
-          <w:szCs w:val="24"/>
-        </w:rPr>
-        <w:t xml:space="preserve"> the fishery has increased to about 3000 t</w:t>
-      </w:r>
-      <w:r>
-        <w:rPr>
-          <w:rFonts w:ascii="Times New Roman" w:hAnsi="Times New Roman" w:cs="Times New Roman"/>
-          <w:sz w:val="24"/>
-          <w:szCs w:val="24"/>
-        </w:rPr>
-        <w:t>onnes</w:t>
-      </w:r>
-      <w:r>
-        <w:rPr>
-          <w:rFonts w:ascii="Times New Roman" w:hAnsi="Times New Roman" w:cs="Times New Roman"/>
-          <w:sz w:val="24"/>
-          <w:szCs w:val="24"/>
-        </w:rPr>
-        <w:t xml:space="preserve"> per </w:t>
-      </w:r>
-      <w:r>
-        <w:rPr>
-          <w:rFonts w:ascii="Times New Roman" w:hAnsi="Times New Roman" w:cs="Times New Roman"/>
-          <w:sz w:val="24"/>
-          <w:szCs w:val="24"/>
-        </w:rPr>
-        <w:t>year</w:t>
-      </w:r>
-      <w:r>
-        <w:rPr>
-          <w:rFonts w:ascii="Times New Roman" w:hAnsi="Times New Roman" w:cs="Times New Roman"/>
-          <w:sz w:val="24"/>
-          <w:szCs w:val="24"/>
-        </w:rPr>
-        <w:t xml:space="preserve">.  </w:t>
-      </w:r>
-      <w:r>
-        <w:rPr>
-          <w:rFonts w:ascii="Times New Roman" w:hAnsi="Times New Roman" w:cs="Times New Roman"/>
-          <w:sz w:val="24"/>
-          <w:szCs w:val="24"/>
-        </w:rPr>
-        <w:t>Fishing is restricted to the summer months</w:t>
-      </w:r>
-      <w:r>
-        <w:rPr>
-          <w:rFonts w:ascii="Times New Roman" w:hAnsi="Times New Roman" w:cs="Times New Roman"/>
-          <w:sz w:val="24"/>
-          <w:szCs w:val="24"/>
-        </w:rPr>
-        <w:t xml:space="preserve"> (</w:t>
-      </w:r>
-      <w:r>
-        <w:rPr>
-          <w:rFonts w:ascii="Times New Roman" w:hAnsi="Times New Roman" w:cs="Times New Roman"/>
-          <w:sz w:val="24"/>
-          <w:szCs w:val="24"/>
-          <w:highlight w:val="yellow"/>
-        </w:rPr>
-        <w:t>months</w:t>
-      </w:r>
-      <w:r>
-        <w:rPr>
-          <w:rFonts w:ascii="Times New Roman" w:hAnsi="Times New Roman" w:cs="Times New Roman"/>
-          <w:sz w:val="24"/>
-          <w:szCs w:val="24"/>
-        </w:rPr>
-        <w:t>)</w:t>
-      </w:r>
-      <w:r>
-        <w:rPr>
-          <w:rFonts w:ascii="Times New Roman" w:hAnsi="Times New Roman" w:cs="Times New Roman"/>
-          <w:sz w:val="24"/>
-          <w:szCs w:val="24"/>
-        </w:rPr>
-        <w:t>,</w:t>
-      </w:r>
-      <w:r>
-        <w:rPr>
-          <w:rFonts w:ascii="Times New Roman" w:hAnsi="Times New Roman" w:cs="Times New Roman"/>
-          <w:sz w:val="24"/>
-          <w:szCs w:val="24"/>
-        </w:rPr>
-        <w:t xml:space="preserve"> once the ice shelf recedes allowing vessels access to the region.  </w:t>
-      </w:r>
-      <w:r>
-        <w:rPr>
-          <w:rFonts w:ascii="Times New Roman" w:hAnsi="Times New Roman" w:cs="Times New Roman"/>
-          <w:sz w:val="24"/>
-          <w:szCs w:val="24"/>
-        </w:rPr>
-        <w:t>The Antarctic toothfish tagging programm</w:t>
-      </w:r>
-      <w:r>
-        <w:rPr>
-          <w:rFonts w:ascii="Times New Roman" w:hAnsi="Times New Roman" w:cs="Times New Roman"/>
-          <w:sz w:val="24"/>
-          <w:szCs w:val="24"/>
-        </w:rPr>
-        <w:t xml:space="preserve">e was initiated in the </w:t>
-      </w:r>
-      <w:r>
-        <w:rPr>
-          <w:rFonts w:ascii="Times New Roman" w:hAnsi="Times New Roman" w:cs="Times New Roman"/>
-          <w:sz w:val="24"/>
-          <w:szCs w:val="24"/>
-        </w:rPr>
-        <w:t>in the 2001 fishing season by New Zealand vessels involved in</w:t>
-      </w:r>
+        <w:t xml:space="preserve">The tagging </w:t>
+      </w:r>
+      <w:proofErr w:type="spellStart"/>
+      <w:r>
+        <w:rPr>
+          <w:rFonts w:ascii="Times New Roman" w:hAnsi="Times New Roman" w:cs="Times New Roman"/>
+          <w:sz w:val="24"/>
+          <w:szCs w:val="24"/>
+        </w:rPr>
+        <w:t>programme</w:t>
+      </w:r>
+      <w:proofErr w:type="spellEnd"/>
       <w:r>
         <w:rPr>
           <w:rFonts w:ascii="Times New Roman" w:hAnsi="Times New Roman" w:cs="Times New Roman"/>
@@ -6813,70 +7404,6 @@
           <w:sz w:val="24"/>
           <w:szCs w:val="24"/>
         </w:rPr>
-        <w:t xml:space="preserve">the fishery. </w:t>
-      </w:r>
-      <w:r>
-        <w:rPr>
-          <w:rFonts w:ascii="Times New Roman" w:hAnsi="Times New Roman" w:cs="Times New Roman"/>
-          <w:sz w:val="24"/>
-          <w:szCs w:val="24"/>
-        </w:rPr>
-        <w:t xml:space="preserve"> </w:t>
-      </w:r>
-      <w:r>
-        <w:rPr>
-          <w:rFonts w:ascii="Times New Roman" w:hAnsi="Times New Roman" w:cs="Times New Roman"/>
-          <w:sz w:val="24"/>
-          <w:szCs w:val="24"/>
-        </w:rPr>
-        <w:t xml:space="preserve">In 2004, toothfish tagging </w:t>
-      </w:r>
-      <w:r>
-        <w:rPr>
-          <w:rFonts w:ascii="Times New Roman" w:hAnsi="Times New Roman" w:cs="Times New Roman"/>
-          <w:sz w:val="24"/>
-          <w:szCs w:val="24"/>
-        </w:rPr>
-        <w:t>was made compulsory for all ves</w:t>
-      </w:r>
-      <w:r>
-        <w:rPr>
-          <w:rFonts w:ascii="Times New Roman" w:hAnsi="Times New Roman" w:cs="Times New Roman"/>
-          <w:sz w:val="24"/>
-          <w:szCs w:val="24"/>
-        </w:rPr>
-        <w:t>sel</w:t>
-      </w:r>
-      <w:r>
-        <w:rPr>
-          <w:rFonts w:ascii="Times New Roman" w:hAnsi="Times New Roman" w:cs="Times New Roman"/>
-          <w:sz w:val="24"/>
-          <w:szCs w:val="24"/>
-        </w:rPr>
-        <w:t>s participating in the fishery.</w:t>
-      </w:r>
-      <w:r>
-        <w:rPr>
-          <w:rFonts w:ascii="Times New Roman" w:hAnsi="Times New Roman" w:cs="Times New Roman"/>
-          <w:sz w:val="24"/>
-          <w:szCs w:val="24"/>
-        </w:rPr>
-        <w:t xml:space="preserve">  </w:t>
-      </w:r>
-      <w:r>
-        <w:rPr>
-          <w:rFonts w:ascii="Times New Roman" w:hAnsi="Times New Roman" w:cs="Times New Roman"/>
-          <w:sz w:val="24"/>
-          <w:szCs w:val="24"/>
-        </w:rPr>
-        <w:t xml:space="preserve">The tagging programme </w:t>
-      </w:r>
-      <w:r>
-        <w:rPr>
-          <w:rFonts w:ascii="Times New Roman" w:hAnsi="Times New Roman" w:cs="Times New Roman"/>
-          <w:sz w:val="24"/>
-          <w:szCs w:val="24"/>
-        </w:rPr>
         <w:t>records</w:t>
       </w:r>
       <w:r>
@@ -6909,7 +7436,15 @@
           <w:sz w:val="24"/>
           <w:szCs w:val="24"/>
         </w:rPr>
-        <w:t>and size</w:t>
+        <w:t xml:space="preserve">and </w:t>
+      </w:r>
+      <w:r>
+        <w:rPr>
+          <w:rFonts w:ascii="Times New Roman" w:hAnsi="Times New Roman" w:cs="Times New Roman"/>
+          <w:sz w:val="24"/>
+          <w:szCs w:val="24"/>
+        </w:rPr>
+        <w:t>size</w:t>
       </w:r>
       <w:r>
         <w:rPr>
@@ -6991,6 +7526,323 @@
           <w:szCs w:val="24"/>
         </w:rPr>
         <w:t>and aged upon recapture.  This yielded 315 individuals of which 166 were female and 149 male.</w:t>
+      </w:r>
+      <w:r>
+        <w:rPr>
+          <w:rFonts w:ascii="Times New Roman" w:hAnsi="Times New Roman" w:cs="Times New Roman"/>
+          <w:sz w:val="24"/>
+          <w:szCs w:val="24"/>
+        </w:rPr>
+        <w:t xml:space="preserve">  </w:t>
+      </w:r>
+      <w:r>
+        <w:rPr>
+          <w:rFonts w:ascii="Times New Roman" w:hAnsi="Times New Roman" w:cs="Times New Roman"/>
+          <w:sz w:val="24"/>
+          <w:szCs w:val="24"/>
+        </w:rPr>
+        <w:t xml:space="preserve">These data allowed us to identify the </w:t>
+      </w:r>
+      <w:r>
+        <w:rPr>
+          <w:rFonts w:ascii="Times New Roman" w:hAnsi="Times New Roman" w:cs="Times New Roman"/>
+          <w:sz w:val="24"/>
+          <w:szCs w:val="24"/>
+        </w:rPr>
+        <w:t xml:space="preserve">observed </w:t>
+      </w:r>
+      <w:r>
+        <w:rPr>
+          <w:rFonts w:ascii="Times New Roman" w:hAnsi="Times New Roman" w:cs="Times New Roman"/>
+          <w:sz w:val="24"/>
+          <w:szCs w:val="24"/>
+        </w:rPr>
+        <w:t xml:space="preserve">length (cm) at first capture </w:t>
+      </w:r>
+      <w:r>
+        <w:rPr>
+          <w:rFonts w:ascii="Times New Roman" w:hAnsi="Times New Roman" w:cs="Times New Roman"/>
+          <w:i/>
+          <w:sz w:val="24"/>
+          <w:szCs w:val="24"/>
+        </w:rPr>
+        <w:t>L</w:t>
+      </w:r>
+      <w:r>
+        <w:rPr>
+          <w:rFonts w:ascii="Times New Roman" w:hAnsi="Times New Roman" w:cs="Times New Roman"/>
+          <w:i/>
+          <w:sz w:val="24"/>
+          <w:szCs w:val="24"/>
+          <w:vertAlign w:val="subscript"/>
+        </w:rPr>
+        <w:t>obs</w:t>
+      </w:r>
+      <w:r>
+        <w:rPr>
+          <w:rFonts w:ascii="Times New Roman" w:hAnsi="Times New Roman" w:cs="Times New Roman"/>
+          <w:i/>
+          <w:sz w:val="24"/>
+          <w:szCs w:val="24"/>
+        </w:rPr>
+        <w:t>(t</w:t>
+      </w:r>
+      <w:r>
+        <w:rPr>
+          <w:rFonts w:ascii="Times New Roman" w:hAnsi="Times New Roman" w:cs="Times New Roman"/>
+          <w:i/>
+          <w:sz w:val="24"/>
+          <w:szCs w:val="24"/>
+          <w:vertAlign w:val="subscript"/>
+        </w:rPr>
+        <w:t>1</w:t>
+      </w:r>
+      <w:r>
+        <w:rPr>
+          <w:rFonts w:ascii="Times New Roman" w:hAnsi="Times New Roman" w:cs="Times New Roman"/>
+          <w:i/>
+          <w:sz w:val="24"/>
+          <w:szCs w:val="24"/>
+        </w:rPr>
+        <w:t>)</w:t>
+      </w:r>
+      <w:r>
+        <w:rPr>
+          <w:rFonts w:ascii="Times New Roman" w:hAnsi="Times New Roman" w:cs="Times New Roman"/>
+          <w:sz w:val="24"/>
+          <w:szCs w:val="24"/>
+        </w:rPr>
+        <w:t xml:space="preserve"> and recapture </w:t>
+      </w:r>
+      <w:r>
+        <w:rPr>
+          <w:rFonts w:ascii="Times New Roman" w:hAnsi="Times New Roman" w:cs="Times New Roman"/>
+          <w:i/>
+          <w:sz w:val="24"/>
+          <w:szCs w:val="24"/>
+        </w:rPr>
+        <w:t>L</w:t>
+      </w:r>
+      <w:r>
+        <w:rPr>
+          <w:rFonts w:ascii="Times New Roman" w:hAnsi="Times New Roman" w:cs="Times New Roman"/>
+          <w:i/>
+          <w:sz w:val="24"/>
+          <w:szCs w:val="24"/>
+          <w:vertAlign w:val="subscript"/>
+        </w:rPr>
+        <w:t>obs</w:t>
+      </w:r>
+      <w:r>
+        <w:rPr>
+          <w:rFonts w:ascii="Times New Roman" w:hAnsi="Times New Roman" w:cs="Times New Roman"/>
+          <w:i/>
+          <w:sz w:val="24"/>
+          <w:szCs w:val="24"/>
+        </w:rPr>
+        <w:t>(t</w:t>
+      </w:r>
+      <w:r>
+        <w:rPr>
+          <w:rFonts w:ascii="Times New Roman" w:hAnsi="Times New Roman" w:cs="Times New Roman"/>
+          <w:i/>
+          <w:sz w:val="24"/>
+          <w:szCs w:val="24"/>
+          <w:vertAlign w:val="subscript"/>
+        </w:rPr>
+        <w:t>1</w:t>
+      </w:r>
+      <w:r>
+        <w:rPr>
+          <w:rFonts w:ascii="Times New Roman" w:hAnsi="Times New Roman" w:cs="Times New Roman"/>
+          <w:i/>
+          <w:sz w:val="24"/>
+          <w:szCs w:val="24"/>
+        </w:rPr>
+        <w:t>+t</w:t>
+      </w:r>
+      <w:r>
+        <w:rPr>
+          <w:rFonts w:ascii="Times New Roman" w:hAnsi="Times New Roman" w:cs="Times New Roman"/>
+          <w:i/>
+          <w:sz w:val="24"/>
+          <w:szCs w:val="24"/>
+          <w:vertAlign w:val="subscript"/>
+        </w:rPr>
+        <w:t>2</w:t>
+      </w:r>
+      <w:r>
+        <w:rPr>
+          <w:rFonts w:ascii="Times New Roman" w:hAnsi="Times New Roman" w:cs="Times New Roman"/>
+          <w:i/>
+          <w:sz w:val="24"/>
+          <w:szCs w:val="24"/>
+        </w:rPr>
+        <w:t>)</w:t>
+      </w:r>
+      <w:r>
+        <w:rPr>
+          <w:rFonts w:ascii="Times New Roman" w:hAnsi="Times New Roman" w:cs="Times New Roman"/>
+          <w:sz w:val="24"/>
+          <w:szCs w:val="24"/>
+        </w:rPr>
+        <w:t xml:space="preserve">.  The time </w:t>
+      </w:r>
+      <w:r>
+        <w:rPr>
+          <w:rFonts w:ascii="Times New Roman" w:hAnsi="Times New Roman" w:cs="Times New Roman"/>
+          <w:sz w:val="24"/>
+          <w:szCs w:val="24"/>
+        </w:rPr>
+        <w:t>at liberty</w:t>
+      </w:r>
+      <w:r>
+        <w:rPr>
+          <w:rFonts w:ascii="Times New Roman" w:hAnsi="Times New Roman" w:cs="Times New Roman"/>
+          <w:sz w:val="24"/>
+          <w:szCs w:val="24"/>
+        </w:rPr>
+        <w:t xml:space="preserve"> </w:t>
+      </w:r>
+      <w:r>
+        <w:rPr>
+          <w:rFonts w:ascii="Times New Roman" w:hAnsi="Times New Roman" w:cs="Times New Roman"/>
+          <w:sz w:val="24"/>
+          <w:szCs w:val="24"/>
+        </w:rPr>
+        <w:t>(</w:t>
+      </w:r>
+      <w:r>
+        <w:rPr>
+          <w:rFonts w:ascii="Times New Roman" w:hAnsi="Times New Roman" w:cs="Times New Roman"/>
+          <w:i/>
+          <w:sz w:val="24"/>
+          <w:szCs w:val="24"/>
+        </w:rPr>
+        <w:t>t</w:t>
+      </w:r>
+      <w:r>
+        <w:rPr>
+          <w:rFonts w:ascii="Times New Roman" w:hAnsi="Times New Roman" w:cs="Times New Roman"/>
+          <w:i/>
+          <w:sz w:val="24"/>
+          <w:szCs w:val="24"/>
+          <w:vertAlign w:val="subscript"/>
+        </w:rPr>
+        <w:t>2</w:t>
+      </w:r>
+      <w:r>
+        <w:rPr>
+          <w:rFonts w:ascii="Times New Roman" w:hAnsi="Times New Roman" w:cs="Times New Roman"/>
+          <w:sz w:val="24"/>
+          <w:szCs w:val="24"/>
+        </w:rPr>
+        <w:t xml:space="preserve">) </w:t>
+      </w:r>
+      <w:r>
+        <w:rPr>
+          <w:rFonts w:ascii="Times New Roman" w:hAnsi="Times New Roman" w:cs="Times New Roman"/>
+          <w:sz w:val="24"/>
+          <w:szCs w:val="24"/>
+        </w:rPr>
+        <w:t xml:space="preserve">and the measured age of the fish at recapture </w:t>
+      </w:r>
+      <w:r>
+        <w:rPr>
+          <w:rFonts w:ascii="Times New Roman" w:hAnsi="Times New Roman" w:cs="Times New Roman"/>
+          <w:sz w:val="24"/>
+          <w:szCs w:val="24"/>
+        </w:rPr>
+        <w:t>(</w:t>
+      </w:r>
+      <w:r>
+        <w:rPr>
+          <w:rFonts w:ascii="Times New Roman" w:hAnsi="Times New Roman" w:cs="Times New Roman"/>
+          <w:i/>
+          <w:sz w:val="24"/>
+          <w:szCs w:val="24"/>
+        </w:rPr>
+        <w:t>t</w:t>
+      </w:r>
+      <w:r>
+        <w:rPr>
+          <w:rFonts w:ascii="Times New Roman" w:hAnsi="Times New Roman" w:cs="Times New Roman"/>
+          <w:i/>
+          <w:sz w:val="24"/>
+          <w:szCs w:val="24"/>
+          <w:vertAlign w:val="subscript"/>
+        </w:rPr>
+        <w:t>1</w:t>
+      </w:r>
+      <w:r>
+        <w:rPr>
+          <w:rFonts w:ascii="Times New Roman" w:hAnsi="Times New Roman" w:cs="Times New Roman"/>
+          <w:i/>
+          <w:sz w:val="24"/>
+          <w:szCs w:val="24"/>
+        </w:rPr>
+        <w:t>+t</w:t>
+      </w:r>
+      <w:r>
+        <w:rPr>
+          <w:rFonts w:ascii="Times New Roman" w:hAnsi="Times New Roman" w:cs="Times New Roman"/>
+          <w:i/>
+          <w:sz w:val="24"/>
+          <w:szCs w:val="24"/>
+          <w:vertAlign w:val="subscript"/>
+        </w:rPr>
+        <w:t>2</w:t>
+      </w:r>
+      <w:r>
+        <w:rPr>
+          <w:rFonts w:ascii="Times New Roman" w:hAnsi="Times New Roman" w:cs="Times New Roman"/>
+          <w:sz w:val="24"/>
+          <w:szCs w:val="24"/>
+        </w:rPr>
+        <w:t xml:space="preserve">) </w:t>
+      </w:r>
+      <w:r>
+        <w:rPr>
+          <w:rFonts w:ascii="Times New Roman" w:hAnsi="Times New Roman" w:cs="Times New Roman"/>
+          <w:sz w:val="24"/>
+          <w:szCs w:val="24"/>
+        </w:rPr>
+        <w:t xml:space="preserve">was used to calculate the age of the fish at tagging </w:t>
+      </w:r>
+      <w:r>
+        <w:rPr>
+          <w:rFonts w:ascii="Times New Roman" w:hAnsi="Times New Roman" w:cs="Times New Roman"/>
+          <w:sz w:val="24"/>
+          <w:szCs w:val="24"/>
+        </w:rPr>
+        <w:t>(</w:t>
+      </w:r>
+      <w:r>
+        <w:rPr>
+          <w:rFonts w:ascii="Times New Roman" w:hAnsi="Times New Roman" w:cs="Times New Roman"/>
+          <w:i/>
+          <w:sz w:val="24"/>
+          <w:szCs w:val="24"/>
+        </w:rPr>
+        <w:t>t</w:t>
+      </w:r>
+      <w:r>
+        <w:rPr>
+          <w:rFonts w:ascii="Times New Roman" w:hAnsi="Times New Roman" w:cs="Times New Roman"/>
+          <w:i/>
+          <w:sz w:val="24"/>
+          <w:szCs w:val="24"/>
+          <w:vertAlign w:val="subscript"/>
+        </w:rPr>
+        <w:t>1</w:t>
+      </w:r>
+      <w:r>
+        <w:rPr>
+          <w:rFonts w:ascii="Times New Roman" w:hAnsi="Times New Roman" w:cs="Times New Roman"/>
+          <w:sz w:val="24"/>
+          <w:szCs w:val="24"/>
+        </w:rPr>
+        <w:t>).</w:t>
       </w:r>
       <w:r>
         <w:rPr>
@@ -7160,6 +8012,7 @@
         </w:rPr>
         <w:t>(</w:t>
       </w:r>
+      <w:proofErr w:type="spellStart"/>
       <w:r>
         <w:rPr>
           <w:rFonts w:ascii="Times New Roman" w:hAnsi="Times New Roman" w:cs="Times New Roman"/>
@@ -7179,6 +8032,17 @@
         </w:rPr>
         <w:t>i</w:t>
       </w:r>
+      <w:r>
+        <w:rPr>
+          <w:rFonts w:ascii="Times New Roman" w:hAnsi="Times New Roman" w:cs="Times New Roman"/>
+          <w:i/>
+          <w:sz w:val="24"/>
+          <w:szCs w:val="24"/>
+          <w:vertAlign w:val="subscript"/>
+        </w:rPr>
+        <w:t>,s</w:t>
+      </w:r>
+      <w:proofErr w:type="spellEnd"/>
       <w:r>
         <w:rPr>
           <w:rFonts w:ascii="Times New Roman" w:hAnsi="Times New Roman" w:cs="Times New Roman"/>
@@ -7255,6 +8119,7 @@
         </w:rPr>
         <w:t xml:space="preserve"> (</w:t>
       </w:r>
+      <w:proofErr w:type="spellStart"/>
       <w:r>
         <w:rPr>
           <w:rFonts w:ascii="Times New Roman" w:hAnsi="Times New Roman" w:cs="Times New Roman"/>
@@ -7274,6 +8139,7 @@
         </w:rPr>
         <w:t>i,t</w:t>
       </w:r>
+      <w:proofErr w:type="spellEnd"/>
       <w:r>
         <w:rPr>
           <w:rFonts w:ascii="Times New Roman" w:hAnsi="Times New Roman" w:cs="Times New Roman"/>
@@ -7318,6 +8184,7 @@
         </w:rPr>
         <w:t>effects for upkeep costs (</w:t>
       </w:r>
+      <w:proofErr w:type="spellStart"/>
       <w:r>
         <w:rPr>
           <w:rFonts w:ascii="Times New Roman" w:hAnsi="Times New Roman" w:cs="Times New Roman"/>
@@ -7340,11 +8207,23 @@
       <w:r>
         <w:rPr>
           <w:rFonts w:ascii="Times New Roman" w:hAnsi="Times New Roman" w:cs="Times New Roman"/>
+          <w:i/>
+          <w:sz w:val="24"/>
+          <w:szCs w:val="24"/>
+          <w:vertAlign w:val="subscript"/>
+        </w:rPr>
+        <w:t>,s</w:t>
+      </w:r>
+      <w:proofErr w:type="spellEnd"/>
+      <w:r>
+        <w:rPr>
+          <w:rFonts w:ascii="Times New Roman" w:hAnsi="Times New Roman" w:cs="Times New Roman"/>
           <w:sz w:val="24"/>
           <w:szCs w:val="24"/>
         </w:rPr>
         <w:t xml:space="preserve"> and </w:t>
       </w:r>
+      <w:proofErr w:type="spellStart"/>
       <w:r>
         <w:rPr>
           <w:rFonts w:ascii="Times New Roman" w:hAnsi="Times New Roman" w:cs="Times New Roman"/>
@@ -7364,6 +8243,7 @@
         </w:rPr>
         <w:t>i,t</w:t>
       </w:r>
+      <w:proofErr w:type="spellEnd"/>
       <w:r>
         <w:rPr>
           <w:rFonts w:ascii="Times New Roman" w:hAnsi="Times New Roman" w:cs="Times New Roman"/>
@@ -7599,7 +8479,17 @@
           <w:szCs w:val="24"/>
           <w:highlight w:val="yellow"/>
         </w:rPr>
-        <w:t>(a fishing year was defined as 1 Nov. to 31 Oct.</w:t>
+        <w:t xml:space="preserve">(a fishing year </w:t>
+      </w:r>
+      <w:r>
+        <w:rPr>
+          <w:rFonts w:ascii="Times New Roman" w:hAnsi="Times New Roman" w:cs="Times New Roman"/>
+          <w:sz w:val="24"/>
+          <w:szCs w:val="24"/>
+          <w:highlight w:val="yellow"/>
+        </w:rPr>
+        <w:lastRenderedPageBreak/>
+        <w:t>was defined as 1 Nov. to 31 Oct.</w:t>
       </w:r>
       <w:r>
         <w:rPr>
@@ -8087,6 +8977,7 @@
         </w:rPr>
         <w:t xml:space="preserve">energy acquisition rate parameter </w:t>
       </w:r>
+      <w:proofErr w:type="spellStart"/>
       <w:r>
         <w:rPr>
           <w:rFonts w:ascii="Times New Roman" w:hAnsi="Times New Roman" w:cs="Times New Roman"/>
@@ -8108,6 +8999,7 @@
         </w:rPr>
         <w:t>γ</w:t>
       </w:r>
+      <w:proofErr w:type="spellEnd"/>
       <w:r>
         <w:rPr>
           <w:rFonts w:ascii="Times New Roman" w:hAnsi="Times New Roman" w:cs="Times New Roman"/>
@@ -8313,13 +9205,6 @@
           <w:sz w:val="24"/>
           <w:szCs w:val="24"/>
           <w:highlight w:val="yellow"/>
-          <w:rPrChange w:id="3" w:author="JTT" w:date="2015-01-23T15:31:00Z">
-            <w:rPr>
-              <w:rFonts w:ascii="Times New Roman" w:hAnsi="Times New Roman" w:cs="Times New Roman"/>
-              <w:sz w:val="24"/>
-              <w:szCs w:val="24"/>
-            </w:rPr>
-          </w:rPrChange>
         </w:rPr>
         <w:t>X-Y</w:t>
       </w:r>
@@ -8454,6 +9339,7 @@
         </w:rPr>
         <w:t xml:space="preserve"> </w:t>
       </w:r>
+      <w:proofErr w:type="spellStart"/>
       <w:r>
         <w:rPr>
           <w:rFonts w:ascii="Times New Roman" w:hAnsi="Times New Roman" w:cs="Times New Roman"/>
@@ -8483,6 +9369,7 @@
         </w:rPr>
         <w:t>,s</w:t>
       </w:r>
+      <w:proofErr w:type="spellEnd"/>
       <w:r>
         <w:rPr>
           <w:rFonts w:ascii="Times New Roman" w:hAnsi="Times New Roman" w:cs="Times New Roman"/>
@@ -8557,6 +9444,7 @@
         </w:rPr>
         <w:t xml:space="preserve"> only, and random-effects for </w:t>
       </w:r>
+      <w:proofErr w:type="spellStart"/>
       <w:r>
         <w:rPr>
           <w:rFonts w:ascii="Times New Roman" w:hAnsi="Times New Roman" w:cs="Times New Roman"/>
@@ -8586,6 +9474,7 @@
         </w:rPr>
         <w:t>,s</w:t>
       </w:r>
+      <w:proofErr w:type="spellEnd"/>
       <w:r>
         <w:rPr>
           <w:rFonts w:ascii="Times New Roman" w:hAnsi="Times New Roman" w:cs="Times New Roman"/>
@@ -8810,79 +9699,79 @@
         </w:rPr>
         <w:t xml:space="preserve"> and the </w:t>
       </w:r>
+      <w:commentRangeStart w:id="2"/>
+      <w:commentRangeStart w:id="3"/>
+      <w:r>
+        <w:rPr>
+          <w:rFonts w:ascii="Times New Roman" w:hAnsi="Times New Roman" w:cs="Times New Roman"/>
+          <w:sz w:val="24"/>
+          <w:szCs w:val="24"/>
+        </w:rPr>
+        <w:t>c</w:t>
+      </w:r>
+      <w:r>
+        <w:rPr>
+          <w:rFonts w:ascii="Times New Roman" w:hAnsi="Times New Roman" w:cs="Times New Roman"/>
+          <w:sz w:val="24"/>
+          <w:szCs w:val="24"/>
+        </w:rPr>
+        <w:t>.v.</w:t>
+      </w:r>
+      <w:r>
+        <w:rPr>
+          <w:rFonts w:ascii="Times New Roman" w:hAnsi="Times New Roman" w:cs="Times New Roman"/>
+          <w:sz w:val="24"/>
+          <w:szCs w:val="24"/>
+        </w:rPr>
+        <w:t xml:space="preserve"> </w:t>
+      </w:r>
+      <w:commentRangeEnd w:id="2"/>
+      <w:r>
+        <w:rPr>
+          <w:rStyle w:val="CommentReference"/>
+        </w:rPr>
+        <w:commentReference w:id="2"/>
+      </w:r>
+      <w:commentRangeEnd w:id="3"/>
+      <w:r>
+        <w:rPr>
+          <w:rStyle w:val="CommentReference"/>
+        </w:rPr>
+        <w:commentReference w:id="3"/>
+      </w:r>
+      <w:r>
+        <w:rPr>
+          <w:rFonts w:ascii="Times New Roman" w:hAnsi="Times New Roman" w:cs="Times New Roman"/>
+          <w:sz w:val="24"/>
+          <w:szCs w:val="24"/>
+        </w:rPr>
+        <w:t xml:space="preserve">of growth were taken from Dunn et al. (2006) and used to derive the values </w:t>
+      </w:r>
+      <w:r>
+        <w:rPr>
+          <w:rFonts w:ascii="Times New Roman" w:hAnsi="Times New Roman" w:cs="Times New Roman"/>
+          <w:sz w:val="24"/>
+          <w:szCs w:val="24"/>
+        </w:rPr>
+        <w:t xml:space="preserve">of </w:t>
+      </w:r>
+      <w:r>
+        <w:rPr>
+          <w:rFonts w:ascii="Times New Roman" w:hAnsi="Times New Roman" w:cs="Times New Roman"/>
+          <w:sz w:val="24"/>
+          <w:szCs w:val="24"/>
+        </w:rPr>
+        <w:t>several</w:t>
+      </w:r>
+      <w:r>
+        <w:rPr>
+          <w:rFonts w:ascii="Times New Roman" w:hAnsi="Times New Roman" w:cs="Times New Roman"/>
+          <w:sz w:val="24"/>
+          <w:szCs w:val="24"/>
+        </w:rPr>
+        <w:t xml:space="preserve"> parameters in the simulation study.  </w:t>
+      </w:r>
       <w:commentRangeStart w:id="4"/>
-      <w:commentRangeStart w:id="5"/>
-      <w:r>
-        <w:rPr>
-          <w:rFonts w:ascii="Times New Roman" w:hAnsi="Times New Roman" w:cs="Times New Roman"/>
-          <w:sz w:val="24"/>
-          <w:szCs w:val="24"/>
-        </w:rPr>
-        <w:t>c</w:t>
-      </w:r>
-      <w:r>
-        <w:rPr>
-          <w:rFonts w:ascii="Times New Roman" w:hAnsi="Times New Roman" w:cs="Times New Roman"/>
-          <w:sz w:val="24"/>
-          <w:szCs w:val="24"/>
-        </w:rPr>
-        <w:t>.v.</w:t>
-      </w:r>
-      <w:r>
-        <w:rPr>
-          <w:rFonts w:ascii="Times New Roman" w:hAnsi="Times New Roman" w:cs="Times New Roman"/>
-          <w:sz w:val="24"/>
-          <w:szCs w:val="24"/>
-        </w:rPr>
-        <w:t xml:space="preserve"> </w:t>
-      </w:r>
-      <w:commentRangeEnd w:id="4"/>
-      <w:r>
-        <w:rPr>
-          <w:rStyle w:val="CommentReference"/>
-        </w:rPr>
-        <w:commentReference w:id="4"/>
-      </w:r>
-      <w:commentRangeEnd w:id="5"/>
-      <w:r>
-        <w:rPr>
-          <w:rStyle w:val="CommentReference"/>
-        </w:rPr>
-        <w:commentReference w:id="5"/>
-      </w:r>
-      <w:r>
-        <w:rPr>
-          <w:rFonts w:ascii="Times New Roman" w:hAnsi="Times New Roman" w:cs="Times New Roman"/>
-          <w:sz w:val="24"/>
-          <w:szCs w:val="24"/>
-        </w:rPr>
-        <w:t xml:space="preserve">of growth were taken from Dunn et al. (2006) and used to derive the values </w:t>
-      </w:r>
-      <w:r>
-        <w:rPr>
-          <w:rFonts w:ascii="Times New Roman" w:hAnsi="Times New Roman" w:cs="Times New Roman"/>
-          <w:sz w:val="24"/>
-          <w:szCs w:val="24"/>
-        </w:rPr>
-        <w:t xml:space="preserve">of </w:t>
-      </w:r>
-      <w:r>
-        <w:rPr>
-          <w:rFonts w:ascii="Times New Roman" w:hAnsi="Times New Roman" w:cs="Times New Roman"/>
-          <w:sz w:val="24"/>
-          <w:szCs w:val="24"/>
-        </w:rPr>
-        <w:t>several</w:t>
-      </w:r>
-      <w:r>
-        <w:rPr>
-          <w:rFonts w:ascii="Times New Roman" w:hAnsi="Times New Roman" w:cs="Times New Roman"/>
-          <w:sz w:val="24"/>
-          <w:szCs w:val="24"/>
-        </w:rPr>
-        <w:t xml:space="preserve"> parameters in the simulation study.  </w:t>
-      </w:r>
-      <w:commentRangeStart w:id="6"/>
       <w:r>
         <w:rPr>
           <w:rFonts w:ascii="Times New Roman" w:hAnsi="Times New Roman" w:cs="Times New Roman"/>
@@ -9279,6 +10168,7 @@
           <w:sz w:val="24"/>
           <w:szCs w:val="24"/>
         </w:rPr>
+        <w:lastRenderedPageBreak/>
         <w:t>and</w:t>
       </w:r>
     </w:p>
@@ -9513,12 +10403,12 @@
         </w:rPr>
         <w:t>)</w:t>
       </w:r>
-      <w:commentRangeEnd w:id="6"/>
+      <w:commentRangeEnd w:id="4"/>
       <w:r>
         <w:rPr>
           <w:rStyle w:val="CommentReference"/>
         </w:rPr>
-        <w:commentReference w:id="6"/>
+        <w:commentReference w:id="4"/>
       </w:r>
     </w:p>
     <w:p>
@@ -9536,16 +10426,15 @@
           <w:szCs w:val="24"/>
         </w:rPr>
       </w:pPr>
+      <w:commentRangeStart w:id="5"/>
+      <w:commentRangeStart w:id="6"/>
       <w:commentRangeStart w:id="7"/>
-      <w:commentRangeStart w:id="8"/>
-      <w:commentRangeStart w:id="9"/>
-      <w:r>
-        <w:rPr>
-          <w:rFonts w:ascii="Times New Roman" w:hAnsi="Times New Roman" w:cs="Times New Roman"/>
-          <w:sz w:val="24"/>
-          <w:szCs w:val="24"/>
-        </w:rPr>
-        <w:lastRenderedPageBreak/>
+      <w:r>
+        <w:rPr>
+          <w:rFonts w:ascii="Times New Roman" w:hAnsi="Times New Roman" w:cs="Times New Roman"/>
+          <w:sz w:val="24"/>
+          <w:szCs w:val="24"/>
+        </w:rPr>
         <w:t xml:space="preserve">The parameters </w:t>
       </w:r>
       <w:r>
@@ -9585,6 +10474,7 @@
         </w:rPr>
         <w:t xml:space="preserve">, </w:t>
       </w:r>
+      <w:proofErr w:type="spellStart"/>
       <w:r>
         <w:rPr>
           <w:rFonts w:ascii="Times New Roman" w:hAnsi="Times New Roman" w:cs="Times New Roman"/>
@@ -9604,6 +10494,7 @@
         </w:rPr>
         <w:t>i,s</w:t>
       </w:r>
+      <w:proofErr w:type="spellEnd"/>
       <w:r>
         <w:rPr>
           <w:rFonts w:ascii="Times New Roman" w:hAnsi="Times New Roman" w:cs="Times New Roman"/>
@@ -9620,6 +10511,7 @@
         </w:rPr>
         <w:t xml:space="preserve"> </w:t>
       </w:r>
+      <w:proofErr w:type="spellStart"/>
       <w:r>
         <w:rPr>
           <w:rFonts w:ascii="Times New Roman" w:hAnsi="Times New Roman" w:cs="Times New Roman"/>
@@ -9639,6 +10531,7 @@
         </w:rPr>
         <w:t>s</w:t>
       </w:r>
+      <w:proofErr w:type="spellEnd"/>
       <w:r>
         <w:rPr>
           <w:rFonts w:ascii="Times New Roman" w:hAnsi="Times New Roman" w:cs="Times New Roman"/>
@@ -9655,6 +10548,7 @@
         </w:rPr>
         <w:t xml:space="preserve">and </w:t>
       </w:r>
+      <w:proofErr w:type="spellStart"/>
       <w:r>
         <w:rPr>
           <w:rFonts w:ascii="Times New Roman" w:hAnsi="Times New Roman" w:cs="Times New Roman"/>
@@ -9684,6 +10578,7 @@
         </w:rPr>
         <w:t>,s</w:t>
       </w:r>
+      <w:proofErr w:type="spellEnd"/>
       <w:r>
         <w:rPr>
           <w:rFonts w:ascii="Times New Roman" w:hAnsi="Times New Roman" w:cs="Times New Roman"/>
@@ -9750,6 +10645,7 @@
         </w:rPr>
         <w:t xml:space="preserve"> and </w:t>
       </w:r>
+      <w:proofErr w:type="spellStart"/>
       <w:r>
         <w:rPr>
           <w:rFonts w:ascii="Times New Roman" w:hAnsi="Times New Roman" w:cs="Times New Roman"/>
@@ -9769,6 +10665,7 @@
         </w:rPr>
         <w:t>z</w:t>
       </w:r>
+      <w:proofErr w:type="spellEnd"/>
       <w:r>
         <w:rPr>
           <w:rFonts w:ascii="Times New Roman" w:hAnsi="Times New Roman" w:cs="Times New Roman"/>
@@ -9793,27 +10690,27 @@
         </w:rPr>
         <w:t xml:space="preserve">a).  </w:t>
       </w:r>
+      <w:commentRangeEnd w:id="5"/>
+      <w:r>
+        <w:rPr>
+          <w:rStyle w:val="CommentReference"/>
+        </w:rPr>
+        <w:commentReference w:id="5"/>
+      </w:r>
+      <w:commentRangeEnd w:id="6"/>
       <w:commentRangeEnd w:id="7"/>
       <w:r>
         <w:rPr>
           <w:rStyle w:val="CommentReference"/>
         </w:rPr>
+        <w:commentReference w:id="6"/>
+      </w:r>
+      <w:r>
+        <w:rPr>
+          <w:rStyle w:val="CommentReference"/>
+        </w:rPr>
         <w:commentReference w:id="7"/>
       </w:r>
-      <w:commentRangeEnd w:id="8"/>
-      <w:commentRangeEnd w:id="9"/>
-      <w:r>
-        <w:rPr>
-          <w:rStyle w:val="CommentReference"/>
-        </w:rPr>
-        <w:commentReference w:id="8"/>
-      </w:r>
-      <w:r>
-        <w:rPr>
-          <w:rStyle w:val="CommentReference"/>
-        </w:rPr>
-        <w:commentReference w:id="9"/>
-      </w:r>
       <w:r>
         <w:rPr>
           <w:rFonts w:ascii="Times New Roman" w:hAnsi="Times New Roman" w:cs="Times New Roman"/>
@@ -9995,6 +10892,7 @@
         </w:rPr>
         <w:t xml:space="preserve"> </w:t>
       </w:r>
+      <w:proofErr w:type="spellStart"/>
       <w:r>
         <w:rPr>
           <w:rFonts w:ascii="Times New Roman" w:hAnsi="Times New Roman" w:cs="Times New Roman"/>
@@ -10024,6 +10922,7 @@
         </w:rPr>
         <w:t>,s</w:t>
       </w:r>
+      <w:proofErr w:type="spellEnd"/>
       <w:r>
         <w:rPr>
           <w:rFonts w:ascii="Times New Roman" w:hAnsi="Times New Roman" w:cs="Times New Roman"/>
@@ -10040,6 +10939,7 @@
         </w:rPr>
         <w:t xml:space="preserve">and </w:t>
       </w:r>
+      <w:proofErr w:type="spellStart"/>
       <w:r>
         <w:rPr>
           <w:rFonts w:ascii="Times New Roman" w:hAnsi="Times New Roman" w:cs="Times New Roman"/>
@@ -10059,6 +10959,7 @@
         </w:rPr>
         <w:t>z</w:t>
       </w:r>
+      <w:proofErr w:type="spellEnd"/>
       <w:r>
         <w:rPr>
           <w:rFonts w:ascii="Times New Roman" w:hAnsi="Times New Roman" w:cs="Times New Roman"/>
@@ -10108,6 +11009,8 @@
         </w:rPr>
         <w:t>.</w:t>
       </w:r>
+      <w:bookmarkStart w:id="8" w:name="_GoBack"/>
+      <w:bookmarkEnd w:id="8"/>
     </w:p>
     <w:p>
       <w:pPr>
@@ -10162,7 +11065,43 @@
           <w:sz w:val="24"/>
           <w:szCs w:val="24"/>
         </w:rPr>
-        <w:t>, sex was sampled with replacement from the observed sex structure in the toothfish data set.  The age at release, age at recapture and time at liberty were sampled independently from the observed toothfish data set</w:t>
+        <w:t xml:space="preserve">, sex was sampled with replacement from the observed sex structure in the </w:t>
+      </w:r>
+      <w:proofErr w:type="spellStart"/>
+      <w:r>
+        <w:rPr>
+          <w:rFonts w:ascii="Times New Roman" w:hAnsi="Times New Roman" w:cs="Times New Roman"/>
+          <w:sz w:val="24"/>
+          <w:szCs w:val="24"/>
+        </w:rPr>
+        <w:t>toothfish</w:t>
+      </w:r>
+      <w:proofErr w:type="spellEnd"/>
+      <w:r>
+        <w:rPr>
+          <w:rFonts w:ascii="Times New Roman" w:hAnsi="Times New Roman" w:cs="Times New Roman"/>
+          <w:sz w:val="24"/>
+          <w:szCs w:val="24"/>
+        </w:rPr>
+        <w:t xml:space="preserve"> data set.  The age at release, age at recapture and time at liberty were sampled independently from the observed </w:t>
+      </w:r>
+      <w:proofErr w:type="spellStart"/>
+      <w:r>
+        <w:rPr>
+          <w:rFonts w:ascii="Times New Roman" w:hAnsi="Times New Roman" w:cs="Times New Roman"/>
+          <w:sz w:val="24"/>
+          <w:szCs w:val="24"/>
+        </w:rPr>
+        <w:t>toothfish</w:t>
+      </w:r>
+      <w:proofErr w:type="spellEnd"/>
+      <w:r>
+        <w:rPr>
+          <w:rFonts w:ascii="Times New Roman" w:hAnsi="Times New Roman" w:cs="Times New Roman"/>
+          <w:sz w:val="24"/>
+          <w:szCs w:val="24"/>
+        </w:rPr>
+        <w:t xml:space="preserve"> data set</w:t>
       </w:r>
       <w:r>
         <w:rPr>
@@ -11340,7 +12279,25 @@
           <w:sz w:val="24"/>
           <w:szCs w:val="24"/>
         </w:rPr>
-        <w:t>Are we going to talk about the failed ydevs?</w:t>
+        <w:t xml:space="preserve">Are we going to talk about the failed </w:t>
+      </w:r>
+      <w:proofErr w:type="spellStart"/>
+      <w:r>
+        <w:rPr>
+          <w:rFonts w:ascii="Times New Roman" w:hAnsi="Times New Roman" w:cs="Times New Roman"/>
+          <w:sz w:val="24"/>
+          <w:szCs w:val="24"/>
+        </w:rPr>
+        <w:t>ydevs</w:t>
+      </w:r>
+      <w:proofErr w:type="spellEnd"/>
+      <w:r>
+        <w:rPr>
+          <w:rFonts w:ascii="Times New Roman" w:hAnsi="Times New Roman" w:cs="Times New Roman"/>
+          <w:sz w:val="24"/>
+          <w:szCs w:val="24"/>
+        </w:rPr>
+        <w:t>?</w:t>
       </w:r>
     </w:p>
     <w:p>
@@ -11453,15 +12410,51 @@
           <w:sz w:val="24"/>
           <w:szCs w:val="24"/>
         </w:rPr>
-        <w:t>Do table showing number of pdh fits for each of the 4 scenarios. Also show true par values, and mean/median of estimates.</w:t>
-      </w:r>
-      <w:r>
-        <w:rPr>
-          <w:rFonts w:ascii="Times New Roman" w:hAnsi="Times New Roman" w:cs="Times New Roman"/>
-          <w:sz w:val="24"/>
-          <w:szCs w:val="24"/>
-        </w:rPr>
-        <w:t xml:space="preserve"> Discuss the numbers of pdh fits for each simulation experiment.</w:t>
+        <w:t xml:space="preserve">Do table showing number of </w:t>
+      </w:r>
+      <w:proofErr w:type="spellStart"/>
+      <w:r>
+        <w:rPr>
+          <w:rFonts w:ascii="Times New Roman" w:hAnsi="Times New Roman" w:cs="Times New Roman"/>
+          <w:sz w:val="24"/>
+          <w:szCs w:val="24"/>
+        </w:rPr>
+        <w:t>pdh</w:t>
+      </w:r>
+      <w:proofErr w:type="spellEnd"/>
+      <w:r>
+        <w:rPr>
+          <w:rFonts w:ascii="Times New Roman" w:hAnsi="Times New Roman" w:cs="Times New Roman"/>
+          <w:sz w:val="24"/>
+          <w:szCs w:val="24"/>
+        </w:rPr>
+        <w:t xml:space="preserve"> fits for each of the 4 scenarios. Also show true par values, and mean/median of estimates.</w:t>
+      </w:r>
+      <w:r>
+        <w:rPr>
+          <w:rFonts w:ascii="Times New Roman" w:hAnsi="Times New Roman" w:cs="Times New Roman"/>
+          <w:sz w:val="24"/>
+          <w:szCs w:val="24"/>
+        </w:rPr>
+        <w:t xml:space="preserve"> Discuss the numbers of </w:t>
+      </w:r>
+      <w:proofErr w:type="spellStart"/>
+      <w:r>
+        <w:rPr>
+          <w:rFonts w:ascii="Times New Roman" w:hAnsi="Times New Roman" w:cs="Times New Roman"/>
+          <w:sz w:val="24"/>
+          <w:szCs w:val="24"/>
+        </w:rPr>
+        <w:t>pdh</w:t>
+      </w:r>
+      <w:proofErr w:type="spellEnd"/>
+      <w:r>
+        <w:rPr>
+          <w:rFonts w:ascii="Times New Roman" w:hAnsi="Times New Roman" w:cs="Times New Roman"/>
+          <w:sz w:val="24"/>
+          <w:szCs w:val="24"/>
+        </w:rPr>
+        <w:t xml:space="preserve"> fits for each simulation experiment.</w:t>
       </w:r>
     </w:p>
     <w:p>
@@ -11492,6 +12485,7 @@
         </w:rPr>
         <w:t xml:space="preserve">Parameters </w:t>
       </w:r>
+      <w:proofErr w:type="spellStart"/>
       <w:r>
         <w:rPr>
           <w:rFonts w:ascii="Times New Roman" w:hAnsi="Times New Roman" w:cs="Times New Roman"/>
@@ -11521,6 +12515,7 @@
         </w:rPr>
         <w:t>,s</w:t>
       </w:r>
+      <w:proofErr w:type="spellEnd"/>
       <w:r>
         <w:rPr>
           <w:rFonts w:ascii="Times New Roman" w:hAnsi="Times New Roman" w:cs="Times New Roman"/>
@@ -11529,6 +12524,7 @@
         </w:rPr>
         <w:t xml:space="preserve">, </w:t>
       </w:r>
+      <w:proofErr w:type="spellStart"/>
       <w:r>
         <w:rPr>
           <w:rFonts w:ascii="Times New Roman" w:hAnsi="Times New Roman" w:cs="Times New Roman"/>
@@ -11548,6 +12544,7 @@
         </w:rPr>
         <w:t>s</w:t>
       </w:r>
+      <w:proofErr w:type="spellEnd"/>
       <w:r>
         <w:rPr>
           <w:rFonts w:ascii="Times New Roman" w:hAnsi="Times New Roman" w:cs="Times New Roman"/>
@@ -11824,6 +12821,7 @@
         </w:rPr>
         <w:t xml:space="preserve">, </w:t>
       </w:r>
+      <w:proofErr w:type="spellStart"/>
       <w:r>
         <w:rPr>
           <w:rFonts w:ascii="Times New Roman" w:hAnsi="Times New Roman" w:cs="Times New Roman"/>
@@ -11843,6 +12841,7 @@
         </w:rPr>
         <w:t>k,s</w:t>
       </w:r>
+      <w:proofErr w:type="spellEnd"/>
       <w:r>
         <w:rPr>
           <w:rFonts w:ascii="Times New Roman" w:hAnsi="Times New Roman" w:cs="Times New Roman"/>
@@ -11859,6 +12858,7 @@
         </w:rPr>
         <w:t xml:space="preserve"> </w:t>
       </w:r>
+      <w:proofErr w:type="spellStart"/>
       <w:r>
         <w:rPr>
           <w:rFonts w:ascii="Times New Roman" w:hAnsi="Times New Roman" w:cs="Times New Roman"/>
@@ -11878,6 +12878,7 @@
         </w:rPr>
         <w:t>z</w:t>
       </w:r>
+      <w:proofErr w:type="spellEnd"/>
       <w:r>
         <w:rPr>
           <w:rFonts w:ascii="Times New Roman" w:hAnsi="Times New Roman" w:cs="Times New Roman"/>
@@ -11966,7 +12967,25 @@
           <w:szCs w:val="24"/>
         </w:rPr>
         <w:tab/>
-        <w:t xml:space="preserve">In this study, we have used a case study application for Antarctic toothfish and a simulation experiment to demonstrate that it is feasible to simultaneously estimate variation in growth among individuals and years, between sexes, and also including residual variation in growth rates for each individual over time, in addition to measurement errors.  </w:t>
+        <w:t xml:space="preserve">In this study, we have used a case study application for Antarctic </w:t>
+      </w:r>
+      <w:proofErr w:type="spellStart"/>
+      <w:r>
+        <w:rPr>
+          <w:rFonts w:ascii="Times New Roman" w:hAnsi="Times New Roman" w:cs="Times New Roman"/>
+          <w:sz w:val="24"/>
+          <w:szCs w:val="24"/>
+        </w:rPr>
+        <w:t>toothfish</w:t>
+      </w:r>
+      <w:proofErr w:type="spellEnd"/>
+      <w:r>
+        <w:rPr>
+          <w:rFonts w:ascii="Times New Roman" w:hAnsi="Times New Roman" w:cs="Times New Roman"/>
+          <w:sz w:val="24"/>
+          <w:szCs w:val="24"/>
+        </w:rPr>
+        <w:t xml:space="preserve"> and a simulation experiment to demonstrate that it is feasible to simultaneously estimate variation in growth among individuals and years, between sexes, and also including residual variation in growth rates for each individual over time, in addition to measurement errors.  </w:t>
       </w:r>
       <w:r>
         <w:rPr>
@@ -12368,7 +13387,25 @@
           <w:sz w:val="24"/>
           <w:szCs w:val="24"/>
         </w:rPr>
-        <w:t xml:space="preserve"> over space.  The modelling framework we present here could easily be modified to include spatial variation in growth rates, either among spatial strata or using geostatistical techniques </w:t>
+        <w:t xml:space="preserve"> over space.  The modelling framework we present here could easily be modified to include spatial variation in growth rates, either among spatial strata or using </w:t>
+      </w:r>
+      <w:proofErr w:type="spellStart"/>
+      <w:r>
+        <w:rPr>
+          <w:rFonts w:ascii="Times New Roman" w:hAnsi="Times New Roman" w:cs="Times New Roman"/>
+          <w:sz w:val="24"/>
+          <w:szCs w:val="24"/>
+        </w:rPr>
+        <w:t>geostatistical</w:t>
+      </w:r>
+      <w:proofErr w:type="spellEnd"/>
+      <w:r>
+        <w:rPr>
+          <w:rFonts w:ascii="Times New Roman" w:hAnsi="Times New Roman" w:cs="Times New Roman"/>
+          <w:sz w:val="24"/>
+          <w:szCs w:val="24"/>
+        </w:rPr>
+        <w:t xml:space="preserve"> techniques </w:t>
       </w:r>
       <w:r>
         <w:rPr>
@@ -12862,7 +13899,43 @@
           <w:sz w:val="24"/>
           <w:szCs w:val="24"/>
         </w:rPr>
-        <w:t>We thank in particular O. Shelton for developing and discussing the model for variation in growth that was used here.  We also thank K. Kristensen and H. Skaug for developing and maintaining the Template Model Builder software, which facilitates this study and many others.</w:t>
+        <w:t xml:space="preserve">We thank in particular O. Shelton for developing and discussing the model for variation in growth that was used here.  We also thank K. </w:t>
+      </w:r>
+      <w:proofErr w:type="spellStart"/>
+      <w:r>
+        <w:rPr>
+          <w:rFonts w:ascii="Times New Roman" w:hAnsi="Times New Roman" w:cs="Times New Roman"/>
+          <w:sz w:val="24"/>
+          <w:szCs w:val="24"/>
+        </w:rPr>
+        <w:t>Kristensen</w:t>
+      </w:r>
+      <w:proofErr w:type="spellEnd"/>
+      <w:r>
+        <w:rPr>
+          <w:rFonts w:ascii="Times New Roman" w:hAnsi="Times New Roman" w:cs="Times New Roman"/>
+          <w:sz w:val="24"/>
+          <w:szCs w:val="24"/>
+        </w:rPr>
+        <w:t xml:space="preserve"> and H. </w:t>
+      </w:r>
+      <w:proofErr w:type="spellStart"/>
+      <w:r>
+        <w:rPr>
+          <w:rFonts w:ascii="Times New Roman" w:hAnsi="Times New Roman" w:cs="Times New Roman"/>
+          <w:sz w:val="24"/>
+          <w:szCs w:val="24"/>
+        </w:rPr>
+        <w:t>Skaug</w:t>
+      </w:r>
+      <w:proofErr w:type="spellEnd"/>
+      <w:r>
+        <w:rPr>
+          <w:rFonts w:ascii="Times New Roman" w:hAnsi="Times New Roman" w:cs="Times New Roman"/>
+          <w:sz w:val="24"/>
+          <w:szCs w:val="24"/>
+        </w:rPr>
+        <w:t xml:space="preserve"> for developing and maintaining the Template Model Builder software, which facilitates this study and many others.</w:t>
       </w:r>
     </w:p>
     <w:p>
@@ -14081,6 +15154,7 @@
                 <w:szCs w:val="24"/>
               </w:rPr>
             </w:pPr>
+            <w:proofErr w:type="spellStart"/>
             <w:r>
               <w:rPr>
                 <w:rFonts w:ascii="Times New Roman" w:eastAsia="SimSun" w:hAnsi="Times New Roman" w:cs="Times New Roman"/>
@@ -14110,6 +15184,7 @@
               </w:rPr>
               <w:t>,s</w:t>
             </w:r>
+            <w:proofErr w:type="spellEnd"/>
             <w:r>
               <w:rPr>
                 <w:rFonts w:ascii="Times New Roman" w:eastAsia="SimSun" w:hAnsi="Times New Roman" w:cs="Times New Roman"/>
@@ -14118,6 +15193,7 @@
               </w:rPr>
               <w:t xml:space="preserve">, </w:t>
             </w:r>
+            <w:proofErr w:type="spellStart"/>
             <w:r>
               <w:rPr>
                 <w:rFonts w:ascii="Times New Roman" w:hAnsi="Times New Roman" w:cs="Times New Roman"/>
@@ -14147,6 +15223,7 @@
               </w:rPr>
               <w:t>,s</w:t>
             </w:r>
+            <w:proofErr w:type="spellEnd"/>
           </w:p>
         </w:tc>
         <w:tc>
@@ -14253,6 +15330,7 @@
               </w:rPr>
               <w:t xml:space="preserve">, </w:t>
             </w:r>
+            <w:proofErr w:type="spellStart"/>
             <w:r>
               <w:rPr>
                 <w:rFonts w:ascii="Times New Roman" w:hAnsi="Times New Roman" w:cs="Times New Roman"/>
@@ -14272,6 +15350,7 @@
               </w:rPr>
               <w:t>y</w:t>
             </w:r>
+            <w:proofErr w:type="spellEnd"/>
             <w:r>
               <w:rPr>
                 <w:rFonts w:ascii="Times New Roman" w:eastAsia="SimSun" w:hAnsi="Times New Roman" w:cs="Times New Roman"/>
@@ -14280,6 +15359,7 @@
               </w:rPr>
               <w:t xml:space="preserve">, </w:t>
             </w:r>
+            <w:proofErr w:type="spellStart"/>
             <w:r>
               <w:rPr>
                 <w:rFonts w:ascii="Times New Roman" w:hAnsi="Times New Roman" w:cs="Times New Roman"/>
@@ -14299,6 +15379,7 @@
               </w:rPr>
               <w:t>γ</w:t>
             </w:r>
+            <w:proofErr w:type="spellEnd"/>
           </w:p>
         </w:tc>
         <w:tc>
@@ -14341,13 +15422,23 @@
                 <w:szCs w:val="24"/>
               </w:rPr>
             </w:pPr>
-            <w:r>
-              <w:rPr>
-                <w:rFonts w:ascii="Times New Roman" w:hAnsi="Times New Roman" w:cs="Times New Roman"/>
-                <w:sz w:val="24"/>
-                <w:szCs w:val="24"/>
-              </w:rPr>
-              <w:t>Allometric scaling of anabolism and energy expenditure</w:t>
+            <w:proofErr w:type="spellStart"/>
+            <w:r>
+              <w:rPr>
+                <w:rFonts w:ascii="Times New Roman" w:hAnsi="Times New Roman" w:cs="Times New Roman"/>
+                <w:sz w:val="24"/>
+                <w:szCs w:val="24"/>
+              </w:rPr>
+              <w:t>Allometric</w:t>
+            </w:r>
+            <w:proofErr w:type="spellEnd"/>
+            <w:r>
+              <w:rPr>
+                <w:rFonts w:ascii="Times New Roman" w:hAnsi="Times New Roman" w:cs="Times New Roman"/>
+                <w:sz w:val="24"/>
+                <w:szCs w:val="24"/>
+              </w:rPr>
+              <w:t xml:space="preserve"> scaling of anabolism and energy expenditure</w:t>
             </w:r>
           </w:p>
         </w:tc>
@@ -14985,6 +16076,7 @@
                 <w:szCs w:val="24"/>
               </w:rPr>
             </w:pPr>
+            <w:proofErr w:type="spellStart"/>
             <w:r>
               <w:rPr>
                 <w:rFonts w:ascii="Times New Roman" w:hAnsi="Times New Roman" w:cs="Times New Roman"/>
@@ -15014,6 +16106,7 @@
               </w:rPr>
               <w:t>,s</w:t>
             </w:r>
+            <w:proofErr w:type="spellEnd"/>
           </w:p>
         </w:tc>
         <w:tc>
@@ -15093,6 +16186,7 @@
                 <w:szCs w:val="24"/>
               </w:rPr>
             </w:pPr>
+            <w:proofErr w:type="spellStart"/>
             <w:r>
               <w:rPr>
                 <w:rFonts w:ascii="Times New Roman" w:hAnsi="Times New Roman" w:cs="Times New Roman"/>
@@ -15112,6 +16206,7 @@
               </w:rPr>
               <w:t>y</w:t>
             </w:r>
+            <w:proofErr w:type="spellEnd"/>
           </w:p>
         </w:tc>
         <w:tc>
@@ -15189,6 +16284,7 @@
                 <w:szCs w:val="24"/>
               </w:rPr>
             </w:pPr>
+            <w:proofErr w:type="spellStart"/>
             <w:r>
               <w:rPr>
                 <w:rFonts w:ascii="Times New Roman" w:hAnsi="Times New Roman" w:cs="Times New Roman"/>
@@ -15208,6 +16304,7 @@
               </w:rPr>
               <w:t>z</w:t>
             </w:r>
+            <w:proofErr w:type="spellEnd"/>
           </w:p>
         </w:tc>
         <w:tc>
@@ -15852,6 +16949,7 @@
                 <w:szCs w:val="24"/>
               </w:rPr>
             </w:pPr>
+            <w:proofErr w:type="spellStart"/>
             <w:r>
               <w:rPr>
                 <w:rFonts w:ascii="Times New Roman" w:hAnsi="Times New Roman" w:cs="Times New Roman"/>
@@ -15861,6 +16959,7 @@
               </w:rPr>
               <w:t>i</w:t>
             </w:r>
+            <w:proofErr w:type="spellEnd"/>
           </w:p>
         </w:tc>
         <w:tc>
@@ -16202,7 +17301,7 @@
           <w:szCs w:val="24"/>
         </w:rPr>
       </w:pPr>
-      <w:bookmarkStart w:id="10" w:name="_Ref410371769"/>
+      <w:bookmarkStart w:id="9" w:name="_Ref410371769"/>
       <w:r>
         <w:rPr>
           <w:i w:val="0"/>
@@ -16259,7 +17358,7 @@
         </w:rPr>
         <w:fldChar w:fldCharType="end"/>
       </w:r>
-      <w:bookmarkEnd w:id="10"/>
+      <w:bookmarkEnd w:id="9"/>
       <w:r>
         <w:rPr>
           <w:i w:val="0"/>
@@ -16723,6 +17822,7 @@
                 <w:szCs w:val="24"/>
               </w:rPr>
             </w:pPr>
+            <w:proofErr w:type="spellStart"/>
             <w:r>
               <w:rPr>
                 <w:rFonts w:ascii="Times New Roman" w:hAnsi="Times New Roman" w:cs="Times New Roman"/>
@@ -16742,6 +17842,7 @@
               </w:rPr>
               <w:t>s</w:t>
             </w:r>
+            <w:proofErr w:type="spellEnd"/>
           </w:p>
         </w:tc>
         <w:tc>
@@ -16919,6 +18020,7 @@
                 <w:szCs w:val="24"/>
               </w:rPr>
             </w:pPr>
+            <w:proofErr w:type="spellStart"/>
             <w:r>
               <w:rPr>
                 <w:rFonts w:ascii="Times New Roman" w:hAnsi="Times New Roman" w:cs="Times New Roman"/>
@@ -16938,6 +18040,7 @@
               </w:rPr>
               <w:t>s</w:t>
             </w:r>
+            <w:proofErr w:type="spellEnd"/>
           </w:p>
         </w:tc>
         <w:tc>
@@ -17448,6 +18551,7 @@
                 <w:szCs w:val="24"/>
               </w:rPr>
             </w:pPr>
+            <w:proofErr w:type="spellStart"/>
             <w:r>
               <w:rPr>
                 <w:rFonts w:ascii="Times New Roman" w:hAnsi="Times New Roman" w:cs="Times New Roman"/>
@@ -17467,6 +18571,7 @@
               </w:rPr>
               <w:t>s</w:t>
             </w:r>
+            <w:proofErr w:type="spellEnd"/>
           </w:p>
         </w:tc>
         <w:tc>
@@ -17646,6 +18751,7 @@
                 <w:szCs w:val="24"/>
               </w:rPr>
             </w:pPr>
+            <w:proofErr w:type="spellStart"/>
             <w:r>
               <w:rPr>
                 <w:rFonts w:ascii="Times New Roman" w:hAnsi="Times New Roman" w:cs="Times New Roman"/>
@@ -17665,6 +18771,7 @@
               </w:rPr>
               <w:t>s</w:t>
             </w:r>
+            <w:proofErr w:type="spellEnd"/>
           </w:p>
         </w:tc>
         <w:tc>
@@ -17976,6 +19083,7 @@
                 <w:szCs w:val="24"/>
               </w:rPr>
             </w:pPr>
+            <w:proofErr w:type="spellStart"/>
             <w:r>
               <w:rPr>
                 <w:rFonts w:ascii="Times New Roman" w:hAnsi="Times New Roman" w:cs="Times New Roman"/>
@@ -18005,6 +19113,7 @@
               </w:rPr>
               <w:t>,s</w:t>
             </w:r>
+            <w:proofErr w:type="spellEnd"/>
           </w:p>
         </w:tc>
         <w:tc>
@@ -18399,6 +19508,7 @@
                 <w:szCs w:val="24"/>
               </w:rPr>
             </w:pPr>
+            <w:proofErr w:type="spellStart"/>
             <w:r>
               <w:rPr>
                 <w:rFonts w:ascii="Times New Roman" w:hAnsi="Times New Roman" w:cs="Times New Roman"/>
@@ -18418,6 +19528,7 @@
               </w:rPr>
               <w:t>s</w:t>
             </w:r>
+            <w:proofErr w:type="spellEnd"/>
           </w:p>
         </w:tc>
         <w:tc>
@@ -18595,6 +19706,7 @@
                 <w:szCs w:val="24"/>
               </w:rPr>
             </w:pPr>
+            <w:proofErr w:type="spellStart"/>
             <w:r>
               <w:rPr>
                 <w:rFonts w:ascii="Times New Roman" w:hAnsi="Times New Roman" w:cs="Times New Roman"/>
@@ -18614,6 +19726,7 @@
               </w:rPr>
               <w:t>s</w:t>
             </w:r>
+            <w:proofErr w:type="spellEnd"/>
           </w:p>
         </w:tc>
         <w:tc>
@@ -18921,6 +20034,7 @@
                 <w:szCs w:val="24"/>
               </w:rPr>
             </w:pPr>
+            <w:proofErr w:type="spellStart"/>
             <w:r>
               <w:rPr>
                 <w:rFonts w:ascii="Times New Roman" w:hAnsi="Times New Roman" w:cs="Times New Roman"/>
@@ -18940,6 +20054,7 @@
               </w:rPr>
               <w:t>z</w:t>
             </w:r>
+            <w:proofErr w:type="spellEnd"/>
           </w:p>
         </w:tc>
         <w:tc>
@@ -19058,7 +20173,7 @@
                 <w:szCs w:val="24"/>
               </w:rPr>
             </w:pPr>
-            <w:commentRangeStart w:id="11"/>
+            <w:commentRangeStart w:id="10"/>
             <w:r>
               <w:rPr>
                 <w:rFonts w:ascii="Times New Roman" w:hAnsi="Times New Roman" w:cs="Times New Roman"/>
@@ -19141,7 +20256,7 @@
                   </m:sSub>
                 </m:sub>
               </m:sSub>
-              <w:commentRangeEnd w:id="11"/>
+              <w:commentRangeEnd w:id="10"/>
               <m:r>
                 <m:rPr>
                   <m:sty m:val="p"/>
@@ -19149,7 +20264,7 @@
                 <w:rPr>
                   <w:rStyle w:val="CommentReference"/>
                 </w:rPr>
-                <w:commentReference w:id="11"/>
+                <w:commentReference w:id="10"/>
               </m:r>
             </m:oMath>
           </w:p>
@@ -19348,6 +20463,7 @@
                 <w:szCs w:val="24"/>
               </w:rPr>
             </w:pPr>
+            <w:proofErr w:type="spellStart"/>
             <w:r>
               <w:rPr>
                 <w:rFonts w:ascii="Times New Roman" w:hAnsi="Times New Roman" w:cs="Times New Roman"/>
@@ -19367,6 +20483,7 @@
               </w:rPr>
               <w:t>s</w:t>
             </w:r>
+            <w:proofErr w:type="spellEnd"/>
           </w:p>
         </w:tc>
         <w:tc>
@@ -19525,6 +20642,7 @@
                 <w:szCs w:val="24"/>
               </w:rPr>
             </w:pPr>
+            <w:proofErr w:type="spellStart"/>
             <w:r>
               <w:rPr>
                 <w:rFonts w:ascii="Times New Roman" w:hAnsi="Times New Roman" w:cs="Times New Roman"/>
@@ -19544,6 +20662,7 @@
               </w:rPr>
               <w:t>s</w:t>
             </w:r>
+            <w:proofErr w:type="spellEnd"/>
           </w:p>
         </w:tc>
         <w:tc>
@@ -19811,6 +20930,7 @@
                 <w:szCs w:val="24"/>
               </w:rPr>
             </w:pPr>
+            <w:proofErr w:type="spellStart"/>
             <w:r>
               <w:rPr>
                 <w:rFonts w:ascii="Times New Roman" w:hAnsi="Times New Roman" w:cs="Times New Roman"/>
@@ -19840,6 +20960,7 @@
               </w:rPr>
               <w:t>,s</w:t>
             </w:r>
+            <w:proofErr w:type="spellEnd"/>
           </w:p>
         </w:tc>
         <w:tc>
@@ -19967,6 +21088,7 @@
                 <w:szCs w:val="24"/>
               </w:rPr>
             </w:pPr>
+            <w:proofErr w:type="spellStart"/>
             <w:r>
               <w:rPr>
                 <w:rFonts w:ascii="Times New Roman" w:hAnsi="Times New Roman" w:cs="Times New Roman"/>
@@ -19986,6 +21108,7 @@
               </w:rPr>
               <w:t>z</w:t>
             </w:r>
+            <w:proofErr w:type="spellEnd"/>
           </w:p>
         </w:tc>
         <w:tc>
@@ -20487,6 +21610,7 @@
                 <w:szCs w:val="24"/>
               </w:rPr>
             </w:pPr>
+            <w:proofErr w:type="spellStart"/>
             <w:r>
               <w:rPr>
                 <w:rFonts w:ascii="Times New Roman" w:hAnsi="Times New Roman" w:cs="Times New Roman"/>
@@ -20506,6 +21630,7 @@
               </w:rPr>
               <w:t>s</w:t>
             </w:r>
+            <w:proofErr w:type="spellEnd"/>
           </w:p>
         </w:tc>
         <w:tc>
@@ -20625,6 +21750,7 @@
                 <w:szCs w:val="24"/>
               </w:rPr>
             </w:pPr>
+            <w:proofErr w:type="spellStart"/>
             <w:r>
               <w:rPr>
                 <w:rFonts w:ascii="Times New Roman" w:hAnsi="Times New Roman" w:cs="Times New Roman"/>
@@ -20644,6 +21770,7 @@
               </w:rPr>
               <w:t>s</w:t>
             </w:r>
+            <w:proofErr w:type="spellEnd"/>
           </w:p>
         </w:tc>
         <w:tc>
@@ -21242,6 +22369,7 @@
                 <w:szCs w:val="24"/>
               </w:rPr>
             </w:pPr>
+            <w:proofErr w:type="spellStart"/>
             <w:r>
               <w:rPr>
                 <w:rFonts w:ascii="Times New Roman" w:hAnsi="Times New Roman" w:cs="Times New Roman"/>
@@ -21271,6 +22399,7 @@
               </w:rPr>
               <w:t>,s</w:t>
             </w:r>
+            <w:proofErr w:type="spellEnd"/>
           </w:p>
         </w:tc>
         <w:tc>
@@ -21380,6 +22509,7 @@
                 <w:szCs w:val="24"/>
               </w:rPr>
             </w:pPr>
+            <w:proofErr w:type="spellStart"/>
             <w:r>
               <w:rPr>
                 <w:rFonts w:ascii="Times New Roman" w:hAnsi="Times New Roman" w:cs="Times New Roman"/>
@@ -21399,6 +22529,7 @@
               </w:rPr>
               <w:t>z</w:t>
             </w:r>
+            <w:proofErr w:type="spellEnd"/>
           </w:p>
         </w:tc>
         <w:tc>
@@ -21676,6 +22807,7 @@
                 <w:szCs w:val="24"/>
               </w:rPr>
             </w:pPr>
+            <w:proofErr w:type="spellStart"/>
             <w:r>
               <w:rPr>
                 <w:rFonts w:ascii="Times New Roman" w:hAnsi="Times New Roman" w:cs="Times New Roman"/>
@@ -21705,6 +22837,7 @@
               </w:rPr>
               <w:t>,s</w:t>
             </w:r>
+            <w:proofErr w:type="spellEnd"/>
           </w:p>
         </w:tc>
         <w:tc>
@@ -21826,6 +22959,7 @@
                 <w:szCs w:val="24"/>
               </w:rPr>
             </w:pPr>
+            <w:proofErr w:type="spellStart"/>
             <w:r>
               <w:rPr>
                 <w:rFonts w:ascii="Times New Roman" w:hAnsi="Times New Roman" w:cs="Times New Roman"/>
@@ -21845,6 +22979,7 @@
               </w:rPr>
               <w:t>z</w:t>
             </w:r>
+            <w:proofErr w:type="spellEnd"/>
           </w:p>
         </w:tc>
         <w:tc>
@@ -22195,6 +23330,7 @@
                 <w:szCs w:val="24"/>
               </w:rPr>
             </w:pPr>
+            <w:proofErr w:type="spellStart"/>
             <w:r>
               <w:rPr>
                 <w:rFonts w:ascii="Times New Roman" w:hAnsi="Times New Roman" w:cs="Times New Roman"/>
@@ -22224,6 +23360,7 @@
               </w:rPr>
               <w:t>,s</w:t>
             </w:r>
+            <w:proofErr w:type="spellEnd"/>
           </w:p>
         </w:tc>
         <w:tc>
@@ -22343,6 +23480,7 @@
                 <w:szCs w:val="24"/>
               </w:rPr>
             </w:pPr>
+            <w:proofErr w:type="spellStart"/>
             <w:r>
               <w:rPr>
                 <w:rFonts w:ascii="Times New Roman" w:hAnsi="Times New Roman" w:cs="Times New Roman"/>
@@ -22362,6 +23500,7 @@
               </w:rPr>
               <w:t>z</w:t>
             </w:r>
+            <w:proofErr w:type="spellEnd"/>
           </w:p>
         </w:tc>
         <w:tc>
@@ -22692,6 +23831,7 @@
                 <w:szCs w:val="24"/>
               </w:rPr>
             </w:pPr>
+            <w:proofErr w:type="spellStart"/>
             <w:r>
               <w:rPr>
                 <w:rFonts w:ascii="Times New Roman" w:hAnsi="Times New Roman" w:cs="Times New Roman"/>
@@ -22721,6 +23861,7 @@
               </w:rPr>
               <w:t>,s</w:t>
             </w:r>
+            <w:proofErr w:type="spellEnd"/>
           </w:p>
         </w:tc>
         <w:tc>
@@ -22825,6 +23966,7 @@
                 <w:szCs w:val="24"/>
               </w:rPr>
             </w:pPr>
+            <w:proofErr w:type="spellStart"/>
             <w:r>
               <w:rPr>
                 <w:rFonts w:ascii="Times New Roman" w:hAnsi="Times New Roman" w:cs="Times New Roman"/>
@@ -22844,6 +23986,7 @@
               </w:rPr>
               <w:t>z</w:t>
             </w:r>
+            <w:proofErr w:type="spellEnd"/>
           </w:p>
         </w:tc>
         <w:tc>
@@ -23130,6 +24273,7 @@
                 <w:szCs w:val="24"/>
               </w:rPr>
             </w:pPr>
+            <w:proofErr w:type="spellStart"/>
             <w:r>
               <w:rPr>
                 <w:rFonts w:ascii="Times New Roman" w:hAnsi="Times New Roman" w:cs="Times New Roman"/>
@@ -23138,6 +24282,7 @@
               </w:rPr>
               <w:t>pdH</w:t>
             </w:r>
+            <w:proofErr w:type="spellEnd"/>
           </w:p>
         </w:tc>
         <w:tc>
@@ -23158,6 +24303,7 @@
                 <w:szCs w:val="24"/>
               </w:rPr>
             </w:pPr>
+            <w:proofErr w:type="spellStart"/>
             <w:r>
               <w:rPr>
                 <w:rFonts w:ascii="Times New Roman" w:hAnsi="Times New Roman" w:cs="Times New Roman"/>
@@ -23177,6 +24323,7 @@
               </w:rPr>
               <w:t>k,s</w:t>
             </w:r>
+            <w:proofErr w:type="spellEnd"/>
           </w:p>
         </w:tc>
         <w:tc>
@@ -23219,6 +24366,7 @@
                 <w:szCs w:val="24"/>
               </w:rPr>
             </w:pPr>
+            <w:proofErr w:type="spellStart"/>
             <w:r>
               <w:rPr>
                 <w:rFonts w:ascii="Times New Roman" w:hAnsi="Times New Roman" w:cs="Times New Roman"/>
@@ -23238,6 +24386,7 @@
               </w:rPr>
               <w:t>s</w:t>
             </w:r>
+            <w:proofErr w:type="spellEnd"/>
           </w:p>
         </w:tc>
         <w:tc>
@@ -23379,6 +24528,7 @@
                 <w:szCs w:val="24"/>
               </w:rPr>
             </w:pPr>
+            <w:proofErr w:type="spellStart"/>
             <w:r>
               <w:rPr>
                 <w:rFonts w:ascii="Times New Roman" w:hAnsi="Times New Roman" w:cs="Times New Roman"/>
@@ -23398,6 +24548,7 @@
               </w:rPr>
               <w:t>k,s</w:t>
             </w:r>
+            <w:proofErr w:type="spellEnd"/>
           </w:p>
         </w:tc>
         <w:tc>
@@ -23439,6 +24590,7 @@
                 <w:szCs w:val="24"/>
               </w:rPr>
             </w:pPr>
+            <w:proofErr w:type="spellStart"/>
             <w:r>
               <w:rPr>
                 <w:rFonts w:ascii="Times New Roman" w:hAnsi="Times New Roman" w:cs="Times New Roman"/>
@@ -23458,6 +24610,7 @@
               </w:rPr>
               <w:t>z</w:t>
             </w:r>
+            <w:proofErr w:type="spellEnd"/>
           </w:p>
         </w:tc>
       </w:tr>
@@ -25031,6 +26184,7 @@
                 <w:szCs w:val="24"/>
               </w:rPr>
             </w:pPr>
+            <w:proofErr w:type="spellStart"/>
             <w:r>
               <w:rPr>
                 <w:rFonts w:ascii="Times New Roman" w:hAnsi="Times New Roman" w:cs="Times New Roman"/>
@@ -25050,6 +26204,7 @@
               </w:rPr>
               <w:t>i,s</w:t>
             </w:r>
+            <w:proofErr w:type="spellEnd"/>
           </w:p>
         </w:tc>
         <w:tc>
@@ -27273,6 +28428,7 @@
                 <w:szCs w:val="24"/>
               </w:rPr>
             </w:pPr>
+            <w:proofErr w:type="spellStart"/>
             <w:r>
               <w:rPr>
                 <w:rFonts w:ascii="Times New Roman" w:hAnsi="Times New Roman" w:cs="Times New Roman"/>
@@ -27292,6 +28448,7 @@
               </w:rPr>
               <w:t>i,s</w:t>
             </w:r>
+            <w:proofErr w:type="spellEnd"/>
             <w:r>
               <w:rPr>
                 <w:rFonts w:ascii="Times New Roman" w:hAnsi="Times New Roman" w:cs="Times New Roman"/>
@@ -28511,8 +29668,8 @@
           <w:szCs w:val="24"/>
         </w:rPr>
       </w:pPr>
-      <w:bookmarkStart w:id="12" w:name="_Ref410371170"/>
-      <w:bookmarkStart w:id="13" w:name="_Ref410371158"/>
+      <w:bookmarkStart w:id="11" w:name="_Ref410371170"/>
+      <w:bookmarkStart w:id="12" w:name="_Ref410371158"/>
       <w:r>
         <w:rPr>
           <w:i w:val="0"/>
@@ -28568,7 +29725,7 @@
         </w:rPr>
         <w:fldChar w:fldCharType="end"/>
       </w:r>
-      <w:bookmarkEnd w:id="12"/>
+      <w:bookmarkEnd w:id="11"/>
       <w:r>
         <w:rPr>
           <w:i w:val="0"/>
@@ -28578,7 +29735,7 @@
         </w:rPr>
         <w:t>: No random-effects.</w:t>
       </w:r>
-      <w:bookmarkEnd w:id="13"/>
+      <w:bookmarkEnd w:id="12"/>
     </w:p>
     <w:p>
       <w:pPr>
@@ -28657,7 +29814,7 @@
           <w:szCs w:val="24"/>
         </w:rPr>
       </w:pPr>
-      <w:bookmarkStart w:id="14" w:name="_Ref410371173"/>
+      <w:bookmarkStart w:id="13" w:name="_Ref410371173"/>
       <w:r>
         <w:rPr>
           <w:i w:val="0"/>
@@ -28713,7 +29870,7 @@
         </w:rPr>
         <w:fldChar w:fldCharType="end"/>
       </w:r>
-      <w:bookmarkEnd w:id="14"/>
+      <w:bookmarkEnd w:id="13"/>
       <w:r>
         <w:rPr>
           <w:i w:val="0"/>
@@ -28807,7 +29964,7 @@
           <w:szCs w:val="24"/>
         </w:rPr>
       </w:pPr>
-      <w:bookmarkStart w:id="15" w:name="_Ref410371203"/>
+      <w:bookmarkStart w:id="14" w:name="_Ref410371203"/>
       <w:r>
         <w:rPr>
           <w:i w:val="0"/>
@@ -28863,7 +30020,7 @@
         </w:rPr>
         <w:fldChar w:fldCharType="end"/>
       </w:r>
-      <w:bookmarkEnd w:id="15"/>
+      <w:bookmarkEnd w:id="14"/>
       <w:r>
         <w:rPr>
           <w:i w:val="0"/>
@@ -28873,6 +30030,7 @@
         </w:rPr>
         <w:t xml:space="preserve">: Random-effects of </w:t>
       </w:r>
+      <w:proofErr w:type="spellStart"/>
       <w:r>
         <w:rPr>
           <w:color w:val="auto"/>
@@ -28890,6 +30048,7 @@
         </w:rPr>
         <w:t>i,s</w:t>
       </w:r>
+      <w:proofErr w:type="spellEnd"/>
       <w:r>
         <w:rPr>
           <w:i w:val="0"/>
@@ -28987,7 +30146,7 @@
           <w:szCs w:val="24"/>
         </w:rPr>
       </w:pPr>
-      <w:bookmarkStart w:id="16" w:name="_Ref410371206"/>
+      <w:bookmarkStart w:id="15" w:name="_Ref410371206"/>
       <w:r>
         <w:rPr>
           <w:i w:val="0"/>
@@ -29043,7 +30202,7 @@
         </w:rPr>
         <w:fldChar w:fldCharType="end"/>
       </w:r>
-      <w:bookmarkEnd w:id="16"/>
+      <w:bookmarkEnd w:id="15"/>
       <w:r>
         <w:rPr>
           <w:i w:val="0"/>
@@ -29071,6 +30230,7 @@
         </w:rPr>
         <w:t xml:space="preserve">Random-effects of </w:t>
       </w:r>
+      <w:proofErr w:type="spellStart"/>
       <w:r>
         <w:rPr>
           <w:color w:val="auto"/>
@@ -29088,6 +30248,7 @@
         </w:rPr>
         <w:t>i,s</w:t>
       </w:r>
+      <w:proofErr w:type="spellEnd"/>
       <w:r>
         <w:rPr>
           <w:i w:val="0"/>
@@ -29181,7 +30342,7 @@
           <w:szCs w:val="24"/>
         </w:rPr>
       </w:pPr>
-      <w:bookmarkStart w:id="17" w:name="_Ref410371208"/>
+      <w:bookmarkStart w:id="16" w:name="_Ref410371208"/>
       <w:r>
         <w:rPr>
           <w:i w:val="0"/>
@@ -29237,7 +30398,7 @@
         </w:rPr>
         <w:fldChar w:fldCharType="end"/>
       </w:r>
-      <w:bookmarkEnd w:id="17"/>
+      <w:bookmarkEnd w:id="16"/>
       <w:r>
         <w:rPr>
           <w:i w:val="0"/>
@@ -29265,6 +30426,7 @@
         </w:rPr>
         <w:t xml:space="preserve">Random-effects of </w:t>
       </w:r>
+      <w:proofErr w:type="spellStart"/>
       <w:r>
         <w:rPr>
           <w:color w:val="auto"/>
@@ -29282,6 +30444,7 @@
         </w:rPr>
         <w:t>i,s</w:t>
       </w:r>
+      <w:proofErr w:type="spellEnd"/>
       <w:r>
         <w:rPr>
           <w:i w:val="0"/>
@@ -29369,7 +30532,7 @@
           <w:szCs w:val="24"/>
         </w:rPr>
       </w:pPr>
-      <w:bookmarkStart w:id="18" w:name="_Ref410371233"/>
+      <w:bookmarkStart w:id="17" w:name="_Ref410371233"/>
       <w:r>
         <w:rPr>
           <w:i w:val="0"/>
@@ -29425,7 +30588,7 @@
         </w:rPr>
         <w:fldChar w:fldCharType="end"/>
       </w:r>
-      <w:bookmarkEnd w:id="18"/>
+      <w:bookmarkEnd w:id="17"/>
       <w:r>
         <w:rPr>
           <w:i w:val="0"/>
@@ -29514,7 +30677,7 @@
           <w:szCs w:val="24"/>
         </w:rPr>
       </w:pPr>
-      <w:bookmarkStart w:id="19" w:name="_Ref410371236"/>
+      <w:bookmarkStart w:id="18" w:name="_Ref410371236"/>
       <w:r>
         <w:rPr>
           <w:i w:val="0"/>
@@ -29570,7 +30733,7 @@
         </w:rPr>
         <w:fldChar w:fldCharType="end"/>
       </w:r>
-      <w:bookmarkEnd w:id="19"/>
+      <w:bookmarkEnd w:id="18"/>
       <w:r>
         <w:rPr>
           <w:i w:val="0"/>
@@ -29658,7 +30821,7 @@
           <w:szCs w:val="24"/>
         </w:rPr>
       </w:pPr>
-      <w:bookmarkStart w:id="20" w:name="_Ref410371238"/>
+      <w:bookmarkStart w:id="19" w:name="_Ref410371238"/>
       <w:r>
         <w:rPr>
           <w:i w:val="0"/>
@@ -29714,7 +30877,7 @@
         </w:rPr>
         <w:fldChar w:fldCharType="end"/>
       </w:r>
-      <w:bookmarkEnd w:id="20"/>
+      <w:bookmarkEnd w:id="19"/>
       <w:r>
         <w:rPr>
           <w:i w:val="0"/>
@@ -29803,7 +30966,7 @@
           <w:szCs w:val="24"/>
         </w:rPr>
       </w:pPr>
-      <w:bookmarkStart w:id="21" w:name="_Ref410371247"/>
+      <w:bookmarkStart w:id="20" w:name="_Ref410371247"/>
       <w:r>
         <w:rPr>
           <w:i w:val="0"/>
@@ -29859,7 +31022,7 @@
         </w:rPr>
         <w:fldChar w:fldCharType="end"/>
       </w:r>
-      <w:bookmarkEnd w:id="21"/>
+      <w:bookmarkEnd w:id="20"/>
       <w:r>
         <w:rPr>
           <w:i w:val="0"/>
@@ -29947,7 +31110,7 @@
           <w:szCs w:val="24"/>
         </w:rPr>
       </w:pPr>
-      <w:bookmarkStart w:id="22" w:name="_Ref410371248"/>
+      <w:bookmarkStart w:id="21" w:name="_Ref410371248"/>
       <w:r>
         <w:rPr>
           <w:i w:val="0"/>
@@ -30003,7 +31166,7 @@
         </w:rPr>
         <w:fldChar w:fldCharType="end"/>
       </w:r>
-      <w:bookmarkEnd w:id="22"/>
+      <w:bookmarkEnd w:id="21"/>
       <w:r>
         <w:rPr>
           <w:i w:val="0"/>
@@ -30092,7 +31255,7 @@
           <w:szCs w:val="24"/>
         </w:rPr>
       </w:pPr>
-      <w:bookmarkStart w:id="23" w:name="_Ref410371250"/>
+      <w:bookmarkStart w:id="22" w:name="_Ref410371250"/>
       <w:r>
         <w:rPr>
           <w:i w:val="0"/>
@@ -30148,7 +31311,7 @@
         </w:rPr>
         <w:fldChar w:fldCharType="end"/>
       </w:r>
-      <w:bookmarkEnd w:id="23"/>
+      <w:bookmarkEnd w:id="22"/>
       <w:r>
         <w:rPr>
           <w:i w:val="0"/>
@@ -30245,7 +31408,7 @@
           <w:szCs w:val="24"/>
         </w:rPr>
       </w:pPr>
-      <w:bookmarkStart w:id="24" w:name="_Ref410371252"/>
+      <w:bookmarkStart w:id="23" w:name="_Ref410371252"/>
       <w:r>
         <w:rPr>
           <w:i w:val="0"/>
@@ -30301,7 +31464,7 @@
         </w:rPr>
         <w:fldChar w:fldCharType="end"/>
       </w:r>
-      <w:bookmarkEnd w:id="24"/>
+      <w:bookmarkEnd w:id="23"/>
       <w:r>
         <w:rPr>
           <w:i w:val="0"/>
@@ -30490,6 +31653,7 @@
         </w:rPr>
         <w:t xml:space="preserve"> of </w:t>
       </w:r>
+      <w:proofErr w:type="spellStart"/>
       <w:r>
         <w:rPr>
           <w:rFonts w:ascii="Times New Roman" w:hAnsi="Times New Roman" w:cs="Times New Roman"/>
@@ -30509,6 +31673,7 @@
         </w:rPr>
         <w:t>k,s</w:t>
       </w:r>
+      <w:proofErr w:type="spellEnd"/>
       <w:r>
         <w:rPr>
           <w:rFonts w:ascii="Times New Roman" w:hAnsi="Times New Roman" w:cs="Times New Roman"/>
@@ -30628,7 +31793,7 @@
           <w:szCs w:val="24"/>
         </w:rPr>
       </w:pPr>
-      <w:bookmarkStart w:id="25" w:name="_Ref409962302"/>
+      <w:bookmarkStart w:id="24" w:name="_Ref409962302"/>
       <w:r>
         <w:rPr>
           <w:i w:val="0"/>
@@ -30684,7 +31849,7 @@
         </w:rPr>
         <w:fldChar w:fldCharType="end"/>
       </w:r>
-      <w:bookmarkEnd w:id="25"/>
+      <w:bookmarkEnd w:id="24"/>
       <w:r>
         <w:rPr>
           <w:i w:val="0"/>
@@ -30704,6 +31869,7 @@
         </w:rPr>
         <w:t xml:space="preserve">of </w:t>
       </w:r>
+      <w:proofErr w:type="spellStart"/>
       <w:r>
         <w:rPr>
           <w:rFonts w:ascii="Times New Roman" w:hAnsi="Times New Roman" w:cs="Times New Roman"/>
@@ -30723,6 +31889,7 @@
         </w:rPr>
         <w:t>s</w:t>
       </w:r>
+      <w:proofErr w:type="spellEnd"/>
       <w:r>
         <w:rPr>
           <w:rFonts w:ascii="Times New Roman" w:hAnsi="Times New Roman" w:cs="Times New Roman"/>
@@ -30731,8 +31898,20 @@
           <w:sz w:val="24"/>
           <w:szCs w:val="24"/>
         </w:rPr>
-        <w:t xml:space="preserve"> sims</w:t>
-      </w:r>
+        <w:t xml:space="preserve"> </w:t>
+      </w:r>
+      <w:proofErr w:type="spellStart"/>
+      <w:r>
+        <w:rPr>
+          <w:rFonts w:ascii="Times New Roman" w:hAnsi="Times New Roman" w:cs="Times New Roman"/>
+          <w:i w:val="0"/>
+          <w:color w:val="000000" w:themeColor="text1"/>
+          <w:sz w:val="24"/>
+          <w:szCs w:val="24"/>
+        </w:rPr>
+        <w:t>sims</w:t>
+      </w:r>
+      <w:proofErr w:type="spellEnd"/>
       <w:r>
         <w:rPr>
           <w:i w:val="0"/>
@@ -30821,7 +32000,7 @@
           <w:szCs w:val="24"/>
         </w:rPr>
       </w:pPr>
-      <w:bookmarkStart w:id="26" w:name="_Ref409962306"/>
+      <w:bookmarkStart w:id="25" w:name="_Ref409962306"/>
       <w:r>
         <w:rPr>
           <w:i w:val="0"/>
@@ -30871,7 +32050,7 @@
         </w:rPr>
         <w:fldChar w:fldCharType="end"/>
       </w:r>
-      <w:bookmarkEnd w:id="26"/>
+      <w:bookmarkEnd w:id="25"/>
       <w:r>
         <w:rPr>
           <w:i w:val="0"/>
@@ -30917,8 +32096,20 @@
           <w:sz w:val="24"/>
           <w:szCs w:val="24"/>
         </w:rPr>
-        <w:t xml:space="preserve"> (cm) sims</w:t>
-      </w:r>
+        <w:t xml:space="preserve"> (cm) </w:t>
+      </w:r>
+      <w:proofErr w:type="spellStart"/>
+      <w:r>
+        <w:rPr>
+          <w:rFonts w:ascii="Times New Roman" w:hAnsi="Times New Roman" w:cs="Times New Roman"/>
+          <w:i w:val="0"/>
+          <w:color w:val="000000" w:themeColor="text1"/>
+          <w:sz w:val="24"/>
+          <w:szCs w:val="24"/>
+        </w:rPr>
+        <w:t>sims</w:t>
+      </w:r>
+      <w:proofErr w:type="spellEnd"/>
       <w:r>
         <w:rPr>
           <w:i w:val="0"/>
@@ -31105,8 +32296,20 @@
           <w:sz w:val="24"/>
           <w:szCs w:val="24"/>
         </w:rPr>
-        <w:t xml:space="preserve"> sims</w:t>
-      </w:r>
+        <w:t xml:space="preserve"> </w:t>
+      </w:r>
+      <w:proofErr w:type="spellStart"/>
+      <w:r>
+        <w:rPr>
+          <w:rFonts w:ascii="Times New Roman" w:hAnsi="Times New Roman" w:cs="Times New Roman"/>
+          <w:i w:val="0"/>
+          <w:color w:val="000000" w:themeColor="text1"/>
+          <w:sz w:val="24"/>
+          <w:szCs w:val="24"/>
+        </w:rPr>
+        <w:t>sims</w:t>
+      </w:r>
+      <w:proofErr w:type="spellEnd"/>
       <w:r>
         <w:rPr>
           <w:i w:val="0"/>
@@ -31268,6 +32471,7 @@
         </w:rPr>
         <w:t xml:space="preserve">of </w:t>
       </w:r>
+      <w:proofErr w:type="spellStart"/>
       <w:r>
         <w:rPr>
           <w:rFonts w:ascii="Times New Roman" w:hAnsi="Times New Roman" w:cs="Times New Roman"/>
@@ -31287,6 +32491,7 @@
         </w:rPr>
         <w:t>k,s</w:t>
       </w:r>
+      <w:proofErr w:type="spellEnd"/>
       <w:r>
         <w:rPr>
           <w:rFonts w:ascii="Times New Roman" w:hAnsi="Times New Roman" w:cs="Times New Roman"/>
@@ -31295,8 +32500,20 @@
           <w:sz w:val="24"/>
           <w:szCs w:val="24"/>
         </w:rPr>
-        <w:t xml:space="preserve"> sims</w:t>
-      </w:r>
+        <w:t xml:space="preserve"> </w:t>
+      </w:r>
+      <w:proofErr w:type="spellStart"/>
+      <w:r>
+        <w:rPr>
+          <w:rFonts w:ascii="Times New Roman" w:hAnsi="Times New Roman" w:cs="Times New Roman"/>
+          <w:i w:val="0"/>
+          <w:color w:val="000000" w:themeColor="text1"/>
+          <w:sz w:val="24"/>
+          <w:szCs w:val="24"/>
+        </w:rPr>
+        <w:t>sims</w:t>
+      </w:r>
+      <w:proofErr w:type="spellEnd"/>
       <w:r>
         <w:rPr>
           <w:i w:val="0"/>
@@ -31457,6 +32674,7 @@
         </w:rPr>
         <w:t xml:space="preserve">of </w:t>
       </w:r>
+      <w:proofErr w:type="spellStart"/>
       <w:r>
         <w:rPr>
           <w:rFonts w:ascii="Times New Roman" w:hAnsi="Times New Roman" w:cs="Times New Roman"/>
@@ -31476,6 +32694,7 @@
         </w:rPr>
         <w:t>z</w:t>
       </w:r>
+      <w:proofErr w:type="spellEnd"/>
       <w:r>
         <w:rPr>
           <w:rFonts w:ascii="Times New Roman" w:hAnsi="Times New Roman" w:cs="Times New Roman"/>
@@ -31484,8 +32703,20 @@
           <w:sz w:val="24"/>
           <w:szCs w:val="24"/>
         </w:rPr>
-        <w:t xml:space="preserve"> sims</w:t>
-      </w:r>
+        <w:t xml:space="preserve"> </w:t>
+      </w:r>
+      <w:proofErr w:type="spellStart"/>
+      <w:r>
+        <w:rPr>
+          <w:rFonts w:ascii="Times New Roman" w:hAnsi="Times New Roman" w:cs="Times New Roman"/>
+          <w:i w:val="0"/>
+          <w:color w:val="000000" w:themeColor="text1"/>
+          <w:sz w:val="24"/>
+          <w:szCs w:val="24"/>
+        </w:rPr>
+        <w:t>sims</w:t>
+      </w:r>
+      <w:proofErr w:type="spellEnd"/>
       <w:r>
         <w:rPr>
           <w:i w:val="0"/>
@@ -31546,9 +32777,59 @@
         </w:rPr>
         <w:annotationRef/>
       </w:r>
-      <w:r>
-        <w:t>Ive been careful here, pretty sure it is done right.</w:t>
-      </w:r>
+      <w:proofErr w:type="spellStart"/>
+      <w:r>
+        <w:t>Ive</w:t>
+      </w:r>
+      <w:proofErr w:type="spellEnd"/>
+      <w:r>
+        <w:t xml:space="preserve"> been careful here, pretty sure it is done right.</w:t>
+      </w:r>
+    </w:p>
+  </w:comment>
+  <w:comment w:id="2" w:author="JTT" w:date="2015-01-23T15:34:00Z" w:initials="JT">
+    <w:p>
+      <w:pPr>
+        <w:pStyle w:val="CommentText"/>
+      </w:pPr>
+      <w:r>
+        <w:rPr>
+          <w:rStyle w:val="CommentReference"/>
+        </w:rPr>
+        <w:annotationRef/>
+      </w:r>
+      <w:r>
+        <w:t>How did you get this value from Dunn?  I’m not sure our estimates of CV would be directly comparable to estimates from a different method (i.e., because our CV for zeta is on a weekly time scale.  Or do you mean the CV of annual variation in gamma?</w:t>
+      </w:r>
+    </w:p>
+  </w:comment>
+  <w:comment w:id="3" w:author="darcy" w:date="2015-01-24T14:31:00Z" w:initials="d">
+    <w:p>
+      <w:pPr>
+        <w:pStyle w:val="CommentText"/>
+      </w:pPr>
+      <w:r>
+        <w:rPr>
+          <w:rStyle w:val="CommentReference"/>
+        </w:rPr>
+        <w:annotationRef/>
+      </w:r>
+      <w:r>
+        <w:t xml:space="preserve">Dunn provides this value in his paper (see sam-06-08 in the examples directory, table 4). I agree this value is not directly comparable to what we are doing if we are estimating random-effects. I only use this value in the first simulation scenario (i.e. no random-effects). This model should be equivalent to the model used by Dunn right. The c.v. I’m talking about here is </w:t>
+      </w:r>
+      <w:proofErr w:type="spellStart"/>
+      <w:r>
+        <w:t>Eqn</w:t>
+      </w:r>
+      <w:proofErr w:type="spellEnd"/>
+      <w:r>
+        <w:t xml:space="preserve"> 4 in this paper, to derive </w:t>
+      </w:r>
+      <w:proofErr w:type="spellStart"/>
+      <w:r>
+        <w:t>sd_obs</w:t>
+      </w:r>
+      <w:proofErr w:type="spellEnd"/>
     </w:p>
   </w:comment>
   <w:comment w:id="4" w:author="JTT" w:date="2015-01-23T15:34:00Z" w:initials="JT">
@@ -31563,11 +32844,11 @@
         <w:annotationRef/>
       </w:r>
       <w:r>
-        <w:t>How did you get this value from Dunn?  I’m not sure our estimates of CV would be directly comparable to estimates from a different method (i.e., because our CV for zeta is on a weekly time scale.  Or do you mean the CV of annual variation in gamma?</w:t>
+        <w:t>Again, we’ll want to present results in an annual time scale, and this should not be necessary given the rescaling I incorporated in Eq. 4 or whatever it was</w:t>
       </w:r>
     </w:p>
   </w:comment>
-  <w:comment w:id="5" w:author="darcy" w:date="2015-01-24T14:31:00Z" w:initials="d">
+  <w:comment w:id="5" w:author="JTT" w:date="2015-01-23T15:35:00Z" w:initials="JT">
     <w:p>
       <w:pPr>
         <w:pStyle w:val="CommentText"/>
@@ -31579,11 +32860,11 @@
         <w:annotationRef/>
       </w:r>
       <w:r>
-        <w:t>Dunn provides this value in his paper (see sam-06-08 in the examples directory, table 4). I agree this value is not directly comparable to what we are doing if we are estimating random-effects. I only use this value in the first simulation scenario (i.e. no random-effects). This model should be equivalent to the model used by Dunn right. The c.v. I’m talking about here is Eqn 4 in this paper, to derive sd_obs</w:t>
+        <w:t>I can’t decide if we should make our notation sex-specific from the beginning or not.  Any thoughts?</w:t>
       </w:r>
     </w:p>
   </w:comment>
-  <w:comment w:id="6" w:author="JTT" w:date="2015-01-23T15:34:00Z" w:initials="JT">
+  <w:comment w:id="6" w:author="JTT" w:date="2015-01-24T12:08:00Z" w:initials="JT">
     <w:p>
       <w:pPr>
         <w:pStyle w:val="CommentText"/>
@@ -31595,11 +32876,11 @@
         <w:annotationRef/>
       </w:r>
       <w:r>
-        <w:t>Again, we’ll want to present results in an annual time scale, and this should not be necessary given the rescaling I incorporated in Eq. 4 or whatever it was</w:t>
+        <w:t>OK, I like your point.  Let’s keep sex-pooled notation in the methods, and just say we did sex-specific models in the case study and simulation methods sections</w:t>
       </w:r>
     </w:p>
   </w:comment>
-  <w:comment w:id="7" w:author="JTT" w:date="2015-01-23T15:35:00Z" w:initials="JT">
+  <w:comment w:id="7" w:author="darcy" w:date="2015-01-24T14:28:00Z" w:initials="d">
     <w:p>
       <w:pPr>
         <w:pStyle w:val="CommentText"/>
@@ -31610,44 +32891,17 @@
         </w:rPr>
         <w:annotationRef/>
       </w:r>
-      <w:r>
-        <w:t>I can’t decide if we should make our notation sex-specific from the beginning or not.  Any thoughts?</w:t>
+      <w:proofErr w:type="spellStart"/>
+      <w:r>
+        <w:t>Mmmm</w:t>
+      </w:r>
+      <w:proofErr w:type="spellEnd"/>
+      <w:r>
+        <w:t>, it’s a hard one. In the intro I thought we were trying to keep things general, then drill down here…</w:t>
       </w:r>
     </w:p>
   </w:comment>
-  <w:comment w:id="8" w:author="JTT" w:date="2015-01-24T12:08:00Z" w:initials="JT">
-    <w:p>
-      <w:pPr>
-        <w:pStyle w:val="CommentText"/>
-      </w:pPr>
-      <w:r>
-        <w:rPr>
-          <w:rStyle w:val="CommentReference"/>
-        </w:rPr>
-        <w:annotationRef/>
-      </w:r>
-      <w:r>
-        <w:t>OK, I like your point.  Let’s keep sex-pooled notation in the methods, and just say we did sex-specific models in the case study and simulation methods sections</w:t>
-      </w:r>
-    </w:p>
-  </w:comment>
-  <w:comment w:id="9" w:author="darcy" w:date="2015-01-24T14:28:00Z" w:initials="d">
-    <w:p>
-      <w:pPr>
-        <w:pStyle w:val="CommentText"/>
-      </w:pPr>
-      <w:r>
-        <w:rPr>
-          <w:rStyle w:val="CommentReference"/>
-        </w:rPr>
-        <w:annotationRef/>
-      </w:r>
-      <w:r>
-        <w:t>Mmmm, it’s a hard one. In the intro I thought we were trying to keep things general, then drill down here…</w:t>
-      </w:r>
-    </w:p>
-  </w:comment>
-  <w:comment w:id="11" w:author="Darcy Webber" w:date="2015-01-30T12:13:00Z" w:initials="DW">
+  <w:comment w:id="10" w:author="Darcy Webber" w:date="2015-01-30T12:13:00Z" w:initials="DW">
     <w:p>
       <w:pPr>
         <w:pStyle w:val="CommentText"/>
@@ -31735,7 +32989,7 @@
           <w:rPr>
             <w:noProof/>
           </w:rPr>
-          <w:t>30</w:t>
+          <w:t>11</w:t>
         </w:r>
         <w:r>
           <w:rPr>
@@ -33410,6 +34664,572 @@
 </w:styles>
 </file>
 
+<file path=word/glossary/document.xml><?xml version="1.0" encoding="utf-8"?>
+<w:glossaryDocument xmlns:wpc="http://schemas.microsoft.com/office/word/2010/wordprocessingCanvas" xmlns:mc="http://schemas.openxmlformats.org/markup-compatibility/2006" xmlns:o="urn:schemas-microsoft-com:office:office" xmlns:r="http://schemas.openxmlformats.org/officeDocument/2006/relationships" xmlns:m="http://schemas.openxmlformats.org/officeDocument/2006/math" xmlns:v="urn:schemas-microsoft-com:vml" xmlns:wp14="http://schemas.microsoft.com/office/word/2010/wordprocessingDrawing" xmlns:wp="http://schemas.openxmlformats.org/drawingml/2006/wordprocessingDrawing" xmlns:w10="urn:schemas-microsoft-com:office:word" xmlns:w="http://schemas.openxmlformats.org/wordprocessingml/2006/main" xmlns:w14="http://schemas.microsoft.com/office/word/2010/wordml" xmlns:w15="http://schemas.microsoft.com/office/word/2012/wordml" xmlns:wpg="http://schemas.microsoft.com/office/word/2010/wordprocessingGroup" xmlns:wpi="http://schemas.microsoft.com/office/word/2010/wordprocessingInk" xmlns:wne="http://schemas.microsoft.com/office/word/2006/wordml" xmlns:wps="http://schemas.microsoft.com/office/word/2010/wordprocessingShape" mc:Ignorable="w14 w15 wp14"/>
+</file>
+
+<file path=word/glossary/fontTable.xml><?xml version="1.0" encoding="utf-8"?>
+<w:fonts xmlns:mc="http://schemas.openxmlformats.org/markup-compatibility/2006" xmlns:r="http://schemas.openxmlformats.org/officeDocument/2006/relationships" xmlns:w="http://schemas.openxmlformats.org/wordprocessingml/2006/main" xmlns:w14="http://schemas.microsoft.com/office/word/2010/wordml" xmlns:w15="http://schemas.microsoft.com/office/word/2012/wordml" mc:Ignorable="w14 w15">
+  <w:font w:name="Symbol">
+    <w:panose1 w:val="05050102010706020507"/>
+    <w:charset w:val="02"/>
+    <w:family w:val="roman"/>
+    <w:pitch w:val="variable"/>
+    <w:sig w:usb0="00000000" w:usb1="10000000" w:usb2="00000000" w:usb3="00000000" w:csb0="80000000" w:csb1="00000000"/>
+  </w:font>
+  <w:font w:name="Times New Roman">
+    <w:panose1 w:val="02020603050405020304"/>
+    <w:charset w:val="00"/>
+    <w:family w:val="roman"/>
+    <w:pitch w:val="variable"/>
+    <w:sig w:usb0="E0002AFF" w:usb1="C0007841" w:usb2="00000009" w:usb3="00000000" w:csb0="000001FF" w:csb1="00000000"/>
+  </w:font>
+  <w:font w:name="Courier New">
+    <w:panose1 w:val="02070309020205020404"/>
+    <w:charset w:val="00"/>
+    <w:family w:val="modern"/>
+    <w:pitch w:val="fixed"/>
+    <w:sig w:usb0="E0002AFF" w:usb1="C0007843" w:usb2="00000009" w:usb3="00000000" w:csb0="000001FF" w:csb1="00000000"/>
+  </w:font>
+  <w:font w:name="Wingdings">
+    <w:panose1 w:val="05000000000000000000"/>
+    <w:charset w:val="02"/>
+    <w:family w:val="auto"/>
+    <w:pitch w:val="variable"/>
+    <w:sig w:usb0="00000000" w:usb1="10000000" w:usb2="00000000" w:usb3="00000000" w:csb0="80000000" w:csb1="00000000"/>
+  </w:font>
+  <w:font w:name="Calibri">
+    <w:panose1 w:val="020F0502020204030204"/>
+    <w:charset w:val="00"/>
+    <w:family w:val="swiss"/>
+    <w:pitch w:val="variable"/>
+    <w:sig w:usb0="E00002FF" w:usb1="4000ACFF" w:usb2="00000001" w:usb3="00000000" w:csb0="0000019F" w:csb1="00000000"/>
+  </w:font>
+  <w:font w:name="SimSun">
+    <w:altName w:val="宋体"/>
+    <w:panose1 w:val="02010600030101010101"/>
+    <w:charset w:val="86"/>
+    <w:family w:val="auto"/>
+    <w:pitch w:val="variable"/>
+    <w:sig w:usb0="00000003" w:usb1="288F0000" w:usb2="00000016" w:usb3="00000000" w:csb0="00040001" w:csb1="00000000"/>
+  </w:font>
+  <w:font w:name="Times">
+    <w:panose1 w:val="02020603050405020304"/>
+    <w:charset w:val="00"/>
+    <w:family w:val="roman"/>
+    <w:pitch w:val="variable"/>
+    <w:sig w:usb0="E0002AFF" w:usb1="C0007841" w:usb2="00000009" w:usb3="00000000" w:csb0="000001FF" w:csb1="00000000"/>
+  </w:font>
+  <w:font w:name="Tahoma">
+    <w:panose1 w:val="020B0604030504040204"/>
+    <w:charset w:val="00"/>
+    <w:family w:val="swiss"/>
+    <w:pitch w:val="variable"/>
+    <w:sig w:usb0="E1002EFF" w:usb1="C000605B" w:usb2="00000029" w:usb3="00000000" w:csb0="000101FF" w:csb1="00000000"/>
+  </w:font>
+  <w:font w:name="Cambria Math">
+    <w:panose1 w:val="02040503050406030204"/>
+    <w:charset w:val="00"/>
+    <w:family w:val="roman"/>
+    <w:pitch w:val="variable"/>
+    <w:sig w:usb0="E00002FF" w:usb1="420024FF" w:usb2="00000000" w:usb3="00000000" w:csb0="0000019F" w:csb1="00000000"/>
+  </w:font>
+  <w:font w:name="Cambria">
+    <w:panose1 w:val="02040503050406030204"/>
+    <w:charset w:val="00"/>
+    <w:family w:val="roman"/>
+    <w:pitch w:val="variable"/>
+    <w:sig w:usb0="E00002FF" w:usb1="400004FF" w:usb2="00000000" w:usb3="00000000" w:csb0="0000019F" w:csb1="00000000"/>
+  </w:font>
+  <w:font w:name="Calibri Light">
+    <w:panose1 w:val="020F0302020204030204"/>
+    <w:charset w:val="00"/>
+    <w:family w:val="swiss"/>
+    <w:pitch w:val="variable"/>
+    <w:sig w:usb0="A00002EF" w:usb1="4000207B" w:usb2="00000000" w:usb3="00000000" w:csb0="0000019F" w:csb1="00000000"/>
+  </w:font>
+</w:fonts>
+</file>
+
+<file path=word/glossary/settings.xml><?xml version="1.0" encoding="utf-8"?>
+<w:settings xmlns:mc="http://schemas.openxmlformats.org/markup-compatibility/2006" xmlns:o="urn:schemas-microsoft-com:office:office" xmlns:r="http://schemas.openxmlformats.org/officeDocument/2006/relationships" xmlns:m="http://schemas.openxmlformats.org/officeDocument/2006/math" xmlns:v="urn:schemas-microsoft-com:vml" xmlns:w10="urn:schemas-microsoft-com:office:word" xmlns:w="http://schemas.openxmlformats.org/wordprocessingml/2006/main" xmlns:w14="http://schemas.microsoft.com/office/word/2010/wordml" xmlns:w15="http://schemas.microsoft.com/office/word/2012/wordml" xmlns:sl="http://schemas.openxmlformats.org/schemaLibrary/2006/main" mc:Ignorable="w14 w15">
+  <w:view w:val="normal"/>
+  <w:defaultTabStop w:val="720"/>
+  <w:characterSpacingControl w:val="doNotCompress"/>
+  <w:compat>
+    <w:useFELayout/>
+    <w:compatSetting w:name="compatibilityMode" w:uri="http://schemas.microsoft.com/office/word" w:val="15"/>
+    <w:compatSetting w:name="overrideTableStyleFontSizeAndJustification" w:uri="http://schemas.microsoft.com/office/word" w:val="1"/>
+    <w:compatSetting w:name="enableOpenTypeFeatures" w:uri="http://schemas.microsoft.com/office/word" w:val="1"/>
+    <w:compatSetting w:name="doNotFlipMirrorIndents" w:uri="http://schemas.microsoft.com/office/word" w:val="1"/>
+    <w:compatSetting w:name="differentiateMultirowTableHeaders" w:uri="http://schemas.microsoft.com/office/word" w:val="1"/>
+  </w:compat>
+  <w:rsids>
+    <w:rsidRoot w:val="00AA0657"/>
+    <w:rsid w:val="00AA0657"/>
+  </w:rsids>
+  <m:mathPr>
+    <m:mathFont m:val="Cambria Math"/>
+    <m:brkBin m:val="before"/>
+    <m:brkBinSub m:val="--"/>
+    <m:smallFrac m:val="0"/>
+    <m:dispDef/>
+    <m:lMargin m:val="0"/>
+    <m:rMargin m:val="0"/>
+    <m:defJc m:val="centerGroup"/>
+    <m:wrapIndent m:val="1440"/>
+    <m:intLim m:val="subSup"/>
+    <m:naryLim m:val="undOvr"/>
+  </m:mathPr>
+  <w:themeFontLang w:val="en-AU" w:eastAsia="zh-CN"/>
+  <w:clrSchemeMapping w:bg1="light1" w:t1="dark1" w:bg2="light2" w:t2="dark2" w:accent1="accent1" w:accent2="accent2" w:accent3="accent3" w:accent4="accent4" w:accent5="accent5" w:accent6="accent6" w:hyperlink="hyperlink" w:followedHyperlink="followedHyperlink"/>
+  <w:decimalSymbol w:val="."/>
+  <w:listSeparator w:val=","/>
+  <w15:chartTrackingRefBased/>
+</w:settings>
+</file>
+
+<file path=word/glossary/styles.xml><?xml version="1.0" encoding="utf-8"?>
+<w:styles xmlns:mc="http://schemas.openxmlformats.org/markup-compatibility/2006" xmlns:r="http://schemas.openxmlformats.org/officeDocument/2006/relationships" xmlns:w="http://schemas.openxmlformats.org/wordprocessingml/2006/main" xmlns:w14="http://schemas.microsoft.com/office/word/2010/wordml" xmlns:w15="http://schemas.microsoft.com/office/word/2012/wordml" mc:Ignorable="w14 w15">
+  <w:docDefaults>
+    <w:rPrDefault>
+      <w:rPr>
+        <w:rFonts w:asciiTheme="minorHAnsi" w:eastAsiaTheme="minorEastAsia" w:hAnsiTheme="minorHAnsi" w:cstheme="minorBidi"/>
+        <w:sz w:val="22"/>
+        <w:szCs w:val="22"/>
+        <w:lang w:val="en-AU" w:eastAsia="zh-CN" w:bidi="ar-SA"/>
+      </w:rPr>
+    </w:rPrDefault>
+    <w:pPrDefault>
+      <w:pPr>
+        <w:spacing w:after="160" w:line="259" w:lineRule="auto"/>
+      </w:pPr>
+    </w:pPrDefault>
+  </w:docDefaults>
+  <w:latentStyles w:defLockedState="0" w:defUIPriority="99" w:defSemiHidden="0" w:defUnhideWhenUsed="0" w:defQFormat="0" w:count="371">
+    <w:lsdException w:name="Normal" w:uiPriority="0" w:qFormat="1"/>
+    <w:lsdException w:name="heading 1" w:uiPriority="9" w:qFormat="1"/>
+    <w:lsdException w:name="heading 2" w:semiHidden="1" w:uiPriority="9" w:unhideWhenUsed="1" w:qFormat="1"/>
+    <w:lsdException w:name="heading 3" w:semiHidden="1" w:uiPriority="9" w:unhideWhenUsed="1" w:qFormat="1"/>
+    <w:lsdException w:name="heading 4" w:semiHidden="1" w:uiPriority="9" w:unhideWhenUsed="1" w:qFormat="1"/>
+    <w:lsdException w:name="heading 5" w:semiHidden="1" w:uiPriority="9" w:unhideWhenUsed="1" w:qFormat="1"/>
+    <w:lsdException w:name="heading 6" w:semiHidden="1" w:uiPriority="9" w:unhideWhenUsed="1" w:qFormat="1"/>
+    <w:lsdException w:name="heading 7" w:semiHidden="1" w:uiPriority="9" w:unhideWhenUsed="1" w:qFormat="1"/>
+    <w:lsdException w:name="heading 8" w:semiHidden="1" w:uiPriority="9" w:unhideWhenUsed="1" w:qFormat="1"/>
+    <w:lsdException w:name="heading 9" w:semiHidden="1" w:uiPriority="9" w:unhideWhenUsed="1" w:qFormat="1"/>
+    <w:lsdException w:name="index 1" w:semiHidden="1" w:unhideWhenUsed="1"/>
+    <w:lsdException w:name="index 2" w:semiHidden="1" w:unhideWhenUsed="1"/>
+    <w:lsdException w:name="index 3" w:semiHidden="1" w:unhideWhenUsed="1"/>
+    <w:lsdException w:name="index 4" w:semiHidden="1" w:unhideWhenUsed="1"/>
+    <w:lsdException w:name="index 5" w:semiHidden="1" w:unhideWhenUsed="1"/>
+    <w:lsdException w:name="index 6" w:semiHidden="1" w:unhideWhenUsed="1"/>
+    <w:lsdException w:name="index 7" w:semiHidden="1" w:unhideWhenUsed="1"/>
+    <w:lsdException w:name="index 8" w:semiHidden="1" w:unhideWhenUsed="1"/>
+    <w:lsdException w:name="index 9" w:semiHidden="1" w:unhideWhenUsed="1"/>
+    <w:lsdException w:name="toc 1" w:semiHidden="1" w:uiPriority="39" w:unhideWhenUsed="1"/>
+    <w:lsdException w:name="toc 2" w:semiHidden="1" w:uiPriority="39" w:unhideWhenUsed="1"/>
+    <w:lsdException w:name="toc 3" w:semiHidden="1" w:uiPriority="39" w:unhideWhenUsed="1"/>
+    <w:lsdException w:name="toc 4" w:semiHidden="1" w:uiPriority="39" w:unhideWhenUsed="1"/>
+    <w:lsdException w:name="toc 5" w:semiHidden="1" w:uiPriority="39" w:unhideWhenUsed="1"/>
+    <w:lsdException w:name="toc 6" w:semiHidden="1" w:uiPriority="39" w:unhideWhenUsed="1"/>
+    <w:lsdException w:name="toc 7" w:semiHidden="1" w:uiPriority="39" w:unhideWhenUsed="1"/>
+    <w:lsdException w:name="toc 8" w:semiHidden="1" w:uiPriority="39" w:unhideWhenUsed="1"/>
+    <w:lsdException w:name="toc 9" w:semiHidden="1" w:uiPriority="39" w:unhideWhenUsed="1"/>
+    <w:lsdException w:name="Normal Indent" w:semiHidden="1" w:unhideWhenUsed="1"/>
+    <w:lsdException w:name="footnote text" w:semiHidden="1" w:unhideWhenUsed="1"/>
+    <w:lsdException w:name="annotation text" w:semiHidden="1" w:unhideWhenUsed="1"/>
+    <w:lsdException w:name="header" w:semiHidden="1" w:unhideWhenUsed="1"/>
+    <w:lsdException w:name="footer" w:semiHidden="1" w:unhideWhenUsed="1"/>
+    <w:lsdException w:name="index heading" w:semiHidden="1" w:unhideWhenUsed="1"/>
+    <w:lsdException w:name="caption" w:semiHidden="1" w:uiPriority="35" w:unhideWhenUsed="1" w:qFormat="1"/>
+    <w:lsdException w:name="table of figures" w:semiHidden="1" w:unhideWhenUsed="1"/>
+    <w:lsdException w:name="envelope address" w:semiHidden="1" w:unhideWhenUsed="1"/>
+    <w:lsdException w:name="envelope return" w:semiHidden="1" w:unhideWhenUsed="1"/>
+    <w:lsdException w:name="footnote reference" w:semiHidden="1" w:unhideWhenUsed="1"/>
+    <w:lsdException w:name="annotation reference" w:semiHidden="1" w:unhideWhenUsed="1"/>
+    <w:lsdException w:name="line number" w:semiHidden="1" w:unhideWhenUsed="1"/>
+    <w:lsdException w:name="page number" w:semiHidden="1" w:unhideWhenUsed="1"/>
+    <w:lsdException w:name="endnote reference" w:semiHidden="1" w:unhideWhenUsed="1"/>
+    <w:lsdException w:name="endnote text" w:semiHidden="1" w:unhideWhenUsed="1"/>
+    <w:lsdException w:name="table of authorities" w:semiHidden="1" w:unhideWhenUsed="1"/>
+    <w:lsdException w:name="macro" w:semiHidden="1" w:unhideWhenUsed="1"/>
+    <w:lsdException w:name="toa heading" w:semiHidden="1" w:unhideWhenUsed="1"/>
+    <w:lsdException w:name="List" w:semiHidden="1" w:unhideWhenUsed="1"/>
+    <w:lsdException w:name="List Bullet" w:semiHidden="1" w:unhideWhenUsed="1"/>
+    <w:lsdException w:name="List Number" w:semiHidden="1" w:unhideWhenUsed="1"/>
+    <w:lsdException w:name="List 2" w:semiHidden="1" w:unhideWhenUsed="1"/>
+    <w:lsdException w:name="List 3" w:semiHidden="1" w:unhideWhenUsed="1"/>
+    <w:lsdException w:name="List 4" w:semiHidden="1" w:unhideWhenUsed="1"/>
+    <w:lsdException w:name="List 5" w:semiHidden="1" w:unhideWhenUsed="1"/>
+    <w:lsdException w:name="List Bullet 2" w:semiHidden="1" w:unhideWhenUsed="1"/>
+    <w:lsdException w:name="List Bullet 3" w:semiHidden="1" w:unhideWhenUsed="1"/>
+    <w:lsdException w:name="List Bullet 4" w:semiHidden="1" w:unhideWhenUsed="1"/>
+    <w:lsdException w:name="List Bullet 5" w:semiHidden="1" w:unhideWhenUsed="1"/>
+    <w:lsdException w:name="List Number 2" w:semiHidden="1" w:unhideWhenUsed="1"/>
+    <w:lsdException w:name="List Number 3" w:semiHidden="1" w:unhideWhenUsed="1"/>
+    <w:lsdException w:name="List Number 4" w:semiHidden="1" w:unhideWhenUsed="1"/>
+    <w:lsdException w:name="List Number 5" w:semiHidden="1" w:unhideWhenUsed="1"/>
+    <w:lsdException w:name="Title" w:uiPriority="10" w:qFormat="1"/>
+    <w:lsdException w:name="Closing" w:semiHidden="1" w:unhideWhenUsed="1"/>
+    <w:lsdException w:name="Signature" w:semiHidden="1" w:unhideWhenUsed="1"/>
+    <w:lsdException w:name="Default Paragraph Font" w:semiHidden="1" w:uiPriority="1" w:unhideWhenUsed="1"/>
+    <w:lsdException w:name="Body Text" w:semiHidden="1" w:unhideWhenUsed="1"/>
+    <w:lsdException w:name="Body Text Indent" w:semiHidden="1" w:unhideWhenUsed="1"/>
+    <w:lsdException w:name="List Continue" w:semiHidden="1" w:unhideWhenUsed="1"/>
+    <w:lsdException w:name="List Continue 2" w:semiHidden="1" w:unhideWhenUsed="1"/>
+    <w:lsdException w:name="List Continue 3" w:semiHidden="1" w:unhideWhenUsed="1"/>
+    <w:lsdException w:name="List Continue 4" w:semiHidden="1" w:unhideWhenUsed="1"/>
+    <w:lsdException w:name="List Continue 5" w:semiHidden="1" w:unhideWhenUsed="1"/>
+    <w:lsdException w:name="Message Header" w:semiHidden="1" w:unhideWhenUsed="1"/>
+    <w:lsdException w:name="Subtitle" w:uiPriority="11" w:qFormat="1"/>
+    <w:lsdException w:name="Salutation" w:semiHidden="1" w:unhideWhenUsed="1"/>
+    <w:lsdException w:name="Date" w:semiHidden="1" w:unhideWhenUsed="1"/>
+    <w:lsdException w:name="Body Text First Indent" w:semiHidden="1" w:unhideWhenUsed="1"/>
+    <w:lsdException w:name="Body Text First Indent 2" w:semiHidden="1" w:unhideWhenUsed="1"/>
+    <w:lsdException w:name="Note Heading" w:semiHidden="1" w:unhideWhenUsed="1"/>
+    <w:lsdException w:name="Body Text 2" w:semiHidden="1" w:unhideWhenUsed="1"/>
+    <w:lsdException w:name="Body Text 3" w:semiHidden="1" w:unhideWhenUsed="1"/>
+    <w:lsdException w:name="Body Text Indent 2" w:semiHidden="1" w:unhideWhenUsed="1"/>
+    <w:lsdException w:name="Body Text Indent 3" w:semiHidden="1" w:unhideWhenUsed="1"/>
+    <w:lsdException w:name="Block Text" w:semiHidden="1" w:unhideWhenUsed="1"/>
+    <w:lsdException w:name="Hyperlink" w:semiHidden="1" w:unhideWhenUsed="1"/>
+    <w:lsdException w:name="FollowedHyperlink" w:semiHidden="1" w:unhideWhenUsed="1"/>
+    <w:lsdException w:name="Strong" w:uiPriority="22" w:qFormat="1"/>
+    <w:lsdException w:name="Emphasis" w:uiPriority="20" w:qFormat="1"/>
+    <w:lsdException w:name="Document Map" w:semiHidden="1" w:unhideWhenUsed="1"/>
+    <w:lsdException w:name="Plain Text" w:semiHidden="1" w:unhideWhenUsed="1"/>
+    <w:lsdException w:name="E-mail Signature" w:semiHidden="1" w:unhideWhenUsed="1"/>
+    <w:lsdException w:name="HTML Top of Form" w:semiHidden="1" w:unhideWhenUsed="1"/>
+    <w:lsdException w:name="HTML Bottom of Form" w:semiHidden="1" w:unhideWhenUsed="1"/>
+    <w:lsdException w:name="Normal (Web)" w:semiHidden="1" w:unhideWhenUsed="1"/>
+    <w:lsdException w:name="HTML Acronym" w:semiHidden="1" w:unhideWhenUsed="1"/>
+    <w:lsdException w:name="HTML Address" w:semiHidden="1" w:unhideWhenUsed="1"/>
+    <w:lsdException w:name="HTML Cite" w:semiHidden="1" w:unhideWhenUsed="1"/>
+    <w:lsdException w:name="HTML Code" w:semiHidden="1" w:unhideWhenUsed="1"/>
+    <w:lsdException w:name="HTML Definition" w:semiHidden="1" w:unhideWhenUsed="1"/>
+    <w:lsdException w:name="HTML Keyboard" w:semiHidden="1" w:unhideWhenUsed="1"/>
+    <w:lsdException w:name="HTML Preformatted" w:semiHidden="1" w:unhideWhenUsed="1"/>
+    <w:lsdException w:name="HTML Sample" w:semiHidden="1" w:unhideWhenUsed="1"/>
+    <w:lsdException w:name="HTML Typewriter" w:semiHidden="1" w:unhideWhenUsed="1"/>
+    <w:lsdException w:name="HTML Variable" w:semiHidden="1" w:unhideWhenUsed="1"/>
+    <w:lsdException w:name="Normal Table" w:semiHidden="1" w:unhideWhenUsed="1"/>
+    <w:lsdException w:name="annotation subject" w:semiHidden="1" w:unhideWhenUsed="1"/>
+    <w:lsdException w:name="No List" w:semiHidden="1" w:unhideWhenUsed="1"/>
+    <w:lsdException w:name="Outline List 1" w:semiHidden="1" w:unhideWhenUsed="1"/>
+    <w:lsdException w:name="Outline List 2" w:semiHidden="1" w:unhideWhenUsed="1"/>
+    <w:lsdException w:name="Outline List 3" w:semiHidden="1" w:unhideWhenUsed="1"/>
+    <w:lsdException w:name="Table Simple 1" w:semiHidden="1" w:unhideWhenUsed="1"/>
+    <w:lsdException w:name="Table Simple 2" w:semiHidden="1" w:unhideWhenUsed="1"/>
+    <w:lsdException w:name="Table Simple 3" w:semiHidden="1" w:unhideWhenUsed="1"/>
+    <w:lsdException w:name="Table Classic 1" w:semiHidden="1" w:unhideWhenUsed="1"/>
+    <w:lsdException w:name="Table Classic 2" w:semiHidden="1" w:unhideWhenUsed="1"/>
+    <w:lsdException w:name="Table Classic 3" w:semiHidden="1" w:unhideWhenUsed="1"/>
+    <w:lsdException w:name="Table Classic 4" w:semiHidden="1" w:unhideWhenUsed="1"/>
+    <w:lsdException w:name="Table Colorful 1" w:semiHidden="1" w:unhideWhenUsed="1"/>
+    <w:lsdException w:name="Table Colorful 2" w:semiHidden="1" w:unhideWhenUsed="1"/>
+    <w:lsdException w:name="Table Colorful 3" w:semiHidden="1" w:unhideWhenUsed="1"/>
+    <w:lsdException w:name="Table Columns 1" w:semiHidden="1" w:unhideWhenUsed="1"/>
+    <w:lsdException w:name="Table Columns 2" w:semiHidden="1" w:unhideWhenUsed="1"/>
+    <w:lsdException w:name="Table Columns 3" w:semiHidden="1" w:unhideWhenUsed="1"/>
+    <w:lsdException w:name="Table Columns 4" w:semiHidden="1" w:unhideWhenUsed="1"/>
+    <w:lsdException w:name="Table Columns 5" w:semiHidden="1" w:unhideWhenUsed="1"/>
+    <w:lsdException w:name="Table Grid 1" w:semiHidden="1" w:unhideWhenUsed="1"/>
+    <w:lsdException w:name="Table Grid 2" w:semiHidden="1" w:unhideWhenUsed="1"/>
+    <w:lsdException w:name="Table Grid 3" w:semiHidden="1" w:unhideWhenUsed="1"/>
+    <w:lsdException w:name="Table Grid 4" w:semiHidden="1" w:unhideWhenUsed="1"/>
+    <w:lsdException w:name="Table Grid 5" w:semiHidden="1" w:unhideWhenUsed="1"/>
+    <w:lsdException w:name="Table Grid 6" w:semiHidden="1" w:unhideWhenUsed="1"/>
+    <w:lsdException w:name="Table Grid 7" w:semiHidden="1" w:unhideWhenUsed="1"/>
+    <w:lsdException w:name="Table Grid 8" w:semiHidden="1" w:unhideWhenUsed="1"/>
+    <w:lsdException w:name="Table List 1" w:semiHidden="1" w:unhideWhenUsed="1"/>
+    <w:lsdException w:name="Table List 2" w:semiHidden="1" w:unhideWhenUsed="1"/>
+    <w:lsdException w:name="Table List 3" w:semiHidden="1" w:unhideWhenUsed="1"/>
+    <w:lsdException w:name="Table List 4" w:semiHidden="1" w:unhideWhenUsed="1"/>
+    <w:lsdException w:name="Table List 5" w:semiHidden="1" w:unhideWhenUsed="1"/>
+    <w:lsdException w:name="Table List 6" w:semiHidden="1" w:unhideWhenUsed="1"/>
+    <w:lsdException w:name="Table List 7" w:semiHidden="1" w:unhideWhenUsed="1"/>
+    <w:lsdException w:name="Table List 8" w:semiHidden="1" w:unhideWhenUsed="1"/>
+    <w:lsdException w:name="Table 3D effects 1" w:semiHidden="1" w:unhideWhenUsed="1"/>
+    <w:lsdException w:name="Table 3D effects 2" w:semiHidden="1" w:unhideWhenUsed="1"/>
+    <w:lsdException w:name="Table 3D effects 3" w:semiHidden="1" w:unhideWhenUsed="1"/>
+    <w:lsdException w:name="Table Contemporary" w:semiHidden="1" w:unhideWhenUsed="1"/>
+    <w:lsdException w:name="Table Elegant" w:semiHidden="1" w:unhideWhenUsed="1"/>
+    <w:lsdException w:name="Table Professional" w:semiHidden="1" w:unhideWhenUsed="1"/>
+    <w:lsdException w:name="Table Subtle 1" w:semiHidden="1" w:unhideWhenUsed="1"/>
+    <w:lsdException w:name="Table Subtle 2" w:semiHidden="1" w:unhideWhenUsed="1"/>
+    <w:lsdException w:name="Table Web 1" w:semiHidden="1" w:unhideWhenUsed="1"/>
+    <w:lsdException w:name="Table Web 2" w:semiHidden="1" w:unhideWhenUsed="1"/>
+    <w:lsdException w:name="Table Web 3" w:semiHidden="1" w:unhideWhenUsed="1"/>
+    <w:lsdException w:name="Balloon Text" w:semiHidden="1" w:unhideWhenUsed="1"/>
+    <w:lsdException w:name="Table Grid" w:uiPriority="39"/>
+    <w:lsdException w:name="Table Theme" w:semiHidden="1" w:unhideWhenUsed="1"/>
+    <w:lsdException w:name="Placeholder Text" w:semiHidden="1"/>
+    <w:lsdException w:name="No Spacing" w:uiPriority="1" w:qFormat="1"/>
+    <w:lsdException w:name="Light Shading" w:uiPriority="60"/>
+    <w:lsdException w:name="Light List" w:uiPriority="61"/>
+    <w:lsdException w:name="Light Grid" w:uiPriority="62"/>
+    <w:lsdException w:name="Medium Shading 1" w:uiPriority="63"/>
+    <w:lsdException w:name="Medium Shading 2" w:uiPriority="64"/>
+    <w:lsdException w:name="Medium List 1" w:uiPriority="65"/>
+    <w:lsdException w:name="Medium List 2" w:uiPriority="66"/>
+    <w:lsdException w:name="Medium Grid 1" w:uiPriority="67"/>
+    <w:lsdException w:name="Medium Grid 2" w:uiPriority="68"/>
+    <w:lsdException w:name="Medium Grid 3" w:uiPriority="69"/>
+    <w:lsdException w:name="Dark List" w:uiPriority="70"/>
+    <w:lsdException w:name="Colorful Shading" w:uiPriority="71"/>
+    <w:lsdException w:name="Colorful List" w:uiPriority="72"/>
+    <w:lsdException w:name="Colorful Grid" w:uiPriority="73"/>
+    <w:lsdException w:name="Light Shading Accent 1" w:uiPriority="60"/>
+    <w:lsdException w:name="Light List Accent 1" w:uiPriority="61"/>
+    <w:lsdException w:name="Light Grid Accent 1" w:uiPriority="62"/>
+    <w:lsdException w:name="Medium Shading 1 Accent 1" w:uiPriority="63"/>
+    <w:lsdException w:name="Medium Shading 2 Accent 1" w:uiPriority="64"/>
+    <w:lsdException w:name="Medium List 1 Accent 1" w:uiPriority="65"/>
+    <w:lsdException w:name="Revision" w:semiHidden="1"/>
+    <w:lsdException w:name="List Paragraph" w:uiPriority="34" w:qFormat="1"/>
+    <w:lsdException w:name="Quote" w:uiPriority="29" w:qFormat="1"/>
+    <w:lsdException w:name="Intense Quote" w:uiPriority="30" w:qFormat="1"/>
+    <w:lsdException w:name="Medium List 2 Accent 1" w:uiPriority="66"/>
+    <w:lsdException w:name="Medium Grid 1 Accent 1" w:uiPriority="67"/>
+    <w:lsdException w:name="Medium Grid 2 Accent 1" w:uiPriority="68"/>
+    <w:lsdException w:name="Medium Grid 3 Accent 1" w:uiPriority="69"/>
+    <w:lsdException w:name="Dark List Accent 1" w:uiPriority="70"/>
+    <w:lsdException w:name="Colorful Shading Accent 1" w:uiPriority="71"/>
+    <w:lsdException w:name="Colorful List Accent 1" w:uiPriority="72"/>
+    <w:lsdException w:name="Colorful Grid Accent 1" w:uiPriority="73"/>
+    <w:lsdException w:name="Light Shading Accent 2" w:uiPriority="60"/>
+    <w:lsdException w:name="Light List Accent 2" w:uiPriority="61"/>
+    <w:lsdException w:name="Light Grid Accent 2" w:uiPriority="62"/>
+    <w:lsdException w:name="Medium Shading 1 Accent 2" w:uiPriority="63"/>
+    <w:lsdException w:name="Medium Shading 2 Accent 2" w:uiPriority="64"/>
+    <w:lsdException w:name="Medium List 1 Accent 2" w:uiPriority="65"/>
+    <w:lsdException w:name="Medium List 2 Accent 2" w:uiPriority="66"/>
+    <w:lsdException w:name="Medium Grid 1 Accent 2" w:uiPriority="67"/>
+    <w:lsdException w:name="Medium Grid 2 Accent 2" w:uiPriority="68"/>
+    <w:lsdException w:name="Medium Grid 3 Accent 2" w:uiPriority="69"/>
+    <w:lsdException w:name="Dark List Accent 2" w:uiPriority="70"/>
+    <w:lsdException w:name="Colorful Shading Accent 2" w:uiPriority="71"/>
+    <w:lsdException w:name="Colorful List Accent 2" w:uiPriority="72"/>
+    <w:lsdException w:name="Colorful Grid Accent 2" w:uiPriority="73"/>
+    <w:lsdException w:name="Light Shading Accent 3" w:uiPriority="60"/>
+    <w:lsdException w:name="Light List Accent 3" w:uiPriority="61"/>
+    <w:lsdException w:name="Light Grid Accent 3" w:uiPriority="62"/>
+    <w:lsdException w:name="Medium Shading 1 Accent 3" w:uiPriority="63"/>
+    <w:lsdException w:name="Medium Shading 2 Accent 3" w:uiPriority="64"/>
+    <w:lsdException w:name="Medium List 1 Accent 3" w:uiPriority="65"/>
+    <w:lsdException w:name="Medium List 2 Accent 3" w:uiPriority="66"/>
+    <w:lsdException w:name="Medium Grid 1 Accent 3" w:uiPriority="67"/>
+    <w:lsdException w:name="Medium Grid 2 Accent 3" w:uiPriority="68"/>
+    <w:lsdException w:name="Medium Grid 3 Accent 3" w:uiPriority="69"/>
+    <w:lsdException w:name="Dark List Accent 3" w:uiPriority="70"/>
+    <w:lsdException w:name="Colorful Shading Accent 3" w:uiPriority="71"/>
+    <w:lsdException w:name="Colorful List Accent 3" w:uiPriority="72"/>
+    <w:lsdException w:name="Colorful Grid Accent 3" w:uiPriority="73"/>
+    <w:lsdException w:name="Light Shading Accent 4" w:uiPriority="60"/>
+    <w:lsdException w:name="Light List Accent 4" w:uiPriority="61"/>
+    <w:lsdException w:name="Light Grid Accent 4" w:uiPriority="62"/>
+    <w:lsdException w:name="Medium Shading 1 Accent 4" w:uiPriority="63"/>
+    <w:lsdException w:name="Medium Shading 2 Accent 4" w:uiPriority="64"/>
+    <w:lsdException w:name="Medium List 1 Accent 4" w:uiPriority="65"/>
+    <w:lsdException w:name="Medium List 2 Accent 4" w:uiPriority="66"/>
+    <w:lsdException w:name="Medium Grid 1 Accent 4" w:uiPriority="67"/>
+    <w:lsdException w:name="Medium Grid 2 Accent 4" w:uiPriority="68"/>
+    <w:lsdException w:name="Medium Grid 3 Accent 4" w:uiPriority="69"/>
+    <w:lsdException w:name="Dark List Accent 4" w:uiPriority="70"/>
+    <w:lsdException w:name="Colorful Shading Accent 4" w:uiPriority="71"/>
+    <w:lsdException w:name="Colorful List Accent 4" w:uiPriority="72"/>
+    <w:lsdException w:name="Colorful Grid Accent 4" w:uiPriority="73"/>
+    <w:lsdException w:name="Light Shading Accent 5" w:uiPriority="60"/>
+    <w:lsdException w:name="Light List Accent 5" w:uiPriority="61"/>
+    <w:lsdException w:name="Light Grid Accent 5" w:uiPriority="62"/>
+    <w:lsdException w:name="Medium Shading 1 Accent 5" w:uiPriority="63"/>
+    <w:lsdException w:name="Medium Shading 2 Accent 5" w:uiPriority="64"/>
+    <w:lsdException w:name="Medium List 1 Accent 5" w:uiPriority="65"/>
+    <w:lsdException w:name="Medium List 2 Accent 5" w:uiPriority="66"/>
+    <w:lsdException w:name="Medium Grid 1 Accent 5" w:uiPriority="67"/>
+    <w:lsdException w:name="Medium Grid 2 Accent 5" w:uiPriority="68"/>
+    <w:lsdException w:name="Medium Grid 3 Accent 5" w:uiPriority="69"/>
+    <w:lsdException w:name="Dark List Accent 5" w:uiPriority="70"/>
+    <w:lsdException w:name="Colorful Shading Accent 5" w:uiPriority="71"/>
+    <w:lsdException w:name="Colorful List Accent 5" w:uiPriority="72"/>
+    <w:lsdException w:name="Colorful Grid Accent 5" w:uiPriority="73"/>
+    <w:lsdException w:name="Light Shading Accent 6" w:uiPriority="60"/>
+    <w:lsdException w:name="Light List Accent 6" w:uiPriority="61"/>
+    <w:lsdException w:name="Light Grid Accent 6" w:uiPriority="62"/>
+    <w:lsdException w:name="Medium Shading 1 Accent 6" w:uiPriority="63"/>
+    <w:lsdException w:name="Medium Shading 2 Accent 6" w:uiPriority="64"/>
+    <w:lsdException w:name="Medium List 1 Accent 6" w:uiPriority="65"/>
+    <w:lsdException w:name="Medium List 2 Accent 6" w:uiPriority="66"/>
+    <w:lsdException w:name="Medium Grid 1 Accent 6" w:uiPriority="67"/>
+    <w:lsdException w:name="Medium Grid 2 Accent 6" w:uiPriority="68"/>
+    <w:lsdException w:name="Medium Grid 3 Accent 6" w:uiPriority="69"/>
+    <w:lsdException w:name="Dark List Accent 6" w:uiPriority="70"/>
+    <w:lsdException w:name="Colorful Shading Accent 6" w:uiPriority="71"/>
+    <w:lsdException w:name="Colorful List Accent 6" w:uiPriority="72"/>
+    <w:lsdException w:name="Colorful Grid Accent 6" w:uiPriority="73"/>
+    <w:lsdException w:name="Subtle Emphasis" w:uiPriority="19" w:qFormat="1"/>
+    <w:lsdException w:name="Intense Emphasis" w:uiPriority="21" w:qFormat="1"/>
+    <w:lsdException w:name="Subtle Reference" w:uiPriority="31" w:qFormat="1"/>
+    <w:lsdException w:name="Intense Reference" w:uiPriority="32" w:qFormat="1"/>
+    <w:lsdException w:name="Book Title" w:uiPriority="33" w:qFormat="1"/>
+    <w:lsdException w:name="Bibliography" w:semiHidden="1" w:uiPriority="37" w:unhideWhenUsed="1"/>
+    <w:lsdException w:name="TOC Heading" w:semiHidden="1" w:uiPriority="39" w:unhideWhenUsed="1" w:qFormat="1"/>
+    <w:lsdException w:name="Plain Table 1" w:uiPriority="41"/>
+    <w:lsdException w:name="Plain Table 2" w:uiPriority="42"/>
+    <w:lsdException w:name="Plain Table 3" w:uiPriority="43"/>
+    <w:lsdException w:name="Plain Table 4" w:uiPriority="44"/>
+    <w:lsdException w:name="Plain Table 5" w:uiPriority="45"/>
+    <w:lsdException w:name="Grid Table Light" w:uiPriority="40"/>
+    <w:lsdException w:name="Grid Table 1 Light" w:uiPriority="46"/>
+    <w:lsdException w:name="Grid Table 2" w:uiPriority="47"/>
+    <w:lsdException w:name="Grid Table 3" w:uiPriority="48"/>
+    <w:lsdException w:name="Grid Table 4" w:uiPriority="49"/>
+    <w:lsdException w:name="Grid Table 5 Dark" w:uiPriority="50"/>
+    <w:lsdException w:name="Grid Table 6 Colorful" w:uiPriority="51"/>
+    <w:lsdException w:name="Grid Table 7 Colorful" w:uiPriority="52"/>
+    <w:lsdException w:name="Grid Table 1 Light Accent 1" w:uiPriority="46"/>
+    <w:lsdException w:name="Grid Table 2 Accent 1" w:uiPriority="47"/>
+    <w:lsdException w:name="Grid Table 3 Accent 1" w:uiPriority="48"/>
+    <w:lsdException w:name="Grid Table 4 Accent 1" w:uiPriority="49"/>
+    <w:lsdException w:name="Grid Table 5 Dark Accent 1" w:uiPriority="50"/>
+    <w:lsdException w:name="Grid Table 6 Colorful Accent 1" w:uiPriority="51"/>
+    <w:lsdException w:name="Grid Table 7 Colorful Accent 1" w:uiPriority="52"/>
+    <w:lsdException w:name="Grid Table 1 Light Accent 2" w:uiPriority="46"/>
+    <w:lsdException w:name="Grid Table 2 Accent 2" w:uiPriority="47"/>
+    <w:lsdException w:name="Grid Table 3 Accent 2" w:uiPriority="48"/>
+    <w:lsdException w:name="Grid Table 4 Accent 2" w:uiPriority="49"/>
+    <w:lsdException w:name="Grid Table 5 Dark Accent 2" w:uiPriority="50"/>
+    <w:lsdException w:name="Grid Table 6 Colorful Accent 2" w:uiPriority="51"/>
+    <w:lsdException w:name="Grid Table 7 Colorful Accent 2" w:uiPriority="52"/>
+    <w:lsdException w:name="Grid Table 1 Light Accent 3" w:uiPriority="46"/>
+    <w:lsdException w:name="Grid Table 2 Accent 3" w:uiPriority="47"/>
+    <w:lsdException w:name="Grid Table 3 Accent 3" w:uiPriority="48"/>
+    <w:lsdException w:name="Grid Table 4 Accent 3" w:uiPriority="49"/>
+    <w:lsdException w:name="Grid Table 5 Dark Accent 3" w:uiPriority="50"/>
+    <w:lsdException w:name="Grid Table 6 Colorful Accent 3" w:uiPriority="51"/>
+    <w:lsdException w:name="Grid Table 7 Colorful Accent 3" w:uiPriority="52"/>
+    <w:lsdException w:name="Grid Table 1 Light Accent 4" w:uiPriority="46"/>
+    <w:lsdException w:name="Grid Table 2 Accent 4" w:uiPriority="47"/>
+    <w:lsdException w:name="Grid Table 3 Accent 4" w:uiPriority="48"/>
+    <w:lsdException w:name="Grid Table 4 Accent 4" w:uiPriority="49"/>
+    <w:lsdException w:name="Grid Table 5 Dark Accent 4" w:uiPriority="50"/>
+    <w:lsdException w:name="Grid Table 6 Colorful Accent 4" w:uiPriority="51"/>
+    <w:lsdException w:name="Grid Table 7 Colorful Accent 4" w:uiPriority="52"/>
+    <w:lsdException w:name="Grid Table 1 Light Accent 5" w:uiPriority="46"/>
+    <w:lsdException w:name="Grid Table 2 Accent 5" w:uiPriority="47"/>
+    <w:lsdException w:name="Grid Table 3 Accent 5" w:uiPriority="48"/>
+    <w:lsdException w:name="Grid Table 4 Accent 5" w:uiPriority="49"/>
+    <w:lsdException w:name="Grid Table 5 Dark Accent 5" w:uiPriority="50"/>
+    <w:lsdException w:name="Grid Table 6 Colorful Accent 5" w:uiPriority="51"/>
+    <w:lsdException w:name="Grid Table 7 Colorful Accent 5" w:uiPriority="52"/>
+    <w:lsdException w:name="Grid Table 1 Light Accent 6" w:uiPriority="46"/>
+    <w:lsdException w:name="Grid Table 2 Accent 6" w:uiPriority="47"/>
+    <w:lsdException w:name="Grid Table 3 Accent 6" w:uiPriority="48"/>
+    <w:lsdException w:name="Grid Table 4 Accent 6" w:uiPriority="49"/>
+    <w:lsdException w:name="Grid Table 5 Dark Accent 6" w:uiPriority="50"/>
+    <w:lsdException w:name="Grid Table 6 Colorful Accent 6" w:uiPriority="51"/>
+    <w:lsdException w:name="Grid Table 7 Colorful Accent 6" w:uiPriority="52"/>
+    <w:lsdException w:name="List Table 1 Light" w:uiPriority="46"/>
+    <w:lsdException w:name="List Table 2" w:uiPriority="47"/>
+    <w:lsdException w:name="List Table 3" w:uiPriority="48"/>
+    <w:lsdException w:name="List Table 4" w:uiPriority="49"/>
+    <w:lsdException w:name="List Table 5 Dark" w:uiPriority="50"/>
+    <w:lsdException w:name="List Table 6 Colorful" w:uiPriority="51"/>
+    <w:lsdException w:name="List Table 7 Colorful" w:uiPriority="52"/>
+    <w:lsdException w:name="List Table 1 Light Accent 1" w:uiPriority="46"/>
+    <w:lsdException w:name="List Table 2 Accent 1" w:uiPriority="47"/>
+    <w:lsdException w:name="List Table 3 Accent 1" w:uiPriority="48"/>
+    <w:lsdException w:name="List Table 4 Accent 1" w:uiPriority="49"/>
+    <w:lsdException w:name="List Table 5 Dark Accent 1" w:uiPriority="50"/>
+    <w:lsdException w:name="List Table 6 Colorful Accent 1" w:uiPriority="51"/>
+    <w:lsdException w:name="List Table 7 Colorful Accent 1" w:uiPriority="52"/>
+    <w:lsdException w:name="List Table 1 Light Accent 2" w:uiPriority="46"/>
+    <w:lsdException w:name="List Table 2 Accent 2" w:uiPriority="47"/>
+    <w:lsdException w:name="List Table 3 Accent 2" w:uiPriority="48"/>
+    <w:lsdException w:name="List Table 4 Accent 2" w:uiPriority="49"/>
+    <w:lsdException w:name="List Table 5 Dark Accent 2" w:uiPriority="50"/>
+    <w:lsdException w:name="List Table 6 Colorful Accent 2" w:uiPriority="51"/>
+    <w:lsdException w:name="List Table 7 Colorful Accent 2" w:uiPriority="52"/>
+    <w:lsdException w:name="List Table 1 Light Accent 3" w:uiPriority="46"/>
+    <w:lsdException w:name="List Table 2 Accent 3" w:uiPriority="47"/>
+    <w:lsdException w:name="List Table 3 Accent 3" w:uiPriority="48"/>
+    <w:lsdException w:name="List Table 4 Accent 3" w:uiPriority="49"/>
+    <w:lsdException w:name="List Table 5 Dark Accent 3" w:uiPriority="50"/>
+    <w:lsdException w:name="List Table 6 Colorful Accent 3" w:uiPriority="51"/>
+    <w:lsdException w:name="List Table 7 Colorful Accent 3" w:uiPriority="52"/>
+    <w:lsdException w:name="List Table 1 Light Accent 4" w:uiPriority="46"/>
+    <w:lsdException w:name="List Table 2 Accent 4" w:uiPriority="47"/>
+    <w:lsdException w:name="List Table 3 Accent 4" w:uiPriority="48"/>
+    <w:lsdException w:name="List Table 4 Accent 4" w:uiPriority="49"/>
+    <w:lsdException w:name="List Table 5 Dark Accent 4" w:uiPriority="50"/>
+    <w:lsdException w:name="List Table 6 Colorful Accent 4" w:uiPriority="51"/>
+    <w:lsdException w:name="List Table 7 Colorful Accent 4" w:uiPriority="52"/>
+    <w:lsdException w:name="List Table 1 Light Accent 5" w:uiPriority="46"/>
+    <w:lsdException w:name="List Table 2 Accent 5" w:uiPriority="47"/>
+    <w:lsdException w:name="List Table 3 Accent 5" w:uiPriority="48"/>
+    <w:lsdException w:name="List Table 4 Accent 5" w:uiPriority="49"/>
+    <w:lsdException w:name="List Table 5 Dark Accent 5" w:uiPriority="50"/>
+    <w:lsdException w:name="List Table 6 Colorful Accent 5" w:uiPriority="51"/>
+    <w:lsdException w:name="List Table 7 Colorful Accent 5" w:uiPriority="52"/>
+    <w:lsdException w:name="List Table 1 Light Accent 6" w:uiPriority="46"/>
+    <w:lsdException w:name="List Table 2 Accent 6" w:uiPriority="47"/>
+    <w:lsdException w:name="List Table 3 Accent 6" w:uiPriority="48"/>
+    <w:lsdException w:name="List Table 4 Accent 6" w:uiPriority="49"/>
+    <w:lsdException w:name="List Table 5 Dark Accent 6" w:uiPriority="50"/>
+    <w:lsdException w:name="List Table 6 Colorful Accent 6" w:uiPriority="51"/>
+    <w:lsdException w:name="List Table 7 Colorful Accent 6" w:uiPriority="52"/>
+  </w:latentStyles>
+  <w:style w:type="paragraph" w:default="1" w:styleId="Normal">
+    <w:name w:val="Normal"/>
+    <w:qFormat/>
+  </w:style>
+  <w:style w:type="character" w:default="1" w:styleId="DefaultParagraphFont">
+    <w:name w:val="Default Paragraph Font"/>
+    <w:uiPriority w:val="1"/>
+    <w:semiHidden/>
+    <w:unhideWhenUsed/>
+  </w:style>
+  <w:style w:type="table" w:default="1" w:styleId="TableNormal">
+    <w:name w:val="Normal Table"/>
+    <w:uiPriority w:val="99"/>
+    <w:semiHidden/>
+    <w:unhideWhenUsed/>
+    <w:tblPr>
+      <w:tblInd w:w="0" w:type="dxa"/>
+      <w:tblCellMar>
+        <w:top w:w="0" w:type="dxa"/>
+        <w:left w:w="108" w:type="dxa"/>
+        <w:bottom w:w="0" w:type="dxa"/>
+        <w:right w:w="108" w:type="dxa"/>
+      </w:tblCellMar>
+    </w:tblPr>
+  </w:style>
+  <w:style w:type="numbering" w:default="1" w:styleId="NoList">
+    <w:name w:val="No List"/>
+    <w:uiPriority w:val="99"/>
+    <w:semiHidden/>
+    <w:unhideWhenUsed/>
+  </w:style>
+  <w:style w:type="character" w:styleId="PlaceholderText">
+    <w:name w:val="Placeholder Text"/>
+    <w:basedOn w:val="DefaultParagraphFont"/>
+    <w:uiPriority w:val="99"/>
+    <w:semiHidden/>
+    <w:rsid w:val="00AA0657"/>
+    <w:rPr>
+      <w:color w:val="808080"/>
+    </w:rPr>
+  </w:style>
+</w:styles>
+</file>
+
+<file path=word/glossary/webSettings.xml><?xml version="1.0" encoding="utf-8"?>
+<w:webSettings xmlns:mc="http://schemas.openxmlformats.org/markup-compatibility/2006" xmlns:r="http://schemas.openxmlformats.org/officeDocument/2006/relationships" xmlns:w="http://schemas.openxmlformats.org/wordprocessingml/2006/main" xmlns:w14="http://schemas.microsoft.com/office/word/2010/wordml" xmlns:w15="http://schemas.microsoft.com/office/word/2012/wordml" mc:Ignorable="w14 w15">
+  <w:optimizeForBrowser/>
+  <w:allowPNG/>
+</w:webSettings>
+</file>
+
 <file path=word/theme/theme1.xml><?xml version="1.0" encoding="utf-8"?>
 <a:theme xmlns:a="http://schemas.openxmlformats.org/drawingml/2006/main" name="Office Theme">
   <a:themeElements>
@@ -33698,7 +35518,7 @@
 </file>
 
 <file path=customXml/itemProps1.xml><?xml version="1.0" encoding="utf-8"?>
-<ds:datastoreItem xmlns:ds="http://schemas.openxmlformats.org/officeDocument/2006/customXml" ds:itemID="{4D9ADF24-B6D5-4CC0-B435-E6F8A21D100B}">
+<ds:datastoreItem xmlns:ds="http://schemas.openxmlformats.org/officeDocument/2006/customXml" ds:itemID="{CA5E071D-BB34-488E-A504-F018D11FCFFB}">
   <ds:schemaRefs>
     <ds:schemaRef ds:uri="http://schemas.openxmlformats.org/officeDocument/2006/bibliography"/>
   </ds:schemaRefs>

</xml_diff>

<commit_message>
created standardized residual plots
</commit_message>
<xml_diff>
--- a/examples/TagGrowth.docx
+++ b/examples/TagGrowth.docx
@@ -1442,6 +1442,7 @@
           <w:sz w:val="24"/>
           <w:szCs w:val="24"/>
         </w:rPr>
+        <w:lastRenderedPageBreak/>
         <w:tab/>
         <w:t xml:space="preserve">Growth rates in natural populations are generally estimated using capture-mark-recapture (CMR) models.  In </w:t>
       </w:r>
@@ -1861,6 +1862,7 @@
           <w:sz w:val="24"/>
           <w:szCs w:val="24"/>
         </w:rPr>
+        <w:lastRenderedPageBreak/>
         <w:t xml:space="preserve">2 </w:t>
       </w:r>
       <w:r>
@@ -3358,7 +3360,16 @@
           <w:sz w:val="24"/>
           <w:szCs w:val="24"/>
         </w:rPr>
-        <w:t>), which will vary around the average value for this individual</w:t>
+        <w:t xml:space="preserve">), which will </w:t>
+      </w:r>
+      <w:r>
+        <w:rPr>
+          <w:rFonts w:ascii="Times New Roman" w:hAnsi="Times New Roman" w:cs="Times New Roman"/>
+          <w:sz w:val="24"/>
+          <w:szCs w:val="24"/>
+        </w:rPr>
+        <w:lastRenderedPageBreak/>
+        <w:t>vary around the average value for this individual</w:t>
       </w:r>
       <w:r>
         <w:rPr>
@@ -7019,6 +7030,7 @@
           <w:sz w:val="24"/>
           <w:szCs w:val="24"/>
         </w:rPr>
+        <w:lastRenderedPageBreak/>
         <w:tab/>
       </w:r>
       <w:r>
@@ -8669,7 +8681,16 @@
           <w:sz w:val="24"/>
           <w:szCs w:val="24"/>
         </w:rPr>
-        <w:t>recaptures are observed during a few months (</w:t>
+        <w:t xml:space="preserve">recaptures are </w:t>
+      </w:r>
+      <w:r>
+        <w:rPr>
+          <w:rFonts w:ascii="Times New Roman" w:hAnsi="Times New Roman" w:cs="Times New Roman"/>
+          <w:sz w:val="24"/>
+          <w:szCs w:val="24"/>
+        </w:rPr>
+        <w:lastRenderedPageBreak/>
+        <w:t>observed during a few months (</w:t>
       </w:r>
       <w:r>
         <w:rPr>
@@ -10511,7 +10532,16 @@
           <w:sz w:val="24"/>
           <w:szCs w:val="24"/>
         </w:rPr>
-        <w:t xml:space="preserve">In the remaining scenarios, </w:t>
+        <w:t xml:space="preserve">In </w:t>
+      </w:r>
+      <w:r>
+        <w:rPr>
+          <w:rFonts w:ascii="Times New Roman" w:hAnsi="Times New Roman" w:cs="Times New Roman"/>
+          <w:sz w:val="24"/>
+          <w:szCs w:val="24"/>
+        </w:rPr>
+        <w:lastRenderedPageBreak/>
+        <w:t xml:space="preserve">the remaining scenarios, </w:t>
       </w:r>
       <w:r>
         <w:rPr>
@@ -11044,6 +11074,7 @@
           <w:sz w:val="24"/>
           <w:szCs w:val="24"/>
         </w:rPr>
+        <w:lastRenderedPageBreak/>
         <w:t xml:space="preserve">3 </w:t>
       </w:r>
       <w:r>
@@ -11188,14 +11219,14 @@
           <w:sz w:val="24"/>
           <w:szCs w:val="24"/>
         </w:rPr>
-      </w:r>
-      <w:r>
-        <w:rPr>
-          <w:rFonts w:ascii="Times New Roman" w:hAnsi="Times New Roman" w:cs="Times New Roman"/>
-          <w:sz w:val="24"/>
-          <w:szCs w:val="24"/>
-        </w:rPr>
         <w:instrText xml:space="preserve"> \* MERGEFORMAT </w:instrText>
+      </w:r>
+      <w:r>
+        <w:rPr>
+          <w:rFonts w:ascii="Times New Roman" w:hAnsi="Times New Roman" w:cs="Times New Roman"/>
+          <w:sz w:val="24"/>
+          <w:szCs w:val="24"/>
+        </w:rPr>
       </w:r>
       <w:r>
         <w:rPr>
@@ -11308,14 +11339,14 @@
           <w:sz w:val="24"/>
           <w:szCs w:val="24"/>
         </w:rPr>
-      </w:r>
-      <w:r>
-        <w:rPr>
-          <w:rFonts w:ascii="Times New Roman" w:hAnsi="Times New Roman" w:cs="Times New Roman"/>
-          <w:sz w:val="24"/>
-          <w:szCs w:val="24"/>
-        </w:rPr>
         <w:instrText xml:space="preserve"> \* MERGEFORMAT </w:instrText>
+      </w:r>
+      <w:r>
+        <w:rPr>
+          <w:rFonts w:ascii="Times New Roman" w:hAnsi="Times New Roman" w:cs="Times New Roman"/>
+          <w:sz w:val="24"/>
+          <w:szCs w:val="24"/>
+        </w:rPr>
       </w:r>
       <w:r>
         <w:rPr>
@@ -11442,14 +11473,14 @@
           <w:sz w:val="24"/>
           <w:szCs w:val="24"/>
         </w:rPr>
-      </w:r>
-      <w:r>
-        <w:rPr>
-          <w:rFonts w:ascii="Times New Roman" w:hAnsi="Times New Roman" w:cs="Times New Roman"/>
-          <w:sz w:val="24"/>
-          <w:szCs w:val="24"/>
-        </w:rPr>
         <w:instrText xml:space="preserve"> \* MERGEFORMAT </w:instrText>
+      </w:r>
+      <w:r>
+        <w:rPr>
+          <w:rFonts w:ascii="Times New Roman" w:hAnsi="Times New Roman" w:cs="Times New Roman"/>
+          <w:sz w:val="24"/>
+          <w:szCs w:val="24"/>
+        </w:rPr>
       </w:r>
       <w:r>
         <w:rPr>
@@ -11790,14 +11821,14 @@
           <w:sz w:val="24"/>
           <w:szCs w:val="24"/>
         </w:rPr>
-      </w:r>
-      <w:r>
-        <w:rPr>
-          <w:rFonts w:ascii="Times New Roman" w:hAnsi="Times New Roman" w:cs="Times New Roman"/>
-          <w:sz w:val="24"/>
-          <w:szCs w:val="24"/>
-        </w:rPr>
         <w:instrText xml:space="preserve"> \* MERGEFORMAT </w:instrText>
+      </w:r>
+      <w:r>
+        <w:rPr>
+          <w:rFonts w:ascii="Times New Roman" w:hAnsi="Times New Roman" w:cs="Times New Roman"/>
+          <w:sz w:val="24"/>
+          <w:szCs w:val="24"/>
+        </w:rPr>
       </w:r>
       <w:r>
         <w:rPr>
@@ -12094,14 +12125,14 @@
           <w:sz w:val="24"/>
           <w:szCs w:val="24"/>
         </w:rPr>
-      </w:r>
-      <w:r>
-        <w:rPr>
-          <w:rFonts w:ascii="Times New Roman" w:hAnsi="Times New Roman" w:cs="Times New Roman"/>
-          <w:sz w:val="24"/>
-          <w:szCs w:val="24"/>
-        </w:rPr>
         <w:instrText xml:space="preserve"> \* MERGEFORMAT </w:instrText>
+      </w:r>
+      <w:r>
+        <w:rPr>
+          <w:rFonts w:ascii="Times New Roman" w:hAnsi="Times New Roman" w:cs="Times New Roman"/>
+          <w:sz w:val="24"/>
+          <w:szCs w:val="24"/>
+        </w:rPr>
       </w:r>
       <w:r>
         <w:rPr>
@@ -12248,14 +12279,14 @@
           <w:sz w:val="24"/>
           <w:szCs w:val="24"/>
         </w:rPr>
-      </w:r>
-      <w:r>
-        <w:rPr>
-          <w:rFonts w:ascii="Times New Roman" w:hAnsi="Times New Roman" w:cs="Times New Roman"/>
-          <w:sz w:val="24"/>
-          <w:szCs w:val="24"/>
-        </w:rPr>
         <w:instrText xml:space="preserve"> \* MERGEFORMAT </w:instrText>
+      </w:r>
+      <w:r>
+        <w:rPr>
+          <w:rFonts w:ascii="Times New Roman" w:hAnsi="Times New Roman" w:cs="Times New Roman"/>
+          <w:sz w:val="24"/>
+          <w:szCs w:val="24"/>
+        </w:rPr>
       </w:r>
       <w:r>
         <w:rPr>
@@ -12428,14 +12459,14 @@
           <w:sz w:val="24"/>
           <w:szCs w:val="24"/>
         </w:rPr>
-      </w:r>
-      <w:r>
-        <w:rPr>
-          <w:rFonts w:ascii="Times New Roman" w:hAnsi="Times New Roman" w:cs="Times New Roman"/>
-          <w:sz w:val="24"/>
-          <w:szCs w:val="24"/>
-        </w:rPr>
         <w:instrText xml:space="preserve"> \* MERGEFORMAT </w:instrText>
+      </w:r>
+      <w:r>
+        <w:rPr>
+          <w:rFonts w:ascii="Times New Roman" w:hAnsi="Times New Roman" w:cs="Times New Roman"/>
+          <w:sz w:val="24"/>
+          <w:szCs w:val="24"/>
+        </w:rPr>
       </w:r>
       <w:r>
         <w:rPr>
@@ -12532,14 +12563,14 @@
           <w:sz w:val="24"/>
           <w:szCs w:val="24"/>
         </w:rPr>
-      </w:r>
-      <w:r>
-        <w:rPr>
-          <w:rFonts w:ascii="Times New Roman" w:hAnsi="Times New Roman" w:cs="Times New Roman"/>
-          <w:sz w:val="24"/>
-          <w:szCs w:val="24"/>
-        </w:rPr>
         <w:instrText xml:space="preserve"> \* MERGEFORMAT </w:instrText>
+      </w:r>
+      <w:r>
+        <w:rPr>
+          <w:rFonts w:ascii="Times New Roman" w:hAnsi="Times New Roman" w:cs="Times New Roman"/>
+          <w:sz w:val="24"/>
+          <w:szCs w:val="24"/>
+        </w:rPr>
       </w:r>
       <w:r>
         <w:rPr>
@@ -12700,14 +12731,14 @@
           <w:sz w:val="24"/>
           <w:szCs w:val="24"/>
         </w:rPr>
-      </w:r>
-      <w:r>
-        <w:rPr>
-          <w:rFonts w:ascii="Times New Roman" w:hAnsi="Times New Roman" w:cs="Times New Roman"/>
-          <w:sz w:val="24"/>
-          <w:szCs w:val="24"/>
-        </w:rPr>
         <w:instrText xml:space="preserve"> \* MERGEFORMAT </w:instrText>
+      </w:r>
+      <w:r>
+        <w:rPr>
+          <w:rFonts w:ascii="Times New Roman" w:hAnsi="Times New Roman" w:cs="Times New Roman"/>
+          <w:sz w:val="24"/>
+          <w:szCs w:val="24"/>
+        </w:rPr>
       </w:r>
       <w:r>
         <w:rPr>
@@ -12772,7 +12803,16 @@
           <w:sz w:val="24"/>
           <w:szCs w:val="24"/>
         </w:rPr>
-        <w:t>ual growth rates in addition to time-varying individual growth rates (</w:t>
+        <w:t xml:space="preserve">ual growth rates in </w:t>
+      </w:r>
+      <w:r>
+        <w:rPr>
+          <w:rFonts w:ascii="Times New Roman" w:hAnsi="Times New Roman" w:cs="Times New Roman"/>
+          <w:sz w:val="24"/>
+          <w:szCs w:val="24"/>
+        </w:rPr>
+        <w:lastRenderedPageBreak/>
+        <w:t>addition to time-varying individual growth rates (</w:t>
       </w:r>
       <w:proofErr w:type="spellStart"/>
       <w:r>
@@ -14393,7 +14433,16 @@
           <w:sz w:val="24"/>
           <w:szCs w:val="24"/>
         </w:rPr>
-        <w:t xml:space="preserve">.  When the model incorporated time-varying individual random effects fewer fits were </w:t>
+        <w:t xml:space="preserve">.  </w:t>
+      </w:r>
+      <w:r>
+        <w:rPr>
+          <w:rFonts w:ascii="Times New Roman" w:hAnsi="Times New Roman" w:cs="Times New Roman"/>
+          <w:sz w:val="24"/>
+          <w:szCs w:val="24"/>
+        </w:rPr>
+        <w:lastRenderedPageBreak/>
+        <w:t xml:space="preserve">When the model incorporated time-varying individual random effects fewer fits were </w:t>
       </w:r>
       <w:proofErr w:type="spellStart"/>
       <w:r>
@@ -14513,6 +14562,7 @@
           <w:sz w:val="24"/>
           <w:szCs w:val="24"/>
         </w:rPr>
+        <w:lastRenderedPageBreak/>
         <w:t xml:space="preserve">4 </w:t>
       </w:r>
       <w:r>
@@ -15059,7 +15109,16 @@
           <w:sz w:val="24"/>
           <w:szCs w:val="24"/>
         </w:rPr>
-        <w:t xml:space="preserve">, but in this study we have chosen instead to focus on testing the individual, temporal, and sex-specific variation that we presented here.  We hypothesize that including spatial variation would decrease the magnitude of among-individual variation in growth rates, because spatial variation would explain some portion of individual-level variation.    </w:t>
+        <w:t xml:space="preserve">, but in this study we have chosen instead to focus on testing the individual, temporal, and sex-specific variation that we presented here.  We hypothesize that </w:t>
+      </w:r>
+      <w:r>
+        <w:rPr>
+          <w:rFonts w:ascii="Times New Roman" w:hAnsi="Times New Roman" w:cs="Times New Roman"/>
+          <w:sz w:val="24"/>
+          <w:szCs w:val="24"/>
+        </w:rPr>
+        <w:lastRenderedPageBreak/>
+        <w:t xml:space="preserve">including spatial variation would decrease the magnitude of among-individual variation in growth rates, because spatial variation would explain some portion of individual-level variation.    </w:t>
       </w:r>
     </w:p>
     <w:p>
@@ -15412,8 +15471,6 @@
           <w:szCs w:val="24"/>
         </w:rPr>
       </w:pPr>
-      <w:bookmarkStart w:id="17" w:name="_GoBack"/>
-      <w:bookmarkEnd w:id="17"/>
     </w:p>
     <w:p>
       <w:pPr>
@@ -15451,6 +15508,7 @@
           <w:sz w:val="24"/>
           <w:szCs w:val="24"/>
         </w:rPr>
+        <w:lastRenderedPageBreak/>
         <w:t>Acknowledgements</w:t>
       </w:r>
     </w:p>
@@ -15623,6 +15681,7 @@
           <w:sz w:val="24"/>
           <w:szCs w:val="24"/>
         </w:rPr>
+        <w:lastRenderedPageBreak/>
         <w:t>Bibliography</w:t>
       </w:r>
     </w:p>
@@ -16128,6 +16187,7 @@
           <w:rFonts w:ascii="Times New Roman" w:hAnsi="Times New Roman" w:cs="Times New Roman"/>
           <w:sz w:val="24"/>
         </w:rPr>
+        <w:lastRenderedPageBreak/>
         <w:t>Thorson, J.T., and Minte-Vera, C. In press. Relative magnitude of cohort, age, and year effects on size at age of exploited marine fishes. Fish. Res.</w:t>
       </w:r>
     </w:p>
@@ -16237,7 +16297,7 @@
           <w:szCs w:val="24"/>
         </w:rPr>
       </w:pPr>
-      <w:bookmarkStart w:id="18" w:name="_Ref410906913"/>
+      <w:bookmarkStart w:id="17" w:name="_Ref410906913"/>
       <w:r>
         <w:rPr>
           <w:i w:val="0"/>
@@ -16245,6 +16305,7 @@
           <w:sz w:val="24"/>
           <w:szCs w:val="24"/>
         </w:rPr>
+        <w:lastRenderedPageBreak/>
         <w:t xml:space="preserve">Table </w:t>
       </w:r>
       <w:r>
@@ -16293,7 +16354,7 @@
         </w:rPr>
         <w:fldChar w:fldCharType="end"/>
       </w:r>
-      <w:bookmarkEnd w:id="18"/>
+      <w:bookmarkEnd w:id="17"/>
       <w:r>
         <w:rPr>
           <w:i w:val="0"/>
@@ -16748,7 +16809,7 @@
                 <w:szCs w:val="24"/>
               </w:rPr>
             </w:pPr>
-            <w:commentRangeStart w:id="19"/>
+            <w:commentRangeStart w:id="18"/>
             <w:r>
               <w:rPr>
                 <w:rFonts w:ascii="Times New Roman" w:hAnsi="Times New Roman" w:cs="Times New Roman"/>
@@ -16758,12 +16819,12 @@
               </w:rPr>
               <w:t>?</w:t>
             </w:r>
-            <w:commentRangeEnd w:id="19"/>
+            <w:commentRangeEnd w:id="18"/>
             <w:r>
               <w:rPr>
                 <w:rStyle w:val="CommentReference"/>
               </w:rPr>
-              <w:commentReference w:id="19"/>
+              <w:commentReference w:id="18"/>
             </w:r>
           </w:p>
         </w:tc>
@@ -18709,7 +18770,7 @@
           <w:szCs w:val="24"/>
         </w:rPr>
       </w:pPr>
-      <w:bookmarkStart w:id="20" w:name="_Ref410907158"/>
+      <w:bookmarkStart w:id="19" w:name="_Ref410907158"/>
       <w:r>
         <w:rPr>
           <w:i w:val="0"/>
@@ -18717,6 +18778,7 @@
           <w:sz w:val="24"/>
           <w:szCs w:val="24"/>
         </w:rPr>
+        <w:lastRenderedPageBreak/>
         <w:t xml:space="preserve">Table </w:t>
       </w:r>
       <w:r>
@@ -18765,7 +18827,7 @@
         </w:rPr>
         <w:fldChar w:fldCharType="end"/>
       </w:r>
-      <w:bookmarkEnd w:id="20"/>
+      <w:bookmarkEnd w:id="19"/>
       <w:r>
         <w:rPr>
           <w:i w:val="0"/>
@@ -19538,6 +19600,7 @@
           <w:sz w:val="24"/>
           <w:szCs w:val="24"/>
         </w:rPr>
+        <w:lastRenderedPageBreak/>
         <w:t xml:space="preserve">Table </w:t>
       </w:r>
       <w:r>
@@ -21678,7 +21741,7 @@
           <w:szCs w:val="24"/>
         </w:rPr>
       </w:pPr>
-      <w:bookmarkStart w:id="21" w:name="_Ref410371769"/>
+      <w:bookmarkStart w:id="20" w:name="_Ref410371769"/>
       <w:r>
         <w:rPr>
           <w:i/>
@@ -21706,6 +21769,7 @@
           <w:sz w:val="24"/>
           <w:szCs w:val="24"/>
         </w:rPr>
+        <w:lastRenderedPageBreak/>
         <w:t xml:space="preserve">Table </w:t>
       </w:r>
       <w:r>
@@ -21754,7 +21818,7 @@
         </w:rPr>
         <w:fldChar w:fldCharType="end"/>
       </w:r>
-      <w:bookmarkEnd w:id="21"/>
+      <w:bookmarkEnd w:id="20"/>
       <w:r>
         <w:rPr>
           <w:i w:val="0"/>
@@ -26243,6 +26307,7 @@
           <w:szCs w:val="24"/>
           <w:lang w:val="en-AU" w:eastAsia="zh-CN"/>
         </w:rPr>
+        <w:lastRenderedPageBreak/>
         <w:drawing>
           <wp:inline distT="0" distB="0" distL="0" distR="0" wp14:anchorId="0FA9874B" wp14:editId="38514DFF">
             <wp:extent cx="5943600" cy="2971800"/>
@@ -26297,8 +26362,8 @@
           <w:szCs w:val="24"/>
         </w:rPr>
       </w:pPr>
-      <w:bookmarkStart w:id="22" w:name="_Ref410371170"/>
-      <w:bookmarkStart w:id="23" w:name="_Ref410371158"/>
+      <w:bookmarkStart w:id="21" w:name="_Ref410371170"/>
+      <w:bookmarkStart w:id="22" w:name="_Ref410371158"/>
       <w:r>
         <w:rPr>
           <w:i w:val="0"/>
@@ -26354,7 +26419,7 @@
         </w:rPr>
         <w:fldChar w:fldCharType="end"/>
       </w:r>
-      <w:bookmarkEnd w:id="22"/>
+      <w:bookmarkEnd w:id="21"/>
       <w:r>
         <w:rPr>
           <w:i w:val="0"/>
@@ -26429,7 +26494,7 @@
         </w:rPr>
         <w:t>o random-effects.</w:t>
       </w:r>
-      <w:bookmarkEnd w:id="23"/>
+      <w:bookmarkEnd w:id="22"/>
     </w:p>
     <w:p>
       <w:pPr>
@@ -26439,10 +26504,17 @@
           <w:szCs w:val="24"/>
         </w:rPr>
       </w:pPr>
+      <w:r>
+        <w:rPr>
+          <w:rFonts w:ascii="Times New Roman" w:hAnsi="Times New Roman" w:cs="Times New Roman"/>
+          <w:sz w:val="24"/>
+          <w:szCs w:val="24"/>
+        </w:rPr>
+        <w:br w:type="page"/>
+      </w:r>
     </w:p>
     <w:p>
       <w:pPr>
-        <w:spacing w:line="480" w:lineRule="auto"/>
         <w:rPr>
           <w:rFonts w:ascii="Times New Roman" w:hAnsi="Times New Roman" w:cs="Times New Roman"/>
           <w:sz w:val="24"/>
@@ -26457,11 +26529,12 @@
           <w:szCs w:val="24"/>
           <w:lang w:val="en-AU" w:eastAsia="zh-CN"/>
         </w:rPr>
+        <w:lastRenderedPageBreak/>
         <w:drawing>
-          <wp:inline distT="0" distB="0" distL="0" distR="0" wp14:anchorId="07A2E4D6" wp14:editId="666710AC">
-            <wp:extent cx="4571365" cy="3048000"/>
-            <wp:effectExtent l="0" t="0" r="635" b="0"/>
-            <wp:docPr id="4" name="Picture 4"/>
+          <wp:inline distT="0" distB="0" distL="0" distR="0" wp14:anchorId="6A3269BC" wp14:editId="2760369E">
+            <wp:extent cx="2973600" cy="2973600"/>
+            <wp:effectExtent l="0" t="0" r="0" b="0"/>
+            <wp:docPr id="2" name="Picture 2"/>
             <wp:cNvGraphicFramePr>
               <a:graphicFrameLocks xmlns:a="http://schemas.openxmlformats.org/drawingml/2006/main" noChangeAspect="1"/>
             </wp:cNvGraphicFramePr>
@@ -26469,7 +26542,7 @@
               <a:graphicData uri="http://schemas.openxmlformats.org/drawingml/2006/picture">
                 <pic:pic xmlns:pic="http://schemas.openxmlformats.org/drawingml/2006/picture">
                   <pic:nvPicPr>
-                    <pic:cNvPr id="4" name="Resids.png"/>
+                    <pic:cNvPr id="2" name="StandardResid.png"/>
                     <pic:cNvPicPr/>
                   </pic:nvPicPr>
                   <pic:blipFill>
@@ -26487,7 +26560,7 @@
                   <pic:spPr>
                     <a:xfrm>
                       <a:off x="0" y="0"/>
-                      <a:ext cx="4575240" cy="3050584"/>
+                      <a:ext cx="2973600" cy="2973600"/>
                     </a:xfrm>
                     <a:prstGeom prst="rect">
                       <a:avLst/>
@@ -26499,12 +26572,73 @@
           </wp:inline>
         </w:drawing>
       </w:r>
+      <w:bookmarkStart w:id="23" w:name="_GoBack"/>
+      <w:bookmarkEnd w:id="23"/>
+    </w:p>
+    <w:p>
+      <w:pPr>
+        <w:spacing w:line="480" w:lineRule="auto"/>
+        <w:rPr>
+          <w:rFonts w:ascii="Times New Roman" w:hAnsi="Times New Roman" w:cs="Times New Roman"/>
+          <w:sz w:val="24"/>
+          <w:szCs w:val="24"/>
+        </w:rPr>
+      </w:pPr>
+      <w:r>
+        <w:rPr>
+          <w:rFonts w:ascii="Times New Roman" w:hAnsi="Times New Roman" w:cs="Times New Roman"/>
+          <w:noProof/>
+          <w:sz w:val="24"/>
+          <w:szCs w:val="24"/>
+          <w:lang w:val="en-AU" w:eastAsia="zh-CN"/>
+        </w:rPr>
+        <w:drawing>
+          <wp:inline distT="0" distB="0" distL="0" distR="0" wp14:anchorId="07A2E4D6" wp14:editId="1B5C20E4">
+            <wp:extent cx="3086100" cy="3048000"/>
+            <wp:effectExtent l="0" t="0" r="0" b="0"/>
+            <wp:docPr id="4" name="Picture 4"/>
+            <wp:cNvGraphicFramePr>
+              <a:graphicFrameLocks xmlns:a="http://schemas.openxmlformats.org/drawingml/2006/main" noChangeAspect="1"/>
+            </wp:cNvGraphicFramePr>
+            <a:graphic xmlns:a="http://schemas.openxmlformats.org/drawingml/2006/main">
+              <a:graphicData uri="http://schemas.openxmlformats.org/drawingml/2006/picture">
+                <pic:pic xmlns:pic="http://schemas.openxmlformats.org/drawingml/2006/picture">
+                  <pic:nvPicPr>
+                    <pic:cNvPr id="4" name="Resids.png"/>
+                    <pic:cNvPicPr/>
+                  </pic:nvPicPr>
+                  <pic:blipFill>
+                    <a:blip r:embed="rId15" cstate="print">
+                      <a:extLst>
+                        <a:ext uri="{28A0092B-C50C-407E-A947-70E740481C1C}">
+                          <a14:useLocalDpi xmlns:a14="http://schemas.microsoft.com/office/drawing/2010/main" val="0"/>
+                        </a:ext>
+                      </a:extLst>
+                    </a:blip>
+                    <a:stretch>
+                      <a:fillRect/>
+                    </a:stretch>
+                  </pic:blipFill>
+                  <pic:spPr>
+                    <a:xfrm>
+                      <a:off x="0" y="0"/>
+                      <a:ext cx="3088717" cy="3050585"/>
+                    </a:xfrm>
+                    <a:prstGeom prst="rect">
+                      <a:avLst/>
+                    </a:prstGeom>
+                  </pic:spPr>
+                </pic:pic>
+              </a:graphicData>
+            </a:graphic>
+          </wp:inline>
+        </w:drawing>
+      </w:r>
     </w:p>
     <w:p>
       <w:pPr>
         <w:pStyle w:val="Caption"/>
         <w:rPr>
-          <w:rFonts w:ascii="Times New Roman" w:hAnsi="Times New Roman" w:cs="Times New Roman"/>
           <w:i w:val="0"/>
           <w:color w:val="auto"/>
           <w:sz w:val="24"/>
@@ -26607,6 +26741,7 @@
         <w:t xml:space="preserve"> using the model with no random-effects.  The residual is calculated as the observed length less the model predicted length.</w:t>
       </w:r>
     </w:p>
+    <w:p/>
     <w:p>
       <w:pPr>
         <w:keepNext/>
@@ -26620,6 +26755,7 @@
           <w:szCs w:val="24"/>
           <w:lang w:val="en-AU" w:eastAsia="zh-CN"/>
         </w:rPr>
+        <w:lastRenderedPageBreak/>
         <w:drawing>
           <wp:inline distT="0" distB="0" distL="0" distR="0" wp14:anchorId="60630A55" wp14:editId="5F4B945B">
             <wp:extent cx="5943600" cy="2971800"/>
@@ -26636,7 +26772,7 @@
                     <pic:cNvPicPr/>
                   </pic:nvPicPr>
                   <pic:blipFill>
-                    <a:blip r:embed="rId15" cstate="print">
+                    <a:blip r:embed="rId16" cstate="print">
                       <a:extLst>
                         <a:ext uri="{28A0092B-C50C-407E-A947-70E740481C1C}">
                           <a14:useLocalDpi xmlns:a14="http://schemas.microsoft.com/office/drawing/2010/main" val="0"/>
@@ -26886,10 +27022,17 @@
           <w:szCs w:val="24"/>
         </w:rPr>
       </w:pPr>
+      <w:r>
+        <w:rPr>
+          <w:rFonts w:ascii="Times New Roman" w:hAnsi="Times New Roman" w:cs="Times New Roman"/>
+          <w:sz w:val="24"/>
+          <w:szCs w:val="24"/>
+        </w:rPr>
+        <w:br w:type="page"/>
+      </w:r>
     </w:p>
     <w:p>
       <w:pPr>
-        <w:spacing w:line="480" w:lineRule="auto"/>
         <w:rPr>
           <w:rFonts w:ascii="Times New Roman" w:hAnsi="Times New Roman" w:cs="Times New Roman"/>
           <w:sz w:val="24"/>
@@ -26904,11 +27047,12 @@
           <w:szCs w:val="24"/>
           <w:lang w:val="en-AU" w:eastAsia="zh-CN"/>
         </w:rPr>
+        <w:lastRenderedPageBreak/>
         <w:drawing>
-          <wp:inline distT="0" distB="0" distL="0" distR="0" wp14:anchorId="753FBC68" wp14:editId="2E115DAB">
-            <wp:extent cx="4570730" cy="3009900"/>
-            <wp:effectExtent l="0" t="0" r="1270" b="0"/>
-            <wp:docPr id="5" name="Picture 5"/>
+          <wp:inline distT="0" distB="0" distL="0" distR="0" wp14:anchorId="416FD802" wp14:editId="5B5279D5">
+            <wp:extent cx="2973600" cy="2973600"/>
+            <wp:effectExtent l="0" t="0" r="0" b="0"/>
+            <wp:docPr id="6" name="Picture 6"/>
             <wp:cNvGraphicFramePr>
               <a:graphicFrameLocks xmlns:a="http://schemas.openxmlformats.org/drawingml/2006/main" noChangeAspect="1"/>
             </wp:cNvGraphicFramePr>
@@ -26916,11 +27060,11 @@
               <a:graphicData uri="http://schemas.openxmlformats.org/drawingml/2006/picture">
                 <pic:pic xmlns:pic="http://schemas.openxmlformats.org/drawingml/2006/picture">
                   <pic:nvPicPr>
-                    <pic:cNvPr id="5" name="Resids.png"/>
+                    <pic:cNvPr id="6" name="StandardResid.png"/>
                     <pic:cNvPicPr/>
                   </pic:nvPicPr>
                   <pic:blipFill>
-                    <a:blip r:embed="rId16" cstate="print">
+                    <a:blip r:embed="rId17" cstate="print">
                       <a:extLst>
                         <a:ext uri="{28A0092B-C50C-407E-A947-70E740481C1C}">
                           <a14:useLocalDpi xmlns:a14="http://schemas.microsoft.com/office/drawing/2010/main" val="0"/>
@@ -26934,7 +27078,67 @@
                   <pic:spPr>
                     <a:xfrm>
                       <a:off x="0" y="0"/>
-                      <a:ext cx="4575529" cy="3013060"/>
+                      <a:ext cx="2973600" cy="2973600"/>
+                    </a:xfrm>
+                    <a:prstGeom prst="rect">
+                      <a:avLst/>
+                    </a:prstGeom>
+                  </pic:spPr>
+                </pic:pic>
+              </a:graphicData>
+            </a:graphic>
+          </wp:inline>
+        </w:drawing>
+      </w:r>
+    </w:p>
+    <w:p>
+      <w:pPr>
+        <w:spacing w:line="480" w:lineRule="auto"/>
+        <w:rPr>
+          <w:rFonts w:ascii="Times New Roman" w:hAnsi="Times New Roman" w:cs="Times New Roman"/>
+          <w:sz w:val="24"/>
+          <w:szCs w:val="24"/>
+        </w:rPr>
+      </w:pPr>
+      <w:r>
+        <w:rPr>
+          <w:rFonts w:ascii="Times New Roman" w:hAnsi="Times New Roman" w:cs="Times New Roman"/>
+          <w:noProof/>
+          <w:sz w:val="24"/>
+          <w:szCs w:val="24"/>
+          <w:lang w:val="en-AU" w:eastAsia="zh-CN"/>
+        </w:rPr>
+        <w:drawing>
+          <wp:inline distT="0" distB="0" distL="0" distR="0" wp14:anchorId="753FBC68" wp14:editId="4312EA68">
+            <wp:extent cx="3209925" cy="3009900"/>
+            <wp:effectExtent l="0" t="0" r="9525" b="0"/>
+            <wp:docPr id="5" name="Picture 5"/>
+            <wp:cNvGraphicFramePr>
+              <a:graphicFrameLocks xmlns:a="http://schemas.openxmlformats.org/drawingml/2006/main" noChangeAspect="1"/>
+            </wp:cNvGraphicFramePr>
+            <a:graphic xmlns:a="http://schemas.openxmlformats.org/drawingml/2006/main">
+              <a:graphicData uri="http://schemas.openxmlformats.org/drawingml/2006/picture">
+                <pic:pic xmlns:pic="http://schemas.openxmlformats.org/drawingml/2006/picture">
+                  <pic:nvPicPr>
+                    <pic:cNvPr id="5" name="Resids.png"/>
+                    <pic:cNvPicPr/>
+                  </pic:nvPicPr>
+                  <pic:blipFill>
+                    <a:blip r:embed="rId18" cstate="print">
+                      <a:extLst>
+                        <a:ext uri="{28A0092B-C50C-407E-A947-70E740481C1C}">
+                          <a14:useLocalDpi xmlns:a14="http://schemas.microsoft.com/office/drawing/2010/main" val="0"/>
+                        </a:ext>
+                      </a:extLst>
+                    </a:blip>
+                    <a:stretch>
+                      <a:fillRect/>
+                    </a:stretch>
+                  </pic:blipFill>
+                  <pic:spPr>
+                    <a:xfrm>
+                      <a:off x="0" y="0"/>
+                      <a:ext cx="3213295" cy="3013060"/>
                     </a:xfrm>
                     <a:prstGeom prst="rect">
                       <a:avLst/>
@@ -27175,6 +27379,7 @@
           <w:szCs w:val="24"/>
           <w:lang w:val="en-AU" w:eastAsia="zh-CN"/>
         </w:rPr>
+        <w:lastRenderedPageBreak/>
         <w:drawing>
           <wp:inline distT="0" distB="0" distL="0" distR="0" wp14:anchorId="1A15EEA2" wp14:editId="4806CD9F">
             <wp:extent cx="5940000" cy="2970000"/>
@@ -27191,7 +27396,7 @@
                     <pic:cNvPicPr/>
                   </pic:nvPicPr>
                   <pic:blipFill>
-                    <a:blip r:embed="rId17" cstate="print">
+                    <a:blip r:embed="rId19" cstate="print">
                       <a:extLst>
                         <a:ext uri="{28A0092B-C50C-407E-A947-70E740481C1C}">
                           <a14:useLocalDpi xmlns:a14="http://schemas.microsoft.com/office/drawing/2010/main" val="0"/>
@@ -27564,6 +27769,7 @@
           <w:szCs w:val="24"/>
           <w:lang w:val="en-AU" w:eastAsia="zh-CN"/>
         </w:rPr>
+        <w:lastRenderedPageBreak/>
         <w:drawing>
           <wp:inline distT="0" distB="0" distL="0" distR="0" wp14:anchorId="2B96DCA4" wp14:editId="139B979A">
             <wp:extent cx="5943599" cy="3962399"/>
@@ -27580,7 +27786,7 @@
                     <pic:cNvPicPr/>
                   </pic:nvPicPr>
                   <pic:blipFill>
-                    <a:blip r:embed="rId18" cstate="print">
+                    <a:blip r:embed="rId20" cstate="print">
                       <a:extLst>
                         <a:ext uri="{28A0092B-C50C-407E-A947-70E740481C1C}">
                           <a14:useLocalDpi xmlns:a14="http://schemas.microsoft.com/office/drawing/2010/main" val="0"/>
@@ -27911,6 +28117,7 @@
           <w:szCs w:val="24"/>
           <w:lang w:val="en-AU" w:eastAsia="zh-CN"/>
         </w:rPr>
+        <w:lastRenderedPageBreak/>
         <w:drawing>
           <wp:inline distT="0" distB="0" distL="0" distR="0" wp14:anchorId="639974CD" wp14:editId="032EB3A3">
             <wp:extent cx="5943598" cy="3962398"/>
@@ -27927,7 +28134,7 @@
                     <pic:cNvPicPr/>
                   </pic:nvPicPr>
                   <pic:blipFill>
-                    <a:blip r:embed="rId19" cstate="print">
+                    <a:blip r:embed="rId21" cstate="print">
                       <a:extLst>
                         <a:ext uri="{28A0092B-C50C-407E-A947-70E740481C1C}">
                           <a14:useLocalDpi xmlns:a14="http://schemas.microsoft.com/office/drawing/2010/main" val="0"/>
@@ -28259,6 +28466,7 @@
           <w:szCs w:val="24"/>
           <w:lang w:val="en-AU" w:eastAsia="zh-CN"/>
         </w:rPr>
+        <w:lastRenderedPageBreak/>
         <w:drawing>
           <wp:inline distT="0" distB="0" distL="0" distR="0" wp14:anchorId="29290461" wp14:editId="612BC9F9">
             <wp:extent cx="5943598" cy="3962399"/>
@@ -28275,7 +28483,7 @@
                     <pic:cNvPicPr/>
                   </pic:nvPicPr>
                   <pic:blipFill>
-                    <a:blip r:embed="rId20" cstate="print">
+                    <a:blip r:embed="rId22" cstate="print">
                       <a:extLst>
                         <a:ext uri="{28A0092B-C50C-407E-A947-70E740481C1C}">
                           <a14:useLocalDpi xmlns:a14="http://schemas.microsoft.com/office/drawing/2010/main" val="0"/>
@@ -28474,7 +28682,7 @@
                       <pic:cNvPicPr/>
                     </pic:nvPicPr>
                     <pic:blipFill>
-                      <a:blip r:embed="rId21" cstate="print">
+                      <a:blip r:embed="rId23" cstate="print">
                         <a:extLst>
                           <a:ext uri="{28A0092B-C50C-407E-A947-70E740481C1C}">
                             <a14:useLocalDpi xmlns:a14="http://schemas.microsoft.com/office/drawing/2010/main" val="0"/>
@@ -28527,7 +28735,7 @@
         </w:r>
         <w:r>
           <w:rPr>
-            <w:iCs w:val="0"/>
+            <w:i w:val="0"/>
             <w:color w:val="000000" w:themeColor="text1"/>
             <w:sz w:val="24"/>
             <w:szCs w:val="24"/>
@@ -28545,7 +28753,7 @@
         </w:r>
         <w:r>
           <w:rPr>
-            <w:iCs w:val="0"/>
+            <w:i w:val="0"/>
             <w:color w:val="000000" w:themeColor="text1"/>
             <w:sz w:val="24"/>
             <w:szCs w:val="24"/>
@@ -28564,7 +28772,7 @@
         </w:r>
         <w:r>
           <w:rPr>
-            <w:iCs w:val="0"/>
+            <w:i w:val="0"/>
             <w:color w:val="000000" w:themeColor="text1"/>
             <w:sz w:val="24"/>
             <w:szCs w:val="24"/>
@@ -28653,6 +28861,7 @@
           <w:szCs w:val="24"/>
           <w:lang w:val="en-AU" w:eastAsia="zh-CN"/>
         </w:rPr>
+        <w:lastRenderedPageBreak/>
         <w:drawing>
           <wp:inline distT="0" distB="0" distL="0" distR="0" wp14:anchorId="18365D16" wp14:editId="72071615">
             <wp:extent cx="2971798" cy="3962398"/>
@@ -28669,7 +28878,7 @@
                     <pic:cNvPicPr/>
                   </pic:nvPicPr>
                   <pic:blipFill>
-                    <a:blip r:embed="rId22" cstate="print">
+                    <a:blip r:embed="rId24" cstate="print">
                       <a:extLst>
                         <a:ext uri="{28A0092B-C50C-407E-A947-70E740481C1C}">
                           <a14:useLocalDpi xmlns:a14="http://schemas.microsoft.com/office/drawing/2010/main" val="0"/>
@@ -28874,7 +29083,7 @@
                     <pic:cNvPicPr/>
                   </pic:nvPicPr>
                   <pic:blipFill>
-                    <a:blip r:embed="rId23" cstate="print">
+                    <a:blip r:embed="rId25" cstate="print">
                       <a:extLst>
                         <a:ext uri="{28A0092B-C50C-407E-A947-70E740481C1C}">
                           <a14:useLocalDpi xmlns:a14="http://schemas.microsoft.com/office/drawing/2010/main" val="0"/>
@@ -29232,7 +29441,7 @@
       </w:r>
     </w:p>
   </w:comment>
-  <w:comment w:id="19" w:author="darcy" w:date="2015-02-03T15:18:00Z" w:initials="d">
+  <w:comment w:id="18" w:author="darcy" w:date="2015-02-03T15:18:00Z" w:initials="d">
     <w:p>
       <w:pPr>
         <w:pStyle w:val="CommentText"/>
@@ -29299,6 +29508,7 @@
         <w:docPartUnique/>
       </w:docPartObj>
     </w:sdtPr>
+    <w:sdtEndPr/>
     <w:sdtContent>
       <w:p>
         <w:pPr>
@@ -29318,7 +29528,7 @@
           <w:rPr>
             <w:noProof/>
           </w:rPr>
-          <w:t>17</w:t>
+          <w:t>28</w:t>
         </w:r>
         <w:r>
           <w:rPr>
@@ -31281,7 +31491,7 @@
 </file>
 
 <file path=customXml/itemProps1.xml><?xml version="1.0" encoding="utf-8"?>
-<ds:datastoreItem xmlns:ds="http://schemas.openxmlformats.org/officeDocument/2006/customXml" ds:itemID="{305238DC-8DA6-4540-92C2-C302E4B80E45}">
+<ds:datastoreItem xmlns:ds="http://schemas.openxmlformats.org/officeDocument/2006/customXml" ds:itemID="{FBBFEF58-3592-4AAE-B419-949BC11ED269}">
   <ds:schemaRefs>
     <ds:schemaRef ds:uri="http://schemas.openxmlformats.org/officeDocument/2006/bibliography"/>
   </ds:schemaRefs>

</xml_diff>

<commit_message>
some work on text
</commit_message>
<xml_diff>
--- a/examples/TagGrowth.docx
+++ b/examples/TagGrowth.docx
@@ -568,9 +568,209 @@
           <w:rFonts w:ascii="Times New Roman" w:hAnsi="Times New Roman" w:cs="Times New Roman"/>
           <w:sz w:val="24"/>
           <w:szCs w:val="24"/>
-          <w:highlight w:val="yellow"/>
-        </w:rPr>
-        <w:t>Words</w:t>
+        </w:rPr>
+        <w:t xml:space="preserve">In this study, we </w:t>
+      </w:r>
+      <w:r>
+        <w:rPr>
+          <w:rFonts w:ascii="Times New Roman" w:hAnsi="Times New Roman" w:cs="Times New Roman"/>
+          <w:sz w:val="24"/>
+          <w:szCs w:val="24"/>
+        </w:rPr>
+        <w:t>have explicitly modeled multiple sources of variability in growth rates</w:t>
+      </w:r>
+      <w:r>
+        <w:rPr>
+          <w:rFonts w:ascii="Times New Roman" w:hAnsi="Times New Roman" w:cs="Times New Roman"/>
+          <w:sz w:val="24"/>
+          <w:szCs w:val="24"/>
+        </w:rPr>
+        <w:t xml:space="preserve"> in a </w:t>
+      </w:r>
+      <w:r>
+        <w:rPr>
+          <w:rFonts w:ascii="Times New Roman" w:hAnsi="Times New Roman" w:cs="Times New Roman"/>
+          <w:sz w:val="24"/>
+          <w:szCs w:val="24"/>
+        </w:rPr>
+        <w:t>wild mari</w:t>
+      </w:r>
+      <w:r>
+        <w:rPr>
+          <w:rFonts w:ascii="Times New Roman" w:hAnsi="Times New Roman" w:cs="Times New Roman"/>
+          <w:sz w:val="24"/>
+          <w:szCs w:val="24"/>
+        </w:rPr>
+        <w:t>ne population</w:t>
+      </w:r>
+      <w:r>
+        <w:rPr>
+          <w:rFonts w:ascii="Times New Roman" w:hAnsi="Times New Roman" w:cs="Times New Roman"/>
+          <w:sz w:val="24"/>
+          <w:szCs w:val="24"/>
+        </w:rPr>
+        <w:t xml:space="preserve">.  Our model </w:t>
+      </w:r>
+      <w:r>
+        <w:rPr>
+          <w:rFonts w:ascii="Times New Roman" w:hAnsi="Times New Roman" w:cs="Times New Roman"/>
+          <w:sz w:val="24"/>
+          <w:szCs w:val="24"/>
+        </w:rPr>
+        <w:t>incorporate</w:t>
+      </w:r>
+      <w:r>
+        <w:rPr>
+          <w:rFonts w:ascii="Times New Roman" w:hAnsi="Times New Roman" w:cs="Times New Roman"/>
+          <w:sz w:val="24"/>
+          <w:szCs w:val="24"/>
+        </w:rPr>
+        <w:t>s</w:t>
+      </w:r>
+      <w:r>
+        <w:rPr>
+          <w:rFonts w:ascii="Times New Roman" w:hAnsi="Times New Roman" w:cs="Times New Roman"/>
+          <w:sz w:val="24"/>
+          <w:szCs w:val="24"/>
+        </w:rPr>
+        <w:t xml:space="preserve"> sex-specific differences in growth rates, </w:t>
+      </w:r>
+      <w:r>
+        <w:rPr>
+          <w:rFonts w:ascii="Times New Roman" w:hAnsi="Times New Roman" w:cs="Times New Roman"/>
+          <w:sz w:val="24"/>
+          <w:szCs w:val="24"/>
+        </w:rPr>
+        <w:t>along with</w:t>
+      </w:r>
+      <w:r>
+        <w:rPr>
+          <w:rFonts w:ascii="Times New Roman" w:hAnsi="Times New Roman" w:cs="Times New Roman"/>
+          <w:sz w:val="24"/>
+          <w:szCs w:val="24"/>
+        </w:rPr>
+        <w:t xml:space="preserve"> persistent, temporal, and residual variation</w:t>
+      </w:r>
+      <w:r>
+        <w:rPr>
+          <w:rFonts w:ascii="Times New Roman" w:hAnsi="Times New Roman" w:cs="Times New Roman"/>
+          <w:sz w:val="24"/>
+          <w:szCs w:val="24"/>
+        </w:rPr>
+        <w:t>.</w:t>
+      </w:r>
+      <w:r>
+        <w:rPr>
+          <w:rFonts w:ascii="Times New Roman" w:hAnsi="Times New Roman" w:cs="Times New Roman"/>
+          <w:sz w:val="24"/>
+          <w:szCs w:val="24"/>
+        </w:rPr>
+        <w:t xml:space="preserve"> </w:t>
+      </w:r>
+      <w:r>
+        <w:rPr>
+          <w:rFonts w:ascii="Times New Roman" w:hAnsi="Times New Roman" w:cs="Times New Roman"/>
+          <w:sz w:val="24"/>
+          <w:szCs w:val="24"/>
+        </w:rPr>
+        <w:t xml:space="preserve"> The model is</w:t>
+      </w:r>
+      <w:r>
+        <w:rPr>
+          <w:rFonts w:ascii="Times New Roman" w:hAnsi="Times New Roman" w:cs="Times New Roman"/>
+          <w:sz w:val="24"/>
+          <w:szCs w:val="24"/>
+        </w:rPr>
+        <w:t xml:space="preserve"> implement</w:t>
+      </w:r>
+      <w:r>
+        <w:rPr>
+          <w:rFonts w:ascii="Times New Roman" w:hAnsi="Times New Roman" w:cs="Times New Roman"/>
+          <w:sz w:val="24"/>
+          <w:szCs w:val="24"/>
+        </w:rPr>
+        <w:t>ed</w:t>
+      </w:r>
+      <w:r>
+        <w:rPr>
+          <w:rFonts w:ascii="Times New Roman" w:hAnsi="Times New Roman" w:cs="Times New Roman"/>
+          <w:sz w:val="24"/>
+          <w:szCs w:val="24"/>
+        </w:rPr>
+        <w:t xml:space="preserve"> using maximum marginal likelihood estimation.  The code is distributed as a publicly available package in the R statistical environment, and is illustrated using CMR data for Antarctic </w:t>
+      </w:r>
+      <w:proofErr w:type="spellStart"/>
+      <w:r>
+        <w:rPr>
+          <w:rFonts w:ascii="Times New Roman" w:hAnsi="Times New Roman" w:cs="Times New Roman"/>
+          <w:sz w:val="24"/>
+          <w:szCs w:val="24"/>
+        </w:rPr>
+        <w:t>toothfish</w:t>
+      </w:r>
+      <w:proofErr w:type="spellEnd"/>
+      <w:r>
+        <w:rPr>
+          <w:rFonts w:ascii="Times New Roman" w:hAnsi="Times New Roman" w:cs="Times New Roman"/>
+          <w:sz w:val="24"/>
+          <w:szCs w:val="24"/>
+        </w:rPr>
+        <w:t xml:space="preserve"> </w:t>
+      </w:r>
+      <w:r>
+        <w:rPr>
+          <w:rFonts w:ascii="Times New Roman" w:hAnsi="Times New Roman" w:cs="Times New Roman"/>
+          <w:sz w:val="24"/>
+          <w:szCs w:val="24"/>
+        </w:rPr>
+        <w:t>(</w:t>
+      </w:r>
+      <w:proofErr w:type="spellStart"/>
+      <w:r>
+        <w:rPr>
+          <w:rFonts w:ascii="Times New Roman" w:hAnsi="Times New Roman" w:cs="Times New Roman"/>
+          <w:i/>
+          <w:sz w:val="24"/>
+          <w:szCs w:val="24"/>
+        </w:rPr>
+        <w:t>Dissostichus</w:t>
+      </w:r>
+      <w:proofErr w:type="spellEnd"/>
+      <w:r>
+        <w:rPr>
+          <w:rFonts w:ascii="Times New Roman" w:hAnsi="Times New Roman" w:cs="Times New Roman"/>
+          <w:i/>
+          <w:sz w:val="24"/>
+          <w:szCs w:val="24"/>
+        </w:rPr>
+        <w:t xml:space="preserve"> </w:t>
+      </w:r>
+      <w:proofErr w:type="spellStart"/>
+      <w:r>
+        <w:rPr>
+          <w:rFonts w:ascii="Times New Roman" w:hAnsi="Times New Roman" w:cs="Times New Roman"/>
+          <w:i/>
+          <w:sz w:val="24"/>
+          <w:szCs w:val="24"/>
+        </w:rPr>
+        <w:t>mawsoni</w:t>
+      </w:r>
+      <w:proofErr w:type="spellEnd"/>
+      <w:r>
+        <w:rPr>
+          <w:rFonts w:ascii="Times New Roman" w:hAnsi="Times New Roman" w:cs="Times New Roman"/>
+          <w:sz w:val="24"/>
+          <w:szCs w:val="24"/>
+        </w:rPr>
+        <w:t>)</w:t>
+      </w:r>
+      <w:r>
+        <w:rPr>
+          <w:rFonts w:ascii="Times New Roman" w:hAnsi="Times New Roman" w:cs="Times New Roman"/>
+          <w:sz w:val="24"/>
+          <w:szCs w:val="24"/>
+        </w:rPr>
+        <w:t>.</w:t>
       </w:r>
     </w:p>
     <w:p>
@@ -720,7 +920,6 @@
           <w:sz w:val="24"/>
           <w:szCs w:val="24"/>
         </w:rPr>
-        <w:lastRenderedPageBreak/>
         <w:t xml:space="preserve">1 </w:t>
       </w:r>
       <w:r>
@@ -983,7 +1182,6 @@
           <w:sz w:val="24"/>
           <w:szCs w:val="24"/>
         </w:rPr>
-        <w:lastRenderedPageBreak/>
         <w:tab/>
         <w:t xml:space="preserve">In addition to persistent differences in growth rate among individuals, populations may experience synchronous variation in growth rates in a given year.  For example, annual variation in water temperature may drive changes in metabolic costs as well as food availability in upwelling systems such as the California Current </w:t>
       </w:r>
@@ -1442,7 +1640,6 @@
           <w:sz w:val="24"/>
           <w:szCs w:val="24"/>
         </w:rPr>
-        <w:lastRenderedPageBreak/>
         <w:tab/>
         <w:t xml:space="preserve">Growth rates in natural populations are generally estimated using capture-mark-recapture (CMR) models.  In </w:t>
       </w:r>
@@ -1862,7 +2059,6 @@
           <w:sz w:val="24"/>
           <w:szCs w:val="24"/>
         </w:rPr>
-        <w:lastRenderedPageBreak/>
         <w:t xml:space="preserve">2 </w:t>
       </w:r>
       <w:r>
@@ -1980,13 +2176,23 @@
           <w:szCs w:val="24"/>
         </w:rPr>
       </w:pPr>
-      <w:r>
-        <w:rPr>
-          <w:rFonts w:ascii="Times New Roman" w:hAnsi="Times New Roman" w:cs="Times New Roman"/>
-          <w:sz w:val="24"/>
-          <w:szCs w:val="24"/>
-        </w:rPr>
-        <w:t xml:space="preserve">where </w:t>
+      <w:proofErr w:type="gramStart"/>
+      <w:r>
+        <w:rPr>
+          <w:rFonts w:ascii="Times New Roman" w:hAnsi="Times New Roman" w:cs="Times New Roman"/>
+          <w:sz w:val="24"/>
+          <w:szCs w:val="24"/>
+        </w:rPr>
+        <w:t>where</w:t>
+      </w:r>
+      <w:proofErr w:type="gramEnd"/>
+      <w:r>
+        <w:rPr>
+          <w:rFonts w:ascii="Times New Roman" w:hAnsi="Times New Roman" w:cs="Times New Roman"/>
+          <w:sz w:val="24"/>
+          <w:szCs w:val="24"/>
+        </w:rPr>
+        <w:t xml:space="preserve"> </w:t>
       </w:r>
       <w:proofErr w:type="spellStart"/>
       <w:r>
@@ -2441,6 +2647,7 @@
           <w:szCs w:val="24"/>
         </w:rPr>
       </w:pPr>
+      <w:proofErr w:type="gramStart"/>
       <w:r>
         <w:rPr>
           <w:rFonts w:ascii="Times New Roman" w:hAnsi="Times New Roman" w:cs="Times New Roman"/>
@@ -2449,6 +2656,7 @@
         </w:rPr>
         <w:t xml:space="preserve">where </w:t>
       </w:r>
+      <w:proofErr w:type="gramEnd"/>
       <m:oMath>
         <m:sSubSup>
           <m:sSubSupPr>
@@ -3039,13 +3247,23 @@
           <w:szCs w:val="24"/>
         </w:rPr>
       </w:pPr>
-      <w:r>
-        <w:rPr>
-          <w:rFonts w:ascii="Times New Roman" w:hAnsi="Times New Roman" w:cs="Times New Roman"/>
-          <w:sz w:val="24"/>
-          <w:szCs w:val="24"/>
-        </w:rPr>
-        <w:t xml:space="preserve">where </w:t>
+      <w:proofErr w:type="gramStart"/>
+      <w:r>
+        <w:rPr>
+          <w:rFonts w:ascii="Times New Roman" w:hAnsi="Times New Roman" w:cs="Times New Roman"/>
+          <w:sz w:val="24"/>
+          <w:szCs w:val="24"/>
+        </w:rPr>
+        <w:t>where</w:t>
+      </w:r>
+      <w:proofErr w:type="gramEnd"/>
+      <w:r>
+        <w:rPr>
+          <w:rFonts w:ascii="Times New Roman" w:hAnsi="Times New Roman" w:cs="Times New Roman"/>
+          <w:sz w:val="24"/>
+          <w:szCs w:val="24"/>
+        </w:rPr>
+        <w:t xml:space="preserve"> </w:t>
       </w:r>
       <w:r>
         <w:rPr>
@@ -3360,16 +3578,7 @@
           <w:sz w:val="24"/>
           <w:szCs w:val="24"/>
         </w:rPr>
-        <w:t xml:space="preserve">), which will </w:t>
-      </w:r>
-      <w:r>
-        <w:rPr>
-          <w:rFonts w:ascii="Times New Roman" w:hAnsi="Times New Roman" w:cs="Times New Roman"/>
-          <w:sz w:val="24"/>
-          <w:szCs w:val="24"/>
-        </w:rPr>
-        <w:lastRenderedPageBreak/>
-        <w:t>vary around the average value for this individual</w:t>
+        <w:t>), which will vary around the average value for this individual</w:t>
       </w:r>
       <w:r>
         <w:rPr>
@@ -4176,6 +4385,7 @@
           <w:szCs w:val="24"/>
         </w:rPr>
       </w:pPr>
+      <w:proofErr w:type="gramStart"/>
       <w:r>
         <w:rPr>
           <w:rFonts w:ascii="Times New Roman" w:hAnsi="Times New Roman" w:cs="Times New Roman"/>
@@ -4184,6 +4394,7 @@
         </w:rPr>
         <w:t>where</w:t>
       </w:r>
+      <w:proofErr w:type="gramEnd"/>
     </w:p>
     <w:p>
       <w:pPr>
@@ -4759,13 +4970,23 @@
           <w:szCs w:val="24"/>
         </w:rPr>
       </w:pPr>
-      <w:r>
-        <w:rPr>
-          <w:rFonts w:ascii="Times New Roman" w:hAnsi="Times New Roman" w:cs="Times New Roman"/>
-          <w:sz w:val="24"/>
-          <w:szCs w:val="24"/>
-        </w:rPr>
-        <w:t xml:space="preserve">where </w:t>
+      <w:proofErr w:type="gramStart"/>
+      <w:r>
+        <w:rPr>
+          <w:rFonts w:ascii="Times New Roman" w:hAnsi="Times New Roman" w:cs="Times New Roman"/>
+          <w:sz w:val="24"/>
+          <w:szCs w:val="24"/>
+        </w:rPr>
+        <w:t>where</w:t>
+      </w:r>
+      <w:proofErr w:type="gramEnd"/>
+      <w:r>
+        <w:rPr>
+          <w:rFonts w:ascii="Times New Roman" w:hAnsi="Times New Roman" w:cs="Times New Roman"/>
+          <w:sz w:val="24"/>
+          <w:szCs w:val="24"/>
+        </w:rPr>
+        <w:t xml:space="preserve"> </w:t>
       </w:r>
       <w:proofErr w:type="spellStart"/>
       <w:r>
@@ -5194,8 +5415,20 @@
           <w:szCs w:val="24"/>
           <w:vertAlign w:val="subscript"/>
         </w:rPr>
-        <w:t>0,s</w:t>
-      </w:r>
+        <w:t>0</w:t>
+      </w:r>
+      <w:proofErr w:type="gramStart"/>
+      <w:r>
+        <w:rPr>
+          <w:rFonts w:ascii="Times New Roman" w:hAnsi="Times New Roman" w:cs="Times New Roman"/>
+          <w:i/>
+          <w:sz w:val="24"/>
+          <w:szCs w:val="24"/>
+          <w:vertAlign w:val="subscript"/>
+        </w:rPr>
+        <w:t>,s</w:t>
+      </w:r>
+      <w:proofErr w:type="gramEnd"/>
       <w:r>
         <w:rPr>
           <w:rFonts w:ascii="Times New Roman" w:hAnsi="Times New Roman" w:cs="Times New Roman"/>
@@ -5238,6 +5471,7 @@
         </w:rPr>
         <w:t xml:space="preserve">), and this age-at-birth for each sex is estimated.  Eq. 4 can then be used to calculate the predicted length at of first capture </w:t>
       </w:r>
+      <w:proofErr w:type="gramStart"/>
       <w:r>
         <w:rPr>
           <w:rFonts w:ascii="Times New Roman" w:hAnsi="Times New Roman" w:cs="Times New Roman"/>
@@ -5245,7 +5479,17 @@
           <w:sz w:val="24"/>
           <w:szCs w:val="24"/>
         </w:rPr>
-        <w:t>L(t</w:t>
+        <w:t>L(</w:t>
+      </w:r>
+      <w:proofErr w:type="gramEnd"/>
+      <w:r>
+        <w:rPr>
+          <w:rFonts w:ascii="Times New Roman" w:hAnsi="Times New Roman" w:cs="Times New Roman"/>
+          <w:i/>
+          <w:sz w:val="24"/>
+          <w:szCs w:val="24"/>
+        </w:rPr>
+        <w:t>t</w:t>
       </w:r>
       <w:r>
         <w:rPr>
@@ -5834,6 +6078,7 @@
           <w:szCs w:val="24"/>
         </w:rPr>
       </w:pPr>
+      <w:proofErr w:type="gramStart"/>
       <w:r>
         <w:rPr>
           <w:rFonts w:ascii="Times New Roman" w:hAnsi="Times New Roman" w:cs="Times New Roman"/>
@@ -5843,6 +6088,7 @@
         </w:rPr>
         <w:t xml:space="preserve">where </w:t>
       </w:r>
+      <w:proofErr w:type="gramEnd"/>
       <m:oMath>
         <m:sSub>
           <m:sSubPr>
@@ -6803,13 +7049,23 @@
           <w:szCs w:val="24"/>
         </w:rPr>
       </w:pPr>
-      <w:r>
-        <w:rPr>
-          <w:rFonts w:ascii="Times New Roman" w:hAnsi="Times New Roman" w:cs="Times New Roman"/>
-          <w:sz w:val="24"/>
-          <w:szCs w:val="24"/>
-        </w:rPr>
-        <w:t xml:space="preserve">which is obtained by setting Eqn. 1 equal to zero, substituting in Eqn. 3, and rearranging.  </w:t>
+      <w:proofErr w:type="gramStart"/>
+      <w:r>
+        <w:rPr>
+          <w:rFonts w:ascii="Times New Roman" w:hAnsi="Times New Roman" w:cs="Times New Roman"/>
+          <w:sz w:val="24"/>
+          <w:szCs w:val="24"/>
+        </w:rPr>
+        <w:t>which</w:t>
+      </w:r>
+      <w:proofErr w:type="gramEnd"/>
+      <w:r>
+        <w:rPr>
+          <w:rFonts w:ascii="Times New Roman" w:hAnsi="Times New Roman" w:cs="Times New Roman"/>
+          <w:sz w:val="24"/>
+          <w:szCs w:val="24"/>
+        </w:rPr>
+        <w:t xml:space="preserve"> is obtained by setting Eqn. 1 equal to zero, substituting in Eqn. 3, and rearranging.  </w:t>
       </w:r>
       <w:r>
         <w:rPr>
@@ -7030,7 +7286,6 @@
           <w:sz w:val="24"/>
           <w:szCs w:val="24"/>
         </w:rPr>
-        <w:lastRenderedPageBreak/>
         <w:tab/>
       </w:r>
       <w:r>
@@ -7746,6 +8001,7 @@
         </w:rPr>
         <w:t xml:space="preserve">length (cm) at first capture </w:t>
       </w:r>
+      <w:proofErr w:type="gramStart"/>
       <w:r>
         <w:rPr>
           <w:rFonts w:ascii="Times New Roman" w:hAnsi="Times New Roman" w:cs="Times New Roman"/>
@@ -7772,7 +8028,17 @@
           <w:sz w:val="24"/>
           <w:szCs w:val="24"/>
         </w:rPr>
-        <w:t>(t</w:t>
+        <w:t>(</w:t>
+      </w:r>
+      <w:proofErr w:type="gramEnd"/>
+      <w:r>
+        <w:rPr>
+          <w:rFonts w:ascii="Times New Roman" w:hAnsi="Times New Roman" w:cs="Times New Roman"/>
+          <w:i/>
+          <w:sz w:val="24"/>
+          <w:szCs w:val="24"/>
+        </w:rPr>
+        <w:t>t</w:t>
       </w:r>
       <w:r>
         <w:rPr>
@@ -8397,6 +8663,7 @@
         </w:rPr>
         <w:t>0</w:t>
       </w:r>
+      <w:proofErr w:type="gramStart"/>
       <w:r>
         <w:rPr>
           <w:rFonts w:ascii="Times New Roman" w:hAnsi="Times New Roman" w:cs="Times New Roman"/>
@@ -8407,6 +8674,7 @@
         </w:rPr>
         <w:t>,s</w:t>
       </w:r>
+      <w:proofErr w:type="gramEnd"/>
       <w:r>
         <w:rPr>
           <w:rFonts w:ascii="Times New Roman" w:hAnsi="Times New Roman" w:cs="Times New Roman"/>
@@ -8681,16 +8949,7 @@
           <w:sz w:val="24"/>
           <w:szCs w:val="24"/>
         </w:rPr>
-        <w:t xml:space="preserve">recaptures are </w:t>
-      </w:r>
-      <w:r>
-        <w:rPr>
-          <w:rFonts w:ascii="Times New Roman" w:hAnsi="Times New Roman" w:cs="Times New Roman"/>
-          <w:sz w:val="24"/>
-          <w:szCs w:val="24"/>
-        </w:rPr>
-        <w:lastRenderedPageBreak/>
-        <w:t>observed during a few months (</w:t>
+        <w:t>recaptures are observed during a few months (</w:t>
       </w:r>
       <w:r>
         <w:rPr>
@@ -9828,6 +10087,7 @@
           <w:szCs w:val="24"/>
         </w:rPr>
       </w:pPr>
+      <w:proofErr w:type="gramStart"/>
       <w:r>
         <w:rPr>
           <w:rFonts w:ascii="Times New Roman" w:hAnsi="Times New Roman" w:cs="Times New Roman"/>
@@ -9836,6 +10096,7 @@
         </w:rPr>
         <w:t>and</w:t>
       </w:r>
+      <w:proofErr w:type="gramEnd"/>
     </w:p>
     <w:p>
       <w:pPr>
@@ -10119,6 +10380,7 @@
         </w:rPr>
         <w:t>0</w:t>
       </w:r>
+      <w:proofErr w:type="gramStart"/>
       <w:r>
         <w:rPr>
           <w:rFonts w:ascii="Times New Roman" w:hAnsi="Times New Roman" w:cs="Times New Roman"/>
@@ -10129,6 +10391,7 @@
         </w:rPr>
         <w:t>,s</w:t>
       </w:r>
+      <w:proofErr w:type="gramEnd"/>
       <w:r>
         <w:rPr>
           <w:rFonts w:ascii="Times New Roman" w:hAnsi="Times New Roman" w:cs="Times New Roman"/>
@@ -10467,13 +10730,23 @@
         </w:rPr>
         <w:t xml:space="preserve">The </w:t>
       </w:r>
-      <w:r>
-        <w:rPr>
-          <w:rFonts w:ascii="Times New Roman" w:hAnsi="Times New Roman" w:cs="Times New Roman"/>
-          <w:sz w:val="24"/>
-          <w:szCs w:val="24"/>
-        </w:rPr>
-        <w:t>c.v.</w:t>
+      <w:proofErr w:type="gramStart"/>
+      <w:r>
+        <w:rPr>
+          <w:rFonts w:ascii="Times New Roman" w:hAnsi="Times New Roman" w:cs="Times New Roman"/>
+          <w:sz w:val="24"/>
+          <w:szCs w:val="24"/>
+        </w:rPr>
+        <w:t>c.v</w:t>
+      </w:r>
+      <w:proofErr w:type="gramEnd"/>
+      <w:r>
+        <w:rPr>
+          <w:rFonts w:ascii="Times New Roman" w:hAnsi="Times New Roman" w:cs="Times New Roman"/>
+          <w:sz w:val="24"/>
+          <w:szCs w:val="24"/>
+        </w:rPr>
+        <w:t>.</w:t>
       </w:r>
       <w:r>
         <w:rPr>
@@ -10532,16 +10805,7 @@
           <w:sz w:val="24"/>
           <w:szCs w:val="24"/>
         </w:rPr>
-        <w:t xml:space="preserve">In </w:t>
-      </w:r>
-      <w:r>
-        <w:rPr>
-          <w:rFonts w:ascii="Times New Roman" w:hAnsi="Times New Roman" w:cs="Times New Roman"/>
-          <w:sz w:val="24"/>
-          <w:szCs w:val="24"/>
-        </w:rPr>
-        <w:lastRenderedPageBreak/>
-        <w:t xml:space="preserve">the remaining scenarios, </w:t>
+        <w:t xml:space="preserve">In the remaining scenarios, </w:t>
       </w:r>
       <w:r>
         <w:rPr>
@@ -10622,6 +10886,7 @@
         </w:rPr>
         <w:t>k</w:t>
       </w:r>
+      <w:proofErr w:type="gramStart"/>
       <w:r>
         <w:rPr>
           <w:rFonts w:ascii="Times New Roman" w:hAnsi="Times New Roman" w:cs="Times New Roman"/>
@@ -10633,6 +10898,7 @@
         <w:t>,s</w:t>
       </w:r>
       <w:proofErr w:type="spellEnd"/>
+      <w:proofErr w:type="gramEnd"/>
       <w:r>
         <w:rPr>
           <w:rFonts w:ascii="Times New Roman" w:hAnsi="Times New Roman" w:cs="Times New Roman"/>
@@ -11074,7 +11340,6 @@
           <w:sz w:val="24"/>
           <w:szCs w:val="24"/>
         </w:rPr>
-        <w:lastRenderedPageBreak/>
         <w:t xml:space="preserve">3 </w:t>
       </w:r>
       <w:r>
@@ -11565,8 +11830,20 @@
           <w:szCs w:val="24"/>
           <w:vertAlign w:val="subscript"/>
         </w:rPr>
-        <w:t>0,s</w:t>
-      </w:r>
+        <w:t>0</w:t>
+      </w:r>
+      <w:proofErr w:type="gramStart"/>
+      <w:r>
+        <w:rPr>
+          <w:rFonts w:ascii="Times New Roman" w:hAnsi="Times New Roman" w:cs="Times New Roman"/>
+          <w:i/>
+          <w:sz w:val="24"/>
+          <w:szCs w:val="24"/>
+          <w:vertAlign w:val="subscript"/>
+        </w:rPr>
+        <w:t>,s</w:t>
+      </w:r>
+      <w:proofErr w:type="gramEnd"/>
       <w:r>
         <w:rPr>
           <w:rFonts w:ascii="Times New Roman" w:hAnsi="Times New Roman" w:cs="Times New Roman"/>
@@ -11714,8 +11991,20 @@
           <w:szCs w:val="24"/>
           <w:vertAlign w:val="subscript"/>
         </w:rPr>
-        <w:t>0,s</w:t>
-      </w:r>
+        <w:t>0</w:t>
+      </w:r>
+      <w:proofErr w:type="gramStart"/>
+      <w:r>
+        <w:rPr>
+          <w:rFonts w:ascii="Times New Roman" w:hAnsi="Times New Roman" w:cs="Times New Roman"/>
+          <w:i/>
+          <w:sz w:val="24"/>
+          <w:szCs w:val="24"/>
+          <w:vertAlign w:val="subscript"/>
+        </w:rPr>
+        <w:t>,s</w:t>
+      </w:r>
+      <w:proofErr w:type="gramEnd"/>
       <w:r>
         <w:rPr>
           <w:rFonts w:ascii="Times New Roman" w:hAnsi="Times New Roman" w:cs="Times New Roman"/>
@@ -11781,8 +12070,20 @@
           <w:szCs w:val="24"/>
           <w:vertAlign w:val="subscript"/>
         </w:rPr>
-        <w:t>0,s</w:t>
-      </w:r>
+        <w:t>0</w:t>
+      </w:r>
+      <w:proofErr w:type="gramStart"/>
+      <w:r>
+        <w:rPr>
+          <w:rFonts w:ascii="Times New Roman" w:hAnsi="Times New Roman" w:cs="Times New Roman"/>
+          <w:i/>
+          <w:sz w:val="24"/>
+          <w:szCs w:val="24"/>
+          <w:vertAlign w:val="subscript"/>
+        </w:rPr>
+        <w:t>,s</w:t>
+      </w:r>
+      <w:proofErr w:type="gramEnd"/>
       <w:r>
         <w:rPr>
           <w:rFonts w:ascii="Times New Roman" w:hAnsi="Times New Roman" w:cs="Times New Roman"/>
@@ -11991,7 +12292,25 @@
           <w:sz w:val="24"/>
           <w:szCs w:val="24"/>
         </w:rPr>
-        <w:t xml:space="preserve"> (compared with 180.20cm and 169.07cm in Dunn et al. 2006).  The c.v.</w:t>
+        <w:t xml:space="preserve"> (compared with 180.20cm and 169.07cm in Dunn et al. 2006).  The </w:t>
+      </w:r>
+      <w:proofErr w:type="gramStart"/>
+      <w:r>
+        <w:rPr>
+          <w:rFonts w:ascii="Times New Roman" w:hAnsi="Times New Roman" w:cs="Times New Roman"/>
+          <w:sz w:val="24"/>
+          <w:szCs w:val="24"/>
+        </w:rPr>
+        <w:t>c.v</w:t>
+      </w:r>
+      <w:proofErr w:type="gramEnd"/>
+      <w:r>
+        <w:rPr>
+          <w:rFonts w:ascii="Times New Roman" w:hAnsi="Times New Roman" w:cs="Times New Roman"/>
+          <w:sz w:val="24"/>
+          <w:szCs w:val="24"/>
+        </w:rPr>
+        <w:t>.</w:t>
       </w:r>
       <w:r>
         <w:rPr>
@@ -12371,13 +12690,23 @@
         </w:rPr>
         <w:t xml:space="preserve">, representing a </w:t>
       </w:r>
-      <w:r>
-        <w:rPr>
-          <w:rFonts w:ascii="Times New Roman" w:hAnsi="Times New Roman" w:cs="Times New Roman"/>
-          <w:sz w:val="24"/>
-          <w:szCs w:val="24"/>
-        </w:rPr>
-        <w:t>c.v.</w:t>
+      <w:proofErr w:type="gramStart"/>
+      <w:r>
+        <w:rPr>
+          <w:rFonts w:ascii="Times New Roman" w:hAnsi="Times New Roman" w:cs="Times New Roman"/>
+          <w:sz w:val="24"/>
+          <w:szCs w:val="24"/>
+        </w:rPr>
+        <w:t>c.v</w:t>
+      </w:r>
+      <w:proofErr w:type="gramEnd"/>
+      <w:r>
+        <w:rPr>
+          <w:rFonts w:ascii="Times New Roman" w:hAnsi="Times New Roman" w:cs="Times New Roman"/>
+          <w:sz w:val="24"/>
+          <w:szCs w:val="24"/>
+        </w:rPr>
+        <w:t>.</w:t>
       </w:r>
       <w:r>
         <w:rPr>
@@ -12803,16 +13132,7 @@
           <w:sz w:val="24"/>
           <w:szCs w:val="24"/>
         </w:rPr>
-        <w:t xml:space="preserve">ual growth rates in </w:t>
-      </w:r>
-      <w:r>
-        <w:rPr>
-          <w:rFonts w:ascii="Times New Roman" w:hAnsi="Times New Roman" w:cs="Times New Roman"/>
-          <w:sz w:val="24"/>
-          <w:szCs w:val="24"/>
-        </w:rPr>
-        <w:lastRenderedPageBreak/>
-        <w:t>addition to time-varying individual growth rates (</w:t>
+        <w:t>ual growth rates in addition to time-varying individual growth rates (</w:t>
       </w:r>
       <w:proofErr w:type="spellStart"/>
       <w:r>
@@ -12822,7 +13142,7 @@
           <w:sz w:val="24"/>
           <w:szCs w:val="24"/>
         </w:rPr>
-        <w:t>σ</w:t>
+        <w:t>k</w:t>
       </w:r>
       <w:r>
         <w:rPr>
@@ -12832,9 +13152,21 @@
           <w:szCs w:val="24"/>
           <w:vertAlign w:val="subscript"/>
         </w:rPr>
-        <w:t>k,s</w:t>
+        <w:t>s</w:t>
+      </w:r>
+      <w:proofErr w:type="gramStart"/>
+      <w:r>
+        <w:rPr>
+          <w:rFonts w:ascii="Times New Roman" w:hAnsi="Times New Roman" w:cs="Times New Roman"/>
+          <w:i/>
+          <w:sz w:val="24"/>
+          <w:szCs w:val="24"/>
+          <w:vertAlign w:val="subscript"/>
+        </w:rPr>
+        <w:t>,i</w:t>
       </w:r>
       <w:proofErr w:type="spellEnd"/>
+      <w:proofErr w:type="gramEnd"/>
       <w:r>
         <w:rPr>
           <w:rFonts w:ascii="Times New Roman" w:hAnsi="Times New Roman" w:cs="Times New Roman"/>
@@ -13218,7 +13550,43 @@
           <w:sz w:val="24"/>
           <w:szCs w:val="24"/>
         </w:rPr>
-        <w:t xml:space="preserve">around the average value) </w:t>
+        <w:t xml:space="preserve">around the </w:t>
+      </w:r>
+      <w:del w:id="7" w:author="darcy" w:date="2015-02-08T13:21:00Z">
+        <w:r>
+          <w:rPr>
+            <w:rFonts w:ascii="Times New Roman" w:hAnsi="Times New Roman" w:cs="Times New Roman"/>
+            <w:sz w:val="24"/>
+            <w:szCs w:val="24"/>
+          </w:rPr>
+          <w:delText xml:space="preserve">average </w:delText>
+        </w:r>
+      </w:del>
+      <w:ins w:id="8" w:author="darcy" w:date="2015-02-08T13:21:00Z">
+        <w:r>
+          <w:rPr>
+            <w:rFonts w:ascii="Times New Roman" w:hAnsi="Times New Roman" w:cs="Times New Roman"/>
+            <w:sz w:val="24"/>
+            <w:szCs w:val="24"/>
+          </w:rPr>
+          <w:t>true</w:t>
+        </w:r>
+        <w:r>
+          <w:rPr>
+            <w:rFonts w:ascii="Times New Roman" w:hAnsi="Times New Roman" w:cs="Times New Roman"/>
+            <w:sz w:val="24"/>
+            <w:szCs w:val="24"/>
+          </w:rPr>
+          <w:t xml:space="preserve"> </w:t>
+        </w:r>
+      </w:ins>
+      <w:r>
+        <w:rPr>
+          <w:rFonts w:ascii="Times New Roman" w:hAnsi="Times New Roman" w:cs="Times New Roman"/>
+          <w:sz w:val="24"/>
+          <w:szCs w:val="24"/>
+        </w:rPr>
+        <w:t xml:space="preserve">value) </w:t>
       </w:r>
       <w:r>
         <w:rPr>
@@ -13466,6 +13834,7 @@
         </w:rPr>
         <w:t>0</w:t>
       </w:r>
+      <w:proofErr w:type="gramStart"/>
       <w:r>
         <w:rPr>
           <w:rFonts w:ascii="Times New Roman" w:hAnsi="Times New Roman" w:cs="Times New Roman"/>
@@ -13476,6 +13845,7 @@
         </w:rPr>
         <w:t>,s</w:t>
       </w:r>
+      <w:proofErr w:type="gramEnd"/>
       <w:r>
         <w:rPr>
           <w:rFonts w:ascii="Times New Roman" w:hAnsi="Times New Roman" w:cs="Times New Roman"/>
@@ -13500,7 +13870,6 @@
         </w:rPr>
         <w:t xml:space="preserve">also unbiased for all sample sizes, but has very high imprecision (i.e., an SD of </w:t>
       </w:r>
-      <w:commentRangeStart w:id="7"/>
       <w:r>
         <w:rPr>
           <w:rFonts w:ascii="Times New Roman" w:hAnsi="Times New Roman" w:cs="Times New Roman"/>
@@ -13673,13 +14042,8 @@
         </w:rPr>
         <w:t xml:space="preserve"> </w:t>
       </w:r>
-      <w:commentRangeEnd w:id="7"/>
-      <w:r>
-        <w:rPr>
-          <w:rStyle w:val="CommentReference"/>
-        </w:rPr>
-        <w:commentReference w:id="7"/>
-      </w:r>
+      <w:bookmarkStart w:id="9" w:name="_GoBack"/>
+      <w:bookmarkEnd w:id="9"/>
       <w:r>
         <w:rPr>
           <w:rFonts w:ascii="Times New Roman" w:hAnsi="Times New Roman" w:cs="Times New Roman"/>
@@ -13947,7 +14311,7 @@
         </w:rPr>
         <w:t xml:space="preserve">parameter was </w:t>
       </w:r>
-      <w:commentRangeStart w:id="8"/>
+      <w:commentRangeStart w:id="10"/>
       <w:r>
         <w:rPr>
           <w:rFonts w:ascii="Times New Roman" w:hAnsi="Times New Roman" w:cs="Times New Roman"/>
@@ -13956,7 +14320,7 @@
         </w:rPr>
         <w:t xml:space="preserve">approximately unbiased for all sample sizes, and relatively </w:t>
       </w:r>
-      <w:del w:id="9" w:author="Darcy Webber" w:date="2015-02-05T15:15:00Z">
+      <w:del w:id="11" w:author="Darcy Webber" w:date="2015-02-05T15:15:00Z">
         <w:r>
           <w:rPr>
             <w:rFonts w:ascii="Times New Roman" w:hAnsi="Times New Roman" w:cs="Times New Roman"/>
@@ -13966,7 +14330,7 @@
           <w:delText xml:space="preserve">precision </w:delText>
         </w:r>
       </w:del>
-      <w:ins w:id="10" w:author="Darcy Webber" w:date="2015-02-05T15:15:00Z">
+      <w:ins w:id="12" w:author="Darcy Webber" w:date="2015-02-05T15:15:00Z">
         <w:r>
           <w:rPr>
             <w:rFonts w:ascii="Times New Roman" w:hAnsi="Times New Roman" w:cs="Times New Roman"/>
@@ -14002,12 +14366,12 @@
         </w:rPr>
         <w:t>100</w:t>
       </w:r>
-      <w:commentRangeEnd w:id="8"/>
+      <w:commentRangeEnd w:id="10"/>
       <w:r>
         <w:rPr>
           <w:rStyle w:val="CommentReference"/>
         </w:rPr>
-        <w:commentReference w:id="8"/>
+        <w:commentReference w:id="10"/>
       </w:r>
       <w:r>
         <w:rPr>
@@ -14152,7 +14516,7 @@
         </w:rPr>
         <w:t xml:space="preserve">was estimated to approach 0 for the majority of simulation replicates when sample sizes </w:t>
       </w:r>
-      <w:del w:id="11" w:author="Darcy Webber" w:date="2015-02-05T15:02:00Z">
+      <w:del w:id="13" w:author="Darcy Webber" w:date="2015-02-05T15:02:00Z">
         <w:r>
           <w:rPr>
             <w:rFonts w:ascii="Times New Roman" w:hAnsi="Times New Roman" w:cs="Times New Roman"/>
@@ -14162,7 +14526,7 @@
           <w:delText xml:space="preserve">where </w:delText>
         </w:r>
       </w:del>
-      <w:ins w:id="12" w:author="Darcy Webber" w:date="2015-02-05T15:02:00Z">
+      <w:ins w:id="14" w:author="Darcy Webber" w:date="2015-02-05T15:02:00Z">
         <w:r>
           <w:rPr>
             <w:rFonts w:ascii="Times New Roman" w:hAnsi="Times New Roman" w:cs="Times New Roman"/>
@@ -14406,9 +14770,21 @@
           <w:szCs w:val="24"/>
           <w:vertAlign w:val="subscript"/>
         </w:rPr>
-        <w:t>i,s</w:t>
+        <w:t>i</w:t>
+      </w:r>
+      <w:proofErr w:type="gramStart"/>
+      <w:r>
+        <w:rPr>
+          <w:rFonts w:ascii="Times New Roman" w:hAnsi="Times New Roman" w:cs="Times New Roman"/>
+          <w:i/>
+          <w:sz w:val="24"/>
+          <w:szCs w:val="24"/>
+          <w:vertAlign w:val="subscript"/>
+        </w:rPr>
+        <w:t>,s</w:t>
       </w:r>
       <w:proofErr w:type="spellEnd"/>
+      <w:proofErr w:type="gramEnd"/>
       <w:r>
         <w:rPr>
           <w:rFonts w:ascii="Times New Roman" w:hAnsi="Times New Roman" w:cs="Times New Roman"/>
@@ -14433,16 +14809,7 @@
           <w:sz w:val="24"/>
           <w:szCs w:val="24"/>
         </w:rPr>
-        <w:t xml:space="preserve">.  </w:t>
-      </w:r>
-      <w:r>
-        <w:rPr>
-          <w:rFonts w:ascii="Times New Roman" w:hAnsi="Times New Roman" w:cs="Times New Roman"/>
-          <w:sz w:val="24"/>
-          <w:szCs w:val="24"/>
-        </w:rPr>
-        <w:lastRenderedPageBreak/>
-        <w:t xml:space="preserve">When the model incorporated time-varying individual random effects fewer fits were </w:t>
+        <w:t xml:space="preserve">.  When the model incorporated time-varying individual random effects fewer fits were </w:t>
       </w:r>
       <w:proofErr w:type="spellStart"/>
       <w:r>
@@ -14470,7 +14837,7 @@
         </w:rPr>
         <w:t xml:space="preserve">  However, we conclude that most models were positive definite for sample sizes above </w:t>
       </w:r>
-      <w:del w:id="13" w:author="Darcy Webber" w:date="2015-02-05T15:14:00Z">
+      <w:del w:id="15" w:author="Darcy Webber" w:date="2015-02-05T15:14:00Z">
         <w:r>
           <w:rPr>
             <w:rFonts w:ascii="Times New Roman" w:hAnsi="Times New Roman" w:cs="Times New Roman"/>
@@ -14481,7 +14848,7 @@
           <w:delText>XXX</w:delText>
         </w:r>
       </w:del>
-      <w:ins w:id="14" w:author="Darcy Webber" w:date="2015-02-05T15:14:00Z">
+      <w:ins w:id="16" w:author="Darcy Webber" w:date="2015-02-05T15:14:00Z">
         <w:r>
           <w:rPr>
             <w:rFonts w:ascii="Times New Roman" w:hAnsi="Times New Roman" w:cs="Times New Roman"/>
@@ -14562,7 +14929,6 @@
           <w:sz w:val="24"/>
           <w:szCs w:val="24"/>
         </w:rPr>
-        <w:lastRenderedPageBreak/>
         <w:t xml:space="preserve">4 </w:t>
       </w:r>
       <w:r>
@@ -14617,7 +14983,7 @@
         </w:rPr>
         <w:t xml:space="preserve"> and a simulation experiment to demonstrate that it is feasible to simultaneously estimate variation in growth among individuals</w:t>
       </w:r>
-      <w:del w:id="15" w:author="darcy" w:date="2015-02-03T16:31:00Z">
+      <w:del w:id="17" w:author="darcy" w:date="2015-02-03T16:31:00Z">
         <w:r>
           <w:rPr>
             <w:rFonts w:ascii="Times New Roman" w:hAnsi="Times New Roman" w:cs="Times New Roman"/>
@@ -15109,16 +15475,7 @@
           <w:sz w:val="24"/>
           <w:szCs w:val="24"/>
         </w:rPr>
-        <w:t xml:space="preserve">, but in this study we have chosen instead to focus on testing the individual, temporal, and sex-specific variation that we presented here.  We hypothesize that </w:t>
-      </w:r>
-      <w:r>
-        <w:rPr>
-          <w:rFonts w:ascii="Times New Roman" w:hAnsi="Times New Roman" w:cs="Times New Roman"/>
-          <w:sz w:val="24"/>
-          <w:szCs w:val="24"/>
-        </w:rPr>
-        <w:lastRenderedPageBreak/>
-        <w:t xml:space="preserve">including spatial variation would decrease the magnitude of among-individual variation in growth rates, because spatial variation would explain some portion of individual-level variation.    </w:t>
+        <w:t xml:space="preserve">, but in this study we have chosen instead to focus on testing the individual, temporal, and sex-specific variation that we presented here.  We hypothesize that including spatial variation would decrease the magnitude of among-individual variation in growth rates, because spatial variation would explain some portion of individual-level variation.    </w:t>
       </w:r>
     </w:p>
     <w:p>
@@ -15247,7 +15604,7 @@
         </w:rPr>
         <w:t xml:space="preserve">.  Models estimating time-variation in growth can be used to simulate more plausible data for use in testing assessment methods.  Second, previous research has indicated that growth estimates are biased when variation </w:t>
       </w:r>
-      <w:del w:id="16" w:author="Darcy Webber" w:date="2015-02-05T13:55:00Z">
+      <w:del w:id="18" w:author="Darcy Webber" w:date="2015-02-05T13:55:00Z">
         <w:r>
           <w:rPr>
             <w:rFonts w:ascii="Times New Roman" w:hAnsi="Times New Roman" w:cs="Times New Roman"/>
@@ -15508,7 +15865,6 @@
           <w:sz w:val="24"/>
           <w:szCs w:val="24"/>
         </w:rPr>
-        <w:lastRenderedPageBreak/>
         <w:t>Acknowledgements</w:t>
       </w:r>
     </w:p>
@@ -15681,7 +16037,6 @@
           <w:sz w:val="24"/>
           <w:szCs w:val="24"/>
         </w:rPr>
-        <w:lastRenderedPageBreak/>
         <w:t>Bibliography</w:t>
       </w:r>
     </w:p>
@@ -16187,7 +16542,6 @@
           <w:rFonts w:ascii="Times New Roman" w:hAnsi="Times New Roman" w:cs="Times New Roman"/>
           <w:sz w:val="24"/>
         </w:rPr>
-        <w:lastRenderedPageBreak/>
         <w:t>Thorson, J.T., and Minte-Vera, C. In press. Relative magnitude of cohort, age, and year effects on size at age of exploited marine fishes. Fish. Res.</w:t>
       </w:r>
     </w:p>
@@ -16297,7 +16651,7 @@
           <w:szCs w:val="24"/>
         </w:rPr>
       </w:pPr>
-      <w:bookmarkStart w:id="17" w:name="_Ref410906913"/>
+      <w:bookmarkStart w:id="19" w:name="_Ref410906913"/>
       <w:r>
         <w:rPr>
           <w:i w:val="0"/>
@@ -16305,7 +16659,6 @@
           <w:sz w:val="24"/>
           <w:szCs w:val="24"/>
         </w:rPr>
-        <w:lastRenderedPageBreak/>
         <w:t xml:space="preserve">Table </w:t>
       </w:r>
       <w:r>
@@ -16354,7 +16707,7 @@
         </w:rPr>
         <w:fldChar w:fldCharType="end"/>
       </w:r>
-      <w:bookmarkEnd w:id="17"/>
+      <w:bookmarkEnd w:id="19"/>
       <w:r>
         <w:rPr>
           <w:i w:val="0"/>
@@ -16809,7 +17162,7 @@
                 <w:szCs w:val="24"/>
               </w:rPr>
             </w:pPr>
-            <w:commentRangeStart w:id="18"/>
+            <w:commentRangeStart w:id="20"/>
             <w:r>
               <w:rPr>
                 <w:rFonts w:ascii="Times New Roman" w:hAnsi="Times New Roman" w:cs="Times New Roman"/>
@@ -16819,12 +17172,12 @@
               </w:rPr>
               <w:t>?</w:t>
             </w:r>
-            <w:commentRangeEnd w:id="18"/>
+            <w:commentRangeEnd w:id="20"/>
             <w:r>
               <w:rPr>
                 <w:rStyle w:val="CommentReference"/>
               </w:rPr>
-              <w:commentReference w:id="18"/>
+              <w:commentReference w:id="20"/>
             </w:r>
           </w:p>
         </w:tc>
@@ -18770,7 +19123,7 @@
           <w:szCs w:val="24"/>
         </w:rPr>
       </w:pPr>
-      <w:bookmarkStart w:id="19" w:name="_Ref410907158"/>
+      <w:bookmarkStart w:id="21" w:name="_Ref410907158"/>
       <w:r>
         <w:rPr>
           <w:i w:val="0"/>
@@ -18778,7 +19131,6 @@
           <w:sz w:val="24"/>
           <w:szCs w:val="24"/>
         </w:rPr>
-        <w:lastRenderedPageBreak/>
         <w:t xml:space="preserve">Table </w:t>
       </w:r>
       <w:r>
@@ -18827,7 +19179,7 @@
         </w:rPr>
         <w:fldChar w:fldCharType="end"/>
       </w:r>
-      <w:bookmarkEnd w:id="19"/>
+      <w:bookmarkEnd w:id="21"/>
       <w:r>
         <w:rPr>
           <w:i w:val="0"/>
@@ -19091,7 +19443,15 @@
                 <w:sz w:val="24"/>
                 <w:szCs w:val="24"/>
               </w:rPr>
-              <w:t>cm</w:t>
+              <w:t>C</w:t>
+            </w:r>
+            <w:r>
+              <w:rPr>
+                <w:rFonts w:ascii="Times New Roman" w:hAnsi="Times New Roman" w:cs="Times New Roman"/>
+                <w:sz w:val="24"/>
+                <w:szCs w:val="24"/>
+              </w:rPr>
+              <w:t>m</w:t>
             </w:r>
           </w:p>
         </w:tc>
@@ -19600,7 +19960,6 @@
           <w:sz w:val="24"/>
           <w:szCs w:val="24"/>
         </w:rPr>
-        <w:lastRenderedPageBreak/>
         <w:t xml:space="preserve">Table </w:t>
       </w:r>
       <w:r>
@@ -21741,7 +22100,7 @@
           <w:szCs w:val="24"/>
         </w:rPr>
       </w:pPr>
-      <w:bookmarkStart w:id="20" w:name="_Ref410371769"/>
+      <w:bookmarkStart w:id="22" w:name="_Ref410371769"/>
       <w:r>
         <w:rPr>
           <w:i/>
@@ -21769,7 +22128,6 @@
           <w:sz w:val="24"/>
           <w:szCs w:val="24"/>
         </w:rPr>
-        <w:lastRenderedPageBreak/>
         <w:t xml:space="preserve">Table </w:t>
       </w:r>
       <w:r>
@@ -21818,7 +22176,7 @@
         </w:rPr>
         <w:fldChar w:fldCharType="end"/>
       </w:r>
-      <w:bookmarkEnd w:id="20"/>
+      <w:bookmarkEnd w:id="22"/>
       <w:r>
         <w:rPr>
           <w:i w:val="0"/>
@@ -26305,9 +26663,8 @@
           <w:noProof/>
           <w:sz w:val="24"/>
           <w:szCs w:val="24"/>
-          <w:lang w:val="en-AU" w:eastAsia="zh-CN"/>
-        </w:rPr>
-        <w:lastRenderedPageBreak/>
+          <w:lang w:val="en-NZ" w:eastAsia="en-NZ"/>
+        </w:rPr>
         <w:drawing>
           <wp:inline distT="0" distB="0" distL="0" distR="0" wp14:anchorId="0FA9874B" wp14:editId="38514DFF">
             <wp:extent cx="5943600" cy="2971800"/>
@@ -26362,8 +26719,8 @@
           <w:szCs w:val="24"/>
         </w:rPr>
       </w:pPr>
-      <w:bookmarkStart w:id="21" w:name="_Ref410371170"/>
-      <w:bookmarkStart w:id="22" w:name="_Ref410371158"/>
+      <w:bookmarkStart w:id="23" w:name="_Ref410371170"/>
+      <w:bookmarkStart w:id="24" w:name="_Ref410371158"/>
       <w:r>
         <w:rPr>
           <w:i w:val="0"/>
@@ -26419,7 +26776,7 @@
         </w:rPr>
         <w:fldChar w:fldCharType="end"/>
       </w:r>
-      <w:bookmarkEnd w:id="21"/>
+      <w:bookmarkEnd w:id="23"/>
       <w:r>
         <w:rPr>
           <w:i w:val="0"/>
@@ -26494,7 +26851,7 @@
         </w:rPr>
         <w:t>o random-effects.</w:t>
       </w:r>
-      <w:bookmarkEnd w:id="22"/>
+      <w:bookmarkEnd w:id="24"/>
     </w:p>
     <w:p>
       <w:pPr>
@@ -26527,9 +26884,8 @@
           <w:noProof/>
           <w:sz w:val="24"/>
           <w:szCs w:val="24"/>
-          <w:lang w:val="en-AU" w:eastAsia="zh-CN"/>
-        </w:rPr>
-        <w:lastRenderedPageBreak/>
+          <w:lang w:val="en-NZ" w:eastAsia="en-NZ"/>
+        </w:rPr>
         <w:drawing>
           <wp:inline distT="0" distB="0" distL="0" distR="0" wp14:anchorId="6A3269BC" wp14:editId="2760369E">
             <wp:extent cx="2973600" cy="2973600"/>
@@ -26572,8 +26928,6 @@
           </wp:inline>
         </w:drawing>
       </w:r>
-      <w:bookmarkStart w:id="23" w:name="_GoBack"/>
-      <w:bookmarkEnd w:id="23"/>
     </w:p>
     <w:p>
       <w:pPr>
@@ -26590,7 +26944,7 @@
           <w:noProof/>
           <w:sz w:val="24"/>
           <w:szCs w:val="24"/>
-          <w:lang w:val="en-AU" w:eastAsia="zh-CN"/>
+          <w:lang w:val="en-NZ" w:eastAsia="en-NZ"/>
         </w:rPr>
         <w:drawing>
           <wp:inline distT="0" distB="0" distL="0" distR="0" wp14:anchorId="07A2E4D6" wp14:editId="1B5C20E4">
@@ -26645,7 +26999,7 @@
           <w:szCs w:val="24"/>
         </w:rPr>
       </w:pPr>
-      <w:bookmarkStart w:id="24" w:name="_Ref410371173"/>
+      <w:bookmarkStart w:id="25" w:name="_Ref410371173"/>
       <w:r>
         <w:rPr>
           <w:i w:val="0"/>
@@ -26701,7 +27055,7 @@
         </w:rPr>
         <w:fldChar w:fldCharType="end"/>
       </w:r>
-      <w:bookmarkEnd w:id="24"/>
+      <w:bookmarkEnd w:id="25"/>
       <w:r>
         <w:rPr>
           <w:i w:val="0"/>
@@ -26753,9 +27107,8 @@
           <w:noProof/>
           <w:sz w:val="24"/>
           <w:szCs w:val="24"/>
-          <w:lang w:val="en-AU" w:eastAsia="zh-CN"/>
-        </w:rPr>
-        <w:lastRenderedPageBreak/>
+          <w:lang w:val="en-NZ" w:eastAsia="en-NZ"/>
+        </w:rPr>
         <w:drawing>
           <wp:inline distT="0" distB="0" distL="0" distR="0" wp14:anchorId="60630A55" wp14:editId="5F4B945B">
             <wp:extent cx="5943600" cy="2971800"/>
@@ -26810,7 +27163,7 @@
           <w:szCs w:val="24"/>
         </w:rPr>
       </w:pPr>
-      <w:bookmarkStart w:id="25" w:name="_Ref410371233"/>
+      <w:bookmarkStart w:id="26" w:name="_Ref410371233"/>
       <w:r>
         <w:rPr>
           <w:i w:val="0"/>
@@ -26866,7 +27219,7 @@
         </w:rPr>
         <w:fldChar w:fldCharType="end"/>
       </w:r>
-      <w:bookmarkEnd w:id="25"/>
+      <w:bookmarkEnd w:id="26"/>
       <w:r>
         <w:rPr>
           <w:i w:val="0"/>
@@ -27045,9 +27398,8 @@
           <w:noProof/>
           <w:sz w:val="24"/>
           <w:szCs w:val="24"/>
-          <w:lang w:val="en-AU" w:eastAsia="zh-CN"/>
-        </w:rPr>
-        <w:lastRenderedPageBreak/>
+          <w:lang w:val="en-NZ" w:eastAsia="en-NZ"/>
+        </w:rPr>
         <w:drawing>
           <wp:inline distT="0" distB="0" distL="0" distR="0" wp14:anchorId="416FD802" wp14:editId="5B5279D5">
             <wp:extent cx="2973600" cy="2973600"/>
@@ -27106,7 +27458,7 @@
           <w:noProof/>
           <w:sz w:val="24"/>
           <w:szCs w:val="24"/>
-          <w:lang w:val="en-AU" w:eastAsia="zh-CN"/>
+          <w:lang w:val="en-NZ" w:eastAsia="en-NZ"/>
         </w:rPr>
         <w:drawing>
           <wp:inline distT="0" distB="0" distL="0" distR="0" wp14:anchorId="753FBC68" wp14:editId="4312EA68">
@@ -27162,7 +27514,7 @@
           <w:szCs w:val="24"/>
         </w:rPr>
       </w:pPr>
-      <w:bookmarkStart w:id="26" w:name="_Ref410371236"/>
+      <w:bookmarkStart w:id="27" w:name="_Ref410371236"/>
       <w:r>
         <w:rPr>
           <w:i w:val="0"/>
@@ -27218,7 +27570,7 @@
         </w:rPr>
         <w:fldChar w:fldCharType="end"/>
       </w:r>
-      <w:bookmarkEnd w:id="26"/>
+      <w:bookmarkEnd w:id="27"/>
       <w:r>
         <w:rPr>
           <w:i w:val="0"/>
@@ -27377,9 +27729,8 @@
           <w:noProof/>
           <w:sz w:val="24"/>
           <w:szCs w:val="24"/>
-          <w:lang w:val="en-AU" w:eastAsia="zh-CN"/>
-        </w:rPr>
-        <w:lastRenderedPageBreak/>
+          <w:lang w:val="en-NZ" w:eastAsia="en-NZ"/>
+        </w:rPr>
         <w:drawing>
           <wp:inline distT="0" distB="0" distL="0" distR="0" wp14:anchorId="1A15EEA2" wp14:editId="4806CD9F">
             <wp:extent cx="5940000" cy="2970000"/>
@@ -27434,7 +27785,7 @@
           <w:szCs w:val="24"/>
         </w:rPr>
       </w:pPr>
-      <w:bookmarkStart w:id="27" w:name="_Ref410371238"/>
+      <w:bookmarkStart w:id="28" w:name="_Ref410371238"/>
       <w:r>
         <w:rPr>
           <w:i w:val="0"/>
@@ -27490,7 +27841,7 @@
         </w:rPr>
         <w:fldChar w:fldCharType="end"/>
       </w:r>
-      <w:bookmarkEnd w:id="27"/>
+      <w:bookmarkEnd w:id="28"/>
       <w:r>
         <w:rPr>
           <w:i w:val="0"/>
@@ -27767,9 +28118,8 @@
           <w:noProof/>
           <w:sz w:val="24"/>
           <w:szCs w:val="24"/>
-          <w:lang w:val="en-AU" w:eastAsia="zh-CN"/>
-        </w:rPr>
-        <w:lastRenderedPageBreak/>
+          <w:lang w:val="en-NZ" w:eastAsia="en-NZ"/>
+        </w:rPr>
         <w:drawing>
           <wp:inline distT="0" distB="0" distL="0" distR="0" wp14:anchorId="2B96DCA4" wp14:editId="139B979A">
             <wp:extent cx="5943599" cy="3962399"/>
@@ -27823,7 +28173,7 @@
           <w:szCs w:val="24"/>
         </w:rPr>
       </w:pPr>
-      <w:bookmarkStart w:id="28" w:name="_Ref410630945"/>
+      <w:bookmarkStart w:id="29" w:name="_Ref410630945"/>
       <w:r>
         <w:rPr>
           <w:i w:val="0"/>
@@ -27879,7 +28229,7 @@
         </w:rPr>
         <w:fldChar w:fldCharType="end"/>
       </w:r>
-      <w:bookmarkEnd w:id="28"/>
+      <w:bookmarkEnd w:id="29"/>
       <w:r>
         <w:rPr>
           <w:i w:val="0"/>
@@ -27975,9 +28325,21 @@
           <w:szCs w:val="24"/>
           <w:vertAlign w:val="subscript"/>
         </w:rPr>
-        <w:t>k,s</w:t>
+        <w:t>k</w:t>
+      </w:r>
+      <w:proofErr w:type="gramStart"/>
+      <w:r>
+        <w:rPr>
+          <w:rFonts w:ascii="Times New Roman" w:eastAsia="SimSun" w:hAnsi="Times New Roman" w:cs="Times New Roman"/>
+          <w:color w:val="000000" w:themeColor="text1"/>
+          <w:sz w:val="24"/>
+          <w:szCs w:val="24"/>
+          <w:vertAlign w:val="subscript"/>
+        </w:rPr>
+        <w:t>,s</w:t>
       </w:r>
       <w:proofErr w:type="spellEnd"/>
+      <w:proofErr w:type="gramEnd"/>
       <w:r>
         <w:rPr>
           <w:rFonts w:ascii="Times New Roman" w:hAnsi="Times New Roman" w:cs="Times New Roman"/>
@@ -28115,9 +28477,8 @@
           <w:noProof/>
           <w:sz w:val="24"/>
           <w:szCs w:val="24"/>
-          <w:lang w:val="en-AU" w:eastAsia="zh-CN"/>
-        </w:rPr>
-        <w:lastRenderedPageBreak/>
+          <w:lang w:val="en-NZ" w:eastAsia="en-NZ"/>
+        </w:rPr>
         <w:drawing>
           <wp:inline distT="0" distB="0" distL="0" distR="0" wp14:anchorId="639974CD" wp14:editId="032EB3A3">
             <wp:extent cx="5943598" cy="3962398"/>
@@ -28172,7 +28533,7 @@
           <w:szCs w:val="24"/>
         </w:rPr>
       </w:pPr>
-      <w:bookmarkStart w:id="29" w:name="_Ref409962302"/>
+      <w:bookmarkStart w:id="30" w:name="_Ref409962302"/>
       <w:r>
         <w:rPr>
           <w:i w:val="0"/>
@@ -28228,7 +28589,7 @@
         </w:rPr>
         <w:fldChar w:fldCharType="end"/>
       </w:r>
-      <w:bookmarkEnd w:id="29"/>
+      <w:bookmarkEnd w:id="30"/>
       <w:r>
         <w:rPr>
           <w:i w:val="0"/>
@@ -28362,6 +28723,7 @@
         <w:t xml:space="preserve"> </w:t>
       </w:r>
       <w:proofErr w:type="spellStart"/>
+      <w:proofErr w:type="gramStart"/>
       <w:r>
         <w:rPr>
           <w:rFonts w:ascii="Times New Roman" w:hAnsi="Times New Roman" w:cs="Times New Roman"/>
@@ -28373,6 +28735,7 @@
         <w:t>sims</w:t>
       </w:r>
       <w:proofErr w:type="spellEnd"/>
+      <w:proofErr w:type="gramEnd"/>
       <w:r>
         <w:rPr>
           <w:rFonts w:ascii="Times New Roman" w:hAnsi="Times New Roman" w:cs="Times New Roman"/>
@@ -28464,9 +28827,8 @@
           <w:noProof/>
           <w:sz w:val="24"/>
           <w:szCs w:val="24"/>
-          <w:lang w:val="en-AU" w:eastAsia="zh-CN"/>
-        </w:rPr>
-        <w:lastRenderedPageBreak/>
+          <w:lang w:val="en-NZ" w:eastAsia="en-NZ"/>
+        </w:rPr>
         <w:drawing>
           <wp:inline distT="0" distB="0" distL="0" distR="0" wp14:anchorId="29290461" wp14:editId="612BC9F9">
             <wp:extent cx="5943598" cy="3962399"/>
@@ -28521,7 +28883,7 @@
           <w:szCs w:val="24"/>
         </w:rPr>
       </w:pPr>
-      <w:bookmarkStart w:id="30" w:name="_Ref409962306"/>
+      <w:bookmarkStart w:id="31" w:name="_Ref409962306"/>
       <w:r>
         <w:rPr>
           <w:i w:val="0"/>
@@ -28571,7 +28933,7 @@
         </w:rPr>
         <w:fldChar w:fldCharType="end"/>
       </w:r>
-      <w:bookmarkEnd w:id="30"/>
+      <w:bookmarkEnd w:id="31"/>
       <w:r>
         <w:rPr>
           <w:i w:val="0"/>
@@ -28607,8 +28969,20 @@
           <w:szCs w:val="24"/>
           <w:vertAlign w:val="subscript"/>
         </w:rPr>
-        <w:t>0,s</w:t>
-      </w:r>
+        <w:t>0</w:t>
+      </w:r>
+      <w:proofErr w:type="gramStart"/>
+      <w:r>
+        <w:rPr>
+          <w:rFonts w:ascii="Times New Roman" w:hAnsi="Times New Roman" w:cs="Times New Roman"/>
+          <w:color w:val="000000" w:themeColor="text1"/>
+          <w:sz w:val="24"/>
+          <w:szCs w:val="24"/>
+          <w:vertAlign w:val="subscript"/>
+        </w:rPr>
+        <w:t>,s</w:t>
+      </w:r>
+      <w:proofErr w:type="gramEnd"/>
       <w:r>
         <w:rPr>
           <w:rFonts w:ascii="Times New Roman" w:hAnsi="Times New Roman" w:cs="Times New Roman"/>
@@ -28654,17 +29028,23 @@
         <w:keepNext/>
         <w:spacing w:line="480" w:lineRule="auto"/>
         <w:rPr>
-          <w:del w:id="31" w:author="Darcy Webber" w:date="2015-02-05T14:00:00Z"/>
+          <w:del w:id="32" w:author="Darcy Webber" w:date="2015-02-05T14:00:00Z"/>
         </w:rPr>
       </w:pPr>
-      <w:del w:id="32" w:author="Darcy Webber" w:date="2015-02-05T14:00:00Z">
+      <w:del w:id="33" w:author="Darcy Webber" w:date="2015-02-05T14:00:00Z">
         <w:r>
           <w:rPr>
             <w:rFonts w:ascii="Times New Roman" w:hAnsi="Times New Roman" w:cs="Times New Roman"/>
             <w:noProof/>
             <w:sz w:val="24"/>
             <w:szCs w:val="24"/>
-            <w:lang w:val="en-AU" w:eastAsia="zh-CN"/>
+            <w:lang w:val="en-NZ" w:eastAsia="en-NZ"/>
+            <w:rPrChange w:id="34" w:author="Unknown">
+              <w:rPr>
+                <w:noProof/>
+                <w:lang w:val="en-NZ" w:eastAsia="en-NZ"/>
+              </w:rPr>
+            </w:rPrChange>
           </w:rPr>
           <w:drawing>
             <wp:inline distT="0" distB="0" distL="0" distR="0" wp14:anchorId="2700828C" wp14:editId="0CABD136">
@@ -28714,7 +29094,7 @@
       <w:pPr>
         <w:pStyle w:val="Caption"/>
         <w:rPr>
-          <w:del w:id="33" w:author="Darcy Webber" w:date="2015-02-05T14:00:00Z"/>
+          <w:del w:id="35" w:author="Darcy Webber" w:date="2015-02-05T14:00:00Z"/>
           <w:rFonts w:ascii="Times New Roman" w:hAnsi="Times New Roman" w:cs="Times New Roman"/>
           <w:i w:val="0"/>
           <w:color w:val="000000" w:themeColor="text1"/>
@@ -28722,8 +29102,8 @@
           <w:szCs w:val="24"/>
         </w:rPr>
       </w:pPr>
-      <w:bookmarkStart w:id="34" w:name="_Ref410630972"/>
-      <w:del w:id="35" w:author="Darcy Webber" w:date="2015-02-05T14:00:00Z">
+      <w:bookmarkStart w:id="36" w:name="_Ref410630972"/>
+      <w:del w:id="37" w:author="Darcy Webber" w:date="2015-02-05T14:00:00Z">
         <w:r>
           <w:rPr>
             <w:i w:val="0"/>
@@ -28735,7 +29115,7 @@
         </w:r>
         <w:r>
           <w:rPr>
-            <w:i w:val="0"/>
+            <w:iCs w:val="0"/>
             <w:color w:val="000000" w:themeColor="text1"/>
             <w:sz w:val="24"/>
             <w:szCs w:val="24"/>
@@ -28753,7 +29133,7 @@
         </w:r>
         <w:r>
           <w:rPr>
-            <w:i w:val="0"/>
+            <w:iCs w:val="0"/>
             <w:color w:val="000000" w:themeColor="text1"/>
             <w:sz w:val="24"/>
             <w:szCs w:val="24"/>
@@ -28772,14 +29152,14 @@
         </w:r>
         <w:r>
           <w:rPr>
-            <w:i w:val="0"/>
+            <w:iCs w:val="0"/>
             <w:color w:val="000000" w:themeColor="text1"/>
             <w:sz w:val="24"/>
             <w:szCs w:val="24"/>
           </w:rPr>
           <w:fldChar w:fldCharType="end"/>
         </w:r>
-        <w:bookmarkEnd w:id="34"/>
+        <w:bookmarkEnd w:id="36"/>
         <w:r>
           <w:rPr>
             <w:i w:val="0"/>
@@ -28859,9 +29239,8 @@
           <w:noProof/>
           <w:sz w:val="24"/>
           <w:szCs w:val="24"/>
-          <w:lang w:val="en-AU" w:eastAsia="zh-CN"/>
-        </w:rPr>
-        <w:lastRenderedPageBreak/>
+          <w:lang w:val="en-NZ" w:eastAsia="en-NZ"/>
+        </w:rPr>
         <w:drawing>
           <wp:inline distT="0" distB="0" distL="0" distR="0" wp14:anchorId="18365D16" wp14:editId="72071615">
             <wp:extent cx="2971798" cy="3962398"/>
@@ -28916,7 +29295,7 @@
           <w:szCs w:val="24"/>
         </w:rPr>
       </w:pPr>
-      <w:bookmarkStart w:id="36" w:name="_Ref410630975"/>
+      <w:bookmarkStart w:id="38" w:name="_Ref410630975"/>
       <w:r>
         <w:rPr>
           <w:i w:val="0"/>
@@ -28972,7 +29351,7 @@
         </w:rPr>
         <w:fldChar w:fldCharType="end"/>
       </w:r>
-      <w:bookmarkEnd w:id="36"/>
+      <w:bookmarkEnd w:id="38"/>
       <w:r>
         <w:rPr>
           <w:i w:val="0"/>
@@ -29010,9 +29389,21 @@
           <w:szCs w:val="24"/>
           <w:vertAlign w:val="subscript"/>
         </w:rPr>
-        <w:t>k,s</w:t>
+        <w:t>k</w:t>
+      </w:r>
+      <w:proofErr w:type="gramStart"/>
+      <w:r>
+        <w:rPr>
+          <w:rFonts w:ascii="Times New Roman" w:hAnsi="Times New Roman" w:cs="Times New Roman"/>
+          <w:color w:val="000000" w:themeColor="text1"/>
+          <w:sz w:val="24"/>
+          <w:szCs w:val="24"/>
+          <w:vertAlign w:val="subscript"/>
+        </w:rPr>
+        <w:t>,s</w:t>
       </w:r>
       <w:proofErr w:type="spellEnd"/>
+      <w:proofErr w:type="gramEnd"/>
       <w:r>
         <w:rPr>
           <w:rFonts w:ascii="Times New Roman" w:hAnsi="Times New Roman" w:cs="Times New Roman"/>
@@ -29065,7 +29456,7 @@
           <w:noProof/>
           <w:sz w:val="24"/>
           <w:szCs w:val="24"/>
-          <w:lang w:val="en-AU" w:eastAsia="zh-CN"/>
+          <w:lang w:val="en-NZ" w:eastAsia="en-NZ"/>
         </w:rPr>
         <w:drawing>
           <wp:inline distT="0" distB="0" distL="0" distR="0" wp14:anchorId="7F28DC6A" wp14:editId="1215CDD1">
@@ -29121,7 +29512,7 @@
           <w:szCs w:val="24"/>
         </w:rPr>
       </w:pPr>
-      <w:bookmarkStart w:id="37" w:name="_Ref410630977"/>
+      <w:bookmarkStart w:id="39" w:name="_Ref410630977"/>
       <w:r>
         <w:rPr>
           <w:i w:val="0"/>
@@ -29177,7 +29568,7 @@
         </w:rPr>
         <w:fldChar w:fldCharType="end"/>
       </w:r>
-      <w:bookmarkEnd w:id="37"/>
+      <w:bookmarkEnd w:id="39"/>
       <w:r>
         <w:rPr>
           <w:i w:val="0"/>
@@ -29229,6 +29620,7 @@
         <w:t xml:space="preserve"> </w:t>
       </w:r>
       <w:proofErr w:type="spellStart"/>
+      <w:proofErr w:type="gramStart"/>
       <w:r>
         <w:rPr>
           <w:rFonts w:ascii="Times New Roman" w:hAnsi="Times New Roman" w:cs="Times New Roman"/>
@@ -29240,6 +29632,7 @@
         <w:t>sims</w:t>
       </w:r>
       <w:proofErr w:type="spellEnd"/>
+      <w:proofErr w:type="gramEnd"/>
       <w:r>
         <w:rPr>
           <w:i w:val="0"/>
@@ -29354,9 +29747,14 @@
       </w:r>
       <w:proofErr w:type="spellEnd"/>
       <w:r>
-        <w:t xml:space="preserve"> = 0.632 or log(</w:t>
+        <w:t xml:space="preserve"> = 0.632 or </w:t>
+      </w:r>
+      <w:proofErr w:type="gramStart"/>
+      <w:r>
+        <w:t>log(</w:t>
       </w:r>
       <w:proofErr w:type="spellStart"/>
+      <w:proofErr w:type="gramEnd"/>
       <w:r>
         <w:t>sd_z</w:t>
       </w:r>
@@ -29386,14 +29784,11 @@
       </w:r>
       <w:proofErr w:type="spellEnd"/>
       <w:r>
-        <w:t>/mu?</w:t>
-      </w:r>
-      <w:r>
-        <w:t xml:space="preserve"> Not too sure what you’re after here.</w:t>
+        <w:t>/mu? Not too sure what you’re after here.</w:t>
       </w:r>
     </w:p>
   </w:comment>
-  <w:comment w:id="7" w:author="Darcy Webber" w:date="2015-02-05T15:15:00Z" w:initials="DW">
+  <w:comment w:id="10" w:author="JTT" w:date="2015-02-03T15:18:00Z" w:initials="JT">
     <w:p>
       <w:pPr>
         <w:pStyle w:val="CommentText"/>
@@ -29405,43 +29800,35 @@
         <w:annotationRef/>
       </w:r>
       <w:r>
-        <w:t>Sorry Jim, it’s not obvious to me what you’re after here. Do you want the standard deviation  for each of these sample sizes (n=50 and n=500)  that is calculated by sex across all scenarios?</w:t>
+        <w:t xml:space="preserve">If you are </w:t>
+      </w:r>
+      <w:proofErr w:type="spellStart"/>
+      <w:r>
+        <w:t>jonesing</w:t>
+      </w:r>
+      <w:proofErr w:type="spellEnd"/>
+      <w:r>
+        <w:t xml:space="preserve"> for some extra work, you could decide on a cut-off for defining precision (i.e., CV among simulation replicates &gt;0.25 is “imprecise”, 0.1&lt;CV&lt;0.25 relatively precise, </w:t>
+      </w:r>
+      <w:proofErr w:type="spellStart"/>
+      <w:r>
+        <w:t>etc</w:t>
+      </w:r>
+      <w:proofErr w:type="spellEnd"/>
+      <w:r>
+        <w:t xml:space="preserve">, and standardize our terminology.  </w:t>
+      </w:r>
+      <w:proofErr w:type="gramStart"/>
+      <w:r>
+        <w:t>not</w:t>
+      </w:r>
+      <w:proofErr w:type="gramEnd"/>
+      <w:r>
+        <w:t xml:space="preserve"> a big deal if uninterested.</w:t>
       </w:r>
     </w:p>
   </w:comment>
-  <w:comment w:id="8" w:author="JTT" w:date="2015-02-03T15:18:00Z" w:initials="JT">
-    <w:p>
-      <w:pPr>
-        <w:pStyle w:val="CommentText"/>
-      </w:pPr>
-      <w:r>
-        <w:rPr>
-          <w:rStyle w:val="CommentReference"/>
-        </w:rPr>
-        <w:annotationRef/>
-      </w:r>
-      <w:r>
-        <w:t xml:space="preserve">If you are </w:t>
-      </w:r>
-      <w:proofErr w:type="spellStart"/>
-      <w:r>
-        <w:t>jonesing</w:t>
-      </w:r>
-      <w:proofErr w:type="spellEnd"/>
-      <w:r>
-        <w:t xml:space="preserve"> for some extra work, you could decide on a cut-off for defining precision (i.e., CV among simulation replicates &gt;0.25 is “imprecise”, 0.1&lt;CV&lt;0.25 relatively precise, </w:t>
-      </w:r>
-      <w:proofErr w:type="spellStart"/>
-      <w:r>
-        <w:t>etc</w:t>
-      </w:r>
-      <w:proofErr w:type="spellEnd"/>
-      <w:r>
-        <w:t>, and standardize our terminology.  not a big deal if uninterested.</w:t>
-      </w:r>
-    </w:p>
-  </w:comment>
-  <w:comment w:id="18" w:author="darcy" w:date="2015-02-03T15:18:00Z" w:initials="d">
+  <w:comment w:id="20" w:author="darcy" w:date="2015-02-03T15:18:00Z" w:initials="d">
     <w:p>
       <w:pPr>
         <w:pStyle w:val="CommentText"/>
@@ -29467,7 +29854,6 @@
   <w15:commentEx w15:paraId="37D93CAF" w15:paraIdParent="5F691BE1" w15:done="0"/>
   <w15:commentEx w15:paraId="4A83EF3E" w15:done="0"/>
   <w15:commentEx w15:paraId="1CD9F6BE" w15:done="0"/>
-  <w15:commentEx w15:paraId="2112C20C" w15:done="0"/>
   <w15:commentEx w15:paraId="5ED5809D" w15:done="0"/>
   <w15:commentEx w15:paraId="64062209" w15:done="0"/>
 </w15:commentsEx>
@@ -29508,7 +29894,6 @@
         <w:docPartUnique/>
       </w:docPartObj>
     </w:sdtPr>
-    <w:sdtEndPr/>
     <w:sdtContent>
       <w:p>
         <w:pPr>
@@ -29528,7 +29913,7 @@
           <w:rPr>
             <w:noProof/>
           </w:rPr>
-          <w:t>28</w:t>
+          <w:t>22</w:t>
         </w:r>
         <w:r>
           <w:rPr>
@@ -31122,6 +31507,7 @@
       <w:spacing w:after="0" w:line="240" w:lineRule="auto"/>
     </w:pPr>
     <w:tblPr>
+      <w:tblInd w:w="0" w:type="dxa"/>
       <w:tblBorders>
         <w:top w:val="single" w:sz="4" w:space="0" w:color="auto"/>
         <w:left w:val="single" w:sz="4" w:space="0" w:color="auto"/>
@@ -31130,6 +31516,12 @@
         <w:insideH w:val="single" w:sz="4" w:space="0" w:color="auto"/>
         <w:insideV w:val="single" w:sz="4" w:space="0" w:color="auto"/>
       </w:tblBorders>
+      <w:tblCellMar>
+        <w:top w:w="0" w:type="dxa"/>
+        <w:left w:w="108" w:type="dxa"/>
+        <w:bottom w:w="0" w:type="dxa"/>
+        <w:right w:w="108" w:type="dxa"/>
+      </w:tblCellMar>
     </w:tblPr>
   </w:style>
   <w:style w:type="paragraph" w:styleId="CommentSubject">
@@ -31491,7 +31883,7 @@
 </file>
 
 <file path=customXml/itemProps1.xml><?xml version="1.0" encoding="utf-8"?>
-<ds:datastoreItem xmlns:ds="http://schemas.openxmlformats.org/officeDocument/2006/customXml" ds:itemID="{FBBFEF58-3592-4AAE-B419-949BC11ED269}">
+<ds:datastoreItem xmlns:ds="http://schemas.openxmlformats.org/officeDocument/2006/customXml" ds:itemID="{52718729-E484-4093-B24A-18ABE1A34C54}">
   <ds:schemaRefs>
     <ds:schemaRef ds:uri="http://schemas.openxmlformats.org/officeDocument/2006/bibliography"/>
   </ds:schemaRefs>

</xml_diff>

<commit_message>
working on text, some questions in comments there for ya Jim
</commit_message>
<xml_diff>
--- a/examples/TagGrowth.docx
+++ b/examples/TagGrowth.docx
@@ -593,6 +593,87 @@
           <w:sz w:val="24"/>
           <w:szCs w:val="24"/>
         </w:rPr>
+        <w:t xml:space="preserve"> of Antarctic </w:t>
+      </w:r>
+      <w:proofErr w:type="spellStart"/>
+      <w:r>
+        <w:rPr>
+          <w:rFonts w:ascii="Times New Roman" w:hAnsi="Times New Roman" w:cs="Times New Roman"/>
+          <w:sz w:val="24"/>
+          <w:szCs w:val="24"/>
+        </w:rPr>
+        <w:t>toothfish</w:t>
+      </w:r>
+      <w:proofErr w:type="spellEnd"/>
+      <w:r>
+        <w:rPr>
+          <w:rFonts w:ascii="Times New Roman" w:hAnsi="Times New Roman" w:cs="Times New Roman"/>
+          <w:sz w:val="24"/>
+          <w:szCs w:val="24"/>
+        </w:rPr>
+        <w:t xml:space="preserve"> </w:t>
+      </w:r>
+      <w:r>
+        <w:rPr>
+          <w:rFonts w:ascii="Times New Roman" w:hAnsi="Times New Roman" w:cs="Times New Roman"/>
+          <w:sz w:val="24"/>
+          <w:szCs w:val="24"/>
+        </w:rPr>
+        <w:t>(</w:t>
+      </w:r>
+      <w:proofErr w:type="spellStart"/>
+      <w:r>
+        <w:rPr>
+          <w:rFonts w:ascii="Times New Roman" w:hAnsi="Times New Roman" w:cs="Times New Roman"/>
+          <w:i/>
+          <w:sz w:val="24"/>
+          <w:szCs w:val="24"/>
+        </w:rPr>
+        <w:t>Dissostichus</w:t>
+      </w:r>
+      <w:proofErr w:type="spellEnd"/>
+      <w:r>
+        <w:rPr>
+          <w:rFonts w:ascii="Times New Roman" w:hAnsi="Times New Roman" w:cs="Times New Roman"/>
+          <w:i/>
+          <w:sz w:val="24"/>
+          <w:szCs w:val="24"/>
+        </w:rPr>
+        <w:t xml:space="preserve"> </w:t>
+      </w:r>
+      <w:proofErr w:type="spellStart"/>
+      <w:r>
+        <w:rPr>
+          <w:rFonts w:ascii="Times New Roman" w:hAnsi="Times New Roman" w:cs="Times New Roman"/>
+          <w:i/>
+          <w:sz w:val="24"/>
+          <w:szCs w:val="24"/>
+        </w:rPr>
+        <w:t>mawsoni</w:t>
+      </w:r>
+      <w:proofErr w:type="spellEnd"/>
+      <w:r>
+        <w:rPr>
+          <w:rFonts w:ascii="Times New Roman" w:hAnsi="Times New Roman" w:cs="Times New Roman"/>
+          <w:sz w:val="24"/>
+          <w:szCs w:val="24"/>
+        </w:rPr>
+        <w:t>)</w:t>
+      </w:r>
+      <w:r>
+        <w:rPr>
+          <w:rFonts w:ascii="Times New Roman" w:hAnsi="Times New Roman" w:cs="Times New Roman"/>
+          <w:sz w:val="24"/>
+          <w:szCs w:val="24"/>
+        </w:rPr>
+        <w:t xml:space="preserve"> in the Ross Sea</w:t>
+      </w:r>
+      <w:r>
+        <w:rPr>
+          <w:rFonts w:ascii="Times New Roman" w:hAnsi="Times New Roman" w:cs="Times New Roman"/>
+          <w:sz w:val="24"/>
+          <w:szCs w:val="24"/>
+        </w:rPr>
         <w:t xml:space="preserve">.  Our model </w:t>
       </w:r>
       <w:r>
@@ -657,7 +738,33 @@
           <w:sz w:val="24"/>
           <w:szCs w:val="24"/>
         </w:rPr>
-        <w:t xml:space="preserve"> The model is implemented using maximum marginal likelihood estimation.  The code is distributed as a publicly available package in the R statistical environment, and is illustrated using CMR data for Antarctic </w:t>
+        <w:t xml:space="preserve"> The model is implemented using maximum marginal likelihood estimation</w:t>
+      </w:r>
+      <w:ins w:id="1" w:author="Darcy Webber" w:date="2015-02-11T12:17:00Z">
+        <w:r>
+          <w:rPr>
+            <w:rFonts w:ascii="Times New Roman" w:hAnsi="Times New Roman" w:cs="Times New Roman"/>
+            <w:sz w:val="24"/>
+            <w:szCs w:val="24"/>
+          </w:rPr>
+          <w:t xml:space="preserve"> and validated using a simulation study</w:t>
+        </w:r>
+      </w:ins>
+      <w:r>
+        <w:rPr>
+          <w:rFonts w:ascii="Times New Roman" w:hAnsi="Times New Roman" w:cs="Times New Roman"/>
+          <w:sz w:val="24"/>
+          <w:szCs w:val="24"/>
+        </w:rPr>
+        <w:t>.  The code is distributed as a publicly available package in the R statistical environment.</w:t>
+      </w:r>
+      <w:r>
+        <w:rPr>
+          <w:rFonts w:ascii="Times New Roman" w:hAnsi="Times New Roman" w:cs="Times New Roman"/>
+          <w:sz w:val="24"/>
+          <w:szCs w:val="24"/>
+        </w:rPr>
+        <w:t xml:space="preserve">  </w:t>
       </w:r>
       <w:proofErr w:type="spellStart"/>
       <w:r>
@@ -665,8 +772,16 @@
           <w:rFonts w:ascii="Times New Roman" w:hAnsi="Times New Roman" w:cs="Times New Roman"/>
           <w:sz w:val="24"/>
           <w:szCs w:val="24"/>
-        </w:rPr>
-        <w:t>toothfish</w:t>
+          <w:highlight w:val="yellow"/>
+          <w:rPrChange w:id="2" w:author="Darcy Webber" w:date="2015-02-11T12:27:00Z">
+            <w:rPr>
+              <w:rFonts w:ascii="Times New Roman" w:hAnsi="Times New Roman" w:cs="Times New Roman"/>
+              <w:sz w:val="24"/>
+              <w:szCs w:val="24"/>
+            </w:rPr>
+          </w:rPrChange>
+        </w:rPr>
+        <w:t>Toothfish</w:t>
       </w:r>
       <w:proofErr w:type="spellEnd"/>
       <w:r>
@@ -674,63 +789,16 @@
           <w:rFonts w:ascii="Times New Roman" w:hAnsi="Times New Roman" w:cs="Times New Roman"/>
           <w:sz w:val="24"/>
           <w:szCs w:val="24"/>
-        </w:rPr>
-        <w:t xml:space="preserve"> </w:t>
-      </w:r>
-      <w:r>
-        <w:rPr>
-          <w:rFonts w:ascii="Times New Roman" w:hAnsi="Times New Roman" w:cs="Times New Roman"/>
-          <w:sz w:val="24"/>
-          <w:szCs w:val="24"/>
-        </w:rPr>
-        <w:t>(</w:t>
-      </w:r>
-      <w:proofErr w:type="spellStart"/>
-      <w:r>
-        <w:rPr>
-          <w:rFonts w:ascii="Times New Roman" w:hAnsi="Times New Roman" w:cs="Times New Roman"/>
-          <w:i/>
-          <w:sz w:val="24"/>
-          <w:szCs w:val="24"/>
-        </w:rPr>
-        <w:t>Dissostichus</w:t>
-      </w:r>
-      <w:proofErr w:type="spellEnd"/>
-      <w:r>
-        <w:rPr>
-          <w:rFonts w:ascii="Times New Roman" w:hAnsi="Times New Roman" w:cs="Times New Roman"/>
-          <w:i/>
-          <w:sz w:val="24"/>
-          <w:szCs w:val="24"/>
-        </w:rPr>
-        <w:t xml:space="preserve"> </w:t>
-      </w:r>
-      <w:proofErr w:type="spellStart"/>
-      <w:r>
-        <w:rPr>
-          <w:rFonts w:ascii="Times New Roman" w:hAnsi="Times New Roman" w:cs="Times New Roman"/>
-          <w:i/>
-          <w:sz w:val="24"/>
-          <w:szCs w:val="24"/>
-        </w:rPr>
-        <w:t>mawsoni</w:t>
-      </w:r>
-      <w:proofErr w:type="spellEnd"/>
-      <w:r>
-        <w:rPr>
-          <w:rFonts w:ascii="Times New Roman" w:hAnsi="Times New Roman" w:cs="Times New Roman"/>
-          <w:sz w:val="24"/>
-          <w:szCs w:val="24"/>
-        </w:rPr>
-        <w:t>)</w:t>
-      </w:r>
-      <w:r>
-        <w:rPr>
-          <w:rFonts w:ascii="Times New Roman" w:hAnsi="Times New Roman" w:cs="Times New Roman"/>
-          <w:sz w:val="24"/>
-          <w:szCs w:val="24"/>
-        </w:rPr>
-        <w:t>.</w:t>
+          <w:highlight w:val="yellow"/>
+          <w:rPrChange w:id="3" w:author="Darcy Webber" w:date="2015-02-11T12:27:00Z">
+            <w:rPr>
+              <w:rFonts w:ascii="Times New Roman" w:hAnsi="Times New Roman" w:cs="Times New Roman"/>
+              <w:sz w:val="24"/>
+              <w:szCs w:val="24"/>
+            </w:rPr>
+          </w:rPrChange>
+        </w:rPr>
+        <w:t xml:space="preserve"> were found to…</w:t>
       </w:r>
     </w:p>
     <w:p>
@@ -812,7 +880,15 @@
           <w:sz w:val="24"/>
           <w:szCs w:val="24"/>
         </w:rPr>
-        <w:t xml:space="preserve">time-varying growth; random effect; von </w:t>
+        <w:t>time-varying growth; random</w:t>
+      </w:r>
+      <w:r>
+        <w:rPr>
+          <w:rFonts w:ascii="Times New Roman" w:hAnsi="Times New Roman" w:cs="Times New Roman"/>
+          <w:sz w:val="24"/>
+          <w:szCs w:val="24"/>
+        </w:rPr>
+        <w:t xml:space="preserve"> effect; von </w:t>
       </w:r>
       <w:proofErr w:type="spellStart"/>
       <w:r>
@@ -830,8 +906,180 @@
           <w:sz w:val="24"/>
           <w:szCs w:val="24"/>
         </w:rPr>
-        <w:t xml:space="preserve"> growth function</w:t>
-      </w:r>
+        <w:t xml:space="preserve"> growth</w:t>
+      </w:r>
+    </w:p>
+    <w:p>
+      <w:pPr>
+        <w:tabs>
+          <w:tab w:val="left" w:pos="360"/>
+          <w:tab w:val="left" w:pos="720"/>
+          <w:tab w:val="left" w:pos="8640"/>
+        </w:tabs>
+        <w:spacing w:after="0" w:line="480" w:lineRule="auto"/>
+        <w:rPr>
+          <w:rFonts w:ascii="Times New Roman" w:hAnsi="Times New Roman" w:cs="Times New Roman"/>
+          <w:sz w:val="24"/>
+          <w:szCs w:val="24"/>
+        </w:rPr>
+      </w:pPr>
+    </w:p>
+    <w:p>
+      <w:pPr>
+        <w:tabs>
+          <w:tab w:val="left" w:pos="360"/>
+          <w:tab w:val="left" w:pos="720"/>
+          <w:tab w:val="left" w:pos="8640"/>
+        </w:tabs>
+        <w:spacing w:after="0" w:line="480" w:lineRule="auto"/>
+        <w:rPr>
+          <w:rFonts w:ascii="Times New Roman" w:hAnsi="Times New Roman" w:cs="Times New Roman"/>
+          <w:b/>
+          <w:sz w:val="24"/>
+          <w:szCs w:val="24"/>
+        </w:rPr>
+      </w:pPr>
+      <w:r>
+        <w:rPr>
+          <w:rFonts w:ascii="Times New Roman" w:hAnsi="Times New Roman" w:cs="Times New Roman"/>
+          <w:b/>
+          <w:sz w:val="24"/>
+          <w:szCs w:val="24"/>
+        </w:rPr>
+        <w:t>Highlights</w:t>
+      </w:r>
+    </w:p>
+    <w:p>
+      <w:pPr>
+        <w:pStyle w:val="ListParagraph"/>
+        <w:numPr>
+          <w:ilvl w:val="0"/>
+          <w:numId w:val="9"/>
+        </w:numPr>
+        <w:tabs>
+          <w:tab w:val="left" w:pos="360"/>
+          <w:tab w:val="left" w:pos="720"/>
+          <w:tab w:val="left" w:pos="8640"/>
+        </w:tabs>
+        <w:spacing w:after="0" w:line="480" w:lineRule="auto"/>
+        <w:rPr>
+          <w:rFonts w:ascii="Times New Roman" w:hAnsi="Times New Roman" w:cs="Times New Roman"/>
+          <w:sz w:val="24"/>
+          <w:szCs w:val="24"/>
+        </w:rPr>
+      </w:pPr>
+      <w:r>
+        <w:rPr>
+          <w:rFonts w:ascii="Times New Roman" w:hAnsi="Times New Roman" w:cs="Times New Roman"/>
+          <w:sz w:val="24"/>
+          <w:szCs w:val="24"/>
+        </w:rPr>
+        <w:t>We explicitly model multiple sources of variability in growth rates.</w:t>
+      </w:r>
+    </w:p>
+    <w:p>
+      <w:pPr>
+        <w:pStyle w:val="ListParagraph"/>
+        <w:numPr>
+          <w:ilvl w:val="0"/>
+          <w:numId w:val="9"/>
+        </w:numPr>
+        <w:tabs>
+          <w:tab w:val="left" w:pos="360"/>
+          <w:tab w:val="left" w:pos="720"/>
+          <w:tab w:val="left" w:pos="8640"/>
+        </w:tabs>
+        <w:spacing w:after="0" w:line="480" w:lineRule="auto"/>
+        <w:rPr>
+          <w:rFonts w:ascii="Times New Roman" w:hAnsi="Times New Roman" w:cs="Times New Roman"/>
+          <w:sz w:val="24"/>
+          <w:szCs w:val="24"/>
+        </w:rPr>
+      </w:pPr>
+      <w:r>
+        <w:rPr>
+          <w:rFonts w:ascii="Times New Roman" w:hAnsi="Times New Roman" w:cs="Times New Roman"/>
+          <w:sz w:val="24"/>
+          <w:szCs w:val="24"/>
+        </w:rPr>
+        <w:t xml:space="preserve">We apply the model to Antarctic </w:t>
+      </w:r>
+      <w:proofErr w:type="spellStart"/>
+      <w:r>
+        <w:rPr>
+          <w:rFonts w:ascii="Times New Roman" w:hAnsi="Times New Roman" w:cs="Times New Roman"/>
+          <w:sz w:val="24"/>
+          <w:szCs w:val="24"/>
+        </w:rPr>
+        <w:t>toothfish</w:t>
+      </w:r>
+      <w:proofErr w:type="spellEnd"/>
+      <w:r>
+        <w:rPr>
+          <w:rFonts w:ascii="Times New Roman" w:hAnsi="Times New Roman" w:cs="Times New Roman"/>
+          <w:sz w:val="24"/>
+          <w:szCs w:val="24"/>
+        </w:rPr>
+        <w:t xml:space="preserve"> and simulated data.</w:t>
+      </w:r>
+    </w:p>
+    <w:p>
+      <w:pPr>
+        <w:pStyle w:val="ListParagraph"/>
+        <w:numPr>
+          <w:ilvl w:val="0"/>
+          <w:numId w:val="9"/>
+        </w:numPr>
+        <w:tabs>
+          <w:tab w:val="left" w:pos="360"/>
+          <w:tab w:val="left" w:pos="720"/>
+          <w:tab w:val="left" w:pos="8640"/>
+        </w:tabs>
+        <w:spacing w:after="0" w:line="480" w:lineRule="auto"/>
+        <w:rPr>
+          <w:rFonts w:ascii="Times New Roman" w:hAnsi="Times New Roman" w:cs="Times New Roman"/>
+          <w:sz w:val="24"/>
+          <w:szCs w:val="24"/>
+        </w:rPr>
+      </w:pPr>
+    </w:p>
+    <w:p>
+      <w:pPr>
+        <w:tabs>
+          <w:tab w:val="left" w:pos="360"/>
+          <w:tab w:val="left" w:pos="720"/>
+          <w:tab w:val="left" w:pos="8640"/>
+        </w:tabs>
+        <w:spacing w:after="0" w:line="480" w:lineRule="auto"/>
+        <w:rPr>
+          <w:rFonts w:ascii="Times New Roman" w:hAnsi="Times New Roman" w:cs="Times New Roman"/>
+          <w:b/>
+          <w:sz w:val="24"/>
+          <w:szCs w:val="24"/>
+        </w:rPr>
+      </w:pPr>
+    </w:p>
+    <w:p>
+      <w:pPr>
+        <w:tabs>
+          <w:tab w:val="left" w:pos="360"/>
+          <w:tab w:val="left" w:pos="720"/>
+          <w:tab w:val="left" w:pos="8640"/>
+        </w:tabs>
+        <w:spacing w:after="0" w:line="480" w:lineRule="auto"/>
+        <w:rPr>
+          <w:rFonts w:ascii="Courier New" w:hAnsi="Courier New" w:cs="Courier New"/>
+        </w:rPr>
+      </w:pPr>
+      <w:hyperlink r:id="rId10" w:anchor="40100" w:history="1">
+        <w:r>
+          <w:rPr>
+            <w:rStyle w:val="Hyperlink"/>
+            <w:rFonts w:ascii="Courier New" w:hAnsi="Courier New" w:cs="Courier New"/>
+          </w:rPr>
+          <w:t>http://www.elsevier.com/journals/fisheries-research/0165-7836/guide-for-authors#40100</w:t>
+        </w:r>
+      </w:hyperlink>
     </w:p>
     <w:p>
       <w:pPr>
@@ -880,6 +1128,7 @@
           <w:sz w:val="24"/>
           <w:szCs w:val="24"/>
         </w:rPr>
+        <w:lastRenderedPageBreak/>
         <w:t xml:space="preserve">1 </w:t>
       </w:r>
       <w:r>
@@ -1142,6 +1391,7 @@
           <w:sz w:val="24"/>
           <w:szCs w:val="24"/>
         </w:rPr>
+        <w:lastRenderedPageBreak/>
         <w:tab/>
         <w:t xml:space="preserve">In addition to persistent differences in growth rate among individuals, populations may experience synchronous variation in growth rates in a given year.  For example, annual variation in water temperature may drive changes in metabolic costs as well as food availability in upwelling systems such as the California Current </w:t>
       </w:r>
@@ -1302,6 +1552,72 @@
         </w:rPr>
         <w:t xml:space="preserve">, e.g., where populations often have a smaller maximum size in warmer waters.  </w:t>
       </w:r>
+      <w:ins w:id="4" w:author="Darcy Webber" w:date="2015-02-11T12:03:00Z">
+        <w:r>
+          <w:rPr>
+            <w:rFonts w:ascii="Times New Roman" w:hAnsi="Times New Roman" w:cs="Times New Roman"/>
+            <w:sz w:val="24"/>
+            <w:szCs w:val="24"/>
+          </w:rPr>
+          <w:t>Sex</w:t>
+        </w:r>
+      </w:ins>
+      <w:ins w:id="5" w:author="Darcy Webber" w:date="2015-02-11T12:14:00Z">
+        <w:r>
+          <w:rPr>
+            <w:rFonts w:ascii="Times New Roman" w:hAnsi="Times New Roman" w:cs="Times New Roman"/>
+            <w:sz w:val="24"/>
+            <w:szCs w:val="24"/>
+          </w:rPr>
+          <w:t>-specific differences in behavior</w:t>
+        </w:r>
+      </w:ins>
+      <w:ins w:id="6" w:author="Darcy Webber" w:date="2015-02-11T12:03:00Z">
+        <w:r>
+          <w:rPr>
+            <w:rFonts w:ascii="Times New Roman" w:hAnsi="Times New Roman" w:cs="Times New Roman"/>
+            <w:sz w:val="24"/>
+            <w:szCs w:val="24"/>
+          </w:rPr>
+          <w:t xml:space="preserve"> can also </w:t>
+        </w:r>
+        <w:r>
+          <w:rPr>
+            <w:rFonts w:ascii="Times New Roman" w:hAnsi="Times New Roman" w:cs="Times New Roman"/>
+            <w:sz w:val="24"/>
+            <w:szCs w:val="24"/>
+          </w:rPr>
+          <w:t>manifest differences</w:t>
+        </w:r>
+        <w:r>
+          <w:rPr>
+            <w:rFonts w:ascii="Times New Roman" w:hAnsi="Times New Roman" w:cs="Times New Roman"/>
+            <w:sz w:val="24"/>
+            <w:szCs w:val="24"/>
+          </w:rPr>
+          <w:t xml:space="preserve"> in growth rates</w:t>
+        </w:r>
+      </w:ins>
+      <w:ins w:id="7" w:author="Darcy Webber" w:date="2015-02-11T12:13:00Z">
+        <w:r>
+          <w:rPr>
+            <w:rFonts w:ascii="Times New Roman" w:hAnsi="Times New Roman" w:cs="Times New Roman"/>
+            <w:sz w:val="24"/>
+            <w:szCs w:val="24"/>
+          </w:rPr>
+          <w:t xml:space="preserve"> </w:t>
+        </w:r>
+      </w:ins>
+      <w:ins w:id="8" w:author="Darcy Webber" w:date="2015-02-11T12:12:00Z">
+        <w:r>
+          <w:rPr>
+            <w:rFonts w:ascii="Times New Roman" w:hAnsi="Times New Roman" w:cs="Times New Roman"/>
+            <w:sz w:val="24"/>
+            <w:szCs w:val="24"/>
+          </w:rPr>
+          <w:t>(Biro and Sampson 2015).</w:t>
+        </w:r>
+      </w:ins>
     </w:p>
     <w:p>
       <w:pPr>
@@ -1530,7 +1846,16 @@
           <w:sz w:val="24"/>
           <w:szCs w:val="24"/>
         </w:rPr>
-        <w:t xml:space="preserve">, which is integrated across during estimation of growth parameters.  Hierarchical models are increasingly advocated as a strategy to partition variability into multiple sources, and hence to interpret which source of variance is worth further study </w:t>
+        <w:t xml:space="preserve">, which is integrated across during estimation of growth parameters.  Hierarchical models are increasingly advocated as a strategy to partition </w:t>
+      </w:r>
+      <w:r>
+        <w:rPr>
+          <w:rFonts w:ascii="Times New Roman" w:hAnsi="Times New Roman" w:cs="Times New Roman"/>
+          <w:sz w:val="24"/>
+          <w:szCs w:val="24"/>
+        </w:rPr>
+        <w:lastRenderedPageBreak/>
+        <w:t xml:space="preserve">variability into multiple sources, and hence to interpret which source of variance is worth further study </w:t>
       </w:r>
       <w:r>
         <w:rPr>
@@ -1840,7 +2165,7 @@
         </w:rPr>
         <w:t xml:space="preserve">, which modeled persistent, temporal, and residual variation in growth rates in the analysis of data from a growth experiment for steelhead trout.  In this study, we additionally incorporate sex-specific differences </w:t>
       </w:r>
-      <w:del w:id="1" w:author="darcy" w:date="2015-02-02T09:55:00Z">
+      <w:del w:id="9" w:author="darcy" w:date="2015-02-02T09:55:00Z">
         <w:r>
           <w:rPr>
             <w:rFonts w:ascii="Times New Roman" w:hAnsi="Times New Roman" w:cs="Times New Roman"/>
@@ -1937,45 +2262,105 @@
           <w:sz w:val="24"/>
           <w:szCs w:val="24"/>
         </w:rPr>
-        <w:t xml:space="preserve">.  Using these data, we show that </w:t>
-      </w:r>
-      <w:r>
-        <w:rPr>
-          <w:rFonts w:ascii="Times New Roman" w:hAnsi="Times New Roman" w:cs="Times New Roman"/>
-          <w:sz w:val="24"/>
-          <w:szCs w:val="24"/>
-          <w:highlight w:val="yellow"/>
-        </w:rPr>
-        <w:t xml:space="preserve">…. [1-2 sentence summary of most important result for </w:t>
-      </w:r>
-      <w:proofErr w:type="spellStart"/>
-      <w:r>
-        <w:rPr>
-          <w:rFonts w:ascii="Times New Roman" w:hAnsi="Times New Roman" w:cs="Times New Roman"/>
-          <w:sz w:val="24"/>
-          <w:szCs w:val="24"/>
-          <w:highlight w:val="yellow"/>
-        </w:rPr>
-        <w:t>toothfish</w:t>
-      </w:r>
-      <w:proofErr w:type="spellEnd"/>
-      <w:r>
-        <w:rPr>
-          <w:rFonts w:ascii="Times New Roman" w:hAnsi="Times New Roman" w:cs="Times New Roman"/>
-          <w:sz w:val="24"/>
-          <w:szCs w:val="24"/>
-          <w:highlight w:val="yellow"/>
-        </w:rPr>
-        <w:t>]</w:t>
-      </w:r>
-      <w:r>
-        <w:rPr>
-          <w:rFonts w:ascii="Times New Roman" w:hAnsi="Times New Roman" w:cs="Times New Roman"/>
-          <w:sz w:val="24"/>
-          <w:szCs w:val="24"/>
-        </w:rPr>
-        <w:t>.</w:t>
-      </w:r>
+        <w:t>.  Using these data, we show that</w:t>
+      </w:r>
+      <w:ins w:id="10" w:author="Darcy Webber" w:date="2015-02-11T12:31:00Z">
+        <w:r>
+          <w:rPr>
+            <w:rFonts w:ascii="Times New Roman" w:hAnsi="Times New Roman" w:cs="Times New Roman"/>
+            <w:sz w:val="24"/>
+            <w:szCs w:val="24"/>
+          </w:rPr>
+          <w:t xml:space="preserve"> we can successfully fit models that </w:t>
+        </w:r>
+      </w:ins>
+      <w:ins w:id="11" w:author="Darcy Webber" w:date="2015-02-11T12:33:00Z">
+        <w:r>
+          <w:rPr>
+            <w:rFonts w:ascii="Times New Roman" w:hAnsi="Times New Roman" w:cs="Times New Roman"/>
+            <w:sz w:val="24"/>
+            <w:szCs w:val="24"/>
+          </w:rPr>
+          <w:t xml:space="preserve">account for multiple sources or variation in growth.  These models suggest that </w:t>
+        </w:r>
+      </w:ins>
+      <w:ins w:id="12" w:author="Darcy Webber" w:date="2015-02-11T12:35:00Z">
+        <w:r>
+          <w:rPr>
+            <w:rFonts w:ascii="Times New Roman" w:hAnsi="Times New Roman" w:cs="Times New Roman"/>
+            <w:sz w:val="24"/>
+            <w:szCs w:val="24"/>
+          </w:rPr>
+          <w:t xml:space="preserve">variation among </w:t>
+        </w:r>
+      </w:ins>
+      <w:ins w:id="13" w:author="Darcy Webber" w:date="2015-02-11T12:33:00Z">
+        <w:r>
+          <w:rPr>
+            <w:rFonts w:ascii="Times New Roman" w:hAnsi="Times New Roman" w:cs="Times New Roman"/>
+            <w:sz w:val="24"/>
+            <w:szCs w:val="24"/>
+          </w:rPr>
+          <w:t>individual</w:t>
+        </w:r>
+      </w:ins>
+      <w:ins w:id="14" w:author="Darcy Webber" w:date="2015-02-11T12:36:00Z">
+        <w:r>
+          <w:rPr>
+            <w:rFonts w:ascii="Times New Roman" w:hAnsi="Times New Roman" w:cs="Times New Roman"/>
+            <w:sz w:val="24"/>
+            <w:szCs w:val="24"/>
+          </w:rPr>
+          <w:t xml:space="preserve">s accounts for up to half of the total variability in </w:t>
+        </w:r>
+      </w:ins>
+      <w:ins w:id="15" w:author="Darcy Webber" w:date="2015-02-11T12:37:00Z">
+        <w:r>
+          <w:rPr>
+            <w:rFonts w:ascii="Times New Roman" w:hAnsi="Times New Roman" w:cs="Times New Roman"/>
+            <w:sz w:val="24"/>
+            <w:szCs w:val="24"/>
+          </w:rPr>
+          <w:t>this species</w:t>
+        </w:r>
+      </w:ins>
+      <w:ins w:id="16" w:author="Darcy Webber" w:date="2015-02-11T12:36:00Z">
+        <w:r>
+          <w:rPr>
+            <w:rFonts w:ascii="Times New Roman" w:hAnsi="Times New Roman" w:cs="Times New Roman"/>
+            <w:sz w:val="24"/>
+            <w:szCs w:val="24"/>
+          </w:rPr>
+          <w:t>.</w:t>
+        </w:r>
+      </w:ins>
+      <w:del w:id="17" w:author="Darcy Webber" w:date="2015-02-11T12:36:00Z">
+        <w:r>
+          <w:rPr>
+            <w:rFonts w:ascii="Times New Roman" w:hAnsi="Times New Roman" w:cs="Times New Roman"/>
+            <w:sz w:val="24"/>
+            <w:szCs w:val="24"/>
+          </w:rPr>
+          <w:delText xml:space="preserve"> </w:delText>
+        </w:r>
+        <w:r>
+          <w:rPr>
+            <w:rFonts w:ascii="Times New Roman" w:hAnsi="Times New Roman" w:cs="Times New Roman"/>
+            <w:sz w:val="24"/>
+            <w:szCs w:val="24"/>
+            <w:highlight w:val="yellow"/>
+          </w:rPr>
+          <w:delText>…. [1-2 sentence summary of most important result for toothfish]</w:delText>
+        </w:r>
+        <w:r>
+          <w:rPr>
+            <w:rFonts w:ascii="Times New Roman" w:hAnsi="Times New Roman" w:cs="Times New Roman"/>
+            <w:sz w:val="24"/>
+            <w:szCs w:val="24"/>
+          </w:rPr>
+          <w:delText>.</w:delText>
+        </w:r>
+      </w:del>
     </w:p>
     <w:p>
       <w:pPr>
@@ -2019,6 +2404,7 @@
           <w:sz w:val="24"/>
           <w:szCs w:val="24"/>
         </w:rPr>
+        <w:lastRenderedPageBreak/>
         <w:t xml:space="preserve">2 </w:t>
       </w:r>
       <w:r>
@@ -2136,23 +2522,13 @@
           <w:szCs w:val="24"/>
         </w:rPr>
       </w:pPr>
-      <w:proofErr w:type="gramStart"/>
-      <w:r>
-        <w:rPr>
-          <w:rFonts w:ascii="Times New Roman" w:hAnsi="Times New Roman" w:cs="Times New Roman"/>
-          <w:sz w:val="24"/>
-          <w:szCs w:val="24"/>
-        </w:rPr>
-        <w:t>where</w:t>
-      </w:r>
-      <w:proofErr w:type="gramEnd"/>
-      <w:r>
-        <w:rPr>
-          <w:rFonts w:ascii="Times New Roman" w:hAnsi="Times New Roman" w:cs="Times New Roman"/>
-          <w:sz w:val="24"/>
-          <w:szCs w:val="24"/>
-        </w:rPr>
-        <w:t xml:space="preserve"> </w:t>
+      <w:r>
+        <w:rPr>
+          <w:rFonts w:ascii="Times New Roman" w:hAnsi="Times New Roman" w:cs="Times New Roman"/>
+          <w:sz w:val="24"/>
+          <w:szCs w:val="24"/>
+        </w:rPr>
+        <w:t xml:space="preserve">where </w:t>
       </w:r>
       <w:proofErr w:type="spellStart"/>
       <w:r>
@@ -2607,7 +2983,6 @@
           <w:szCs w:val="24"/>
         </w:rPr>
       </w:pPr>
-      <w:proofErr w:type="gramStart"/>
       <w:r>
         <w:rPr>
           <w:rFonts w:ascii="Times New Roman" w:hAnsi="Times New Roman" w:cs="Times New Roman"/>
@@ -2616,7 +2991,6 @@
         </w:rPr>
         <w:t xml:space="preserve">where </w:t>
       </w:r>
-      <w:proofErr w:type="gramEnd"/>
       <m:oMath>
         <m:sSubSup>
           <m:sSubSupPr>
@@ -3207,23 +3581,13 @@
           <w:szCs w:val="24"/>
         </w:rPr>
       </w:pPr>
-      <w:proofErr w:type="gramStart"/>
-      <w:r>
-        <w:rPr>
-          <w:rFonts w:ascii="Times New Roman" w:hAnsi="Times New Roman" w:cs="Times New Roman"/>
-          <w:sz w:val="24"/>
-          <w:szCs w:val="24"/>
-        </w:rPr>
-        <w:t>where</w:t>
-      </w:r>
-      <w:proofErr w:type="gramEnd"/>
-      <w:r>
-        <w:rPr>
-          <w:rFonts w:ascii="Times New Roman" w:hAnsi="Times New Roman" w:cs="Times New Roman"/>
-          <w:sz w:val="24"/>
-          <w:szCs w:val="24"/>
-        </w:rPr>
-        <w:t xml:space="preserve"> </w:t>
+      <w:r>
+        <w:rPr>
+          <w:rFonts w:ascii="Times New Roman" w:hAnsi="Times New Roman" w:cs="Times New Roman"/>
+          <w:sz w:val="24"/>
+          <w:szCs w:val="24"/>
+        </w:rPr>
+        <w:t xml:space="preserve">where </w:t>
       </w:r>
       <w:r>
         <w:rPr>
@@ -3538,7 +3902,16 @@
           <w:sz w:val="24"/>
           <w:szCs w:val="24"/>
         </w:rPr>
-        <w:t>), which will vary around the average value for this individual</w:t>
+        <w:t xml:space="preserve">), which will </w:t>
+      </w:r>
+      <w:r>
+        <w:rPr>
+          <w:rFonts w:ascii="Times New Roman" w:hAnsi="Times New Roman" w:cs="Times New Roman"/>
+          <w:sz w:val="24"/>
+          <w:szCs w:val="24"/>
+        </w:rPr>
+        <w:lastRenderedPageBreak/>
+        <w:t>vary around the average value for this individual</w:t>
       </w:r>
       <w:r>
         <w:rPr>
@@ -4345,7 +4718,6 @@
           <w:szCs w:val="24"/>
         </w:rPr>
       </w:pPr>
-      <w:proofErr w:type="gramStart"/>
       <w:r>
         <w:rPr>
           <w:rFonts w:ascii="Times New Roman" w:hAnsi="Times New Roman" w:cs="Times New Roman"/>
@@ -4354,7 +4726,6 @@
         </w:rPr>
         <w:t>where</w:t>
       </w:r>
-      <w:proofErr w:type="gramEnd"/>
     </w:p>
     <w:p>
       <w:pPr>
@@ -4930,23 +5301,13 @@
           <w:szCs w:val="24"/>
         </w:rPr>
       </w:pPr>
-      <w:proofErr w:type="gramStart"/>
-      <w:r>
-        <w:rPr>
-          <w:rFonts w:ascii="Times New Roman" w:hAnsi="Times New Roman" w:cs="Times New Roman"/>
-          <w:sz w:val="24"/>
-          <w:szCs w:val="24"/>
-        </w:rPr>
-        <w:t>where</w:t>
-      </w:r>
-      <w:proofErr w:type="gramEnd"/>
-      <w:r>
-        <w:rPr>
-          <w:rFonts w:ascii="Times New Roman" w:hAnsi="Times New Roman" w:cs="Times New Roman"/>
-          <w:sz w:val="24"/>
-          <w:szCs w:val="24"/>
-        </w:rPr>
-        <w:t xml:space="preserve"> </w:t>
+      <w:r>
+        <w:rPr>
+          <w:rFonts w:ascii="Times New Roman" w:hAnsi="Times New Roman" w:cs="Times New Roman"/>
+          <w:sz w:val="24"/>
+          <w:szCs w:val="24"/>
+        </w:rPr>
+        <w:t xml:space="preserve">where </w:t>
       </w:r>
       <w:proofErr w:type="spellStart"/>
       <w:r>
@@ -5375,27 +5736,32 @@
           <w:szCs w:val="24"/>
           <w:vertAlign w:val="subscript"/>
         </w:rPr>
-        <w:t>0</w:t>
-      </w:r>
-      <w:proofErr w:type="gramStart"/>
+        <w:t>0,s</w:t>
+      </w:r>
+      <w:r>
+        <w:rPr>
+          <w:rFonts w:ascii="Times New Roman" w:hAnsi="Times New Roman" w:cs="Times New Roman"/>
+          <w:sz w:val="24"/>
+          <w:szCs w:val="24"/>
+        </w:rPr>
+        <w:t xml:space="preserve"> that differs between males </w:t>
+      </w:r>
       <w:r>
         <w:rPr>
           <w:rFonts w:ascii="Times New Roman" w:hAnsi="Times New Roman" w:cs="Times New Roman"/>
           <w:i/>
           <w:sz w:val="24"/>
           <w:szCs w:val="24"/>
-          <w:vertAlign w:val="subscript"/>
-        </w:rPr>
-        <w:t>,s</w:t>
-      </w:r>
-      <w:proofErr w:type="gramEnd"/>
-      <w:r>
-        <w:rPr>
-          <w:rFonts w:ascii="Times New Roman" w:hAnsi="Times New Roman" w:cs="Times New Roman"/>
-          <w:sz w:val="24"/>
-          <w:szCs w:val="24"/>
-        </w:rPr>
-        <w:t xml:space="preserve"> that differs between males </w:t>
+        </w:rPr>
+        <w:t>(s=0</w:t>
+      </w:r>
+      <w:r>
+        <w:rPr>
+          <w:rFonts w:ascii="Times New Roman" w:hAnsi="Times New Roman" w:cs="Times New Roman"/>
+          <w:sz w:val="24"/>
+          <w:szCs w:val="24"/>
+        </w:rPr>
+        <w:t xml:space="preserve">) and females </w:t>
       </w:r>
       <w:r>
         <w:rPr>
@@ -5404,15 +5770,15 @@
           <w:sz w:val="24"/>
           <w:szCs w:val="24"/>
         </w:rPr>
-        <w:t>(s=0</w:t>
-      </w:r>
-      <w:r>
-        <w:rPr>
-          <w:rFonts w:ascii="Times New Roman" w:hAnsi="Times New Roman" w:cs="Times New Roman"/>
-          <w:sz w:val="24"/>
-          <w:szCs w:val="24"/>
-        </w:rPr>
-        <w:t xml:space="preserve">) and females </w:t>
+        <w:t>(s=1</w:t>
+      </w:r>
+      <w:r>
+        <w:rPr>
+          <w:rFonts w:ascii="Times New Roman" w:hAnsi="Times New Roman" w:cs="Times New Roman"/>
+          <w:sz w:val="24"/>
+          <w:szCs w:val="24"/>
+        </w:rPr>
+        <w:t xml:space="preserve">), and this age-at-birth for each sex is estimated.  Eq. 4 can then be used to calculate the predicted length at of first capture </w:t>
       </w:r>
       <w:r>
         <w:rPr>
@@ -5421,35 +5787,7 @@
           <w:sz w:val="24"/>
           <w:szCs w:val="24"/>
         </w:rPr>
-        <w:t>(s=1</w:t>
-      </w:r>
-      <w:r>
-        <w:rPr>
-          <w:rFonts w:ascii="Times New Roman" w:hAnsi="Times New Roman" w:cs="Times New Roman"/>
-          <w:sz w:val="24"/>
-          <w:szCs w:val="24"/>
-        </w:rPr>
-        <w:t xml:space="preserve">), and this age-at-birth for each sex is estimated.  Eq. 4 can then be used to calculate the predicted length at of first capture </w:t>
-      </w:r>
-      <w:proofErr w:type="gramStart"/>
-      <w:r>
-        <w:rPr>
-          <w:rFonts w:ascii="Times New Roman" w:hAnsi="Times New Roman" w:cs="Times New Roman"/>
-          <w:i/>
-          <w:sz w:val="24"/>
-          <w:szCs w:val="24"/>
-        </w:rPr>
-        <w:t>L(</w:t>
-      </w:r>
-      <w:proofErr w:type="gramEnd"/>
-      <w:r>
-        <w:rPr>
-          <w:rFonts w:ascii="Times New Roman" w:hAnsi="Times New Roman" w:cs="Times New Roman"/>
-          <w:i/>
-          <w:sz w:val="24"/>
-          <w:szCs w:val="24"/>
-        </w:rPr>
-        <w:t>t</w:t>
+        <w:t>L(t</w:t>
       </w:r>
       <w:r>
         <w:rPr>
@@ -6038,7 +6376,6 @@
           <w:szCs w:val="24"/>
         </w:rPr>
       </w:pPr>
-      <w:proofErr w:type="gramStart"/>
       <w:r>
         <w:rPr>
           <w:rFonts w:ascii="Times New Roman" w:hAnsi="Times New Roman" w:cs="Times New Roman"/>
@@ -6048,7 +6385,6 @@
         </w:rPr>
         <w:t xml:space="preserve">where </w:t>
       </w:r>
-      <w:proofErr w:type="gramEnd"/>
       <m:oMath>
         <m:sSub>
           <m:sSubPr>
@@ -6620,7 +6956,7 @@
         </w:rPr>
         <w:t xml:space="preserve">available from: </w:t>
       </w:r>
-      <w:hyperlink r:id="rId10" w:history="1">
+      <w:hyperlink r:id="rId11" w:history="1">
         <w:r>
           <w:rPr>
             <w:rStyle w:val="Hyperlink"/>
@@ -6718,7 +7054,7 @@
         </w:rPr>
         <w:t>(</w:t>
       </w:r>
-      <w:hyperlink r:id="rId11" w:history="1">
+      <w:hyperlink r:id="rId12" w:history="1">
         <w:r>
           <w:rPr>
             <w:rStyle w:val="Hyperlink"/>
@@ -7009,23 +7345,13 @@
           <w:szCs w:val="24"/>
         </w:rPr>
       </w:pPr>
-      <w:proofErr w:type="gramStart"/>
-      <w:r>
-        <w:rPr>
-          <w:rFonts w:ascii="Times New Roman" w:hAnsi="Times New Roman" w:cs="Times New Roman"/>
-          <w:sz w:val="24"/>
-          <w:szCs w:val="24"/>
-        </w:rPr>
-        <w:t>which</w:t>
-      </w:r>
-      <w:proofErr w:type="gramEnd"/>
-      <w:r>
-        <w:rPr>
-          <w:rFonts w:ascii="Times New Roman" w:hAnsi="Times New Roman" w:cs="Times New Roman"/>
-          <w:sz w:val="24"/>
-          <w:szCs w:val="24"/>
-        </w:rPr>
-        <w:t xml:space="preserve"> is obtained by setting Eqn. 1 equal to zero, substituting in Eqn. 3, and rearranging.  </w:t>
+      <w:r>
+        <w:rPr>
+          <w:rFonts w:ascii="Times New Roman" w:hAnsi="Times New Roman" w:cs="Times New Roman"/>
+          <w:sz w:val="24"/>
+          <w:szCs w:val="24"/>
+        </w:rPr>
+        <w:t xml:space="preserve">which is obtained by setting Eqn. 1 equal to zero, substituting in Eqn. 3, and rearranging.  </w:t>
       </w:r>
       <w:r>
         <w:rPr>
@@ -7246,6 +7572,7 @@
           <w:sz w:val="24"/>
           <w:szCs w:val="24"/>
         </w:rPr>
+        <w:lastRenderedPageBreak/>
         <w:tab/>
       </w:r>
       <w:r>
@@ -7961,7 +8288,6 @@
         </w:rPr>
         <w:t xml:space="preserve">length (cm) at first capture </w:t>
       </w:r>
-      <w:proofErr w:type="gramStart"/>
       <w:r>
         <w:rPr>
           <w:rFonts w:ascii="Times New Roman" w:hAnsi="Times New Roman" w:cs="Times New Roman"/>
@@ -7988,17 +8314,7 @@
           <w:sz w:val="24"/>
           <w:szCs w:val="24"/>
         </w:rPr>
-        <w:t>(</w:t>
-      </w:r>
-      <w:proofErr w:type="gramEnd"/>
-      <w:r>
-        <w:rPr>
-          <w:rFonts w:ascii="Times New Roman" w:hAnsi="Times New Roman" w:cs="Times New Roman"/>
-          <w:i/>
-          <w:sz w:val="24"/>
-          <w:szCs w:val="24"/>
-        </w:rPr>
-        <w:t>t</w:t>
+        <w:t>(t</w:t>
       </w:r>
       <w:r>
         <w:rPr>
@@ -8623,7 +8939,6 @@
         </w:rPr>
         <w:t>0</w:t>
       </w:r>
-      <w:proofErr w:type="gramStart"/>
       <w:r>
         <w:rPr>
           <w:rFonts w:ascii="Times New Roman" w:hAnsi="Times New Roman" w:cs="Times New Roman"/>
@@ -8634,7 +8949,6 @@
         </w:rPr>
         <w:t>,s</w:t>
       </w:r>
-      <w:proofErr w:type="gramEnd"/>
       <w:r>
         <w:rPr>
           <w:rFonts w:ascii="Times New Roman" w:hAnsi="Times New Roman" w:cs="Times New Roman"/>
@@ -8893,7 +9207,7 @@
         </w:rPr>
         <w:t xml:space="preserve">Preliminary exploration indicated that seasonal effects could not be explored because all </w:t>
       </w:r>
-      <w:ins w:id="2" w:author="Darcy Webber" w:date="2015-02-05T14:57:00Z">
+      <w:ins w:id="18" w:author="Darcy Webber" w:date="2015-02-05T14:57:00Z">
         <w:r>
           <w:rPr>
             <w:rFonts w:ascii="Times New Roman" w:hAnsi="Times New Roman" w:cs="Times New Roman"/>
@@ -8909,7 +9223,16 @@
           <w:sz w:val="24"/>
           <w:szCs w:val="24"/>
         </w:rPr>
-        <w:t>recaptures are observed during a few months (</w:t>
+        <w:t xml:space="preserve">recaptures are </w:t>
+      </w:r>
+      <w:r>
+        <w:rPr>
+          <w:rFonts w:ascii="Times New Roman" w:hAnsi="Times New Roman" w:cs="Times New Roman"/>
+          <w:sz w:val="24"/>
+          <w:szCs w:val="24"/>
+        </w:rPr>
+        <w:lastRenderedPageBreak/>
+        <w:t>observed during a few months (</w:t>
       </w:r>
       <w:r>
         <w:rPr>
@@ -9606,8 +9929,8 @@
         </w:rPr>
         <w:t xml:space="preserve"> and the </w:t>
       </w:r>
-      <w:commentRangeStart w:id="3"/>
-      <w:commentRangeStart w:id="4"/>
+      <w:commentRangeStart w:id="19"/>
+      <w:commentRangeStart w:id="20"/>
       <w:r>
         <w:rPr>
           <w:rFonts w:ascii="Times New Roman" w:hAnsi="Times New Roman" w:cs="Times New Roman"/>
@@ -9632,19 +9955,19 @@
         </w:rPr>
         <w:t xml:space="preserve"> </w:t>
       </w:r>
-      <w:commentRangeEnd w:id="3"/>
+      <w:commentRangeEnd w:id="19"/>
       <w:r>
         <w:rPr>
           <w:rStyle w:val="CommentReference"/>
         </w:rPr>
-        <w:commentReference w:id="3"/>
-      </w:r>
-      <w:commentRangeEnd w:id="4"/>
+        <w:commentReference w:id="19"/>
+      </w:r>
+      <w:commentRangeEnd w:id="20"/>
       <w:r>
         <w:rPr>
           <w:rStyle w:val="CommentReference"/>
         </w:rPr>
-        <w:commentReference w:id="4"/>
+        <w:commentReference w:id="20"/>
       </w:r>
       <w:r>
         <w:rPr>
@@ -10047,7 +10370,6 @@
           <w:szCs w:val="24"/>
         </w:rPr>
       </w:pPr>
-      <w:proofErr w:type="gramStart"/>
       <w:r>
         <w:rPr>
           <w:rFonts w:ascii="Times New Roman" w:hAnsi="Times New Roman" w:cs="Times New Roman"/>
@@ -10056,7 +10378,6 @@
         </w:rPr>
         <w:t>and</w:t>
       </w:r>
-      <w:proofErr w:type="gramEnd"/>
     </w:p>
     <w:p>
       <w:pPr>
@@ -10340,7 +10661,6 @@
         </w:rPr>
         <w:t>0</w:t>
       </w:r>
-      <w:proofErr w:type="gramStart"/>
       <w:r>
         <w:rPr>
           <w:rFonts w:ascii="Times New Roman" w:hAnsi="Times New Roman" w:cs="Times New Roman"/>
@@ -10351,7 +10671,6 @@
         </w:rPr>
         <w:t>,s</w:t>
       </w:r>
-      <w:proofErr w:type="gramEnd"/>
       <w:r>
         <w:rPr>
           <w:rFonts w:ascii="Times New Roman" w:hAnsi="Times New Roman" w:cs="Times New Roman"/>
@@ -10690,23 +11009,13 @@
         </w:rPr>
         <w:t xml:space="preserve">The </w:t>
       </w:r>
-      <w:proofErr w:type="gramStart"/>
-      <w:r>
-        <w:rPr>
-          <w:rFonts w:ascii="Times New Roman" w:hAnsi="Times New Roman" w:cs="Times New Roman"/>
-          <w:sz w:val="24"/>
-          <w:szCs w:val="24"/>
-        </w:rPr>
-        <w:t>c.v</w:t>
-      </w:r>
-      <w:proofErr w:type="gramEnd"/>
-      <w:r>
-        <w:rPr>
-          <w:rFonts w:ascii="Times New Roman" w:hAnsi="Times New Roman" w:cs="Times New Roman"/>
-          <w:sz w:val="24"/>
-          <w:szCs w:val="24"/>
-        </w:rPr>
-        <w:t>.</w:t>
+      <w:r>
+        <w:rPr>
+          <w:rFonts w:ascii="Times New Roman" w:hAnsi="Times New Roman" w:cs="Times New Roman"/>
+          <w:sz w:val="24"/>
+          <w:szCs w:val="24"/>
+        </w:rPr>
+        <w:t>c.v.</w:t>
       </w:r>
       <w:r>
         <w:rPr>
@@ -10765,7 +11074,16 @@
           <w:sz w:val="24"/>
           <w:szCs w:val="24"/>
         </w:rPr>
-        <w:t xml:space="preserve">In the remaining scenarios, </w:t>
+        <w:t xml:space="preserve">In </w:t>
+      </w:r>
+      <w:r>
+        <w:rPr>
+          <w:rFonts w:ascii="Times New Roman" w:hAnsi="Times New Roman" w:cs="Times New Roman"/>
+          <w:sz w:val="24"/>
+          <w:szCs w:val="24"/>
+        </w:rPr>
+        <w:lastRenderedPageBreak/>
+        <w:t xml:space="preserve">the remaining scenarios, </w:t>
       </w:r>
       <w:r>
         <w:rPr>
@@ -10846,7 +11164,6 @@
         </w:rPr>
         <w:t>k</w:t>
       </w:r>
-      <w:proofErr w:type="gramStart"/>
       <w:r>
         <w:rPr>
           <w:rFonts w:ascii="Times New Roman" w:hAnsi="Times New Roman" w:cs="Times New Roman"/>
@@ -10858,7 +11175,6 @@
         <w:t>,s</w:t>
       </w:r>
       <w:proofErr w:type="spellEnd"/>
-      <w:proofErr w:type="gramEnd"/>
       <w:r>
         <w:rPr>
           <w:rFonts w:ascii="Times New Roman" w:hAnsi="Times New Roman" w:cs="Times New Roman"/>
@@ -11300,6 +11616,7 @@
           <w:sz w:val="24"/>
           <w:szCs w:val="24"/>
         </w:rPr>
+        <w:lastRenderedPageBreak/>
         <w:t xml:space="preserve">3 </w:t>
       </w:r>
       <w:r>
@@ -11790,20 +12107,8 @@
           <w:szCs w:val="24"/>
           <w:vertAlign w:val="subscript"/>
         </w:rPr>
-        <w:t>0</w:t>
-      </w:r>
-      <w:proofErr w:type="gramStart"/>
-      <w:r>
-        <w:rPr>
-          <w:rFonts w:ascii="Times New Roman" w:hAnsi="Times New Roman" w:cs="Times New Roman"/>
-          <w:i/>
-          <w:sz w:val="24"/>
-          <w:szCs w:val="24"/>
-          <w:vertAlign w:val="subscript"/>
-        </w:rPr>
-        <w:t>,s</w:t>
-      </w:r>
-      <w:proofErr w:type="gramEnd"/>
+        <w:t>0,s</w:t>
+      </w:r>
       <w:r>
         <w:rPr>
           <w:rFonts w:ascii="Times New Roman" w:hAnsi="Times New Roman" w:cs="Times New Roman"/>
@@ -11951,99 +12256,75 @@
           <w:szCs w:val="24"/>
           <w:vertAlign w:val="subscript"/>
         </w:rPr>
-        <w:t>0</w:t>
-      </w:r>
-      <w:proofErr w:type="gramStart"/>
+        <w:t>0,s</w:t>
+      </w:r>
+      <w:r>
+        <w:rPr>
+          <w:rFonts w:ascii="Times New Roman" w:hAnsi="Times New Roman" w:cs="Times New Roman"/>
+          <w:sz w:val="24"/>
+          <w:szCs w:val="24"/>
+        </w:rPr>
+        <w:t xml:space="preserve"> from</w:t>
+      </w:r>
+      <w:r>
+        <w:rPr>
+          <w:rFonts w:ascii="Times New Roman" w:hAnsi="Times New Roman" w:cs="Times New Roman"/>
+          <w:sz w:val="24"/>
+          <w:szCs w:val="24"/>
+        </w:rPr>
+        <w:t xml:space="preserve"> Dunn et al. (2006) is -</w:t>
+      </w:r>
+      <w:r>
+        <w:rPr>
+          <w:rFonts w:ascii="Times New Roman" w:hAnsi="Times New Roman" w:cs="Times New Roman"/>
+          <w:sz w:val="24"/>
+          <w:szCs w:val="24"/>
+        </w:rPr>
+        <w:t>0.34cm and 3.98cm for females and males</w:t>
+      </w:r>
+      <w:r>
+        <w:rPr>
+          <w:rFonts w:ascii="Times New Roman" w:hAnsi="Times New Roman" w:cs="Times New Roman"/>
+          <w:sz w:val="24"/>
+          <w:szCs w:val="24"/>
+        </w:rPr>
+        <w:t>, respectively</w:t>
+      </w:r>
+      <w:r>
+        <w:rPr>
+          <w:rFonts w:ascii="Times New Roman" w:hAnsi="Times New Roman" w:cs="Times New Roman"/>
+          <w:sz w:val="24"/>
+          <w:szCs w:val="24"/>
+        </w:rPr>
+        <w:t xml:space="preserve">.  </w:t>
+      </w:r>
+      <w:r>
+        <w:rPr>
+          <w:rFonts w:ascii="Times New Roman" w:hAnsi="Times New Roman" w:cs="Times New Roman"/>
+          <w:sz w:val="24"/>
+          <w:szCs w:val="24"/>
+        </w:rPr>
+        <w:t xml:space="preserve">Here </w:t>
+      </w:r>
       <w:r>
         <w:rPr>
           <w:rFonts w:ascii="Times New Roman" w:hAnsi="Times New Roman" w:cs="Times New Roman"/>
           <w:i/>
           <w:sz w:val="24"/>
           <w:szCs w:val="24"/>
+        </w:rPr>
+        <w:t>L</w:t>
+      </w:r>
+      <w:r>
+        <w:rPr>
+          <w:rFonts w:ascii="Times New Roman" w:hAnsi="Times New Roman" w:cs="Times New Roman"/>
+          <w:i/>
+          <w:sz w:val="24"/>
+          <w:szCs w:val="24"/>
           <w:vertAlign w:val="subscript"/>
         </w:rPr>
-        <w:t>,s</w:t>
-      </w:r>
-      <w:proofErr w:type="gramEnd"/>
-      <w:r>
-        <w:rPr>
-          <w:rFonts w:ascii="Times New Roman" w:hAnsi="Times New Roman" w:cs="Times New Roman"/>
-          <w:sz w:val="24"/>
-          <w:szCs w:val="24"/>
-        </w:rPr>
-        <w:t xml:space="preserve"> from</w:t>
-      </w:r>
-      <w:r>
-        <w:rPr>
-          <w:rFonts w:ascii="Times New Roman" w:hAnsi="Times New Roman" w:cs="Times New Roman"/>
-          <w:sz w:val="24"/>
-          <w:szCs w:val="24"/>
-        </w:rPr>
-        <w:t xml:space="preserve"> Dunn et al. (2006) is -</w:t>
-      </w:r>
-      <w:r>
-        <w:rPr>
-          <w:rFonts w:ascii="Times New Roman" w:hAnsi="Times New Roman" w:cs="Times New Roman"/>
-          <w:sz w:val="24"/>
-          <w:szCs w:val="24"/>
-        </w:rPr>
-        <w:t>0.34cm and 3.98cm for females and males</w:t>
-      </w:r>
-      <w:r>
-        <w:rPr>
-          <w:rFonts w:ascii="Times New Roman" w:hAnsi="Times New Roman" w:cs="Times New Roman"/>
-          <w:sz w:val="24"/>
-          <w:szCs w:val="24"/>
-        </w:rPr>
-        <w:t>, respectively</w:t>
-      </w:r>
-      <w:r>
-        <w:rPr>
-          <w:rFonts w:ascii="Times New Roman" w:hAnsi="Times New Roman" w:cs="Times New Roman"/>
-          <w:sz w:val="24"/>
-          <w:szCs w:val="24"/>
-        </w:rPr>
-        <w:t xml:space="preserve">.  </w:t>
-      </w:r>
-      <w:r>
-        <w:rPr>
-          <w:rFonts w:ascii="Times New Roman" w:hAnsi="Times New Roman" w:cs="Times New Roman"/>
-          <w:sz w:val="24"/>
-          <w:szCs w:val="24"/>
-        </w:rPr>
-        <w:t xml:space="preserve">Here </w:t>
-      </w:r>
-      <w:r>
-        <w:rPr>
-          <w:rFonts w:ascii="Times New Roman" w:hAnsi="Times New Roman" w:cs="Times New Roman"/>
-          <w:i/>
-          <w:sz w:val="24"/>
-          <w:szCs w:val="24"/>
-        </w:rPr>
-        <w:t>L</w:t>
-      </w:r>
-      <w:r>
-        <w:rPr>
-          <w:rFonts w:ascii="Times New Roman" w:hAnsi="Times New Roman" w:cs="Times New Roman"/>
-          <w:i/>
-          <w:sz w:val="24"/>
-          <w:szCs w:val="24"/>
-          <w:vertAlign w:val="subscript"/>
-        </w:rPr>
-        <w:t>0</w:t>
-      </w:r>
-      <w:proofErr w:type="gramStart"/>
-      <w:r>
-        <w:rPr>
-          <w:rFonts w:ascii="Times New Roman" w:hAnsi="Times New Roman" w:cs="Times New Roman"/>
-          <w:i/>
-          <w:sz w:val="24"/>
-          <w:szCs w:val="24"/>
-          <w:vertAlign w:val="subscript"/>
-        </w:rPr>
-        <w:t>,s</w:t>
-      </w:r>
-      <w:proofErr w:type="gramEnd"/>
+        <w:t>0,s</w:t>
+      </w:r>
       <w:r>
         <w:rPr>
           <w:rFonts w:ascii="Times New Roman" w:hAnsi="Times New Roman" w:cs="Times New Roman"/>
@@ -12252,25 +12533,7 @@
           <w:sz w:val="24"/>
           <w:szCs w:val="24"/>
         </w:rPr>
-        <w:t xml:space="preserve"> (compared with 180.20cm and 169.07cm in Dunn et al. 2006).  The </w:t>
-      </w:r>
-      <w:proofErr w:type="gramStart"/>
-      <w:r>
-        <w:rPr>
-          <w:rFonts w:ascii="Times New Roman" w:hAnsi="Times New Roman" w:cs="Times New Roman"/>
-          <w:sz w:val="24"/>
-          <w:szCs w:val="24"/>
-        </w:rPr>
-        <w:t>c.v</w:t>
-      </w:r>
-      <w:proofErr w:type="gramEnd"/>
-      <w:r>
-        <w:rPr>
-          <w:rFonts w:ascii="Times New Roman" w:hAnsi="Times New Roman" w:cs="Times New Roman"/>
-          <w:sz w:val="24"/>
-          <w:szCs w:val="24"/>
-        </w:rPr>
-        <w:t>.</w:t>
+        <w:t xml:space="preserve"> (compared with 180.20cm and 169.07cm in Dunn et al. 2006).  The c.v.</w:t>
       </w:r>
       <w:r>
         <w:rPr>
@@ -12336,6 +12599,7 @@
       <w:pPr>
         <w:spacing w:line="480" w:lineRule="auto"/>
         <w:rPr>
+          <w:ins w:id="21" w:author="Darcy Webber" w:date="2015-02-11T12:38:00Z"/>
           <w:rFonts w:ascii="Times New Roman" w:hAnsi="Times New Roman" w:cs="Times New Roman"/>
           <w:sz w:val="24"/>
           <w:szCs w:val="24"/>
@@ -12616,7 +12880,7 @@
         </w:rPr>
         <w:t>In this model, the log-standard deviation of residual variation in growth rates</w:t>
       </w:r>
-      <w:ins w:id="5" w:author="darcy" w:date="2015-02-11T09:23:00Z">
+      <w:ins w:id="22" w:author="darcy" w:date="2015-02-11T09:23:00Z">
         <w:r>
           <w:rPr>
             <w:rFonts w:ascii="Times New Roman" w:hAnsi="Times New Roman" w:cs="Times New Roman"/>
@@ -12625,14 +12889,13 @@
           </w:rPr>
           <w:t xml:space="preserve"> (</w:t>
         </w:r>
-        <w:proofErr w:type="gramStart"/>
         <w:r>
           <w:rPr>
             <w:rFonts w:ascii="Times New Roman" w:hAnsi="Times New Roman" w:cs="Times New Roman"/>
             <w:i/>
             <w:sz w:val="24"/>
             <w:szCs w:val="24"/>
-            <w:rPrChange w:id="6" w:author="darcy" w:date="2015-02-11T09:23:00Z">
+            <w:rPrChange w:id="23" w:author="darcy" w:date="2015-02-11T09:23:00Z">
               <w:rPr>
                 <w:rFonts w:ascii="Times New Roman" w:hAnsi="Times New Roman" w:cs="Times New Roman"/>
                 <w:sz w:val="24"/>
@@ -12643,7 +12906,6 @@
           <w:t>log(</w:t>
         </w:r>
         <w:proofErr w:type="spellStart"/>
-        <w:proofErr w:type="gramEnd"/>
         <w:r>
           <w:rPr>
             <w:rFonts w:ascii="Times New Roman" w:hAnsi="Times New Roman" w:cs="Times New Roman"/>
@@ -12670,7 +12932,7 @@
             <w:i/>
             <w:sz w:val="24"/>
             <w:szCs w:val="24"/>
-            <w:rPrChange w:id="7" w:author="darcy" w:date="2015-02-11T09:23:00Z">
+            <w:rPrChange w:id="24" w:author="darcy" w:date="2015-02-11T09:23:00Z">
               <w:rPr>
                 <w:rFonts w:ascii="Times New Roman" w:hAnsi="Times New Roman" w:cs="Times New Roman"/>
                 <w:sz w:val="24"/>
@@ -12697,7 +12959,7 @@
         </w:rPr>
         <w:t xml:space="preserve"> was </w:t>
       </w:r>
-      <w:ins w:id="8" w:author="darcy" w:date="2015-02-11T09:22:00Z">
+      <w:ins w:id="25" w:author="darcy" w:date="2015-02-11T09:22:00Z">
         <w:r>
           <w:rPr>
             <w:rFonts w:ascii="Times New Roman" w:hAnsi="Times New Roman" w:cs="Times New Roman"/>
@@ -12707,7 +12969,7 @@
           <w:t>-0.459</w:t>
         </w:r>
       </w:ins>
-      <w:del w:id="9" w:author="darcy" w:date="2015-02-11T09:23:00Z">
+      <w:del w:id="26" w:author="darcy" w:date="2015-02-11T09:23:00Z">
         <w:r>
           <w:rPr>
             <w:rFonts w:ascii="Times New Roman" w:hAnsi="Times New Roman" w:cs="Times New Roman"/>
@@ -12717,7 +12979,7 @@
           </w:rPr>
           <w:delText>0.</w:delText>
         </w:r>
-        <w:commentRangeStart w:id="10"/>
+        <w:commentRangeStart w:id="27"/>
         <w:r>
           <w:rPr>
             <w:rFonts w:ascii="Times New Roman" w:hAnsi="Times New Roman" w:cs="Times New Roman"/>
@@ -12727,12 +12989,12 @@
           </w:rPr>
           <w:delText>XX</w:delText>
         </w:r>
-        <w:commentRangeEnd w:id="10"/>
+        <w:commentRangeEnd w:id="27"/>
         <w:r>
           <w:rPr>
             <w:rStyle w:val="CommentReference"/>
           </w:rPr>
-          <w:commentReference w:id="10"/>
+          <w:commentReference w:id="27"/>
         </w:r>
         <w:r>
           <w:rPr>
@@ -12776,7 +13038,7 @@
         </w:rPr>
         <w:t>0.</w:t>
       </w:r>
-      <w:commentRangeStart w:id="11"/>
+      <w:commentRangeStart w:id="28"/>
       <w:r>
         <w:rPr>
           <w:rFonts w:ascii="Times New Roman" w:hAnsi="Times New Roman" w:cs="Times New Roman"/>
@@ -12794,12 +13056,12 @@
         </w:rPr>
         <w:t xml:space="preserve"> </w:t>
       </w:r>
-      <w:commentRangeEnd w:id="11"/>
+      <w:commentRangeEnd w:id="28"/>
       <w:r>
         <w:rPr>
           <w:rStyle w:val="CommentReference"/>
         </w:rPr>
-        <w:commentReference w:id="11"/>
+        <w:commentReference w:id="28"/>
       </w:r>
       <w:r>
         <w:rPr>
@@ -13058,7 +13320,35 @@
           <w:sz w:val="24"/>
           <w:szCs w:val="24"/>
         </w:rPr>
-        <w:t>is lower as some of the variability is apportioned into the time-varying individual variation (</w:t>
+        <w:t xml:space="preserve">is lower as </w:t>
+      </w:r>
+      <w:del w:id="29" w:author="Darcy Webber" w:date="2015-02-11T12:40:00Z">
+        <w:r>
+          <w:rPr>
+            <w:rFonts w:ascii="Times New Roman" w:hAnsi="Times New Roman" w:cs="Times New Roman"/>
+            <w:sz w:val="24"/>
+            <w:szCs w:val="24"/>
+          </w:rPr>
+          <w:delText xml:space="preserve">some </w:delText>
+        </w:r>
+      </w:del>
+      <w:ins w:id="30" w:author="Darcy Webber" w:date="2015-02-11T12:40:00Z">
+        <w:r>
+          <w:rPr>
+            <w:rFonts w:ascii="Times New Roman" w:hAnsi="Times New Roman" w:cs="Times New Roman"/>
+            <w:sz w:val="24"/>
+            <w:szCs w:val="24"/>
+          </w:rPr>
+          <w:t xml:space="preserve">over half </w:t>
+        </w:r>
+      </w:ins>
+      <w:r>
+        <w:rPr>
+          <w:rFonts w:ascii="Times New Roman" w:hAnsi="Times New Roman" w:cs="Times New Roman"/>
+          <w:sz w:val="24"/>
+          <w:szCs w:val="24"/>
+        </w:rPr>
+        <w:t>of the variability is apportioned into the time-varying individual variation (</w:t>
       </w:r>
       <w:proofErr w:type="spellStart"/>
       <w:r>
@@ -13167,7 +13457,32 @@
           <w:sz w:val="24"/>
           <w:szCs w:val="24"/>
         </w:rPr>
-        <w:t xml:space="preserve">  The model that included variation in indiv</w:t>
+        <w:t xml:space="preserve">  </w:t>
+      </w:r>
+    </w:p>
+    <w:p>
+      <w:pPr>
+        <w:spacing w:line="480" w:lineRule="auto"/>
+        <w:ind w:firstLine="720"/>
+        <w:rPr>
+          <w:rFonts w:ascii="Times New Roman" w:hAnsi="Times New Roman" w:cs="Times New Roman"/>
+          <w:sz w:val="24"/>
+          <w:szCs w:val="24"/>
+        </w:rPr>
+        <w:pPrChange w:id="31" w:author="Darcy Webber" w:date="2015-02-11T12:38:00Z">
+          <w:pPr>
+            <w:spacing w:line="480" w:lineRule="auto"/>
+          </w:pPr>
+        </w:pPrChange>
+      </w:pPr>
+      <w:r>
+        <w:rPr>
+          <w:rFonts w:ascii="Times New Roman" w:hAnsi="Times New Roman" w:cs="Times New Roman"/>
+          <w:sz w:val="24"/>
+          <w:szCs w:val="24"/>
+        </w:rPr>
+        <w:lastRenderedPageBreak/>
+        <w:t>The model that included variation in indiv</w:t>
       </w:r>
       <w:r>
         <w:rPr>
@@ -13203,21 +13518,9 @@
           <w:szCs w:val="24"/>
           <w:vertAlign w:val="subscript"/>
         </w:rPr>
-        <w:t>s</w:t>
-      </w:r>
-      <w:proofErr w:type="gramStart"/>
-      <w:r>
-        <w:rPr>
-          <w:rFonts w:ascii="Times New Roman" w:hAnsi="Times New Roman" w:cs="Times New Roman"/>
-          <w:i/>
-          <w:sz w:val="24"/>
-          <w:szCs w:val="24"/>
-          <w:vertAlign w:val="subscript"/>
-        </w:rPr>
-        <w:t>,i</w:t>
+        <w:t>s,i</w:t>
       </w:r>
       <w:proofErr w:type="spellEnd"/>
-      <w:proofErr w:type="gramEnd"/>
       <w:r>
         <w:rPr>
           <w:rFonts w:ascii="Times New Roman" w:hAnsi="Times New Roman" w:cs="Times New Roman"/>
@@ -13603,7 +13906,7 @@
         </w:rPr>
         <w:t xml:space="preserve">around the </w:t>
       </w:r>
-      <w:del w:id="12" w:author="darcy" w:date="2015-02-08T13:21:00Z">
+      <w:del w:id="32" w:author="darcy" w:date="2015-02-08T13:21:00Z">
         <w:r>
           <w:rPr>
             <w:rFonts w:ascii="Times New Roman" w:hAnsi="Times New Roman" w:cs="Times New Roman"/>
@@ -13613,7 +13916,7 @@
           <w:delText xml:space="preserve">average </w:delText>
         </w:r>
       </w:del>
-      <w:ins w:id="13" w:author="darcy" w:date="2015-02-08T13:21:00Z">
+      <w:ins w:id="33" w:author="darcy" w:date="2015-02-08T13:21:00Z">
         <w:r>
           <w:rPr>
             <w:rFonts w:ascii="Times New Roman" w:hAnsi="Times New Roman" w:cs="Times New Roman"/>
@@ -13877,7 +14180,6 @@
         </w:rPr>
         <w:t>0</w:t>
       </w:r>
-      <w:proofErr w:type="gramStart"/>
       <w:r>
         <w:rPr>
           <w:rFonts w:ascii="Times New Roman" w:hAnsi="Times New Roman" w:cs="Times New Roman"/>
@@ -13888,7 +14190,6 @@
         </w:rPr>
         <w:t>,s</w:t>
       </w:r>
-      <w:proofErr w:type="gramEnd"/>
       <w:r>
         <w:rPr>
           <w:rFonts w:ascii="Times New Roman" w:hAnsi="Times New Roman" w:cs="Times New Roman"/>
@@ -13913,7 +14214,7 @@
         </w:rPr>
         <w:t xml:space="preserve">also unbiased for all sample sizes, but has very high imprecision (i.e., an SD of </w:t>
       </w:r>
-      <w:commentRangeStart w:id="14"/>
+      <w:commentRangeStart w:id="34"/>
       <w:r>
         <w:rPr>
           <w:rFonts w:ascii="Times New Roman" w:hAnsi="Times New Roman" w:cs="Times New Roman"/>
@@ -13923,12 +14224,12 @@
         </w:rPr>
         <w:t>XXX</w:t>
       </w:r>
-      <w:commentRangeEnd w:id="14"/>
+      <w:commentRangeEnd w:id="34"/>
       <w:r>
         <w:rPr>
           <w:rStyle w:val="CommentReference"/>
         </w:rPr>
-        <w:commentReference w:id="14"/>
+        <w:commentReference w:id="34"/>
       </w:r>
       <w:r>
         <w:rPr>
@@ -14074,19 +14375,9 @@
           <w:sz w:val="24"/>
           <w:szCs w:val="24"/>
         </w:rPr>
-        <w:t xml:space="preserve">, and has </w:t>
-      </w:r>
-      <w:bookmarkStart w:id="15" w:name="_GoBack"/>
-      <w:bookmarkEnd w:id="15"/>
-      <w:r>
-        <w:rPr>
-          <w:rFonts w:ascii="Times New Roman" w:hAnsi="Times New Roman" w:cs="Times New Roman"/>
-          <w:sz w:val="24"/>
-          <w:szCs w:val="24"/>
-        </w:rPr>
-        <w:t xml:space="preserve">an SD of </w:t>
-      </w:r>
-      <w:commentRangeStart w:id="16"/>
+        <w:t xml:space="preserve">, and has an SD of </w:t>
+      </w:r>
+      <w:commentRangeStart w:id="35"/>
       <w:r>
         <w:rPr>
           <w:rFonts w:ascii="Times New Roman" w:hAnsi="Times New Roman" w:cs="Times New Roman"/>
@@ -14104,12 +14395,12 @@
         </w:rPr>
         <w:t xml:space="preserve"> </w:t>
       </w:r>
-      <w:commentRangeEnd w:id="16"/>
+      <w:commentRangeEnd w:id="35"/>
       <w:r>
         <w:rPr>
           <w:rStyle w:val="CommentReference"/>
         </w:rPr>
-        <w:commentReference w:id="16"/>
+        <w:commentReference w:id="35"/>
       </w:r>
       <w:r>
         <w:rPr>
@@ -14378,7 +14669,7 @@
         </w:rPr>
         <w:t xml:space="preserve">parameter was </w:t>
       </w:r>
-      <w:commentRangeStart w:id="17"/>
+      <w:commentRangeStart w:id="36"/>
       <w:r>
         <w:rPr>
           <w:rFonts w:ascii="Times New Roman" w:hAnsi="Times New Roman" w:cs="Times New Roman"/>
@@ -14387,7 +14678,7 @@
         </w:rPr>
         <w:t xml:space="preserve">approximately unbiased for all sample sizes, and relatively </w:t>
       </w:r>
-      <w:del w:id="18" w:author="Darcy Webber" w:date="2015-02-05T15:15:00Z">
+      <w:del w:id="37" w:author="Darcy Webber" w:date="2015-02-05T15:15:00Z">
         <w:r>
           <w:rPr>
             <w:rFonts w:ascii="Times New Roman" w:hAnsi="Times New Roman" w:cs="Times New Roman"/>
@@ -14397,7 +14688,7 @@
           <w:delText xml:space="preserve">precision </w:delText>
         </w:r>
       </w:del>
-      <w:ins w:id="19" w:author="Darcy Webber" w:date="2015-02-05T15:15:00Z">
+      <w:ins w:id="38" w:author="Darcy Webber" w:date="2015-02-05T15:15:00Z">
         <w:r>
           <w:rPr>
             <w:rFonts w:ascii="Times New Roman" w:hAnsi="Times New Roman" w:cs="Times New Roman"/>
@@ -14433,12 +14724,12 @@
         </w:rPr>
         <w:t>100</w:t>
       </w:r>
-      <w:commentRangeEnd w:id="17"/>
+      <w:commentRangeEnd w:id="36"/>
       <w:r>
         <w:rPr>
           <w:rStyle w:val="CommentReference"/>
         </w:rPr>
-        <w:commentReference w:id="17"/>
+        <w:commentReference w:id="36"/>
       </w:r>
       <w:r>
         <w:rPr>
@@ -14583,7 +14874,7 @@
         </w:rPr>
         <w:t xml:space="preserve">was estimated to approach 0 for the majority of simulation replicates when sample sizes </w:t>
       </w:r>
-      <w:del w:id="20" w:author="Darcy Webber" w:date="2015-02-05T15:02:00Z">
+      <w:del w:id="39" w:author="Darcy Webber" w:date="2015-02-05T15:02:00Z">
         <w:r>
           <w:rPr>
             <w:rFonts w:ascii="Times New Roman" w:hAnsi="Times New Roman" w:cs="Times New Roman"/>
@@ -14593,7 +14884,7 @@
           <w:delText xml:space="preserve">where </w:delText>
         </w:r>
       </w:del>
-      <w:ins w:id="21" w:author="Darcy Webber" w:date="2015-02-05T15:02:00Z">
+      <w:ins w:id="40" w:author="Darcy Webber" w:date="2015-02-05T15:02:00Z">
         <w:r>
           <w:rPr>
             <w:rFonts w:ascii="Times New Roman" w:hAnsi="Times New Roman" w:cs="Times New Roman"/>
@@ -14790,6 +15081,7 @@
           <w:sz w:val="24"/>
           <w:szCs w:val="24"/>
         </w:rPr>
+        <w:lastRenderedPageBreak/>
         <w:tab/>
         <w:t>Not all fits to simulated data were</w:t>
       </w:r>
@@ -14837,21 +15129,9 @@
           <w:szCs w:val="24"/>
           <w:vertAlign w:val="subscript"/>
         </w:rPr>
-        <w:t>i</w:t>
-      </w:r>
-      <w:proofErr w:type="gramStart"/>
-      <w:r>
-        <w:rPr>
-          <w:rFonts w:ascii="Times New Roman" w:hAnsi="Times New Roman" w:cs="Times New Roman"/>
-          <w:i/>
-          <w:sz w:val="24"/>
-          <w:szCs w:val="24"/>
-          <w:vertAlign w:val="subscript"/>
-        </w:rPr>
-        <w:t>,s</w:t>
+        <w:t>i,s</w:t>
       </w:r>
       <w:proofErr w:type="spellEnd"/>
-      <w:proofErr w:type="gramEnd"/>
       <w:r>
         <w:rPr>
           <w:rFonts w:ascii="Times New Roman" w:hAnsi="Times New Roman" w:cs="Times New Roman"/>
@@ -14904,7 +15184,7 @@
         </w:rPr>
         <w:t xml:space="preserve">  However, we conclude that most models were positive definite for sample sizes above </w:t>
       </w:r>
-      <w:del w:id="22" w:author="Darcy Webber" w:date="2015-02-05T15:14:00Z">
+      <w:del w:id="41" w:author="Darcy Webber" w:date="2015-02-05T15:14:00Z">
         <w:r>
           <w:rPr>
             <w:rFonts w:ascii="Times New Roman" w:hAnsi="Times New Roman" w:cs="Times New Roman"/>
@@ -14915,7 +15195,7 @@
           <w:delText>XXX</w:delText>
         </w:r>
       </w:del>
-      <w:ins w:id="23" w:author="Darcy Webber" w:date="2015-02-05T15:14:00Z">
+      <w:ins w:id="42" w:author="Darcy Webber" w:date="2015-02-05T15:14:00Z">
         <w:r>
           <w:rPr>
             <w:rFonts w:ascii="Times New Roman" w:hAnsi="Times New Roman" w:cs="Times New Roman"/>
@@ -14996,6 +15276,7 @@
           <w:sz w:val="24"/>
           <w:szCs w:val="24"/>
         </w:rPr>
+        <w:lastRenderedPageBreak/>
         <w:t xml:space="preserve">4 </w:t>
       </w:r>
       <w:r>
@@ -15050,7 +15331,7 @@
         </w:rPr>
         <w:t xml:space="preserve"> and a simulation experiment to demonstrate that it is feasible to simultaneously estimate variation in growth among individuals</w:t>
       </w:r>
-      <w:del w:id="24" w:author="darcy" w:date="2015-02-03T16:31:00Z">
+      <w:del w:id="43" w:author="darcy" w:date="2015-02-03T16:31:00Z">
         <w:r>
           <w:rPr>
             <w:rFonts w:ascii="Times New Roman" w:hAnsi="Times New Roman" w:cs="Times New Roman"/>
@@ -15336,6 +15617,43 @@
         </w:rPr>
         <w:t xml:space="preserve">Our case study application suggests that </w:t>
       </w:r>
+      <w:ins w:id="44" w:author="Darcy Webber" w:date="2015-02-11T12:48:00Z">
+        <w:r>
+          <w:rPr>
+            <w:rFonts w:ascii="Times New Roman" w:hAnsi="Times New Roman" w:cs="Times New Roman"/>
+            <w:sz w:val="24"/>
+            <w:szCs w:val="24"/>
+          </w:rPr>
+          <w:t xml:space="preserve">variation among individuals accounts for up to half of the total variability in Antarctic </w:t>
+        </w:r>
+        <w:proofErr w:type="spellStart"/>
+        <w:r>
+          <w:rPr>
+            <w:rFonts w:ascii="Times New Roman" w:hAnsi="Times New Roman" w:cs="Times New Roman"/>
+            <w:sz w:val="24"/>
+            <w:szCs w:val="24"/>
+          </w:rPr>
+          <w:t>toothfish</w:t>
+        </w:r>
+        <w:proofErr w:type="spellEnd"/>
+        <w:r>
+          <w:rPr>
+            <w:rFonts w:ascii="Times New Roman" w:hAnsi="Times New Roman" w:cs="Times New Roman"/>
+            <w:sz w:val="24"/>
+            <w:szCs w:val="24"/>
+          </w:rPr>
+          <w:t>.</w:t>
+        </w:r>
+        <w:r>
+          <w:rPr>
+            <w:rFonts w:ascii="Times New Roman" w:hAnsi="Times New Roman" w:cs="Times New Roman"/>
+            <w:sz w:val="24"/>
+            <w:szCs w:val="24"/>
+            <w:highlight w:val="yellow"/>
+          </w:rPr>
+          <w:t xml:space="preserve"> </w:t>
+        </w:r>
+      </w:ins>
       <w:r>
         <w:rPr>
           <w:rFonts w:ascii="Times New Roman" w:hAnsi="Times New Roman" w:cs="Times New Roman"/>
@@ -15383,7 +15701,31 @@
           <w:sz w:val="24"/>
           <w:szCs w:val="24"/>
         </w:rPr>
-        <w:t xml:space="preserve">, we have neglected one obvious type of variation in growth rates – variation over space.  Previous research has demonstrated the prevalence of individual variation in growth </w:t>
+        <w:t xml:space="preserve">, we have neglected one obvious type of variation in growth rates – variation over </w:t>
+      </w:r>
+      <w:commentRangeStart w:id="45"/>
+      <w:r>
+        <w:rPr>
+          <w:rFonts w:ascii="Times New Roman" w:hAnsi="Times New Roman" w:cs="Times New Roman"/>
+          <w:sz w:val="24"/>
+          <w:szCs w:val="24"/>
+        </w:rPr>
+        <w:t>space</w:t>
+      </w:r>
+      <w:commentRangeEnd w:id="45"/>
+      <w:r>
+        <w:rPr>
+          <w:rStyle w:val="CommentReference"/>
+        </w:rPr>
+        <w:commentReference w:id="45"/>
+      </w:r>
+      <w:r>
+        <w:rPr>
+          <w:rFonts w:ascii="Times New Roman" w:hAnsi="Times New Roman" w:cs="Times New Roman"/>
+          <w:sz w:val="24"/>
+          <w:szCs w:val="24"/>
+        </w:rPr>
+        <w:t xml:space="preserve">.  Previous research has demonstrated the prevalence of individual variation in growth </w:t>
       </w:r>
       <w:r>
         <w:rPr>
@@ -15542,7 +15884,16 @@
           <w:sz w:val="24"/>
           <w:szCs w:val="24"/>
         </w:rPr>
-        <w:t xml:space="preserve">, but in this study we have chosen instead to focus on testing the individual, temporal, and sex-specific variation that we presented here.  We hypothesize that including spatial variation would decrease the magnitude of among-individual variation in growth rates, because spatial variation would explain some portion of individual-level variation.    </w:t>
+        <w:t xml:space="preserve">, but in this study we have chosen instead to focus on testing the </w:t>
+      </w:r>
+      <w:r>
+        <w:rPr>
+          <w:rFonts w:ascii="Times New Roman" w:hAnsi="Times New Roman" w:cs="Times New Roman"/>
+          <w:sz w:val="24"/>
+          <w:szCs w:val="24"/>
+        </w:rPr>
+        <w:lastRenderedPageBreak/>
+        <w:t xml:space="preserve">individual, temporal, and sex-specific variation that we presented here.  We hypothesize that including spatial variation would decrease the magnitude of among-individual variation in growth rates, because spatial variation would explain some portion of individual-level variation.    </w:t>
       </w:r>
     </w:p>
     <w:p>
@@ -15671,7 +16022,7 @@
         </w:rPr>
         <w:t xml:space="preserve">.  Models estimating time-variation in growth can be used to simulate more plausible data for use in testing assessment methods.  Second, previous research has indicated that growth estimates are biased when variation </w:t>
       </w:r>
-      <w:del w:id="25" w:author="Darcy Webber" w:date="2015-02-05T13:55:00Z">
+      <w:del w:id="46" w:author="Darcy Webber" w:date="2015-02-05T13:55:00Z">
         <w:r>
           <w:rPr>
             <w:rFonts w:ascii="Times New Roman" w:hAnsi="Times New Roman" w:cs="Times New Roman"/>
@@ -15865,19 +16216,95 @@
         <w:spacing w:after="0" w:line="480" w:lineRule="auto"/>
         <w:jc w:val="both"/>
         <w:rPr>
+          <w:del w:id="47" w:author="Darcy Webber" w:date="2015-02-11T12:51:00Z"/>
           <w:rFonts w:ascii="Times New Roman" w:hAnsi="Times New Roman" w:cs="Times New Roman"/>
           <w:sz w:val="24"/>
           <w:szCs w:val="24"/>
         </w:rPr>
       </w:pPr>
-      <w:r>
-        <w:rPr>
-          <w:rFonts w:ascii="Times New Roman" w:hAnsi="Times New Roman" w:cs="Times New Roman"/>
-          <w:sz w:val="24"/>
-          <w:szCs w:val="24"/>
-        </w:rPr>
-        <w:t>Snapper may also have some data like this.</w:t>
-      </w:r>
+      <w:del w:id="48" w:author="Darcy Webber" w:date="2015-02-11T12:51:00Z">
+        <w:r>
+          <w:rPr>
+            <w:rFonts w:ascii="Times New Roman" w:hAnsi="Times New Roman" w:cs="Times New Roman"/>
+            <w:sz w:val="24"/>
+            <w:szCs w:val="24"/>
+          </w:rPr>
+          <w:delText>Snapper may also have some data like this.</w:delText>
+        </w:r>
+      </w:del>
+    </w:p>
+    <w:p>
+      <w:pPr>
+        <w:rPr>
+          <w:ins w:id="49" w:author="Darcy Webber" w:date="2015-02-11T12:52:00Z"/>
+          <w:rFonts w:ascii="Times New Roman" w:eastAsia="Times New Roman" w:hAnsi="Times New Roman" w:cs="Times New Roman"/>
+          <w:b/>
+          <w:bCs/>
+          <w:sz w:val="24"/>
+          <w:szCs w:val="24"/>
+          <w:lang w:val="en-GB" w:eastAsia="en-GB"/>
+        </w:rPr>
+      </w:pPr>
+      <w:ins w:id="50" w:author="Darcy Webber" w:date="2015-02-11T12:52:00Z">
+        <w:r>
+          <w:rPr>
+            <w:rFonts w:ascii="Times New Roman" w:hAnsi="Times New Roman" w:cs="Times New Roman"/>
+            <w:sz w:val="24"/>
+            <w:szCs w:val="24"/>
+          </w:rPr>
+          <w:br w:type="page"/>
+        </w:r>
+      </w:ins>
+    </w:p>
+    <w:p>
+      <w:pPr>
+        <w:pStyle w:val="Heading2"/>
+        <w:widowControl/>
+        <w:tabs>
+          <w:tab w:val="left" w:pos="360"/>
+          <w:tab w:val="left" w:pos="8640"/>
+        </w:tabs>
+        <w:spacing w:before="0" w:after="0" w:line="480" w:lineRule="auto"/>
+        <w:rPr>
+          <w:ins w:id="51" w:author="Darcy Webber" w:date="2015-02-11T12:51:00Z"/>
+          <w:rFonts w:ascii="Times New Roman" w:hAnsi="Times New Roman" w:cs="Times New Roman"/>
+          <w:noProof w:val="0"/>
+          <w:sz w:val="24"/>
+          <w:szCs w:val="24"/>
+        </w:rPr>
+      </w:pPr>
+      <w:ins w:id="52" w:author="Darcy Webber" w:date="2015-02-11T12:51:00Z">
+        <w:r>
+          <w:rPr>
+            <w:rFonts w:ascii="Times New Roman" w:hAnsi="Times New Roman" w:cs="Times New Roman"/>
+            <w:noProof w:val="0"/>
+            <w:sz w:val="24"/>
+            <w:szCs w:val="24"/>
+          </w:rPr>
+          <w:lastRenderedPageBreak/>
+          <w:t>5</w:t>
+        </w:r>
+        <w:r>
+          <w:rPr>
+            <w:rFonts w:ascii="Times New Roman" w:hAnsi="Times New Roman" w:cs="Times New Roman"/>
+            <w:noProof w:val="0"/>
+            <w:sz w:val="24"/>
+            <w:szCs w:val="24"/>
+          </w:rPr>
+          <w:t xml:space="preserve"> </w:t>
+        </w:r>
+      </w:ins>
+      <w:ins w:id="53" w:author="Darcy Webber" w:date="2015-02-11T12:52:00Z">
+        <w:r>
+          <w:rPr>
+            <w:rFonts w:ascii="Times New Roman" w:hAnsi="Times New Roman" w:cs="Times New Roman"/>
+            <w:noProof w:val="0"/>
+            <w:sz w:val="24"/>
+            <w:szCs w:val="24"/>
+          </w:rPr>
+          <w:t>Conclusions</w:t>
+        </w:r>
+      </w:ins>
     </w:p>
     <w:p>
       <w:pPr>
@@ -15887,10 +16314,41 @@
           <w:tab w:val="left" w:pos="8640"/>
         </w:tabs>
         <w:spacing w:after="0" w:line="480" w:lineRule="auto"/>
-        <w:ind w:left="360"/>
         <w:jc w:val="both"/>
         <w:rPr>
           <w:rFonts w:ascii="Times New Roman" w:hAnsi="Times New Roman" w:cs="Times New Roman"/>
+          <w:sz w:val="24"/>
+          <w:szCs w:val="24"/>
+        </w:rPr>
+        <w:pPrChange w:id="54" w:author="Darcy Webber" w:date="2015-02-11T12:51:00Z">
+          <w:pPr>
+            <w:tabs>
+              <w:tab w:val="left" w:pos="360"/>
+              <w:tab w:val="left" w:pos="720"/>
+              <w:tab w:val="left" w:pos="8640"/>
+            </w:tabs>
+            <w:spacing w:after="0" w:line="480" w:lineRule="auto"/>
+            <w:ind w:left="360"/>
+            <w:jc w:val="both"/>
+          </w:pPr>
+        </w:pPrChange>
+      </w:pPr>
+      <w:ins w:id="55" w:author="Darcy Webber" w:date="2015-02-11T12:52:00Z">
+        <w:r>
+          <w:rPr>
+            <w:rFonts w:ascii="Times New Roman" w:hAnsi="Times New Roman" w:cs="Times New Roman"/>
+            <w:sz w:val="24"/>
+            <w:szCs w:val="24"/>
+          </w:rPr>
+          <w:t>Text.</w:t>
+        </w:r>
+      </w:ins>
+    </w:p>
+    <w:p>
+      <w:pPr>
+        <w:rPr>
+          <w:rFonts w:ascii="Times New Roman" w:hAnsi="Times New Roman" w:cs="Times New Roman"/>
+          <w:b/>
           <w:sz w:val="24"/>
           <w:szCs w:val="24"/>
         </w:rPr>
@@ -15898,6 +16356,7 @@
     </w:p>
     <w:p>
       <w:pPr>
+        <w:spacing w:line="480" w:lineRule="auto"/>
         <w:rPr>
           <w:rFonts w:ascii="Times New Roman" w:hAnsi="Times New Roman" w:cs="Times New Roman"/>
           <w:b/>
@@ -15912,7 +16371,7 @@
           <w:sz w:val="24"/>
           <w:szCs w:val="24"/>
         </w:rPr>
-        <w:br w:type="page"/>
+        <w:t>Acknowledgements</w:t>
       </w:r>
     </w:p>
     <w:p>
@@ -15920,7 +16379,6 @@
         <w:spacing w:line="480" w:lineRule="auto"/>
         <w:rPr>
           <w:rFonts w:ascii="Times New Roman" w:hAnsi="Times New Roman" w:cs="Times New Roman"/>
-          <w:b/>
           <w:sz w:val="24"/>
           <w:szCs w:val="24"/>
         </w:rPr>
@@ -15928,29 +16386,66 @@
       <w:r>
         <w:rPr>
           <w:rFonts w:ascii="Times New Roman" w:hAnsi="Times New Roman" w:cs="Times New Roman"/>
-          <w:b/>
-          <w:sz w:val="24"/>
-          <w:szCs w:val="24"/>
-        </w:rPr>
-        <w:t>Acknowledgements</w:t>
-      </w:r>
-    </w:p>
-    <w:p>
-      <w:pPr>
-        <w:spacing w:line="480" w:lineRule="auto"/>
-        <w:rPr>
-          <w:rFonts w:ascii="Times New Roman" w:hAnsi="Times New Roman" w:cs="Times New Roman"/>
-          <w:sz w:val="24"/>
-          <w:szCs w:val="24"/>
-        </w:rPr>
-      </w:pPr>
-      <w:r>
-        <w:rPr>
-          <w:rFonts w:ascii="Times New Roman" w:hAnsi="Times New Roman" w:cs="Times New Roman"/>
-          <w:sz w:val="24"/>
-          <w:szCs w:val="24"/>
-        </w:rPr>
-        <w:t>We thank Peter Horn and Collin Sutton for aging the fish</w:t>
+          <w:sz w:val="24"/>
+          <w:szCs w:val="24"/>
+        </w:rPr>
+        <w:t>We thank P</w:t>
+      </w:r>
+      <w:ins w:id="56" w:author="Darcy Webber" w:date="2015-02-11T12:21:00Z">
+        <w:r>
+          <w:rPr>
+            <w:rFonts w:ascii="Times New Roman" w:hAnsi="Times New Roman" w:cs="Times New Roman"/>
+            <w:sz w:val="24"/>
+            <w:szCs w:val="24"/>
+          </w:rPr>
+          <w:t>.</w:t>
+        </w:r>
+      </w:ins>
+      <w:del w:id="57" w:author="Darcy Webber" w:date="2015-02-11T12:21:00Z">
+        <w:r>
+          <w:rPr>
+            <w:rFonts w:ascii="Times New Roman" w:hAnsi="Times New Roman" w:cs="Times New Roman"/>
+            <w:sz w:val="24"/>
+            <w:szCs w:val="24"/>
+          </w:rPr>
+          <w:delText>eter</w:delText>
+        </w:r>
+      </w:del>
+      <w:r>
+        <w:rPr>
+          <w:rFonts w:ascii="Times New Roman" w:hAnsi="Times New Roman" w:cs="Times New Roman"/>
+          <w:sz w:val="24"/>
+          <w:szCs w:val="24"/>
+        </w:rPr>
+        <w:t xml:space="preserve"> Horn and C</w:t>
+      </w:r>
+      <w:ins w:id="58" w:author="Darcy Webber" w:date="2015-02-11T12:21:00Z">
+        <w:r>
+          <w:rPr>
+            <w:rFonts w:ascii="Times New Roman" w:hAnsi="Times New Roman" w:cs="Times New Roman"/>
+            <w:sz w:val="24"/>
+            <w:szCs w:val="24"/>
+          </w:rPr>
+          <w:t>.</w:t>
+        </w:r>
+      </w:ins>
+      <w:del w:id="59" w:author="Darcy Webber" w:date="2015-02-11T12:21:00Z">
+        <w:r>
+          <w:rPr>
+            <w:rFonts w:ascii="Times New Roman" w:hAnsi="Times New Roman" w:cs="Times New Roman"/>
+            <w:sz w:val="24"/>
+            <w:szCs w:val="24"/>
+          </w:rPr>
+          <w:delText>ollin</w:delText>
+        </w:r>
+      </w:del>
+      <w:r>
+        <w:rPr>
+          <w:rFonts w:ascii="Times New Roman" w:hAnsi="Times New Roman" w:cs="Times New Roman"/>
+          <w:sz w:val="24"/>
+          <w:szCs w:val="24"/>
+        </w:rPr>
+        <w:t xml:space="preserve"> Sutton for aging the fish</w:t>
       </w:r>
       <w:r>
         <w:rPr>
@@ -16014,7 +16509,35 @@
           <w:sz w:val="24"/>
           <w:szCs w:val="24"/>
         </w:rPr>
-        <w:t xml:space="preserve"> for compiling the tag data.  We thank members of the Antarctic Working Group, particularly Alistair Dunn, for helpful feedback.  </w:t>
+        <w:t xml:space="preserve"> for compiling the tag data.  We thank members of the Antarctic Working Group, particularly A</w:t>
+      </w:r>
+      <w:ins w:id="60" w:author="Darcy Webber" w:date="2015-02-11T12:22:00Z">
+        <w:r>
+          <w:rPr>
+            <w:rFonts w:ascii="Times New Roman" w:hAnsi="Times New Roman" w:cs="Times New Roman"/>
+            <w:sz w:val="24"/>
+            <w:szCs w:val="24"/>
+          </w:rPr>
+          <w:t>.</w:t>
+        </w:r>
+      </w:ins>
+      <w:del w:id="61" w:author="Darcy Webber" w:date="2015-02-11T12:22:00Z">
+        <w:r>
+          <w:rPr>
+            <w:rFonts w:ascii="Times New Roman" w:hAnsi="Times New Roman" w:cs="Times New Roman"/>
+            <w:sz w:val="24"/>
+            <w:szCs w:val="24"/>
+          </w:rPr>
+          <w:delText>listair</w:delText>
+        </w:r>
+      </w:del>
+      <w:r>
+        <w:rPr>
+          <w:rFonts w:ascii="Times New Roman" w:hAnsi="Times New Roman" w:cs="Times New Roman"/>
+          <w:sz w:val="24"/>
+          <w:szCs w:val="24"/>
+        </w:rPr>
+        <w:t xml:space="preserve"> Dunn, for helpful feedback.  </w:t>
       </w:r>
       <w:r>
         <w:rPr>
@@ -16097,6 +16620,7 @@
           <w:szCs w:val="24"/>
         </w:rPr>
       </w:pPr>
+      <w:commentRangeStart w:id="62"/>
       <w:r>
         <w:rPr>
           <w:rFonts w:ascii="Times New Roman" w:hAnsi="Times New Roman" w:cs="Times New Roman"/>
@@ -16104,7 +16628,15 @@
           <w:sz w:val="24"/>
           <w:szCs w:val="24"/>
         </w:rPr>
+        <w:lastRenderedPageBreak/>
         <w:t>Bibliography</w:t>
+      </w:r>
+      <w:commentRangeEnd w:id="62"/>
+      <w:r>
+        <w:rPr>
+          <w:rStyle w:val="CommentReference"/>
+        </w:rPr>
+        <w:commentReference w:id="62"/>
       </w:r>
     </w:p>
     <w:p>
@@ -16609,6 +17141,7 @@
           <w:rFonts w:ascii="Times New Roman" w:hAnsi="Times New Roman" w:cs="Times New Roman"/>
           <w:sz w:val="24"/>
         </w:rPr>
+        <w:lastRenderedPageBreak/>
         <w:t>Thorson, J.T., and Minte-Vera, C. In press. Relative magnitude of cohort, age, and year effects on size at age of exploited marine fishes. Fish. Res.</w:t>
       </w:r>
     </w:p>
@@ -16690,7 +17223,7 @@
           <w:szCs w:val="24"/>
         </w:rPr>
         <w:sectPr>
-          <w:footerReference w:type="default" r:id="rId12"/>
+          <w:footerReference w:type="default" r:id="rId13"/>
           <w:pgSz w:w="12240" w:h="15840"/>
           <w:pgMar w:top="1440" w:right="1440" w:bottom="1440" w:left="1440" w:header="720" w:footer="720" w:gutter="0"/>
           <w:lnNumType w:countBy="1" w:restart="continuous"/>
@@ -16718,7 +17251,7 @@
           <w:szCs w:val="24"/>
         </w:rPr>
       </w:pPr>
-      <w:bookmarkStart w:id="26" w:name="_Ref410906913"/>
+      <w:bookmarkStart w:id="63" w:name="_Ref410906913"/>
       <w:r>
         <w:rPr>
           <w:i w:val="0"/>
@@ -16726,6 +17259,7 @@
           <w:sz w:val="24"/>
           <w:szCs w:val="24"/>
         </w:rPr>
+        <w:lastRenderedPageBreak/>
         <w:t xml:space="preserve">Table </w:t>
       </w:r>
       <w:r>
@@ -16774,7 +17308,7 @@
         </w:rPr>
         <w:fldChar w:fldCharType="end"/>
       </w:r>
-      <w:bookmarkEnd w:id="26"/>
+      <w:bookmarkEnd w:id="63"/>
       <w:r>
         <w:rPr>
           <w:i w:val="0"/>
@@ -16782,7 +17316,27 @@
           <w:sz w:val="24"/>
           <w:szCs w:val="24"/>
         </w:rPr>
-        <w:t>: List and definition of symbols used in the text and equations.</w:t>
+        <w:t>: List and definition of symbols used in the text and equations</w:t>
+      </w:r>
+      <w:ins w:id="64" w:author="Darcy Webber" w:date="2015-02-11T12:53:00Z">
+        <w:r>
+          <w:rPr>
+            <w:i w:val="0"/>
+            <w:color w:val="auto"/>
+            <w:sz w:val="24"/>
+            <w:szCs w:val="24"/>
+          </w:rPr>
+          <w:t xml:space="preserve"> with their units</w:t>
+        </w:r>
+      </w:ins>
+      <w:r>
+        <w:rPr>
+          <w:i w:val="0"/>
+          <w:color w:val="auto"/>
+          <w:sz w:val="24"/>
+          <w:szCs w:val="24"/>
+        </w:rPr>
+        <w:t>.</w:t>
       </w:r>
     </w:p>
     <w:tbl>
@@ -17229,7 +17783,7 @@
                 <w:szCs w:val="24"/>
               </w:rPr>
             </w:pPr>
-            <w:commentRangeStart w:id="27"/>
+            <w:commentRangeStart w:id="65"/>
             <w:r>
               <w:rPr>
                 <w:rFonts w:ascii="Times New Roman" w:hAnsi="Times New Roman" w:cs="Times New Roman"/>
@@ -17239,12 +17793,12 @@
               </w:rPr>
               <w:t>?</w:t>
             </w:r>
-            <w:commentRangeEnd w:id="27"/>
+            <w:commentRangeEnd w:id="65"/>
             <w:r>
               <w:rPr>
                 <w:rStyle w:val="CommentReference"/>
               </w:rPr>
-              <w:commentReference w:id="27"/>
+              <w:commentReference w:id="65"/>
             </w:r>
           </w:p>
         </w:tc>
@@ -19190,7 +19744,7 @@
           <w:szCs w:val="24"/>
         </w:rPr>
       </w:pPr>
-      <w:bookmarkStart w:id="28" w:name="_Ref410907158"/>
+      <w:bookmarkStart w:id="66" w:name="_Ref410907158"/>
       <w:r>
         <w:rPr>
           <w:i w:val="0"/>
@@ -19198,6 +19752,7 @@
           <w:sz w:val="24"/>
           <w:szCs w:val="24"/>
         </w:rPr>
+        <w:lastRenderedPageBreak/>
         <w:t xml:space="preserve">Table </w:t>
       </w:r>
       <w:r>
@@ -19246,7 +19801,7 @@
         </w:rPr>
         <w:fldChar w:fldCharType="end"/>
       </w:r>
-      <w:bookmarkEnd w:id="28"/>
+      <w:bookmarkEnd w:id="66"/>
       <w:r>
         <w:rPr>
           <w:i w:val="0"/>
@@ -19256,6 +19811,41 @@
         </w:rPr>
         <w:t xml:space="preserve">: </w:t>
       </w:r>
+      <w:ins w:id="67" w:author="Darcy Webber" w:date="2015-02-11T12:54:00Z">
+        <w:r>
+          <w:rPr>
+            <w:i w:val="0"/>
+            <w:color w:val="000000" w:themeColor="text1"/>
+            <w:sz w:val="24"/>
+            <w:szCs w:val="24"/>
+          </w:rPr>
+          <w:t xml:space="preserve">Sex-specific </w:t>
+        </w:r>
+      </w:ins>
+      <w:del w:id="68" w:author="Darcy Webber" w:date="2015-02-11T12:54:00Z">
+        <w:r>
+          <w:rPr>
+            <w:rFonts w:ascii="Times New Roman" w:hAnsi="Times New Roman" w:cs="Times New Roman"/>
+            <w:i w:val="0"/>
+            <w:color w:val="000000" w:themeColor="text1"/>
+            <w:sz w:val="24"/>
+            <w:szCs w:val="24"/>
+          </w:rPr>
+          <w:delText>P</w:delText>
+        </w:r>
+      </w:del>
+      <w:ins w:id="69" w:author="Darcy Webber" w:date="2015-02-11T12:54:00Z">
+        <w:r>
+          <w:rPr>
+            <w:rFonts w:ascii="Times New Roman" w:hAnsi="Times New Roman" w:cs="Times New Roman"/>
+            <w:i w:val="0"/>
+            <w:color w:val="000000" w:themeColor="text1"/>
+            <w:sz w:val="24"/>
+            <w:szCs w:val="24"/>
+          </w:rPr>
+          <w:t>p</w:t>
+        </w:r>
+      </w:ins>
       <w:r>
         <w:rPr>
           <w:rFonts w:ascii="Times New Roman" w:hAnsi="Times New Roman" w:cs="Times New Roman"/>
@@ -19264,7 +19854,73 @@
           <w:sz w:val="24"/>
           <w:szCs w:val="24"/>
         </w:rPr>
-        <w:t>Parameter values used for all scenarios in the simulation experiment.</w:t>
+        <w:t xml:space="preserve">arameter values used </w:t>
+      </w:r>
+      <w:del w:id="70" w:author="Darcy Webber" w:date="2015-02-11T12:55:00Z">
+        <w:r>
+          <w:rPr>
+            <w:rFonts w:ascii="Times New Roman" w:hAnsi="Times New Roman" w:cs="Times New Roman"/>
+            <w:i w:val="0"/>
+            <w:color w:val="000000" w:themeColor="text1"/>
+            <w:sz w:val="24"/>
+            <w:szCs w:val="24"/>
+          </w:rPr>
+          <w:delText xml:space="preserve">for </w:delText>
+        </w:r>
+      </w:del>
+      <w:ins w:id="71" w:author="Darcy Webber" w:date="2015-02-11T12:55:00Z">
+        <w:r>
+          <w:rPr>
+            <w:rFonts w:ascii="Times New Roman" w:hAnsi="Times New Roman" w:cs="Times New Roman"/>
+            <w:i w:val="0"/>
+            <w:color w:val="000000" w:themeColor="text1"/>
+            <w:sz w:val="24"/>
+            <w:szCs w:val="24"/>
+          </w:rPr>
+          <w:t>in</w:t>
+        </w:r>
+        <w:r>
+          <w:rPr>
+            <w:rFonts w:ascii="Times New Roman" w:hAnsi="Times New Roman" w:cs="Times New Roman"/>
+            <w:i w:val="0"/>
+            <w:color w:val="000000" w:themeColor="text1"/>
+            <w:sz w:val="24"/>
+            <w:szCs w:val="24"/>
+          </w:rPr>
+          <w:t xml:space="preserve"> </w:t>
+        </w:r>
+      </w:ins>
+      <w:r>
+        <w:rPr>
+          <w:rFonts w:ascii="Times New Roman" w:hAnsi="Times New Roman" w:cs="Times New Roman"/>
+          <w:i w:val="0"/>
+          <w:color w:val="000000" w:themeColor="text1"/>
+          <w:sz w:val="24"/>
+          <w:szCs w:val="24"/>
+        </w:rPr>
+        <w:t>all</w:t>
+      </w:r>
+      <w:ins w:id="72" w:author="Darcy Webber" w:date="2015-02-11T12:55:00Z">
+        <w:r>
+          <w:rPr>
+            <w:rFonts w:ascii="Times New Roman" w:hAnsi="Times New Roman" w:cs="Times New Roman"/>
+            <w:i w:val="0"/>
+            <w:color w:val="000000" w:themeColor="text1"/>
+            <w:sz w:val="24"/>
+            <w:szCs w:val="24"/>
+          </w:rPr>
+          <w:t xml:space="preserve"> four</w:t>
+        </w:r>
+      </w:ins>
+      <w:r>
+        <w:rPr>
+          <w:rFonts w:ascii="Times New Roman" w:hAnsi="Times New Roman" w:cs="Times New Roman"/>
+          <w:i w:val="0"/>
+          <w:color w:val="000000" w:themeColor="text1"/>
+          <w:sz w:val="24"/>
+          <w:szCs w:val="24"/>
+        </w:rPr>
+        <w:t xml:space="preserve"> scenarios in the simulation experiment.</w:t>
       </w:r>
     </w:p>
     <w:tbl>
@@ -19510,7 +20166,7 @@
                 <w:sz w:val="24"/>
                 <w:szCs w:val="24"/>
               </w:rPr>
-              <w:t>C</w:t>
+              <w:t>c</w:t>
             </w:r>
             <w:r>
               <w:rPr>
@@ -19660,6 +20316,7 @@
                 <w:szCs w:val="24"/>
               </w:rPr>
             </w:pPr>
+            <w:commentRangeStart w:id="73"/>
             <w:r>
               <w:rPr>
                 <w:rFonts w:ascii="Times New Roman" w:hAnsi="Times New Roman" w:cs="Times New Roman"/>
@@ -19667,6 +20324,13 @@
                 <w:szCs w:val="24"/>
               </w:rPr>
               <w:t>weeks</w:t>
+            </w:r>
+            <w:commentRangeEnd w:id="73"/>
+            <w:r>
+              <w:rPr>
+                <w:rStyle w:val="CommentReference"/>
+              </w:rPr>
+              <w:commentReference w:id="73"/>
             </w:r>
             <w:r>
               <w:rPr>
@@ -20027,6 +20691,7 @@
           <w:sz w:val="24"/>
           <w:szCs w:val="24"/>
         </w:rPr>
+        <w:lastRenderedPageBreak/>
         <w:t xml:space="preserve">Table </w:t>
       </w:r>
       <w:r>
@@ -20084,6 +20749,41 @@
         </w:rPr>
         <w:t xml:space="preserve">: </w:t>
       </w:r>
+      <w:ins w:id="74" w:author="Darcy Webber" w:date="2015-02-11T12:54:00Z">
+        <w:r>
+          <w:rPr>
+            <w:i w:val="0"/>
+            <w:color w:val="000000" w:themeColor="text1"/>
+            <w:sz w:val="24"/>
+            <w:szCs w:val="24"/>
+          </w:rPr>
+          <w:t xml:space="preserve">Sex-specific </w:t>
+        </w:r>
+      </w:ins>
+      <w:del w:id="75" w:author="Darcy Webber" w:date="2015-02-11T12:55:00Z">
+        <w:r>
+          <w:rPr>
+            <w:rFonts w:ascii="Times New Roman" w:hAnsi="Times New Roman" w:cs="Times New Roman"/>
+            <w:i w:val="0"/>
+            <w:color w:val="000000" w:themeColor="text1"/>
+            <w:sz w:val="24"/>
+            <w:szCs w:val="24"/>
+          </w:rPr>
+          <w:delText>P</w:delText>
+        </w:r>
+      </w:del>
+      <w:ins w:id="76" w:author="Darcy Webber" w:date="2015-02-11T12:55:00Z">
+        <w:r>
+          <w:rPr>
+            <w:rFonts w:ascii="Times New Roman" w:hAnsi="Times New Roman" w:cs="Times New Roman"/>
+            <w:i w:val="0"/>
+            <w:color w:val="000000" w:themeColor="text1"/>
+            <w:sz w:val="24"/>
+            <w:szCs w:val="24"/>
+          </w:rPr>
+          <w:t>p</w:t>
+        </w:r>
+      </w:ins>
       <w:r>
         <w:rPr>
           <w:rFonts w:ascii="Times New Roman" w:hAnsi="Times New Roman" w:cs="Times New Roman"/>
@@ -20092,7 +20792,29 @@
           <w:sz w:val="24"/>
           <w:szCs w:val="24"/>
         </w:rPr>
-        <w:t>Parameter values that vary among scenarios in the simulation experiment.</w:t>
+        <w:t xml:space="preserve">arameter values that vary among </w:t>
+      </w:r>
+      <w:ins w:id="77" w:author="Darcy Webber" w:date="2015-02-11T12:55:00Z">
+        <w:r>
+          <w:rPr>
+            <w:rFonts w:ascii="Times New Roman" w:hAnsi="Times New Roman" w:cs="Times New Roman"/>
+            <w:i w:val="0"/>
+            <w:color w:val="000000" w:themeColor="text1"/>
+            <w:sz w:val="24"/>
+            <w:szCs w:val="24"/>
+          </w:rPr>
+          <w:t xml:space="preserve">each of the four </w:t>
+        </w:r>
+      </w:ins>
+      <w:r>
+        <w:rPr>
+          <w:rFonts w:ascii="Times New Roman" w:hAnsi="Times New Roman" w:cs="Times New Roman"/>
+          <w:i w:val="0"/>
+          <w:color w:val="000000" w:themeColor="text1"/>
+          <w:sz w:val="24"/>
+          <w:szCs w:val="24"/>
+        </w:rPr>
+        <w:t>scenarios in the simulation experiment.</w:t>
       </w:r>
     </w:p>
     <w:tbl>
@@ -22167,7 +22889,7 @@
           <w:szCs w:val="24"/>
         </w:rPr>
       </w:pPr>
-      <w:bookmarkStart w:id="29" w:name="_Ref410371769"/>
+      <w:bookmarkStart w:id="78" w:name="_Ref410371769"/>
       <w:r>
         <w:rPr>
           <w:i/>
@@ -22195,6 +22917,7 @@
           <w:sz w:val="24"/>
           <w:szCs w:val="24"/>
         </w:rPr>
+        <w:lastRenderedPageBreak/>
         <w:t xml:space="preserve">Table </w:t>
       </w:r>
       <w:r>
@@ -22243,7 +22966,7 @@
         </w:rPr>
         <w:fldChar w:fldCharType="end"/>
       </w:r>
-      <w:bookmarkEnd w:id="29"/>
+      <w:bookmarkEnd w:id="78"/>
       <w:r>
         <w:rPr>
           <w:i w:val="0"/>
@@ -22251,7 +22974,107 @@
           <w:sz w:val="24"/>
           <w:szCs w:val="24"/>
         </w:rPr>
-        <w:t>: Case study results.  Values marked with an asterisks (</w:t>
+        <w:t xml:space="preserve">: </w:t>
+      </w:r>
+      <w:ins w:id="79" w:author="Darcy Webber" w:date="2015-02-11T12:56:00Z">
+        <w:r>
+          <w:rPr>
+            <w:i w:val="0"/>
+            <w:color w:val="auto"/>
+            <w:sz w:val="24"/>
+            <w:szCs w:val="24"/>
+          </w:rPr>
+          <w:t>Estimated parameter values in each of the four case study models</w:t>
+        </w:r>
+        <w:r>
+          <w:rPr>
+            <w:i w:val="0"/>
+            <w:color w:val="auto"/>
+            <w:sz w:val="24"/>
+            <w:szCs w:val="24"/>
+          </w:rPr>
+          <w:t xml:space="preserve"> by sex</w:t>
+        </w:r>
+        <w:r>
+          <w:rPr>
+            <w:i w:val="0"/>
+            <w:color w:val="auto"/>
+            <w:sz w:val="24"/>
+            <w:szCs w:val="24"/>
+          </w:rPr>
+          <w:t>.</w:t>
+        </w:r>
+      </w:ins>
+      <w:del w:id="80" w:author="Darcy Webber" w:date="2015-02-11T12:56:00Z">
+        <w:r>
+          <w:rPr>
+            <w:i w:val="0"/>
+            <w:color w:val="auto"/>
+            <w:sz w:val="24"/>
+            <w:szCs w:val="24"/>
+          </w:rPr>
+          <w:delText>Case study results.</w:delText>
+        </w:r>
+      </w:del>
+      <w:r>
+        <w:rPr>
+          <w:i w:val="0"/>
+          <w:color w:val="auto"/>
+          <w:sz w:val="24"/>
+          <w:szCs w:val="24"/>
+        </w:rPr>
+        <w:t xml:space="preserve">  </w:t>
+      </w:r>
+      <w:ins w:id="81" w:author="Darcy Webber" w:date="2015-02-11T12:57:00Z">
+        <w:r>
+          <w:rPr>
+            <w:i w:val="0"/>
+            <w:color w:val="auto"/>
+            <w:sz w:val="24"/>
+            <w:szCs w:val="24"/>
+          </w:rPr>
+          <w:t xml:space="preserve">AIC is the </w:t>
+        </w:r>
+        <w:proofErr w:type="spellStart"/>
+        <w:r>
+          <w:rPr>
+            <w:i w:val="0"/>
+            <w:color w:val="auto"/>
+            <w:sz w:val="24"/>
+            <w:szCs w:val="24"/>
+          </w:rPr>
+          <w:t>Akaike</w:t>
+        </w:r>
+        <w:proofErr w:type="spellEnd"/>
+        <w:r>
+          <w:rPr>
+            <w:i w:val="0"/>
+            <w:color w:val="auto"/>
+            <w:sz w:val="24"/>
+            <w:szCs w:val="24"/>
+          </w:rPr>
+          <w:t xml:space="preserve"> Information Criterion. </w:t>
+        </w:r>
+      </w:ins>
+      <w:r>
+        <w:rPr>
+          <w:i w:val="0"/>
+          <w:color w:val="auto"/>
+          <w:sz w:val="24"/>
+          <w:szCs w:val="24"/>
+        </w:rPr>
+        <w:t>Values marked wi</w:t>
+      </w:r>
+      <w:bookmarkStart w:id="82" w:name="_GoBack"/>
+      <w:bookmarkEnd w:id="82"/>
+      <w:r>
+        <w:rPr>
+          <w:i w:val="0"/>
+          <w:color w:val="auto"/>
+          <w:sz w:val="24"/>
+          <w:szCs w:val="24"/>
+        </w:rPr>
+        <w:t>th an asterisks (</w:t>
       </w:r>
       <w:r>
         <w:rPr>
@@ -22318,15 +23141,28 @@
                 <w:szCs w:val="24"/>
               </w:rPr>
             </w:pPr>
-            <w:r>
-              <w:rPr>
-                <w:rFonts w:ascii="Times New Roman" w:hAnsi="Times New Roman" w:cs="Times New Roman"/>
-                <w:b/>
-                <w:sz w:val="24"/>
-                <w:szCs w:val="24"/>
-              </w:rPr>
-              <w:t>Scenario</w:t>
-            </w:r>
+            <w:del w:id="83" w:author="Darcy Webber" w:date="2015-02-11T12:57:00Z">
+              <w:r>
+                <w:rPr>
+                  <w:rFonts w:ascii="Times New Roman" w:hAnsi="Times New Roman" w:cs="Times New Roman"/>
+                  <w:b/>
+                  <w:sz w:val="24"/>
+                  <w:szCs w:val="24"/>
+                </w:rPr>
+                <w:delText>Scenario</w:delText>
+              </w:r>
+            </w:del>
+            <w:ins w:id="84" w:author="Darcy Webber" w:date="2015-02-11T12:57:00Z">
+              <w:r>
+                <w:rPr>
+                  <w:rFonts w:ascii="Times New Roman" w:hAnsi="Times New Roman" w:cs="Times New Roman"/>
+                  <w:b/>
+                  <w:sz w:val="24"/>
+                  <w:szCs w:val="24"/>
+                </w:rPr>
+                <w:t>Model</w:t>
+              </w:r>
+            </w:ins>
           </w:p>
         </w:tc>
         <w:tc>
@@ -26730,7 +27566,7 @@
           <w:noProof/>
           <w:sz w:val="24"/>
           <w:szCs w:val="24"/>
-          <w:lang w:val="en-NZ" w:eastAsia="en-NZ"/>
+          <w:lang w:val="en-AU" w:eastAsia="zh-CN"/>
         </w:rPr>
         <w:drawing>
           <wp:inline distT="0" distB="0" distL="0" distR="0" wp14:anchorId="0FA9874B" wp14:editId="38514DFF">
@@ -26748,7 +27584,7 @@
                     <pic:cNvPicPr/>
                   </pic:nvPicPr>
                   <pic:blipFill>
-                    <a:blip r:embed="rId13" cstate="print">
+                    <a:blip r:embed="rId14" cstate="print">
                       <a:extLst>
                         <a:ext uri="{28A0092B-C50C-407E-A947-70E740481C1C}">
                           <a14:useLocalDpi xmlns:a14="http://schemas.microsoft.com/office/drawing/2010/main" val="0"/>
@@ -26786,8 +27622,8 @@
           <w:szCs w:val="24"/>
         </w:rPr>
       </w:pPr>
-      <w:bookmarkStart w:id="30" w:name="_Ref410371170"/>
-      <w:bookmarkStart w:id="31" w:name="_Ref410371158"/>
+      <w:bookmarkStart w:id="85" w:name="_Ref410371170"/>
+      <w:bookmarkStart w:id="86" w:name="_Ref410371158"/>
       <w:r>
         <w:rPr>
           <w:i w:val="0"/>
@@ -26843,7 +27679,7 @@
         </w:rPr>
         <w:fldChar w:fldCharType="end"/>
       </w:r>
-      <w:bookmarkEnd w:id="30"/>
+      <w:bookmarkEnd w:id="85"/>
       <w:r>
         <w:rPr>
           <w:i w:val="0"/>
@@ -26918,7 +27754,7 @@
         </w:rPr>
         <w:t>o random-effects.</w:t>
       </w:r>
-      <w:bookmarkEnd w:id="31"/>
+      <w:bookmarkEnd w:id="86"/>
     </w:p>
     <w:p>
       <w:pPr>
@@ -26951,8 +27787,9 @@
           <w:noProof/>
           <w:sz w:val="24"/>
           <w:szCs w:val="24"/>
-          <w:lang w:val="en-NZ" w:eastAsia="en-NZ"/>
-        </w:rPr>
+          <w:lang w:val="en-AU" w:eastAsia="zh-CN"/>
+        </w:rPr>
+        <w:lastRenderedPageBreak/>
         <w:drawing>
           <wp:inline distT="0" distB="0" distL="0" distR="0" wp14:anchorId="6A3269BC" wp14:editId="2760369E">
             <wp:extent cx="2973600" cy="2973600"/>
@@ -26969,7 +27806,7 @@
                     <pic:cNvPicPr/>
                   </pic:nvPicPr>
                   <pic:blipFill>
-                    <a:blip r:embed="rId14" cstate="print">
+                    <a:blip r:embed="rId15" cstate="print">
                       <a:extLst>
                         <a:ext uri="{28A0092B-C50C-407E-A947-70E740481C1C}">
                           <a14:useLocalDpi xmlns:a14="http://schemas.microsoft.com/office/drawing/2010/main" val="0"/>
@@ -27005,13 +27842,14 @@
           <w:szCs w:val="24"/>
         </w:rPr>
       </w:pPr>
+      <w:commentRangeStart w:id="87"/>
       <w:r>
         <w:rPr>
           <w:rFonts w:ascii="Times New Roman" w:hAnsi="Times New Roman" w:cs="Times New Roman"/>
           <w:noProof/>
           <w:sz w:val="24"/>
           <w:szCs w:val="24"/>
-          <w:lang w:val="en-NZ" w:eastAsia="en-NZ"/>
+          <w:lang w:val="en-AU" w:eastAsia="zh-CN"/>
         </w:rPr>
         <w:drawing>
           <wp:inline distT="0" distB="0" distL="0" distR="0" wp14:anchorId="07A2E4D6" wp14:editId="1B5C20E4">
@@ -27029,7 +27867,7 @@
                     <pic:cNvPicPr/>
                   </pic:nvPicPr>
                   <pic:blipFill>
-                    <a:blip r:embed="rId15" cstate="print">
+                    <a:blip r:embed="rId16" cstate="print">
                       <a:extLst>
                         <a:ext uri="{28A0092B-C50C-407E-A947-70E740481C1C}">
                           <a14:useLocalDpi xmlns:a14="http://schemas.microsoft.com/office/drawing/2010/main" val="0"/>
@@ -27055,6 +27893,13 @@
           </wp:inline>
         </w:drawing>
       </w:r>
+      <w:commentRangeEnd w:id="87"/>
+      <w:r>
+        <w:rPr>
+          <w:rStyle w:val="CommentReference"/>
+        </w:rPr>
+        <w:commentReference w:id="87"/>
+      </w:r>
     </w:p>
     <w:p>
       <w:pPr>
@@ -27066,7 +27911,7 @@
           <w:szCs w:val="24"/>
         </w:rPr>
       </w:pPr>
-      <w:bookmarkStart w:id="32" w:name="_Ref410371173"/>
+      <w:bookmarkStart w:id="88" w:name="_Ref410371173"/>
       <w:r>
         <w:rPr>
           <w:i w:val="0"/>
@@ -27122,7 +27967,7 @@
         </w:rPr>
         <w:fldChar w:fldCharType="end"/>
       </w:r>
-      <w:bookmarkEnd w:id="32"/>
+      <w:bookmarkEnd w:id="88"/>
       <w:r>
         <w:rPr>
           <w:i w:val="0"/>
@@ -27174,8 +28019,9 @@
           <w:noProof/>
           <w:sz w:val="24"/>
           <w:szCs w:val="24"/>
-          <w:lang w:val="en-NZ" w:eastAsia="en-NZ"/>
-        </w:rPr>
+          <w:lang w:val="en-AU" w:eastAsia="zh-CN"/>
+        </w:rPr>
+        <w:lastRenderedPageBreak/>
         <w:drawing>
           <wp:inline distT="0" distB="0" distL="0" distR="0" wp14:anchorId="60630A55" wp14:editId="5F4B945B">
             <wp:extent cx="5943600" cy="2971800"/>
@@ -27192,7 +28038,7 @@
                     <pic:cNvPicPr/>
                   </pic:nvPicPr>
                   <pic:blipFill>
-                    <a:blip r:embed="rId16" cstate="print">
+                    <a:blip r:embed="rId17" cstate="print">
                       <a:extLst>
                         <a:ext uri="{28A0092B-C50C-407E-A947-70E740481C1C}">
                           <a14:useLocalDpi xmlns:a14="http://schemas.microsoft.com/office/drawing/2010/main" val="0"/>
@@ -27230,7 +28076,7 @@
           <w:szCs w:val="24"/>
         </w:rPr>
       </w:pPr>
-      <w:bookmarkStart w:id="33" w:name="_Ref410371233"/>
+      <w:bookmarkStart w:id="89" w:name="_Ref410371233"/>
       <w:r>
         <w:rPr>
           <w:i w:val="0"/>
@@ -27286,7 +28132,7 @@
         </w:rPr>
         <w:fldChar w:fldCharType="end"/>
       </w:r>
-      <w:bookmarkEnd w:id="33"/>
+      <w:bookmarkEnd w:id="89"/>
       <w:r>
         <w:rPr>
           <w:i w:val="0"/>
@@ -27465,8 +28311,9 @@
           <w:noProof/>
           <w:sz w:val="24"/>
           <w:szCs w:val="24"/>
-          <w:lang w:val="en-NZ" w:eastAsia="en-NZ"/>
-        </w:rPr>
+          <w:lang w:val="en-AU" w:eastAsia="zh-CN"/>
+        </w:rPr>
+        <w:lastRenderedPageBreak/>
         <w:drawing>
           <wp:inline distT="0" distB="0" distL="0" distR="0" wp14:anchorId="416FD802" wp14:editId="5B5279D5">
             <wp:extent cx="2973600" cy="2973600"/>
@@ -27483,7 +28330,7 @@
                     <pic:cNvPicPr/>
                   </pic:nvPicPr>
                   <pic:blipFill>
-                    <a:blip r:embed="rId17" cstate="print">
+                    <a:blip r:embed="rId18" cstate="print">
                       <a:extLst>
                         <a:ext uri="{28A0092B-C50C-407E-A947-70E740481C1C}">
                           <a14:useLocalDpi xmlns:a14="http://schemas.microsoft.com/office/drawing/2010/main" val="0"/>
@@ -27525,7 +28372,7 @@
           <w:noProof/>
           <w:sz w:val="24"/>
           <w:szCs w:val="24"/>
-          <w:lang w:val="en-NZ" w:eastAsia="en-NZ"/>
+          <w:lang w:val="en-AU" w:eastAsia="zh-CN"/>
         </w:rPr>
         <w:drawing>
           <wp:inline distT="0" distB="0" distL="0" distR="0" wp14:anchorId="753FBC68" wp14:editId="4312EA68">
@@ -27543,7 +28390,7 @@
                     <pic:cNvPicPr/>
                   </pic:nvPicPr>
                   <pic:blipFill>
-                    <a:blip r:embed="rId18" cstate="print">
+                    <a:blip r:embed="rId19" cstate="print">
                       <a:extLst>
                         <a:ext uri="{28A0092B-C50C-407E-A947-70E740481C1C}">
                           <a14:useLocalDpi xmlns:a14="http://schemas.microsoft.com/office/drawing/2010/main" val="0"/>
@@ -27581,7 +28428,7 @@
           <w:szCs w:val="24"/>
         </w:rPr>
       </w:pPr>
-      <w:bookmarkStart w:id="34" w:name="_Ref410371236"/>
+      <w:bookmarkStart w:id="90" w:name="_Ref410371236"/>
       <w:r>
         <w:rPr>
           <w:i w:val="0"/>
@@ -27637,7 +28484,7 @@
         </w:rPr>
         <w:fldChar w:fldCharType="end"/>
       </w:r>
-      <w:bookmarkEnd w:id="34"/>
+      <w:bookmarkEnd w:id="90"/>
       <w:r>
         <w:rPr>
           <w:i w:val="0"/>
@@ -27796,8 +28643,9 @@
           <w:noProof/>
           <w:sz w:val="24"/>
           <w:szCs w:val="24"/>
-          <w:lang w:val="en-NZ" w:eastAsia="en-NZ"/>
-        </w:rPr>
+          <w:lang w:val="en-AU" w:eastAsia="zh-CN"/>
+        </w:rPr>
+        <w:lastRenderedPageBreak/>
         <w:drawing>
           <wp:inline distT="0" distB="0" distL="0" distR="0" wp14:anchorId="1A15EEA2" wp14:editId="4806CD9F">
             <wp:extent cx="5940000" cy="2970000"/>
@@ -27814,7 +28662,7 @@
                     <pic:cNvPicPr/>
                   </pic:nvPicPr>
                   <pic:blipFill>
-                    <a:blip r:embed="rId19" cstate="print">
+                    <a:blip r:embed="rId20" cstate="print">
                       <a:extLst>
                         <a:ext uri="{28A0092B-C50C-407E-A947-70E740481C1C}">
                           <a14:useLocalDpi xmlns:a14="http://schemas.microsoft.com/office/drawing/2010/main" val="0"/>
@@ -27852,7 +28700,7 @@
           <w:szCs w:val="24"/>
         </w:rPr>
       </w:pPr>
-      <w:bookmarkStart w:id="35" w:name="_Ref410371238"/>
+      <w:bookmarkStart w:id="91" w:name="_Ref410371238"/>
       <w:r>
         <w:rPr>
           <w:i w:val="0"/>
@@ -27908,7 +28756,7 @@
         </w:rPr>
         <w:fldChar w:fldCharType="end"/>
       </w:r>
-      <w:bookmarkEnd w:id="35"/>
+      <w:bookmarkEnd w:id="91"/>
       <w:r>
         <w:rPr>
           <w:i w:val="0"/>
@@ -28185,8 +29033,9 @@
           <w:noProof/>
           <w:sz w:val="24"/>
           <w:szCs w:val="24"/>
-          <w:lang w:val="en-NZ" w:eastAsia="en-NZ"/>
-        </w:rPr>
+          <w:lang w:val="en-AU" w:eastAsia="zh-CN"/>
+        </w:rPr>
+        <w:lastRenderedPageBreak/>
         <w:drawing>
           <wp:inline distT="0" distB="0" distL="0" distR="0" wp14:anchorId="2B96DCA4" wp14:editId="139B979A">
             <wp:extent cx="5943599" cy="3962399"/>
@@ -28203,7 +29052,7 @@
                     <pic:cNvPicPr/>
                   </pic:nvPicPr>
                   <pic:blipFill>
-                    <a:blip r:embed="rId20" cstate="print">
+                    <a:blip r:embed="rId21" cstate="print">
                       <a:extLst>
                         <a:ext uri="{28A0092B-C50C-407E-A947-70E740481C1C}">
                           <a14:useLocalDpi xmlns:a14="http://schemas.microsoft.com/office/drawing/2010/main" val="0"/>
@@ -28240,7 +29089,7 @@
           <w:szCs w:val="24"/>
         </w:rPr>
       </w:pPr>
-      <w:bookmarkStart w:id="36" w:name="_Ref410630945"/>
+      <w:bookmarkStart w:id="92" w:name="_Ref410630945"/>
       <w:r>
         <w:rPr>
           <w:i w:val="0"/>
@@ -28296,7 +29145,7 @@
         </w:rPr>
         <w:fldChar w:fldCharType="end"/>
       </w:r>
-      <w:bookmarkEnd w:id="36"/>
+      <w:bookmarkEnd w:id="92"/>
       <w:r>
         <w:rPr>
           <w:i w:val="0"/>
@@ -28392,21 +29241,9 @@
           <w:szCs w:val="24"/>
           <w:vertAlign w:val="subscript"/>
         </w:rPr>
-        <w:t>k</w:t>
-      </w:r>
-      <w:proofErr w:type="gramStart"/>
-      <w:r>
-        <w:rPr>
-          <w:rFonts w:ascii="Times New Roman" w:eastAsia="SimSun" w:hAnsi="Times New Roman" w:cs="Times New Roman"/>
-          <w:color w:val="000000" w:themeColor="text1"/>
-          <w:sz w:val="24"/>
-          <w:szCs w:val="24"/>
-          <w:vertAlign w:val="subscript"/>
-        </w:rPr>
-        <w:t>,s</w:t>
+        <w:t>k,s</w:t>
       </w:r>
       <w:proofErr w:type="spellEnd"/>
-      <w:proofErr w:type="gramEnd"/>
       <w:r>
         <w:rPr>
           <w:rFonts w:ascii="Times New Roman" w:hAnsi="Times New Roman" w:cs="Times New Roman"/>
@@ -28544,8 +29381,9 @@
           <w:noProof/>
           <w:sz w:val="24"/>
           <w:szCs w:val="24"/>
-          <w:lang w:val="en-NZ" w:eastAsia="en-NZ"/>
-        </w:rPr>
+          <w:lang w:val="en-AU" w:eastAsia="zh-CN"/>
+        </w:rPr>
+        <w:lastRenderedPageBreak/>
         <w:drawing>
           <wp:inline distT="0" distB="0" distL="0" distR="0" wp14:anchorId="639974CD" wp14:editId="032EB3A3">
             <wp:extent cx="5943598" cy="3962398"/>
@@ -28562,7 +29400,7 @@
                     <pic:cNvPicPr/>
                   </pic:nvPicPr>
                   <pic:blipFill>
-                    <a:blip r:embed="rId21" cstate="print">
+                    <a:blip r:embed="rId22" cstate="print">
                       <a:extLst>
                         <a:ext uri="{28A0092B-C50C-407E-A947-70E740481C1C}">
                           <a14:useLocalDpi xmlns:a14="http://schemas.microsoft.com/office/drawing/2010/main" val="0"/>
@@ -28600,7 +29438,7 @@
           <w:szCs w:val="24"/>
         </w:rPr>
       </w:pPr>
-      <w:bookmarkStart w:id="37" w:name="_Ref409962302"/>
+      <w:bookmarkStart w:id="93" w:name="_Ref409962302"/>
       <w:r>
         <w:rPr>
           <w:i w:val="0"/>
@@ -28656,7 +29494,7 @@
         </w:rPr>
         <w:fldChar w:fldCharType="end"/>
       </w:r>
-      <w:bookmarkEnd w:id="37"/>
+      <w:bookmarkEnd w:id="93"/>
       <w:r>
         <w:rPr>
           <w:i w:val="0"/>
@@ -28790,7 +29628,6 @@
         <w:t xml:space="preserve"> </w:t>
       </w:r>
       <w:proofErr w:type="spellStart"/>
-      <w:proofErr w:type="gramStart"/>
       <w:r>
         <w:rPr>
           <w:rFonts w:ascii="Times New Roman" w:hAnsi="Times New Roman" w:cs="Times New Roman"/>
@@ -28802,7 +29639,6 @@
         <w:t>sims</w:t>
       </w:r>
       <w:proofErr w:type="spellEnd"/>
-      <w:proofErr w:type="gramEnd"/>
       <w:r>
         <w:rPr>
           <w:rFonts w:ascii="Times New Roman" w:hAnsi="Times New Roman" w:cs="Times New Roman"/>
@@ -28894,8 +29730,9 @@
           <w:noProof/>
           <w:sz w:val="24"/>
           <w:szCs w:val="24"/>
-          <w:lang w:val="en-NZ" w:eastAsia="en-NZ"/>
-        </w:rPr>
+          <w:lang w:val="en-AU" w:eastAsia="zh-CN"/>
+        </w:rPr>
+        <w:lastRenderedPageBreak/>
         <w:drawing>
           <wp:inline distT="0" distB="0" distL="0" distR="0" wp14:anchorId="29290461" wp14:editId="612BC9F9">
             <wp:extent cx="5943598" cy="3962399"/>
@@ -28912,7 +29749,7 @@
                     <pic:cNvPicPr/>
                   </pic:nvPicPr>
                   <pic:blipFill>
-                    <a:blip r:embed="rId22" cstate="print">
+                    <a:blip r:embed="rId23" cstate="print">
                       <a:extLst>
                         <a:ext uri="{28A0092B-C50C-407E-A947-70E740481C1C}">
                           <a14:useLocalDpi xmlns:a14="http://schemas.microsoft.com/office/drawing/2010/main" val="0"/>
@@ -28950,7 +29787,7 @@
           <w:szCs w:val="24"/>
         </w:rPr>
       </w:pPr>
-      <w:bookmarkStart w:id="38" w:name="_Ref409962306"/>
+      <w:bookmarkStart w:id="94" w:name="_Ref409962306"/>
       <w:r>
         <w:rPr>
           <w:i w:val="0"/>
@@ -29000,7 +29837,7 @@
         </w:rPr>
         <w:fldChar w:fldCharType="end"/>
       </w:r>
-      <w:bookmarkEnd w:id="38"/>
+      <w:bookmarkEnd w:id="94"/>
       <w:r>
         <w:rPr>
           <w:i w:val="0"/>
@@ -29036,20 +29873,8 @@
           <w:szCs w:val="24"/>
           <w:vertAlign w:val="subscript"/>
         </w:rPr>
-        <w:t>0</w:t>
-      </w:r>
-      <w:proofErr w:type="gramStart"/>
-      <w:r>
-        <w:rPr>
-          <w:rFonts w:ascii="Times New Roman" w:hAnsi="Times New Roman" w:cs="Times New Roman"/>
-          <w:color w:val="000000" w:themeColor="text1"/>
-          <w:sz w:val="24"/>
-          <w:szCs w:val="24"/>
-          <w:vertAlign w:val="subscript"/>
-        </w:rPr>
-        <w:t>,s</w:t>
-      </w:r>
-      <w:proofErr w:type="gramEnd"/>
+        <w:t>0,s</w:t>
+      </w:r>
       <w:r>
         <w:rPr>
           <w:rFonts w:ascii="Times New Roman" w:hAnsi="Times New Roman" w:cs="Times New Roman"/>
@@ -29095,21 +29920,21 @@
         <w:keepNext/>
         <w:spacing w:line="480" w:lineRule="auto"/>
         <w:rPr>
-          <w:del w:id="39" w:author="Darcy Webber" w:date="2015-02-05T14:00:00Z"/>
+          <w:del w:id="95" w:author="Darcy Webber" w:date="2015-02-05T14:00:00Z"/>
         </w:rPr>
       </w:pPr>
-      <w:del w:id="40" w:author="Darcy Webber" w:date="2015-02-05T14:00:00Z">
+      <w:del w:id="96" w:author="Darcy Webber" w:date="2015-02-05T14:00:00Z">
         <w:r>
           <w:rPr>
             <w:rFonts w:ascii="Times New Roman" w:hAnsi="Times New Roman" w:cs="Times New Roman"/>
             <w:noProof/>
             <w:sz w:val="24"/>
             <w:szCs w:val="24"/>
-            <w:lang w:val="en-NZ" w:eastAsia="en-NZ"/>
-            <w:rPrChange w:id="41" w:author="Unknown">
+            <w:lang w:val="en-AU" w:eastAsia="zh-CN"/>
+            <w:rPrChange w:id="97" w:author="Unknown">
               <w:rPr>
                 <w:noProof/>
-                <w:lang w:val="en-NZ" w:eastAsia="en-NZ"/>
+                <w:lang w:val="en-AU" w:eastAsia="zh-CN"/>
               </w:rPr>
             </w:rPrChange>
           </w:rPr>
@@ -29129,7 +29954,7 @@
                       <pic:cNvPicPr/>
                     </pic:nvPicPr>
                     <pic:blipFill>
-                      <a:blip r:embed="rId23" cstate="print">
+                      <a:blip r:embed="rId24" cstate="print">
                         <a:extLst>
                           <a:ext uri="{28A0092B-C50C-407E-A947-70E740481C1C}">
                             <a14:useLocalDpi xmlns:a14="http://schemas.microsoft.com/office/drawing/2010/main" val="0"/>
@@ -29161,7 +29986,7 @@
       <w:pPr>
         <w:pStyle w:val="Caption"/>
         <w:rPr>
-          <w:del w:id="42" w:author="Darcy Webber" w:date="2015-02-05T14:00:00Z"/>
+          <w:del w:id="98" w:author="Darcy Webber" w:date="2015-02-05T14:00:00Z"/>
           <w:rFonts w:ascii="Times New Roman" w:hAnsi="Times New Roman" w:cs="Times New Roman"/>
           <w:i w:val="0"/>
           <w:color w:val="000000" w:themeColor="text1"/>
@@ -29169,8 +29994,8 @@
           <w:szCs w:val="24"/>
         </w:rPr>
       </w:pPr>
-      <w:bookmarkStart w:id="43" w:name="_Ref410630972"/>
-      <w:del w:id="44" w:author="Darcy Webber" w:date="2015-02-05T14:00:00Z">
+      <w:bookmarkStart w:id="99" w:name="_Ref410630972"/>
+      <w:del w:id="100" w:author="Darcy Webber" w:date="2015-02-05T14:00:00Z">
         <w:r>
           <w:rPr>
             <w:i w:val="0"/>
@@ -29226,7 +30051,7 @@
           </w:rPr>
           <w:fldChar w:fldCharType="end"/>
         </w:r>
-        <w:bookmarkEnd w:id="43"/>
+        <w:bookmarkEnd w:id="99"/>
         <w:r>
           <w:rPr>
             <w:i w:val="0"/>
@@ -29306,8 +30131,9 @@
           <w:noProof/>
           <w:sz w:val="24"/>
           <w:szCs w:val="24"/>
-          <w:lang w:val="en-NZ" w:eastAsia="en-NZ"/>
-        </w:rPr>
+          <w:lang w:val="en-AU" w:eastAsia="zh-CN"/>
+        </w:rPr>
+        <w:lastRenderedPageBreak/>
         <w:drawing>
           <wp:inline distT="0" distB="0" distL="0" distR="0" wp14:anchorId="18365D16" wp14:editId="72071615">
             <wp:extent cx="2971798" cy="3962398"/>
@@ -29324,7 +30150,7 @@
                     <pic:cNvPicPr/>
                   </pic:nvPicPr>
                   <pic:blipFill>
-                    <a:blip r:embed="rId24" cstate="print">
+                    <a:blip r:embed="rId25" cstate="print">
                       <a:extLst>
                         <a:ext uri="{28A0092B-C50C-407E-A947-70E740481C1C}">
                           <a14:useLocalDpi xmlns:a14="http://schemas.microsoft.com/office/drawing/2010/main" val="0"/>
@@ -29362,7 +30188,7 @@
           <w:szCs w:val="24"/>
         </w:rPr>
       </w:pPr>
-      <w:bookmarkStart w:id="45" w:name="_Ref410630975"/>
+      <w:bookmarkStart w:id="101" w:name="_Ref410630975"/>
       <w:r>
         <w:rPr>
           <w:i w:val="0"/>
@@ -29418,7 +30244,7 @@
         </w:rPr>
         <w:fldChar w:fldCharType="end"/>
       </w:r>
-      <w:bookmarkEnd w:id="45"/>
+      <w:bookmarkEnd w:id="101"/>
       <w:r>
         <w:rPr>
           <w:i w:val="0"/>
@@ -29456,21 +30282,9 @@
           <w:szCs w:val="24"/>
           <w:vertAlign w:val="subscript"/>
         </w:rPr>
-        <w:t>k</w:t>
-      </w:r>
-      <w:proofErr w:type="gramStart"/>
-      <w:r>
-        <w:rPr>
-          <w:rFonts w:ascii="Times New Roman" w:hAnsi="Times New Roman" w:cs="Times New Roman"/>
-          <w:color w:val="000000" w:themeColor="text1"/>
-          <w:sz w:val="24"/>
-          <w:szCs w:val="24"/>
-          <w:vertAlign w:val="subscript"/>
-        </w:rPr>
-        <w:t>,s</w:t>
+        <w:t>k,s</w:t>
       </w:r>
       <w:proofErr w:type="spellEnd"/>
-      <w:proofErr w:type="gramEnd"/>
       <w:r>
         <w:rPr>
           <w:rFonts w:ascii="Times New Roman" w:hAnsi="Times New Roman" w:cs="Times New Roman"/>
@@ -29523,7 +30337,7 @@
           <w:noProof/>
           <w:sz w:val="24"/>
           <w:szCs w:val="24"/>
-          <w:lang w:val="en-NZ" w:eastAsia="en-NZ"/>
+          <w:lang w:val="en-AU" w:eastAsia="zh-CN"/>
         </w:rPr>
         <w:drawing>
           <wp:inline distT="0" distB="0" distL="0" distR="0" wp14:anchorId="7F28DC6A" wp14:editId="1215CDD1">
@@ -29541,7 +30355,7 @@
                     <pic:cNvPicPr/>
                   </pic:nvPicPr>
                   <pic:blipFill>
-                    <a:blip r:embed="rId25" cstate="print">
+                    <a:blip r:embed="rId26" cstate="print">
                       <a:extLst>
                         <a:ext uri="{28A0092B-C50C-407E-A947-70E740481C1C}">
                           <a14:useLocalDpi xmlns:a14="http://schemas.microsoft.com/office/drawing/2010/main" val="0"/>
@@ -29579,7 +30393,7 @@
           <w:szCs w:val="24"/>
         </w:rPr>
       </w:pPr>
-      <w:bookmarkStart w:id="46" w:name="_Ref410630977"/>
+      <w:bookmarkStart w:id="102" w:name="_Ref410630977"/>
       <w:r>
         <w:rPr>
           <w:i w:val="0"/>
@@ -29635,7 +30449,7 @@
         </w:rPr>
         <w:fldChar w:fldCharType="end"/>
       </w:r>
-      <w:bookmarkEnd w:id="46"/>
+      <w:bookmarkEnd w:id="102"/>
       <w:r>
         <w:rPr>
           <w:i w:val="0"/>
@@ -29687,7 +30501,6 @@
         <w:t xml:space="preserve"> </w:t>
       </w:r>
       <w:proofErr w:type="spellStart"/>
-      <w:proofErr w:type="gramStart"/>
       <w:r>
         <w:rPr>
           <w:rFonts w:ascii="Times New Roman" w:hAnsi="Times New Roman" w:cs="Times New Roman"/>
@@ -29699,7 +30512,6 @@
         <w:t>sims</w:t>
       </w:r>
       <w:proofErr w:type="spellEnd"/>
-      <w:proofErr w:type="gramEnd"/>
       <w:r>
         <w:rPr>
           <w:i w:val="0"/>
@@ -29745,11 +30557,11 @@
         <w:annotationRef/>
       </w:r>
       <w:r>
-        <w:t>I prefer this title…</w:t>
+        <w:t>I prefer this title… or something like this</w:t>
       </w:r>
     </w:p>
   </w:comment>
-  <w:comment w:id="3" w:author="JTT" w:date="2015-02-03T15:18:00Z" w:initials="JT">
+  <w:comment w:id="19" w:author="JTT" w:date="2015-02-03T15:18:00Z" w:initials="JT">
     <w:p>
       <w:pPr>
         <w:pStyle w:val="CommentText"/>
@@ -29765,7 +30577,7 @@
       </w:r>
     </w:p>
   </w:comment>
-  <w:comment w:id="4" w:author="darcy" w:date="2015-02-03T15:18:00Z" w:initials="d">
+  <w:comment w:id="20" w:author="darcy" w:date="2015-02-03T15:18:00Z" w:initials="d">
     <w:p>
       <w:pPr>
         <w:pStyle w:val="CommentText"/>
@@ -29794,7 +30606,7 @@
       <w:proofErr w:type="spellEnd"/>
     </w:p>
   </w:comment>
-  <w:comment w:id="10" w:author="Darcy Webber" w:date="2015-02-05T15:25:00Z" w:initials="DW">
+  <w:comment w:id="27" w:author="Darcy Webber" w:date="2015-02-05T15:25:00Z" w:initials="DW">
     <w:p>
       <w:pPr>
         <w:pStyle w:val="CommentText"/>
@@ -29810,10 +30622,7 @@
       </w:r>
       <w:proofErr w:type="spellStart"/>
       <w:r>
-        <w:t>sd</w:t>
-      </w:r>
-      <w:r>
-        <w:t>_z</w:t>
+        <w:t>sd_z</w:t>
       </w:r>
       <w:proofErr w:type="spellEnd"/>
       <w:r>
@@ -29821,7 +30630,7 @@
       </w:r>
     </w:p>
   </w:comment>
-  <w:comment w:id="11" w:author="Darcy Webber" w:date="2015-02-05T15:26:00Z" w:initials="DW">
+  <w:comment w:id="28" w:author="Darcy Webber" w:date="2015-02-05T15:26:00Z" w:initials="DW">
     <w:p>
       <w:pPr>
         <w:pStyle w:val="CommentText"/>
@@ -29845,7 +30654,7 @@
       </w:r>
     </w:p>
   </w:comment>
-  <w:comment w:id="14" w:author="darcy" w:date="2015-02-11T09:26:00Z" w:initials="d">
+  <w:comment w:id="34" w:author="darcy" w:date="2015-02-11T09:26:00Z" w:initials="d">
     <w:p>
       <w:pPr>
         <w:pStyle w:val="CommentText"/>
@@ -29861,7 +30670,7 @@
       </w:r>
     </w:p>
   </w:comment>
-  <w:comment w:id="16" w:author="darcy" w:date="2015-02-11T09:27:00Z" w:initials="d">
+  <w:comment w:id="35" w:author="darcy" w:date="2015-02-11T09:27:00Z" w:initials="d">
     <w:p>
       <w:pPr>
         <w:pStyle w:val="CommentText"/>
@@ -29873,11 +30682,11 @@
         <w:annotationRef/>
       </w:r>
       <w:r>
-        <w:t>Again, which scenario?</w:t>
+        <w:t>Which scenario?</w:t>
       </w:r>
     </w:p>
   </w:comment>
-  <w:comment w:id="17" w:author="JTT" w:date="2015-02-03T15:18:00Z" w:initials="JT">
+  <w:comment w:id="36" w:author="JTT" w:date="2015-02-03T15:18:00Z" w:initials="JT">
     <w:p>
       <w:pPr>
         <w:pStyle w:val="CommentText"/>
@@ -29905,19 +30714,11 @@
       </w:r>
       <w:proofErr w:type="spellEnd"/>
       <w:r>
-        <w:t xml:space="preserve">, and standardize our terminology.  </w:t>
-      </w:r>
-      <w:proofErr w:type="gramStart"/>
-      <w:r>
-        <w:t>not</w:t>
-      </w:r>
-      <w:proofErr w:type="gramEnd"/>
-      <w:r>
-        <w:t xml:space="preserve"> a big deal if uninterested.</w:t>
+        <w:t>, and standardize our terminology.  not a big deal if uninterested.</w:t>
       </w:r>
     </w:p>
   </w:comment>
-  <w:comment w:id="27" w:author="darcy" w:date="2015-02-03T15:18:00Z" w:initials="d">
+  <w:comment w:id="45" w:author="Darcy Webber" w:date="2015-02-11T12:50:00Z" w:initials="DW">
     <w:p>
       <w:pPr>
         <w:pStyle w:val="CommentText"/>
@@ -29929,7 +30730,71 @@
         <w:annotationRef/>
       </w:r>
       <w:r>
+        <w:t>We also no longer have year effects</w:t>
+      </w:r>
+    </w:p>
+  </w:comment>
+  <w:comment w:id="62" w:author="Darcy Webber" w:date="2015-02-11T12:24:00Z" w:initials="DW">
+    <w:p>
+      <w:pPr>
+        <w:pStyle w:val="CommentText"/>
+      </w:pPr>
+      <w:r>
+        <w:rPr>
+          <w:rStyle w:val="CommentReference"/>
+        </w:rPr>
+        <w:annotationRef/>
+      </w:r>
+      <w:r>
+        <w:t>I’ll do this soon</w:t>
+      </w:r>
+    </w:p>
+  </w:comment>
+  <w:comment w:id="65" w:author="darcy" w:date="2015-02-03T15:18:00Z" w:initials="d">
+    <w:p>
+      <w:pPr>
+        <w:pStyle w:val="CommentText"/>
+      </w:pPr>
+      <w:r>
+        <w:rPr>
+          <w:rStyle w:val="CommentReference"/>
+        </w:rPr>
+        <w:annotationRef/>
+      </w:r>
+      <w:r>
         <w:t>What are the units for these highlighted cells? Could you just double check these for me please Jim?</w:t>
+      </w:r>
+    </w:p>
+  </w:comment>
+  <w:comment w:id="73" w:author="Darcy Webber" w:date="2015-02-11T12:53:00Z" w:initials="DW">
+    <w:p>
+      <w:pPr>
+        <w:pStyle w:val="CommentText"/>
+      </w:pPr>
+      <w:r>
+        <w:rPr>
+          <w:rStyle w:val="CommentReference"/>
+        </w:rPr>
+        <w:annotationRef/>
+      </w:r>
+      <w:r>
+        <w:t>Should I leave these as years-1?</w:t>
+      </w:r>
+    </w:p>
+  </w:comment>
+  <w:comment w:id="87" w:author="Darcy Webber" w:date="2015-02-11T12:25:00Z" w:initials="DW">
+    <w:p>
+      <w:pPr>
+        <w:pStyle w:val="CommentText"/>
+      </w:pPr>
+      <w:r>
+        <w:rPr>
+          <w:rStyle w:val="CommentReference"/>
+        </w:rPr>
+        <w:annotationRef/>
+      </w:r>
+      <w:r>
+        <w:t>I think the standardized plots are better. If you agree I’ll cut the old ones.</w:t>
       </w:r>
     </w:p>
   </w:comment>
@@ -29946,7 +30811,11 @@
   <w15:commentEx w15:paraId="6D30B8EB" w15:done="0"/>
   <w15:commentEx w15:paraId="1DF5F9A7" w15:done="0"/>
   <w15:commentEx w15:paraId="5ED5809D" w15:done="0"/>
+  <w15:commentEx w15:paraId="01250A45" w15:done="0"/>
+  <w15:commentEx w15:paraId="36BE0F08" w15:done="0"/>
   <w15:commentEx w15:paraId="64062209" w15:done="0"/>
+  <w15:commentEx w15:paraId="239D46FD" w15:done="0"/>
+  <w15:commentEx w15:paraId="3C50A202" w15:done="0"/>
 </w15:commentsEx>
 </file>
 
@@ -29985,7 +30854,6 @@
         <w:docPartUnique/>
       </w:docPartObj>
     </w:sdtPr>
-    <w:sdtEndPr/>
     <w:sdtContent>
       <w:p>
         <w:pPr>
@@ -30005,7 +30873,7 @@
           <w:rPr>
             <w:noProof/>
           </w:rPr>
-          <w:t>31</w:t>
+          <w:t>23</w:t>
         </w:r>
         <w:r>
           <w:rPr>
@@ -30847,6 +31715,119 @@
       </w:rPr>
     </w:lvl>
   </w:abstractNum>
+  <w:abstractNum w:abstractNumId="8">
+    <w:nsid w:val="7DB30202"/>
+    <w:multiLevelType w:val="hybridMultilevel"/>
+    <w:tmpl w:val="5D0E6314"/>
+    <w:lvl w:ilvl="0" w:tplc="0C090001">
+      <w:start w:val="1"/>
+      <w:numFmt w:val="bullet"/>
+      <w:lvlText w:val=""/>
+      <w:lvlJc w:val="left"/>
+      <w:pPr>
+        <w:ind w:left="720" w:hanging="360"/>
+      </w:pPr>
+      <w:rPr>
+        <w:rFonts w:ascii="Symbol" w:hAnsi="Symbol" w:hint="default"/>
+      </w:rPr>
+    </w:lvl>
+    <w:lvl w:ilvl="1" w:tplc="0C090003" w:tentative="1">
+      <w:start w:val="1"/>
+      <w:numFmt w:val="bullet"/>
+      <w:lvlText w:val="o"/>
+      <w:lvlJc w:val="left"/>
+      <w:pPr>
+        <w:ind w:left="1440" w:hanging="360"/>
+      </w:pPr>
+      <w:rPr>
+        <w:rFonts w:ascii="Courier New" w:hAnsi="Courier New" w:cs="Courier New" w:hint="default"/>
+      </w:rPr>
+    </w:lvl>
+    <w:lvl w:ilvl="2" w:tplc="0C090005" w:tentative="1">
+      <w:start w:val="1"/>
+      <w:numFmt w:val="bullet"/>
+      <w:lvlText w:val=""/>
+      <w:lvlJc w:val="left"/>
+      <w:pPr>
+        <w:ind w:left="2160" w:hanging="360"/>
+      </w:pPr>
+      <w:rPr>
+        <w:rFonts w:ascii="Wingdings" w:hAnsi="Wingdings" w:hint="default"/>
+      </w:rPr>
+    </w:lvl>
+    <w:lvl w:ilvl="3" w:tplc="0C090001" w:tentative="1">
+      <w:start w:val="1"/>
+      <w:numFmt w:val="bullet"/>
+      <w:lvlText w:val=""/>
+      <w:lvlJc w:val="left"/>
+      <w:pPr>
+        <w:ind w:left="2880" w:hanging="360"/>
+      </w:pPr>
+      <w:rPr>
+        <w:rFonts w:ascii="Symbol" w:hAnsi="Symbol" w:hint="default"/>
+      </w:rPr>
+    </w:lvl>
+    <w:lvl w:ilvl="4" w:tplc="0C090003" w:tentative="1">
+      <w:start w:val="1"/>
+      <w:numFmt w:val="bullet"/>
+      <w:lvlText w:val="o"/>
+      <w:lvlJc w:val="left"/>
+      <w:pPr>
+        <w:ind w:left="3600" w:hanging="360"/>
+      </w:pPr>
+      <w:rPr>
+        <w:rFonts w:ascii="Courier New" w:hAnsi="Courier New" w:cs="Courier New" w:hint="default"/>
+      </w:rPr>
+    </w:lvl>
+    <w:lvl w:ilvl="5" w:tplc="0C090005" w:tentative="1">
+      <w:start w:val="1"/>
+      <w:numFmt w:val="bullet"/>
+      <w:lvlText w:val=""/>
+      <w:lvlJc w:val="left"/>
+      <w:pPr>
+        <w:ind w:left="4320" w:hanging="360"/>
+      </w:pPr>
+      <w:rPr>
+        <w:rFonts w:ascii="Wingdings" w:hAnsi="Wingdings" w:hint="default"/>
+      </w:rPr>
+    </w:lvl>
+    <w:lvl w:ilvl="6" w:tplc="0C090001" w:tentative="1">
+      <w:start w:val="1"/>
+      <w:numFmt w:val="bullet"/>
+      <w:lvlText w:val=""/>
+      <w:lvlJc w:val="left"/>
+      <w:pPr>
+        <w:ind w:left="5040" w:hanging="360"/>
+      </w:pPr>
+      <w:rPr>
+        <w:rFonts w:ascii="Symbol" w:hAnsi="Symbol" w:hint="default"/>
+      </w:rPr>
+    </w:lvl>
+    <w:lvl w:ilvl="7" w:tplc="0C090003" w:tentative="1">
+      <w:start w:val="1"/>
+      <w:numFmt w:val="bullet"/>
+      <w:lvlText w:val="o"/>
+      <w:lvlJc w:val="left"/>
+      <w:pPr>
+        <w:ind w:left="5760" w:hanging="360"/>
+      </w:pPr>
+      <w:rPr>
+        <w:rFonts w:ascii="Courier New" w:hAnsi="Courier New" w:cs="Courier New" w:hint="default"/>
+      </w:rPr>
+    </w:lvl>
+    <w:lvl w:ilvl="8" w:tplc="0C090005" w:tentative="1">
+      <w:start w:val="1"/>
+      <w:numFmt w:val="bullet"/>
+      <w:lvlText w:val=""/>
+      <w:lvlJc w:val="left"/>
+      <w:pPr>
+        <w:ind w:left="6480" w:hanging="360"/>
+      </w:pPr>
+      <w:rPr>
+        <w:rFonts w:ascii="Wingdings" w:hAnsi="Wingdings" w:hint="default"/>
+      </w:rPr>
+    </w:lvl>
+  </w:abstractNum>
   <w:num w:numId="1">
     <w:abstractNumId w:val="4"/>
   </w:num>
@@ -30870,6 +31851,9 @@
   </w:num>
   <w:num w:numId="8">
     <w:abstractNumId w:val="1"/>
+  </w:num>
+  <w:num w:numId="9">
+    <w:abstractNumId w:val="8"/>
   </w:num>
 </w:numbering>
 </file>
@@ -31599,7 +32583,6 @@
       <w:spacing w:after="0" w:line="240" w:lineRule="auto"/>
     </w:pPr>
     <w:tblPr>
-      <w:tblInd w:w="0" w:type="dxa"/>
       <w:tblBorders>
         <w:top w:val="single" w:sz="4" w:space="0" w:color="auto"/>
         <w:left w:val="single" w:sz="4" w:space="0" w:color="auto"/>
@@ -31608,12 +32591,6 @@
         <w:insideH w:val="single" w:sz="4" w:space="0" w:color="auto"/>
         <w:insideV w:val="single" w:sz="4" w:space="0" w:color="auto"/>
       </w:tblBorders>
-      <w:tblCellMar>
-        <w:top w:w="0" w:type="dxa"/>
-        <w:left w:w="108" w:type="dxa"/>
-        <w:bottom w:w="0" w:type="dxa"/>
-        <w:right w:w="108" w:type="dxa"/>
-      </w:tblCellMar>
     </w:tblPr>
   </w:style>
   <w:style w:type="paragraph" w:styleId="CommentSubject">
@@ -31975,7 +32952,7 @@
 </file>
 
 <file path=customXml/itemProps1.xml><?xml version="1.0" encoding="utf-8"?>
-<ds:datastoreItem xmlns:ds="http://schemas.openxmlformats.org/officeDocument/2006/customXml" ds:itemID="{4B54B803-8F9B-42CB-B74F-3C3DF3AD6190}">
+<ds:datastoreItem xmlns:ds="http://schemas.openxmlformats.org/officeDocument/2006/customXml" ds:itemID="{F379BA82-86D1-4648-A602-D25CDC5200FB}">
   <ds:schemaRefs>
     <ds:schemaRef ds:uri="http://schemas.openxmlformats.org/officeDocument/2006/bibliography"/>
   </ds:schemaRefs>

</xml_diff>